<commit_message>
comments on temporal annotation
</commit_message>
<xml_diff>
--- a/data/czech/Estonian differences ML_DZ.docx
+++ b/data/czech/Estonian differences ML_DZ.docx
@@ -7519,16 +7519,7 @@
           <w:sz w:val="22"/>
           <w:szCs w:val="22"/>
         </w:rPr>
-        <w:t xml:space="preserve"> … </w:t>
-      </w:r>
-      <w:r>
-        <w:rPr>
-          <w:rFonts w:asciiTheme="minorHAnsi" w:hAnsiTheme="minorHAnsi" w:cstheme="minorHAnsi"/>
-          <w:color w:val="FF0000"/>
-          <w:sz w:val="22"/>
-          <w:szCs w:val="22"/>
-        </w:rPr>
-        <w:t xml:space="preserve">fragment :part </w:t>
+        <w:t xml:space="preserve"> … fragment :part </w:t>
       </w:r>
       <w:proofErr w:type="spellStart"/>
       <w:r>
@@ -8442,17 +8433,7 @@
           <w:szCs w:val="22"/>
           <w:highlight w:val="yellow"/>
         </w:rPr>
-        <w:t>:</w:t>
-      </w:r>
-      <w:r>
-        <w:rPr>
-          <w:rFonts w:asciiTheme="minorHAnsi" w:hAnsiTheme="minorHAnsi" w:cstheme="minorHAnsi"/>
-          <w:color w:val="FF0000"/>
-          <w:sz w:val="22"/>
-          <w:szCs w:val="22"/>
-          <w:highlight w:val="yellow"/>
-        </w:rPr>
-        <w:t xml:space="preserve"> </w:t>
+        <w:t xml:space="preserve">: </w:t>
       </w:r>
       <w:proofErr w:type="spellStart"/>
       <w:r>
@@ -9116,6 +9097,16 @@
         <w:br/>
         <w:t>          :value 10</w:t>
       </w:r>
+      <w:r>
+        <w:rPr>
+          <w:rFonts w:ascii="Courier" w:hAnsi="Courier"/>
+          <w:sz w:val="18"/>
+          <w:szCs w:val="18"/>
+        </w:rPr>
+        <w:t>))</w:t>
+      </w:r>
+      <w:bookmarkStart w:id="1" w:name="_GoBack"/>
+      <w:bookmarkEnd w:id="1"/>
     </w:p>
     <w:p>
       <w:pPr>
@@ -9450,8 +9441,9 @@
           <w:szCs w:val="22"/>
           <w:highlight w:val="cyan"/>
         </w:rPr>
-        <w:t>[</w:t>
-      </w:r>
+        <w:t xml:space="preserve">[Z </w:t>
+      </w:r>
+      <w:proofErr w:type="spellStart"/>
       <w:r>
         <w:rPr>
           <w:rFonts w:asciiTheme="minorHAnsi" w:hAnsiTheme="minorHAnsi" w:cstheme="minorHAnsi"/>
@@ -9461,8 +9453,9 @@
           <w:szCs w:val="22"/>
           <w:highlight w:val="cyan"/>
         </w:rPr>
-        <w:t>Z</w:t>
-      </w:r>
+        <w:t>celkového</w:t>
+      </w:r>
+      <w:proofErr w:type="spellEnd"/>
       <w:r>
         <w:rPr>
           <w:rFonts w:asciiTheme="minorHAnsi" w:hAnsiTheme="minorHAnsi" w:cstheme="minorHAnsi"/>
@@ -9484,7 +9477,7 @@
           <w:szCs w:val="22"/>
           <w:highlight w:val="cyan"/>
         </w:rPr>
-        <w:t>celkového</w:t>
+        <w:t>počtu</w:t>
       </w:r>
       <w:proofErr w:type="spellEnd"/>
       <w:r>
@@ -9496,6 +9489,78 @@
           <w:szCs w:val="22"/>
           <w:highlight w:val="cyan"/>
         </w:rPr>
+        <w:t xml:space="preserve"> 457319 </w:t>
+      </w:r>
+      <w:proofErr w:type="spellStart"/>
+      <w:r>
+        <w:rPr>
+          <w:rFonts w:asciiTheme="minorHAnsi" w:hAnsiTheme="minorHAnsi" w:cstheme="minorHAnsi"/>
+          <w:b/>
+          <w:i/>
+          <w:sz w:val="22"/>
+          <w:szCs w:val="22"/>
+          <w:highlight w:val="cyan"/>
+        </w:rPr>
+        <w:t>voličů</w:t>
+      </w:r>
+      <w:proofErr w:type="spellEnd"/>
+      <w:r>
+        <w:rPr>
+          <w:rFonts w:asciiTheme="minorHAnsi" w:hAnsiTheme="minorHAnsi" w:cstheme="minorHAnsi"/>
+          <w:b/>
+          <w:i/>
+          <w:sz w:val="22"/>
+          <w:szCs w:val="22"/>
+          <w:highlight w:val="cyan"/>
+        </w:rPr>
+        <w:t xml:space="preserve">, </w:t>
+      </w:r>
+      <w:proofErr w:type="spellStart"/>
+      <w:r>
+        <w:rPr>
+          <w:rFonts w:asciiTheme="minorHAnsi" w:hAnsiTheme="minorHAnsi" w:cstheme="minorHAnsi"/>
+          <w:b/>
+          <w:i/>
+          <w:sz w:val="22"/>
+          <w:szCs w:val="22"/>
+          <w:highlight w:val="cyan"/>
+        </w:rPr>
+        <w:t>kteří</w:t>
+      </w:r>
+      <w:proofErr w:type="spellEnd"/>
+      <w:r>
+        <w:rPr>
+          <w:rFonts w:asciiTheme="minorHAnsi" w:hAnsiTheme="minorHAnsi" w:cstheme="minorHAnsi"/>
+          <w:b/>
+          <w:i/>
+          <w:sz w:val="22"/>
+          <w:szCs w:val="22"/>
+          <w:highlight w:val="cyan"/>
+        </w:rPr>
+        <w:t xml:space="preserve"> se </w:t>
+      </w:r>
+      <w:proofErr w:type="spellStart"/>
+      <w:r>
+        <w:rPr>
+          <w:rFonts w:asciiTheme="minorHAnsi" w:hAnsiTheme="minorHAnsi" w:cstheme="minorHAnsi"/>
+          <w:b/>
+          <w:i/>
+          <w:sz w:val="22"/>
+          <w:szCs w:val="22"/>
+          <w:highlight w:val="cyan"/>
+        </w:rPr>
+        <w:t>voleb</w:t>
+      </w:r>
+      <w:proofErr w:type="spellEnd"/>
+      <w:r>
+        <w:rPr>
+          <w:rFonts w:asciiTheme="minorHAnsi" w:hAnsiTheme="minorHAnsi" w:cstheme="minorHAnsi"/>
+          <w:b/>
+          <w:i/>
+          <w:sz w:val="22"/>
+          <w:szCs w:val="22"/>
+          <w:highlight w:val="cyan"/>
+        </w:rPr>
         <w:t xml:space="preserve"> </w:t>
       </w:r>
       <w:proofErr w:type="spellStart"/>
@@ -9508,7 +9573,7 @@
           <w:szCs w:val="22"/>
           <w:highlight w:val="cyan"/>
         </w:rPr>
-        <w:t>počtu</w:t>
+        <w:t>zúčastnili</w:t>
       </w:r>
       <w:proofErr w:type="spellEnd"/>
       <w:r>
@@ -9520,114 +9585,7 @@
           <w:szCs w:val="22"/>
           <w:highlight w:val="cyan"/>
         </w:rPr>
-        <w:t xml:space="preserve"> 457319 </w:t>
-      </w:r>
-      <w:proofErr w:type="spellStart"/>
-      <w:r>
-        <w:rPr>
-          <w:rFonts w:asciiTheme="minorHAnsi" w:hAnsiTheme="minorHAnsi" w:cstheme="minorHAnsi"/>
-          <w:b/>
-          <w:i/>
-          <w:sz w:val="22"/>
-          <w:szCs w:val="22"/>
-          <w:highlight w:val="cyan"/>
-        </w:rPr>
-        <w:t>voličů</w:t>
-      </w:r>
-      <w:proofErr w:type="spellEnd"/>
-      <w:r>
-        <w:rPr>
-          <w:rFonts w:asciiTheme="minorHAnsi" w:hAnsiTheme="minorHAnsi" w:cstheme="minorHAnsi"/>
-          <w:b/>
-          <w:i/>
-          <w:sz w:val="22"/>
-          <w:szCs w:val="22"/>
-          <w:highlight w:val="cyan"/>
-        </w:rPr>
-        <w:t xml:space="preserve">, </w:t>
-      </w:r>
-      <w:proofErr w:type="spellStart"/>
-      <w:r>
-        <w:rPr>
-          <w:rFonts w:asciiTheme="minorHAnsi" w:hAnsiTheme="minorHAnsi" w:cstheme="minorHAnsi"/>
-          <w:b/>
-          <w:i/>
-          <w:sz w:val="22"/>
-          <w:szCs w:val="22"/>
-          <w:highlight w:val="cyan"/>
-        </w:rPr>
-        <w:t>kteří</w:t>
-      </w:r>
-      <w:proofErr w:type="spellEnd"/>
-      <w:r>
-        <w:rPr>
-          <w:rFonts w:asciiTheme="minorHAnsi" w:hAnsiTheme="minorHAnsi" w:cstheme="minorHAnsi"/>
-          <w:b/>
-          <w:i/>
-          <w:sz w:val="22"/>
-          <w:szCs w:val="22"/>
-          <w:highlight w:val="cyan"/>
-        </w:rPr>
-        <w:t xml:space="preserve"> se </w:t>
-      </w:r>
-      <w:proofErr w:type="spellStart"/>
-      <w:r>
-        <w:rPr>
-          <w:rFonts w:asciiTheme="minorHAnsi" w:hAnsiTheme="minorHAnsi" w:cstheme="minorHAnsi"/>
-          <w:b/>
-          <w:i/>
-          <w:sz w:val="22"/>
-          <w:szCs w:val="22"/>
-          <w:highlight w:val="cyan"/>
-        </w:rPr>
-        <w:t>voleb</w:t>
-      </w:r>
-      <w:proofErr w:type="spellEnd"/>
-      <w:r>
-        <w:rPr>
-          <w:rFonts w:asciiTheme="minorHAnsi" w:hAnsiTheme="minorHAnsi" w:cstheme="minorHAnsi"/>
-          <w:b/>
-          <w:i/>
-          <w:sz w:val="22"/>
-          <w:szCs w:val="22"/>
-          <w:highlight w:val="cyan"/>
-        </w:rPr>
-        <w:t xml:space="preserve"> </w:t>
-      </w:r>
-      <w:proofErr w:type="spellStart"/>
-      <w:r>
-        <w:rPr>
-          <w:rFonts w:asciiTheme="minorHAnsi" w:hAnsiTheme="minorHAnsi" w:cstheme="minorHAnsi"/>
-          <w:b/>
-          <w:i/>
-          <w:sz w:val="22"/>
-          <w:szCs w:val="22"/>
-          <w:highlight w:val="cyan"/>
-        </w:rPr>
-        <w:t>zúčastnili</w:t>
-      </w:r>
-      <w:proofErr w:type="spellEnd"/>
-      <w:r>
-        <w:rPr>
-          <w:rFonts w:asciiTheme="minorHAnsi" w:hAnsiTheme="minorHAnsi" w:cstheme="minorHAnsi"/>
-          <w:b/>
-          <w:i/>
-          <w:sz w:val="22"/>
-          <w:szCs w:val="22"/>
-          <w:highlight w:val="cyan"/>
-        </w:rPr>
-        <w:t>]</w:t>
-      </w:r>
-      <w:r>
-        <w:rPr>
-          <w:rFonts w:asciiTheme="minorHAnsi" w:hAnsiTheme="minorHAnsi" w:cstheme="minorHAnsi"/>
-          <w:b/>
-          <w:i/>
-          <w:sz w:val="22"/>
-          <w:szCs w:val="22"/>
-          <w:highlight w:val="cyan"/>
-        </w:rPr>
-        <w:t>.</w:t>
+        <w:t>].</w:t>
       </w:r>
       <w:proofErr w:type="spellStart"/>
       <w:r>
@@ -9984,17 +9942,7 @@
           <w:szCs w:val="22"/>
           <w:highlight w:val="cyan"/>
         </w:rPr>
-        <w:t xml:space="preserve">" </w:t>
-      </w:r>
-      <w:r>
-        <w:rPr>
-          <w:rFonts w:asciiTheme="minorHAnsi" w:hAnsiTheme="minorHAnsi" w:cstheme="minorHAnsi"/>
-          <w:i/>
-          <w:sz w:val="22"/>
-          <w:szCs w:val="22"/>
-          <w:highlight w:val="cyan"/>
-        </w:rPr>
-        <w:t xml:space="preserve">… </w:t>
+        <w:t xml:space="preserve">" … </w:t>
       </w:r>
     </w:p>
     <w:p>
@@ -10075,8 +10023,30 @@
           <w:szCs w:val="22"/>
           <w:highlight w:val="yellow"/>
         </w:rPr>
-        <w:t>:</w:t>
-      </w:r>
+        <w:t xml:space="preserve">: </w:t>
+      </w:r>
+      <w:proofErr w:type="gramStart"/>
+      <w:r>
+        <w:rPr>
+          <w:rFonts w:asciiTheme="minorHAnsi" w:hAnsiTheme="minorHAnsi" w:cstheme="minorHAnsi"/>
+          <w:sz w:val="22"/>
+          <w:szCs w:val="22"/>
+          <w:highlight w:val="yellow"/>
+        </w:rPr>
+        <w:t xml:space="preserve">…  </w:t>
+      </w:r>
+      <w:proofErr w:type="spellStart"/>
+      <w:r>
+        <w:rPr>
+          <w:rFonts w:asciiTheme="minorHAnsi" w:hAnsiTheme="minorHAnsi" w:cstheme="minorHAnsi"/>
+          <w:sz w:val="22"/>
+          <w:szCs w:val="22"/>
+          <w:highlight w:val="yellow"/>
+        </w:rPr>
+        <w:t>převedeno</w:t>
+      </w:r>
+      <w:proofErr w:type="spellEnd"/>
+      <w:proofErr w:type="gramEnd"/>
       <w:r>
         <w:rPr>
           <w:rFonts w:asciiTheme="minorHAnsi" w:hAnsiTheme="minorHAnsi" w:cstheme="minorHAnsi"/>
@@ -10086,122 +10056,82 @@
         </w:rPr>
         <w:t xml:space="preserve"> </w:t>
       </w:r>
+      <w:proofErr w:type="spellStart"/>
+      <w:r>
+        <w:rPr>
+          <w:rFonts w:asciiTheme="minorHAnsi" w:hAnsiTheme="minorHAnsi" w:cstheme="minorHAnsi"/>
+          <w:sz w:val="22"/>
+          <w:szCs w:val="22"/>
+          <w:highlight w:val="yellow"/>
+        </w:rPr>
+        <w:t>na</w:t>
+      </w:r>
+      <w:proofErr w:type="spellEnd"/>
+      <w:r>
+        <w:rPr>
+          <w:rFonts w:asciiTheme="minorHAnsi" w:hAnsiTheme="minorHAnsi" w:cstheme="minorHAnsi"/>
+          <w:sz w:val="22"/>
+          <w:szCs w:val="22"/>
+          <w:highlight w:val="yellow"/>
+        </w:rPr>
+        <w:t xml:space="preserve"> "</w:t>
+      </w:r>
+      <w:proofErr w:type="spellStart"/>
+      <w:r>
+        <w:rPr>
+          <w:rFonts w:asciiTheme="minorHAnsi" w:hAnsiTheme="minorHAnsi" w:cstheme="minorHAnsi"/>
+          <w:sz w:val="22"/>
+          <w:szCs w:val="22"/>
+          <w:highlight w:val="yellow"/>
+        </w:rPr>
+        <w:t>celkem</w:t>
+      </w:r>
+      <w:proofErr w:type="spellEnd"/>
+      <w:r>
+        <w:rPr>
+          <w:rFonts w:asciiTheme="minorHAnsi" w:hAnsiTheme="minorHAnsi" w:cstheme="minorHAnsi"/>
+          <w:sz w:val="22"/>
+          <w:szCs w:val="22"/>
+          <w:highlight w:val="yellow"/>
+        </w:rPr>
+        <w:t>"</w:t>
+      </w:r>
+    </w:p>
+    <w:p>
+      <w:pPr>
+        <w:spacing w:line="240" w:lineRule="auto"/>
+        <w:rPr>
+          <w:rFonts w:asciiTheme="minorHAnsi" w:hAnsiTheme="minorHAnsi" w:cstheme="minorHAnsi"/>
+          <w:i/>
+          <w:sz w:val="22"/>
+          <w:szCs w:val="22"/>
+        </w:rPr>
+      </w:pPr>
+      <w:r>
+        <w:rPr>
+          <w:rFonts w:asciiTheme="minorHAnsi" w:hAnsiTheme="minorHAnsi" w:cstheme="minorHAnsi"/>
+          <w:i/>
+          <w:sz w:val="22"/>
+          <w:szCs w:val="22"/>
+          <w:highlight w:val="yellow"/>
+        </w:rPr>
+        <w:t xml:space="preserve">       </w:t>
+      </w:r>
       <w:proofErr w:type="gramStart"/>
       <w:r>
         <w:rPr>
           <w:rFonts w:asciiTheme="minorHAnsi" w:hAnsiTheme="minorHAnsi" w:cstheme="minorHAnsi"/>
-          <w:sz w:val="22"/>
-          <w:szCs w:val="22"/>
-          <w:highlight w:val="yellow"/>
-        </w:rPr>
-        <w:t xml:space="preserve">… </w:t>
-      </w:r>
-      <w:r>
-        <w:rPr>
-          <w:rFonts w:asciiTheme="minorHAnsi" w:hAnsiTheme="minorHAnsi" w:cstheme="minorHAnsi"/>
-          <w:sz w:val="22"/>
-          <w:szCs w:val="22"/>
-          <w:highlight w:val="yellow"/>
-        </w:rPr>
-        <w:t xml:space="preserve"> </w:t>
-      </w:r>
-      <w:proofErr w:type="spellStart"/>
-      <w:r>
-        <w:rPr>
-          <w:rFonts w:asciiTheme="minorHAnsi" w:hAnsiTheme="minorHAnsi" w:cstheme="minorHAnsi"/>
-          <w:sz w:val="22"/>
-          <w:szCs w:val="22"/>
-          <w:highlight w:val="yellow"/>
-        </w:rPr>
-        <w:t>převedeno</w:t>
-      </w:r>
-      <w:proofErr w:type="spellEnd"/>
+          <w:i/>
+          <w:sz w:val="22"/>
+          <w:szCs w:val="22"/>
+          <w:highlight w:val="yellow"/>
+        </w:rPr>
+        <w:t>:quant</w:t>
+      </w:r>
       <w:proofErr w:type="gramEnd"/>
       <w:r>
         <w:rPr>
           <w:rFonts w:asciiTheme="minorHAnsi" w:hAnsiTheme="minorHAnsi" w:cstheme="minorHAnsi"/>
-          <w:sz w:val="22"/>
-          <w:szCs w:val="22"/>
-          <w:highlight w:val="yellow"/>
-        </w:rPr>
-        <w:t xml:space="preserve"> </w:t>
-      </w:r>
-      <w:proofErr w:type="spellStart"/>
-      <w:r>
-        <w:rPr>
-          <w:rFonts w:asciiTheme="minorHAnsi" w:hAnsiTheme="minorHAnsi" w:cstheme="minorHAnsi"/>
-          <w:sz w:val="22"/>
-          <w:szCs w:val="22"/>
-          <w:highlight w:val="yellow"/>
-        </w:rPr>
-        <w:t>na</w:t>
-      </w:r>
-      <w:proofErr w:type="spellEnd"/>
-      <w:r>
-        <w:rPr>
-          <w:rFonts w:asciiTheme="minorHAnsi" w:hAnsiTheme="minorHAnsi" w:cstheme="minorHAnsi"/>
-          <w:sz w:val="22"/>
-          <w:szCs w:val="22"/>
-          <w:highlight w:val="yellow"/>
-        </w:rPr>
-        <w:t xml:space="preserve"> "</w:t>
-      </w:r>
-      <w:proofErr w:type="spellStart"/>
-      <w:r>
-        <w:rPr>
-          <w:rFonts w:asciiTheme="minorHAnsi" w:hAnsiTheme="minorHAnsi" w:cstheme="minorHAnsi"/>
-          <w:sz w:val="22"/>
-          <w:szCs w:val="22"/>
-          <w:highlight w:val="yellow"/>
-        </w:rPr>
-        <w:t>celkem</w:t>
-      </w:r>
-      <w:proofErr w:type="spellEnd"/>
-      <w:r>
-        <w:rPr>
-          <w:rFonts w:asciiTheme="minorHAnsi" w:hAnsiTheme="minorHAnsi" w:cstheme="minorHAnsi"/>
-          <w:sz w:val="22"/>
-          <w:szCs w:val="22"/>
-          <w:highlight w:val="yellow"/>
-        </w:rPr>
-        <w:t>"</w:t>
-      </w:r>
-    </w:p>
-    <w:p>
-      <w:pPr>
-        <w:spacing w:line="240" w:lineRule="auto"/>
-        <w:rPr>
-          <w:rFonts w:asciiTheme="minorHAnsi" w:hAnsiTheme="minorHAnsi" w:cstheme="minorHAnsi"/>
-          <w:i/>
-          <w:sz w:val="22"/>
-          <w:szCs w:val="22"/>
-        </w:rPr>
-      </w:pPr>
-      <w:r>
-        <w:rPr>
-          <w:rFonts w:asciiTheme="minorHAnsi" w:hAnsiTheme="minorHAnsi" w:cstheme="minorHAnsi"/>
-          <w:i/>
-          <w:sz w:val="22"/>
-          <w:szCs w:val="22"/>
-          <w:highlight w:val="yellow"/>
-        </w:rPr>
-        <w:t xml:space="preserve">       </w:t>
-      </w:r>
-      <w:proofErr w:type="gramStart"/>
-      <w:r>
-        <w:rPr>
-          <w:rFonts w:asciiTheme="minorHAnsi" w:hAnsiTheme="minorHAnsi" w:cstheme="minorHAnsi"/>
-          <w:i/>
-          <w:sz w:val="22"/>
-          <w:szCs w:val="22"/>
-          <w:highlight w:val="yellow"/>
-        </w:rPr>
-        <w:t>:quant</w:t>
-      </w:r>
-      <w:proofErr w:type="gramEnd"/>
-      <w:r>
-        <w:rPr>
-          <w:rFonts w:asciiTheme="minorHAnsi" w:hAnsiTheme="minorHAnsi" w:cstheme="minorHAnsi"/>
           <w:i/>
           <w:sz w:val="22"/>
           <w:szCs w:val="22"/>
@@ -10229,27 +10159,7 @@
           <w:szCs w:val="22"/>
           <w:highlight w:val="yellow"/>
         </w:rPr>
-        <w:t xml:space="preserve"> / 457319</w:t>
-      </w:r>
-      <w:r>
-        <w:rPr>
-          <w:rFonts w:asciiTheme="minorHAnsi" w:hAnsiTheme="minorHAnsi" w:cstheme="minorHAnsi"/>
-          <w:i/>
-          <w:sz w:val="22"/>
-          <w:szCs w:val="22"/>
-          <w:highlight w:val="yellow"/>
-        </w:rPr>
-        <w:t xml:space="preserve"> </w:t>
-      </w:r>
-      <w:r>
-        <w:rPr>
-          <w:rFonts w:asciiTheme="minorHAnsi" w:hAnsiTheme="minorHAnsi" w:cstheme="minorHAnsi"/>
-          <w:i/>
-          <w:sz w:val="22"/>
-          <w:szCs w:val="22"/>
-          <w:highlight w:val="yellow"/>
-        </w:rPr>
-        <w:t xml:space="preserve">:mod </w:t>
+        <w:t xml:space="preserve"> / 457319 :mod </w:t>
       </w:r>
       <w:proofErr w:type="spellStart"/>
       <w:r>
@@ -11715,16 +11625,7 @@
           <w:szCs w:val="22"/>
           <w:highlight w:val="cyan"/>
         </w:rPr>
-        <w:t xml:space="preserve"> </w:t>
-      </w:r>
-      <w:r>
-        <w:rPr>
-          <w:rFonts w:asciiTheme="minorHAnsi" w:hAnsiTheme="minorHAnsi" w:cstheme="minorHAnsi"/>
-          <w:sz w:val="22"/>
-          <w:szCs w:val="22"/>
-          <w:highlight w:val="cyan"/>
-        </w:rPr>
-        <w:t>:</w:t>
+        <w:t xml:space="preserve"> :</w:t>
       </w:r>
       <w:proofErr w:type="spellStart"/>
       <w:r>
@@ -11744,43 +11645,7 @@
           <w:szCs w:val="22"/>
           <w:highlight w:val="cyan"/>
         </w:rPr>
-        <w:t xml:space="preserve"> (</w:t>
-      </w:r>
-      <w:r>
-        <w:rPr>
-          <w:rFonts w:asciiTheme="minorHAnsi" w:hAnsiTheme="minorHAnsi" w:cstheme="minorHAnsi"/>
-          <w:sz w:val="22"/>
-          <w:szCs w:val="22"/>
-          <w:highlight w:val="cyan"/>
-        </w:rPr>
-        <w:t>percentage-entity</w:t>
-      </w:r>
-      <w:r>
-        <w:rPr>
-          <w:rFonts w:asciiTheme="minorHAnsi" w:hAnsiTheme="minorHAnsi" w:cstheme="minorHAnsi"/>
-          <w:sz w:val="22"/>
-          <w:szCs w:val="22"/>
-          <w:highlight w:val="cyan"/>
-        </w:rPr>
-        <w:t xml:space="preserve"> </w:t>
-      </w:r>
-      <w:r>
-        <w:rPr>
-          <w:rFonts w:asciiTheme="minorHAnsi" w:hAnsiTheme="minorHAnsi" w:cstheme="minorHAnsi"/>
-          <w:sz w:val="22"/>
-          <w:szCs w:val="22"/>
-          <w:highlight w:val="cyan"/>
-        </w:rPr>
-        <w:t>:value  20.5)</w:t>
-      </w:r>
-      <w:r>
-        <w:rPr>
-          <w:rFonts w:asciiTheme="minorHAnsi" w:hAnsiTheme="minorHAnsi" w:cstheme="minorHAnsi"/>
-          <w:sz w:val="22"/>
-          <w:szCs w:val="22"/>
-          <w:highlight w:val="cyan"/>
-        </w:rPr>
-        <w:t xml:space="preserve"> </w:t>
+        <w:t xml:space="preserve"> (percentage-entity :value  20.5) </w:t>
       </w:r>
       <w:proofErr w:type="spellStart"/>
       <w:r>
@@ -12037,7 +11902,7 @@
           <w:szCs w:val="18"/>
         </w:rPr>
       </w:pPr>
-      <w:bookmarkStart w:id="1" w:name="approximately"/>
+      <w:bookmarkStart w:id="2" w:name="approximately"/>
       <w:r>
         <w:rPr>
           <w:rFonts w:ascii="Courier" w:hAnsi="Courier"/>
@@ -12125,8 +11990,9 @@
           <w:highlight w:val="cyan"/>
         </w:rPr>
         <w:br/>
-        <w:t>          </w:t>
-      </w:r>
+        <w:t>                       :</w:t>
+      </w:r>
+      <w:proofErr w:type="spellStart"/>
       <w:r>
         <w:rPr>
           <w:rFonts w:ascii="Courier" w:hAnsi="Courier"/>
@@ -12134,8 +12000,9 @@
           <w:szCs w:val="18"/>
           <w:highlight w:val="cyan"/>
         </w:rPr>
-        <w:t xml:space="preserve">             </w:t>
-      </w:r>
+        <w:t>op2</w:t>
+      </w:r>
+      <w:proofErr w:type="spellEnd"/>
       <w:r>
         <w:rPr>
           <w:rFonts w:ascii="Courier" w:hAnsi="Courier"/>
@@ -12143,7 +12010,7 @@
           <w:szCs w:val="18"/>
           <w:highlight w:val="cyan"/>
         </w:rPr>
-        <w:t>:</w:t>
+        <w:t xml:space="preserve"> (</w:t>
       </w:r>
       <w:proofErr w:type="spellStart"/>
       <w:r>
@@ -12153,7 +12020,7 @@
           <w:szCs w:val="18"/>
           <w:highlight w:val="cyan"/>
         </w:rPr>
-        <w:t>op2</w:t>
+        <w:t>p2</w:t>
       </w:r>
       <w:proofErr w:type="spellEnd"/>
       <w:r>
@@ -12163,29 +12030,9 @@
           <w:szCs w:val="18"/>
           <w:highlight w:val="cyan"/>
         </w:rPr>
-        <w:t xml:space="preserve"> (</w:t>
-      </w:r>
-      <w:proofErr w:type="spellStart"/>
-      <w:r>
-        <w:rPr>
-          <w:rFonts w:ascii="Courier" w:hAnsi="Courier"/>
-          <w:sz w:val="18"/>
-          <w:szCs w:val="18"/>
-          <w:highlight w:val="cyan"/>
-        </w:rPr>
-        <w:t>p2</w:t>
-      </w:r>
-      <w:proofErr w:type="spellEnd"/>
-      <w:r>
-        <w:rPr>
-          <w:rFonts w:ascii="Courier" w:hAnsi="Courier"/>
-          <w:sz w:val="18"/>
-          <w:szCs w:val="18"/>
-          <w:highlight w:val="cyan"/>
-        </w:rPr>
         <w:t xml:space="preserve"> / percentage-entity :value 30))</w:t>
       </w:r>
-      <w:bookmarkEnd w:id="1"/>
+      <w:bookmarkEnd w:id="2"/>
       <w:r>
         <w:rPr>
           <w:rFonts w:ascii="Courier" w:hAnsi="Courier"/>
@@ -12968,14 +12815,6 @@
           <w:highlight w:val="cyan"/>
         </w:rPr>
         <w:tab/>
-      </w:r>
-      <w:r>
-        <w:rPr>
-          <w:rFonts w:asciiTheme="minorHAnsi" w:hAnsiTheme="minorHAnsi" w:cstheme="minorHAnsi"/>
-          <w:sz w:val="22"/>
-          <w:szCs w:val="22"/>
-          <w:highlight w:val="cyan"/>
-        </w:rPr>
         <w:t xml:space="preserve">- discourse relation vs. </w:t>
       </w:r>
       <w:proofErr w:type="spellStart"/>
@@ -13807,25 +13646,7 @@
           <w:szCs w:val="22"/>
           <w:highlight w:val="cyan"/>
         </w:rPr>
-        <w:t xml:space="preserve"> - full verb</w:t>
-      </w:r>
-      <w:r>
-        <w:rPr>
-          <w:rFonts w:asciiTheme="minorHAnsi" w:hAnsiTheme="minorHAnsi" w:cstheme="minorHAnsi"/>
-          <w:sz w:val="22"/>
-          <w:szCs w:val="22"/>
-          <w:highlight w:val="cyan"/>
-        </w:rPr>
-        <w:t xml:space="preserve"> … </w:t>
-      </w:r>
-      <w:r>
-        <w:rPr>
-          <w:rFonts w:asciiTheme="minorHAnsi" w:hAnsiTheme="minorHAnsi" w:cstheme="minorHAnsi"/>
-          <w:sz w:val="22"/>
-          <w:szCs w:val="22"/>
-          <w:highlight w:val="cyan"/>
-        </w:rPr>
-        <w:t xml:space="preserve">20.5 % </w:t>
+        <w:t xml:space="preserve"> - full verb … 20.5 % </w:t>
       </w:r>
       <w:proofErr w:type="spellStart"/>
       <w:r>
@@ -15988,8 +15809,6 @@
         </w:rPr>
         <w:t>==================================================================================</w:t>
       </w:r>
-      <w:bookmarkStart w:id="2" w:name="_GoBack"/>
-      <w:bookmarkEnd w:id="2"/>
       <w:r>
         <w:rPr>
           <w:rFonts w:asciiTheme="minorHAnsi" w:hAnsiTheme="minorHAnsi" w:cstheme="minorHAnsi"/>
@@ -17339,7 +17158,7 @@
           <w:rPr>
             <w:noProof/>
           </w:rPr>
-          <w:t>5</w:t>
+          <w:t>3</w:t>
         </w:r>
         <w:r>
           <w:rPr>

</xml_diff>

<commit_message>
notes on temporal relations - and temporal representation in the Estonian file
</commit_message>
<xml_diff>
--- a/data/czech/Estonian differences ML_DZ.docx
+++ b/data/czech/Estonian differences ML_DZ.docx
@@ -9105,8 +9105,6 @@
         </w:rPr>
         <w:t>))</w:t>
       </w:r>
-      <w:bookmarkStart w:id="1" w:name="_GoBack"/>
-      <w:bookmarkEnd w:id="1"/>
     </w:p>
     <w:p>
       <w:pPr>
@@ -11902,7 +11900,7 @@
           <w:szCs w:val="18"/>
         </w:rPr>
       </w:pPr>
-      <w:bookmarkStart w:id="2" w:name="approximately"/>
+      <w:bookmarkStart w:id="1" w:name="approximately"/>
       <w:r>
         <w:rPr>
           <w:rFonts w:ascii="Courier" w:hAnsi="Courier"/>
@@ -12032,7 +12030,7 @@
         </w:rPr>
         <w:t xml:space="preserve"> / percentage-entity :value 30))</w:t>
       </w:r>
-      <w:bookmarkEnd w:id="2"/>
+      <w:bookmarkEnd w:id="1"/>
       <w:r>
         <w:rPr>
           <w:rFonts w:ascii="Courier" w:hAnsi="Courier"/>
@@ -15875,7 +15873,115 @@
           <w:sz w:val="22"/>
           <w:szCs w:val="22"/>
         </w:rPr>
-        <w:t>#</w:t>
+        <w:t xml:space="preserve">Na </w:t>
+      </w:r>
+      <w:proofErr w:type="spellStart"/>
+      <w:r>
+        <w:rPr>
+          <w:rFonts w:asciiTheme="minorHAnsi" w:hAnsiTheme="minorHAnsi" w:cstheme="minorHAnsi"/>
+          <w:sz w:val="22"/>
+          <w:szCs w:val="22"/>
+        </w:rPr>
+        <w:t>druhém</w:t>
+      </w:r>
+      <w:proofErr w:type="spellEnd"/>
+      <w:r>
+        <w:rPr>
+          <w:rFonts w:asciiTheme="minorHAnsi" w:hAnsiTheme="minorHAnsi" w:cstheme="minorHAnsi"/>
+          <w:sz w:val="22"/>
+          <w:szCs w:val="22"/>
+        </w:rPr>
+        <w:t xml:space="preserve"> </w:t>
+      </w:r>
+      <w:proofErr w:type="spellStart"/>
+      <w:r>
+        <w:rPr>
+          <w:rFonts w:asciiTheme="minorHAnsi" w:hAnsiTheme="minorHAnsi" w:cstheme="minorHAnsi"/>
+          <w:sz w:val="22"/>
+          <w:szCs w:val="22"/>
+        </w:rPr>
+        <w:t>místě</w:t>
+      </w:r>
+      <w:proofErr w:type="spellEnd"/>
+      <w:r>
+        <w:rPr>
+          <w:rFonts w:asciiTheme="minorHAnsi" w:hAnsiTheme="minorHAnsi" w:cstheme="minorHAnsi"/>
+          <w:sz w:val="22"/>
+          <w:szCs w:val="22"/>
+        </w:rPr>
+        <w:t xml:space="preserve"> s 13.9 </w:t>
+      </w:r>
+      <w:proofErr w:type="spellStart"/>
+      <w:r>
+        <w:rPr>
+          <w:rFonts w:asciiTheme="minorHAnsi" w:hAnsiTheme="minorHAnsi" w:cstheme="minorHAnsi"/>
+          <w:sz w:val="22"/>
+          <w:szCs w:val="22"/>
+        </w:rPr>
+        <w:t>procenty</w:t>
+      </w:r>
+      <w:proofErr w:type="spellEnd"/>
+      <w:r>
+        <w:rPr>
+          <w:rFonts w:asciiTheme="minorHAnsi" w:hAnsiTheme="minorHAnsi" w:cstheme="minorHAnsi"/>
+          <w:sz w:val="22"/>
+          <w:szCs w:val="22"/>
+        </w:rPr>
+        <w:t xml:space="preserve"> </w:t>
+      </w:r>
+      <w:proofErr w:type="spellStart"/>
+      <w:r>
+        <w:rPr>
+          <w:rFonts w:asciiTheme="minorHAnsi" w:hAnsiTheme="minorHAnsi" w:cstheme="minorHAnsi"/>
+          <w:sz w:val="22"/>
+          <w:szCs w:val="22"/>
+        </w:rPr>
+        <w:t>hlasů</w:t>
+      </w:r>
+      <w:proofErr w:type="spellEnd"/>
+      <w:r>
+        <w:rPr>
+          <w:rFonts w:asciiTheme="minorHAnsi" w:hAnsiTheme="minorHAnsi" w:cstheme="minorHAnsi"/>
+          <w:sz w:val="22"/>
+          <w:szCs w:val="22"/>
+        </w:rPr>
+        <w:t xml:space="preserve"> (18 </w:t>
+      </w:r>
+      <w:proofErr w:type="spellStart"/>
+      <w:r>
+        <w:rPr>
+          <w:rFonts w:asciiTheme="minorHAnsi" w:hAnsiTheme="minorHAnsi" w:cstheme="minorHAnsi"/>
+          <w:sz w:val="22"/>
+          <w:szCs w:val="22"/>
+        </w:rPr>
+        <w:t>mandátů</w:t>
+      </w:r>
+      <w:proofErr w:type="spellEnd"/>
+      <w:r>
+        <w:rPr>
+          <w:rFonts w:asciiTheme="minorHAnsi" w:hAnsiTheme="minorHAnsi" w:cstheme="minorHAnsi"/>
+          <w:sz w:val="22"/>
+          <w:szCs w:val="22"/>
+        </w:rPr>
+        <w:t xml:space="preserve">) je </w:t>
+      </w:r>
+      <w:proofErr w:type="spellStart"/>
+      <w:r>
+        <w:rPr>
+          <w:rFonts w:asciiTheme="minorHAnsi" w:hAnsiTheme="minorHAnsi" w:cstheme="minorHAnsi"/>
+          <w:sz w:val="22"/>
+          <w:szCs w:val="22"/>
+        </w:rPr>
+        <w:t>zatím</w:t>
+      </w:r>
+      <w:proofErr w:type="spellEnd"/>
+      <w:r>
+        <w:rPr>
+          <w:rFonts w:asciiTheme="minorHAnsi" w:hAnsiTheme="minorHAnsi" w:cstheme="minorHAnsi"/>
+          <w:sz w:val="22"/>
+          <w:szCs w:val="22"/>
+        </w:rPr>
+        <w:t xml:space="preserve"> </w:t>
       </w:r>
       <w:proofErr w:type="spellStart"/>
       <w:proofErr w:type="gramStart"/>
@@ -15885,17 +15991,9 @@
           <w:sz w:val="22"/>
           <w:szCs w:val="22"/>
         </w:rPr>
-        <w:t>snt7</w:t>
-      </w:r>
-      <w:proofErr w:type="spellEnd"/>
-      <w:r>
-        <w:rPr>
-          <w:rFonts w:asciiTheme="minorHAnsi" w:hAnsiTheme="minorHAnsi" w:cstheme="minorHAnsi"/>
-          <w:sz w:val="22"/>
-          <w:szCs w:val="22"/>
-        </w:rPr>
-        <w:t xml:space="preserve">  Na</w:t>
-      </w:r>
+        <w:t>blok</w:t>
+      </w:r>
+      <w:proofErr w:type="spellEnd"/>
       <w:proofErr w:type="gramEnd"/>
       <w:r>
         <w:rPr>
@@ -15912,7 +16010,7 @@
           <w:sz w:val="22"/>
           <w:szCs w:val="22"/>
         </w:rPr>
-        <w:t>druhém</w:t>
+        <w:t>Spolehlivý</w:t>
       </w:r>
       <w:proofErr w:type="spellEnd"/>
       <w:r>
@@ -15930,23 +16028,813 @@
           <w:sz w:val="22"/>
           <w:szCs w:val="22"/>
         </w:rPr>
-        <w:t>místě</w:t>
-      </w:r>
-      <w:proofErr w:type="spellEnd"/>
-      <w:r>
-        <w:rPr>
-          <w:rFonts w:asciiTheme="minorHAnsi" w:hAnsiTheme="minorHAnsi" w:cstheme="minorHAnsi"/>
-          <w:sz w:val="22"/>
-          <w:szCs w:val="22"/>
-        </w:rPr>
-        <w:t xml:space="preserve"> s 13.9 </w:t>
-      </w:r>
-      <w:proofErr w:type="spellStart"/>
-      <w:r>
-        <w:rPr>
-          <w:rFonts w:asciiTheme="minorHAnsi" w:hAnsiTheme="minorHAnsi" w:cstheme="minorHAnsi"/>
-          <w:sz w:val="22"/>
-          <w:szCs w:val="22"/>
+        <w:t>dům</w:t>
+      </w:r>
+      <w:proofErr w:type="spellEnd"/>
+      <w:r>
+        <w:rPr>
+          <w:rFonts w:asciiTheme="minorHAnsi" w:hAnsiTheme="minorHAnsi" w:cstheme="minorHAnsi"/>
+          <w:sz w:val="22"/>
+          <w:szCs w:val="22"/>
+        </w:rPr>
+        <w:t xml:space="preserve"> </w:t>
+      </w:r>
+      <w:proofErr w:type="spellStart"/>
+      <w:r>
+        <w:rPr>
+          <w:rFonts w:asciiTheme="minorHAnsi" w:hAnsiTheme="minorHAnsi" w:cstheme="minorHAnsi"/>
+          <w:sz w:val="22"/>
+          <w:szCs w:val="22"/>
+        </w:rPr>
+        <w:t>dosavadního</w:t>
+      </w:r>
+      <w:proofErr w:type="spellEnd"/>
+      <w:r>
+        <w:rPr>
+          <w:rFonts w:asciiTheme="minorHAnsi" w:hAnsiTheme="minorHAnsi" w:cstheme="minorHAnsi"/>
+          <w:sz w:val="22"/>
+          <w:szCs w:val="22"/>
+        </w:rPr>
+        <w:t xml:space="preserve"> </w:t>
+      </w:r>
+      <w:proofErr w:type="spellStart"/>
+      <w:r>
+        <w:rPr>
+          <w:rFonts w:asciiTheme="minorHAnsi" w:hAnsiTheme="minorHAnsi" w:cstheme="minorHAnsi"/>
+          <w:sz w:val="22"/>
+          <w:szCs w:val="22"/>
+        </w:rPr>
+        <w:t>nejvyššího</w:t>
+      </w:r>
+      <w:proofErr w:type="spellEnd"/>
+      <w:r>
+        <w:rPr>
+          <w:rFonts w:asciiTheme="minorHAnsi" w:hAnsiTheme="minorHAnsi" w:cstheme="minorHAnsi"/>
+          <w:sz w:val="22"/>
+          <w:szCs w:val="22"/>
+        </w:rPr>
+        <w:t xml:space="preserve"> </w:t>
+      </w:r>
+      <w:proofErr w:type="spellStart"/>
+      <w:r>
+        <w:rPr>
+          <w:rFonts w:asciiTheme="minorHAnsi" w:hAnsiTheme="minorHAnsi" w:cstheme="minorHAnsi"/>
+          <w:sz w:val="22"/>
+          <w:szCs w:val="22"/>
+        </w:rPr>
+        <w:t>představitele</w:t>
+      </w:r>
+      <w:proofErr w:type="spellEnd"/>
+      <w:r>
+        <w:rPr>
+          <w:rFonts w:asciiTheme="minorHAnsi" w:hAnsiTheme="minorHAnsi" w:cstheme="minorHAnsi"/>
+          <w:sz w:val="22"/>
+          <w:szCs w:val="22"/>
+        </w:rPr>
+        <w:t xml:space="preserve"> </w:t>
+      </w:r>
+      <w:proofErr w:type="spellStart"/>
+      <w:r>
+        <w:rPr>
+          <w:rFonts w:asciiTheme="minorHAnsi" w:hAnsiTheme="minorHAnsi" w:cstheme="minorHAnsi"/>
+          <w:sz w:val="22"/>
+          <w:szCs w:val="22"/>
+        </w:rPr>
+        <w:t>republiky</w:t>
+      </w:r>
+      <w:proofErr w:type="spellEnd"/>
+      <w:r>
+        <w:rPr>
+          <w:rFonts w:asciiTheme="minorHAnsi" w:hAnsiTheme="minorHAnsi" w:cstheme="minorHAnsi"/>
+          <w:sz w:val="22"/>
+          <w:szCs w:val="22"/>
+        </w:rPr>
+        <w:t xml:space="preserve"> </w:t>
+      </w:r>
+      <w:proofErr w:type="spellStart"/>
+      <w:r>
+        <w:rPr>
+          <w:rFonts w:asciiTheme="minorHAnsi" w:hAnsiTheme="minorHAnsi" w:cstheme="minorHAnsi"/>
+          <w:sz w:val="22"/>
+          <w:szCs w:val="22"/>
+        </w:rPr>
+        <w:t>Arnolda</w:t>
+      </w:r>
+      <w:proofErr w:type="spellEnd"/>
+      <w:r>
+        <w:rPr>
+          <w:rFonts w:asciiTheme="minorHAnsi" w:hAnsiTheme="minorHAnsi" w:cstheme="minorHAnsi"/>
+          <w:sz w:val="22"/>
+          <w:szCs w:val="22"/>
+        </w:rPr>
+        <w:t xml:space="preserve"> </w:t>
+      </w:r>
+      <w:proofErr w:type="spellStart"/>
+      <w:r>
+        <w:rPr>
+          <w:rFonts w:asciiTheme="minorHAnsi" w:hAnsiTheme="minorHAnsi" w:cstheme="minorHAnsi"/>
+          <w:sz w:val="22"/>
+          <w:szCs w:val="22"/>
+        </w:rPr>
+        <w:t>Rüütela</w:t>
+      </w:r>
+      <w:proofErr w:type="spellEnd"/>
+      <w:r>
+        <w:rPr>
+          <w:rFonts w:asciiTheme="minorHAnsi" w:hAnsiTheme="minorHAnsi" w:cstheme="minorHAnsi"/>
+          <w:sz w:val="22"/>
+          <w:szCs w:val="22"/>
+        </w:rPr>
+        <w:t>.</w:t>
+      </w:r>
+    </w:p>
+    <w:p>
+      <w:pPr>
+        <w:spacing w:line="240" w:lineRule="auto"/>
+        <w:rPr>
+          <w:rFonts w:asciiTheme="minorHAnsi" w:hAnsiTheme="minorHAnsi" w:cstheme="minorHAnsi"/>
+          <w:sz w:val="22"/>
+          <w:szCs w:val="22"/>
+        </w:rPr>
+      </w:pPr>
+    </w:p>
+    <w:p>
+      <w:pPr>
+        <w:spacing w:line="240" w:lineRule="auto"/>
+        <w:rPr>
+          <w:rFonts w:asciiTheme="minorHAnsi" w:hAnsiTheme="minorHAnsi" w:cstheme="minorHAnsi"/>
+          <w:sz w:val="22"/>
+          <w:szCs w:val="22"/>
+          <w:lang w:val="cs-CZ"/>
+        </w:rPr>
+      </w:pPr>
+      <w:proofErr w:type="gramStart"/>
+      <w:r>
+        <w:rPr>
+          <w:rFonts w:asciiTheme="minorHAnsi" w:hAnsiTheme="minorHAnsi" w:cstheme="minorHAnsi"/>
+          <w:sz w:val="22"/>
+          <w:szCs w:val="22"/>
+          <w:highlight w:val="cyan"/>
+        </w:rPr>
+        <w:t>have-</w:t>
+      </w:r>
+      <w:proofErr w:type="spellStart"/>
+      <w:r>
+        <w:rPr>
+          <w:rFonts w:asciiTheme="minorHAnsi" w:hAnsiTheme="minorHAnsi" w:cstheme="minorHAnsi"/>
+          <w:sz w:val="22"/>
+          <w:szCs w:val="22"/>
+          <w:highlight w:val="cyan"/>
+        </w:rPr>
+        <w:t>ord</w:t>
+      </w:r>
+      <w:proofErr w:type="spellEnd"/>
+      <w:r>
+        <w:rPr>
+          <w:rFonts w:asciiTheme="minorHAnsi" w:hAnsiTheme="minorHAnsi" w:cstheme="minorHAnsi"/>
+          <w:sz w:val="22"/>
+          <w:szCs w:val="22"/>
+          <w:highlight w:val="cyan"/>
+        </w:rPr>
+        <w:t>-91</w:t>
+      </w:r>
+      <w:proofErr w:type="gramEnd"/>
+      <w:r>
+        <w:rPr>
+          <w:rFonts w:asciiTheme="minorHAnsi" w:hAnsiTheme="minorHAnsi" w:cstheme="minorHAnsi"/>
+          <w:sz w:val="22"/>
+          <w:szCs w:val="22"/>
+          <w:highlight w:val="cyan"/>
+        </w:rPr>
+        <w:t xml:space="preserve"> … </w:t>
+      </w:r>
+      <w:proofErr w:type="spellStart"/>
+      <w:r>
+        <w:rPr>
+          <w:rFonts w:asciiTheme="minorHAnsi" w:hAnsiTheme="minorHAnsi" w:cstheme="minorHAnsi"/>
+          <w:sz w:val="22"/>
+          <w:szCs w:val="22"/>
+          <w:highlight w:val="cyan"/>
+        </w:rPr>
+        <w:t>argumentová</w:t>
+      </w:r>
+      <w:proofErr w:type="spellEnd"/>
+      <w:r>
+        <w:rPr>
+          <w:rFonts w:asciiTheme="minorHAnsi" w:hAnsiTheme="minorHAnsi" w:cstheme="minorHAnsi"/>
+          <w:sz w:val="22"/>
+          <w:szCs w:val="22"/>
+          <w:highlight w:val="cyan"/>
+        </w:rPr>
+        <w:t xml:space="preserve"> </w:t>
+      </w:r>
+      <w:proofErr w:type="spellStart"/>
+      <w:r>
+        <w:rPr>
+          <w:rFonts w:asciiTheme="minorHAnsi" w:hAnsiTheme="minorHAnsi" w:cstheme="minorHAnsi"/>
+          <w:sz w:val="22"/>
+          <w:szCs w:val="22"/>
+          <w:highlight w:val="cyan"/>
+        </w:rPr>
+        <w:t>struktura</w:t>
+      </w:r>
+      <w:proofErr w:type="spellEnd"/>
+    </w:p>
+    <w:p>
+      <w:pPr>
+        <w:spacing w:line="240" w:lineRule="auto"/>
+        <w:rPr>
+          <w:rFonts w:asciiTheme="minorHAnsi" w:hAnsiTheme="minorHAnsi" w:cstheme="minorHAnsi"/>
+          <w:sz w:val="22"/>
+          <w:szCs w:val="22"/>
+          <w:lang w:val="cs-CZ"/>
+        </w:rPr>
+      </w:pPr>
+      <w:r>
+        <w:rPr>
+          <w:rFonts w:asciiTheme="minorHAnsi" w:hAnsiTheme="minorHAnsi" w:cstheme="minorHAnsi"/>
+          <w:sz w:val="22"/>
+          <w:szCs w:val="22"/>
+        </w:rPr>
+        <w:t xml:space="preserve">Dan </w:t>
+      </w:r>
+      <w:r>
+        <w:rPr>
+          <w:rFonts w:asciiTheme="minorHAnsi" w:hAnsiTheme="minorHAnsi" w:cstheme="minorHAnsi"/>
+          <w:sz w:val="22"/>
+          <w:szCs w:val="22"/>
+        </w:rPr>
+        <w:tab/>
+      </w:r>
+      <w:proofErr w:type="gramStart"/>
+      <w:r>
+        <w:rPr>
+          <w:rFonts w:asciiTheme="minorHAnsi" w:hAnsiTheme="minorHAnsi" w:cstheme="minorHAnsi"/>
+          <w:sz w:val="22"/>
+          <w:szCs w:val="22"/>
+        </w:rPr>
+        <w:t>:</w:t>
+      </w:r>
+      <w:proofErr w:type="spellStart"/>
+      <w:r>
+        <w:rPr>
+          <w:rFonts w:asciiTheme="minorHAnsi" w:hAnsiTheme="minorHAnsi" w:cstheme="minorHAnsi"/>
+          <w:sz w:val="22"/>
+          <w:szCs w:val="22"/>
+        </w:rPr>
+        <w:t>ARG0</w:t>
+      </w:r>
+      <w:proofErr w:type="spellEnd"/>
+      <w:proofErr w:type="gramEnd"/>
+      <w:r>
+        <w:rPr>
+          <w:rFonts w:asciiTheme="minorHAnsi" w:hAnsiTheme="minorHAnsi" w:cstheme="minorHAnsi"/>
+          <w:sz w:val="22"/>
+          <w:szCs w:val="22"/>
+        </w:rPr>
+        <w:t xml:space="preserve"> </w:t>
+      </w:r>
+      <w:r>
+        <w:rPr>
+          <w:rFonts w:asciiTheme="minorHAnsi" w:hAnsiTheme="minorHAnsi" w:cstheme="minorHAnsi"/>
+          <w:sz w:val="22"/>
+          <w:szCs w:val="22"/>
+        </w:rPr>
+        <w:t>-&gt;</w:t>
+      </w:r>
+      <w:r>
+        <w:rPr>
+          <w:rFonts w:asciiTheme="minorHAnsi" w:hAnsiTheme="minorHAnsi" w:cstheme="minorHAnsi"/>
+          <w:sz w:val="22"/>
+          <w:szCs w:val="22"/>
+          <w:lang w:val="cs-CZ"/>
+        </w:rPr>
+        <w:t xml:space="preserve"> </w:t>
+      </w:r>
+      <w:proofErr w:type="spellStart"/>
+      <w:r>
+        <w:rPr>
+          <w:rFonts w:asciiTheme="minorHAnsi" w:hAnsiTheme="minorHAnsi" w:cstheme="minorHAnsi"/>
+          <w:sz w:val="22"/>
+          <w:szCs w:val="22"/>
+          <w:lang w:val="cs-CZ"/>
+        </w:rPr>
+        <w:t>ARG1</w:t>
+      </w:r>
+      <w:proofErr w:type="spellEnd"/>
+    </w:p>
+    <w:p>
+      <w:pPr>
+        <w:spacing w:line="240" w:lineRule="auto"/>
+        <w:rPr>
+          <w:rFonts w:asciiTheme="minorHAnsi" w:hAnsiTheme="minorHAnsi" w:cstheme="minorHAnsi"/>
+          <w:sz w:val="22"/>
+          <w:szCs w:val="22"/>
+        </w:rPr>
+      </w:pPr>
+      <w:r>
+        <w:rPr>
+          <w:rFonts w:asciiTheme="minorHAnsi" w:hAnsiTheme="minorHAnsi" w:cstheme="minorHAnsi"/>
+          <w:sz w:val="22"/>
+          <w:szCs w:val="22"/>
+          <w:lang w:val="cs-CZ"/>
+        </w:rPr>
+        <w:tab/>
+      </w:r>
+      <w:r>
+        <w:rPr>
+          <w:rFonts w:asciiTheme="minorHAnsi" w:hAnsiTheme="minorHAnsi" w:cstheme="minorHAnsi"/>
+          <w:sz w:val="22"/>
+          <w:szCs w:val="22"/>
+          <w:lang w:val="cs-CZ"/>
+        </w:rPr>
+        <w:t>:</w:t>
+      </w:r>
+      <w:proofErr w:type="spellStart"/>
+      <w:proofErr w:type="gramStart"/>
+      <w:r>
+        <w:rPr>
+          <w:rFonts w:asciiTheme="minorHAnsi" w:hAnsiTheme="minorHAnsi" w:cstheme="minorHAnsi"/>
+          <w:sz w:val="22"/>
+          <w:szCs w:val="22"/>
+          <w:lang w:val="cs-CZ"/>
+        </w:rPr>
+        <w:t>ord</w:t>
+      </w:r>
+      <w:proofErr w:type="spellEnd"/>
+      <w:r>
+        <w:rPr>
+          <w:rFonts w:asciiTheme="minorHAnsi" w:hAnsiTheme="minorHAnsi" w:cstheme="minorHAnsi"/>
+          <w:sz w:val="22"/>
+          <w:szCs w:val="22"/>
+          <w:lang w:val="cs-CZ"/>
+        </w:rPr>
+        <w:t xml:space="preserve"> </w:t>
+      </w:r>
+      <w:r>
+        <w:rPr>
+          <w:rFonts w:asciiTheme="minorHAnsi" w:hAnsiTheme="minorHAnsi" w:cstheme="minorHAnsi"/>
+          <w:sz w:val="22"/>
+          <w:szCs w:val="22"/>
+          <w:lang w:val="cs-CZ"/>
+        </w:rPr>
+        <w:t>-&gt;</w:t>
+      </w:r>
+      <w:r>
+        <w:rPr>
+          <w:rFonts w:asciiTheme="minorHAnsi" w:hAnsiTheme="minorHAnsi" w:cstheme="minorHAnsi"/>
+          <w:sz w:val="22"/>
+          <w:szCs w:val="22"/>
+        </w:rPr>
+        <w:t xml:space="preserve"> </w:t>
+      </w:r>
+      <w:proofErr w:type="spellStart"/>
+      <w:r>
+        <w:rPr>
+          <w:rFonts w:asciiTheme="minorHAnsi" w:hAnsiTheme="minorHAnsi" w:cstheme="minorHAnsi"/>
+          <w:sz w:val="22"/>
+          <w:szCs w:val="22"/>
+        </w:rPr>
+        <w:t>ARG2</w:t>
+      </w:r>
+      <w:proofErr w:type="spellEnd"/>
+      <w:proofErr w:type="gramEnd"/>
+    </w:p>
+    <w:p>
+      <w:pPr>
+        <w:spacing w:line="240" w:lineRule="auto"/>
+        <w:rPr>
+          <w:rFonts w:asciiTheme="minorHAnsi" w:hAnsiTheme="minorHAnsi" w:cstheme="minorHAnsi"/>
+          <w:sz w:val="22"/>
+          <w:szCs w:val="22"/>
+        </w:rPr>
+      </w:pPr>
+    </w:p>
+    <w:p>
+      <w:pPr>
+        <w:spacing w:line="240" w:lineRule="auto"/>
+        <w:rPr>
+          <w:rFonts w:asciiTheme="minorHAnsi" w:hAnsiTheme="minorHAnsi" w:cstheme="minorHAnsi"/>
+          <w:sz w:val="22"/>
+          <w:szCs w:val="22"/>
+        </w:rPr>
+      </w:pPr>
+      <w:r>
+        <w:rPr>
+          <w:rFonts w:asciiTheme="minorHAnsi" w:hAnsiTheme="minorHAnsi" w:cstheme="minorHAnsi"/>
+          <w:sz w:val="22"/>
+          <w:szCs w:val="22"/>
+          <w:highlight w:val="cyan"/>
+        </w:rPr>
+        <w:t xml:space="preserve">??? </w:t>
+      </w:r>
+      <w:proofErr w:type="spellStart"/>
+      <w:proofErr w:type="gramStart"/>
+      <w:r>
+        <w:rPr>
+          <w:rFonts w:asciiTheme="minorHAnsi" w:hAnsiTheme="minorHAnsi" w:cstheme="minorHAnsi"/>
+          <w:sz w:val="22"/>
+          <w:szCs w:val="22"/>
+          <w:highlight w:val="cyan"/>
+        </w:rPr>
+        <w:t>dosavadní</w:t>
+      </w:r>
+      <w:proofErr w:type="spellEnd"/>
+      <w:proofErr w:type="gramEnd"/>
+      <w:r>
+        <w:rPr>
+          <w:rFonts w:asciiTheme="minorHAnsi" w:hAnsiTheme="minorHAnsi" w:cstheme="minorHAnsi"/>
+          <w:sz w:val="22"/>
+          <w:szCs w:val="22"/>
+          <w:highlight w:val="cyan"/>
+        </w:rPr>
+        <w:t>:</w:t>
+      </w:r>
+    </w:p>
+    <w:p>
+      <w:pPr>
+        <w:spacing w:line="240" w:lineRule="auto"/>
+        <w:rPr>
+          <w:rFonts w:asciiTheme="minorHAnsi" w:hAnsiTheme="minorHAnsi" w:cstheme="minorHAnsi"/>
+          <w:sz w:val="22"/>
+          <w:szCs w:val="22"/>
+        </w:rPr>
+      </w:pPr>
+      <w:r>
+        <w:rPr>
+          <w:rFonts w:asciiTheme="minorHAnsi" w:hAnsiTheme="minorHAnsi" w:cstheme="minorHAnsi"/>
+          <w:sz w:val="22"/>
+          <w:szCs w:val="22"/>
+        </w:rPr>
+        <w:t xml:space="preserve">       </w:t>
+      </w:r>
+      <w:proofErr w:type="spellStart"/>
+      <w:r>
+        <w:rPr>
+          <w:rFonts w:asciiTheme="minorHAnsi" w:hAnsiTheme="minorHAnsi" w:cstheme="minorHAnsi"/>
+          <w:sz w:val="22"/>
+          <w:szCs w:val="22"/>
+        </w:rPr>
+        <w:t>DZ</w:t>
+      </w:r>
+      <w:proofErr w:type="spellEnd"/>
+      <w:r>
+        <w:rPr>
+          <w:rFonts w:asciiTheme="minorHAnsi" w:hAnsiTheme="minorHAnsi" w:cstheme="minorHAnsi"/>
+          <w:sz w:val="22"/>
+          <w:szCs w:val="22"/>
+        </w:rPr>
+        <w:t xml:space="preserve">: </w:t>
+      </w:r>
+      <w:proofErr w:type="spellStart"/>
+      <w:r>
+        <w:rPr>
+          <w:rFonts w:asciiTheme="minorHAnsi" w:hAnsiTheme="minorHAnsi" w:cstheme="minorHAnsi"/>
+          <w:sz w:val="22"/>
+          <w:szCs w:val="22"/>
+        </w:rPr>
+        <w:t>dosud</w:t>
+      </w:r>
+      <w:proofErr w:type="spellEnd"/>
+    </w:p>
+    <w:p>
+      <w:pPr>
+        <w:spacing w:line="240" w:lineRule="auto"/>
+        <w:rPr>
+          <w:rFonts w:asciiTheme="minorHAnsi" w:hAnsiTheme="minorHAnsi" w:cstheme="minorHAnsi"/>
+          <w:sz w:val="22"/>
+          <w:szCs w:val="22"/>
+        </w:rPr>
+      </w:pPr>
+      <w:r>
+        <w:rPr>
+          <w:rFonts w:asciiTheme="minorHAnsi" w:hAnsiTheme="minorHAnsi" w:cstheme="minorHAnsi"/>
+          <w:sz w:val="22"/>
+          <w:szCs w:val="22"/>
+        </w:rPr>
+        <w:t xml:space="preserve">       ML: </w:t>
+      </w:r>
+      <w:proofErr w:type="spellStart"/>
+      <w:r>
+        <w:rPr>
+          <w:rFonts w:asciiTheme="minorHAnsi" w:hAnsiTheme="minorHAnsi" w:cstheme="minorHAnsi"/>
+          <w:sz w:val="22"/>
+          <w:szCs w:val="22"/>
+        </w:rPr>
+        <w:t>dosavadní</w:t>
+      </w:r>
+      <w:proofErr w:type="spellEnd"/>
+      <w:r>
+        <w:rPr>
+          <w:rFonts w:asciiTheme="minorHAnsi" w:hAnsiTheme="minorHAnsi" w:cstheme="minorHAnsi"/>
+          <w:sz w:val="22"/>
+          <w:szCs w:val="22"/>
+        </w:rPr>
+        <w:t xml:space="preserve"> </w:t>
+      </w:r>
+      <w:proofErr w:type="gramStart"/>
+      <w:r>
+        <w:rPr>
+          <w:rFonts w:asciiTheme="minorHAnsi" w:hAnsiTheme="minorHAnsi" w:cstheme="minorHAnsi"/>
+          <w:sz w:val="22"/>
+          <w:szCs w:val="22"/>
+        </w:rPr>
+        <w:t>...</w:t>
+      </w:r>
+      <w:r>
+        <w:rPr>
+          <w:rFonts w:asciiTheme="minorHAnsi" w:hAnsiTheme="minorHAnsi" w:cstheme="minorHAnsi"/>
+          <w:sz w:val="22"/>
+          <w:szCs w:val="22"/>
+        </w:rPr>
+        <w:t xml:space="preserve"> </w:t>
+      </w:r>
+      <w:r>
+        <w:rPr>
+          <w:rFonts w:asciiTheme="minorHAnsi" w:hAnsiTheme="minorHAnsi" w:cstheme="minorHAnsi"/>
+          <w:sz w:val="22"/>
+          <w:szCs w:val="22"/>
+        </w:rPr>
+        <w:t>:temporal</w:t>
+      </w:r>
+      <w:proofErr w:type="gramEnd"/>
+      <w:r>
+        <w:rPr>
+          <w:rFonts w:asciiTheme="minorHAnsi" w:hAnsiTheme="minorHAnsi" w:cstheme="minorHAnsi"/>
+          <w:sz w:val="22"/>
+          <w:szCs w:val="22"/>
+        </w:rPr>
+        <w:t xml:space="preserve"> … </w:t>
+      </w:r>
+    </w:p>
+    <w:p>
+      <w:pPr>
+        <w:spacing w:line="240" w:lineRule="auto"/>
+        <w:rPr>
+          <w:rFonts w:asciiTheme="minorHAnsi" w:hAnsiTheme="minorHAnsi" w:cstheme="minorHAnsi"/>
+          <w:sz w:val="22"/>
+          <w:szCs w:val="22"/>
+        </w:rPr>
+      </w:pPr>
+    </w:p>
+    <w:p>
+      <w:pPr>
+        <w:spacing w:line="240" w:lineRule="auto"/>
+        <w:rPr>
+          <w:rFonts w:asciiTheme="minorHAnsi" w:hAnsiTheme="minorHAnsi" w:cstheme="minorHAnsi"/>
+          <w:sz w:val="22"/>
+          <w:szCs w:val="22"/>
+        </w:rPr>
+      </w:pPr>
+      <w:r>
+        <w:rPr>
+          <w:rFonts w:asciiTheme="minorHAnsi" w:hAnsiTheme="minorHAnsi" w:cstheme="minorHAnsi"/>
+          <w:sz w:val="22"/>
+          <w:szCs w:val="22"/>
+          <w:highlight w:val="cyan"/>
+        </w:rPr>
+        <w:t xml:space="preserve">??? </w:t>
+      </w:r>
+      <w:proofErr w:type="gramStart"/>
+      <w:r>
+        <w:rPr>
+          <w:rFonts w:asciiTheme="minorHAnsi" w:hAnsiTheme="minorHAnsi" w:cstheme="minorHAnsi"/>
+          <w:sz w:val="22"/>
+          <w:szCs w:val="22"/>
+          <w:highlight w:val="cyan"/>
+        </w:rPr>
+        <w:t>aspect</w:t>
+      </w:r>
+      <w:proofErr w:type="gramEnd"/>
+      <w:r>
+        <w:rPr>
+          <w:rFonts w:asciiTheme="minorHAnsi" w:hAnsiTheme="minorHAnsi" w:cstheme="minorHAnsi"/>
+          <w:sz w:val="22"/>
+          <w:szCs w:val="22"/>
+        </w:rPr>
+        <w:t xml:space="preserve"> ... </w:t>
+      </w:r>
+      <w:r>
+        <w:rPr>
+          <w:rFonts w:asciiTheme="minorHAnsi" w:hAnsiTheme="minorHAnsi" w:cstheme="minorHAnsi"/>
+          <w:sz w:val="22"/>
+          <w:szCs w:val="22"/>
+        </w:rPr>
+        <w:tab/>
+      </w:r>
+      <w:proofErr w:type="spellStart"/>
+      <w:r>
+        <w:rPr>
+          <w:rFonts w:asciiTheme="minorHAnsi" w:hAnsiTheme="minorHAnsi" w:cstheme="minorHAnsi"/>
+          <w:sz w:val="22"/>
+          <w:szCs w:val="22"/>
+        </w:rPr>
+        <w:t>DZ</w:t>
+      </w:r>
+      <w:proofErr w:type="spellEnd"/>
+      <w:r>
+        <w:rPr>
+          <w:rFonts w:asciiTheme="minorHAnsi" w:hAnsiTheme="minorHAnsi" w:cstheme="minorHAnsi"/>
+          <w:sz w:val="22"/>
+          <w:szCs w:val="22"/>
+        </w:rPr>
+        <w:t xml:space="preserve"> habitual</w:t>
+      </w:r>
+      <w:r>
+        <w:rPr>
+          <w:rFonts w:asciiTheme="minorHAnsi" w:hAnsiTheme="minorHAnsi" w:cstheme="minorHAnsi"/>
+          <w:sz w:val="22"/>
+          <w:szCs w:val="22"/>
+        </w:rPr>
+        <w:t xml:space="preserve"> (process, </w:t>
+      </w:r>
+      <w:proofErr w:type="spellStart"/>
+      <w:r>
+        <w:rPr>
+          <w:rFonts w:asciiTheme="minorHAnsi" w:hAnsiTheme="minorHAnsi" w:cstheme="minorHAnsi"/>
+          <w:sz w:val="22"/>
+          <w:szCs w:val="22"/>
+        </w:rPr>
+        <w:t>tedy</w:t>
+      </w:r>
+      <w:proofErr w:type="spellEnd"/>
+      <w:r>
+        <w:rPr>
+          <w:rFonts w:asciiTheme="minorHAnsi" w:hAnsiTheme="minorHAnsi" w:cstheme="minorHAnsi"/>
+          <w:sz w:val="22"/>
+          <w:szCs w:val="22"/>
+        </w:rPr>
+        <w:t xml:space="preserve"> </w:t>
+      </w:r>
+      <w:proofErr w:type="spellStart"/>
+      <w:r>
+        <w:rPr>
+          <w:rFonts w:asciiTheme="minorHAnsi" w:hAnsiTheme="minorHAnsi" w:cstheme="minorHAnsi"/>
+          <w:sz w:val="22"/>
+          <w:szCs w:val="22"/>
+        </w:rPr>
+        <w:t>zm</w:t>
+      </w:r>
+      <w:proofErr w:type="spellEnd"/>
+      <w:r>
+        <w:rPr>
+          <w:rFonts w:asciiTheme="minorHAnsi" w:hAnsiTheme="minorHAnsi" w:cstheme="minorHAnsi"/>
+          <w:sz w:val="22"/>
+          <w:szCs w:val="22"/>
+          <w:lang w:val="cs-CZ"/>
+        </w:rPr>
+        <w:t>ě</w:t>
+      </w:r>
+      <w:proofErr w:type="spellStart"/>
+      <w:r>
+        <w:rPr>
+          <w:rFonts w:asciiTheme="minorHAnsi" w:hAnsiTheme="minorHAnsi" w:cstheme="minorHAnsi"/>
+          <w:sz w:val="22"/>
+          <w:szCs w:val="22"/>
+        </w:rPr>
+        <w:t>na</w:t>
+      </w:r>
+      <w:proofErr w:type="spellEnd"/>
+      <w:r>
+        <w:rPr>
+          <w:rFonts w:asciiTheme="minorHAnsi" w:hAnsiTheme="minorHAnsi" w:cstheme="minorHAnsi"/>
+          <w:sz w:val="22"/>
+          <w:szCs w:val="22"/>
+        </w:rPr>
+        <w:t>)</w:t>
+      </w:r>
+    </w:p>
+    <w:p>
+      <w:pPr>
+        <w:spacing w:line="240" w:lineRule="auto"/>
+        <w:rPr>
+          <w:rFonts w:asciiTheme="minorHAnsi" w:hAnsiTheme="minorHAnsi" w:cstheme="minorHAnsi"/>
+          <w:sz w:val="22"/>
+          <w:szCs w:val="22"/>
+        </w:rPr>
+      </w:pPr>
+      <w:r>
+        <w:rPr>
+          <w:rFonts w:asciiTheme="minorHAnsi" w:hAnsiTheme="minorHAnsi" w:cstheme="minorHAnsi"/>
+          <w:sz w:val="22"/>
+          <w:szCs w:val="22"/>
+        </w:rPr>
+        <w:tab/>
+      </w:r>
+      <w:r>
+        <w:rPr>
+          <w:rFonts w:asciiTheme="minorHAnsi" w:hAnsiTheme="minorHAnsi" w:cstheme="minorHAnsi"/>
+          <w:sz w:val="22"/>
+          <w:szCs w:val="22"/>
+        </w:rPr>
+        <w:tab/>
+      </w:r>
+      <w:proofErr w:type="gramStart"/>
+      <w:r>
+        <w:rPr>
+          <w:rFonts w:asciiTheme="minorHAnsi" w:hAnsiTheme="minorHAnsi" w:cstheme="minorHAnsi"/>
+          <w:sz w:val="22"/>
+          <w:szCs w:val="22"/>
+        </w:rPr>
+        <w:t>ML state</w:t>
+      </w:r>
+      <w:r>
+        <w:rPr>
+          <w:rFonts w:asciiTheme="minorHAnsi" w:hAnsiTheme="minorHAnsi" w:cstheme="minorHAnsi"/>
+          <w:sz w:val="22"/>
+          <w:szCs w:val="22"/>
+        </w:rPr>
+        <w:t xml:space="preserve"> </w:t>
+      </w:r>
+      <w:r>
+        <w:rPr>
+          <w:rFonts w:asciiTheme="minorHAnsi" w:hAnsiTheme="minorHAnsi" w:cstheme="minorHAnsi"/>
+          <w:sz w:val="22"/>
+          <w:szCs w:val="22"/>
+        </w:rPr>
+        <w:t>(</w:t>
+      </w:r>
+      <w:r>
+        <w:rPr>
+          <w:rFonts w:asciiTheme="minorHAnsi" w:hAnsiTheme="minorHAnsi" w:cstheme="minorHAnsi"/>
+          <w:sz w:val="22"/>
+          <w:szCs w:val="22"/>
+        </w:rPr>
+        <w:t>not process, rather similarly like stative verbs</w:t>
+      </w:r>
+      <w:r>
+        <w:rPr>
+          <w:rFonts w:asciiTheme="minorHAnsi" w:hAnsiTheme="minorHAnsi" w:cstheme="minorHAnsi"/>
+          <w:sz w:val="22"/>
+          <w:szCs w:val="22"/>
+        </w:rPr>
+        <w:t>)</w:t>
+      </w:r>
+      <w:r>
+        <w:rPr>
+          <w:rFonts w:asciiTheme="minorHAnsi" w:hAnsiTheme="minorHAnsi" w:cstheme="minorHAnsi"/>
+          <w:sz w:val="22"/>
+          <w:szCs w:val="22"/>
+        </w:rPr>
+        <w:t>??</w:t>
+      </w:r>
+      <w:proofErr w:type="gramEnd"/>
+    </w:p>
+    <w:p>
+      <w:pPr>
+        <w:spacing w:line="240" w:lineRule="auto"/>
+        <w:rPr>
+          <w:rFonts w:asciiTheme="minorHAnsi" w:hAnsiTheme="minorHAnsi" w:cstheme="minorHAnsi"/>
+          <w:sz w:val="22"/>
+          <w:szCs w:val="22"/>
+        </w:rPr>
+      </w:pPr>
+    </w:p>
+    <w:p>
+      <w:pPr>
+        <w:spacing w:line="240" w:lineRule="auto"/>
+        <w:rPr>
+          <w:rFonts w:asciiTheme="minorHAnsi" w:hAnsiTheme="minorHAnsi" w:cstheme="minorHAnsi"/>
+          <w:sz w:val="22"/>
+          <w:szCs w:val="22"/>
+        </w:rPr>
+      </w:pPr>
+      <w:r>
+        <w:rPr>
+          <w:rFonts w:asciiTheme="minorHAnsi" w:hAnsiTheme="minorHAnsi" w:cstheme="minorHAnsi"/>
+          <w:sz w:val="22"/>
+          <w:szCs w:val="22"/>
+          <w:highlight w:val="cyan"/>
+        </w:rPr>
+        <w:t xml:space="preserve">??? ... </w:t>
+      </w:r>
+      <w:proofErr w:type="gramStart"/>
+      <w:r>
+        <w:rPr>
+          <w:rFonts w:asciiTheme="minorHAnsi" w:hAnsiTheme="minorHAnsi" w:cstheme="minorHAnsi"/>
+          <w:sz w:val="22"/>
+          <w:szCs w:val="22"/>
+          <w:highlight w:val="cyan"/>
+        </w:rPr>
+        <w:t>s</w:t>
+      </w:r>
+      <w:proofErr w:type="gramEnd"/>
+      <w:r>
+        <w:rPr>
+          <w:rFonts w:asciiTheme="minorHAnsi" w:hAnsiTheme="minorHAnsi" w:cstheme="minorHAnsi"/>
+          <w:sz w:val="22"/>
+          <w:szCs w:val="22"/>
+          <w:highlight w:val="cyan"/>
+        </w:rPr>
+        <w:t xml:space="preserve"> 13.9 </w:t>
+      </w:r>
+      <w:proofErr w:type="spellStart"/>
+      <w:r>
+        <w:rPr>
+          <w:rFonts w:asciiTheme="minorHAnsi" w:hAnsiTheme="minorHAnsi" w:cstheme="minorHAnsi"/>
+          <w:sz w:val="22"/>
+          <w:szCs w:val="22"/>
+          <w:highlight w:val="cyan"/>
         </w:rPr>
         <w:t>procenty</w:t>
       </w:r>
@@ -15956,6 +16844,7 @@
           <w:rFonts w:asciiTheme="minorHAnsi" w:hAnsiTheme="minorHAnsi" w:cstheme="minorHAnsi"/>
           <w:sz w:val="22"/>
           <w:szCs w:val="22"/>
+          <w:highlight w:val="cyan"/>
         </w:rPr>
         <w:t xml:space="preserve"> </w:t>
       </w:r>
@@ -15965,6 +16854,7 @@
           <w:rFonts w:asciiTheme="minorHAnsi" w:hAnsiTheme="minorHAnsi" w:cstheme="minorHAnsi"/>
           <w:sz w:val="22"/>
           <w:szCs w:val="22"/>
+          <w:highlight w:val="cyan"/>
         </w:rPr>
         <w:t>hlasů</w:t>
       </w:r>
@@ -15974,8 +16864,29 @@
           <w:rFonts w:asciiTheme="minorHAnsi" w:hAnsiTheme="minorHAnsi" w:cstheme="minorHAnsi"/>
           <w:sz w:val="22"/>
           <w:szCs w:val="22"/>
-        </w:rPr>
-        <w:t xml:space="preserve"> ...</w:t>
+          <w:highlight w:val="cyan"/>
+        </w:rPr>
+        <w:t xml:space="preserve"> ( 18 </w:t>
+      </w:r>
+      <w:proofErr w:type="spellStart"/>
+      <w:r>
+        <w:rPr>
+          <w:rFonts w:asciiTheme="minorHAnsi" w:hAnsiTheme="minorHAnsi" w:cstheme="minorHAnsi"/>
+          <w:sz w:val="22"/>
+          <w:szCs w:val="22"/>
+          <w:highlight w:val="cyan"/>
+        </w:rPr>
+        <w:t>mandátů</w:t>
+      </w:r>
+      <w:proofErr w:type="spellEnd"/>
+      <w:r>
+        <w:rPr>
+          <w:rFonts w:asciiTheme="minorHAnsi" w:hAnsiTheme="minorHAnsi" w:cstheme="minorHAnsi"/>
+          <w:sz w:val="22"/>
+          <w:szCs w:val="22"/>
+          <w:highlight w:val="cyan"/>
+        </w:rPr>
+        <w:t xml:space="preserve"> ) ...</w:t>
       </w:r>
     </w:p>
     <w:p>
@@ -15993,23 +16904,133 @@
           <w:sz w:val="22"/>
           <w:szCs w:val="22"/>
         </w:rPr>
-        <w:t xml:space="preserve">   ??? Na </w:t>
-      </w:r>
-      <w:proofErr w:type="spellStart"/>
-      <w:r>
-        <w:rPr>
-          <w:rFonts w:asciiTheme="minorHAnsi" w:hAnsiTheme="minorHAnsi" w:cstheme="minorHAnsi"/>
-          <w:sz w:val="22"/>
-          <w:szCs w:val="22"/>
-        </w:rPr>
-        <w:t>druhém</w:t>
-      </w:r>
-      <w:proofErr w:type="spellEnd"/>
-      <w:r>
-        <w:rPr>
-          <w:rFonts w:asciiTheme="minorHAnsi" w:hAnsiTheme="minorHAnsi" w:cstheme="minorHAnsi"/>
-          <w:sz w:val="22"/>
-          <w:szCs w:val="22"/>
+        <w:t xml:space="preserve">      - cause vs. manner </w:t>
+      </w:r>
+      <w:r>
+        <w:rPr>
+          <w:rFonts w:asciiTheme="minorHAnsi" w:hAnsiTheme="minorHAnsi" w:cstheme="minorHAnsi"/>
+          <w:sz w:val="22"/>
+          <w:szCs w:val="22"/>
+        </w:rPr>
+        <w:t xml:space="preserve">… </w:t>
+      </w:r>
+      <w:r>
+        <w:rPr>
+          <w:rFonts w:asciiTheme="minorHAnsi" w:hAnsiTheme="minorHAnsi" w:cstheme="minorHAnsi"/>
+          <w:sz w:val="22"/>
+          <w:szCs w:val="22"/>
+        </w:rPr>
+        <w:t xml:space="preserve">PDT </w:t>
+      </w:r>
+      <w:proofErr w:type="spellStart"/>
+      <w:r>
+        <w:rPr>
+          <w:rFonts w:asciiTheme="minorHAnsi" w:hAnsiTheme="minorHAnsi" w:cstheme="minorHAnsi"/>
+          <w:sz w:val="22"/>
+          <w:szCs w:val="22"/>
+        </w:rPr>
+        <w:t>ACMP</w:t>
+      </w:r>
+      <w:proofErr w:type="spellEnd"/>
+    </w:p>
+    <w:p>
+      <w:pPr>
+        <w:spacing w:line="240" w:lineRule="auto"/>
+        <w:rPr>
+          <w:rFonts w:asciiTheme="minorHAnsi" w:hAnsiTheme="minorHAnsi" w:cstheme="minorHAnsi"/>
+          <w:sz w:val="22"/>
+          <w:szCs w:val="22"/>
+        </w:rPr>
+      </w:pPr>
+      <w:r>
+        <w:rPr>
+          <w:rFonts w:asciiTheme="minorHAnsi" w:hAnsiTheme="minorHAnsi" w:cstheme="minorHAnsi"/>
+          <w:sz w:val="22"/>
+          <w:szCs w:val="22"/>
+        </w:rPr>
+        <w:t xml:space="preserve">      - </w:t>
+      </w:r>
+      <w:proofErr w:type="gramStart"/>
+      <w:r>
+        <w:rPr>
+          <w:rFonts w:asciiTheme="minorHAnsi" w:hAnsiTheme="minorHAnsi" w:cstheme="minorHAnsi"/>
+          <w:sz w:val="22"/>
+          <w:szCs w:val="22"/>
+        </w:rPr>
+        <w:t>part</w:t>
+      </w:r>
+      <w:proofErr w:type="gramEnd"/>
+      <w:r>
+        <w:rPr>
+          <w:rFonts w:asciiTheme="minorHAnsi" w:hAnsiTheme="minorHAnsi" w:cstheme="minorHAnsi"/>
+          <w:sz w:val="22"/>
+          <w:szCs w:val="22"/>
+        </w:rPr>
+        <w:t xml:space="preserve"> vs. </w:t>
+      </w:r>
+      <w:r>
+        <w:rPr>
+          <w:rFonts w:asciiTheme="minorHAnsi" w:hAnsiTheme="minorHAnsi" w:cstheme="minorHAnsi"/>
+          <w:sz w:val="22"/>
+          <w:szCs w:val="22"/>
+        </w:rPr>
+        <w:t>include-91</w:t>
+      </w:r>
+    </w:p>
+    <w:p>
+      <w:pPr>
+        <w:spacing w:line="240" w:lineRule="auto"/>
+        <w:rPr>
+          <w:rFonts w:asciiTheme="minorHAnsi" w:hAnsiTheme="minorHAnsi" w:cstheme="minorHAnsi"/>
+          <w:sz w:val="22"/>
+          <w:szCs w:val="22"/>
+        </w:rPr>
+      </w:pPr>
+    </w:p>
+    <w:p>
+      <w:pPr>
+        <w:spacing w:line="240" w:lineRule="auto"/>
+        <w:rPr>
+          <w:rFonts w:asciiTheme="minorHAnsi" w:hAnsiTheme="minorHAnsi" w:cstheme="minorHAnsi"/>
+          <w:sz w:val="22"/>
+          <w:szCs w:val="22"/>
+        </w:rPr>
+      </w:pPr>
+      <w:r>
+        <w:rPr>
+          <w:rFonts w:asciiTheme="minorHAnsi" w:hAnsiTheme="minorHAnsi" w:cstheme="minorHAnsi"/>
+          <w:sz w:val="22"/>
+          <w:szCs w:val="22"/>
+          <w:highlight w:val="cyan"/>
+        </w:rPr>
+        <w:t xml:space="preserve">??? </w:t>
+      </w:r>
+      <w:proofErr w:type="gramStart"/>
+      <w:r>
+        <w:rPr>
+          <w:rFonts w:asciiTheme="minorHAnsi" w:hAnsiTheme="minorHAnsi" w:cstheme="minorHAnsi"/>
+          <w:sz w:val="22"/>
+          <w:szCs w:val="22"/>
+          <w:highlight w:val="cyan"/>
+        </w:rPr>
+        <w:t>parenthesis</w:t>
+      </w:r>
+      <w:proofErr w:type="gramEnd"/>
+      <w:r>
+        <w:rPr>
+          <w:rFonts w:asciiTheme="minorHAnsi" w:hAnsiTheme="minorHAnsi" w:cstheme="minorHAnsi"/>
+          <w:sz w:val="22"/>
+          <w:szCs w:val="22"/>
+          <w:highlight w:val="cyan"/>
+        </w:rPr>
+        <w:t xml:space="preserve"> (siblings</w:t>
+      </w:r>
+      <w:r>
+        <w:rPr>
+          <w:rFonts w:asciiTheme="minorHAnsi" w:hAnsiTheme="minorHAnsi" w:cstheme="minorHAnsi"/>
+          <w:sz w:val="22"/>
+          <w:szCs w:val="22"/>
+          <w:highlight w:val="cyan"/>
         </w:rPr>
         <w:t xml:space="preserve"> </w:t>
       </w:r>
@@ -16019,17 +17040,74 @@
           <w:rFonts w:asciiTheme="minorHAnsi" w:hAnsiTheme="minorHAnsi" w:cstheme="minorHAnsi"/>
           <w:sz w:val="22"/>
           <w:szCs w:val="22"/>
-        </w:rPr>
-        <w:t>místě</w:t>
-      </w:r>
-      <w:proofErr w:type="spellEnd"/>
-      <w:r>
-        <w:rPr>
-          <w:rFonts w:asciiTheme="minorHAnsi" w:hAnsiTheme="minorHAnsi" w:cstheme="minorHAnsi"/>
-          <w:sz w:val="22"/>
-          <w:szCs w:val="22"/>
-        </w:rPr>
-        <w:t xml:space="preserve"> ... </w:t>
+          <w:highlight w:val="cyan"/>
+        </w:rPr>
+        <w:t>hlas</w:t>
+      </w:r>
+      <w:proofErr w:type="spellEnd"/>
+      <w:r>
+        <w:rPr>
+          <w:rFonts w:asciiTheme="minorHAnsi" w:hAnsiTheme="minorHAnsi" w:cstheme="minorHAnsi"/>
+          <w:sz w:val="22"/>
+          <w:szCs w:val="22"/>
+          <w:highlight w:val="cyan"/>
+        </w:rPr>
+        <w:t xml:space="preserve">, </w:t>
+      </w:r>
+      <w:proofErr w:type="spellStart"/>
+      <w:r>
+        <w:rPr>
+          <w:rFonts w:asciiTheme="minorHAnsi" w:hAnsiTheme="minorHAnsi" w:cstheme="minorHAnsi"/>
+          <w:sz w:val="22"/>
+          <w:szCs w:val="22"/>
+          <w:highlight w:val="cyan"/>
+        </w:rPr>
+        <w:t>mandát</w:t>
+      </w:r>
+      <w:proofErr w:type="spellEnd"/>
+      <w:r>
+        <w:rPr>
+          <w:rFonts w:asciiTheme="minorHAnsi" w:hAnsiTheme="minorHAnsi" w:cstheme="minorHAnsi"/>
+          <w:sz w:val="22"/>
+          <w:szCs w:val="22"/>
+          <w:highlight w:val="cyan"/>
+        </w:rPr>
+        <w:t>)</w:t>
+      </w:r>
+      <w:r>
+        <w:rPr>
+          <w:rFonts w:asciiTheme="minorHAnsi" w:hAnsiTheme="minorHAnsi" w:cstheme="minorHAnsi"/>
+          <w:sz w:val="22"/>
+          <w:szCs w:val="22"/>
+          <w:highlight w:val="cyan"/>
+        </w:rPr>
+        <w:t xml:space="preserve"> in PDT</w:t>
+      </w:r>
+    </w:p>
+    <w:p>
+      <w:pPr>
+        <w:spacing w:line="240" w:lineRule="auto"/>
+        <w:rPr>
+          <w:rFonts w:asciiTheme="minorHAnsi" w:hAnsiTheme="minorHAnsi" w:cstheme="minorHAnsi"/>
+          <w:sz w:val="22"/>
+          <w:szCs w:val="22"/>
+        </w:rPr>
+      </w:pPr>
+      <w:r>
+        <w:rPr>
+          <w:rFonts w:asciiTheme="minorHAnsi" w:hAnsiTheme="minorHAnsi" w:cstheme="minorHAnsi"/>
+          <w:sz w:val="22"/>
+          <w:szCs w:val="22"/>
+        </w:rPr>
+        <w:t xml:space="preserve">ML: siblings </w:t>
+      </w:r>
+      <w:r>
+        <w:rPr>
+          <w:rFonts w:asciiTheme="minorHAnsi" w:hAnsiTheme="minorHAnsi" w:cstheme="minorHAnsi"/>
+          <w:sz w:val="22"/>
+          <w:szCs w:val="22"/>
+        </w:rPr>
+        <w:tab/>
       </w:r>
       <w:proofErr w:type="gramStart"/>
       <w:r>
@@ -16038,37 +17116,134 @@
           <w:sz w:val="22"/>
           <w:szCs w:val="22"/>
         </w:rPr>
-        <w:t>je ...</w:t>
+        <w:t>:manner</w:t>
       </w:r>
       <w:proofErr w:type="gramEnd"/>
+      <w:r>
+        <w:rPr>
+          <w:rFonts w:asciiTheme="minorHAnsi" w:hAnsiTheme="minorHAnsi" w:cstheme="minorHAnsi"/>
+          <w:sz w:val="22"/>
+          <w:szCs w:val="22"/>
+        </w:rPr>
+        <w:t xml:space="preserve"> (</w:t>
+      </w:r>
+      <w:proofErr w:type="spellStart"/>
+      <w:r>
+        <w:rPr>
+          <w:rFonts w:asciiTheme="minorHAnsi" w:hAnsiTheme="minorHAnsi" w:cstheme="minorHAnsi"/>
+          <w:sz w:val="22"/>
+          <w:szCs w:val="22"/>
+        </w:rPr>
+        <w:t>hlas</w:t>
+      </w:r>
+      <w:proofErr w:type="spellEnd"/>
+      <w:r>
+        <w:rPr>
+          <w:rFonts w:asciiTheme="minorHAnsi" w:hAnsiTheme="minorHAnsi" w:cstheme="minorHAnsi"/>
+          <w:sz w:val="22"/>
+          <w:szCs w:val="22"/>
+        </w:rPr>
+        <w:t>)</w:t>
+      </w:r>
     </w:p>
     <w:p>
       <w:pPr>
         <w:spacing w:line="240" w:lineRule="auto"/>
-        <w:rPr>
-          <w:rFonts w:asciiTheme="minorHAnsi" w:hAnsiTheme="minorHAnsi" w:cstheme="minorHAnsi"/>
-          <w:sz w:val="22"/>
-          <w:szCs w:val="22"/>
-        </w:rPr>
-      </w:pPr>
-      <w:r>
-        <w:rPr>
-          <w:rFonts w:asciiTheme="minorHAnsi" w:hAnsiTheme="minorHAnsi" w:cstheme="minorHAnsi"/>
-          <w:sz w:val="22"/>
-          <w:szCs w:val="22"/>
-        </w:rPr>
-        <w:t xml:space="preserve">       ML: have-location-91 --&gt; </w:t>
-      </w:r>
-      <w:proofErr w:type="spellStart"/>
-      <w:r>
-        <w:rPr>
-          <w:rFonts w:asciiTheme="minorHAnsi" w:hAnsiTheme="minorHAnsi" w:cstheme="minorHAnsi"/>
-          <w:sz w:val="22"/>
-          <w:szCs w:val="22"/>
-        </w:rPr>
-        <w:t>ARG1</w:t>
-      </w:r>
-      <w:proofErr w:type="spellEnd"/>
+        <w:ind w:firstLine="720"/>
+        <w:rPr>
+          <w:rFonts w:asciiTheme="minorHAnsi" w:hAnsiTheme="minorHAnsi" w:cstheme="minorHAnsi"/>
+          <w:sz w:val="22"/>
+          <w:szCs w:val="22"/>
+        </w:rPr>
+      </w:pPr>
+      <w:r>
+        <w:rPr>
+          <w:rFonts w:asciiTheme="minorHAnsi" w:hAnsiTheme="minorHAnsi" w:cstheme="minorHAnsi"/>
+          <w:sz w:val="22"/>
+          <w:szCs w:val="22"/>
+        </w:rPr>
+        <w:t xml:space="preserve">     </w:t>
+      </w:r>
+      <w:r>
+        <w:rPr>
+          <w:rFonts w:asciiTheme="minorHAnsi" w:hAnsiTheme="minorHAnsi" w:cstheme="minorHAnsi"/>
+          <w:sz w:val="22"/>
+          <w:szCs w:val="22"/>
+        </w:rPr>
+        <w:tab/>
+      </w:r>
+      <w:proofErr w:type="gramStart"/>
+      <w:r>
+        <w:rPr>
+          <w:rFonts w:asciiTheme="minorHAnsi" w:hAnsiTheme="minorHAnsi" w:cstheme="minorHAnsi"/>
+          <w:sz w:val="22"/>
+          <w:szCs w:val="22"/>
+        </w:rPr>
+        <w:t>:manner</w:t>
+      </w:r>
+      <w:proofErr w:type="gramEnd"/>
+      <w:r>
+        <w:rPr>
+          <w:rFonts w:asciiTheme="minorHAnsi" w:hAnsiTheme="minorHAnsi" w:cstheme="minorHAnsi"/>
+          <w:sz w:val="22"/>
+          <w:szCs w:val="22"/>
+        </w:rPr>
+        <w:t xml:space="preserve"> (</w:t>
+      </w:r>
+      <w:proofErr w:type="spellStart"/>
+      <w:r>
+        <w:rPr>
+          <w:rFonts w:asciiTheme="minorHAnsi" w:hAnsiTheme="minorHAnsi" w:cstheme="minorHAnsi"/>
+          <w:sz w:val="22"/>
+          <w:szCs w:val="22"/>
+        </w:rPr>
+        <w:t>mandát</w:t>
+      </w:r>
+      <w:proofErr w:type="spellEnd"/>
+      <w:r>
+        <w:rPr>
+          <w:rFonts w:asciiTheme="minorHAnsi" w:hAnsiTheme="minorHAnsi" w:cstheme="minorHAnsi"/>
+          <w:sz w:val="22"/>
+          <w:szCs w:val="22"/>
+        </w:rPr>
+        <w:t>)</w:t>
+      </w:r>
+    </w:p>
+    <w:p>
+      <w:pPr>
+        <w:spacing w:line="240" w:lineRule="auto"/>
+        <w:rPr>
+          <w:rFonts w:asciiTheme="minorHAnsi" w:hAnsiTheme="minorHAnsi" w:cstheme="minorHAnsi"/>
+          <w:sz w:val="22"/>
+          <w:szCs w:val="22"/>
+        </w:rPr>
+      </w:pPr>
+      <w:r>
+        <w:rPr>
+          <w:rFonts w:asciiTheme="minorHAnsi" w:hAnsiTheme="minorHAnsi" w:cstheme="minorHAnsi"/>
+          <w:sz w:val="22"/>
+          <w:szCs w:val="22"/>
+        </w:rPr>
+        <w:t>Dan</w:t>
+      </w:r>
+      <w:proofErr w:type="gramStart"/>
+      <w:r>
+        <w:rPr>
+          <w:rFonts w:asciiTheme="minorHAnsi" w:hAnsiTheme="minorHAnsi" w:cstheme="minorHAnsi"/>
+          <w:sz w:val="22"/>
+          <w:szCs w:val="22"/>
+        </w:rPr>
+        <w:t>:</w:t>
+      </w:r>
+      <w:r>
+        <w:rPr>
+          <w:rFonts w:asciiTheme="minorHAnsi" w:hAnsiTheme="minorHAnsi" w:cstheme="minorHAnsi"/>
+          <w:sz w:val="22"/>
+          <w:szCs w:val="22"/>
+        </w:rPr>
+        <w:t>.</w:t>
+      </w:r>
+      <w:proofErr w:type="gramEnd"/>
       <w:r>
         <w:rPr>
           <w:rFonts w:asciiTheme="minorHAnsi" w:hAnsiTheme="minorHAnsi" w:cstheme="minorHAnsi"/>
@@ -16077,61 +17252,6 @@
         </w:rPr>
         <w:t xml:space="preserve"> </w:t>
       </w:r>
-      <w:proofErr w:type="spellStart"/>
-      <w:r>
-        <w:rPr>
-          <w:rFonts w:asciiTheme="minorHAnsi" w:hAnsiTheme="minorHAnsi" w:cstheme="minorHAnsi"/>
-          <w:sz w:val="22"/>
-          <w:szCs w:val="22"/>
-        </w:rPr>
-        <w:t>blok</w:t>
-      </w:r>
-      <w:proofErr w:type="spellEnd"/>
-      <w:r>
-        <w:rPr>
-          <w:rFonts w:asciiTheme="minorHAnsi" w:hAnsiTheme="minorHAnsi" w:cstheme="minorHAnsi"/>
-          <w:sz w:val="22"/>
-          <w:szCs w:val="22"/>
-        </w:rPr>
-        <w:t xml:space="preserve">, </w:t>
-      </w:r>
-      <w:proofErr w:type="spellStart"/>
-      <w:r>
-        <w:rPr>
-          <w:rFonts w:asciiTheme="minorHAnsi" w:hAnsiTheme="minorHAnsi" w:cstheme="minorHAnsi"/>
-          <w:sz w:val="22"/>
-          <w:szCs w:val="22"/>
-        </w:rPr>
-        <w:t>ARG2</w:t>
-      </w:r>
-      <w:proofErr w:type="spellEnd"/>
-      <w:r>
-        <w:rPr>
-          <w:rFonts w:asciiTheme="minorHAnsi" w:hAnsiTheme="minorHAnsi" w:cstheme="minorHAnsi"/>
-          <w:sz w:val="22"/>
-          <w:szCs w:val="22"/>
-        </w:rPr>
-        <w:t xml:space="preserve"> (</w:t>
-      </w:r>
-      <w:proofErr w:type="spellStart"/>
-      <w:r>
-        <w:rPr>
-          <w:rFonts w:asciiTheme="minorHAnsi" w:hAnsiTheme="minorHAnsi" w:cstheme="minorHAnsi"/>
-          <w:sz w:val="22"/>
-          <w:szCs w:val="22"/>
-        </w:rPr>
-        <w:t>s7m2</w:t>
-      </w:r>
-      <w:proofErr w:type="spellEnd"/>
-      <w:r>
-        <w:rPr>
-          <w:rFonts w:asciiTheme="minorHAnsi" w:hAnsiTheme="minorHAnsi" w:cstheme="minorHAnsi"/>
-          <w:sz w:val="22"/>
-          <w:szCs w:val="22"/>
-        </w:rPr>
-        <w:t xml:space="preserve"> / </w:t>
-      </w:r>
-      <w:proofErr w:type="spellStart"/>
       <w:proofErr w:type="gramStart"/>
       <w:r>
         <w:rPr>
@@ -16139,27 +17259,8 @@
           <w:sz w:val="22"/>
           <w:szCs w:val="22"/>
         </w:rPr>
-        <w:t>místo</w:t>
-      </w:r>
-      <w:proofErr w:type="spellEnd"/>
-      <w:r>
-        <w:rPr>
-          <w:rFonts w:asciiTheme="minorHAnsi" w:hAnsiTheme="minorHAnsi" w:cstheme="minorHAnsi"/>
-          <w:sz w:val="22"/>
-          <w:szCs w:val="22"/>
-        </w:rPr>
-        <w:t xml:space="preserve"> :</w:t>
-      </w:r>
-      <w:proofErr w:type="spellStart"/>
-      <w:r>
-        <w:rPr>
-          <w:rFonts w:asciiTheme="minorHAnsi" w:hAnsiTheme="minorHAnsi" w:cstheme="minorHAnsi"/>
-          <w:sz w:val="22"/>
-          <w:szCs w:val="22"/>
-        </w:rPr>
-        <w:t>ord</w:t>
-      </w:r>
-      <w:proofErr w:type="spellEnd"/>
+        <w:t>attribute</w:t>
+      </w:r>
       <w:proofErr w:type="gramEnd"/>
       <w:r>
         <w:rPr>
@@ -16167,25 +17268,43 @@
           <w:sz w:val="22"/>
           <w:szCs w:val="22"/>
         </w:rPr>
-        <w:t xml:space="preserve"> (</w:t>
-      </w:r>
-      <w:proofErr w:type="spellStart"/>
-      <w:r>
-        <w:rPr>
-          <w:rFonts w:asciiTheme="minorHAnsi" w:hAnsiTheme="minorHAnsi" w:cstheme="minorHAnsi"/>
-          <w:sz w:val="22"/>
-          <w:szCs w:val="22"/>
-        </w:rPr>
-        <w:t>s7o</w:t>
-      </w:r>
-      <w:proofErr w:type="spellEnd"/>
-      <w:r>
-        <w:rPr>
-          <w:rFonts w:asciiTheme="minorHAnsi" w:hAnsiTheme="minorHAnsi" w:cstheme="minorHAnsi"/>
-          <w:sz w:val="22"/>
-          <w:szCs w:val="22"/>
-        </w:rPr>
-        <w:t>/ ordinal-entity  :value 2))</w:t>
+        <w:t xml:space="preserve"> (i.e. "</w:t>
+      </w:r>
+      <w:proofErr w:type="spellStart"/>
+      <w:r>
+        <w:rPr>
+          <w:rFonts w:asciiTheme="minorHAnsi" w:hAnsiTheme="minorHAnsi" w:cstheme="minorHAnsi"/>
+          <w:sz w:val="22"/>
+          <w:szCs w:val="22"/>
+        </w:rPr>
+        <w:t>hlas</w:t>
+      </w:r>
+      <w:proofErr w:type="spellEnd"/>
+      <w:r>
+        <w:rPr>
+          <w:rFonts w:asciiTheme="minorHAnsi" w:hAnsiTheme="minorHAnsi" w:cstheme="minorHAnsi"/>
+          <w:sz w:val="22"/>
+          <w:szCs w:val="22"/>
+        </w:rPr>
+        <w:t>" as the governor, "</w:t>
+      </w:r>
+      <w:proofErr w:type="spellStart"/>
+      <w:r>
+        <w:rPr>
+          <w:rFonts w:asciiTheme="minorHAnsi" w:hAnsiTheme="minorHAnsi" w:cstheme="minorHAnsi"/>
+          <w:sz w:val="22"/>
+          <w:szCs w:val="22"/>
+        </w:rPr>
+        <w:t>mandát</w:t>
+      </w:r>
+      <w:proofErr w:type="spellEnd"/>
+      <w:r>
+        <w:rPr>
+          <w:rFonts w:asciiTheme="minorHAnsi" w:hAnsiTheme="minorHAnsi" w:cstheme="minorHAnsi"/>
+          <w:sz w:val="22"/>
+          <w:szCs w:val="22"/>
+        </w:rPr>
+        <w:t xml:space="preserve">" as dependent) </w:t>
       </w:r>
     </w:p>
     <w:p>
@@ -16197,14 +17316,78 @@
           <w:szCs w:val="22"/>
         </w:rPr>
       </w:pPr>
-      <w:r>
-        <w:rPr>
-          <w:rFonts w:asciiTheme="minorHAnsi" w:hAnsiTheme="minorHAnsi" w:cstheme="minorHAnsi"/>
-          <w:sz w:val="22"/>
-          <w:szCs w:val="22"/>
-        </w:rPr>
-        <w:t xml:space="preserve">       </w:t>
-      </w:r>
+    </w:p>
+    <w:p>
+      <w:pPr>
+        <w:spacing w:line="240" w:lineRule="auto"/>
+        <w:rPr>
+          <w:rFonts w:asciiTheme="minorHAnsi" w:hAnsiTheme="minorHAnsi" w:cstheme="minorHAnsi"/>
+          <w:sz w:val="22"/>
+          <w:szCs w:val="22"/>
+          <w:highlight w:val="cyan"/>
+        </w:rPr>
+      </w:pPr>
+      <w:r>
+        <w:rPr>
+          <w:rFonts w:asciiTheme="minorHAnsi" w:hAnsiTheme="minorHAnsi" w:cstheme="minorHAnsi"/>
+          <w:sz w:val="22"/>
+          <w:szCs w:val="22"/>
+          <w:highlight w:val="cyan"/>
+        </w:rPr>
+        <w:t xml:space="preserve">??? </w:t>
+      </w:r>
+      <w:proofErr w:type="spellStart"/>
+      <w:proofErr w:type="gramStart"/>
+      <w:r>
+        <w:rPr>
+          <w:rFonts w:asciiTheme="minorHAnsi" w:hAnsiTheme="minorHAnsi" w:cstheme="minorHAnsi"/>
+          <w:sz w:val="22"/>
+          <w:szCs w:val="22"/>
+          <w:highlight w:val="cyan"/>
+        </w:rPr>
+        <w:t>mandát</w:t>
+      </w:r>
+      <w:proofErr w:type="spellEnd"/>
+      <w:proofErr w:type="gramEnd"/>
+    </w:p>
+    <w:p>
+      <w:pPr>
+        <w:spacing w:line="240" w:lineRule="auto"/>
+        <w:rPr>
+          <w:rFonts w:asciiTheme="minorHAnsi" w:hAnsiTheme="minorHAnsi" w:cstheme="minorHAnsi"/>
+          <w:sz w:val="22"/>
+          <w:szCs w:val="22"/>
+        </w:rPr>
+      </w:pPr>
+      <w:r>
+        <w:rPr>
+          <w:rFonts w:asciiTheme="minorHAnsi" w:hAnsiTheme="minorHAnsi" w:cstheme="minorHAnsi"/>
+          <w:sz w:val="22"/>
+          <w:szCs w:val="22"/>
+        </w:rPr>
+        <w:t xml:space="preserve">ML: wiki for </w:t>
+      </w:r>
+      <w:proofErr w:type="spellStart"/>
+      <w:r>
+        <w:rPr>
+          <w:rFonts w:asciiTheme="minorHAnsi" w:hAnsiTheme="minorHAnsi" w:cstheme="minorHAnsi"/>
+          <w:sz w:val="22"/>
+          <w:szCs w:val="22"/>
+        </w:rPr>
+        <w:t>mandát</w:t>
+      </w:r>
+      <w:proofErr w:type="spellEnd"/>
+    </w:p>
+    <w:p>
+      <w:pPr>
+        <w:spacing w:line="240" w:lineRule="auto"/>
+        <w:rPr>
+          <w:rFonts w:asciiTheme="minorHAnsi" w:hAnsiTheme="minorHAnsi" w:cstheme="minorHAnsi"/>
+          <w:i/>
+          <w:sz w:val="22"/>
+          <w:szCs w:val="22"/>
+        </w:rPr>
+      </w:pPr>
       <w:proofErr w:type="spellStart"/>
       <w:r>
         <w:rPr>
@@ -16221,34 +17404,56 @@
           <w:sz w:val="22"/>
           <w:szCs w:val="22"/>
         </w:rPr>
-        <w:t>: have-</w:t>
-      </w:r>
-      <w:proofErr w:type="spellStart"/>
-      <w:r>
-        <w:rPr>
-          <w:rFonts w:asciiTheme="minorHAnsi" w:hAnsiTheme="minorHAnsi" w:cstheme="minorHAnsi"/>
-          <w:sz w:val="22"/>
-          <w:szCs w:val="22"/>
-        </w:rPr>
-        <w:t>ord</w:t>
-      </w:r>
-      <w:proofErr w:type="spellEnd"/>
-      <w:r>
-        <w:rPr>
-          <w:rFonts w:asciiTheme="minorHAnsi" w:hAnsiTheme="minorHAnsi" w:cstheme="minorHAnsi"/>
-          <w:sz w:val="22"/>
-          <w:szCs w:val="22"/>
-        </w:rPr>
-        <w:t xml:space="preserve">-91 --&gt; </w:t>
-      </w:r>
-      <w:proofErr w:type="spellStart"/>
-      <w:r>
-        <w:rPr>
-          <w:rFonts w:asciiTheme="minorHAnsi" w:hAnsiTheme="minorHAnsi" w:cstheme="minorHAnsi"/>
-          <w:sz w:val="22"/>
-          <w:szCs w:val="22"/>
-        </w:rPr>
-        <w:t>ARG0</w:t>
+        <w:t>:</w:t>
+      </w:r>
+      <w:r>
+        <w:rPr>
+          <w:rFonts w:asciiTheme="minorHAnsi" w:hAnsiTheme="minorHAnsi" w:cstheme="minorHAnsi"/>
+          <w:sz w:val="22"/>
+          <w:szCs w:val="22"/>
+        </w:rPr>
+        <w:t xml:space="preserve">  missing refer-number plural for </w:t>
+      </w:r>
+      <w:proofErr w:type="spellStart"/>
+      <w:r>
+        <w:rPr>
+          <w:rFonts w:asciiTheme="minorHAnsi" w:hAnsiTheme="minorHAnsi" w:cstheme="minorHAnsi"/>
+          <w:i/>
+          <w:sz w:val="22"/>
+          <w:szCs w:val="22"/>
+        </w:rPr>
+        <w:t>mandát</w:t>
+      </w:r>
+      <w:proofErr w:type="spellEnd"/>
+    </w:p>
+    <w:p>
+      <w:pPr>
+        <w:spacing w:line="240" w:lineRule="auto"/>
+        <w:rPr>
+          <w:rFonts w:asciiTheme="minorHAnsi" w:hAnsiTheme="minorHAnsi" w:cstheme="minorHAnsi"/>
+          <w:sz w:val="22"/>
+          <w:szCs w:val="22"/>
+        </w:rPr>
+      </w:pPr>
+    </w:p>
+    <w:p>
+      <w:pPr>
+        <w:spacing w:line="240" w:lineRule="auto"/>
+        <w:rPr>
+          <w:rFonts w:asciiTheme="minorHAnsi" w:hAnsiTheme="minorHAnsi" w:cstheme="minorHAnsi"/>
+          <w:sz w:val="22"/>
+          <w:szCs w:val="22"/>
+          <w:lang w:val="cs-CZ"/>
+        </w:rPr>
+      </w:pPr>
+      <w:proofErr w:type="spellStart"/>
+      <w:r>
+        <w:rPr>
+          <w:rFonts w:asciiTheme="minorHAnsi" w:hAnsiTheme="minorHAnsi" w:cstheme="minorHAnsi"/>
+          <w:sz w:val="22"/>
+          <w:szCs w:val="22"/>
+        </w:rPr>
+        <w:t>DZ</w:t>
       </w:r>
       <w:proofErr w:type="spellEnd"/>
       <w:r>
@@ -16259,87 +17464,103 @@
         </w:rPr>
         <w:t xml:space="preserve"> </w:t>
       </w:r>
-      <w:proofErr w:type="spellStart"/>
-      <w:r>
-        <w:rPr>
-          <w:rFonts w:asciiTheme="minorHAnsi" w:hAnsiTheme="minorHAnsi" w:cstheme="minorHAnsi"/>
-          <w:sz w:val="22"/>
-          <w:szCs w:val="22"/>
-        </w:rPr>
-        <w:t>blok</w:t>
-      </w:r>
-      <w:proofErr w:type="spellEnd"/>
-      <w:r>
-        <w:rPr>
-          <w:rFonts w:asciiTheme="minorHAnsi" w:hAnsiTheme="minorHAnsi" w:cstheme="minorHAnsi"/>
-          <w:sz w:val="22"/>
-          <w:szCs w:val="22"/>
-        </w:rPr>
-        <w:t xml:space="preserve">, NE </w:t>
-      </w:r>
-      <w:proofErr w:type="spellStart"/>
-      <w:r>
-        <w:rPr>
-          <w:rFonts w:asciiTheme="minorHAnsi" w:hAnsiTheme="minorHAnsi" w:cstheme="minorHAnsi"/>
-          <w:sz w:val="22"/>
-          <w:szCs w:val="22"/>
-        </w:rPr>
-        <w:t>koncept</w:t>
-      </w:r>
-      <w:proofErr w:type="spellEnd"/>
-      <w:r>
-        <w:rPr>
-          <w:rFonts w:asciiTheme="minorHAnsi" w:hAnsiTheme="minorHAnsi" w:cstheme="minorHAnsi"/>
-          <w:sz w:val="22"/>
-          <w:szCs w:val="22"/>
-        </w:rPr>
-        <w:t xml:space="preserve"> "</w:t>
-      </w:r>
-      <w:proofErr w:type="spellStart"/>
-      <w:r>
-        <w:rPr>
-          <w:rFonts w:asciiTheme="minorHAnsi" w:hAnsiTheme="minorHAnsi" w:cstheme="minorHAnsi"/>
-          <w:sz w:val="22"/>
-          <w:szCs w:val="22"/>
-        </w:rPr>
-        <w:t>místo</w:t>
-      </w:r>
-      <w:proofErr w:type="spellEnd"/>
-      <w:r>
-        <w:rPr>
-          <w:rFonts w:asciiTheme="minorHAnsi" w:hAnsiTheme="minorHAnsi" w:cstheme="minorHAnsi"/>
-          <w:sz w:val="22"/>
-          <w:szCs w:val="22"/>
-        </w:rPr>
-        <w:t xml:space="preserve">" - </w:t>
-      </w:r>
-      <w:proofErr w:type="spellStart"/>
+      <w:r>
+        <w:rPr>
+          <w:rFonts w:asciiTheme="minorHAnsi" w:hAnsiTheme="minorHAnsi" w:cstheme="minorHAnsi"/>
+          <w:sz w:val="22"/>
+          <w:szCs w:val="22"/>
+          <w:highlight w:val="cyan"/>
+        </w:rPr>
+        <w:t>reversible</w:t>
+      </w:r>
+      <w:r>
+        <w:rPr>
+          <w:rFonts w:asciiTheme="minorHAnsi" w:hAnsiTheme="minorHAnsi" w:cstheme="minorHAnsi"/>
+          <w:sz w:val="22"/>
+          <w:szCs w:val="22"/>
+        </w:rPr>
+        <w:t>-state</w:t>
+      </w:r>
+      <w:r>
+        <w:rPr>
+          <w:rFonts w:asciiTheme="minorHAnsi" w:hAnsiTheme="minorHAnsi" w:cstheme="minorHAnsi"/>
+          <w:sz w:val="22"/>
+          <w:szCs w:val="22"/>
+        </w:rPr>
+        <w:t xml:space="preserve"> -&gt; </w:t>
+      </w:r>
+      <w:proofErr w:type="spellStart"/>
+      <w:r>
+        <w:rPr>
+          <w:rFonts w:asciiTheme="minorHAnsi" w:hAnsiTheme="minorHAnsi" w:cstheme="minorHAnsi"/>
+          <w:sz w:val="22"/>
+          <w:szCs w:val="22"/>
+          <w:lang w:val="cs-CZ"/>
+        </w:rPr>
+        <w:t>state</w:t>
+      </w:r>
+      <w:proofErr w:type="spellEnd"/>
+    </w:p>
+    <w:p>
+      <w:pPr>
+        <w:spacing w:line="240" w:lineRule="auto"/>
+        <w:rPr>
+          <w:rFonts w:asciiTheme="minorHAnsi" w:hAnsiTheme="minorHAnsi" w:cstheme="minorHAnsi"/>
+          <w:sz w:val="22"/>
+          <w:szCs w:val="22"/>
+          <w:lang w:val="cs-CZ"/>
+        </w:rPr>
+      </w:pPr>
+    </w:p>
+    <w:p>
+      <w:pPr>
+        <w:spacing w:line="240" w:lineRule="auto"/>
+        <w:rPr>
+          <w:rFonts w:asciiTheme="minorHAnsi" w:hAnsiTheme="minorHAnsi" w:cstheme="minorHAnsi"/>
+          <w:sz w:val="22"/>
+          <w:szCs w:val="22"/>
+          <w:lang w:val="cs-CZ"/>
+        </w:rPr>
+      </w:pPr>
       <w:proofErr w:type="gramStart"/>
       <w:r>
         <w:rPr>
           <w:rFonts w:asciiTheme="minorHAnsi" w:hAnsiTheme="minorHAnsi" w:cstheme="minorHAnsi"/>
           <w:sz w:val="22"/>
           <w:szCs w:val="22"/>
-        </w:rPr>
-        <w:t>jen</w:t>
-      </w:r>
-      <w:proofErr w:type="spellEnd"/>
-      <w:r>
-        <w:rPr>
-          <w:rFonts w:asciiTheme="minorHAnsi" w:hAnsiTheme="minorHAnsi" w:cstheme="minorHAnsi"/>
-          <w:sz w:val="22"/>
-          <w:szCs w:val="22"/>
-        </w:rPr>
-        <w:t xml:space="preserve">  :</w:t>
-      </w:r>
-      <w:proofErr w:type="spellStart"/>
-      <w:r>
-        <w:rPr>
-          <w:rFonts w:asciiTheme="minorHAnsi" w:hAnsiTheme="minorHAnsi" w:cstheme="minorHAnsi"/>
-          <w:sz w:val="22"/>
-          <w:szCs w:val="22"/>
-        </w:rPr>
-        <w:t>ord</w:t>
+          <w:lang w:val="cs-CZ"/>
+        </w:rPr>
+        <w:t xml:space="preserve">Dan </w:t>
+      </w:r>
+      <w:r>
+        <w:rPr>
+          <w:rFonts w:asciiTheme="minorHAnsi" w:hAnsiTheme="minorHAnsi" w:cstheme="minorHAnsi"/>
+          <w:sz w:val="22"/>
+          <w:szCs w:val="22"/>
+          <w:lang w:val="cs-CZ"/>
+        </w:rPr>
+        <w:t>.</w:t>
+      </w:r>
+      <w:bookmarkStart w:id="2" w:name="_GoBack"/>
+      <w:bookmarkEnd w:id="2"/>
+      <w:r>
+        <w:rPr>
+          <w:rFonts w:asciiTheme="minorHAnsi" w:hAnsiTheme="minorHAnsi" w:cstheme="minorHAnsi"/>
+          <w:sz w:val="22"/>
+          <w:szCs w:val="22"/>
+          <w:lang w:val="cs-CZ"/>
+        </w:rPr>
+        <w:t xml:space="preserve">.. </w:t>
+      </w:r>
+      <w:proofErr w:type="spellStart"/>
+      <w:r>
+        <w:rPr>
+          <w:rFonts w:asciiTheme="minorHAnsi" w:hAnsiTheme="minorHAnsi" w:cstheme="minorHAnsi"/>
+          <w:sz w:val="22"/>
+          <w:szCs w:val="22"/>
+          <w:lang w:val="cs-CZ"/>
+        </w:rPr>
+        <w:t>temporal</w:t>
       </w:r>
       <w:proofErr w:type="spellEnd"/>
       <w:proofErr w:type="gramEnd"/>
@@ -16348,60 +17569,7 @@
           <w:rFonts w:asciiTheme="minorHAnsi" w:hAnsiTheme="minorHAnsi" w:cstheme="minorHAnsi"/>
           <w:sz w:val="22"/>
           <w:szCs w:val="22"/>
-        </w:rPr>
-        <w:t xml:space="preserve"> (</w:t>
-      </w:r>
-      <w:proofErr w:type="spellStart"/>
-      <w:r>
-        <w:rPr>
-          <w:rFonts w:asciiTheme="minorHAnsi" w:hAnsiTheme="minorHAnsi" w:cstheme="minorHAnsi"/>
-          <w:sz w:val="22"/>
-          <w:szCs w:val="22"/>
-        </w:rPr>
-        <w:t>s7o</w:t>
-      </w:r>
-      <w:proofErr w:type="spellEnd"/>
-      <w:r>
-        <w:rPr>
-          <w:rFonts w:asciiTheme="minorHAnsi" w:hAnsiTheme="minorHAnsi" w:cstheme="minorHAnsi"/>
-          <w:sz w:val="22"/>
-          <w:szCs w:val="22"/>
-        </w:rPr>
-        <w:t xml:space="preserve"> / ordinal-entity :value 2)</w:t>
-      </w:r>
-    </w:p>
-    <w:p>
-      <w:pPr>
-        <w:spacing w:line="240" w:lineRule="auto"/>
-        <w:rPr>
-          <w:rFonts w:asciiTheme="minorHAnsi" w:hAnsiTheme="minorHAnsi" w:cstheme="minorHAnsi"/>
-          <w:sz w:val="22"/>
-          <w:szCs w:val="22"/>
-        </w:rPr>
-      </w:pPr>
-      <w:r>
-        <w:rPr>
-          <w:rFonts w:asciiTheme="minorHAnsi" w:hAnsiTheme="minorHAnsi" w:cstheme="minorHAnsi"/>
-          <w:sz w:val="22"/>
-          <w:szCs w:val="22"/>
-        </w:rPr>
-        <w:t xml:space="preserve">   ??? </w:t>
-      </w:r>
-      <w:proofErr w:type="spellStart"/>
-      <w:r>
-        <w:rPr>
-          <w:rFonts w:asciiTheme="minorHAnsi" w:hAnsiTheme="minorHAnsi" w:cstheme="minorHAnsi"/>
-          <w:sz w:val="22"/>
-          <w:szCs w:val="22"/>
-        </w:rPr>
-        <w:t>Spolehlivý</w:t>
-      </w:r>
-      <w:proofErr w:type="spellEnd"/>
-      <w:r>
-        <w:rPr>
-          <w:rFonts w:asciiTheme="minorHAnsi" w:hAnsiTheme="minorHAnsi" w:cstheme="minorHAnsi"/>
-          <w:sz w:val="22"/>
-          <w:szCs w:val="22"/>
+          <w:lang w:val="cs-CZ"/>
         </w:rPr>
         <w:t xml:space="preserve"> </w:t>
       </w:r>
@@ -16411,79 +17579,17 @@
           <w:rFonts w:asciiTheme="minorHAnsi" w:hAnsiTheme="minorHAnsi" w:cstheme="minorHAnsi"/>
           <w:sz w:val="22"/>
           <w:szCs w:val="22"/>
-        </w:rPr>
-        <w:t>dům</w:t>
-      </w:r>
-      <w:proofErr w:type="spellEnd"/>
-    </w:p>
-    <w:p>
-      <w:pPr>
-        <w:spacing w:line="240" w:lineRule="auto"/>
-        <w:rPr>
-          <w:rFonts w:asciiTheme="minorHAnsi" w:hAnsiTheme="minorHAnsi" w:cstheme="minorHAnsi"/>
-          <w:sz w:val="22"/>
-          <w:szCs w:val="22"/>
-        </w:rPr>
-      </w:pPr>
-      <w:r>
-        <w:rPr>
-          <w:rFonts w:asciiTheme="minorHAnsi" w:hAnsiTheme="minorHAnsi" w:cstheme="minorHAnsi"/>
-          <w:sz w:val="22"/>
-          <w:szCs w:val="22"/>
-        </w:rPr>
-        <w:t xml:space="preserve">       ML: have not found wiki link</w:t>
-      </w:r>
-    </w:p>
-    <w:p>
-      <w:pPr>
-        <w:spacing w:line="240" w:lineRule="auto"/>
-        <w:rPr>
-          <w:rFonts w:asciiTheme="minorHAnsi" w:hAnsiTheme="minorHAnsi" w:cstheme="minorHAnsi"/>
-          <w:sz w:val="22"/>
-          <w:szCs w:val="22"/>
-        </w:rPr>
-      </w:pPr>
-      <w:r>
-        <w:rPr>
-          <w:rFonts w:asciiTheme="minorHAnsi" w:hAnsiTheme="minorHAnsi" w:cstheme="minorHAnsi"/>
-          <w:sz w:val="22"/>
-          <w:szCs w:val="22"/>
-        </w:rPr>
-        <w:t xml:space="preserve">       </w:t>
-      </w:r>
-      <w:proofErr w:type="spellStart"/>
-      <w:r>
-        <w:rPr>
-          <w:rFonts w:asciiTheme="minorHAnsi" w:hAnsiTheme="minorHAnsi" w:cstheme="minorHAnsi"/>
-          <w:sz w:val="22"/>
-          <w:szCs w:val="22"/>
-        </w:rPr>
-        <w:t>DZ</w:t>
-      </w:r>
-      <w:proofErr w:type="spellEnd"/>
-      <w:r>
-        <w:rPr>
-          <w:rFonts w:asciiTheme="minorHAnsi" w:hAnsiTheme="minorHAnsi" w:cstheme="minorHAnsi"/>
-          <w:sz w:val="22"/>
-          <w:szCs w:val="22"/>
-        </w:rPr>
-        <w:t xml:space="preserve">: </w:t>
-      </w:r>
-      <w:proofErr w:type="spellStart"/>
-      <w:r>
-        <w:rPr>
-          <w:rFonts w:asciiTheme="minorHAnsi" w:hAnsiTheme="minorHAnsi" w:cstheme="minorHAnsi"/>
-          <w:sz w:val="22"/>
-          <w:szCs w:val="22"/>
-        </w:rPr>
-        <w:t>Spolehlivý</w:t>
-      </w:r>
-      <w:proofErr w:type="spellEnd"/>
-      <w:r>
-        <w:rPr>
-          <w:rFonts w:asciiTheme="minorHAnsi" w:hAnsiTheme="minorHAnsi" w:cstheme="minorHAnsi"/>
-          <w:sz w:val="22"/>
-          <w:szCs w:val="22"/>
+          <w:lang w:val="cs-CZ"/>
+        </w:rPr>
+        <w:t>annotation</w:t>
+      </w:r>
+      <w:proofErr w:type="spellEnd"/>
+      <w:r>
+        <w:rPr>
+          <w:rFonts w:asciiTheme="minorHAnsi" w:hAnsiTheme="minorHAnsi" w:cstheme="minorHAnsi"/>
+          <w:sz w:val="22"/>
+          <w:szCs w:val="22"/>
+          <w:lang w:val="cs-CZ"/>
         </w:rPr>
         <w:t xml:space="preserve"> </w:t>
       </w:r>
@@ -16493,600 +17599,20 @@
           <w:rFonts w:asciiTheme="minorHAnsi" w:hAnsiTheme="minorHAnsi" w:cstheme="minorHAnsi"/>
           <w:sz w:val="22"/>
           <w:szCs w:val="22"/>
-        </w:rPr>
-        <w:t>dům</w:t>
-      </w:r>
-      <w:proofErr w:type="spellEnd"/>
-      <w:r>
-        <w:rPr>
-          <w:rFonts w:asciiTheme="minorHAnsi" w:hAnsiTheme="minorHAnsi" w:cstheme="minorHAnsi"/>
-          <w:sz w:val="22"/>
-          <w:szCs w:val="22"/>
-        </w:rPr>
-        <w:t xml:space="preserve"> = </w:t>
-      </w:r>
-      <w:proofErr w:type="spellStart"/>
-      <w:r>
-        <w:rPr>
-          <w:rFonts w:asciiTheme="minorHAnsi" w:hAnsiTheme="minorHAnsi" w:cstheme="minorHAnsi"/>
-          <w:sz w:val="22"/>
-          <w:szCs w:val="22"/>
-        </w:rPr>
-        <w:t>Kindel</w:t>
-      </w:r>
-      <w:proofErr w:type="spellEnd"/>
-      <w:r>
-        <w:rPr>
-          <w:rFonts w:asciiTheme="minorHAnsi" w:hAnsiTheme="minorHAnsi" w:cstheme="minorHAnsi"/>
-          <w:sz w:val="22"/>
-          <w:szCs w:val="22"/>
-        </w:rPr>
-        <w:t xml:space="preserve"> </w:t>
-      </w:r>
-      <w:proofErr w:type="spellStart"/>
-      <w:r>
-        <w:rPr>
-          <w:rFonts w:asciiTheme="minorHAnsi" w:hAnsiTheme="minorHAnsi" w:cstheme="minorHAnsi"/>
-          <w:sz w:val="22"/>
-          <w:szCs w:val="22"/>
-        </w:rPr>
-        <w:t>kodu</w:t>
-      </w:r>
-      <w:proofErr w:type="spellEnd"/>
-      <w:r>
-        <w:rPr>
-          <w:rFonts w:asciiTheme="minorHAnsi" w:hAnsiTheme="minorHAnsi" w:cstheme="minorHAnsi"/>
-          <w:sz w:val="22"/>
-          <w:szCs w:val="22"/>
-        </w:rPr>
-        <w:t xml:space="preserve"> (</w:t>
-      </w:r>
-      <w:proofErr w:type="spellStart"/>
-      <w:r>
-        <w:rPr>
-          <w:rFonts w:asciiTheme="minorHAnsi" w:hAnsiTheme="minorHAnsi" w:cstheme="minorHAnsi"/>
-          <w:sz w:val="22"/>
-          <w:szCs w:val="22"/>
-        </w:rPr>
-        <w:t>Valimisliit</w:t>
-      </w:r>
-      <w:proofErr w:type="spellEnd"/>
-      <w:r>
-        <w:rPr>
-          <w:rFonts w:asciiTheme="minorHAnsi" w:hAnsiTheme="minorHAnsi" w:cstheme="minorHAnsi"/>
-          <w:sz w:val="22"/>
-          <w:szCs w:val="22"/>
-        </w:rPr>
-        <w:t xml:space="preserve"> </w:t>
-      </w:r>
-      <w:proofErr w:type="spellStart"/>
-      <w:r>
-        <w:rPr>
-          <w:rFonts w:asciiTheme="minorHAnsi" w:hAnsiTheme="minorHAnsi" w:cstheme="minorHAnsi"/>
-          <w:sz w:val="22"/>
-          <w:szCs w:val="22"/>
-        </w:rPr>
-        <w:t>Kindel</w:t>
-      </w:r>
-      <w:proofErr w:type="spellEnd"/>
-      <w:r>
-        <w:rPr>
-          <w:rFonts w:asciiTheme="minorHAnsi" w:hAnsiTheme="minorHAnsi" w:cstheme="minorHAnsi"/>
-          <w:sz w:val="22"/>
-          <w:szCs w:val="22"/>
-        </w:rPr>
-        <w:t xml:space="preserve"> Kodu) </w:t>
-      </w:r>
-      <w:proofErr w:type="spellStart"/>
-      <w:r>
-        <w:rPr>
-          <w:rFonts w:asciiTheme="minorHAnsi" w:hAnsiTheme="minorHAnsi" w:cstheme="minorHAnsi"/>
-          <w:sz w:val="22"/>
-          <w:szCs w:val="22"/>
-        </w:rPr>
-        <w:t>Q31271882</w:t>
-      </w:r>
-      <w:proofErr w:type="spellEnd"/>
-    </w:p>
-    <w:p>
-      <w:pPr>
-        <w:spacing w:line="240" w:lineRule="auto"/>
-        <w:rPr>
-          <w:rFonts w:asciiTheme="minorHAnsi" w:hAnsiTheme="minorHAnsi" w:cstheme="minorHAnsi"/>
-          <w:sz w:val="22"/>
-          <w:szCs w:val="22"/>
-        </w:rPr>
-      </w:pPr>
-      <w:r>
-        <w:rPr>
-          <w:rFonts w:asciiTheme="minorHAnsi" w:hAnsiTheme="minorHAnsi" w:cstheme="minorHAnsi"/>
-          <w:sz w:val="22"/>
-          <w:szCs w:val="22"/>
-        </w:rPr>
-        <w:t xml:space="preserve">   ??? </w:t>
-      </w:r>
-      <w:proofErr w:type="spellStart"/>
-      <w:proofErr w:type="gramStart"/>
-      <w:r>
-        <w:rPr>
-          <w:rFonts w:asciiTheme="minorHAnsi" w:hAnsiTheme="minorHAnsi" w:cstheme="minorHAnsi"/>
-          <w:sz w:val="22"/>
-          <w:szCs w:val="22"/>
-        </w:rPr>
-        <w:t>dosavadní</w:t>
-      </w:r>
-      <w:proofErr w:type="spellEnd"/>
-      <w:proofErr w:type="gramEnd"/>
-      <w:r>
-        <w:rPr>
-          <w:rFonts w:asciiTheme="minorHAnsi" w:hAnsiTheme="minorHAnsi" w:cstheme="minorHAnsi"/>
-          <w:sz w:val="22"/>
-          <w:szCs w:val="22"/>
-        </w:rPr>
-        <w:t>:</w:t>
-      </w:r>
-    </w:p>
-    <w:p>
-      <w:pPr>
-        <w:spacing w:line="240" w:lineRule="auto"/>
-        <w:rPr>
-          <w:rFonts w:asciiTheme="minorHAnsi" w:hAnsiTheme="minorHAnsi" w:cstheme="minorHAnsi"/>
-          <w:sz w:val="22"/>
-          <w:szCs w:val="22"/>
-        </w:rPr>
-      </w:pPr>
-      <w:r>
-        <w:rPr>
-          <w:rFonts w:asciiTheme="minorHAnsi" w:hAnsiTheme="minorHAnsi" w:cstheme="minorHAnsi"/>
-          <w:sz w:val="22"/>
-          <w:szCs w:val="22"/>
-        </w:rPr>
-        <w:t xml:space="preserve">       </w:t>
-      </w:r>
-      <w:proofErr w:type="spellStart"/>
-      <w:r>
-        <w:rPr>
-          <w:rFonts w:asciiTheme="minorHAnsi" w:hAnsiTheme="minorHAnsi" w:cstheme="minorHAnsi"/>
-          <w:sz w:val="22"/>
-          <w:szCs w:val="22"/>
-        </w:rPr>
-        <w:t>DZ</w:t>
-      </w:r>
-      <w:proofErr w:type="spellEnd"/>
-      <w:r>
-        <w:rPr>
-          <w:rFonts w:asciiTheme="minorHAnsi" w:hAnsiTheme="minorHAnsi" w:cstheme="minorHAnsi"/>
-          <w:sz w:val="22"/>
-          <w:szCs w:val="22"/>
-        </w:rPr>
-        <w:t xml:space="preserve">: </w:t>
-      </w:r>
-      <w:proofErr w:type="spellStart"/>
-      <w:r>
-        <w:rPr>
-          <w:rFonts w:asciiTheme="minorHAnsi" w:hAnsiTheme="minorHAnsi" w:cstheme="minorHAnsi"/>
-          <w:sz w:val="22"/>
-          <w:szCs w:val="22"/>
-        </w:rPr>
-        <w:t>dosud</w:t>
-      </w:r>
-      <w:proofErr w:type="spellEnd"/>
-    </w:p>
-    <w:p>
-      <w:pPr>
-        <w:spacing w:line="240" w:lineRule="auto"/>
-        <w:rPr>
-          <w:rFonts w:asciiTheme="minorHAnsi" w:hAnsiTheme="minorHAnsi" w:cstheme="minorHAnsi"/>
-          <w:sz w:val="22"/>
-          <w:szCs w:val="22"/>
-        </w:rPr>
-      </w:pPr>
-      <w:r>
-        <w:rPr>
-          <w:rFonts w:asciiTheme="minorHAnsi" w:hAnsiTheme="minorHAnsi" w:cstheme="minorHAnsi"/>
-          <w:sz w:val="22"/>
-          <w:szCs w:val="22"/>
-        </w:rPr>
-        <w:t xml:space="preserve">       ML: </w:t>
-      </w:r>
-      <w:proofErr w:type="spellStart"/>
-      <w:r>
-        <w:rPr>
-          <w:rFonts w:asciiTheme="minorHAnsi" w:hAnsiTheme="minorHAnsi" w:cstheme="minorHAnsi"/>
-          <w:sz w:val="22"/>
-          <w:szCs w:val="22"/>
-        </w:rPr>
-        <w:t>dosavadní</w:t>
-      </w:r>
-      <w:proofErr w:type="spellEnd"/>
-      <w:r>
-        <w:rPr>
-          <w:rFonts w:asciiTheme="minorHAnsi" w:hAnsiTheme="minorHAnsi" w:cstheme="minorHAnsi"/>
-          <w:sz w:val="22"/>
-          <w:szCs w:val="22"/>
-        </w:rPr>
-        <w:t xml:space="preserve"> </w:t>
-      </w:r>
-      <w:proofErr w:type="gramStart"/>
-      <w:r>
-        <w:rPr>
-          <w:rFonts w:asciiTheme="minorHAnsi" w:hAnsiTheme="minorHAnsi" w:cstheme="minorHAnsi"/>
-          <w:sz w:val="22"/>
-          <w:szCs w:val="22"/>
-        </w:rPr>
-        <w:t>... :mod</w:t>
-      </w:r>
-      <w:proofErr w:type="gramEnd"/>
-      <w:r>
-        <w:rPr>
-          <w:rFonts w:asciiTheme="minorHAnsi" w:hAnsiTheme="minorHAnsi" w:cstheme="minorHAnsi"/>
-          <w:sz w:val="22"/>
-          <w:szCs w:val="22"/>
-        </w:rPr>
-        <w:t xml:space="preserve"> or :temporal … based on "so-far" annotation in </w:t>
-      </w:r>
-      <w:proofErr w:type="spellStart"/>
-      <w:r>
-        <w:rPr>
-          <w:rFonts w:asciiTheme="minorHAnsi" w:hAnsiTheme="minorHAnsi" w:cstheme="minorHAnsi"/>
-          <w:sz w:val="22"/>
-          <w:szCs w:val="22"/>
-        </w:rPr>
-        <w:t>english_umr</w:t>
-      </w:r>
-      <w:proofErr w:type="spellEnd"/>
-      <w:r>
-        <w:rPr>
-          <w:rFonts w:asciiTheme="minorHAnsi" w:hAnsiTheme="minorHAnsi" w:cstheme="minorHAnsi"/>
-          <w:sz w:val="22"/>
-          <w:szCs w:val="22"/>
-        </w:rPr>
-        <w:t xml:space="preserve">-0001, </w:t>
-      </w:r>
-      <w:proofErr w:type="spellStart"/>
-      <w:r>
-        <w:rPr>
-          <w:rFonts w:asciiTheme="minorHAnsi" w:hAnsiTheme="minorHAnsi" w:cstheme="minorHAnsi"/>
-          <w:sz w:val="22"/>
-          <w:szCs w:val="22"/>
-        </w:rPr>
-        <w:t>snt19</w:t>
-      </w:r>
-      <w:proofErr w:type="spellEnd"/>
-    </w:p>
-    <w:p>
-      <w:pPr>
-        <w:spacing w:line="240" w:lineRule="auto"/>
-        <w:rPr>
-          <w:rFonts w:asciiTheme="minorHAnsi" w:hAnsiTheme="minorHAnsi" w:cstheme="minorHAnsi"/>
-          <w:sz w:val="22"/>
-          <w:szCs w:val="22"/>
-        </w:rPr>
-      </w:pPr>
-      <w:r>
-        <w:rPr>
-          <w:rFonts w:asciiTheme="minorHAnsi" w:hAnsiTheme="minorHAnsi" w:cstheme="minorHAnsi"/>
-          <w:sz w:val="22"/>
-          <w:szCs w:val="22"/>
-        </w:rPr>
-        <w:t xml:space="preserve">    ??? ... </w:t>
-      </w:r>
-      <w:proofErr w:type="gramStart"/>
-      <w:r>
-        <w:rPr>
-          <w:rFonts w:asciiTheme="minorHAnsi" w:hAnsiTheme="minorHAnsi" w:cstheme="minorHAnsi"/>
-          <w:sz w:val="22"/>
-          <w:szCs w:val="22"/>
-        </w:rPr>
-        <w:t>s</w:t>
-      </w:r>
-      <w:proofErr w:type="gramEnd"/>
-      <w:r>
-        <w:rPr>
-          <w:rFonts w:asciiTheme="minorHAnsi" w:hAnsiTheme="minorHAnsi" w:cstheme="minorHAnsi"/>
-          <w:sz w:val="22"/>
-          <w:szCs w:val="22"/>
-        </w:rPr>
-        <w:t xml:space="preserve"> 13.9 </w:t>
-      </w:r>
-      <w:proofErr w:type="spellStart"/>
-      <w:r>
-        <w:rPr>
-          <w:rFonts w:asciiTheme="minorHAnsi" w:hAnsiTheme="minorHAnsi" w:cstheme="minorHAnsi"/>
-          <w:sz w:val="22"/>
-          <w:szCs w:val="22"/>
-        </w:rPr>
-        <w:t>procenty</w:t>
-      </w:r>
-      <w:proofErr w:type="spellEnd"/>
-      <w:r>
-        <w:rPr>
-          <w:rFonts w:asciiTheme="minorHAnsi" w:hAnsiTheme="minorHAnsi" w:cstheme="minorHAnsi"/>
-          <w:sz w:val="22"/>
-          <w:szCs w:val="22"/>
-        </w:rPr>
-        <w:t xml:space="preserve"> </w:t>
-      </w:r>
-      <w:proofErr w:type="spellStart"/>
-      <w:r>
-        <w:rPr>
-          <w:rFonts w:asciiTheme="minorHAnsi" w:hAnsiTheme="minorHAnsi" w:cstheme="minorHAnsi"/>
-          <w:sz w:val="22"/>
-          <w:szCs w:val="22"/>
-        </w:rPr>
-        <w:t>hlasů</w:t>
-      </w:r>
-      <w:proofErr w:type="spellEnd"/>
-      <w:r>
-        <w:rPr>
-          <w:rFonts w:asciiTheme="minorHAnsi" w:hAnsiTheme="minorHAnsi" w:cstheme="minorHAnsi"/>
-          <w:sz w:val="22"/>
-          <w:szCs w:val="22"/>
-        </w:rPr>
-        <w:t xml:space="preserve"> ( 18 </w:t>
-      </w:r>
-      <w:proofErr w:type="spellStart"/>
-      <w:r>
-        <w:rPr>
-          <w:rFonts w:asciiTheme="minorHAnsi" w:hAnsiTheme="minorHAnsi" w:cstheme="minorHAnsi"/>
-          <w:sz w:val="22"/>
-          <w:szCs w:val="22"/>
-        </w:rPr>
-        <w:t>mandátů</w:t>
-      </w:r>
-      <w:proofErr w:type="spellEnd"/>
-      <w:r>
-        <w:rPr>
-          <w:rFonts w:asciiTheme="minorHAnsi" w:hAnsiTheme="minorHAnsi" w:cstheme="minorHAnsi"/>
-          <w:sz w:val="22"/>
-          <w:szCs w:val="22"/>
-        </w:rPr>
-        <w:t xml:space="preserve"> ) ...</w:t>
-      </w:r>
-    </w:p>
-    <w:p>
-      <w:pPr>
-        <w:spacing w:line="240" w:lineRule="auto"/>
-        <w:rPr>
-          <w:rFonts w:asciiTheme="minorHAnsi" w:hAnsiTheme="minorHAnsi" w:cstheme="minorHAnsi"/>
-          <w:sz w:val="22"/>
-          <w:szCs w:val="22"/>
-        </w:rPr>
-      </w:pPr>
-      <w:r>
-        <w:rPr>
-          <w:rFonts w:asciiTheme="minorHAnsi" w:hAnsiTheme="minorHAnsi" w:cstheme="minorHAnsi"/>
-          <w:sz w:val="22"/>
-          <w:szCs w:val="22"/>
-        </w:rPr>
-        <w:t xml:space="preserve">      - </w:t>
-      </w:r>
-      <w:proofErr w:type="gramStart"/>
-      <w:r>
-        <w:rPr>
-          <w:rFonts w:asciiTheme="minorHAnsi" w:hAnsiTheme="minorHAnsi" w:cstheme="minorHAnsi"/>
-          <w:sz w:val="22"/>
-          <w:szCs w:val="22"/>
-        </w:rPr>
-        <w:t>cause</w:t>
-      </w:r>
-      <w:proofErr w:type="gramEnd"/>
-      <w:r>
-        <w:rPr>
-          <w:rFonts w:asciiTheme="minorHAnsi" w:hAnsiTheme="minorHAnsi" w:cstheme="minorHAnsi"/>
-          <w:sz w:val="22"/>
-          <w:szCs w:val="22"/>
-        </w:rPr>
-        <w:t xml:space="preserve"> vs. manner (PDT </w:t>
-      </w:r>
-      <w:proofErr w:type="spellStart"/>
-      <w:r>
-        <w:rPr>
-          <w:rFonts w:asciiTheme="minorHAnsi" w:hAnsiTheme="minorHAnsi" w:cstheme="minorHAnsi"/>
-          <w:sz w:val="22"/>
-          <w:szCs w:val="22"/>
-        </w:rPr>
-        <w:t>ACMP</w:t>
-      </w:r>
-      <w:proofErr w:type="spellEnd"/>
-      <w:r>
-        <w:rPr>
-          <w:rFonts w:asciiTheme="minorHAnsi" w:hAnsiTheme="minorHAnsi" w:cstheme="minorHAnsi"/>
-          <w:sz w:val="22"/>
-          <w:szCs w:val="22"/>
-        </w:rPr>
-        <w:t>)</w:t>
-      </w:r>
-    </w:p>
-    <w:p>
-      <w:pPr>
-        <w:spacing w:line="240" w:lineRule="auto"/>
-        <w:rPr>
-          <w:rFonts w:asciiTheme="minorHAnsi" w:hAnsiTheme="minorHAnsi" w:cstheme="minorHAnsi"/>
-          <w:sz w:val="22"/>
-          <w:szCs w:val="22"/>
-        </w:rPr>
-      </w:pPr>
-      <w:r>
-        <w:rPr>
-          <w:rFonts w:asciiTheme="minorHAnsi" w:hAnsiTheme="minorHAnsi" w:cstheme="minorHAnsi"/>
-          <w:sz w:val="22"/>
-          <w:szCs w:val="22"/>
-        </w:rPr>
-        <w:t xml:space="preserve">      - </w:t>
-      </w:r>
-      <w:proofErr w:type="gramStart"/>
-      <w:r>
-        <w:rPr>
-          <w:rFonts w:asciiTheme="minorHAnsi" w:hAnsiTheme="minorHAnsi" w:cstheme="minorHAnsi"/>
-          <w:sz w:val="22"/>
-          <w:szCs w:val="22"/>
-        </w:rPr>
-        <w:t>part</w:t>
-      </w:r>
-      <w:proofErr w:type="gramEnd"/>
-      <w:r>
-        <w:rPr>
-          <w:rFonts w:asciiTheme="minorHAnsi" w:hAnsiTheme="minorHAnsi" w:cstheme="minorHAnsi"/>
-          <w:sz w:val="22"/>
-          <w:szCs w:val="22"/>
-        </w:rPr>
-        <w:t xml:space="preserve"> vs. quant (no example in the Guidelines)</w:t>
-      </w:r>
-    </w:p>
-    <w:p>
-      <w:pPr>
-        <w:spacing w:line="240" w:lineRule="auto"/>
-        <w:rPr>
-          <w:rFonts w:asciiTheme="minorHAnsi" w:hAnsiTheme="minorHAnsi" w:cstheme="minorHAnsi"/>
-          <w:sz w:val="22"/>
-          <w:szCs w:val="22"/>
-        </w:rPr>
-      </w:pPr>
-      <w:r>
-        <w:rPr>
-          <w:rFonts w:asciiTheme="minorHAnsi" w:hAnsiTheme="minorHAnsi" w:cstheme="minorHAnsi"/>
-          <w:sz w:val="22"/>
-          <w:szCs w:val="22"/>
-        </w:rPr>
-        <w:t xml:space="preserve">      - </w:t>
-      </w:r>
-      <w:proofErr w:type="gramStart"/>
-      <w:r>
-        <w:rPr>
-          <w:rFonts w:asciiTheme="minorHAnsi" w:hAnsiTheme="minorHAnsi" w:cstheme="minorHAnsi"/>
-          <w:sz w:val="22"/>
-          <w:szCs w:val="22"/>
-        </w:rPr>
-        <w:t>apposition</w:t>
-      </w:r>
-      <w:proofErr w:type="gramEnd"/>
-      <w:r>
-        <w:rPr>
-          <w:rFonts w:asciiTheme="minorHAnsi" w:hAnsiTheme="minorHAnsi" w:cstheme="minorHAnsi"/>
-          <w:sz w:val="22"/>
-          <w:szCs w:val="22"/>
-        </w:rPr>
-        <w:t xml:space="preserve"> (siblings) VS. </w:t>
-      </w:r>
-      <w:proofErr w:type="gramStart"/>
-      <w:r>
-        <w:rPr>
-          <w:rFonts w:asciiTheme="minorHAnsi" w:hAnsiTheme="minorHAnsi" w:cstheme="minorHAnsi"/>
-          <w:sz w:val="22"/>
-          <w:szCs w:val="22"/>
-        </w:rPr>
-        <w:t>attribute</w:t>
-      </w:r>
-      <w:proofErr w:type="gramEnd"/>
-      <w:r>
-        <w:rPr>
-          <w:rFonts w:asciiTheme="minorHAnsi" w:hAnsiTheme="minorHAnsi" w:cstheme="minorHAnsi"/>
-          <w:sz w:val="22"/>
-          <w:szCs w:val="22"/>
-        </w:rPr>
-        <w:t xml:space="preserve"> (i.e. "</w:t>
-      </w:r>
-      <w:proofErr w:type="spellStart"/>
-      <w:r>
-        <w:rPr>
-          <w:rFonts w:asciiTheme="minorHAnsi" w:hAnsiTheme="minorHAnsi" w:cstheme="minorHAnsi"/>
-          <w:sz w:val="22"/>
-          <w:szCs w:val="22"/>
-        </w:rPr>
-        <w:t>hlas</w:t>
-      </w:r>
-      <w:proofErr w:type="spellEnd"/>
-      <w:r>
-        <w:rPr>
-          <w:rFonts w:asciiTheme="minorHAnsi" w:hAnsiTheme="minorHAnsi" w:cstheme="minorHAnsi"/>
-          <w:sz w:val="22"/>
-          <w:szCs w:val="22"/>
-        </w:rPr>
-        <w:t>" as the governor, "</w:t>
-      </w:r>
-      <w:proofErr w:type="spellStart"/>
-      <w:r>
-        <w:rPr>
-          <w:rFonts w:asciiTheme="minorHAnsi" w:hAnsiTheme="minorHAnsi" w:cstheme="minorHAnsi"/>
-          <w:sz w:val="22"/>
-          <w:szCs w:val="22"/>
-        </w:rPr>
-        <w:t>mandát</w:t>
-      </w:r>
-      <w:proofErr w:type="spellEnd"/>
-      <w:r>
-        <w:rPr>
-          <w:rFonts w:asciiTheme="minorHAnsi" w:hAnsiTheme="minorHAnsi" w:cstheme="minorHAnsi"/>
-          <w:sz w:val="22"/>
-          <w:szCs w:val="22"/>
-        </w:rPr>
-        <w:t>" as dependent) (PDT: PAR "</w:t>
-      </w:r>
-      <w:proofErr w:type="spellStart"/>
-      <w:r>
-        <w:rPr>
-          <w:rFonts w:asciiTheme="minorHAnsi" w:hAnsiTheme="minorHAnsi" w:cstheme="minorHAnsi"/>
-          <w:sz w:val="22"/>
-          <w:szCs w:val="22"/>
-        </w:rPr>
-        <w:t>mandát</w:t>
-      </w:r>
-      <w:proofErr w:type="spellEnd"/>
-      <w:r>
-        <w:rPr>
-          <w:rFonts w:asciiTheme="minorHAnsi" w:hAnsiTheme="minorHAnsi" w:cstheme="minorHAnsi"/>
-          <w:sz w:val="22"/>
-          <w:szCs w:val="22"/>
-        </w:rPr>
-        <w:t>" modifying "</w:t>
-      </w:r>
-      <w:proofErr w:type="spellStart"/>
-      <w:r>
-        <w:rPr>
-          <w:rFonts w:asciiTheme="minorHAnsi" w:hAnsiTheme="minorHAnsi" w:cstheme="minorHAnsi"/>
-          <w:sz w:val="22"/>
-          <w:szCs w:val="22"/>
-        </w:rPr>
-        <w:t>procento</w:t>
-      </w:r>
-      <w:proofErr w:type="spellEnd"/>
-      <w:r>
-        <w:rPr>
-          <w:rFonts w:asciiTheme="minorHAnsi" w:hAnsiTheme="minorHAnsi" w:cstheme="minorHAnsi"/>
-          <w:sz w:val="22"/>
-          <w:szCs w:val="22"/>
-        </w:rPr>
-        <w:t>")</w:t>
-      </w:r>
-    </w:p>
-    <w:p>
-      <w:pPr>
-        <w:spacing w:line="240" w:lineRule="auto"/>
-        <w:rPr>
-          <w:rFonts w:asciiTheme="minorHAnsi" w:hAnsiTheme="minorHAnsi" w:cstheme="minorHAnsi"/>
-          <w:sz w:val="22"/>
-          <w:szCs w:val="22"/>
-        </w:rPr>
-      </w:pPr>
-      <w:r>
-        <w:rPr>
-          <w:rFonts w:asciiTheme="minorHAnsi" w:hAnsiTheme="minorHAnsi" w:cstheme="minorHAnsi"/>
-          <w:sz w:val="22"/>
-          <w:szCs w:val="22"/>
-        </w:rPr>
-        <w:t xml:space="preserve">      - ML: wiki for </w:t>
-      </w:r>
-      <w:proofErr w:type="spellStart"/>
-      <w:r>
-        <w:rPr>
-          <w:rFonts w:asciiTheme="minorHAnsi" w:hAnsiTheme="minorHAnsi" w:cstheme="minorHAnsi"/>
-          <w:sz w:val="22"/>
-          <w:szCs w:val="22"/>
-        </w:rPr>
-        <w:t>mandát</w:t>
-      </w:r>
-      <w:proofErr w:type="spellEnd"/>
+          <w:lang w:val="cs-CZ"/>
+        </w:rPr>
+        <w:t>missing</w:t>
+      </w:r>
+      <w:proofErr w:type="spellEnd"/>
+      <w:r>
+        <w:rPr>
+          <w:rFonts w:asciiTheme="minorHAnsi" w:hAnsiTheme="minorHAnsi" w:cstheme="minorHAnsi"/>
+          <w:sz w:val="22"/>
+          <w:szCs w:val="22"/>
+          <w:lang w:val="cs-CZ"/>
+        </w:rPr>
+        <w:t xml:space="preserve"> "zatím" </w:t>
+      </w:r>
     </w:p>
     <w:sectPr>
       <w:footerReference w:type="default" r:id="rId8"/>
@@ -17158,7 +17684,7 @@
           <w:rPr>
             <w:noProof/>
           </w:rPr>
-          <w:t>3</w:t>
+          <w:t>5</w:t>
         </w:r>
         <w:r>
           <w:rPr>

</xml_diff>

<commit_message>
Estonian file - small corrections (harmonization)
</commit_message>
<xml_diff>
--- a/data/czech/Estonian differences ML_DZ.docx
+++ b/data/czech/Estonian differences ML_DZ.docx
@@ -638,24 +638,366 @@
         <w:spacing w:line="240" w:lineRule="auto"/>
         <w:rPr>
           <w:rFonts w:asciiTheme="minorHAnsi" w:hAnsiTheme="minorHAnsi" w:cstheme="minorHAnsi"/>
+          <w:color w:val="000000" w:themeColor="text1"/>
+          <w:sz w:val="22"/>
+          <w:szCs w:val="22"/>
+          <w:highlight w:val="yellow"/>
+          <w:lang w:val="cs-CZ"/>
+        </w:rPr>
+      </w:pPr>
+      <w:proofErr w:type="spellStart"/>
+      <w:r>
+        <w:rPr>
+          <w:rFonts w:asciiTheme="minorHAnsi" w:hAnsiTheme="minorHAnsi" w:cstheme="minorHAnsi"/>
           <w:b/>
-          <w:sz w:val="22"/>
-          <w:szCs w:val="22"/>
-        </w:rPr>
-      </w:pPr>
+          <w:color w:val="000000" w:themeColor="text1"/>
+          <w:sz w:val="22"/>
+          <w:szCs w:val="22"/>
+          <w:highlight w:val="yellow"/>
+          <w:lang w:val="cs-CZ"/>
+        </w:rPr>
+        <w:t>snt2</w:t>
+      </w:r>
+      <w:proofErr w:type="spellEnd"/>
+      <w:r>
+        <w:rPr>
+          <w:rFonts w:asciiTheme="minorHAnsi" w:hAnsiTheme="minorHAnsi" w:cstheme="minorHAnsi"/>
+          <w:color w:val="000000" w:themeColor="text1"/>
+          <w:sz w:val="22"/>
+          <w:szCs w:val="22"/>
+          <w:highlight w:val="yellow"/>
+          <w:lang w:val="cs-CZ"/>
+        </w:rPr>
+        <w:t xml:space="preserve"> … </w:t>
+      </w:r>
+      <w:r>
+        <w:rPr>
+          <w:rFonts w:asciiTheme="minorHAnsi" w:hAnsiTheme="minorHAnsi" w:cstheme="minorHAnsi"/>
+          <w:color w:val="000000" w:themeColor="text1"/>
+          <w:sz w:val="22"/>
+          <w:szCs w:val="22"/>
+          <w:highlight w:val="yellow"/>
+          <w:lang w:val="cs-CZ"/>
+        </w:rPr>
+        <w:tab/>
+      </w:r>
+      <w:r>
+        <w:rPr>
+          <w:rFonts w:asciiTheme="minorHAnsi" w:hAnsiTheme="minorHAnsi" w:cstheme="minorHAnsi"/>
+          <w:b/>
+          <w:sz w:val="22"/>
+          <w:szCs w:val="22"/>
+          <w:highlight w:val="yellow"/>
+        </w:rPr>
+        <w:t xml:space="preserve">ML a </w:t>
+      </w:r>
+      <w:proofErr w:type="spellStart"/>
+      <w:r>
+        <w:rPr>
+          <w:rFonts w:asciiTheme="minorHAnsi" w:hAnsiTheme="minorHAnsi" w:cstheme="minorHAnsi"/>
+          <w:b/>
+          <w:sz w:val="22"/>
+          <w:szCs w:val="22"/>
+          <w:highlight w:val="yellow"/>
+        </w:rPr>
+        <w:t>ŠZ</w:t>
+      </w:r>
+      <w:proofErr w:type="spellEnd"/>
     </w:p>
     <w:p>
       <w:pPr>
         <w:spacing w:line="240" w:lineRule="auto"/>
         <w:rPr>
           <w:rFonts w:asciiTheme="minorHAnsi" w:hAnsiTheme="minorHAnsi" w:cstheme="minorHAnsi"/>
+          <w:color w:val="000000" w:themeColor="text1"/>
+          <w:sz w:val="22"/>
+          <w:szCs w:val="22"/>
+          <w:lang w:val="cs-CZ"/>
+        </w:rPr>
+      </w:pPr>
+      <w:proofErr w:type="gramStart"/>
+      <w:r>
+        <w:rPr>
+          <w:rFonts w:asciiTheme="minorHAnsi" w:hAnsiTheme="minorHAnsi" w:cstheme="minorHAnsi"/>
+          <w:color w:val="000000" w:themeColor="text1"/>
+          <w:sz w:val="22"/>
+          <w:szCs w:val="22"/>
+          <w:highlight w:val="yellow"/>
+          <w:lang w:val="cs-CZ"/>
+        </w:rPr>
+        <w:t>DL   …</w:t>
+      </w:r>
+      <w:proofErr w:type="gramEnd"/>
+      <w:r>
+        <w:rPr>
+          <w:rFonts w:asciiTheme="minorHAnsi" w:hAnsiTheme="minorHAnsi" w:cstheme="minorHAnsi"/>
+          <w:color w:val="000000" w:themeColor="text1"/>
+          <w:sz w:val="22"/>
+          <w:szCs w:val="22"/>
+          <w:highlight w:val="yellow"/>
+          <w:lang w:val="cs-CZ"/>
+        </w:rPr>
+        <w:tab/>
+      </w:r>
+      <w:r>
+        <w:rPr>
+          <w:rFonts w:asciiTheme="minorHAnsi" w:hAnsiTheme="minorHAnsi" w:cstheme="minorHAnsi"/>
+          <w:color w:val="000000" w:themeColor="text1"/>
+          <w:sz w:val="22"/>
+          <w:szCs w:val="22"/>
+          <w:highlight w:val="yellow"/>
+          <w:lang w:val="cs-CZ"/>
+        </w:rPr>
+        <w:t>:</w:t>
+      </w:r>
+      <w:proofErr w:type="spellStart"/>
+      <w:r>
+        <w:rPr>
+          <w:rFonts w:asciiTheme="minorHAnsi" w:hAnsiTheme="minorHAnsi" w:cstheme="minorHAnsi"/>
+          <w:color w:val="000000" w:themeColor="text1"/>
+          <w:sz w:val="22"/>
+          <w:szCs w:val="22"/>
+          <w:highlight w:val="yellow"/>
+          <w:lang w:val="cs-CZ"/>
+        </w:rPr>
+        <w:t>coref</w:t>
+      </w:r>
+      <w:proofErr w:type="spellEnd"/>
+      <w:r>
+        <w:rPr>
+          <w:rFonts w:asciiTheme="minorHAnsi" w:hAnsiTheme="minorHAnsi" w:cstheme="minorHAnsi"/>
+          <w:color w:val="000000" w:themeColor="text1"/>
+          <w:sz w:val="22"/>
+          <w:szCs w:val="22"/>
+          <w:highlight w:val="yellow"/>
+          <w:lang w:val="cs-CZ"/>
+        </w:rPr>
+        <w:t xml:space="preserve"> (</w:t>
+      </w:r>
+      <w:proofErr w:type="spellStart"/>
+      <w:r>
+        <w:rPr>
+          <w:rFonts w:asciiTheme="minorHAnsi" w:hAnsiTheme="minorHAnsi" w:cstheme="minorHAnsi"/>
+          <w:color w:val="000000" w:themeColor="text1"/>
+          <w:sz w:val="22"/>
+          <w:szCs w:val="22"/>
+          <w:highlight w:val="yellow"/>
+          <w:lang w:val="cs-CZ"/>
+        </w:rPr>
+        <w:t>s1n</w:t>
+      </w:r>
+      <w:proofErr w:type="spellEnd"/>
+      <w:r>
+        <w:rPr>
+          <w:rFonts w:asciiTheme="minorHAnsi" w:hAnsiTheme="minorHAnsi" w:cstheme="minorHAnsi"/>
+          <w:color w:val="000000" w:themeColor="text1"/>
+          <w:sz w:val="22"/>
+          <w:szCs w:val="22"/>
+          <w:highlight w:val="yellow"/>
+          <w:lang w:val="cs-CZ"/>
+        </w:rPr>
+        <w:t xml:space="preserve"> :</w:t>
+      </w:r>
+      <w:proofErr w:type="spellStart"/>
+      <w:r>
+        <w:rPr>
+          <w:rFonts w:asciiTheme="minorHAnsi" w:hAnsiTheme="minorHAnsi" w:cstheme="minorHAnsi"/>
+          <w:color w:val="000000" w:themeColor="text1"/>
+          <w:sz w:val="22"/>
+          <w:szCs w:val="22"/>
+          <w:highlight w:val="yellow"/>
+          <w:lang w:val="cs-CZ"/>
+        </w:rPr>
+        <w:t>same</w:t>
+      </w:r>
+      <w:proofErr w:type="spellEnd"/>
+      <w:r>
+        <w:rPr>
+          <w:rFonts w:asciiTheme="minorHAnsi" w:hAnsiTheme="minorHAnsi" w:cstheme="minorHAnsi"/>
+          <w:color w:val="000000" w:themeColor="text1"/>
+          <w:sz w:val="22"/>
+          <w:szCs w:val="22"/>
+          <w:highlight w:val="yellow"/>
+          <w:lang w:val="cs-CZ"/>
+        </w:rPr>
+        <w:t xml:space="preserve">-entity </w:t>
+      </w:r>
+      <w:proofErr w:type="spellStart"/>
+      <w:r>
+        <w:rPr>
+          <w:rFonts w:asciiTheme="minorHAnsi" w:hAnsiTheme="minorHAnsi" w:cstheme="minorHAnsi"/>
+          <w:color w:val="000000" w:themeColor="text1"/>
+          <w:sz w:val="22"/>
+          <w:szCs w:val="22"/>
+          <w:highlight w:val="yellow"/>
+          <w:lang w:val="cs-CZ"/>
+        </w:rPr>
+        <w:t>s2n</w:t>
+      </w:r>
+      <w:proofErr w:type="spellEnd"/>
+      <w:r>
+        <w:rPr>
+          <w:rFonts w:asciiTheme="minorHAnsi" w:hAnsiTheme="minorHAnsi" w:cstheme="minorHAnsi"/>
+          <w:color w:val="000000" w:themeColor="text1"/>
+          <w:sz w:val="22"/>
+          <w:szCs w:val="22"/>
+          <w:highlight w:val="yellow"/>
+          <w:lang w:val="cs-CZ"/>
+        </w:rPr>
+        <w:t xml:space="preserve">)) </w:t>
+      </w:r>
+      <w:r>
+        <w:rPr>
+          <w:rFonts w:asciiTheme="minorHAnsi" w:hAnsiTheme="minorHAnsi" w:cstheme="minorHAnsi"/>
+          <w:color w:val="000000" w:themeColor="text1"/>
+          <w:sz w:val="22"/>
+          <w:szCs w:val="22"/>
+          <w:highlight w:val="yellow"/>
+        </w:rPr>
+        <w:sym w:font="Wingdings" w:char="F0E0"/>
+      </w:r>
+      <w:r>
+        <w:rPr>
+          <w:rFonts w:asciiTheme="minorHAnsi" w:hAnsiTheme="minorHAnsi" w:cstheme="minorHAnsi"/>
+          <w:color w:val="000000" w:themeColor="text1"/>
+          <w:sz w:val="22"/>
+          <w:szCs w:val="22"/>
+          <w:highlight w:val="yellow"/>
+          <w:lang w:val="cs-CZ"/>
+        </w:rPr>
+        <w:t xml:space="preserve"> </w:t>
+      </w:r>
+      <w:proofErr w:type="spellStart"/>
+      <w:r>
+        <w:rPr>
+          <w:rFonts w:asciiTheme="minorHAnsi" w:hAnsiTheme="minorHAnsi" w:cstheme="minorHAnsi"/>
+          <w:color w:val="000000" w:themeColor="text1"/>
+          <w:sz w:val="22"/>
+          <w:szCs w:val="22"/>
+          <w:highlight w:val="yellow"/>
+          <w:lang w:val="cs-CZ"/>
+        </w:rPr>
+        <w:t>s1c</w:t>
+      </w:r>
+      <w:proofErr w:type="spellEnd"/>
+      <w:r>
+        <w:rPr>
+          <w:rFonts w:asciiTheme="minorHAnsi" w:hAnsiTheme="minorHAnsi" w:cstheme="minorHAnsi"/>
+          <w:color w:val="000000" w:themeColor="text1"/>
+          <w:sz w:val="22"/>
+          <w:szCs w:val="22"/>
+          <w:highlight w:val="yellow"/>
+          <w:lang w:val="cs-CZ"/>
+        </w:rPr>
+        <w:t xml:space="preserve"> :</w:t>
+      </w:r>
+      <w:proofErr w:type="spellStart"/>
+      <w:r>
+        <w:rPr>
+          <w:rFonts w:asciiTheme="minorHAnsi" w:hAnsiTheme="minorHAnsi" w:cstheme="minorHAnsi"/>
+          <w:color w:val="000000" w:themeColor="text1"/>
+          <w:sz w:val="22"/>
+          <w:szCs w:val="22"/>
+          <w:highlight w:val="yellow"/>
+          <w:lang w:val="cs-CZ"/>
+        </w:rPr>
+        <w:t>same</w:t>
+      </w:r>
+      <w:proofErr w:type="spellEnd"/>
+      <w:r>
+        <w:rPr>
+          <w:rFonts w:asciiTheme="minorHAnsi" w:hAnsiTheme="minorHAnsi" w:cstheme="minorHAnsi"/>
+          <w:color w:val="000000" w:themeColor="text1"/>
+          <w:sz w:val="22"/>
+          <w:szCs w:val="22"/>
+          <w:highlight w:val="yellow"/>
+          <w:lang w:val="cs-CZ"/>
+        </w:rPr>
+        <w:t xml:space="preserve">-entity </w:t>
+      </w:r>
+      <w:proofErr w:type="spellStart"/>
+      <w:r>
+        <w:rPr>
+          <w:rFonts w:asciiTheme="minorHAnsi" w:hAnsiTheme="minorHAnsi" w:cstheme="minorHAnsi"/>
+          <w:color w:val="000000" w:themeColor="text1"/>
+          <w:sz w:val="22"/>
+          <w:szCs w:val="22"/>
+          <w:highlight w:val="yellow"/>
+          <w:lang w:val="cs-CZ"/>
+        </w:rPr>
+        <w:t>s2c</w:t>
+      </w:r>
+      <w:proofErr w:type="spellEnd"/>
+    </w:p>
+    <w:p>
+      <w:pPr>
+        <w:spacing w:line="240" w:lineRule="auto"/>
+        <w:rPr>
+          <w:rFonts w:asciiTheme="minorHAnsi" w:hAnsiTheme="minorHAnsi" w:cstheme="minorHAnsi"/>
+          <w:color w:val="000000" w:themeColor="text1"/>
+          <w:sz w:val="22"/>
+          <w:szCs w:val="22"/>
+          <w:highlight w:val="yellow"/>
+          <w:lang w:val="cs-CZ"/>
+        </w:rPr>
+      </w:pPr>
+      <w:r>
+        <w:rPr>
+          <w:rFonts w:asciiTheme="minorHAnsi" w:hAnsiTheme="minorHAnsi" w:cstheme="minorHAnsi"/>
+          <w:color w:val="000000" w:themeColor="text1"/>
+          <w:sz w:val="22"/>
+          <w:szCs w:val="22"/>
+          <w:lang w:val="cs-CZ"/>
+        </w:rPr>
+        <w:t>--------------------------------------------------------------------------------------------------------------------------------------</w:t>
+      </w:r>
+      <w:proofErr w:type="spellStart"/>
+      <w:r>
+        <w:rPr>
+          <w:rFonts w:asciiTheme="minorHAnsi" w:hAnsiTheme="minorHAnsi" w:cstheme="minorHAnsi"/>
           <w:b/>
+          <w:color w:val="000000" w:themeColor="text1"/>
           <w:sz w:val="22"/>
           <w:szCs w:val="22"/>
           <w:highlight w:val="yellow"/>
-        </w:rPr>
-      </w:pPr>
-      <w:proofErr w:type="spellStart"/>
+          <w:lang w:val="cs-CZ"/>
+        </w:rPr>
+        <w:t>snt3</w:t>
+      </w:r>
+      <w:proofErr w:type="spellEnd"/>
+      <w:r>
+        <w:rPr>
+          <w:rFonts w:asciiTheme="minorHAnsi" w:hAnsiTheme="minorHAnsi" w:cstheme="minorHAnsi"/>
+          <w:color w:val="000000" w:themeColor="text1"/>
+          <w:sz w:val="22"/>
+          <w:szCs w:val="22"/>
+          <w:highlight w:val="yellow"/>
+          <w:lang w:val="cs-CZ"/>
+        </w:rPr>
+        <w:t xml:space="preserve"> … </w:t>
+      </w:r>
+      <w:r>
+        <w:rPr>
+          <w:rFonts w:asciiTheme="minorHAnsi" w:hAnsiTheme="minorHAnsi" w:cstheme="minorHAnsi"/>
+          <w:color w:val="000000" w:themeColor="text1"/>
+          <w:sz w:val="22"/>
+          <w:szCs w:val="22"/>
+          <w:highlight w:val="yellow"/>
+          <w:lang w:val="cs-CZ"/>
+        </w:rPr>
+        <w:t xml:space="preserve"> </w:t>
+      </w:r>
+      <w:r>
+        <w:rPr>
+          <w:rFonts w:asciiTheme="minorHAnsi" w:hAnsiTheme="minorHAnsi" w:cstheme="minorHAnsi"/>
+          <w:color w:val="000000" w:themeColor="text1"/>
+          <w:sz w:val="22"/>
+          <w:szCs w:val="22"/>
+          <w:highlight w:val="yellow"/>
+          <w:lang w:val="cs-CZ"/>
+        </w:rPr>
+        <w:tab/>
+      </w:r>
       <w:r>
         <w:rPr>
           <w:rFonts w:asciiTheme="minorHAnsi" w:hAnsiTheme="minorHAnsi" w:cstheme="minorHAnsi"/>
@@ -664,9 +1006,9 @@
           <w:szCs w:val="22"/>
           <w:highlight w:val="yellow"/>
         </w:rPr>
-        <w:t>snt1</w:t>
-      </w:r>
-      <w:proofErr w:type="spellEnd"/>
+        <w:t xml:space="preserve">ML a </w:t>
+      </w:r>
+      <w:proofErr w:type="spellStart"/>
       <w:r>
         <w:rPr>
           <w:rFonts w:asciiTheme="minorHAnsi" w:hAnsiTheme="minorHAnsi" w:cstheme="minorHAnsi"/>
@@ -675,17 +1017,401 @@
           <w:szCs w:val="22"/>
           <w:highlight w:val="yellow"/>
         </w:rPr>
+        <w:t>ŠZ</w:t>
+      </w:r>
+      <w:proofErr w:type="spellEnd"/>
+    </w:p>
+    <w:p>
+      <w:pPr>
+        <w:spacing w:line="240" w:lineRule="auto"/>
+        <w:rPr>
+          <w:rFonts w:asciiTheme="minorHAnsi" w:hAnsiTheme="minorHAnsi" w:cstheme="minorHAnsi"/>
+          <w:color w:val="000000" w:themeColor="text1"/>
+          <w:sz w:val="22"/>
+          <w:szCs w:val="22"/>
+          <w:highlight w:val="yellow"/>
+          <w:lang w:val="cs-CZ"/>
+        </w:rPr>
+      </w:pPr>
+      <w:proofErr w:type="spellStart"/>
+      <w:r>
+        <w:rPr>
+          <w:rFonts w:asciiTheme="minorHAnsi" w:hAnsiTheme="minorHAnsi" w:cstheme="minorHAnsi"/>
+          <w:color w:val="000000" w:themeColor="text1"/>
+          <w:sz w:val="22"/>
+          <w:szCs w:val="22"/>
+          <w:highlight w:val="yellow"/>
+          <w:lang w:val="cs-CZ"/>
+        </w:rPr>
+        <w:t>s1b</w:t>
+      </w:r>
+      <w:proofErr w:type="spellEnd"/>
+      <w:r>
+        <w:rPr>
+          <w:rFonts w:asciiTheme="minorHAnsi" w:hAnsiTheme="minorHAnsi" w:cstheme="minorHAnsi"/>
+          <w:color w:val="000000" w:themeColor="text1"/>
+          <w:sz w:val="22"/>
+          <w:szCs w:val="22"/>
+          <w:highlight w:val="yellow"/>
+          <w:lang w:val="cs-CZ"/>
+        </w:rPr>
+        <w:t xml:space="preserve">, </w:t>
+      </w:r>
+      <w:proofErr w:type="spellStart"/>
+      <w:r>
+        <w:rPr>
+          <w:rFonts w:asciiTheme="minorHAnsi" w:hAnsiTheme="minorHAnsi" w:cstheme="minorHAnsi"/>
+          <w:color w:val="000000" w:themeColor="text1"/>
+          <w:sz w:val="22"/>
+          <w:szCs w:val="22"/>
+          <w:highlight w:val="yellow"/>
+          <w:lang w:val="cs-CZ"/>
+        </w:rPr>
+        <w:t>s3b</w:t>
+      </w:r>
+      <w:proofErr w:type="spellEnd"/>
+      <w:r>
+        <w:rPr>
+          <w:rFonts w:asciiTheme="minorHAnsi" w:hAnsiTheme="minorHAnsi" w:cstheme="minorHAnsi"/>
+          <w:color w:val="000000" w:themeColor="text1"/>
+          <w:sz w:val="22"/>
+          <w:szCs w:val="22"/>
+          <w:highlight w:val="yellow"/>
+          <w:lang w:val="cs-CZ"/>
+        </w:rPr>
+        <w:t xml:space="preserve"> … extra </w:t>
+      </w:r>
+      <w:proofErr w:type="spellStart"/>
+      <w:r>
+        <w:rPr>
+          <w:rFonts w:asciiTheme="minorHAnsi" w:hAnsiTheme="minorHAnsi" w:cstheme="minorHAnsi"/>
+          <w:color w:val="000000" w:themeColor="text1"/>
+          <w:sz w:val="22"/>
+          <w:szCs w:val="22"/>
+          <w:highlight w:val="yellow"/>
+          <w:lang w:val="cs-CZ"/>
+        </w:rPr>
+        <w:t>alignment</w:t>
+      </w:r>
+      <w:proofErr w:type="spellEnd"/>
+      <w:r>
+        <w:rPr>
+          <w:rFonts w:asciiTheme="minorHAnsi" w:hAnsiTheme="minorHAnsi" w:cstheme="minorHAnsi"/>
+          <w:color w:val="000000" w:themeColor="text1"/>
+          <w:sz w:val="22"/>
+          <w:szCs w:val="22"/>
+          <w:highlight w:val="yellow"/>
+          <w:lang w:val="cs-CZ"/>
+        </w:rPr>
+        <w:t xml:space="preserve"> (no such </w:t>
+      </w:r>
+      <w:proofErr w:type="spellStart"/>
+      <w:r>
+        <w:rPr>
+          <w:rFonts w:asciiTheme="minorHAnsi" w:hAnsiTheme="minorHAnsi" w:cstheme="minorHAnsi"/>
+          <w:color w:val="000000" w:themeColor="text1"/>
+          <w:sz w:val="22"/>
+          <w:szCs w:val="22"/>
+          <w:highlight w:val="yellow"/>
+          <w:lang w:val="cs-CZ"/>
+        </w:rPr>
+        <w:t>nodes</w:t>
+      </w:r>
+      <w:proofErr w:type="spellEnd"/>
+      <w:r>
+        <w:rPr>
+          <w:rFonts w:asciiTheme="minorHAnsi" w:hAnsiTheme="minorHAnsi" w:cstheme="minorHAnsi"/>
+          <w:color w:val="000000" w:themeColor="text1"/>
+          <w:sz w:val="22"/>
+          <w:szCs w:val="22"/>
+          <w:highlight w:val="yellow"/>
+          <w:lang w:val="cs-CZ"/>
+        </w:rPr>
+        <w:t xml:space="preserve"> in </w:t>
+      </w:r>
+      <w:proofErr w:type="spellStart"/>
+      <w:r>
+        <w:rPr>
+          <w:rFonts w:asciiTheme="minorHAnsi" w:hAnsiTheme="minorHAnsi" w:cstheme="minorHAnsi"/>
+          <w:color w:val="000000" w:themeColor="text1"/>
+          <w:sz w:val="22"/>
+          <w:szCs w:val="22"/>
+          <w:highlight w:val="yellow"/>
+          <w:lang w:val="cs-CZ"/>
+        </w:rPr>
+        <w:t>the</w:t>
+      </w:r>
+      <w:proofErr w:type="spellEnd"/>
+      <w:r>
+        <w:rPr>
+          <w:rFonts w:asciiTheme="minorHAnsi" w:hAnsiTheme="minorHAnsi" w:cstheme="minorHAnsi"/>
+          <w:color w:val="000000" w:themeColor="text1"/>
+          <w:sz w:val="22"/>
+          <w:szCs w:val="22"/>
+          <w:highlight w:val="yellow"/>
+          <w:lang w:val="cs-CZ"/>
+        </w:rPr>
+        <w:t xml:space="preserve"> sentence </w:t>
+      </w:r>
+      <w:proofErr w:type="spellStart"/>
+      <w:r>
+        <w:rPr>
+          <w:rFonts w:asciiTheme="minorHAnsi" w:hAnsiTheme="minorHAnsi" w:cstheme="minorHAnsi"/>
+          <w:color w:val="000000" w:themeColor="text1"/>
+          <w:sz w:val="22"/>
+          <w:szCs w:val="22"/>
+          <w:highlight w:val="yellow"/>
+          <w:lang w:val="cs-CZ"/>
+        </w:rPr>
+        <w:t>graphs</w:t>
+      </w:r>
+      <w:proofErr w:type="spellEnd"/>
+      <w:r>
+        <w:rPr>
+          <w:rFonts w:asciiTheme="minorHAnsi" w:hAnsiTheme="minorHAnsi" w:cstheme="minorHAnsi"/>
+          <w:color w:val="000000" w:themeColor="text1"/>
+          <w:sz w:val="22"/>
+          <w:szCs w:val="22"/>
+          <w:highlight w:val="yellow"/>
+          <w:lang w:val="cs-CZ"/>
+        </w:rPr>
+        <w:t>)</w:t>
+      </w:r>
+    </w:p>
+    <w:p>
+      <w:pPr>
+        <w:spacing w:line="240" w:lineRule="auto"/>
+        <w:rPr>
+          <w:rFonts w:asciiTheme="minorHAnsi" w:hAnsiTheme="minorHAnsi" w:cstheme="minorHAnsi"/>
+          <w:color w:val="000000" w:themeColor="text1"/>
+          <w:sz w:val="22"/>
+          <w:szCs w:val="22"/>
+          <w:highlight w:val="yellow"/>
+          <w:lang w:val="cs-CZ"/>
+        </w:rPr>
+      </w:pPr>
+      <w:r>
+        <w:rPr>
+          <w:rFonts w:asciiTheme="minorHAnsi" w:hAnsiTheme="minorHAnsi" w:cstheme="minorHAnsi"/>
+          <w:color w:val="000000" w:themeColor="text1"/>
+          <w:sz w:val="22"/>
+          <w:szCs w:val="22"/>
+          <w:highlight w:val="yellow"/>
+          <w:lang w:val="cs-CZ"/>
+        </w:rPr>
+        <w:t>DL</w:t>
+      </w:r>
+      <w:r>
+        <w:rPr>
+          <w:rFonts w:asciiTheme="minorHAnsi" w:hAnsiTheme="minorHAnsi" w:cstheme="minorHAnsi"/>
+          <w:color w:val="000000" w:themeColor="text1"/>
+          <w:sz w:val="22"/>
+          <w:szCs w:val="22"/>
+          <w:highlight w:val="yellow"/>
+          <w:lang w:val="cs-CZ"/>
+        </w:rPr>
+        <w:tab/>
+        <w:t>:</w:t>
+      </w:r>
+      <w:proofErr w:type="spellStart"/>
+      <w:r>
+        <w:rPr>
+          <w:rFonts w:asciiTheme="minorHAnsi" w:hAnsiTheme="minorHAnsi" w:cstheme="minorHAnsi"/>
+          <w:color w:val="000000" w:themeColor="text1"/>
+          <w:sz w:val="22"/>
+          <w:szCs w:val="22"/>
+          <w:highlight w:val="yellow"/>
+          <w:lang w:val="cs-CZ"/>
+        </w:rPr>
+        <w:t>coref</w:t>
+      </w:r>
+      <w:proofErr w:type="spellEnd"/>
+      <w:r>
+        <w:rPr>
+          <w:rFonts w:asciiTheme="minorHAnsi" w:hAnsiTheme="minorHAnsi" w:cstheme="minorHAnsi"/>
+          <w:color w:val="000000" w:themeColor="text1"/>
+          <w:sz w:val="22"/>
+          <w:szCs w:val="22"/>
+          <w:highlight w:val="yellow"/>
+          <w:lang w:val="cs-CZ"/>
+        </w:rPr>
+        <w:t xml:space="preserve"> </w:t>
+      </w:r>
+      <w:proofErr w:type="spellStart"/>
+      <w:r>
+        <w:rPr>
+          <w:rFonts w:asciiTheme="minorHAnsi" w:hAnsiTheme="minorHAnsi" w:cstheme="minorHAnsi"/>
+          <w:color w:val="000000" w:themeColor="text1"/>
+          <w:sz w:val="22"/>
+          <w:szCs w:val="22"/>
+          <w:highlight w:val="yellow"/>
+          <w:lang w:val="cs-CZ"/>
+        </w:rPr>
+        <w:t>for</w:t>
+      </w:r>
+      <w:proofErr w:type="spellEnd"/>
+      <w:r>
+        <w:rPr>
+          <w:rFonts w:asciiTheme="minorHAnsi" w:hAnsiTheme="minorHAnsi" w:cstheme="minorHAnsi"/>
+          <w:color w:val="000000" w:themeColor="text1"/>
+          <w:sz w:val="22"/>
+          <w:szCs w:val="22"/>
+          <w:highlight w:val="yellow"/>
+          <w:lang w:val="cs-CZ"/>
+        </w:rPr>
+        <w:t xml:space="preserve"> </w:t>
+      </w:r>
+      <w:proofErr w:type="spellStart"/>
+      <w:r>
+        <w:rPr>
+          <w:rFonts w:asciiTheme="minorHAnsi" w:hAnsiTheme="minorHAnsi" w:cstheme="minorHAnsi"/>
+          <w:color w:val="000000" w:themeColor="text1"/>
+          <w:sz w:val="22"/>
+          <w:szCs w:val="22"/>
+          <w:highlight w:val="yellow"/>
+          <w:lang w:val="cs-CZ"/>
+        </w:rPr>
+        <w:t>s3p</w:t>
+      </w:r>
+      <w:proofErr w:type="spellEnd"/>
+      <w:r>
+        <w:rPr>
+          <w:rFonts w:asciiTheme="minorHAnsi" w:hAnsiTheme="minorHAnsi" w:cstheme="minorHAnsi"/>
+          <w:color w:val="000000" w:themeColor="text1"/>
+          <w:sz w:val="22"/>
+          <w:szCs w:val="22"/>
+          <w:highlight w:val="yellow"/>
+          <w:lang w:val="cs-CZ"/>
+        </w:rPr>
+        <w:t xml:space="preserve"> (</w:t>
+      </w:r>
+      <w:proofErr w:type="spellStart"/>
+      <w:r>
+        <w:rPr>
+          <w:rFonts w:asciiTheme="minorHAnsi" w:hAnsiTheme="minorHAnsi" w:cstheme="minorHAnsi"/>
+          <w:color w:val="000000" w:themeColor="text1"/>
+          <w:sz w:val="22"/>
+          <w:szCs w:val="22"/>
+          <w:highlight w:val="yellow"/>
+          <w:lang w:val="cs-CZ"/>
+        </w:rPr>
+        <w:t>publication</w:t>
+      </w:r>
+      <w:proofErr w:type="spellEnd"/>
+      <w:r>
+        <w:rPr>
+          <w:rFonts w:asciiTheme="minorHAnsi" w:hAnsiTheme="minorHAnsi" w:cstheme="minorHAnsi"/>
+          <w:color w:val="000000" w:themeColor="text1"/>
+          <w:sz w:val="22"/>
+          <w:szCs w:val="22"/>
+          <w:highlight w:val="yellow"/>
+          <w:lang w:val="cs-CZ"/>
+        </w:rPr>
+        <w:t>)</w:t>
+      </w:r>
+      <w:r>
+        <w:rPr>
+          <w:rFonts w:asciiTheme="minorHAnsi" w:hAnsiTheme="minorHAnsi" w:cstheme="minorHAnsi"/>
+          <w:color w:val="000000" w:themeColor="text1"/>
+          <w:sz w:val="22"/>
+          <w:szCs w:val="22"/>
+          <w:highlight w:val="yellow"/>
+          <w:lang w:val="cs-CZ"/>
+        </w:rPr>
         <w:t xml:space="preserve"> … </w:t>
       </w:r>
+      <w:proofErr w:type="spellStart"/>
+      <w:r>
+        <w:rPr>
+          <w:rFonts w:asciiTheme="minorHAnsi" w:hAnsiTheme="minorHAnsi" w:cstheme="minorHAnsi"/>
+          <w:color w:val="000000" w:themeColor="text1"/>
+          <w:sz w:val="22"/>
+          <w:szCs w:val="22"/>
+          <w:highlight w:val="yellow"/>
+          <w:lang w:val="cs-CZ"/>
+        </w:rPr>
+        <w:t>missing</w:t>
+      </w:r>
+      <w:proofErr w:type="spellEnd"/>
+    </w:p>
+    <w:p>
+      <w:pPr>
+        <w:spacing w:line="240" w:lineRule="auto"/>
+        <w:rPr>
+          <w:rFonts w:asciiTheme="minorHAnsi" w:hAnsiTheme="minorHAnsi" w:cstheme="minorHAnsi"/>
+          <w:color w:val="000000" w:themeColor="text1"/>
+          <w:sz w:val="22"/>
+          <w:szCs w:val="22"/>
+          <w:lang w:val="cs-CZ"/>
+        </w:rPr>
+      </w:pPr>
+      <w:r>
+        <w:rPr>
+          <w:rFonts w:asciiTheme="minorHAnsi" w:hAnsiTheme="minorHAnsi" w:cstheme="minorHAnsi"/>
+          <w:color w:val="000000" w:themeColor="text1"/>
+          <w:sz w:val="22"/>
+          <w:szCs w:val="22"/>
+          <w:lang w:val="cs-CZ"/>
+        </w:rPr>
+        <w:t>--------------------------------------------------------------------------------------------------------------------------------------</w:t>
+      </w:r>
+    </w:p>
+    <w:p>
+      <w:pPr>
+        <w:spacing w:line="240" w:lineRule="auto"/>
+        <w:rPr>
+          <w:rFonts w:asciiTheme="minorHAnsi" w:hAnsiTheme="minorHAnsi" w:cstheme="minorHAnsi"/>
+          <w:color w:val="000000" w:themeColor="text1"/>
+          <w:sz w:val="22"/>
+          <w:szCs w:val="22"/>
+          <w:highlight w:val="yellow"/>
+          <w:lang w:val="cs-CZ"/>
+        </w:rPr>
+      </w:pPr>
+      <w:proofErr w:type="spellStart"/>
       <w:r>
         <w:rPr>
           <w:rFonts w:asciiTheme="minorHAnsi" w:hAnsiTheme="minorHAnsi" w:cstheme="minorHAnsi"/>
           <w:b/>
+          <w:color w:val="000000" w:themeColor="text1"/>
           <w:sz w:val="22"/>
           <w:szCs w:val="22"/>
           <w:highlight w:val="yellow"/>
+          <w:lang w:val="cs-CZ"/>
+        </w:rPr>
+        <w:t>snt4</w:t>
+      </w:r>
+      <w:proofErr w:type="spellEnd"/>
+      <w:r>
+        <w:rPr>
+          <w:rFonts w:asciiTheme="minorHAnsi" w:hAnsiTheme="minorHAnsi" w:cstheme="minorHAnsi"/>
+          <w:color w:val="000000" w:themeColor="text1"/>
+          <w:sz w:val="22"/>
+          <w:szCs w:val="22"/>
+          <w:highlight w:val="yellow"/>
+          <w:lang w:val="cs-CZ"/>
+        </w:rPr>
+        <w:t xml:space="preserve"> … </w:t>
+      </w:r>
+      <w:r>
+        <w:rPr>
+          <w:rFonts w:asciiTheme="minorHAnsi" w:hAnsiTheme="minorHAnsi" w:cstheme="minorHAnsi"/>
+          <w:color w:val="000000" w:themeColor="text1"/>
+          <w:sz w:val="22"/>
+          <w:szCs w:val="22"/>
+          <w:highlight w:val="yellow"/>
+          <w:lang w:val="cs-CZ"/>
         </w:rPr>
         <w:tab/>
+      </w:r>
+      <w:r>
+        <w:rPr>
+          <w:rFonts w:asciiTheme="minorHAnsi" w:hAnsiTheme="minorHAnsi" w:cstheme="minorHAnsi"/>
+          <w:b/>
+          <w:sz w:val="22"/>
+          <w:szCs w:val="22"/>
+          <w:highlight w:val="yellow"/>
+        </w:rPr>
         <w:t xml:space="preserve">ML a </w:t>
       </w:r>
       <w:proofErr w:type="spellStart"/>
@@ -706,223 +1432,136 @@
         <w:spacing w:line="240" w:lineRule="auto"/>
         <w:rPr>
           <w:rFonts w:asciiTheme="minorHAnsi" w:hAnsiTheme="minorHAnsi" w:cstheme="minorHAnsi"/>
-          <w:color w:val="A6A6A6" w:themeColor="background1" w:themeShade="A6"/>
           <w:sz w:val="22"/>
           <w:szCs w:val="22"/>
           <w:highlight w:val="yellow"/>
         </w:rPr>
       </w:pPr>
+      <w:r>
+        <w:rPr>
+          <w:rFonts w:asciiTheme="minorHAnsi" w:hAnsiTheme="minorHAnsi" w:cstheme="minorHAnsi"/>
+          <w:color w:val="FF0000"/>
+          <w:sz w:val="22"/>
+          <w:szCs w:val="22"/>
+          <w:highlight w:val="yellow"/>
+        </w:rPr>
+        <w:tab/>
+      </w:r>
       <w:proofErr w:type="gramStart"/>
       <w:r>
         <w:rPr>
           <w:rFonts w:asciiTheme="minorHAnsi" w:hAnsiTheme="minorHAnsi" w:cstheme="minorHAnsi"/>
-          <w:color w:val="A6A6A6" w:themeColor="background1" w:themeShade="A6"/>
+          <w:color w:val="FF0000"/>
           <w:sz w:val="22"/>
           <w:szCs w:val="22"/>
           <w:highlight w:val="yellow"/>
         </w:rPr>
-        <w:t>publication</w:t>
-      </w:r>
+        <w:t>ADD :</w:t>
+      </w:r>
+      <w:proofErr w:type="spellStart"/>
+      <w:r>
+        <w:rPr>
+          <w:rFonts w:asciiTheme="minorHAnsi" w:hAnsiTheme="minorHAnsi" w:cstheme="minorHAnsi"/>
+          <w:color w:val="FF0000"/>
+          <w:sz w:val="22"/>
+          <w:szCs w:val="22"/>
+          <w:highlight w:val="yellow"/>
+        </w:rPr>
+        <w:t>ARG3</w:t>
+      </w:r>
+      <w:proofErr w:type="spellEnd"/>
       <w:proofErr w:type="gramEnd"/>
       <w:r>
         <w:rPr>
           <w:rFonts w:asciiTheme="minorHAnsi" w:hAnsiTheme="minorHAnsi" w:cstheme="minorHAnsi"/>
-          <w:color w:val="A6A6A6" w:themeColor="background1" w:themeShade="A6"/>
+          <w:color w:val="FF0000"/>
           <w:sz w:val="22"/>
           <w:szCs w:val="22"/>
           <w:highlight w:val="yellow"/>
         </w:rPr>
-        <w:t xml:space="preserve"> … </w:t>
-      </w:r>
-      <w:r>
-        <w:rPr>
-          <w:rFonts w:asciiTheme="minorHAnsi" w:hAnsiTheme="minorHAnsi" w:cstheme="minorHAnsi"/>
-          <w:color w:val="A6A6A6" w:themeColor="background1" w:themeShade="A6"/>
+        <w:t xml:space="preserve"> (</w:t>
+      </w:r>
+      <w:proofErr w:type="spellStart"/>
+      <w:r>
+        <w:rPr>
+          <w:rFonts w:asciiTheme="minorHAnsi" w:hAnsiTheme="minorHAnsi" w:cstheme="minorHAnsi"/>
+          <w:color w:val="FF0000"/>
           <w:sz w:val="22"/>
           <w:szCs w:val="22"/>
           <w:highlight w:val="yellow"/>
         </w:rPr>
-        <w:t>NOT aspect, modal-</w:t>
-      </w:r>
-      <w:proofErr w:type="spellStart"/>
-      <w:r>
-        <w:rPr>
-          <w:rFonts w:asciiTheme="minorHAnsi" w:hAnsiTheme="minorHAnsi" w:cstheme="minorHAnsi"/>
-          <w:color w:val="A6A6A6" w:themeColor="background1" w:themeShade="A6"/>
+        <w:t>s4t</w:t>
+      </w:r>
+      <w:proofErr w:type="spellEnd"/>
+      <w:r>
+        <w:rPr>
+          <w:rFonts w:asciiTheme="minorHAnsi" w:hAnsiTheme="minorHAnsi" w:cstheme="minorHAnsi"/>
+          <w:color w:val="FF0000"/>
           <w:sz w:val="22"/>
           <w:szCs w:val="22"/>
           <w:highlight w:val="yellow"/>
         </w:rPr>
-        <w:t>strenght</w:t>
-      </w:r>
-      <w:proofErr w:type="spellEnd"/>
-    </w:p>
-    <w:p>
-      <w:pPr>
-        <w:spacing w:line="240" w:lineRule="auto"/>
-        <w:rPr>
-          <w:rFonts w:asciiTheme="minorHAnsi" w:hAnsiTheme="minorHAnsi" w:cstheme="minorHAnsi"/>
-          <w:color w:val="A6A6A6" w:themeColor="background1" w:themeShade="A6"/>
+        <w:t xml:space="preserve"> / thing) ???</w:t>
+      </w:r>
+      <w:r>
+        <w:rPr>
+          <w:rFonts w:asciiTheme="minorHAnsi" w:hAnsiTheme="minorHAnsi" w:cstheme="minorHAnsi"/>
+          <w:color w:val="FF0000"/>
           <w:sz w:val="22"/>
           <w:szCs w:val="22"/>
           <w:highlight w:val="yellow"/>
         </w:rPr>
-      </w:pPr>
-      <w:r>
-        <w:rPr>
-          <w:rFonts w:asciiTheme="minorHAnsi" w:hAnsiTheme="minorHAnsi" w:cstheme="minorHAnsi"/>
-          <w:color w:val="A6A6A6" w:themeColor="background1" w:themeShade="A6"/>
+        <w:t xml:space="preserve"> </w:t>
+      </w:r>
+      <w:r>
+        <w:rPr>
+          <w:rFonts w:asciiTheme="minorHAnsi" w:hAnsiTheme="minorHAnsi" w:cstheme="minorHAnsi"/>
           <w:sz w:val="22"/>
           <w:szCs w:val="22"/>
           <w:highlight w:val="yellow"/>
         </w:rPr>
         <w:tab/>
       </w:r>
-      <w:proofErr w:type="spellStart"/>
-      <w:proofErr w:type="gramStart"/>
-      <w:r>
-        <w:rPr>
-          <w:rFonts w:asciiTheme="minorHAnsi" w:hAnsiTheme="minorHAnsi" w:cstheme="minorHAnsi"/>
-          <w:color w:val="A6A6A6" w:themeColor="background1" w:themeShade="A6"/>
+      <w:r>
+        <w:rPr>
+          <w:rFonts w:asciiTheme="minorHAnsi" w:hAnsiTheme="minorHAnsi" w:cstheme="minorHAnsi"/>
           <w:sz w:val="22"/>
           <w:szCs w:val="22"/>
           <w:highlight w:val="yellow"/>
         </w:rPr>
-        <w:t>volit</w:t>
-      </w:r>
-      <w:proofErr w:type="spellEnd"/>
-      <w:proofErr w:type="gramEnd"/>
-      <w:r>
-        <w:rPr>
-          <w:rFonts w:asciiTheme="minorHAnsi" w:hAnsiTheme="minorHAnsi" w:cstheme="minorHAnsi"/>
-          <w:color w:val="A6A6A6" w:themeColor="background1" w:themeShade="A6"/>
+        <w:t>(if OK then</w:t>
+      </w:r>
+      <w:bookmarkStart w:id="0" w:name="_GoBack"/>
+      <w:bookmarkEnd w:id="0"/>
+      <w:r>
+        <w:rPr>
+          <w:rFonts w:asciiTheme="minorHAnsi" w:hAnsiTheme="minorHAnsi" w:cstheme="minorHAnsi"/>
           <w:sz w:val="22"/>
           <w:szCs w:val="22"/>
           <w:highlight w:val="yellow"/>
         </w:rPr>
-        <w:t xml:space="preserve"> … ADD :wiki</w:t>
-      </w:r>
-      <w:r>
-        <w:rPr>
-          <w:color w:val="A6A6A6" w:themeColor="background1" w:themeShade="A6"/>
+        <w:t xml:space="preserve"> </w:t>
+      </w:r>
+      <w:r>
+        <w:rPr>
+          <w:rFonts w:asciiTheme="minorHAnsi" w:hAnsiTheme="minorHAnsi" w:cstheme="minorHAnsi"/>
+          <w:sz w:val="22"/>
+          <w:szCs w:val="22"/>
           <w:highlight w:val="yellow"/>
         </w:rPr>
-        <w:t xml:space="preserve"> </w:t>
-      </w:r>
-      <w:proofErr w:type="spellStart"/>
-      <w:r>
-        <w:rPr>
-          <w:rFonts w:asciiTheme="minorHAnsi" w:hAnsiTheme="minorHAnsi" w:cstheme="minorHAnsi"/>
-          <w:color w:val="A6A6A6" w:themeColor="background1" w:themeShade="A6"/>
+        <w:t xml:space="preserve">ADD alignment for </w:t>
+      </w:r>
+      <w:proofErr w:type="spellStart"/>
+      <w:r>
+        <w:rPr>
+          <w:rFonts w:asciiTheme="minorHAnsi" w:hAnsiTheme="minorHAnsi" w:cstheme="minorHAnsi"/>
           <w:sz w:val="22"/>
           <w:szCs w:val="22"/>
           <w:highlight w:val="yellow"/>
         </w:rPr>
-        <w:t>Q372557</w:t>
-      </w:r>
-      <w:proofErr w:type="spellEnd"/>
-    </w:p>
-    <w:p>
-      <w:pPr>
-        <w:spacing w:line="240" w:lineRule="auto"/>
-        <w:rPr>
-          <w:rFonts w:asciiTheme="minorHAnsi" w:hAnsiTheme="minorHAnsi" w:cstheme="minorHAnsi"/>
-          <w:strike/>
-          <w:color w:val="A6A6A6" w:themeColor="background1" w:themeShade="A6"/>
-          <w:sz w:val="22"/>
-          <w:szCs w:val="22"/>
-          <w:highlight w:val="yellow"/>
-        </w:rPr>
-      </w:pPr>
-      <w:r>
-        <w:rPr>
-          <w:rFonts w:asciiTheme="minorHAnsi" w:hAnsiTheme="minorHAnsi" w:cstheme="minorHAnsi"/>
-          <w:color w:val="A6A6A6" w:themeColor="background1" w:themeShade="A6"/>
-          <w:sz w:val="22"/>
-          <w:szCs w:val="22"/>
-          <w:highlight w:val="yellow"/>
-        </w:rPr>
-        <w:tab/>
-      </w:r>
-      <w:proofErr w:type="spellStart"/>
-      <w:r>
-        <w:rPr>
-          <w:rFonts w:asciiTheme="minorHAnsi" w:hAnsiTheme="minorHAnsi" w:cstheme="minorHAnsi"/>
-          <w:color w:val="A6A6A6" w:themeColor="background1" w:themeShade="A6"/>
-          <w:sz w:val="22"/>
-          <w:szCs w:val="22"/>
-          <w:highlight w:val="yellow"/>
-        </w:rPr>
-        <w:t>Estonci</w:t>
-      </w:r>
-      <w:proofErr w:type="spellEnd"/>
-      <w:r>
-        <w:rPr>
-          <w:rFonts w:asciiTheme="minorHAnsi" w:hAnsiTheme="minorHAnsi" w:cstheme="minorHAnsi"/>
-          <w:color w:val="A6A6A6" w:themeColor="background1" w:themeShade="A6"/>
-          <w:sz w:val="22"/>
-          <w:szCs w:val="22"/>
-          <w:highlight w:val="yellow"/>
-        </w:rPr>
-        <w:t xml:space="preserve"> … country (</w:t>
-      </w:r>
-      <w:proofErr w:type="spellStart"/>
-      <w:r>
-        <w:rPr>
-          <w:rFonts w:asciiTheme="minorHAnsi" w:hAnsiTheme="minorHAnsi" w:cstheme="minorHAnsi"/>
-          <w:color w:val="A6A6A6" w:themeColor="background1" w:themeShade="A6"/>
-          <w:sz w:val="22"/>
-          <w:szCs w:val="22"/>
-          <w:highlight w:val="yellow"/>
-        </w:rPr>
-        <w:t>DZ</w:t>
-      </w:r>
-      <w:proofErr w:type="spellEnd"/>
-      <w:r>
-        <w:rPr>
-          <w:rFonts w:asciiTheme="minorHAnsi" w:hAnsiTheme="minorHAnsi" w:cstheme="minorHAnsi"/>
-          <w:color w:val="A6A6A6" w:themeColor="background1" w:themeShade="A6"/>
-          <w:sz w:val="22"/>
-          <w:szCs w:val="22"/>
-          <w:highlight w:val="yellow"/>
-        </w:rPr>
-        <w:t xml:space="preserve">, ML) </w:t>
-      </w:r>
-      <w:r>
-        <w:rPr>
-          <w:rFonts w:asciiTheme="minorHAnsi" w:hAnsiTheme="minorHAnsi" w:cstheme="minorHAnsi"/>
-          <w:strike/>
-          <w:color w:val="A6A6A6" w:themeColor="background1" w:themeShade="A6"/>
-          <w:sz w:val="22"/>
-          <w:szCs w:val="22"/>
-          <w:highlight w:val="yellow"/>
-        </w:rPr>
-        <w:t>OR nationality (</w:t>
-      </w:r>
-      <w:proofErr w:type="spellStart"/>
-      <w:r>
-        <w:rPr>
-          <w:rFonts w:asciiTheme="minorHAnsi" w:hAnsiTheme="minorHAnsi" w:cstheme="minorHAnsi"/>
-          <w:strike/>
-          <w:color w:val="A6A6A6" w:themeColor="background1" w:themeShade="A6"/>
-          <w:sz w:val="22"/>
-          <w:szCs w:val="22"/>
-          <w:highlight w:val="yellow"/>
-        </w:rPr>
-        <w:t>ŠZ</w:t>
-      </w:r>
-      <w:proofErr w:type="spellEnd"/>
-      <w:r>
-        <w:rPr>
-          <w:rFonts w:asciiTheme="minorHAnsi" w:hAnsiTheme="minorHAnsi" w:cstheme="minorHAnsi"/>
-          <w:strike/>
-          <w:color w:val="A6A6A6" w:themeColor="background1" w:themeShade="A6"/>
-          <w:sz w:val="22"/>
-          <w:szCs w:val="22"/>
-          <w:highlight w:val="yellow"/>
-        </w:rPr>
-        <w:t>)</w:t>
-      </w:r>
+        <w:t>s2t</w:t>
+      </w:r>
+      <w:proofErr w:type="spellEnd"/>
     </w:p>
     <w:p>
       <w:pPr>
@@ -930,7 +1569,6 @@
         <w:ind w:firstLine="720"/>
         <w:rPr>
           <w:rFonts w:asciiTheme="minorHAnsi" w:hAnsiTheme="minorHAnsi" w:cstheme="minorHAnsi"/>
-          <w:color w:val="A6A6A6" w:themeColor="background1" w:themeShade="A6"/>
           <w:sz w:val="22"/>
           <w:szCs w:val="22"/>
           <w:highlight w:val="yellow"/>
@@ -940,37 +1578,61 @@
       <w:r>
         <w:rPr>
           <w:rFonts w:asciiTheme="minorHAnsi" w:hAnsiTheme="minorHAnsi" w:cstheme="minorHAnsi"/>
-          <w:color w:val="A6A6A6" w:themeColor="background1" w:themeShade="A6"/>
           <w:sz w:val="22"/>
           <w:szCs w:val="22"/>
           <w:highlight w:val="yellow"/>
         </w:rPr>
-        <w:t>parliament</w:t>
+        <w:t>:wiki</w:t>
       </w:r>
       <w:proofErr w:type="gramEnd"/>
       <w:r>
         <w:rPr>
           <w:rFonts w:asciiTheme="minorHAnsi" w:hAnsiTheme="minorHAnsi" w:cstheme="minorHAnsi"/>
-          <w:color w:val="A6A6A6" w:themeColor="background1" w:themeShade="A6"/>
           <w:sz w:val="22"/>
           <w:szCs w:val="22"/>
           <w:highlight w:val="yellow"/>
         </w:rPr>
-        <w:t xml:space="preserve"> … NOT :refer-person 3rd (person only for pronouns??)</w:t>
+        <w:t xml:space="preserve"> different</w:t>
       </w:r>
     </w:p>
     <w:p>
       <w:pPr>
         <w:spacing w:line="240" w:lineRule="auto"/>
-        <w:ind w:firstLine="720"/>
+        <w:rPr>
+          <w:rFonts w:asciiTheme="minorHAnsi" w:hAnsiTheme="minorHAnsi" w:cstheme="minorHAnsi"/>
+          <w:sz w:val="22"/>
+          <w:szCs w:val="22"/>
+        </w:rPr>
+      </w:pPr>
+      <w:r>
         <w:rPr>
           <w:rFonts w:asciiTheme="minorHAnsi" w:hAnsiTheme="minorHAnsi" w:cstheme="minorHAnsi"/>
           <w:sz w:val="22"/>
           <w:szCs w:val="22"/>
           <w:highlight w:val="yellow"/>
         </w:rPr>
-      </w:pPr>
-      <w:proofErr w:type="spellStart"/>
+        <w:tab/>
+      </w:r>
+      <w:proofErr w:type="spellStart"/>
+      <w:r>
+        <w:rPr>
+          <w:rFonts w:asciiTheme="minorHAnsi" w:hAnsiTheme="minorHAnsi" w:cstheme="minorHAnsi"/>
+          <w:sz w:val="22"/>
+          <w:szCs w:val="22"/>
+          <w:highlight w:val="yellow"/>
+        </w:rPr>
+        <w:t>Tallin</w:t>
+      </w:r>
+      <w:proofErr w:type="spellEnd"/>
+      <w:r>
+        <w:rPr>
+          <w:rFonts w:asciiTheme="minorHAnsi" w:hAnsiTheme="minorHAnsi" w:cstheme="minorHAnsi"/>
+          <w:sz w:val="22"/>
+          <w:szCs w:val="22"/>
+          <w:highlight w:val="yellow"/>
+        </w:rPr>
+        <w:t xml:space="preserve"> … </w:t>
+      </w:r>
       <w:proofErr w:type="gramStart"/>
       <w:r>
         <w:rPr>
@@ -979,9 +1641,8 @@
           <w:szCs w:val="22"/>
           <w:highlight w:val="yellow"/>
         </w:rPr>
-        <w:t>volit</w:t>
-      </w:r>
-      <w:proofErr w:type="spellEnd"/>
+        <w:t>ADD :refer</w:t>
+      </w:r>
       <w:proofErr w:type="gramEnd"/>
       <w:r>
         <w:rPr>
@@ -990,19 +1651,20 @@
           <w:szCs w:val="22"/>
           <w:highlight w:val="yellow"/>
         </w:rPr>
-        <w:t xml:space="preserve"> … :aspect </w:t>
-      </w:r>
-      <w:proofErr w:type="spellStart"/>
-      <w:r>
-        <w:rPr>
-          <w:rFonts w:asciiTheme="minorHAnsi" w:hAnsiTheme="minorHAnsi" w:cstheme="minorHAnsi"/>
+        <w:t>-number singular</w:t>
+      </w:r>
+    </w:p>
+    <w:p>
+      <w:pPr>
+        <w:spacing w:line="240" w:lineRule="auto"/>
+        <w:rPr>
+          <w:rFonts w:asciiTheme="minorHAnsi" w:hAnsiTheme="minorHAnsi" w:cstheme="minorHAnsi"/>
+          <w:color w:val="00B050"/>
           <w:sz w:val="22"/>
           <w:szCs w:val="22"/>
           <w:highlight w:val="yellow"/>
         </w:rPr>
-        <w:t>ML+DZ</w:t>
-      </w:r>
-      <w:proofErr w:type="spellEnd"/>
+      </w:pPr>
       <w:r>
         <w:rPr>
           <w:rFonts w:asciiTheme="minorHAnsi" w:hAnsiTheme="minorHAnsi" w:cstheme="minorHAnsi"/>
@@ -1010,7 +1672,7 @@
           <w:szCs w:val="22"/>
           <w:highlight w:val="yellow"/>
         </w:rPr>
-        <w:t xml:space="preserve"> </w:t>
+        <w:t>DL</w:t>
       </w:r>
       <w:r>
         <w:rPr>
@@ -1019,3160 +1681,61 @@
           <w:szCs w:val="22"/>
           <w:highlight w:val="yellow"/>
         </w:rPr>
-        <w:t xml:space="preserve">activity (not process), see the internal </w:t>
-      </w:r>
-      <w:r>
-        <w:rPr>
-          <w:rFonts w:asciiTheme="minorHAnsi" w:hAnsiTheme="minorHAnsi" w:cstheme="minorHAnsi"/>
+        <w:tab/>
+      </w:r>
+      <w:r>
+        <w:rPr>
+          <w:rFonts w:asciiTheme="minorHAnsi" w:hAnsiTheme="minorHAnsi" w:cstheme="minorHAnsi"/>
+          <w:color w:val="00B050"/>
           <w:sz w:val="22"/>
           <w:szCs w:val="22"/>
           <w:highlight w:val="yellow"/>
         </w:rPr>
-        <w:t>rules</w:t>
-      </w:r>
-    </w:p>
-    <w:p>
-      <w:pPr>
-        <w:spacing w:line="240" w:lineRule="auto"/>
-        <w:ind w:firstLine="720"/>
-        <w:rPr>
-          <w:rFonts w:asciiTheme="minorHAnsi" w:hAnsiTheme="minorHAnsi" w:cstheme="minorHAnsi"/>
+        <w:t xml:space="preserve">modal for </w:t>
+      </w:r>
+      <w:proofErr w:type="spellStart"/>
+      <w:r>
+        <w:rPr>
+          <w:rFonts w:asciiTheme="minorHAnsi" w:hAnsiTheme="minorHAnsi" w:cstheme="minorHAnsi"/>
+          <w:color w:val="00B050"/>
           <w:sz w:val="22"/>
           <w:szCs w:val="22"/>
           <w:highlight w:val="yellow"/>
         </w:rPr>
-      </w:pPr>
-      <w:r>
-        <w:rPr>
-          <w:rFonts w:asciiTheme="minorHAnsi" w:hAnsiTheme="minorHAnsi" w:cstheme="minorHAnsi"/>
+        <w:t>s4p</w:t>
+      </w:r>
+      <w:proofErr w:type="spellEnd"/>
+      <w:r>
+        <w:rPr>
+          <w:rFonts w:asciiTheme="minorHAnsi" w:hAnsiTheme="minorHAnsi" w:cstheme="minorHAnsi"/>
+          <w:color w:val="00B050"/>
           <w:sz w:val="22"/>
           <w:szCs w:val="22"/>
           <w:highlight w:val="yellow"/>
         </w:rPr>
-        <w:t xml:space="preserve">  </w:t>
-      </w:r>
-      <w:r>
-        <w:rPr>
-          <w:rFonts w:asciiTheme="minorHAnsi" w:hAnsiTheme="minorHAnsi" w:cstheme="minorHAnsi"/>
+        <w:t xml:space="preserve"> (publication) … publication is NOT an event – but </w:t>
+      </w:r>
+      <w:proofErr w:type="gramStart"/>
+      <w:r>
+        <w:rPr>
+          <w:rFonts w:asciiTheme="minorHAnsi" w:hAnsiTheme="minorHAnsi" w:cstheme="minorHAnsi"/>
+          <w:color w:val="00B050"/>
           <w:sz w:val="22"/>
           <w:szCs w:val="22"/>
           <w:highlight w:val="yellow"/>
         </w:rPr>
-        <w:tab/>
-        <w:t xml:space="preserve">             </w:t>
-      </w:r>
-      <w:proofErr w:type="spellStart"/>
-      <w:r>
-        <w:rPr>
-          <w:rFonts w:asciiTheme="minorHAnsi" w:hAnsiTheme="minorHAnsi" w:cstheme="minorHAnsi"/>
+        <w:t>is  source</w:t>
+      </w:r>
+      <w:proofErr w:type="gramEnd"/>
+      <w:r>
+        <w:rPr>
+          <w:rFonts w:asciiTheme="minorHAnsi" w:hAnsiTheme="minorHAnsi" w:cstheme="minorHAnsi"/>
+          <w:color w:val="00B050"/>
           <w:sz w:val="22"/>
           <w:szCs w:val="22"/>
           <w:highlight w:val="yellow"/>
         </w:rPr>
-        <w:t>ŠZ</w:t>
-      </w:r>
-      <w:proofErr w:type="spellEnd"/>
-      <w:r>
-        <w:rPr>
-          <w:rFonts w:asciiTheme="minorHAnsi" w:hAnsiTheme="minorHAnsi" w:cstheme="minorHAnsi"/>
-          <w:sz w:val="22"/>
-          <w:szCs w:val="22"/>
-          <w:highlight w:val="yellow"/>
-        </w:rPr>
-        <w:t xml:space="preserve"> performance (stress on)</w:t>
-      </w:r>
-      <w:r>
-        <w:rPr>
-          <w:rFonts w:asciiTheme="minorHAnsi" w:hAnsiTheme="minorHAnsi" w:cstheme="minorHAnsi"/>
-          <w:sz w:val="22"/>
-          <w:szCs w:val="22"/>
-          <w:highlight w:val="yellow"/>
-        </w:rPr>
-        <w:tab/>
-      </w:r>
-    </w:p>
-    <w:p>
-      <w:pPr>
-        <w:spacing w:line="240" w:lineRule="auto"/>
-        <w:ind w:firstLine="720"/>
-        <w:rPr>
-          <w:rFonts w:asciiTheme="minorHAnsi" w:hAnsiTheme="minorHAnsi" w:cstheme="minorHAnsi"/>
-          <w:strike/>
-          <w:color w:val="FF0000"/>
-          <w:sz w:val="22"/>
-          <w:szCs w:val="22"/>
-          <w:highlight w:val="yellow"/>
-        </w:rPr>
-      </w:pPr>
-      <w:proofErr w:type="gramStart"/>
-      <w:r>
-        <w:rPr>
-          <w:rFonts w:asciiTheme="minorHAnsi" w:hAnsiTheme="minorHAnsi" w:cstheme="minorHAnsi"/>
-          <w:strike/>
-          <w:color w:val="FF0000"/>
-          <w:sz w:val="22"/>
-          <w:szCs w:val="22"/>
-          <w:highlight w:val="yellow"/>
-        </w:rPr>
-        <w:t>:reference</w:t>
-      </w:r>
-      <w:proofErr w:type="gramEnd"/>
-      <w:r>
-        <w:rPr>
-          <w:rFonts w:asciiTheme="minorHAnsi" w:hAnsiTheme="minorHAnsi" w:cstheme="minorHAnsi"/>
-          <w:strike/>
-          <w:color w:val="FF0000"/>
-          <w:sz w:val="22"/>
-          <w:szCs w:val="22"/>
-          <w:highlight w:val="yellow"/>
-        </w:rPr>
-        <w:t>-person</w:t>
-      </w:r>
-    </w:p>
-    <w:p>
-      <w:pPr>
-        <w:spacing w:line="240" w:lineRule="auto"/>
-        <w:ind w:firstLine="720"/>
-        <w:rPr>
-          <w:rFonts w:asciiTheme="minorHAnsi" w:hAnsiTheme="minorHAnsi" w:cstheme="minorHAnsi"/>
-          <w:strike/>
-          <w:color w:val="FF0000"/>
-          <w:sz w:val="22"/>
-          <w:szCs w:val="22"/>
-          <w:highlight w:val="yellow"/>
-        </w:rPr>
-      </w:pPr>
-      <w:proofErr w:type="gramStart"/>
-      <w:r>
-        <w:rPr>
-          <w:rFonts w:asciiTheme="minorHAnsi" w:hAnsiTheme="minorHAnsi" w:cstheme="minorHAnsi"/>
-          <w:strike/>
-          <w:color w:val="FF0000"/>
-          <w:sz w:val="22"/>
-          <w:szCs w:val="22"/>
-          <w:highlight w:val="yellow"/>
-        </w:rPr>
-        <w:t>:temporal</w:t>
-      </w:r>
-      <w:proofErr w:type="gramEnd"/>
-      <w:r>
-        <w:rPr>
-          <w:rFonts w:asciiTheme="minorHAnsi" w:hAnsiTheme="minorHAnsi" w:cstheme="minorHAnsi"/>
-          <w:strike/>
-          <w:color w:val="FF0000"/>
-          <w:sz w:val="22"/>
-          <w:szCs w:val="22"/>
-          <w:highlight w:val="yellow"/>
-        </w:rPr>
-        <w:t xml:space="preserve"> (</w:t>
-      </w:r>
-      <w:proofErr w:type="spellStart"/>
-      <w:r>
-        <w:rPr>
-          <w:rFonts w:asciiTheme="minorHAnsi" w:hAnsiTheme="minorHAnsi" w:cstheme="minorHAnsi"/>
-          <w:strike/>
-          <w:color w:val="FF0000"/>
-          <w:sz w:val="22"/>
-          <w:szCs w:val="22"/>
-          <w:highlight w:val="yellow"/>
-        </w:rPr>
-        <w:t>s1b</w:t>
-      </w:r>
-      <w:proofErr w:type="spellEnd"/>
-      <w:r>
-        <w:rPr>
-          <w:rFonts w:asciiTheme="minorHAnsi" w:hAnsiTheme="minorHAnsi" w:cstheme="minorHAnsi"/>
-          <w:strike/>
-          <w:color w:val="FF0000"/>
-          <w:sz w:val="22"/>
-          <w:szCs w:val="22"/>
-          <w:highlight w:val="yellow"/>
-        </w:rPr>
-        <w:t xml:space="preserve"> </w:t>
-      </w:r>
-      <w:r>
-        <w:rPr>
-          <w:rFonts w:asciiTheme="minorHAnsi" w:hAnsiTheme="minorHAnsi" w:cstheme="minorHAnsi"/>
-          <w:strike/>
-          <w:color w:val="FF0000"/>
-          <w:sz w:val="22"/>
-          <w:szCs w:val="22"/>
-          <w:highlight w:val="yellow"/>
-        </w:rPr>
-        <w:t>/</w:t>
-      </w:r>
-      <w:r>
-        <w:rPr>
-          <w:rFonts w:asciiTheme="minorHAnsi" w:hAnsiTheme="minorHAnsi" w:cstheme="minorHAnsi"/>
-          <w:strike/>
-          <w:color w:val="FF0000"/>
-          <w:sz w:val="22"/>
-          <w:szCs w:val="22"/>
-          <w:highlight w:val="yellow"/>
-        </w:rPr>
-        <w:t xml:space="preserve"> </w:t>
-      </w:r>
-      <w:r>
-        <w:rPr>
-          <w:rFonts w:asciiTheme="minorHAnsi" w:hAnsiTheme="minorHAnsi" w:cstheme="minorHAnsi"/>
-          <w:strike/>
-          <w:color w:val="FF0000"/>
-          <w:sz w:val="22"/>
-          <w:szCs w:val="22"/>
-          <w:highlight w:val="yellow"/>
-        </w:rPr>
-        <w:t>before :</w:t>
-      </w:r>
-      <w:proofErr w:type="spellStart"/>
-      <w:r>
-        <w:rPr>
-          <w:rFonts w:asciiTheme="minorHAnsi" w:hAnsiTheme="minorHAnsi" w:cstheme="minorHAnsi"/>
-          <w:strike/>
-          <w:color w:val="FF0000"/>
-          <w:sz w:val="22"/>
-          <w:szCs w:val="22"/>
-          <w:highlight w:val="yellow"/>
-        </w:rPr>
-        <w:t>op1</w:t>
-      </w:r>
-      <w:proofErr w:type="spellEnd"/>
-      <w:r>
-        <w:rPr>
-          <w:rFonts w:asciiTheme="minorHAnsi" w:hAnsiTheme="minorHAnsi" w:cstheme="minorHAnsi"/>
-          <w:strike/>
-          <w:color w:val="FF0000"/>
-          <w:sz w:val="22"/>
-          <w:szCs w:val="22"/>
-          <w:highlight w:val="yellow"/>
-        </w:rPr>
-        <w:t xml:space="preserve"> "(n</w:t>
-      </w:r>
-      <w:r>
-        <w:rPr>
-          <w:rFonts w:asciiTheme="minorHAnsi" w:hAnsiTheme="minorHAnsi" w:cstheme="minorHAnsi"/>
-          <w:strike/>
-          <w:color w:val="FF0000"/>
-          <w:sz w:val="22"/>
-          <w:szCs w:val="22"/>
-          <w:highlight w:val="yellow"/>
-        </w:rPr>
-        <w:t xml:space="preserve"> </w:t>
-      </w:r>
-      <w:r>
-        <w:rPr>
-          <w:rFonts w:asciiTheme="minorHAnsi" w:hAnsiTheme="minorHAnsi" w:cstheme="minorHAnsi"/>
-          <w:strike/>
-          <w:color w:val="FF0000"/>
-          <w:sz w:val="22"/>
-          <w:szCs w:val="22"/>
-          <w:highlight w:val="yellow"/>
-        </w:rPr>
-        <w:t>/</w:t>
-      </w:r>
-      <w:r>
-        <w:rPr>
-          <w:rFonts w:asciiTheme="minorHAnsi" w:hAnsiTheme="minorHAnsi" w:cstheme="minorHAnsi"/>
-          <w:strike/>
-          <w:color w:val="FF0000"/>
-          <w:sz w:val="22"/>
-          <w:szCs w:val="22"/>
-          <w:highlight w:val="yellow"/>
-        </w:rPr>
-        <w:t xml:space="preserve"> </w:t>
-      </w:r>
-      <w:r>
-        <w:rPr>
-          <w:rFonts w:asciiTheme="minorHAnsi" w:hAnsiTheme="minorHAnsi" w:cstheme="minorHAnsi"/>
-          <w:strike/>
-          <w:color w:val="FF0000"/>
-          <w:sz w:val="22"/>
-          <w:szCs w:val="22"/>
-          <w:highlight w:val="yellow"/>
-        </w:rPr>
-        <w:t>now)")</w:t>
-      </w:r>
-      <w:r>
-        <w:rPr>
-          <w:rFonts w:asciiTheme="minorHAnsi" w:hAnsiTheme="minorHAnsi" w:cstheme="minorHAnsi"/>
-          <w:strike/>
-          <w:color w:val="FF0000"/>
-          <w:sz w:val="22"/>
-          <w:szCs w:val="22"/>
-          <w:highlight w:val="yellow"/>
-        </w:rPr>
-        <w:t xml:space="preserve"> </w:t>
-      </w:r>
-    </w:p>
-    <w:p>
-      <w:pPr>
-        <w:spacing w:line="240" w:lineRule="auto"/>
-        <w:ind w:left="1440" w:firstLine="720"/>
-        <w:rPr>
-          <w:rFonts w:asciiTheme="minorHAnsi" w:hAnsiTheme="minorHAnsi" w:cstheme="minorHAnsi"/>
-          <w:strike/>
-          <w:color w:val="FF0000"/>
-          <w:sz w:val="22"/>
-          <w:szCs w:val="22"/>
-          <w:highlight w:val="yellow"/>
-          <w:lang w:val="cs-CZ"/>
-        </w:rPr>
-      </w:pPr>
-      <w:r>
-        <w:rPr>
-          <w:rFonts w:asciiTheme="minorHAnsi" w:hAnsiTheme="minorHAnsi" w:cstheme="minorHAnsi"/>
-          <w:strike/>
-          <w:color w:val="FF0000"/>
-          <w:sz w:val="22"/>
-          <w:szCs w:val="22"/>
-          <w:highlight w:val="yellow"/>
-          <w:lang w:val="cs-CZ"/>
-        </w:rPr>
-        <w:t xml:space="preserve">… </w:t>
-      </w:r>
-      <w:proofErr w:type="spellStart"/>
-      <w:r>
-        <w:rPr>
-          <w:rFonts w:asciiTheme="minorHAnsi" w:hAnsiTheme="minorHAnsi" w:cstheme="minorHAnsi"/>
-          <w:strike/>
-          <w:color w:val="FF0000"/>
-          <w:sz w:val="22"/>
-          <w:szCs w:val="22"/>
-          <w:highlight w:val="yellow"/>
-          <w:lang w:val="cs-CZ"/>
-        </w:rPr>
-        <w:t>only</w:t>
-      </w:r>
-      <w:proofErr w:type="spellEnd"/>
-      <w:r>
-        <w:rPr>
-          <w:rFonts w:asciiTheme="minorHAnsi" w:hAnsiTheme="minorHAnsi" w:cstheme="minorHAnsi"/>
-          <w:strike/>
-          <w:color w:val="FF0000"/>
-          <w:sz w:val="22"/>
-          <w:szCs w:val="22"/>
-          <w:highlight w:val="yellow"/>
-          <w:lang w:val="cs-CZ"/>
-        </w:rPr>
-        <w:t xml:space="preserve"> </w:t>
-      </w:r>
-      <w:proofErr w:type="spellStart"/>
-      <w:r>
-        <w:rPr>
-          <w:rFonts w:asciiTheme="minorHAnsi" w:hAnsiTheme="minorHAnsi" w:cstheme="minorHAnsi"/>
-          <w:strike/>
-          <w:color w:val="FF0000"/>
-          <w:sz w:val="22"/>
-          <w:szCs w:val="22"/>
-          <w:highlight w:val="yellow"/>
-          <w:lang w:val="cs-CZ"/>
-        </w:rPr>
-        <w:t>for</w:t>
-      </w:r>
-      <w:proofErr w:type="spellEnd"/>
-      <w:r>
-        <w:rPr>
-          <w:rFonts w:asciiTheme="minorHAnsi" w:hAnsiTheme="minorHAnsi" w:cstheme="minorHAnsi"/>
-          <w:strike/>
-          <w:color w:val="FF0000"/>
-          <w:sz w:val="22"/>
-          <w:szCs w:val="22"/>
-          <w:highlight w:val="yellow"/>
-          <w:lang w:val="cs-CZ"/>
-        </w:rPr>
-        <w:t xml:space="preserve"> </w:t>
-      </w:r>
-      <w:proofErr w:type="spellStart"/>
-      <w:r>
-        <w:rPr>
-          <w:rFonts w:asciiTheme="minorHAnsi" w:hAnsiTheme="minorHAnsi" w:cstheme="minorHAnsi"/>
-          <w:strike/>
-          <w:color w:val="FF0000"/>
-          <w:sz w:val="22"/>
-          <w:szCs w:val="22"/>
-          <w:highlight w:val="yellow"/>
-          <w:lang w:val="cs-CZ"/>
-        </w:rPr>
-        <w:t>tim</w:t>
-      </w:r>
-      <w:proofErr w:type="spellEnd"/>
-      <w:r>
-        <w:rPr>
-          <w:rFonts w:asciiTheme="minorHAnsi" w:hAnsiTheme="minorHAnsi" w:cstheme="minorHAnsi"/>
-          <w:strike/>
-          <w:color w:val="FF0000"/>
-          <w:sz w:val="22"/>
-          <w:szCs w:val="22"/>
-          <w:highlight w:val="yellow"/>
-          <w:lang w:val="cs-CZ"/>
-        </w:rPr>
-        <w:t xml:space="preserve"> </w:t>
-      </w:r>
-      <w:proofErr w:type="spellStart"/>
-      <w:r>
-        <w:rPr>
-          <w:rFonts w:asciiTheme="minorHAnsi" w:hAnsiTheme="minorHAnsi" w:cstheme="minorHAnsi"/>
-          <w:strike/>
-          <w:color w:val="FF0000"/>
-          <w:sz w:val="22"/>
-          <w:szCs w:val="22"/>
-          <w:highlight w:val="yellow"/>
-          <w:lang w:val="cs-CZ"/>
-        </w:rPr>
-        <w:t>expressions</w:t>
-      </w:r>
-      <w:proofErr w:type="spellEnd"/>
-      <w:r>
-        <w:rPr>
-          <w:rFonts w:asciiTheme="minorHAnsi" w:hAnsiTheme="minorHAnsi" w:cstheme="minorHAnsi"/>
-          <w:strike/>
-          <w:color w:val="FF0000"/>
-          <w:sz w:val="22"/>
-          <w:szCs w:val="22"/>
-          <w:highlight w:val="yellow"/>
-          <w:lang w:val="cs-CZ"/>
-        </w:rPr>
-        <w:t xml:space="preserve"> and </w:t>
-      </w:r>
-      <w:proofErr w:type="spellStart"/>
-      <w:r>
-        <w:rPr>
-          <w:rFonts w:asciiTheme="minorHAnsi" w:hAnsiTheme="minorHAnsi" w:cstheme="minorHAnsi"/>
-          <w:strike/>
-          <w:color w:val="FF0000"/>
-          <w:sz w:val="22"/>
-          <w:szCs w:val="22"/>
-          <w:highlight w:val="yellow"/>
-          <w:lang w:val="cs-CZ"/>
-        </w:rPr>
-        <w:t>other</w:t>
-      </w:r>
-      <w:proofErr w:type="spellEnd"/>
-      <w:r>
-        <w:rPr>
-          <w:rFonts w:asciiTheme="minorHAnsi" w:hAnsiTheme="minorHAnsi" w:cstheme="minorHAnsi"/>
-          <w:strike/>
-          <w:color w:val="FF0000"/>
-          <w:sz w:val="22"/>
-          <w:szCs w:val="22"/>
-          <w:highlight w:val="yellow"/>
-          <w:lang w:val="cs-CZ"/>
-        </w:rPr>
-        <w:t xml:space="preserve"> </w:t>
-      </w:r>
-      <w:proofErr w:type="spellStart"/>
-      <w:r>
-        <w:rPr>
-          <w:rFonts w:asciiTheme="minorHAnsi" w:hAnsiTheme="minorHAnsi" w:cstheme="minorHAnsi"/>
-          <w:strike/>
-          <w:color w:val="FF0000"/>
-          <w:sz w:val="22"/>
-          <w:szCs w:val="22"/>
-          <w:highlight w:val="yellow"/>
-          <w:lang w:val="cs-CZ"/>
-        </w:rPr>
-        <w:t>clues</w:t>
-      </w:r>
-      <w:proofErr w:type="spellEnd"/>
-      <w:r>
-        <w:rPr>
-          <w:rFonts w:asciiTheme="minorHAnsi" w:hAnsiTheme="minorHAnsi" w:cstheme="minorHAnsi"/>
-          <w:strike/>
-          <w:color w:val="FF0000"/>
-          <w:sz w:val="22"/>
-          <w:szCs w:val="22"/>
-          <w:highlight w:val="yellow"/>
-          <w:lang w:val="cs-CZ"/>
-        </w:rPr>
-        <w:t xml:space="preserve"> </w:t>
-      </w:r>
-      <w:proofErr w:type="spellStart"/>
-      <w:r>
-        <w:rPr>
-          <w:rFonts w:asciiTheme="minorHAnsi" w:hAnsiTheme="minorHAnsi" w:cstheme="minorHAnsi"/>
-          <w:strike/>
-          <w:color w:val="FF0000"/>
-          <w:sz w:val="22"/>
-          <w:szCs w:val="22"/>
-          <w:highlight w:val="yellow"/>
-          <w:lang w:val="cs-CZ"/>
-        </w:rPr>
-        <w:t>at</w:t>
-      </w:r>
-      <w:proofErr w:type="spellEnd"/>
-      <w:r>
-        <w:rPr>
-          <w:rFonts w:asciiTheme="minorHAnsi" w:hAnsiTheme="minorHAnsi" w:cstheme="minorHAnsi"/>
-          <w:strike/>
-          <w:color w:val="FF0000"/>
-          <w:sz w:val="22"/>
-          <w:szCs w:val="22"/>
-          <w:highlight w:val="yellow"/>
-          <w:lang w:val="cs-CZ"/>
-        </w:rPr>
-        <w:t xml:space="preserve"> </w:t>
-      </w:r>
-      <w:proofErr w:type="spellStart"/>
-      <w:r>
-        <w:rPr>
-          <w:rFonts w:asciiTheme="minorHAnsi" w:hAnsiTheme="minorHAnsi" w:cstheme="minorHAnsi"/>
-          <w:strike/>
-          <w:color w:val="FF0000"/>
-          <w:sz w:val="22"/>
-          <w:szCs w:val="22"/>
-          <w:highlight w:val="yellow"/>
-          <w:lang w:val="cs-CZ"/>
-        </w:rPr>
-        <w:t>the</w:t>
-      </w:r>
-      <w:proofErr w:type="spellEnd"/>
-      <w:r>
-        <w:rPr>
-          <w:rFonts w:asciiTheme="minorHAnsi" w:hAnsiTheme="minorHAnsi" w:cstheme="minorHAnsi"/>
-          <w:strike/>
-          <w:color w:val="FF0000"/>
-          <w:sz w:val="22"/>
-          <w:szCs w:val="22"/>
-          <w:highlight w:val="yellow"/>
-          <w:lang w:val="cs-CZ"/>
-        </w:rPr>
-        <w:t xml:space="preserve"> sentence </w:t>
-      </w:r>
-      <w:proofErr w:type="spellStart"/>
-      <w:r>
-        <w:rPr>
-          <w:rFonts w:asciiTheme="minorHAnsi" w:hAnsiTheme="minorHAnsi" w:cstheme="minorHAnsi"/>
-          <w:strike/>
-          <w:color w:val="FF0000"/>
-          <w:sz w:val="22"/>
-          <w:szCs w:val="22"/>
-          <w:highlight w:val="yellow"/>
-          <w:lang w:val="cs-CZ"/>
-        </w:rPr>
-        <w:t>level</w:t>
-      </w:r>
-      <w:proofErr w:type="spellEnd"/>
-      <w:r>
-        <w:rPr>
-          <w:rFonts w:asciiTheme="minorHAnsi" w:hAnsiTheme="minorHAnsi" w:cstheme="minorHAnsi"/>
-          <w:strike/>
-          <w:color w:val="FF0000"/>
-          <w:sz w:val="22"/>
-          <w:szCs w:val="22"/>
-          <w:highlight w:val="yellow"/>
-          <w:lang w:val="cs-CZ"/>
-        </w:rPr>
-        <w:tab/>
-      </w:r>
-    </w:p>
-    <w:p>
-      <w:pPr>
-        <w:spacing w:line="240" w:lineRule="auto"/>
-        <w:rPr>
-          <w:rFonts w:asciiTheme="minorHAnsi" w:hAnsiTheme="minorHAnsi" w:cstheme="minorHAnsi"/>
-          <w:strike/>
-          <w:color w:val="FF0000"/>
-          <w:sz w:val="22"/>
-          <w:szCs w:val="22"/>
-          <w:highlight w:val="yellow"/>
-          <w:lang w:val="cs-CZ"/>
-        </w:rPr>
-      </w:pPr>
-      <w:proofErr w:type="spellStart"/>
-      <w:r>
-        <w:rPr>
-          <w:rFonts w:asciiTheme="minorHAnsi" w:hAnsiTheme="minorHAnsi" w:cstheme="minorHAnsi"/>
-          <w:strike/>
-          <w:color w:val="FF0000"/>
-          <w:sz w:val="22"/>
-          <w:szCs w:val="22"/>
-          <w:highlight w:val="yellow"/>
-          <w:lang w:val="cs-CZ"/>
-        </w:rPr>
-        <w:t>alignment</w:t>
-      </w:r>
-      <w:proofErr w:type="spellEnd"/>
-      <w:r>
-        <w:rPr>
-          <w:rFonts w:asciiTheme="minorHAnsi" w:hAnsiTheme="minorHAnsi" w:cstheme="minorHAnsi"/>
-          <w:strike/>
-          <w:color w:val="FF0000"/>
-          <w:sz w:val="22"/>
-          <w:szCs w:val="22"/>
-          <w:highlight w:val="yellow"/>
-          <w:lang w:val="cs-CZ"/>
-        </w:rPr>
-        <w:t xml:space="preserve"> … n </w:t>
-      </w:r>
-      <w:proofErr w:type="spellStart"/>
-      <w:r>
-        <w:rPr>
-          <w:rFonts w:asciiTheme="minorHAnsi" w:hAnsiTheme="minorHAnsi" w:cstheme="minorHAnsi"/>
-          <w:strike/>
-          <w:color w:val="FF0000"/>
-          <w:sz w:val="22"/>
-          <w:szCs w:val="22"/>
-          <w:highlight w:val="yellow"/>
-          <w:lang w:val="cs-CZ"/>
-        </w:rPr>
-        <w:t>for</w:t>
-      </w:r>
-      <w:proofErr w:type="spellEnd"/>
-      <w:r>
-        <w:rPr>
-          <w:rFonts w:asciiTheme="minorHAnsi" w:hAnsiTheme="minorHAnsi" w:cstheme="minorHAnsi"/>
-          <w:strike/>
-          <w:color w:val="FF0000"/>
-          <w:sz w:val="22"/>
-          <w:szCs w:val="22"/>
-          <w:highlight w:val="yellow"/>
-          <w:lang w:val="cs-CZ"/>
-        </w:rPr>
-        <w:t xml:space="preserve"> </w:t>
-      </w:r>
-      <w:proofErr w:type="spellStart"/>
-      <w:r>
-        <w:rPr>
-          <w:rFonts w:asciiTheme="minorHAnsi" w:hAnsiTheme="minorHAnsi" w:cstheme="minorHAnsi"/>
-          <w:strike/>
-          <w:color w:val="FF0000"/>
-          <w:sz w:val="22"/>
-          <w:szCs w:val="22"/>
-          <w:highlight w:val="yellow"/>
-          <w:lang w:val="cs-CZ"/>
-        </w:rPr>
-        <w:t>now</w:t>
-      </w:r>
-      <w:proofErr w:type="spellEnd"/>
-      <w:r>
-        <w:rPr>
-          <w:rFonts w:asciiTheme="minorHAnsi" w:hAnsiTheme="minorHAnsi" w:cstheme="minorHAnsi"/>
-          <w:strike/>
-          <w:color w:val="FF0000"/>
-          <w:sz w:val="22"/>
-          <w:szCs w:val="22"/>
-          <w:highlight w:val="yellow"/>
-          <w:lang w:val="cs-CZ"/>
-        </w:rPr>
-        <w:t xml:space="preserve">, </w:t>
-      </w:r>
-      <w:proofErr w:type="spellStart"/>
-      <w:r>
-        <w:rPr>
-          <w:rFonts w:asciiTheme="minorHAnsi" w:hAnsiTheme="minorHAnsi" w:cstheme="minorHAnsi"/>
-          <w:strike/>
-          <w:color w:val="FF0000"/>
-          <w:sz w:val="22"/>
-          <w:szCs w:val="22"/>
-          <w:highlight w:val="yellow"/>
-          <w:lang w:val="cs-CZ"/>
-        </w:rPr>
-        <w:t>s1b</w:t>
-      </w:r>
-      <w:proofErr w:type="spellEnd"/>
-      <w:r>
-        <w:rPr>
-          <w:rFonts w:asciiTheme="minorHAnsi" w:hAnsiTheme="minorHAnsi" w:cstheme="minorHAnsi"/>
-          <w:strike/>
-          <w:color w:val="FF0000"/>
-          <w:sz w:val="22"/>
-          <w:szCs w:val="22"/>
-          <w:highlight w:val="yellow"/>
-          <w:lang w:val="cs-CZ"/>
-        </w:rPr>
-        <w:t xml:space="preserve"> </w:t>
-      </w:r>
-      <w:proofErr w:type="spellStart"/>
-      <w:r>
-        <w:rPr>
-          <w:rFonts w:asciiTheme="minorHAnsi" w:hAnsiTheme="minorHAnsi" w:cstheme="minorHAnsi"/>
-          <w:strike/>
-          <w:color w:val="FF0000"/>
-          <w:sz w:val="22"/>
-          <w:szCs w:val="22"/>
-          <w:highlight w:val="yellow"/>
-          <w:lang w:val="cs-CZ"/>
-        </w:rPr>
-        <w:t>for</w:t>
-      </w:r>
-      <w:proofErr w:type="spellEnd"/>
-      <w:r>
-        <w:rPr>
-          <w:rFonts w:asciiTheme="minorHAnsi" w:hAnsiTheme="minorHAnsi" w:cstheme="minorHAnsi"/>
-          <w:strike/>
-          <w:color w:val="FF0000"/>
-          <w:sz w:val="22"/>
-          <w:szCs w:val="22"/>
-          <w:highlight w:val="yellow"/>
-          <w:lang w:val="cs-CZ"/>
-        </w:rPr>
-        <w:t xml:space="preserve"> </w:t>
-      </w:r>
-      <w:proofErr w:type="spellStart"/>
-      <w:r>
-        <w:rPr>
-          <w:rFonts w:asciiTheme="minorHAnsi" w:hAnsiTheme="minorHAnsi" w:cstheme="minorHAnsi"/>
-          <w:strike/>
-          <w:color w:val="FF0000"/>
-          <w:sz w:val="22"/>
-          <w:szCs w:val="22"/>
-          <w:highlight w:val="yellow"/>
-          <w:lang w:val="cs-CZ"/>
-        </w:rPr>
-        <w:t>before</w:t>
-      </w:r>
-      <w:proofErr w:type="spellEnd"/>
-      <w:r>
-        <w:rPr>
-          <w:rFonts w:asciiTheme="minorHAnsi" w:hAnsiTheme="minorHAnsi" w:cstheme="minorHAnsi"/>
-          <w:strike/>
-          <w:color w:val="FF0000"/>
-          <w:sz w:val="22"/>
-          <w:szCs w:val="22"/>
-          <w:highlight w:val="yellow"/>
-          <w:lang w:val="cs-CZ"/>
-        </w:rPr>
-        <w:t xml:space="preserve"> </w:t>
-      </w:r>
-      <w:r>
-        <w:rPr>
-          <w:rFonts w:asciiTheme="minorHAnsi" w:hAnsiTheme="minorHAnsi" w:cstheme="minorHAnsi"/>
-          <w:strike/>
-          <w:color w:val="FF0000"/>
-          <w:sz w:val="22"/>
-          <w:szCs w:val="22"/>
-          <w:highlight w:val="yellow"/>
-          <w:lang w:val="cs-CZ"/>
-        </w:rPr>
-        <w:t>??</w:t>
-      </w:r>
-    </w:p>
-    <w:p>
-      <w:pPr>
-        <w:spacing w:line="240" w:lineRule="auto"/>
-        <w:rPr>
-          <w:rFonts w:asciiTheme="minorHAnsi" w:hAnsiTheme="minorHAnsi" w:cstheme="minorHAnsi"/>
-          <w:color w:val="A6A6A6" w:themeColor="background1" w:themeShade="A6"/>
-          <w:sz w:val="22"/>
-          <w:szCs w:val="22"/>
-          <w:lang w:val="cs-CZ"/>
-        </w:rPr>
-      </w:pPr>
-      <w:r>
-        <w:rPr>
-          <w:rFonts w:asciiTheme="minorHAnsi" w:hAnsiTheme="minorHAnsi" w:cstheme="minorHAnsi"/>
-          <w:color w:val="A6A6A6" w:themeColor="background1" w:themeShade="A6"/>
-          <w:sz w:val="22"/>
-          <w:szCs w:val="22"/>
-          <w:highlight w:val="yellow"/>
-          <w:lang w:val="cs-CZ"/>
-        </w:rPr>
-        <w:t>DL</w:t>
-      </w:r>
-      <w:r>
-        <w:rPr>
-          <w:rFonts w:asciiTheme="minorHAnsi" w:hAnsiTheme="minorHAnsi" w:cstheme="minorHAnsi"/>
-          <w:color w:val="A6A6A6" w:themeColor="background1" w:themeShade="A6"/>
-          <w:sz w:val="22"/>
-          <w:szCs w:val="22"/>
-          <w:highlight w:val="yellow"/>
-          <w:lang w:val="cs-CZ"/>
-        </w:rPr>
-        <w:tab/>
-      </w:r>
-      <w:proofErr w:type="spellStart"/>
-      <w:r>
-        <w:rPr>
-          <w:rFonts w:asciiTheme="minorHAnsi" w:hAnsiTheme="minorHAnsi" w:cstheme="minorHAnsi"/>
-          <w:color w:val="A6A6A6" w:themeColor="background1" w:themeShade="A6"/>
-          <w:sz w:val="22"/>
-          <w:szCs w:val="22"/>
-          <w:highlight w:val="yellow"/>
-          <w:lang w:val="cs-CZ"/>
-        </w:rPr>
-        <w:t>ADD</w:t>
-      </w:r>
-      <w:proofErr w:type="spellEnd"/>
-      <w:r>
-        <w:rPr>
-          <w:rFonts w:asciiTheme="minorHAnsi" w:hAnsiTheme="minorHAnsi" w:cstheme="minorHAnsi"/>
-          <w:color w:val="A6A6A6" w:themeColor="background1" w:themeShade="A6"/>
-          <w:sz w:val="22"/>
-          <w:szCs w:val="22"/>
-          <w:highlight w:val="yellow"/>
-          <w:lang w:val="cs-CZ"/>
-        </w:rPr>
-        <w:t xml:space="preserve"> </w:t>
-      </w:r>
-      <w:proofErr w:type="spellStart"/>
-      <w:r>
-        <w:rPr>
-          <w:rFonts w:asciiTheme="minorHAnsi" w:hAnsiTheme="minorHAnsi" w:cstheme="minorHAnsi"/>
-          <w:color w:val="A6A6A6" w:themeColor="background1" w:themeShade="A6"/>
-          <w:sz w:val="22"/>
-          <w:szCs w:val="22"/>
-          <w:highlight w:val="yellow"/>
-          <w:lang w:val="cs-CZ"/>
-        </w:rPr>
-        <w:t>temporal</w:t>
-      </w:r>
-      <w:proofErr w:type="spellEnd"/>
-      <w:r>
-        <w:rPr>
-          <w:rFonts w:asciiTheme="minorHAnsi" w:hAnsiTheme="minorHAnsi" w:cstheme="minorHAnsi"/>
-          <w:color w:val="A6A6A6" w:themeColor="background1" w:themeShade="A6"/>
-          <w:sz w:val="22"/>
-          <w:szCs w:val="22"/>
-          <w:highlight w:val="yellow"/>
-          <w:lang w:val="cs-CZ"/>
-        </w:rPr>
-        <w:t xml:space="preserve"> </w:t>
-      </w:r>
-      <w:proofErr w:type="spellStart"/>
-      <w:r>
-        <w:rPr>
-          <w:rFonts w:asciiTheme="minorHAnsi" w:hAnsiTheme="minorHAnsi" w:cstheme="minorHAnsi"/>
-          <w:color w:val="A6A6A6" w:themeColor="background1" w:themeShade="A6"/>
-          <w:sz w:val="22"/>
-          <w:szCs w:val="22"/>
-          <w:highlight w:val="yellow"/>
-          <w:lang w:val="cs-CZ"/>
-        </w:rPr>
-        <w:t>annotation</w:t>
-      </w:r>
-      <w:proofErr w:type="spellEnd"/>
-      <w:r>
-        <w:rPr>
-          <w:rFonts w:asciiTheme="minorHAnsi" w:hAnsiTheme="minorHAnsi" w:cstheme="minorHAnsi"/>
-          <w:color w:val="A6A6A6" w:themeColor="background1" w:themeShade="A6"/>
-          <w:sz w:val="22"/>
-          <w:szCs w:val="22"/>
-          <w:highlight w:val="yellow"/>
-          <w:lang w:val="cs-CZ"/>
-        </w:rPr>
-        <w:t xml:space="preserve"> </w:t>
-      </w:r>
-      <w:proofErr w:type="spellStart"/>
-      <w:r>
-        <w:rPr>
-          <w:rFonts w:asciiTheme="minorHAnsi" w:hAnsiTheme="minorHAnsi" w:cstheme="minorHAnsi"/>
-          <w:color w:val="A6A6A6" w:themeColor="background1" w:themeShade="A6"/>
-          <w:sz w:val="22"/>
-          <w:szCs w:val="22"/>
-          <w:highlight w:val="yellow"/>
-          <w:lang w:val="cs-CZ"/>
-        </w:rPr>
-        <w:t>for</w:t>
-      </w:r>
-      <w:proofErr w:type="spellEnd"/>
-      <w:r>
-        <w:rPr>
-          <w:rFonts w:asciiTheme="minorHAnsi" w:hAnsiTheme="minorHAnsi" w:cstheme="minorHAnsi"/>
-          <w:color w:val="A6A6A6" w:themeColor="background1" w:themeShade="A6"/>
-          <w:sz w:val="22"/>
-          <w:szCs w:val="22"/>
-          <w:highlight w:val="yellow"/>
-          <w:lang w:val="cs-CZ"/>
-        </w:rPr>
-        <w:t xml:space="preserve"> </w:t>
-      </w:r>
-      <w:proofErr w:type="spellStart"/>
-      <w:r>
-        <w:rPr>
-          <w:rFonts w:asciiTheme="minorHAnsi" w:hAnsiTheme="minorHAnsi" w:cstheme="minorHAnsi"/>
-          <w:color w:val="A6A6A6" w:themeColor="background1" w:themeShade="A6"/>
-          <w:sz w:val="22"/>
-          <w:szCs w:val="22"/>
-          <w:highlight w:val="yellow"/>
-          <w:lang w:val="cs-CZ"/>
-        </w:rPr>
-        <w:t>s1v</w:t>
-      </w:r>
-      <w:proofErr w:type="spellEnd"/>
-    </w:p>
-    <w:p>
-      <w:pPr>
-        <w:spacing w:line="240" w:lineRule="auto"/>
-        <w:rPr>
-          <w:rFonts w:asciiTheme="minorHAnsi" w:hAnsiTheme="minorHAnsi" w:cstheme="minorHAnsi"/>
-          <w:color w:val="000000" w:themeColor="text1"/>
-          <w:sz w:val="22"/>
-          <w:szCs w:val="22"/>
-          <w:lang w:val="cs-CZ"/>
-        </w:rPr>
-      </w:pPr>
-      <w:r>
-        <w:rPr>
-          <w:rFonts w:asciiTheme="minorHAnsi" w:hAnsiTheme="minorHAnsi" w:cstheme="minorHAnsi"/>
-          <w:color w:val="000000" w:themeColor="text1"/>
-          <w:sz w:val="22"/>
-          <w:szCs w:val="22"/>
-          <w:lang w:val="cs-CZ"/>
-        </w:rPr>
-        <w:t>--------------------------------------------------------------------------------------------------------------------------------------</w:t>
-      </w:r>
-    </w:p>
-    <w:p>
-      <w:pPr>
-        <w:spacing w:line="240" w:lineRule="auto"/>
-        <w:rPr>
-          <w:rFonts w:asciiTheme="minorHAnsi" w:hAnsiTheme="minorHAnsi" w:cstheme="minorHAnsi"/>
-          <w:color w:val="000000" w:themeColor="text1"/>
-          <w:sz w:val="22"/>
-          <w:szCs w:val="22"/>
-          <w:highlight w:val="yellow"/>
-          <w:lang w:val="cs-CZ"/>
-        </w:rPr>
-      </w:pPr>
-      <w:proofErr w:type="spellStart"/>
-      <w:r>
-        <w:rPr>
-          <w:rFonts w:asciiTheme="minorHAnsi" w:hAnsiTheme="minorHAnsi" w:cstheme="minorHAnsi"/>
-          <w:b/>
-          <w:color w:val="000000" w:themeColor="text1"/>
-          <w:sz w:val="22"/>
-          <w:szCs w:val="22"/>
-          <w:highlight w:val="yellow"/>
-          <w:lang w:val="cs-CZ"/>
-        </w:rPr>
-        <w:t>snt2</w:t>
-      </w:r>
-      <w:proofErr w:type="spellEnd"/>
-      <w:r>
-        <w:rPr>
-          <w:rFonts w:asciiTheme="minorHAnsi" w:hAnsiTheme="minorHAnsi" w:cstheme="minorHAnsi"/>
-          <w:color w:val="000000" w:themeColor="text1"/>
-          <w:sz w:val="22"/>
-          <w:szCs w:val="22"/>
-          <w:highlight w:val="yellow"/>
-          <w:lang w:val="cs-CZ"/>
-        </w:rPr>
-        <w:t xml:space="preserve"> … </w:t>
-      </w:r>
-      <w:r>
-        <w:rPr>
-          <w:rFonts w:asciiTheme="minorHAnsi" w:hAnsiTheme="minorHAnsi" w:cstheme="minorHAnsi"/>
-          <w:color w:val="000000" w:themeColor="text1"/>
-          <w:sz w:val="22"/>
-          <w:szCs w:val="22"/>
-          <w:highlight w:val="yellow"/>
-          <w:lang w:val="cs-CZ"/>
-        </w:rPr>
-        <w:tab/>
-      </w:r>
-      <w:r>
-        <w:rPr>
-          <w:rFonts w:asciiTheme="minorHAnsi" w:hAnsiTheme="minorHAnsi" w:cstheme="minorHAnsi"/>
-          <w:b/>
-          <w:sz w:val="22"/>
-          <w:szCs w:val="22"/>
-          <w:highlight w:val="yellow"/>
-        </w:rPr>
-        <w:t xml:space="preserve">ML a </w:t>
-      </w:r>
-      <w:proofErr w:type="spellStart"/>
-      <w:r>
-        <w:rPr>
-          <w:rFonts w:asciiTheme="minorHAnsi" w:hAnsiTheme="minorHAnsi" w:cstheme="minorHAnsi"/>
-          <w:b/>
-          <w:sz w:val="22"/>
-          <w:szCs w:val="22"/>
-          <w:highlight w:val="yellow"/>
-        </w:rPr>
-        <w:t>ŠZ</w:t>
-      </w:r>
-      <w:proofErr w:type="spellEnd"/>
-    </w:p>
-    <w:p>
-      <w:pPr>
-        <w:spacing w:line="240" w:lineRule="auto"/>
-        <w:rPr>
-          <w:rFonts w:asciiTheme="minorHAnsi" w:hAnsiTheme="minorHAnsi" w:cstheme="minorHAnsi"/>
-          <w:color w:val="A6A6A6" w:themeColor="background1" w:themeShade="A6"/>
-          <w:sz w:val="22"/>
-          <w:szCs w:val="22"/>
-          <w:highlight w:val="yellow"/>
-          <w:lang w:val="cs-CZ"/>
-        </w:rPr>
-      </w:pPr>
-      <w:proofErr w:type="spellStart"/>
-      <w:r>
-        <w:rPr>
-          <w:rFonts w:asciiTheme="minorHAnsi" w:hAnsiTheme="minorHAnsi" w:cstheme="minorHAnsi"/>
-          <w:color w:val="A6A6A6" w:themeColor="background1" w:themeShade="A6"/>
-          <w:sz w:val="22"/>
-          <w:szCs w:val="22"/>
-          <w:highlight w:val="yellow"/>
-          <w:lang w:val="cs-CZ"/>
-        </w:rPr>
-        <w:t>publication</w:t>
-      </w:r>
-      <w:proofErr w:type="spellEnd"/>
-      <w:r>
-        <w:rPr>
-          <w:rFonts w:asciiTheme="minorHAnsi" w:hAnsiTheme="minorHAnsi" w:cstheme="minorHAnsi"/>
-          <w:color w:val="A6A6A6" w:themeColor="background1" w:themeShade="A6"/>
-          <w:sz w:val="22"/>
-          <w:szCs w:val="22"/>
-          <w:highlight w:val="yellow"/>
-          <w:lang w:val="cs-CZ"/>
-        </w:rPr>
-        <w:t xml:space="preserve"> … NOT </w:t>
-      </w:r>
-      <w:proofErr w:type="spellStart"/>
-      <w:r>
-        <w:rPr>
-          <w:rFonts w:asciiTheme="minorHAnsi" w:hAnsiTheme="minorHAnsi" w:cstheme="minorHAnsi"/>
-          <w:color w:val="A6A6A6" w:themeColor="background1" w:themeShade="A6"/>
-          <w:sz w:val="22"/>
-          <w:szCs w:val="22"/>
-          <w:highlight w:val="yellow"/>
-          <w:lang w:val="cs-CZ"/>
-        </w:rPr>
-        <w:t>aspect</w:t>
-      </w:r>
-      <w:proofErr w:type="spellEnd"/>
-      <w:r>
-        <w:rPr>
-          <w:rFonts w:asciiTheme="minorHAnsi" w:hAnsiTheme="minorHAnsi" w:cstheme="minorHAnsi"/>
-          <w:color w:val="A6A6A6" w:themeColor="background1" w:themeShade="A6"/>
-          <w:sz w:val="22"/>
-          <w:szCs w:val="22"/>
-          <w:highlight w:val="yellow"/>
-          <w:lang w:val="cs-CZ"/>
-        </w:rPr>
-        <w:t xml:space="preserve">, </w:t>
-      </w:r>
-      <w:proofErr w:type="spellStart"/>
-      <w:r>
-        <w:rPr>
-          <w:rFonts w:asciiTheme="minorHAnsi" w:hAnsiTheme="minorHAnsi" w:cstheme="minorHAnsi"/>
-          <w:color w:val="A6A6A6" w:themeColor="background1" w:themeShade="A6"/>
-          <w:sz w:val="22"/>
-          <w:szCs w:val="22"/>
-          <w:highlight w:val="yellow"/>
-          <w:lang w:val="cs-CZ"/>
-        </w:rPr>
-        <w:t>modal-strenght</w:t>
-      </w:r>
-      <w:proofErr w:type="spellEnd"/>
-    </w:p>
-    <w:p>
-      <w:pPr>
-        <w:spacing w:line="240" w:lineRule="auto"/>
-        <w:rPr>
-          <w:rFonts w:asciiTheme="minorHAnsi" w:hAnsiTheme="minorHAnsi" w:cstheme="minorHAnsi"/>
-          <w:color w:val="FF0000"/>
-          <w:sz w:val="22"/>
-          <w:szCs w:val="22"/>
-          <w:highlight w:val="yellow"/>
-          <w:lang w:val="cs-CZ"/>
-        </w:rPr>
-      </w:pPr>
-      <w:r>
-        <w:rPr>
-          <w:rFonts w:asciiTheme="minorHAnsi" w:hAnsiTheme="minorHAnsi" w:cstheme="minorHAnsi"/>
-          <w:color w:val="FF0000"/>
-          <w:sz w:val="22"/>
-          <w:szCs w:val="22"/>
-          <w:highlight w:val="yellow"/>
-          <w:lang w:val="cs-CZ"/>
-        </w:rPr>
-        <w:tab/>
-        <w:t>Eston</w:t>
-      </w:r>
-      <w:r>
-        <w:rPr>
-          <w:rFonts w:asciiTheme="minorHAnsi" w:hAnsiTheme="minorHAnsi" w:cstheme="minorHAnsi"/>
-          <w:color w:val="FF0000"/>
-          <w:sz w:val="22"/>
-          <w:szCs w:val="22"/>
-          <w:highlight w:val="yellow"/>
-          <w:lang w:val="cs-CZ"/>
-        </w:rPr>
-        <w:t>s</w:t>
-      </w:r>
-      <w:r>
-        <w:rPr>
-          <w:rFonts w:asciiTheme="minorHAnsi" w:hAnsiTheme="minorHAnsi" w:cstheme="minorHAnsi"/>
-          <w:color w:val="FF0000"/>
-          <w:sz w:val="22"/>
-          <w:szCs w:val="22"/>
-          <w:highlight w:val="yellow"/>
-          <w:lang w:val="cs-CZ"/>
-        </w:rPr>
-        <w:t xml:space="preserve">ko … </w:t>
-      </w:r>
-      <w:proofErr w:type="spellStart"/>
-      <w:proofErr w:type="gramStart"/>
-      <w:r>
-        <w:rPr>
-          <w:rFonts w:asciiTheme="minorHAnsi" w:hAnsiTheme="minorHAnsi" w:cstheme="minorHAnsi"/>
-          <w:color w:val="FF0000"/>
-          <w:sz w:val="22"/>
-          <w:szCs w:val="22"/>
-          <w:highlight w:val="yellow"/>
-          <w:lang w:val="cs-CZ"/>
-        </w:rPr>
-        <w:t>ADD</w:t>
-      </w:r>
-      <w:proofErr w:type="spellEnd"/>
-      <w:r>
-        <w:rPr>
-          <w:rFonts w:asciiTheme="minorHAnsi" w:hAnsiTheme="minorHAnsi" w:cstheme="minorHAnsi"/>
-          <w:color w:val="FF0000"/>
-          <w:sz w:val="22"/>
-          <w:szCs w:val="22"/>
-          <w:highlight w:val="yellow"/>
-          <w:lang w:val="cs-CZ"/>
-        </w:rPr>
-        <w:t xml:space="preserve"> :</w:t>
-      </w:r>
-      <w:proofErr w:type="spellStart"/>
-      <w:r>
-        <w:rPr>
-          <w:rFonts w:asciiTheme="minorHAnsi" w:hAnsiTheme="minorHAnsi" w:cstheme="minorHAnsi"/>
-          <w:color w:val="FF0000"/>
-          <w:sz w:val="22"/>
-          <w:szCs w:val="22"/>
-          <w:highlight w:val="yellow"/>
-          <w:lang w:val="cs-CZ"/>
-        </w:rPr>
-        <w:t>refer-number</w:t>
-      </w:r>
-      <w:proofErr w:type="spellEnd"/>
-      <w:proofErr w:type="gramEnd"/>
-      <w:r>
-        <w:rPr>
-          <w:rFonts w:asciiTheme="minorHAnsi" w:hAnsiTheme="minorHAnsi" w:cstheme="minorHAnsi"/>
-          <w:color w:val="FF0000"/>
-          <w:sz w:val="22"/>
-          <w:szCs w:val="22"/>
-          <w:highlight w:val="yellow"/>
-          <w:lang w:val="cs-CZ"/>
-        </w:rPr>
-        <w:t xml:space="preserve"> </w:t>
-      </w:r>
-      <w:proofErr w:type="spellStart"/>
-      <w:r>
-        <w:rPr>
-          <w:rFonts w:asciiTheme="minorHAnsi" w:hAnsiTheme="minorHAnsi" w:cstheme="minorHAnsi"/>
-          <w:color w:val="FF0000"/>
-          <w:sz w:val="22"/>
-          <w:szCs w:val="22"/>
-          <w:highlight w:val="yellow"/>
-          <w:lang w:val="cs-CZ"/>
-        </w:rPr>
-        <w:t>singular</w:t>
-      </w:r>
-      <w:proofErr w:type="spellEnd"/>
-    </w:p>
-    <w:p>
-      <w:pPr>
-        <w:spacing w:line="240" w:lineRule="auto"/>
-        <w:rPr>
-          <w:rFonts w:asciiTheme="minorHAnsi" w:hAnsiTheme="minorHAnsi" w:cstheme="minorHAnsi"/>
-          <w:color w:val="FF0000"/>
-          <w:sz w:val="22"/>
-          <w:szCs w:val="22"/>
-          <w:highlight w:val="yellow"/>
-          <w:lang w:val="cs-CZ"/>
-        </w:rPr>
-      </w:pPr>
-      <w:proofErr w:type="spellStart"/>
-      <w:r>
-        <w:rPr>
-          <w:rFonts w:asciiTheme="minorHAnsi" w:hAnsiTheme="minorHAnsi" w:cstheme="minorHAnsi"/>
-          <w:color w:val="000000" w:themeColor="text1"/>
-          <w:sz w:val="22"/>
-          <w:szCs w:val="22"/>
-          <w:highlight w:val="yellow"/>
-          <w:lang w:val="cs-CZ"/>
-        </w:rPr>
-        <w:t>alignment</w:t>
-      </w:r>
-      <w:proofErr w:type="spellEnd"/>
-      <w:r>
-        <w:rPr>
-          <w:rFonts w:asciiTheme="minorHAnsi" w:hAnsiTheme="minorHAnsi" w:cstheme="minorHAnsi"/>
-          <w:color w:val="000000" w:themeColor="text1"/>
-          <w:sz w:val="22"/>
-          <w:szCs w:val="22"/>
-          <w:highlight w:val="yellow"/>
-          <w:lang w:val="cs-CZ"/>
-        </w:rPr>
-        <w:t xml:space="preserve">: </w:t>
-      </w:r>
-      <w:proofErr w:type="spellStart"/>
-      <w:proofErr w:type="gramStart"/>
-      <w:r>
-        <w:rPr>
-          <w:rFonts w:asciiTheme="minorHAnsi" w:hAnsiTheme="minorHAnsi" w:cstheme="minorHAnsi"/>
-          <w:color w:val="FF0000"/>
-          <w:sz w:val="22"/>
-          <w:szCs w:val="22"/>
-          <w:highlight w:val="yellow"/>
-          <w:lang w:val="cs-CZ"/>
-        </w:rPr>
-        <w:t>ADD</w:t>
-      </w:r>
-      <w:proofErr w:type="spellEnd"/>
-      <w:r>
-        <w:rPr>
-          <w:rFonts w:asciiTheme="minorHAnsi" w:hAnsiTheme="minorHAnsi" w:cstheme="minorHAnsi"/>
-          <w:color w:val="FF0000"/>
-          <w:sz w:val="22"/>
-          <w:szCs w:val="22"/>
-          <w:highlight w:val="yellow"/>
-          <w:lang w:val="cs-CZ"/>
-        </w:rPr>
-        <w:t xml:space="preserve"> :</w:t>
-      </w:r>
-      <w:proofErr w:type="spellStart"/>
-      <w:r>
-        <w:rPr>
-          <w:rFonts w:asciiTheme="minorHAnsi" w:hAnsiTheme="minorHAnsi" w:cstheme="minorHAnsi"/>
-          <w:color w:val="FF0000"/>
-          <w:sz w:val="22"/>
-          <w:szCs w:val="22"/>
-          <w:highlight w:val="yellow"/>
-          <w:lang w:val="cs-CZ"/>
-        </w:rPr>
-        <w:t>ARG3</w:t>
-      </w:r>
-      <w:proofErr w:type="spellEnd"/>
-      <w:proofErr w:type="gramEnd"/>
-      <w:r>
-        <w:rPr>
-          <w:rFonts w:asciiTheme="minorHAnsi" w:hAnsiTheme="minorHAnsi" w:cstheme="minorHAnsi"/>
-          <w:color w:val="FF0000"/>
-          <w:sz w:val="22"/>
-          <w:szCs w:val="22"/>
-          <w:highlight w:val="yellow"/>
-          <w:lang w:val="cs-CZ"/>
-        </w:rPr>
-        <w:t xml:space="preserve"> (</w:t>
-      </w:r>
-      <w:proofErr w:type="spellStart"/>
-      <w:r>
-        <w:rPr>
-          <w:rFonts w:asciiTheme="minorHAnsi" w:hAnsiTheme="minorHAnsi" w:cstheme="minorHAnsi"/>
-          <w:color w:val="FF0000"/>
-          <w:sz w:val="22"/>
-          <w:szCs w:val="22"/>
-          <w:highlight w:val="yellow"/>
-          <w:lang w:val="cs-CZ"/>
-        </w:rPr>
-        <w:t>s2t</w:t>
-      </w:r>
-      <w:proofErr w:type="spellEnd"/>
-      <w:r>
-        <w:rPr>
-          <w:rFonts w:asciiTheme="minorHAnsi" w:hAnsiTheme="minorHAnsi" w:cstheme="minorHAnsi"/>
-          <w:color w:val="FF0000"/>
-          <w:sz w:val="22"/>
-          <w:szCs w:val="22"/>
-          <w:highlight w:val="yellow"/>
-          <w:lang w:val="cs-CZ"/>
-        </w:rPr>
-        <w:t xml:space="preserve"> / </w:t>
-      </w:r>
-      <w:proofErr w:type="spellStart"/>
-      <w:r>
-        <w:rPr>
-          <w:rFonts w:asciiTheme="minorHAnsi" w:hAnsiTheme="minorHAnsi" w:cstheme="minorHAnsi"/>
-          <w:color w:val="FF0000"/>
-          <w:sz w:val="22"/>
-          <w:szCs w:val="22"/>
-          <w:highlight w:val="yellow"/>
-          <w:lang w:val="cs-CZ"/>
-        </w:rPr>
-        <w:t>thing</w:t>
-      </w:r>
-      <w:proofErr w:type="spellEnd"/>
-      <w:r>
-        <w:rPr>
-          <w:rFonts w:asciiTheme="minorHAnsi" w:hAnsiTheme="minorHAnsi" w:cstheme="minorHAnsi"/>
-          <w:color w:val="FF0000"/>
-          <w:sz w:val="22"/>
-          <w:szCs w:val="22"/>
-          <w:highlight w:val="yellow"/>
-          <w:lang w:val="cs-CZ"/>
-        </w:rPr>
-        <w:t>)</w:t>
-      </w:r>
-      <w:r>
-        <w:rPr>
-          <w:rFonts w:asciiTheme="minorHAnsi" w:hAnsiTheme="minorHAnsi" w:cstheme="minorHAnsi"/>
-          <w:color w:val="FF0000"/>
-          <w:sz w:val="22"/>
-          <w:szCs w:val="22"/>
-          <w:highlight w:val="yellow"/>
-          <w:lang w:val="cs-CZ"/>
-        </w:rPr>
-        <w:t xml:space="preserve"> ???</w:t>
-      </w:r>
-    </w:p>
-    <w:p>
-      <w:pPr>
-        <w:spacing w:line="240" w:lineRule="auto"/>
-        <w:ind w:firstLine="720"/>
-        <w:rPr>
-          <w:rFonts w:asciiTheme="minorHAnsi" w:hAnsiTheme="minorHAnsi" w:cstheme="minorHAnsi"/>
-          <w:color w:val="FF0000"/>
-          <w:sz w:val="22"/>
-          <w:szCs w:val="22"/>
-          <w:highlight w:val="yellow"/>
-          <w:lang w:val="cs-CZ"/>
-        </w:rPr>
-      </w:pPr>
-      <w:proofErr w:type="spellStart"/>
-      <w:r>
-        <w:rPr>
-          <w:rFonts w:asciiTheme="minorHAnsi" w:hAnsiTheme="minorHAnsi" w:cstheme="minorHAnsi"/>
-          <w:color w:val="FF0000"/>
-          <w:sz w:val="22"/>
-          <w:szCs w:val="22"/>
-          <w:highlight w:val="yellow"/>
-          <w:lang w:val="cs-CZ"/>
-        </w:rPr>
-        <w:t>ADD</w:t>
-      </w:r>
-      <w:proofErr w:type="spellEnd"/>
-      <w:r>
-        <w:rPr>
-          <w:rFonts w:asciiTheme="minorHAnsi" w:hAnsiTheme="minorHAnsi" w:cstheme="minorHAnsi"/>
-          <w:color w:val="FF0000"/>
-          <w:sz w:val="22"/>
-          <w:szCs w:val="22"/>
-          <w:highlight w:val="yellow"/>
-          <w:lang w:val="cs-CZ"/>
-        </w:rPr>
-        <w:t xml:space="preserve"> </w:t>
-      </w:r>
-      <w:proofErr w:type="spellStart"/>
-      <w:r>
-        <w:rPr>
-          <w:rFonts w:asciiTheme="minorHAnsi" w:hAnsiTheme="minorHAnsi" w:cstheme="minorHAnsi"/>
-          <w:color w:val="FF0000"/>
-          <w:sz w:val="22"/>
-          <w:szCs w:val="22"/>
-          <w:highlight w:val="yellow"/>
-          <w:lang w:val="cs-CZ"/>
-        </w:rPr>
-        <w:t>alignment</w:t>
-      </w:r>
-      <w:proofErr w:type="spellEnd"/>
-      <w:r>
-        <w:rPr>
-          <w:rFonts w:asciiTheme="minorHAnsi" w:hAnsiTheme="minorHAnsi" w:cstheme="minorHAnsi"/>
-          <w:color w:val="FF0000"/>
-          <w:sz w:val="22"/>
-          <w:szCs w:val="22"/>
-          <w:highlight w:val="yellow"/>
-          <w:lang w:val="cs-CZ"/>
-        </w:rPr>
-        <w:t xml:space="preserve"> </w:t>
-      </w:r>
-      <w:proofErr w:type="spellStart"/>
-      <w:r>
-        <w:rPr>
-          <w:rFonts w:asciiTheme="minorHAnsi" w:hAnsiTheme="minorHAnsi" w:cstheme="minorHAnsi"/>
-          <w:color w:val="FF0000"/>
-          <w:sz w:val="22"/>
-          <w:szCs w:val="22"/>
-          <w:highlight w:val="yellow"/>
-          <w:lang w:val="cs-CZ"/>
-        </w:rPr>
-        <w:t>for</w:t>
-      </w:r>
-      <w:proofErr w:type="spellEnd"/>
-      <w:r>
-        <w:rPr>
-          <w:rFonts w:asciiTheme="minorHAnsi" w:hAnsiTheme="minorHAnsi" w:cstheme="minorHAnsi"/>
-          <w:color w:val="FF0000"/>
-          <w:sz w:val="22"/>
-          <w:szCs w:val="22"/>
-          <w:highlight w:val="yellow"/>
-          <w:lang w:val="cs-CZ"/>
-        </w:rPr>
-        <w:t xml:space="preserve"> </w:t>
-      </w:r>
-      <w:proofErr w:type="spellStart"/>
-      <w:r>
-        <w:rPr>
-          <w:rFonts w:asciiTheme="minorHAnsi" w:hAnsiTheme="minorHAnsi" w:cstheme="minorHAnsi"/>
-          <w:color w:val="FF0000"/>
-          <w:sz w:val="22"/>
-          <w:szCs w:val="22"/>
-          <w:highlight w:val="yellow"/>
-          <w:lang w:val="cs-CZ"/>
-        </w:rPr>
-        <w:t>s2t</w:t>
-      </w:r>
-      <w:proofErr w:type="spellEnd"/>
-    </w:p>
-    <w:p>
-      <w:pPr>
-        <w:spacing w:line="240" w:lineRule="auto"/>
-        <w:rPr>
-          <w:rFonts w:asciiTheme="minorHAnsi" w:hAnsiTheme="minorHAnsi" w:cstheme="minorHAnsi"/>
-          <w:color w:val="000000" w:themeColor="text1"/>
-          <w:sz w:val="22"/>
-          <w:szCs w:val="22"/>
-          <w:highlight w:val="yellow"/>
-          <w:lang w:val="cs-CZ"/>
-        </w:rPr>
-      </w:pPr>
-      <w:proofErr w:type="gramStart"/>
-      <w:r>
-        <w:rPr>
-          <w:rFonts w:asciiTheme="minorHAnsi" w:hAnsiTheme="minorHAnsi" w:cstheme="minorHAnsi"/>
-          <w:color w:val="000000" w:themeColor="text1"/>
-          <w:sz w:val="22"/>
-          <w:szCs w:val="22"/>
-          <w:highlight w:val="yellow"/>
-          <w:lang w:val="cs-CZ"/>
-        </w:rPr>
-        <w:t>DL   …</w:t>
-      </w:r>
-      <w:proofErr w:type="gramEnd"/>
-      <w:r>
-        <w:rPr>
-          <w:rFonts w:asciiTheme="minorHAnsi" w:hAnsiTheme="minorHAnsi" w:cstheme="minorHAnsi"/>
-          <w:color w:val="000000" w:themeColor="text1"/>
-          <w:sz w:val="22"/>
-          <w:szCs w:val="22"/>
-          <w:highlight w:val="yellow"/>
-          <w:lang w:val="cs-CZ"/>
-        </w:rPr>
-        <w:tab/>
-      </w:r>
-      <w:r>
-        <w:rPr>
-          <w:rFonts w:asciiTheme="minorHAnsi" w:hAnsiTheme="minorHAnsi" w:cstheme="minorHAnsi"/>
-          <w:color w:val="000000" w:themeColor="text1"/>
-          <w:sz w:val="22"/>
-          <w:szCs w:val="22"/>
-          <w:highlight w:val="yellow"/>
-          <w:lang w:val="cs-CZ"/>
-        </w:rPr>
-        <w:t>??? :</w:t>
-      </w:r>
-      <w:proofErr w:type="spellStart"/>
-      <w:r>
-        <w:rPr>
-          <w:rFonts w:asciiTheme="minorHAnsi" w:hAnsiTheme="minorHAnsi" w:cstheme="minorHAnsi"/>
-          <w:color w:val="FF0000"/>
-          <w:sz w:val="22"/>
-          <w:szCs w:val="22"/>
-          <w:highlight w:val="yellow"/>
-          <w:lang w:val="cs-CZ"/>
-        </w:rPr>
-        <w:t>coref</w:t>
-      </w:r>
-      <w:proofErr w:type="spellEnd"/>
-      <w:r>
-        <w:rPr>
-          <w:rFonts w:asciiTheme="minorHAnsi" w:hAnsiTheme="minorHAnsi" w:cstheme="minorHAnsi"/>
-          <w:color w:val="FF0000"/>
-          <w:sz w:val="22"/>
-          <w:szCs w:val="22"/>
-          <w:highlight w:val="yellow"/>
-          <w:lang w:val="cs-CZ"/>
-        </w:rPr>
-        <w:t xml:space="preserve"> </w:t>
-      </w:r>
-      <w:proofErr w:type="spellStart"/>
-      <w:r>
-        <w:rPr>
-          <w:rFonts w:asciiTheme="minorHAnsi" w:hAnsiTheme="minorHAnsi" w:cstheme="minorHAnsi"/>
-          <w:color w:val="FF0000"/>
-          <w:sz w:val="22"/>
-          <w:szCs w:val="22"/>
-          <w:highlight w:val="yellow"/>
-          <w:lang w:val="cs-CZ"/>
-        </w:rPr>
-        <w:t>for</w:t>
-      </w:r>
-      <w:proofErr w:type="spellEnd"/>
-      <w:r>
-        <w:rPr>
-          <w:rFonts w:asciiTheme="minorHAnsi" w:hAnsiTheme="minorHAnsi" w:cstheme="minorHAnsi"/>
-          <w:color w:val="FF0000"/>
-          <w:sz w:val="22"/>
-          <w:szCs w:val="22"/>
-          <w:highlight w:val="yellow"/>
-          <w:lang w:val="cs-CZ"/>
-        </w:rPr>
-        <w:t xml:space="preserve"> </w:t>
-      </w:r>
-      <w:proofErr w:type="spellStart"/>
-      <w:r>
-        <w:rPr>
-          <w:rFonts w:asciiTheme="minorHAnsi" w:hAnsiTheme="minorHAnsi" w:cstheme="minorHAnsi"/>
-          <w:color w:val="FF0000"/>
-          <w:sz w:val="22"/>
-          <w:szCs w:val="22"/>
-          <w:highlight w:val="yellow"/>
-          <w:lang w:val="cs-CZ"/>
-        </w:rPr>
-        <w:t>s2n</w:t>
-      </w:r>
-      <w:proofErr w:type="spellEnd"/>
-      <w:r>
-        <w:rPr>
-          <w:rFonts w:asciiTheme="minorHAnsi" w:hAnsiTheme="minorHAnsi" w:cstheme="minorHAnsi"/>
-          <w:color w:val="FF0000"/>
-          <w:sz w:val="22"/>
-          <w:szCs w:val="22"/>
-          <w:highlight w:val="yellow"/>
-          <w:lang w:val="cs-CZ"/>
-        </w:rPr>
-        <w:t xml:space="preserve"> (EN Estonsko</w:t>
-      </w:r>
-      <w:r>
-        <w:rPr>
-          <w:rFonts w:asciiTheme="minorHAnsi" w:hAnsiTheme="minorHAnsi" w:cstheme="minorHAnsi"/>
-          <w:color w:val="000000" w:themeColor="text1"/>
-          <w:sz w:val="22"/>
-          <w:szCs w:val="22"/>
-          <w:highlight w:val="yellow"/>
-          <w:lang w:val="cs-CZ"/>
-        </w:rPr>
-        <w:t xml:space="preserve">), but </w:t>
-      </w:r>
-      <w:proofErr w:type="spellStart"/>
-      <w:r>
-        <w:rPr>
-          <w:rFonts w:asciiTheme="minorHAnsi" w:hAnsiTheme="minorHAnsi" w:cstheme="minorHAnsi"/>
-          <w:color w:val="000000" w:themeColor="text1"/>
-          <w:sz w:val="22"/>
-          <w:szCs w:val="22"/>
-          <w:highlight w:val="yellow"/>
-          <w:lang w:val="cs-CZ"/>
-        </w:rPr>
-        <w:t>it</w:t>
-      </w:r>
-      <w:proofErr w:type="spellEnd"/>
-      <w:r>
-        <w:rPr>
-          <w:rFonts w:asciiTheme="minorHAnsi" w:hAnsiTheme="minorHAnsi" w:cstheme="minorHAnsi"/>
-          <w:color w:val="000000" w:themeColor="text1"/>
-          <w:sz w:val="22"/>
-          <w:szCs w:val="22"/>
-          <w:highlight w:val="yellow"/>
-          <w:lang w:val="cs-CZ"/>
-        </w:rPr>
-        <w:t xml:space="preserve"> </w:t>
-      </w:r>
-      <w:proofErr w:type="spellStart"/>
-      <w:r>
-        <w:rPr>
-          <w:rFonts w:asciiTheme="minorHAnsi" w:hAnsiTheme="minorHAnsi" w:cstheme="minorHAnsi"/>
-          <w:color w:val="000000" w:themeColor="text1"/>
-          <w:sz w:val="22"/>
-          <w:szCs w:val="22"/>
-          <w:highlight w:val="yellow"/>
-          <w:lang w:val="cs-CZ"/>
-        </w:rPr>
-        <w:t>should</w:t>
-      </w:r>
-      <w:proofErr w:type="spellEnd"/>
-      <w:r>
-        <w:rPr>
-          <w:rFonts w:asciiTheme="minorHAnsi" w:hAnsiTheme="minorHAnsi" w:cstheme="minorHAnsi"/>
-          <w:color w:val="000000" w:themeColor="text1"/>
-          <w:sz w:val="22"/>
-          <w:szCs w:val="22"/>
-          <w:highlight w:val="yellow"/>
-          <w:lang w:val="cs-CZ"/>
-        </w:rPr>
-        <w:t xml:space="preserve"> </w:t>
-      </w:r>
-      <w:proofErr w:type="spellStart"/>
-      <w:r>
-        <w:rPr>
-          <w:rFonts w:asciiTheme="minorHAnsi" w:hAnsiTheme="minorHAnsi" w:cstheme="minorHAnsi"/>
-          <w:color w:val="000000" w:themeColor="text1"/>
-          <w:sz w:val="22"/>
-          <w:szCs w:val="22"/>
-          <w:highlight w:val="yellow"/>
-          <w:lang w:val="cs-CZ"/>
-        </w:rPr>
-        <w:t>be</w:t>
-      </w:r>
-      <w:proofErr w:type="spellEnd"/>
-      <w:r>
-        <w:rPr>
-          <w:rFonts w:asciiTheme="minorHAnsi" w:hAnsiTheme="minorHAnsi" w:cstheme="minorHAnsi"/>
-          <w:color w:val="000000" w:themeColor="text1"/>
-          <w:sz w:val="22"/>
-          <w:szCs w:val="22"/>
-          <w:highlight w:val="yellow"/>
-          <w:lang w:val="cs-CZ"/>
-        </w:rPr>
-        <w:t xml:space="preserve"> </w:t>
-      </w:r>
-      <w:proofErr w:type="spellStart"/>
-      <w:r>
-        <w:rPr>
-          <w:rFonts w:asciiTheme="minorHAnsi" w:hAnsiTheme="minorHAnsi" w:cstheme="minorHAnsi"/>
-          <w:color w:val="000000" w:themeColor="text1"/>
-          <w:sz w:val="22"/>
-          <w:szCs w:val="22"/>
-          <w:highlight w:val="yellow"/>
-          <w:lang w:val="cs-CZ"/>
-        </w:rPr>
-        <w:t>refered</w:t>
-      </w:r>
-      <w:proofErr w:type="spellEnd"/>
-      <w:r>
-        <w:rPr>
-          <w:rFonts w:asciiTheme="minorHAnsi" w:hAnsiTheme="minorHAnsi" w:cstheme="minorHAnsi"/>
-          <w:color w:val="000000" w:themeColor="text1"/>
-          <w:sz w:val="22"/>
-          <w:szCs w:val="22"/>
-          <w:highlight w:val="yellow"/>
-          <w:lang w:val="cs-CZ"/>
-        </w:rPr>
-        <w:t xml:space="preserve"> to as EN </w:t>
-      </w:r>
-      <w:proofErr w:type="spellStart"/>
-      <w:r>
-        <w:rPr>
-          <w:rFonts w:asciiTheme="minorHAnsi" w:hAnsiTheme="minorHAnsi" w:cstheme="minorHAnsi"/>
-          <w:color w:val="000000" w:themeColor="text1"/>
-          <w:sz w:val="22"/>
-          <w:szCs w:val="22"/>
-          <w:highlight w:val="yellow"/>
-          <w:lang w:val="cs-CZ"/>
-        </w:rPr>
-        <w:t>of</w:t>
-      </w:r>
-      <w:proofErr w:type="spellEnd"/>
-      <w:r>
-        <w:rPr>
-          <w:rFonts w:asciiTheme="minorHAnsi" w:hAnsiTheme="minorHAnsi" w:cstheme="minorHAnsi"/>
-          <w:color w:val="000000" w:themeColor="text1"/>
-          <w:sz w:val="22"/>
-          <w:szCs w:val="22"/>
-          <w:highlight w:val="yellow"/>
-          <w:lang w:val="cs-CZ"/>
-        </w:rPr>
-        <w:t xml:space="preserve"> </w:t>
-      </w:r>
-      <w:proofErr w:type="spellStart"/>
-      <w:r>
-        <w:rPr>
-          <w:rFonts w:asciiTheme="minorHAnsi" w:hAnsiTheme="minorHAnsi" w:cstheme="minorHAnsi"/>
-          <w:color w:val="000000" w:themeColor="text1"/>
-          <w:sz w:val="22"/>
-          <w:szCs w:val="22"/>
-          <w:highlight w:val="yellow"/>
-          <w:lang w:val="cs-CZ"/>
-        </w:rPr>
-        <w:t>the</w:t>
-      </w:r>
-      <w:proofErr w:type="spellEnd"/>
-      <w:r>
-        <w:rPr>
-          <w:rFonts w:asciiTheme="minorHAnsi" w:hAnsiTheme="minorHAnsi" w:cstheme="minorHAnsi"/>
-          <w:color w:val="000000" w:themeColor="text1"/>
-          <w:sz w:val="22"/>
-          <w:szCs w:val="22"/>
-          <w:highlight w:val="yellow"/>
-          <w:lang w:val="cs-CZ"/>
-        </w:rPr>
-        <w:t xml:space="preserve"> type c=country?? </w:t>
-      </w:r>
-    </w:p>
-    <w:p>
-      <w:pPr>
-        <w:spacing w:line="240" w:lineRule="auto"/>
-        <w:ind w:firstLine="720"/>
-        <w:rPr>
-          <w:rFonts w:asciiTheme="minorHAnsi" w:hAnsiTheme="minorHAnsi" w:cstheme="minorHAnsi"/>
-          <w:color w:val="000000" w:themeColor="text1"/>
-          <w:sz w:val="22"/>
-          <w:szCs w:val="22"/>
-          <w:highlight w:val="yellow"/>
-          <w:lang w:val="cs-CZ"/>
-        </w:rPr>
-      </w:pPr>
-      <w:proofErr w:type="spellStart"/>
-      <w:proofErr w:type="gramStart"/>
-      <w:r>
-        <w:rPr>
-          <w:rFonts w:asciiTheme="minorHAnsi" w:hAnsiTheme="minorHAnsi" w:cstheme="minorHAnsi"/>
-          <w:color w:val="000000" w:themeColor="text1"/>
-          <w:sz w:val="22"/>
-          <w:szCs w:val="22"/>
-          <w:highlight w:val="yellow"/>
-          <w:lang w:val="cs-CZ"/>
-        </w:rPr>
-        <w:t>ADD</w:t>
-      </w:r>
-      <w:proofErr w:type="spellEnd"/>
-      <w:r>
-        <w:rPr>
-          <w:rFonts w:asciiTheme="minorHAnsi" w:hAnsiTheme="minorHAnsi" w:cstheme="minorHAnsi"/>
-          <w:color w:val="000000" w:themeColor="text1"/>
-          <w:sz w:val="22"/>
-          <w:szCs w:val="22"/>
-          <w:highlight w:val="yellow"/>
-          <w:lang w:val="cs-CZ"/>
-        </w:rPr>
-        <w:t xml:space="preserve"> </w:t>
-      </w:r>
-      <w:r>
-        <w:rPr>
-          <w:rFonts w:asciiTheme="minorHAnsi" w:hAnsiTheme="minorHAnsi" w:cstheme="minorHAnsi"/>
-          <w:color w:val="000000" w:themeColor="text1"/>
-          <w:sz w:val="22"/>
-          <w:szCs w:val="22"/>
-          <w:highlight w:val="yellow"/>
-          <w:lang w:val="cs-CZ"/>
-        </w:rPr>
-        <w:t>:</w:t>
-      </w:r>
-      <w:proofErr w:type="spellStart"/>
-      <w:r>
-        <w:rPr>
-          <w:rFonts w:asciiTheme="minorHAnsi" w:hAnsiTheme="minorHAnsi" w:cstheme="minorHAnsi"/>
-          <w:color w:val="000000" w:themeColor="text1"/>
-          <w:sz w:val="22"/>
-          <w:szCs w:val="22"/>
-          <w:highlight w:val="yellow"/>
-          <w:lang w:val="cs-CZ"/>
-        </w:rPr>
-        <w:t>coref</w:t>
-      </w:r>
-      <w:proofErr w:type="spellEnd"/>
-      <w:proofErr w:type="gramEnd"/>
-      <w:r>
-        <w:rPr>
-          <w:rFonts w:asciiTheme="minorHAnsi" w:hAnsiTheme="minorHAnsi" w:cstheme="minorHAnsi"/>
-          <w:color w:val="000000" w:themeColor="text1"/>
-          <w:sz w:val="22"/>
-          <w:szCs w:val="22"/>
-          <w:highlight w:val="yellow"/>
-          <w:lang w:val="cs-CZ"/>
-        </w:rPr>
-        <w:t xml:space="preserve"> </w:t>
-      </w:r>
-      <w:r>
-        <w:rPr>
-          <w:rFonts w:asciiTheme="minorHAnsi" w:hAnsiTheme="minorHAnsi" w:cstheme="minorHAnsi"/>
-          <w:color w:val="000000" w:themeColor="text1"/>
-          <w:sz w:val="22"/>
-          <w:szCs w:val="22"/>
-          <w:highlight w:val="yellow"/>
-          <w:lang w:val="cs-CZ"/>
-        </w:rPr>
-        <w:t>(</w:t>
-      </w:r>
-      <w:proofErr w:type="spellStart"/>
-      <w:r>
-        <w:rPr>
-          <w:rFonts w:asciiTheme="minorHAnsi" w:hAnsiTheme="minorHAnsi" w:cstheme="minorHAnsi"/>
-          <w:color w:val="000000" w:themeColor="text1"/>
-          <w:sz w:val="22"/>
-          <w:szCs w:val="22"/>
-          <w:highlight w:val="yellow"/>
-          <w:lang w:val="cs-CZ"/>
-        </w:rPr>
-        <w:t>s2p</w:t>
-      </w:r>
-      <w:proofErr w:type="spellEnd"/>
-      <w:r>
-        <w:rPr>
-          <w:rFonts w:asciiTheme="minorHAnsi" w:hAnsiTheme="minorHAnsi" w:cstheme="minorHAnsi"/>
-          <w:color w:val="000000" w:themeColor="text1"/>
-          <w:sz w:val="22"/>
-          <w:szCs w:val="22"/>
-          <w:highlight w:val="yellow"/>
-          <w:lang w:val="cs-CZ"/>
-        </w:rPr>
-        <w:t xml:space="preserve"> :</w:t>
-      </w:r>
-      <w:proofErr w:type="spellStart"/>
-      <w:r>
-        <w:rPr>
-          <w:rFonts w:asciiTheme="minorHAnsi" w:hAnsiTheme="minorHAnsi" w:cstheme="minorHAnsi"/>
-          <w:color w:val="000000" w:themeColor="text1"/>
-          <w:sz w:val="22"/>
-          <w:szCs w:val="22"/>
-          <w:highlight w:val="yellow"/>
-          <w:lang w:val="cs-CZ"/>
-        </w:rPr>
-        <w:t>same</w:t>
-      </w:r>
-      <w:proofErr w:type="spellEnd"/>
-      <w:r>
-        <w:rPr>
-          <w:rFonts w:asciiTheme="minorHAnsi" w:hAnsiTheme="minorHAnsi" w:cstheme="minorHAnsi"/>
-          <w:color w:val="000000" w:themeColor="text1"/>
-          <w:sz w:val="22"/>
-          <w:szCs w:val="22"/>
-          <w:highlight w:val="yellow"/>
-          <w:lang w:val="cs-CZ"/>
-        </w:rPr>
-        <w:t xml:space="preserve">-entity </w:t>
-      </w:r>
-      <w:proofErr w:type="spellStart"/>
-      <w:r>
-        <w:rPr>
-          <w:rFonts w:asciiTheme="minorHAnsi" w:hAnsiTheme="minorHAnsi" w:cstheme="minorHAnsi"/>
-          <w:color w:val="000000" w:themeColor="text1"/>
-          <w:sz w:val="22"/>
-          <w:szCs w:val="22"/>
-          <w:highlight w:val="yellow"/>
-          <w:lang w:val="cs-CZ"/>
-        </w:rPr>
-        <w:t>s1p</w:t>
-      </w:r>
-      <w:proofErr w:type="spellEnd"/>
-      <w:r>
-        <w:rPr>
-          <w:rFonts w:asciiTheme="minorHAnsi" w:hAnsiTheme="minorHAnsi" w:cstheme="minorHAnsi"/>
-          <w:color w:val="000000" w:themeColor="text1"/>
-          <w:sz w:val="22"/>
-          <w:szCs w:val="22"/>
-          <w:highlight w:val="yellow"/>
-          <w:lang w:val="cs-CZ"/>
-        </w:rPr>
-        <w:t>)</w:t>
-      </w:r>
-    </w:p>
-    <w:p>
-      <w:pPr>
-        <w:spacing w:line="240" w:lineRule="auto"/>
-        <w:ind w:firstLine="720"/>
-        <w:rPr>
-          <w:rFonts w:asciiTheme="minorHAnsi" w:hAnsiTheme="minorHAnsi" w:cstheme="minorHAnsi"/>
-          <w:color w:val="FF0000"/>
-          <w:sz w:val="22"/>
-          <w:szCs w:val="22"/>
-          <w:highlight w:val="yellow"/>
-          <w:lang w:val="cs-CZ"/>
-        </w:rPr>
-      </w:pPr>
-      <w:proofErr w:type="spellStart"/>
-      <w:r>
-        <w:rPr>
-          <w:rFonts w:asciiTheme="minorHAnsi" w:hAnsiTheme="minorHAnsi" w:cstheme="minorHAnsi"/>
-          <w:color w:val="FF0000"/>
-          <w:sz w:val="22"/>
-          <w:szCs w:val="22"/>
-          <w:highlight w:val="yellow"/>
-          <w:lang w:val="cs-CZ"/>
-        </w:rPr>
-        <w:t>ADD</w:t>
-      </w:r>
-      <w:proofErr w:type="spellEnd"/>
-      <w:r>
-        <w:rPr>
-          <w:rFonts w:asciiTheme="minorHAnsi" w:hAnsiTheme="minorHAnsi" w:cstheme="minorHAnsi"/>
-          <w:color w:val="FF0000"/>
-          <w:sz w:val="22"/>
-          <w:szCs w:val="22"/>
-          <w:highlight w:val="yellow"/>
-          <w:lang w:val="cs-CZ"/>
-        </w:rPr>
-        <w:t xml:space="preserve"> </w:t>
-      </w:r>
-      <w:proofErr w:type="spellStart"/>
-      <w:r>
-        <w:rPr>
-          <w:rFonts w:asciiTheme="minorHAnsi" w:hAnsiTheme="minorHAnsi" w:cstheme="minorHAnsi"/>
-          <w:color w:val="FF0000"/>
-          <w:sz w:val="22"/>
-          <w:szCs w:val="22"/>
-          <w:highlight w:val="yellow"/>
-          <w:lang w:val="cs-CZ"/>
-        </w:rPr>
-        <w:t>modal</w:t>
-      </w:r>
-      <w:proofErr w:type="spellEnd"/>
-      <w:r>
-        <w:rPr>
-          <w:rFonts w:asciiTheme="minorHAnsi" w:hAnsiTheme="minorHAnsi" w:cstheme="minorHAnsi"/>
-          <w:color w:val="FF0000"/>
-          <w:sz w:val="22"/>
-          <w:szCs w:val="22"/>
-          <w:highlight w:val="yellow"/>
-          <w:lang w:val="cs-CZ"/>
-        </w:rPr>
-        <w:t xml:space="preserve"> </w:t>
-      </w:r>
-      <w:proofErr w:type="spellStart"/>
-      <w:r>
-        <w:rPr>
-          <w:rFonts w:asciiTheme="minorHAnsi" w:hAnsiTheme="minorHAnsi" w:cstheme="minorHAnsi"/>
-          <w:color w:val="FF0000"/>
-          <w:sz w:val="22"/>
-          <w:szCs w:val="22"/>
-          <w:highlight w:val="yellow"/>
-          <w:lang w:val="cs-CZ"/>
-        </w:rPr>
-        <w:t>annotation</w:t>
-      </w:r>
-      <w:proofErr w:type="spellEnd"/>
-      <w:r>
-        <w:rPr>
-          <w:rFonts w:asciiTheme="minorHAnsi" w:hAnsiTheme="minorHAnsi" w:cstheme="minorHAnsi"/>
-          <w:color w:val="FF0000"/>
-          <w:sz w:val="22"/>
-          <w:szCs w:val="22"/>
-          <w:highlight w:val="yellow"/>
-          <w:lang w:val="cs-CZ"/>
-        </w:rPr>
-        <w:t xml:space="preserve"> </w:t>
-      </w:r>
-      <w:r>
-        <w:rPr>
-          <w:rFonts w:asciiTheme="minorHAnsi" w:hAnsiTheme="minorHAnsi" w:cstheme="minorHAnsi"/>
-          <w:color w:val="FF0000"/>
-          <w:sz w:val="22"/>
-          <w:szCs w:val="22"/>
-          <w:highlight w:val="yellow"/>
-          <w:lang w:val="cs-CZ"/>
-        </w:rPr>
-        <w:t>(</w:t>
-      </w:r>
-      <w:proofErr w:type="spellStart"/>
-      <w:proofErr w:type="gramStart"/>
-      <w:r>
-        <w:rPr>
-          <w:rFonts w:asciiTheme="minorHAnsi" w:hAnsiTheme="minorHAnsi" w:cstheme="minorHAnsi"/>
-          <w:color w:val="FF0000"/>
-          <w:sz w:val="22"/>
-          <w:szCs w:val="22"/>
-          <w:highlight w:val="yellow"/>
-          <w:lang w:val="cs-CZ"/>
-        </w:rPr>
-        <w:t>root</w:t>
-      </w:r>
-      <w:proofErr w:type="spellEnd"/>
-      <w:r>
-        <w:rPr>
-          <w:rFonts w:asciiTheme="minorHAnsi" w:hAnsiTheme="minorHAnsi" w:cstheme="minorHAnsi"/>
-          <w:color w:val="FF0000"/>
-          <w:sz w:val="22"/>
-          <w:szCs w:val="22"/>
-          <w:highlight w:val="yellow"/>
-          <w:lang w:val="cs-CZ"/>
-        </w:rPr>
-        <w:t xml:space="preserve"> :</w:t>
-      </w:r>
-      <w:proofErr w:type="spellStart"/>
-      <w:r>
-        <w:rPr>
-          <w:rFonts w:asciiTheme="minorHAnsi" w:hAnsiTheme="minorHAnsi" w:cstheme="minorHAnsi"/>
-          <w:color w:val="FF0000"/>
-          <w:sz w:val="22"/>
-          <w:szCs w:val="22"/>
-          <w:highlight w:val="yellow"/>
-          <w:lang w:val="cs-CZ"/>
-        </w:rPr>
-        <w:t>modal</w:t>
-      </w:r>
-      <w:proofErr w:type="spellEnd"/>
-      <w:proofErr w:type="gramEnd"/>
-      <w:r>
-        <w:rPr>
-          <w:rFonts w:asciiTheme="minorHAnsi" w:hAnsiTheme="minorHAnsi" w:cstheme="minorHAnsi"/>
-          <w:color w:val="FF0000"/>
-          <w:sz w:val="22"/>
-          <w:szCs w:val="22"/>
-          <w:highlight w:val="yellow"/>
-          <w:lang w:val="cs-CZ"/>
-        </w:rPr>
-        <w:t xml:space="preserve"> </w:t>
-      </w:r>
-      <w:proofErr w:type="spellStart"/>
-      <w:r>
-        <w:rPr>
-          <w:rFonts w:asciiTheme="minorHAnsi" w:hAnsiTheme="minorHAnsi" w:cstheme="minorHAnsi"/>
-          <w:color w:val="FF0000"/>
-          <w:sz w:val="22"/>
-          <w:szCs w:val="22"/>
-          <w:highlight w:val="yellow"/>
-          <w:lang w:val="cs-CZ"/>
-        </w:rPr>
-        <w:t>author</w:t>
-      </w:r>
-      <w:proofErr w:type="spellEnd"/>
-      <w:r>
-        <w:rPr>
-          <w:rFonts w:asciiTheme="minorHAnsi" w:hAnsiTheme="minorHAnsi" w:cstheme="minorHAnsi"/>
-          <w:color w:val="FF0000"/>
-          <w:sz w:val="22"/>
-          <w:szCs w:val="22"/>
-          <w:highlight w:val="yellow"/>
-          <w:lang w:val="cs-CZ"/>
-        </w:rPr>
-        <w:t>)??</w:t>
-      </w:r>
-    </w:p>
-    <w:p>
-      <w:pPr>
-        <w:spacing w:line="240" w:lineRule="auto"/>
-        <w:rPr>
-          <w:rFonts w:asciiTheme="minorHAnsi" w:hAnsiTheme="minorHAnsi" w:cstheme="minorHAnsi"/>
-          <w:color w:val="000000" w:themeColor="text1"/>
-          <w:sz w:val="22"/>
-          <w:szCs w:val="22"/>
-          <w:highlight w:val="yellow"/>
-          <w:lang w:val="cs-CZ"/>
-        </w:rPr>
-      </w:pPr>
-      <w:r>
-        <w:rPr>
-          <w:rFonts w:asciiTheme="minorHAnsi" w:hAnsiTheme="minorHAnsi" w:cstheme="minorHAnsi"/>
-          <w:color w:val="000000" w:themeColor="text1"/>
-          <w:sz w:val="22"/>
-          <w:szCs w:val="22"/>
-          <w:lang w:val="cs-CZ"/>
-        </w:rPr>
-        <w:t>--------------------------------------------------------------------------------------------------------------------------------------</w:t>
-      </w:r>
-      <w:proofErr w:type="spellStart"/>
-      <w:r>
-        <w:rPr>
-          <w:rFonts w:asciiTheme="minorHAnsi" w:hAnsiTheme="minorHAnsi" w:cstheme="minorHAnsi"/>
-          <w:b/>
-          <w:color w:val="000000" w:themeColor="text1"/>
-          <w:sz w:val="22"/>
-          <w:szCs w:val="22"/>
-          <w:highlight w:val="yellow"/>
-          <w:lang w:val="cs-CZ"/>
-        </w:rPr>
-        <w:t>snt3</w:t>
-      </w:r>
-      <w:proofErr w:type="spellEnd"/>
-      <w:r>
-        <w:rPr>
-          <w:rFonts w:asciiTheme="minorHAnsi" w:hAnsiTheme="minorHAnsi" w:cstheme="minorHAnsi"/>
-          <w:color w:val="000000" w:themeColor="text1"/>
-          <w:sz w:val="22"/>
-          <w:szCs w:val="22"/>
-          <w:highlight w:val="yellow"/>
-          <w:lang w:val="cs-CZ"/>
-        </w:rPr>
-        <w:t xml:space="preserve"> … </w:t>
-      </w:r>
-      <w:r>
-        <w:rPr>
-          <w:rFonts w:asciiTheme="minorHAnsi" w:hAnsiTheme="minorHAnsi" w:cstheme="minorHAnsi"/>
-          <w:color w:val="000000" w:themeColor="text1"/>
-          <w:sz w:val="22"/>
-          <w:szCs w:val="22"/>
-          <w:highlight w:val="yellow"/>
-          <w:lang w:val="cs-CZ"/>
-        </w:rPr>
-        <w:t xml:space="preserve"> </w:t>
-      </w:r>
-      <w:r>
-        <w:rPr>
-          <w:rFonts w:asciiTheme="minorHAnsi" w:hAnsiTheme="minorHAnsi" w:cstheme="minorHAnsi"/>
-          <w:color w:val="000000" w:themeColor="text1"/>
-          <w:sz w:val="22"/>
-          <w:szCs w:val="22"/>
-          <w:highlight w:val="yellow"/>
-          <w:lang w:val="cs-CZ"/>
-        </w:rPr>
-        <w:tab/>
-      </w:r>
-      <w:r>
-        <w:rPr>
-          <w:rFonts w:asciiTheme="minorHAnsi" w:hAnsiTheme="minorHAnsi" w:cstheme="minorHAnsi"/>
-          <w:b/>
-          <w:sz w:val="22"/>
-          <w:szCs w:val="22"/>
-          <w:highlight w:val="yellow"/>
-        </w:rPr>
-        <w:t xml:space="preserve">ML a </w:t>
-      </w:r>
-      <w:proofErr w:type="spellStart"/>
-      <w:r>
-        <w:rPr>
-          <w:rFonts w:asciiTheme="minorHAnsi" w:hAnsiTheme="minorHAnsi" w:cstheme="minorHAnsi"/>
-          <w:b/>
-          <w:sz w:val="22"/>
-          <w:szCs w:val="22"/>
-          <w:highlight w:val="yellow"/>
-        </w:rPr>
-        <w:t>ŠZ</w:t>
-      </w:r>
-      <w:proofErr w:type="spellEnd"/>
-    </w:p>
-    <w:p>
-      <w:pPr>
-        <w:spacing w:line="240" w:lineRule="auto"/>
-        <w:rPr>
-          <w:rFonts w:asciiTheme="minorHAnsi" w:hAnsiTheme="minorHAnsi" w:cstheme="minorHAnsi"/>
-          <w:color w:val="000000" w:themeColor="text1"/>
-          <w:sz w:val="22"/>
-          <w:szCs w:val="22"/>
-          <w:highlight w:val="yellow"/>
-          <w:lang w:val="cs-CZ"/>
-        </w:rPr>
-      </w:pPr>
-      <w:proofErr w:type="spellStart"/>
-      <w:r>
-        <w:rPr>
-          <w:rFonts w:asciiTheme="minorHAnsi" w:hAnsiTheme="minorHAnsi" w:cstheme="minorHAnsi"/>
-          <w:color w:val="000000" w:themeColor="text1"/>
-          <w:sz w:val="22"/>
-          <w:szCs w:val="22"/>
-          <w:highlight w:val="yellow"/>
-          <w:lang w:val="cs-CZ"/>
-        </w:rPr>
-        <w:t>the</w:t>
-      </w:r>
-      <w:proofErr w:type="spellEnd"/>
-      <w:r>
-        <w:rPr>
-          <w:rFonts w:asciiTheme="minorHAnsi" w:hAnsiTheme="minorHAnsi" w:cstheme="minorHAnsi"/>
-          <w:color w:val="000000" w:themeColor="text1"/>
-          <w:sz w:val="22"/>
-          <w:szCs w:val="22"/>
-          <w:highlight w:val="yellow"/>
-          <w:lang w:val="cs-CZ"/>
-        </w:rPr>
-        <w:t xml:space="preserve"> </w:t>
-      </w:r>
-      <w:proofErr w:type="spellStart"/>
-      <w:r>
-        <w:rPr>
-          <w:rFonts w:asciiTheme="minorHAnsi" w:hAnsiTheme="minorHAnsi" w:cstheme="minorHAnsi"/>
-          <w:color w:val="000000" w:themeColor="text1"/>
-          <w:sz w:val="22"/>
-          <w:szCs w:val="22"/>
-          <w:highlight w:val="yellow"/>
-          <w:lang w:val="cs-CZ"/>
-        </w:rPr>
-        <w:t>same</w:t>
-      </w:r>
-      <w:proofErr w:type="spellEnd"/>
-      <w:r>
-        <w:rPr>
-          <w:rFonts w:asciiTheme="minorHAnsi" w:hAnsiTheme="minorHAnsi" w:cstheme="minorHAnsi"/>
-          <w:color w:val="000000" w:themeColor="text1"/>
-          <w:sz w:val="22"/>
-          <w:szCs w:val="22"/>
-          <w:highlight w:val="yellow"/>
-          <w:lang w:val="cs-CZ"/>
-        </w:rPr>
-        <w:t xml:space="preserve"> as </w:t>
-      </w:r>
-      <w:proofErr w:type="spellStart"/>
-      <w:r>
-        <w:rPr>
-          <w:rFonts w:asciiTheme="minorHAnsi" w:hAnsiTheme="minorHAnsi" w:cstheme="minorHAnsi"/>
-          <w:color w:val="000000" w:themeColor="text1"/>
-          <w:sz w:val="22"/>
-          <w:szCs w:val="22"/>
-          <w:highlight w:val="yellow"/>
-          <w:lang w:val="cs-CZ"/>
-        </w:rPr>
-        <w:t>snt1</w:t>
-      </w:r>
-      <w:proofErr w:type="spellEnd"/>
-      <w:r>
-        <w:rPr>
-          <w:rFonts w:asciiTheme="minorHAnsi" w:hAnsiTheme="minorHAnsi" w:cstheme="minorHAnsi"/>
-          <w:color w:val="000000" w:themeColor="text1"/>
-          <w:sz w:val="22"/>
-          <w:szCs w:val="22"/>
-          <w:highlight w:val="yellow"/>
-          <w:lang w:val="cs-CZ"/>
-        </w:rPr>
-        <w:t xml:space="preserve"> (SL and DL), plus</w:t>
-      </w:r>
-    </w:p>
-    <w:p>
-      <w:pPr>
-        <w:spacing w:line="240" w:lineRule="auto"/>
-        <w:rPr>
-          <w:rFonts w:asciiTheme="minorHAnsi" w:hAnsiTheme="minorHAnsi" w:cstheme="minorHAnsi"/>
-          <w:color w:val="000000" w:themeColor="text1"/>
-          <w:sz w:val="22"/>
-          <w:szCs w:val="22"/>
-          <w:highlight w:val="yellow"/>
-          <w:lang w:val="cs-CZ"/>
-        </w:rPr>
-      </w:pPr>
-      <w:r>
-        <w:rPr>
-          <w:rFonts w:asciiTheme="minorHAnsi" w:hAnsiTheme="minorHAnsi" w:cstheme="minorHAnsi"/>
-          <w:color w:val="000000" w:themeColor="text1"/>
-          <w:sz w:val="22"/>
-          <w:szCs w:val="22"/>
-          <w:highlight w:val="yellow"/>
-          <w:lang w:val="cs-CZ"/>
-        </w:rPr>
-        <w:t>DL</w:t>
-      </w:r>
-      <w:r>
-        <w:rPr>
-          <w:rFonts w:asciiTheme="minorHAnsi" w:hAnsiTheme="minorHAnsi" w:cstheme="minorHAnsi"/>
-          <w:color w:val="000000" w:themeColor="text1"/>
-          <w:sz w:val="22"/>
-          <w:szCs w:val="22"/>
-          <w:highlight w:val="yellow"/>
-          <w:lang w:val="cs-CZ"/>
-        </w:rPr>
-        <w:tab/>
-        <w:t>:</w:t>
-      </w:r>
-      <w:proofErr w:type="spellStart"/>
-      <w:r>
-        <w:rPr>
-          <w:rFonts w:asciiTheme="minorHAnsi" w:hAnsiTheme="minorHAnsi" w:cstheme="minorHAnsi"/>
-          <w:color w:val="000000" w:themeColor="text1"/>
-          <w:sz w:val="22"/>
-          <w:szCs w:val="22"/>
-          <w:highlight w:val="yellow"/>
-          <w:lang w:val="cs-CZ"/>
-        </w:rPr>
-        <w:t>coref</w:t>
-      </w:r>
-      <w:proofErr w:type="spellEnd"/>
-      <w:r>
-        <w:rPr>
-          <w:rFonts w:asciiTheme="minorHAnsi" w:hAnsiTheme="minorHAnsi" w:cstheme="minorHAnsi"/>
-          <w:color w:val="000000" w:themeColor="text1"/>
-          <w:sz w:val="22"/>
-          <w:szCs w:val="22"/>
-          <w:highlight w:val="yellow"/>
-          <w:lang w:val="cs-CZ"/>
-        </w:rPr>
-        <w:t xml:space="preserve"> </w:t>
-      </w:r>
-      <w:proofErr w:type="spellStart"/>
-      <w:r>
-        <w:rPr>
-          <w:rFonts w:asciiTheme="minorHAnsi" w:hAnsiTheme="minorHAnsi" w:cstheme="minorHAnsi"/>
-          <w:color w:val="000000" w:themeColor="text1"/>
-          <w:sz w:val="22"/>
-          <w:szCs w:val="22"/>
-          <w:highlight w:val="yellow"/>
-          <w:lang w:val="cs-CZ"/>
-        </w:rPr>
-        <w:t>for</w:t>
-      </w:r>
-      <w:proofErr w:type="spellEnd"/>
-      <w:r>
-        <w:rPr>
-          <w:rFonts w:asciiTheme="minorHAnsi" w:hAnsiTheme="minorHAnsi" w:cstheme="minorHAnsi"/>
-          <w:color w:val="000000" w:themeColor="text1"/>
-          <w:sz w:val="22"/>
-          <w:szCs w:val="22"/>
-          <w:highlight w:val="yellow"/>
-          <w:lang w:val="cs-CZ"/>
-        </w:rPr>
-        <w:t xml:space="preserve"> </w:t>
-      </w:r>
-      <w:proofErr w:type="spellStart"/>
-      <w:r>
-        <w:rPr>
-          <w:rFonts w:asciiTheme="minorHAnsi" w:hAnsiTheme="minorHAnsi" w:cstheme="minorHAnsi"/>
-          <w:color w:val="000000" w:themeColor="text1"/>
-          <w:sz w:val="22"/>
-          <w:szCs w:val="22"/>
-          <w:highlight w:val="yellow"/>
-          <w:lang w:val="cs-CZ"/>
-        </w:rPr>
-        <w:t>s3p</w:t>
-      </w:r>
-      <w:r>
-        <w:rPr>
-          <w:rFonts w:asciiTheme="minorHAnsi" w:hAnsiTheme="minorHAnsi" w:cstheme="minorHAnsi"/>
-          <w:color w:val="000000" w:themeColor="text1"/>
-          <w:sz w:val="22"/>
-          <w:szCs w:val="22"/>
-          <w:highlight w:val="yellow"/>
-          <w:lang w:val="cs-CZ"/>
-        </w:rPr>
-        <w:t>2</w:t>
-      </w:r>
-      <w:proofErr w:type="spellEnd"/>
-      <w:r>
-        <w:rPr>
-          <w:rFonts w:asciiTheme="minorHAnsi" w:hAnsiTheme="minorHAnsi" w:cstheme="minorHAnsi"/>
-          <w:color w:val="000000" w:themeColor="text1"/>
-          <w:sz w:val="22"/>
-          <w:szCs w:val="22"/>
-          <w:highlight w:val="yellow"/>
-          <w:lang w:val="cs-CZ"/>
-        </w:rPr>
-        <w:t xml:space="preserve"> (person)</w:t>
-      </w:r>
-      <w:r>
-        <w:rPr>
-          <w:rFonts w:asciiTheme="minorHAnsi" w:hAnsiTheme="minorHAnsi" w:cstheme="minorHAnsi"/>
-          <w:color w:val="000000" w:themeColor="text1"/>
-          <w:sz w:val="22"/>
-          <w:szCs w:val="22"/>
-          <w:highlight w:val="yellow"/>
-          <w:lang w:val="cs-CZ"/>
-        </w:rPr>
-        <w:t xml:space="preserve"> and country (</w:t>
-      </w:r>
-      <w:proofErr w:type="spellStart"/>
-      <w:r>
-        <w:rPr>
-          <w:rFonts w:asciiTheme="minorHAnsi" w:hAnsiTheme="minorHAnsi" w:cstheme="minorHAnsi"/>
-          <w:color w:val="000000" w:themeColor="text1"/>
-          <w:sz w:val="22"/>
-          <w:szCs w:val="22"/>
-          <w:highlight w:val="yellow"/>
-          <w:lang w:val="cs-CZ"/>
-        </w:rPr>
-        <w:t>instead</w:t>
-      </w:r>
-      <w:proofErr w:type="spellEnd"/>
-      <w:r>
-        <w:rPr>
-          <w:rFonts w:asciiTheme="minorHAnsi" w:hAnsiTheme="minorHAnsi" w:cstheme="minorHAnsi"/>
-          <w:color w:val="000000" w:themeColor="text1"/>
-          <w:sz w:val="22"/>
-          <w:szCs w:val="22"/>
-          <w:highlight w:val="yellow"/>
-          <w:lang w:val="cs-CZ"/>
-        </w:rPr>
-        <w:t xml:space="preserve"> </w:t>
-      </w:r>
-      <w:proofErr w:type="spellStart"/>
-      <w:r>
-        <w:rPr>
-          <w:rFonts w:asciiTheme="minorHAnsi" w:hAnsiTheme="minorHAnsi" w:cstheme="minorHAnsi"/>
-          <w:color w:val="000000" w:themeColor="text1"/>
-          <w:sz w:val="22"/>
-          <w:szCs w:val="22"/>
-          <w:highlight w:val="yellow"/>
-          <w:lang w:val="cs-CZ"/>
-        </w:rPr>
-        <w:t>of</w:t>
-      </w:r>
-      <w:proofErr w:type="spellEnd"/>
-      <w:r>
-        <w:rPr>
-          <w:rFonts w:asciiTheme="minorHAnsi" w:hAnsiTheme="minorHAnsi" w:cstheme="minorHAnsi"/>
-          <w:color w:val="000000" w:themeColor="text1"/>
-          <w:sz w:val="22"/>
-          <w:szCs w:val="22"/>
-          <w:highlight w:val="yellow"/>
-          <w:lang w:val="cs-CZ"/>
-        </w:rPr>
-        <w:t xml:space="preserve"> </w:t>
-      </w:r>
-      <w:proofErr w:type="spellStart"/>
-      <w:r>
-        <w:rPr>
-          <w:rFonts w:asciiTheme="minorHAnsi" w:hAnsiTheme="minorHAnsi" w:cstheme="minorHAnsi"/>
-          <w:color w:val="000000" w:themeColor="text1"/>
-          <w:sz w:val="22"/>
-          <w:szCs w:val="22"/>
-          <w:highlight w:val="yellow"/>
-          <w:lang w:val="cs-CZ"/>
-        </w:rPr>
-        <w:t>for</w:t>
-      </w:r>
-      <w:proofErr w:type="spellEnd"/>
-      <w:r>
-        <w:rPr>
-          <w:rFonts w:asciiTheme="minorHAnsi" w:hAnsiTheme="minorHAnsi" w:cstheme="minorHAnsi"/>
-          <w:color w:val="000000" w:themeColor="text1"/>
-          <w:sz w:val="22"/>
-          <w:szCs w:val="22"/>
-          <w:highlight w:val="yellow"/>
-          <w:lang w:val="cs-CZ"/>
-        </w:rPr>
-        <w:t xml:space="preserve"> </w:t>
-      </w:r>
-      <w:proofErr w:type="spellStart"/>
-      <w:r>
-        <w:rPr>
-          <w:rFonts w:asciiTheme="minorHAnsi" w:hAnsiTheme="minorHAnsi" w:cstheme="minorHAnsi"/>
-          <w:color w:val="000000" w:themeColor="text1"/>
-          <w:sz w:val="22"/>
-          <w:szCs w:val="22"/>
-          <w:highlight w:val="yellow"/>
-          <w:lang w:val="cs-CZ"/>
-        </w:rPr>
-        <w:t>s3n2</w:t>
-      </w:r>
-      <w:proofErr w:type="spellEnd"/>
-      <w:r>
-        <w:rPr>
-          <w:rFonts w:asciiTheme="minorHAnsi" w:hAnsiTheme="minorHAnsi" w:cstheme="minorHAnsi"/>
-          <w:color w:val="000000" w:themeColor="text1"/>
-          <w:sz w:val="22"/>
-          <w:szCs w:val="22"/>
-          <w:highlight w:val="yellow"/>
-          <w:lang w:val="cs-CZ"/>
-        </w:rPr>
-        <w:t>)</w:t>
-      </w:r>
-    </w:p>
-    <w:p>
-      <w:pPr>
-        <w:spacing w:line="240" w:lineRule="auto"/>
-        <w:rPr>
-          <w:rFonts w:asciiTheme="minorHAnsi" w:hAnsiTheme="minorHAnsi" w:cstheme="minorHAnsi"/>
-          <w:color w:val="000000" w:themeColor="text1"/>
-          <w:sz w:val="22"/>
-          <w:szCs w:val="22"/>
-          <w:highlight w:val="yellow"/>
-          <w:lang w:val="cs-CZ"/>
-        </w:rPr>
-      </w:pPr>
-      <w:r>
-        <w:rPr>
-          <w:rFonts w:asciiTheme="minorHAnsi" w:hAnsiTheme="minorHAnsi" w:cstheme="minorHAnsi"/>
-          <w:color w:val="000000" w:themeColor="text1"/>
-          <w:sz w:val="22"/>
-          <w:szCs w:val="22"/>
-          <w:highlight w:val="yellow"/>
-          <w:lang w:val="cs-CZ"/>
-        </w:rPr>
-        <w:tab/>
-        <w:t>:</w:t>
-      </w:r>
-      <w:proofErr w:type="spellStart"/>
-      <w:r>
-        <w:rPr>
-          <w:rFonts w:asciiTheme="minorHAnsi" w:hAnsiTheme="minorHAnsi" w:cstheme="minorHAnsi"/>
-          <w:color w:val="000000" w:themeColor="text1"/>
-          <w:sz w:val="22"/>
-          <w:szCs w:val="22"/>
-          <w:highlight w:val="yellow"/>
-          <w:lang w:val="cs-CZ"/>
-        </w:rPr>
-        <w:t>coref</w:t>
-      </w:r>
-      <w:proofErr w:type="spellEnd"/>
-      <w:r>
-        <w:rPr>
-          <w:rFonts w:asciiTheme="minorHAnsi" w:hAnsiTheme="minorHAnsi" w:cstheme="minorHAnsi"/>
-          <w:color w:val="000000" w:themeColor="text1"/>
-          <w:sz w:val="22"/>
-          <w:szCs w:val="22"/>
-          <w:highlight w:val="yellow"/>
-          <w:lang w:val="cs-CZ"/>
-        </w:rPr>
-        <w:t xml:space="preserve"> </w:t>
-      </w:r>
-      <w:proofErr w:type="spellStart"/>
-      <w:r>
-        <w:rPr>
-          <w:rFonts w:asciiTheme="minorHAnsi" w:hAnsiTheme="minorHAnsi" w:cstheme="minorHAnsi"/>
-          <w:color w:val="000000" w:themeColor="text1"/>
-          <w:sz w:val="22"/>
-          <w:szCs w:val="22"/>
-          <w:highlight w:val="yellow"/>
-          <w:lang w:val="cs-CZ"/>
-        </w:rPr>
-        <w:t>for</w:t>
-      </w:r>
-      <w:proofErr w:type="spellEnd"/>
-      <w:r>
-        <w:rPr>
-          <w:rFonts w:asciiTheme="minorHAnsi" w:hAnsiTheme="minorHAnsi" w:cstheme="minorHAnsi"/>
-          <w:color w:val="000000" w:themeColor="text1"/>
-          <w:sz w:val="22"/>
-          <w:szCs w:val="22"/>
-          <w:highlight w:val="yellow"/>
-          <w:lang w:val="cs-CZ"/>
-        </w:rPr>
-        <w:t xml:space="preserve"> </w:t>
-      </w:r>
-      <w:proofErr w:type="spellStart"/>
-      <w:r>
-        <w:rPr>
-          <w:rFonts w:asciiTheme="minorHAnsi" w:hAnsiTheme="minorHAnsi" w:cstheme="minorHAnsi"/>
-          <w:color w:val="000000" w:themeColor="text1"/>
-          <w:sz w:val="22"/>
-          <w:szCs w:val="22"/>
-          <w:highlight w:val="yellow"/>
-          <w:lang w:val="cs-CZ"/>
-        </w:rPr>
-        <w:t>s3p</w:t>
-      </w:r>
-      <w:proofErr w:type="spellEnd"/>
-      <w:r>
-        <w:rPr>
-          <w:rFonts w:asciiTheme="minorHAnsi" w:hAnsiTheme="minorHAnsi" w:cstheme="minorHAnsi"/>
-          <w:color w:val="000000" w:themeColor="text1"/>
-          <w:sz w:val="22"/>
-          <w:szCs w:val="22"/>
-          <w:highlight w:val="yellow"/>
-          <w:lang w:val="cs-CZ"/>
-        </w:rPr>
-        <w:t xml:space="preserve"> (</w:t>
-      </w:r>
-      <w:proofErr w:type="spellStart"/>
-      <w:r>
-        <w:rPr>
-          <w:rFonts w:asciiTheme="minorHAnsi" w:hAnsiTheme="minorHAnsi" w:cstheme="minorHAnsi"/>
-          <w:color w:val="000000" w:themeColor="text1"/>
-          <w:sz w:val="22"/>
-          <w:szCs w:val="22"/>
-          <w:highlight w:val="yellow"/>
-          <w:lang w:val="cs-CZ"/>
-        </w:rPr>
-        <w:t>publication</w:t>
-      </w:r>
-      <w:proofErr w:type="spellEnd"/>
-      <w:r>
-        <w:rPr>
-          <w:rFonts w:asciiTheme="minorHAnsi" w:hAnsiTheme="minorHAnsi" w:cstheme="minorHAnsi"/>
-          <w:color w:val="000000" w:themeColor="text1"/>
-          <w:sz w:val="22"/>
-          <w:szCs w:val="22"/>
-          <w:highlight w:val="yellow"/>
-          <w:lang w:val="cs-CZ"/>
-        </w:rPr>
-        <w:t>)</w:t>
-      </w:r>
-    </w:p>
-    <w:p>
-      <w:pPr>
-        <w:spacing w:line="240" w:lineRule="auto"/>
-        <w:ind w:firstLine="720"/>
-        <w:rPr>
-          <w:rFonts w:asciiTheme="minorHAnsi" w:hAnsiTheme="minorHAnsi" w:cstheme="minorHAnsi"/>
-          <w:color w:val="000000" w:themeColor="text1"/>
-          <w:sz w:val="22"/>
-          <w:szCs w:val="22"/>
-          <w:lang w:val="cs-CZ"/>
-        </w:rPr>
-      </w:pPr>
-      <w:r>
-        <w:rPr>
-          <w:rFonts w:asciiTheme="minorHAnsi" w:hAnsiTheme="minorHAnsi" w:cstheme="minorHAnsi"/>
-          <w:color w:val="000000" w:themeColor="text1"/>
-          <w:sz w:val="22"/>
-          <w:szCs w:val="22"/>
-          <w:highlight w:val="yellow"/>
-          <w:lang w:val="cs-CZ"/>
-        </w:rPr>
-        <w:t>:</w:t>
-      </w:r>
-      <w:proofErr w:type="spellStart"/>
-      <w:r>
-        <w:rPr>
-          <w:rFonts w:asciiTheme="minorHAnsi" w:hAnsiTheme="minorHAnsi" w:cstheme="minorHAnsi"/>
-          <w:color w:val="000000" w:themeColor="text1"/>
-          <w:sz w:val="22"/>
-          <w:szCs w:val="22"/>
-          <w:highlight w:val="yellow"/>
-          <w:lang w:val="cs-CZ"/>
-        </w:rPr>
-        <w:t>coref</w:t>
-      </w:r>
-      <w:proofErr w:type="spellEnd"/>
-      <w:r>
-        <w:rPr>
-          <w:rFonts w:asciiTheme="minorHAnsi" w:hAnsiTheme="minorHAnsi" w:cstheme="minorHAnsi"/>
-          <w:color w:val="000000" w:themeColor="text1"/>
-          <w:sz w:val="22"/>
-          <w:szCs w:val="22"/>
-          <w:highlight w:val="yellow"/>
-          <w:lang w:val="cs-CZ"/>
-        </w:rPr>
-        <w:t xml:space="preserve"> </w:t>
-      </w:r>
-      <w:proofErr w:type="spellStart"/>
-      <w:r>
-        <w:rPr>
-          <w:rFonts w:asciiTheme="minorHAnsi" w:hAnsiTheme="minorHAnsi" w:cstheme="minorHAnsi"/>
-          <w:color w:val="000000" w:themeColor="text1"/>
-          <w:sz w:val="22"/>
-          <w:szCs w:val="22"/>
-          <w:highlight w:val="yellow"/>
-          <w:lang w:val="cs-CZ"/>
-        </w:rPr>
-        <w:t>for</w:t>
-      </w:r>
-      <w:proofErr w:type="spellEnd"/>
-      <w:r>
-        <w:rPr>
-          <w:rFonts w:asciiTheme="minorHAnsi" w:hAnsiTheme="minorHAnsi" w:cstheme="minorHAnsi"/>
-          <w:color w:val="000000" w:themeColor="text1"/>
-          <w:sz w:val="22"/>
-          <w:szCs w:val="22"/>
-          <w:highlight w:val="yellow"/>
-          <w:lang w:val="cs-CZ"/>
-        </w:rPr>
-        <w:t xml:space="preserve"> </w:t>
-      </w:r>
-      <w:proofErr w:type="spellStart"/>
-      <w:r>
-        <w:rPr>
-          <w:rFonts w:asciiTheme="minorHAnsi" w:hAnsiTheme="minorHAnsi" w:cstheme="minorHAnsi"/>
-          <w:color w:val="000000" w:themeColor="text1"/>
-          <w:sz w:val="22"/>
-          <w:szCs w:val="22"/>
-          <w:highlight w:val="yellow"/>
-          <w:lang w:val="cs-CZ"/>
-        </w:rPr>
-        <w:t>s3v</w:t>
-      </w:r>
-      <w:proofErr w:type="spellEnd"/>
-      <w:r>
-        <w:rPr>
-          <w:rFonts w:asciiTheme="minorHAnsi" w:hAnsiTheme="minorHAnsi" w:cstheme="minorHAnsi"/>
-          <w:color w:val="000000" w:themeColor="text1"/>
-          <w:sz w:val="22"/>
-          <w:szCs w:val="22"/>
-          <w:highlight w:val="yellow"/>
-          <w:lang w:val="cs-CZ"/>
-        </w:rPr>
-        <w:t xml:space="preserve"> </w:t>
-      </w:r>
-      <w:proofErr w:type="spellStart"/>
-      <w:r>
-        <w:rPr>
-          <w:rFonts w:asciiTheme="minorHAnsi" w:hAnsiTheme="minorHAnsi" w:cstheme="minorHAnsi"/>
-          <w:color w:val="000000" w:themeColor="text1"/>
-          <w:sz w:val="22"/>
-          <w:szCs w:val="22"/>
-          <w:highlight w:val="yellow"/>
-          <w:lang w:val="cs-CZ"/>
-        </w:rPr>
-        <w:t>same-event</w:t>
-      </w:r>
-      <w:proofErr w:type="spellEnd"/>
-      <w:r>
-        <w:rPr>
-          <w:rFonts w:asciiTheme="minorHAnsi" w:hAnsiTheme="minorHAnsi" w:cstheme="minorHAnsi"/>
-          <w:color w:val="000000" w:themeColor="text1"/>
-          <w:sz w:val="22"/>
-          <w:szCs w:val="22"/>
-          <w:highlight w:val="yellow"/>
-          <w:lang w:val="cs-CZ"/>
-        </w:rPr>
-        <w:t xml:space="preserve"> (not entity)</w:t>
-      </w:r>
-    </w:p>
-    <w:p>
-      <w:pPr>
-        <w:spacing w:line="240" w:lineRule="auto"/>
-        <w:rPr>
-          <w:rFonts w:asciiTheme="minorHAnsi" w:hAnsiTheme="minorHAnsi" w:cstheme="minorHAnsi"/>
-          <w:color w:val="000000" w:themeColor="text1"/>
-          <w:sz w:val="22"/>
-          <w:szCs w:val="22"/>
-          <w:lang w:val="cs-CZ"/>
-        </w:rPr>
-      </w:pPr>
-      <w:r>
-        <w:rPr>
-          <w:rFonts w:asciiTheme="minorHAnsi" w:hAnsiTheme="minorHAnsi" w:cstheme="minorHAnsi"/>
-          <w:color w:val="000000" w:themeColor="text1"/>
-          <w:sz w:val="22"/>
-          <w:szCs w:val="22"/>
-          <w:lang w:val="cs-CZ"/>
-        </w:rPr>
-        <w:t>--------------------------------------------------------------------------------------------------------------------------------------</w:t>
-      </w:r>
-    </w:p>
-    <w:p>
-      <w:pPr>
-        <w:spacing w:line="240" w:lineRule="auto"/>
-        <w:rPr>
-          <w:rFonts w:asciiTheme="minorHAnsi" w:hAnsiTheme="minorHAnsi" w:cstheme="minorHAnsi"/>
-          <w:color w:val="000000" w:themeColor="text1"/>
-          <w:sz w:val="22"/>
-          <w:szCs w:val="22"/>
-          <w:highlight w:val="yellow"/>
-          <w:lang w:val="cs-CZ"/>
-        </w:rPr>
-      </w:pPr>
-      <w:proofErr w:type="spellStart"/>
-      <w:r>
-        <w:rPr>
-          <w:rFonts w:asciiTheme="minorHAnsi" w:hAnsiTheme="minorHAnsi" w:cstheme="minorHAnsi"/>
-          <w:b/>
-          <w:color w:val="000000" w:themeColor="text1"/>
-          <w:sz w:val="22"/>
-          <w:szCs w:val="22"/>
-          <w:highlight w:val="yellow"/>
-          <w:lang w:val="cs-CZ"/>
-        </w:rPr>
-        <w:t>snt4</w:t>
-      </w:r>
-      <w:proofErr w:type="spellEnd"/>
-      <w:r>
-        <w:rPr>
-          <w:rFonts w:asciiTheme="minorHAnsi" w:hAnsiTheme="minorHAnsi" w:cstheme="minorHAnsi"/>
-          <w:color w:val="000000" w:themeColor="text1"/>
-          <w:sz w:val="22"/>
-          <w:szCs w:val="22"/>
-          <w:highlight w:val="yellow"/>
-          <w:lang w:val="cs-CZ"/>
-        </w:rPr>
-        <w:t xml:space="preserve"> … </w:t>
-      </w:r>
-      <w:r>
-        <w:rPr>
-          <w:rFonts w:asciiTheme="minorHAnsi" w:hAnsiTheme="minorHAnsi" w:cstheme="minorHAnsi"/>
-          <w:color w:val="000000" w:themeColor="text1"/>
-          <w:sz w:val="22"/>
-          <w:szCs w:val="22"/>
-          <w:highlight w:val="yellow"/>
-          <w:lang w:val="cs-CZ"/>
-        </w:rPr>
-        <w:tab/>
-      </w:r>
-      <w:r>
-        <w:rPr>
-          <w:rFonts w:asciiTheme="minorHAnsi" w:hAnsiTheme="minorHAnsi" w:cstheme="minorHAnsi"/>
-          <w:b/>
-          <w:sz w:val="22"/>
-          <w:szCs w:val="22"/>
-          <w:highlight w:val="yellow"/>
-        </w:rPr>
-        <w:t xml:space="preserve">ML a </w:t>
-      </w:r>
-      <w:proofErr w:type="spellStart"/>
-      <w:r>
-        <w:rPr>
-          <w:rFonts w:asciiTheme="minorHAnsi" w:hAnsiTheme="minorHAnsi" w:cstheme="minorHAnsi"/>
-          <w:b/>
-          <w:sz w:val="22"/>
-          <w:szCs w:val="22"/>
-          <w:highlight w:val="yellow"/>
-        </w:rPr>
-        <w:t>ŠZ</w:t>
-      </w:r>
-      <w:proofErr w:type="spellEnd"/>
-    </w:p>
-    <w:p>
-      <w:pPr>
-        <w:spacing w:line="240" w:lineRule="auto"/>
-        <w:rPr>
-          <w:rFonts w:asciiTheme="minorHAnsi" w:hAnsiTheme="minorHAnsi" w:cstheme="minorHAnsi"/>
-          <w:color w:val="000000" w:themeColor="text1"/>
-          <w:sz w:val="22"/>
-          <w:szCs w:val="22"/>
-          <w:highlight w:val="yellow"/>
-          <w:lang w:val="cs-CZ"/>
-        </w:rPr>
-      </w:pPr>
-      <w:proofErr w:type="spellStart"/>
-      <w:r>
-        <w:rPr>
-          <w:rFonts w:asciiTheme="minorHAnsi" w:hAnsiTheme="minorHAnsi" w:cstheme="minorHAnsi"/>
-          <w:color w:val="000000" w:themeColor="text1"/>
-          <w:sz w:val="22"/>
-          <w:szCs w:val="22"/>
-          <w:highlight w:val="yellow"/>
-          <w:lang w:val="cs-CZ"/>
-        </w:rPr>
-        <w:t>publication</w:t>
-      </w:r>
-      <w:proofErr w:type="spellEnd"/>
-      <w:r>
-        <w:rPr>
-          <w:rFonts w:asciiTheme="minorHAnsi" w:hAnsiTheme="minorHAnsi" w:cstheme="minorHAnsi"/>
-          <w:color w:val="000000" w:themeColor="text1"/>
-          <w:sz w:val="22"/>
-          <w:szCs w:val="22"/>
-          <w:highlight w:val="yellow"/>
-          <w:lang w:val="cs-CZ"/>
-        </w:rPr>
-        <w:t xml:space="preserve"> … NOT </w:t>
-      </w:r>
-      <w:proofErr w:type="spellStart"/>
-      <w:r>
-        <w:rPr>
-          <w:rFonts w:asciiTheme="minorHAnsi" w:hAnsiTheme="minorHAnsi" w:cstheme="minorHAnsi"/>
-          <w:color w:val="000000" w:themeColor="text1"/>
-          <w:sz w:val="22"/>
-          <w:szCs w:val="22"/>
-          <w:highlight w:val="yellow"/>
-          <w:lang w:val="cs-CZ"/>
-        </w:rPr>
-        <w:t>aspect</w:t>
-      </w:r>
-      <w:proofErr w:type="spellEnd"/>
-      <w:r>
-        <w:rPr>
-          <w:rFonts w:asciiTheme="minorHAnsi" w:hAnsiTheme="minorHAnsi" w:cstheme="minorHAnsi"/>
-          <w:color w:val="000000" w:themeColor="text1"/>
-          <w:sz w:val="22"/>
-          <w:szCs w:val="22"/>
-          <w:highlight w:val="yellow"/>
-          <w:lang w:val="cs-CZ"/>
-        </w:rPr>
-        <w:t xml:space="preserve">, </w:t>
-      </w:r>
-      <w:proofErr w:type="spellStart"/>
-      <w:r>
-        <w:rPr>
-          <w:rFonts w:asciiTheme="minorHAnsi" w:hAnsiTheme="minorHAnsi" w:cstheme="minorHAnsi"/>
-          <w:color w:val="000000" w:themeColor="text1"/>
-          <w:sz w:val="22"/>
-          <w:szCs w:val="22"/>
-          <w:highlight w:val="yellow"/>
-          <w:lang w:val="cs-CZ"/>
-        </w:rPr>
-        <w:t>modal-strenght</w:t>
-      </w:r>
-      <w:proofErr w:type="spellEnd"/>
-      <w:r>
-        <w:rPr>
-          <w:rFonts w:asciiTheme="minorHAnsi" w:hAnsiTheme="minorHAnsi" w:cstheme="minorHAnsi"/>
-          <w:color w:val="000000" w:themeColor="text1"/>
-          <w:sz w:val="22"/>
-          <w:szCs w:val="22"/>
-          <w:highlight w:val="yellow"/>
-          <w:lang w:val="cs-CZ"/>
-        </w:rPr>
-        <w:tab/>
-      </w:r>
-    </w:p>
-    <w:p>
-      <w:pPr>
-        <w:spacing w:line="240" w:lineRule="auto"/>
-        <w:rPr>
-          <w:rFonts w:asciiTheme="minorHAnsi" w:hAnsiTheme="minorHAnsi" w:cstheme="minorHAnsi"/>
-          <w:sz w:val="22"/>
-          <w:szCs w:val="22"/>
-          <w:highlight w:val="yellow"/>
-        </w:rPr>
-      </w:pPr>
-      <w:r>
-        <w:rPr>
-          <w:rFonts w:asciiTheme="minorHAnsi" w:hAnsiTheme="minorHAnsi" w:cstheme="minorHAnsi"/>
-          <w:color w:val="FF0000"/>
-          <w:sz w:val="22"/>
-          <w:szCs w:val="22"/>
-          <w:highlight w:val="yellow"/>
-        </w:rPr>
-        <w:tab/>
-      </w:r>
-      <w:proofErr w:type="gramStart"/>
-      <w:r>
-        <w:rPr>
-          <w:rFonts w:asciiTheme="minorHAnsi" w:hAnsiTheme="minorHAnsi" w:cstheme="minorHAnsi"/>
-          <w:color w:val="FF0000"/>
-          <w:sz w:val="22"/>
-          <w:szCs w:val="22"/>
-          <w:highlight w:val="yellow"/>
-        </w:rPr>
-        <w:t>ADD :</w:t>
-      </w:r>
-      <w:proofErr w:type="spellStart"/>
-      <w:r>
-        <w:rPr>
-          <w:rFonts w:asciiTheme="minorHAnsi" w:hAnsiTheme="minorHAnsi" w:cstheme="minorHAnsi"/>
-          <w:color w:val="FF0000"/>
-          <w:sz w:val="22"/>
-          <w:szCs w:val="22"/>
-          <w:highlight w:val="yellow"/>
-        </w:rPr>
-        <w:t>ARG3</w:t>
-      </w:r>
-      <w:proofErr w:type="spellEnd"/>
-      <w:proofErr w:type="gramEnd"/>
-      <w:r>
-        <w:rPr>
-          <w:rFonts w:asciiTheme="minorHAnsi" w:hAnsiTheme="minorHAnsi" w:cstheme="minorHAnsi"/>
-          <w:color w:val="FF0000"/>
-          <w:sz w:val="22"/>
-          <w:szCs w:val="22"/>
-          <w:highlight w:val="yellow"/>
-        </w:rPr>
-        <w:t xml:space="preserve"> (</w:t>
-      </w:r>
-      <w:proofErr w:type="spellStart"/>
-      <w:r>
-        <w:rPr>
-          <w:rFonts w:asciiTheme="minorHAnsi" w:hAnsiTheme="minorHAnsi" w:cstheme="minorHAnsi"/>
-          <w:color w:val="FF0000"/>
-          <w:sz w:val="22"/>
-          <w:szCs w:val="22"/>
-          <w:highlight w:val="yellow"/>
-        </w:rPr>
-        <w:t>s4t</w:t>
-      </w:r>
-      <w:proofErr w:type="spellEnd"/>
-      <w:r>
-        <w:rPr>
-          <w:rFonts w:asciiTheme="minorHAnsi" w:hAnsiTheme="minorHAnsi" w:cstheme="minorHAnsi"/>
-          <w:color w:val="FF0000"/>
-          <w:sz w:val="22"/>
-          <w:szCs w:val="22"/>
-          <w:highlight w:val="yellow"/>
-        </w:rPr>
-        <w:t xml:space="preserve"> / thing) ???</w:t>
-      </w:r>
-      <w:r>
-        <w:rPr>
-          <w:rFonts w:asciiTheme="minorHAnsi" w:hAnsiTheme="minorHAnsi" w:cstheme="minorHAnsi"/>
-          <w:color w:val="FF0000"/>
-          <w:sz w:val="22"/>
-          <w:szCs w:val="22"/>
-          <w:highlight w:val="yellow"/>
-        </w:rPr>
-        <w:t xml:space="preserve"> </w:t>
-      </w:r>
-      <w:r>
-        <w:rPr>
-          <w:rFonts w:asciiTheme="minorHAnsi" w:hAnsiTheme="minorHAnsi" w:cstheme="minorHAnsi"/>
-          <w:sz w:val="22"/>
-          <w:szCs w:val="22"/>
-          <w:highlight w:val="yellow"/>
-        </w:rPr>
-        <w:tab/>
-      </w:r>
-      <w:r>
-        <w:rPr>
-          <w:rFonts w:asciiTheme="minorHAnsi" w:hAnsiTheme="minorHAnsi" w:cstheme="minorHAnsi"/>
-          <w:sz w:val="22"/>
-          <w:szCs w:val="22"/>
-          <w:highlight w:val="yellow"/>
-        </w:rPr>
-        <w:t xml:space="preserve">ADD alignment for </w:t>
-      </w:r>
-      <w:proofErr w:type="spellStart"/>
-      <w:r>
-        <w:rPr>
-          <w:rFonts w:asciiTheme="minorHAnsi" w:hAnsiTheme="minorHAnsi" w:cstheme="minorHAnsi"/>
-          <w:sz w:val="22"/>
-          <w:szCs w:val="22"/>
-          <w:highlight w:val="yellow"/>
-        </w:rPr>
-        <w:t>s2t</w:t>
-      </w:r>
-      <w:proofErr w:type="spellEnd"/>
-    </w:p>
-    <w:p>
-      <w:pPr>
-        <w:spacing w:line="240" w:lineRule="auto"/>
-        <w:ind w:firstLine="720"/>
-        <w:rPr>
-          <w:rFonts w:asciiTheme="minorHAnsi" w:hAnsiTheme="minorHAnsi" w:cstheme="minorHAnsi"/>
-          <w:sz w:val="22"/>
-          <w:szCs w:val="22"/>
-          <w:highlight w:val="yellow"/>
-        </w:rPr>
-      </w:pPr>
-      <w:proofErr w:type="gramStart"/>
-      <w:r>
-        <w:rPr>
-          <w:rFonts w:asciiTheme="minorHAnsi" w:hAnsiTheme="minorHAnsi" w:cstheme="minorHAnsi"/>
-          <w:sz w:val="22"/>
-          <w:szCs w:val="22"/>
-          <w:highlight w:val="yellow"/>
-        </w:rPr>
-        <w:t>:wiki</w:t>
-      </w:r>
-      <w:proofErr w:type="gramEnd"/>
-      <w:r>
-        <w:rPr>
-          <w:rFonts w:asciiTheme="minorHAnsi" w:hAnsiTheme="minorHAnsi" w:cstheme="minorHAnsi"/>
-          <w:sz w:val="22"/>
-          <w:szCs w:val="22"/>
-          <w:highlight w:val="yellow"/>
-        </w:rPr>
-        <w:t xml:space="preserve"> different</w:t>
-      </w:r>
-    </w:p>
-    <w:p>
-      <w:pPr>
-        <w:spacing w:line="240" w:lineRule="auto"/>
-        <w:rPr>
-          <w:rFonts w:asciiTheme="minorHAnsi" w:hAnsiTheme="minorHAnsi" w:cstheme="minorHAnsi"/>
-          <w:sz w:val="22"/>
-          <w:szCs w:val="22"/>
-        </w:rPr>
-      </w:pPr>
-      <w:r>
-        <w:rPr>
-          <w:rFonts w:asciiTheme="minorHAnsi" w:hAnsiTheme="minorHAnsi" w:cstheme="minorHAnsi"/>
-          <w:sz w:val="22"/>
-          <w:szCs w:val="22"/>
-          <w:highlight w:val="yellow"/>
-        </w:rPr>
-        <w:tab/>
-      </w:r>
-      <w:proofErr w:type="spellStart"/>
-      <w:r>
-        <w:rPr>
-          <w:rFonts w:asciiTheme="minorHAnsi" w:hAnsiTheme="minorHAnsi" w:cstheme="minorHAnsi"/>
-          <w:sz w:val="22"/>
-          <w:szCs w:val="22"/>
-          <w:highlight w:val="yellow"/>
-        </w:rPr>
-        <w:t>Tallin</w:t>
-      </w:r>
-      <w:proofErr w:type="spellEnd"/>
-      <w:r>
-        <w:rPr>
-          <w:rFonts w:asciiTheme="minorHAnsi" w:hAnsiTheme="minorHAnsi" w:cstheme="minorHAnsi"/>
-          <w:sz w:val="22"/>
-          <w:szCs w:val="22"/>
-          <w:highlight w:val="yellow"/>
-        </w:rPr>
-        <w:t xml:space="preserve"> … </w:t>
-      </w:r>
-      <w:proofErr w:type="gramStart"/>
-      <w:r>
-        <w:rPr>
-          <w:rFonts w:asciiTheme="minorHAnsi" w:hAnsiTheme="minorHAnsi" w:cstheme="minorHAnsi"/>
-          <w:sz w:val="22"/>
-          <w:szCs w:val="22"/>
-          <w:highlight w:val="yellow"/>
-        </w:rPr>
-        <w:t>ADD :refer</w:t>
-      </w:r>
-      <w:proofErr w:type="gramEnd"/>
-      <w:r>
-        <w:rPr>
-          <w:rFonts w:asciiTheme="minorHAnsi" w:hAnsiTheme="minorHAnsi" w:cstheme="minorHAnsi"/>
-          <w:sz w:val="22"/>
-          <w:szCs w:val="22"/>
-          <w:highlight w:val="yellow"/>
-        </w:rPr>
-        <w:t>-number singular</w:t>
-      </w:r>
-    </w:p>
-    <w:p>
-      <w:pPr>
-        <w:spacing w:line="240" w:lineRule="auto"/>
-        <w:rPr>
-          <w:rFonts w:asciiTheme="minorHAnsi" w:hAnsiTheme="minorHAnsi" w:cstheme="minorHAnsi"/>
-          <w:sz w:val="22"/>
-          <w:szCs w:val="22"/>
-          <w:highlight w:val="yellow"/>
-        </w:rPr>
-      </w:pPr>
-      <w:r>
-        <w:rPr>
-          <w:rFonts w:asciiTheme="minorHAnsi" w:hAnsiTheme="minorHAnsi" w:cstheme="minorHAnsi"/>
-          <w:sz w:val="22"/>
-          <w:szCs w:val="22"/>
-          <w:highlight w:val="yellow"/>
-        </w:rPr>
-        <w:t>DL</w:t>
-      </w:r>
-      <w:r>
-        <w:rPr>
-          <w:rFonts w:asciiTheme="minorHAnsi" w:hAnsiTheme="minorHAnsi" w:cstheme="minorHAnsi"/>
-          <w:sz w:val="22"/>
-          <w:szCs w:val="22"/>
-          <w:highlight w:val="yellow"/>
-        </w:rPr>
-        <w:tab/>
-      </w:r>
-      <w:r>
-        <w:rPr>
-          <w:rFonts w:asciiTheme="minorHAnsi" w:hAnsiTheme="minorHAnsi" w:cstheme="minorHAnsi"/>
-          <w:b/>
-          <w:color w:val="FF0000"/>
-          <w:sz w:val="22"/>
-          <w:szCs w:val="22"/>
-          <w:highlight w:val="yellow"/>
-        </w:rPr>
-        <w:t xml:space="preserve">ADD temporal for </w:t>
-      </w:r>
-      <w:proofErr w:type="spellStart"/>
-      <w:r>
-        <w:rPr>
-          <w:rFonts w:asciiTheme="minorHAnsi" w:hAnsiTheme="minorHAnsi" w:cstheme="minorHAnsi"/>
-          <w:b/>
-          <w:color w:val="FF0000"/>
-          <w:sz w:val="22"/>
-          <w:szCs w:val="22"/>
-          <w:highlight w:val="yellow"/>
-        </w:rPr>
-        <w:t>s4p</w:t>
-      </w:r>
-      <w:proofErr w:type="spellEnd"/>
-      <w:r>
-        <w:rPr>
-          <w:rFonts w:asciiTheme="minorHAnsi" w:hAnsiTheme="minorHAnsi" w:cstheme="minorHAnsi"/>
-          <w:b/>
-          <w:color w:val="FF0000"/>
-          <w:sz w:val="22"/>
-          <w:szCs w:val="22"/>
-          <w:highlight w:val="yellow"/>
-        </w:rPr>
-        <w:tab/>
-        <w:t>BUT not event, NOT time expression???</w:t>
-      </w:r>
-    </w:p>
-    <w:p>
-      <w:pPr>
-        <w:spacing w:line="240" w:lineRule="auto"/>
-        <w:rPr>
-          <w:rFonts w:asciiTheme="minorHAnsi" w:hAnsiTheme="minorHAnsi" w:cstheme="minorHAnsi"/>
-          <w:color w:val="00B050"/>
-          <w:sz w:val="22"/>
-          <w:szCs w:val="22"/>
-          <w:highlight w:val="yellow"/>
-        </w:rPr>
-      </w:pPr>
-      <w:r>
-        <w:rPr>
-          <w:rFonts w:asciiTheme="minorHAnsi" w:hAnsiTheme="minorHAnsi" w:cstheme="minorHAnsi"/>
-          <w:color w:val="00B050"/>
-          <w:sz w:val="22"/>
-          <w:szCs w:val="22"/>
-          <w:highlight w:val="yellow"/>
-        </w:rPr>
-        <w:tab/>
-      </w:r>
-      <w:proofErr w:type="gramStart"/>
-      <w:r>
-        <w:rPr>
-          <w:rFonts w:asciiTheme="minorHAnsi" w:hAnsiTheme="minorHAnsi" w:cstheme="minorHAnsi"/>
-          <w:color w:val="00B050"/>
-          <w:sz w:val="22"/>
-          <w:szCs w:val="22"/>
-          <w:highlight w:val="yellow"/>
-        </w:rPr>
-        <w:t>modal</w:t>
-      </w:r>
-      <w:proofErr w:type="gramEnd"/>
-      <w:r>
-        <w:rPr>
-          <w:rFonts w:asciiTheme="minorHAnsi" w:hAnsiTheme="minorHAnsi" w:cstheme="minorHAnsi"/>
-          <w:color w:val="00B050"/>
-          <w:sz w:val="22"/>
-          <w:szCs w:val="22"/>
-          <w:highlight w:val="yellow"/>
-        </w:rPr>
-        <w:t xml:space="preserve"> for </w:t>
-      </w:r>
-      <w:proofErr w:type="spellStart"/>
-      <w:r>
-        <w:rPr>
-          <w:rFonts w:asciiTheme="minorHAnsi" w:hAnsiTheme="minorHAnsi" w:cstheme="minorHAnsi"/>
-          <w:color w:val="00B050"/>
-          <w:sz w:val="22"/>
-          <w:szCs w:val="22"/>
-          <w:highlight w:val="yellow"/>
-        </w:rPr>
-        <w:t>s4p</w:t>
-      </w:r>
-      <w:proofErr w:type="spellEnd"/>
-      <w:r>
-        <w:rPr>
-          <w:rFonts w:asciiTheme="minorHAnsi" w:hAnsiTheme="minorHAnsi" w:cstheme="minorHAnsi"/>
-          <w:color w:val="00B050"/>
-          <w:sz w:val="22"/>
-          <w:szCs w:val="22"/>
-          <w:highlight w:val="yellow"/>
-        </w:rPr>
-        <w:t xml:space="preserve"> (publication) … publication is NOT an event – but is  source of modality ?? </w:t>
+        <w:t xml:space="preserve"> of modality ?? </w:t>
       </w:r>
     </w:p>
     <w:p>
@@ -8615,7 +6178,7 @@
           <w:szCs w:val="18"/>
         </w:rPr>
       </w:pPr>
-      <w:bookmarkStart w:id="0" w:name=":superset"/>
+      <w:bookmarkStart w:id="1" w:name=":superset"/>
       <w:r>
         <w:rPr>
           <w:rFonts w:asciiTheme="minorHAnsi" w:hAnsiTheme="minorHAnsi" w:cstheme="minorHAnsi"/>
@@ -8838,7 +6401,7 @@
         <w:br/>
         <w:t>                         :wiki "</w:t>
       </w:r>
-      <w:bookmarkEnd w:id="0"/>
+      <w:bookmarkEnd w:id="1"/>
       <w:proofErr w:type="spellStart"/>
       <w:r>
         <w:rPr>
@@ -11900,7 +9463,7 @@
           <w:szCs w:val="18"/>
         </w:rPr>
       </w:pPr>
-      <w:bookmarkStart w:id="1" w:name="approximately"/>
+      <w:bookmarkStart w:id="2" w:name="approximately"/>
       <w:r>
         <w:rPr>
           <w:rFonts w:ascii="Courier" w:hAnsi="Courier"/>
@@ -12030,7 +9593,7 @@
         </w:rPr>
         <w:t xml:space="preserve"> / percentage-entity :value 30))</w:t>
       </w:r>
-      <w:bookmarkEnd w:id="1"/>
+      <w:bookmarkEnd w:id="2"/>
       <w:r>
         <w:rPr>
           <w:rFonts w:ascii="Courier" w:hAnsi="Courier"/>
@@ -17541,8 +15104,6 @@
         </w:rPr>
         <w:t>.</w:t>
       </w:r>
-      <w:bookmarkStart w:id="2" w:name="_GoBack"/>
-      <w:bookmarkEnd w:id="2"/>
       <w:r>
         <w:rPr>
           <w:rFonts w:asciiTheme="minorHAnsi" w:hAnsiTheme="minorHAnsi" w:cstheme="minorHAnsi"/>
@@ -17684,7 +15245,7 @@
           <w:rPr>
             <w:noProof/>
           </w:rPr>
-          <w:t>5</w:t>
+          <w:t>1</w:t>
         </w:r>
         <w:r>
           <w:rPr>

</xml_diff>

<commit_message>
further notes on temporal annotations
</commit_message>
<xml_diff>
--- a/data/czech/Estonian differences ML_DZ.docx
+++ b/data/czech/Estonian differences ML_DZ.docx
@@ -1852,174 +1852,6 @@
         <w:spacing w:line="240" w:lineRule="auto"/>
         <w:rPr>
           <w:rFonts w:asciiTheme="minorHAnsi" w:hAnsiTheme="minorHAnsi" w:cstheme="minorHAnsi"/>
-          <w:b/>
-          <w:i/>
-          <w:sz w:val="22"/>
-          <w:szCs w:val="22"/>
-        </w:rPr>
-      </w:pPr>
-      <w:r>
-        <w:rPr>
-          <w:rFonts w:asciiTheme="minorHAnsi" w:hAnsiTheme="minorHAnsi" w:cstheme="minorHAnsi"/>
-          <w:b/>
-          <w:i/>
-          <w:sz w:val="22"/>
-          <w:szCs w:val="22"/>
-          <w:highlight w:val="red"/>
-        </w:rPr>
-        <w:t xml:space="preserve">??? </w:t>
-      </w:r>
-      <w:proofErr w:type="spellStart"/>
-      <w:proofErr w:type="gramStart"/>
-      <w:r>
-        <w:rPr>
-          <w:rFonts w:asciiTheme="minorHAnsi" w:hAnsiTheme="minorHAnsi" w:cstheme="minorHAnsi"/>
-          <w:b/>
-          <w:i/>
-          <w:sz w:val="22"/>
-          <w:szCs w:val="22"/>
-          <w:highlight w:val="red"/>
-        </w:rPr>
-        <w:t>celková</w:t>
-      </w:r>
-      <w:proofErr w:type="spellEnd"/>
-      <w:proofErr w:type="gramEnd"/>
-      <w:r>
-        <w:rPr>
-          <w:rFonts w:asciiTheme="minorHAnsi" w:hAnsiTheme="minorHAnsi" w:cstheme="minorHAnsi"/>
-          <w:b/>
-          <w:i/>
-          <w:sz w:val="22"/>
-          <w:szCs w:val="22"/>
-          <w:highlight w:val="red"/>
-        </w:rPr>
-        <w:t xml:space="preserve"> </w:t>
-      </w:r>
-      <w:proofErr w:type="spellStart"/>
-      <w:r>
-        <w:rPr>
-          <w:rFonts w:asciiTheme="minorHAnsi" w:hAnsiTheme="minorHAnsi" w:cstheme="minorHAnsi"/>
-          <w:b/>
-          <w:i/>
-          <w:sz w:val="22"/>
-          <w:szCs w:val="22"/>
-          <w:highlight w:val="red"/>
-        </w:rPr>
-        <w:t>struktura</w:t>
-      </w:r>
-      <w:proofErr w:type="spellEnd"/>
-      <w:r>
-        <w:rPr>
-          <w:rFonts w:asciiTheme="minorHAnsi" w:hAnsiTheme="minorHAnsi" w:cstheme="minorHAnsi"/>
-          <w:b/>
-          <w:i/>
-          <w:sz w:val="22"/>
-          <w:szCs w:val="22"/>
-          <w:highlight w:val="red"/>
-        </w:rPr>
-        <w:t xml:space="preserve"> u </w:t>
-      </w:r>
-      <w:proofErr w:type="spellStart"/>
-      <w:r>
-        <w:rPr>
-          <w:rFonts w:asciiTheme="minorHAnsi" w:hAnsiTheme="minorHAnsi" w:cstheme="minorHAnsi"/>
-          <w:b/>
-          <w:i/>
-          <w:sz w:val="22"/>
-          <w:szCs w:val="22"/>
-          <w:highlight w:val="red"/>
-        </w:rPr>
-        <w:t>Šárky</w:t>
-      </w:r>
-      <w:proofErr w:type="spellEnd"/>
-      <w:r>
-        <w:rPr>
-          <w:rFonts w:asciiTheme="minorHAnsi" w:hAnsiTheme="minorHAnsi" w:cstheme="minorHAnsi"/>
-          <w:b/>
-          <w:i/>
-          <w:sz w:val="22"/>
-          <w:szCs w:val="22"/>
-          <w:highlight w:val="red"/>
-        </w:rPr>
-        <w:t xml:space="preserve"> ???</w:t>
-      </w:r>
-    </w:p>
-    <w:p>
-      <w:pPr>
-        <w:spacing w:line="240" w:lineRule="auto"/>
-        <w:rPr>
-          <w:rFonts w:asciiTheme="minorHAnsi" w:hAnsiTheme="minorHAnsi" w:cstheme="minorHAnsi"/>
-          <w:i/>
-          <w:sz w:val="22"/>
-          <w:szCs w:val="22"/>
-        </w:rPr>
-      </w:pPr>
-    </w:p>
-    <w:p>
-      <w:pPr>
-        <w:spacing w:line="240" w:lineRule="auto"/>
-        <w:rPr>
-          <w:rFonts w:asciiTheme="minorHAnsi" w:hAnsiTheme="minorHAnsi" w:cstheme="minorHAnsi"/>
-          <w:b/>
-          <w:i/>
-          <w:sz w:val="22"/>
-          <w:szCs w:val="22"/>
-        </w:rPr>
-      </w:pPr>
-      <w:r>
-        <w:rPr>
-          <w:rFonts w:asciiTheme="minorHAnsi" w:hAnsiTheme="minorHAnsi" w:cstheme="minorHAnsi"/>
-          <w:b/>
-          <w:i/>
-          <w:sz w:val="22"/>
-          <w:szCs w:val="22"/>
-          <w:highlight w:val="red"/>
-        </w:rPr>
-        <w:t xml:space="preserve">??? </w:t>
-      </w:r>
-      <w:proofErr w:type="spellStart"/>
-      <w:proofErr w:type="gramStart"/>
-      <w:r>
-        <w:rPr>
-          <w:rFonts w:asciiTheme="minorHAnsi" w:hAnsiTheme="minorHAnsi" w:cstheme="minorHAnsi"/>
-          <w:b/>
-          <w:i/>
-          <w:sz w:val="22"/>
-          <w:szCs w:val="22"/>
-          <w:highlight w:val="red"/>
-        </w:rPr>
-        <w:t>apozice</w:t>
-      </w:r>
-      <w:proofErr w:type="spellEnd"/>
-      <w:proofErr w:type="gramEnd"/>
-    </w:p>
-    <w:p>
-      <w:pPr>
-        <w:spacing w:line="240" w:lineRule="auto"/>
-        <w:rPr>
-          <w:rFonts w:asciiTheme="minorHAnsi" w:hAnsiTheme="minorHAnsi" w:cstheme="minorHAnsi"/>
-          <w:i/>
-          <w:sz w:val="22"/>
-          <w:szCs w:val="22"/>
-        </w:rPr>
-      </w:pPr>
-    </w:p>
-    <w:p>
-      <w:pPr>
-        <w:spacing w:line="240" w:lineRule="auto"/>
-        <w:rPr>
-          <w:rFonts w:asciiTheme="minorHAnsi" w:hAnsiTheme="minorHAnsi" w:cstheme="minorHAnsi"/>
-          <w:i/>
-          <w:sz w:val="22"/>
-          <w:szCs w:val="22"/>
-        </w:rPr>
-      </w:pPr>
-    </w:p>
-    <w:p>
-      <w:pPr>
-        <w:spacing w:line="240" w:lineRule="auto"/>
-        <w:rPr>
-          <w:rFonts w:asciiTheme="minorHAnsi" w:hAnsiTheme="minorHAnsi" w:cstheme="minorHAnsi"/>
           <w:i/>
           <w:sz w:val="22"/>
           <w:szCs w:val="22"/>
@@ -2418,6 +2250,30 @@
           <w:sz w:val="22"/>
           <w:szCs w:val="22"/>
         </w:rPr>
+        <w:sym w:font="Wingdings" w:char="F0E0"/>
+      </w:r>
+      <w:r>
+        <w:rPr>
+          <w:rFonts w:asciiTheme="minorHAnsi" w:hAnsiTheme="minorHAnsi" w:cstheme="minorHAnsi"/>
+          <w:sz w:val="22"/>
+          <w:szCs w:val="22"/>
+        </w:rPr>
+        <w:t xml:space="preserve"> manner</w:t>
+      </w:r>
+      <w:r>
+        <w:rPr>
+          <w:rFonts w:asciiTheme="minorHAnsi" w:hAnsiTheme="minorHAnsi" w:cstheme="minorHAnsi"/>
+          <w:sz w:val="22"/>
+          <w:szCs w:val="22"/>
+        </w:rPr>
+        <w:t xml:space="preserve"> </w:t>
+      </w:r>
+      <w:r>
+        <w:rPr>
+          <w:rFonts w:asciiTheme="minorHAnsi" w:hAnsiTheme="minorHAnsi" w:cstheme="minorHAnsi"/>
+          <w:sz w:val="22"/>
+          <w:szCs w:val="22"/>
+        </w:rPr>
         <w:t>(</w:t>
       </w:r>
       <w:proofErr w:type="spellStart"/>
@@ -2596,7 +2452,6 @@
           <w:sz w:val="22"/>
           <w:szCs w:val="22"/>
         </w:rPr>
-        <w:lastRenderedPageBreak/>
         <w:t>(</w:t>
       </w:r>
       <w:proofErr w:type="spellStart"/>
@@ -2903,6 +2758,50 @@
           <w:szCs w:val="22"/>
         </w:rPr>
         <w:tab/>
+      </w:r>
+      <w:r>
+        <w:rPr>
+          <w:rFonts w:asciiTheme="minorHAnsi" w:hAnsiTheme="minorHAnsi" w:cstheme="minorHAnsi"/>
+          <w:sz w:val="22"/>
+          <w:szCs w:val="22"/>
+        </w:rPr>
+        <w:t xml:space="preserve">… ML: OK </w:t>
+      </w:r>
+    </w:p>
+    <w:p>
+      <w:pPr>
+        <w:spacing w:line="240" w:lineRule="auto"/>
+        <w:rPr>
+          <w:rFonts w:asciiTheme="minorHAnsi" w:hAnsiTheme="minorHAnsi" w:cstheme="minorHAnsi"/>
+          <w:sz w:val="22"/>
+          <w:szCs w:val="22"/>
+        </w:rPr>
+      </w:pPr>
+      <w:r>
+        <w:rPr>
+          <w:rFonts w:asciiTheme="minorHAnsi" w:hAnsiTheme="minorHAnsi" w:cstheme="minorHAnsi"/>
+          <w:sz w:val="22"/>
+          <w:szCs w:val="22"/>
+        </w:rPr>
+        <w:t xml:space="preserve">(PDT … </w:t>
+      </w:r>
+      <w:proofErr w:type="spellStart"/>
+      <w:r>
+        <w:rPr>
+          <w:rFonts w:asciiTheme="minorHAnsi" w:hAnsiTheme="minorHAnsi" w:cstheme="minorHAnsi"/>
+          <w:sz w:val="22"/>
+          <w:szCs w:val="22"/>
+        </w:rPr>
+        <w:t>TWHEN</w:t>
+      </w:r>
+      <w:proofErr w:type="spellEnd"/>
+      <w:r>
+        <w:rPr>
+          <w:rFonts w:asciiTheme="minorHAnsi" w:hAnsiTheme="minorHAnsi" w:cstheme="minorHAnsi"/>
+          <w:sz w:val="22"/>
+          <w:szCs w:val="22"/>
+        </w:rPr>
+        <w:t>)</w:t>
       </w:r>
     </w:p>
     <w:p>
@@ -3634,31 +3533,17 @@
           <w:rFonts w:asciiTheme="minorHAnsi" w:hAnsiTheme="minorHAnsi" w:cstheme="minorHAnsi"/>
           <w:sz w:val="22"/>
           <w:szCs w:val="22"/>
-        </w:rPr>
-        <w:t>:</w:t>
-      </w:r>
-      <w:r>
-        <w:rPr>
-          <w:rFonts w:asciiTheme="minorHAnsi" w:hAnsiTheme="minorHAnsi" w:cstheme="minorHAnsi"/>
-          <w:sz w:val="22"/>
-          <w:szCs w:val="22"/>
-        </w:rPr>
-        <w:t>reference-number plural</w:t>
-      </w:r>
-      <w:r>
-        <w:rPr>
-          <w:rFonts w:asciiTheme="minorHAnsi" w:hAnsiTheme="minorHAnsi" w:cstheme="minorHAnsi"/>
-          <w:sz w:val="22"/>
-          <w:szCs w:val="22"/>
-        </w:rPr>
-        <w:t xml:space="preserve"> u </w:t>
-      </w:r>
-      <w:proofErr w:type="spellStart"/>
-      <w:r>
-        <w:rPr>
-          <w:rFonts w:asciiTheme="minorHAnsi" w:hAnsiTheme="minorHAnsi" w:cstheme="minorHAnsi"/>
-          <w:sz w:val="22"/>
-          <w:szCs w:val="22"/>
+          <w:highlight w:val="red"/>
+        </w:rPr>
+        <w:t xml:space="preserve">:reference-number plural u </w:t>
+      </w:r>
+      <w:proofErr w:type="spellStart"/>
+      <w:r>
+        <w:rPr>
+          <w:rFonts w:asciiTheme="minorHAnsi" w:hAnsiTheme="minorHAnsi" w:cstheme="minorHAnsi"/>
+          <w:sz w:val="22"/>
+          <w:szCs w:val="22"/>
+          <w:highlight w:val="red"/>
         </w:rPr>
         <w:t>slovesa</w:t>
       </w:r>
@@ -3668,6 +3553,7 @@
           <w:rFonts w:asciiTheme="minorHAnsi" w:hAnsiTheme="minorHAnsi" w:cstheme="minorHAnsi"/>
           <w:sz w:val="22"/>
           <w:szCs w:val="22"/>
+          <w:highlight w:val="red"/>
         </w:rPr>
         <w:t xml:space="preserve"> ???</w:t>
       </w:r>
@@ -3945,10 +3831,21 @@
         <w:spacing w:line="240" w:lineRule="auto"/>
         <w:rPr>
           <w:rFonts w:asciiTheme="minorHAnsi" w:hAnsiTheme="minorHAnsi" w:cstheme="minorHAnsi"/>
-          <w:sz w:val="22"/>
-          <w:szCs w:val="22"/>
-        </w:rPr>
-      </w:pPr>
+          <w:i/>
+          <w:sz w:val="22"/>
+          <w:szCs w:val="22"/>
+        </w:rPr>
+      </w:pPr>
+      <w:r>
+        <w:rPr>
+          <w:rFonts w:asciiTheme="minorHAnsi" w:hAnsiTheme="minorHAnsi" w:cstheme="minorHAnsi"/>
+          <w:i/>
+          <w:sz w:val="22"/>
+          <w:szCs w:val="22"/>
+          <w:highlight w:val="red"/>
+        </w:rPr>
+        <w:t xml:space="preserve">!!! </w:t>
+      </w:r>
       <w:proofErr w:type="spellStart"/>
       <w:proofErr w:type="gramStart"/>
       <w:r>
@@ -3957,6 +3854,84 @@
           <w:i/>
           <w:sz w:val="22"/>
           <w:szCs w:val="22"/>
+          <w:highlight w:val="red"/>
+        </w:rPr>
+        <w:t>celková</w:t>
+      </w:r>
+      <w:proofErr w:type="spellEnd"/>
+      <w:proofErr w:type="gramEnd"/>
+      <w:r>
+        <w:rPr>
+          <w:rFonts w:asciiTheme="minorHAnsi" w:hAnsiTheme="minorHAnsi" w:cstheme="minorHAnsi"/>
+          <w:i/>
+          <w:sz w:val="22"/>
+          <w:szCs w:val="22"/>
+          <w:highlight w:val="red"/>
+        </w:rPr>
+        <w:t xml:space="preserve"> </w:t>
+      </w:r>
+      <w:proofErr w:type="spellStart"/>
+      <w:r>
+        <w:rPr>
+          <w:rFonts w:asciiTheme="minorHAnsi" w:hAnsiTheme="minorHAnsi" w:cstheme="minorHAnsi"/>
+          <w:i/>
+          <w:sz w:val="22"/>
+          <w:szCs w:val="22"/>
+          <w:highlight w:val="red"/>
+        </w:rPr>
+        <w:t>struktura</w:t>
+      </w:r>
+      <w:proofErr w:type="spellEnd"/>
+      <w:r>
+        <w:rPr>
+          <w:rFonts w:asciiTheme="minorHAnsi" w:hAnsiTheme="minorHAnsi" w:cstheme="minorHAnsi"/>
+          <w:i/>
+          <w:sz w:val="22"/>
+          <w:szCs w:val="22"/>
+          <w:highlight w:val="red"/>
+        </w:rPr>
+        <w:t xml:space="preserve"> u </w:t>
+      </w:r>
+      <w:proofErr w:type="spellStart"/>
+      <w:r>
+        <w:rPr>
+          <w:rFonts w:asciiTheme="minorHAnsi" w:hAnsiTheme="minorHAnsi" w:cstheme="minorHAnsi"/>
+          <w:i/>
+          <w:sz w:val="22"/>
+          <w:szCs w:val="22"/>
+          <w:highlight w:val="red"/>
+        </w:rPr>
+        <w:t>Šárky</w:t>
+      </w:r>
+      <w:proofErr w:type="spellEnd"/>
+      <w:r>
+        <w:rPr>
+          <w:rFonts w:asciiTheme="minorHAnsi" w:hAnsiTheme="minorHAnsi" w:cstheme="minorHAnsi"/>
+          <w:i/>
+          <w:sz w:val="22"/>
+          <w:szCs w:val="22"/>
+          <w:highlight w:val="red"/>
+        </w:rPr>
+        <w:t xml:space="preserve"> !!!</w:t>
+      </w:r>
+    </w:p>
+    <w:p>
+      <w:pPr>
+        <w:spacing w:line="240" w:lineRule="auto"/>
+        <w:rPr>
+          <w:rFonts w:asciiTheme="minorHAnsi" w:hAnsiTheme="minorHAnsi" w:cstheme="minorHAnsi"/>
+          <w:sz w:val="22"/>
+          <w:szCs w:val="22"/>
+        </w:rPr>
+      </w:pPr>
+      <w:proofErr w:type="spellStart"/>
+      <w:proofErr w:type="gramStart"/>
+      <w:r>
+        <w:rPr>
+          <w:rFonts w:asciiTheme="minorHAnsi" w:hAnsiTheme="minorHAnsi" w:cstheme="minorHAnsi"/>
+          <w:i/>
+          <w:sz w:val="22"/>
+          <w:szCs w:val="22"/>
         </w:rPr>
         <w:t>blok</w:t>
       </w:r>
@@ -3995,6 +3970,7 @@
       <w:r>
         <w:rPr>
           <w:rFonts w:asciiTheme="minorHAnsi" w:hAnsiTheme="minorHAnsi" w:cstheme="minorHAnsi"/>
+          <w:b/>
           <w:i/>
           <w:sz w:val="22"/>
           <w:szCs w:val="22"/>
@@ -4180,7 +4156,7 @@
             <v:imagedata r:id="rId8" o:title=""/>
             <w10:wrap type="topAndBottom"/>
           </v:shape>
-          <o:OLEObject Type="Embed" ProgID="AcroExch.Document.DC" ShapeID="_x0000_s1026" DrawAspect="Content" ObjectID="_1775564794" r:id="rId9"/>
+          <o:OLEObject Type="Embed" ProgID="AcroExch.Document.DC" ShapeID="_x0000_s1026" DrawAspect="Content" ObjectID="_1775897834" r:id="rId9"/>
         </w:pict>
       </w:r>
       <w:proofErr w:type="spellStart"/>
@@ -4529,7 +4505,229 @@
           <w:sz w:val="22"/>
           <w:szCs w:val="22"/>
         </w:rPr>
+        <w:t>------------</w:t>
+      </w:r>
+    </w:p>
+    <w:p>
+      <w:pPr>
+        <w:spacing w:line="240" w:lineRule="auto"/>
+        <w:rPr>
+          <w:rFonts w:asciiTheme="minorHAnsi" w:hAnsiTheme="minorHAnsi" w:cstheme="minorHAnsi"/>
+          <w:i/>
+          <w:sz w:val="22"/>
+          <w:szCs w:val="22"/>
+        </w:rPr>
+      </w:pPr>
+      <w:proofErr w:type="spellStart"/>
+      <w:proofErr w:type="gramStart"/>
+      <w:r>
+        <w:rPr>
+          <w:rFonts w:asciiTheme="minorHAnsi" w:hAnsiTheme="minorHAnsi" w:cstheme="minorHAnsi"/>
+          <w:i/>
+          <w:sz w:val="22"/>
+          <w:szCs w:val="22"/>
+        </w:rPr>
+        <w:t>kandidovat</w:t>
+      </w:r>
+      <w:proofErr w:type="spellEnd"/>
+      <w:proofErr w:type="gramEnd"/>
+      <w:r>
+        <w:rPr>
+          <w:rFonts w:asciiTheme="minorHAnsi" w:hAnsiTheme="minorHAnsi" w:cstheme="minorHAnsi"/>
+          <w:i/>
+          <w:sz w:val="22"/>
+          <w:szCs w:val="22"/>
+        </w:rPr>
+        <w:t xml:space="preserve"> </w:t>
+      </w:r>
+    </w:p>
+    <w:p>
+      <w:pPr>
+        <w:spacing w:line="240" w:lineRule="auto"/>
+        <w:rPr>
+          <w:rFonts w:asciiTheme="minorHAnsi" w:hAnsiTheme="minorHAnsi" w:cstheme="minorHAnsi"/>
+          <w:sz w:val="22"/>
+          <w:szCs w:val="22"/>
+          <w:highlight w:val="red"/>
+        </w:rPr>
+      </w:pPr>
+      <w:r>
+        <w:rPr>
+          <w:rFonts w:asciiTheme="minorHAnsi" w:hAnsiTheme="minorHAnsi" w:cstheme="minorHAnsi"/>
+          <w:sz w:val="22"/>
+          <w:szCs w:val="22"/>
+          <w:highlight w:val="red"/>
+        </w:rPr>
         <w:lastRenderedPageBreak/>
+        <w:t xml:space="preserve">ML, </w:t>
+      </w:r>
+      <w:proofErr w:type="spellStart"/>
+      <w:r>
+        <w:rPr>
+          <w:rFonts w:asciiTheme="minorHAnsi" w:hAnsiTheme="minorHAnsi" w:cstheme="minorHAnsi"/>
+          <w:sz w:val="22"/>
+          <w:szCs w:val="22"/>
+          <w:highlight w:val="red"/>
+        </w:rPr>
+        <w:t>DZ</w:t>
+      </w:r>
+      <w:proofErr w:type="spellEnd"/>
+      <w:r>
+        <w:rPr>
+          <w:rFonts w:asciiTheme="minorHAnsi" w:hAnsiTheme="minorHAnsi" w:cstheme="minorHAnsi"/>
+          <w:sz w:val="22"/>
+          <w:szCs w:val="22"/>
+          <w:highlight w:val="red"/>
+        </w:rPr>
+        <w:t xml:space="preserve"> </w:t>
+      </w:r>
+      <w:r>
+        <w:rPr>
+          <w:rFonts w:asciiTheme="minorHAnsi" w:hAnsiTheme="minorHAnsi" w:cstheme="minorHAnsi"/>
+          <w:sz w:val="22"/>
+          <w:szCs w:val="22"/>
+          <w:highlight w:val="red"/>
+        </w:rPr>
+        <w:t>… activity (impf</w:t>
+      </w:r>
+      <w:r>
+        <w:rPr>
+          <w:rFonts w:asciiTheme="minorHAnsi" w:hAnsiTheme="minorHAnsi" w:cstheme="minorHAnsi"/>
+          <w:sz w:val="22"/>
+          <w:szCs w:val="22"/>
+          <w:highlight w:val="red"/>
+        </w:rPr>
+        <w:t>)</w:t>
+      </w:r>
+    </w:p>
+    <w:p>
+      <w:pPr>
+        <w:spacing w:line="240" w:lineRule="auto"/>
+        <w:rPr>
+          <w:rFonts w:asciiTheme="minorHAnsi" w:hAnsiTheme="minorHAnsi" w:cstheme="minorHAnsi"/>
+          <w:sz w:val="22"/>
+          <w:szCs w:val="22"/>
+        </w:rPr>
+      </w:pPr>
+      <w:proofErr w:type="spellStart"/>
+      <w:r>
+        <w:rPr>
+          <w:rFonts w:asciiTheme="minorHAnsi" w:hAnsiTheme="minorHAnsi" w:cstheme="minorHAnsi"/>
+          <w:sz w:val="22"/>
+          <w:szCs w:val="22"/>
+          <w:highlight w:val="red"/>
+        </w:rPr>
+        <w:t>ŠZ</w:t>
+      </w:r>
+      <w:proofErr w:type="spellEnd"/>
+      <w:r>
+        <w:rPr>
+          <w:rFonts w:asciiTheme="minorHAnsi" w:hAnsiTheme="minorHAnsi" w:cstheme="minorHAnsi"/>
+          <w:sz w:val="22"/>
+          <w:szCs w:val="22"/>
+          <w:highlight w:val="red"/>
+        </w:rPr>
+        <w:tab/>
+      </w:r>
+      <w:r>
+        <w:rPr>
+          <w:rFonts w:asciiTheme="minorHAnsi" w:hAnsiTheme="minorHAnsi" w:cstheme="minorHAnsi"/>
+          <w:sz w:val="22"/>
+          <w:szCs w:val="22"/>
+          <w:highlight w:val="red"/>
+        </w:rPr>
+        <w:t>performance (pf)</w:t>
+      </w:r>
+      <w:r>
+        <w:rPr>
+          <w:rFonts w:asciiTheme="minorHAnsi" w:hAnsiTheme="minorHAnsi" w:cstheme="minorHAnsi"/>
+          <w:sz w:val="22"/>
+          <w:szCs w:val="22"/>
+        </w:rPr>
+        <w:t xml:space="preserve"> … OK, </w:t>
+      </w:r>
+      <w:proofErr w:type="spellStart"/>
+      <w:r>
+        <w:rPr>
+          <w:rFonts w:asciiTheme="minorHAnsi" w:hAnsiTheme="minorHAnsi" w:cstheme="minorHAnsi"/>
+          <w:sz w:val="22"/>
+          <w:szCs w:val="22"/>
+        </w:rPr>
+        <w:t>pokud</w:t>
+      </w:r>
+      <w:proofErr w:type="spellEnd"/>
+      <w:r>
+        <w:rPr>
+          <w:rFonts w:asciiTheme="minorHAnsi" w:hAnsiTheme="minorHAnsi" w:cstheme="minorHAnsi"/>
+          <w:sz w:val="22"/>
+          <w:szCs w:val="22"/>
+        </w:rPr>
+        <w:t xml:space="preserve"> je </w:t>
+      </w:r>
+      <w:proofErr w:type="spellStart"/>
+      <w:r>
+        <w:rPr>
+          <w:rFonts w:asciiTheme="minorHAnsi" w:hAnsiTheme="minorHAnsi" w:cstheme="minorHAnsi"/>
+          <w:sz w:val="22"/>
+          <w:szCs w:val="22"/>
+        </w:rPr>
+        <w:t>důraz</w:t>
+      </w:r>
+      <w:proofErr w:type="spellEnd"/>
+      <w:r>
+        <w:rPr>
+          <w:rFonts w:asciiTheme="minorHAnsi" w:hAnsiTheme="minorHAnsi" w:cstheme="minorHAnsi"/>
+          <w:sz w:val="22"/>
+          <w:szCs w:val="22"/>
+        </w:rPr>
+        <w:t xml:space="preserve"> </w:t>
+      </w:r>
+      <w:proofErr w:type="spellStart"/>
+      <w:proofErr w:type="gramStart"/>
+      <w:r>
+        <w:rPr>
+          <w:rFonts w:asciiTheme="minorHAnsi" w:hAnsiTheme="minorHAnsi" w:cstheme="minorHAnsi"/>
+          <w:sz w:val="22"/>
+          <w:szCs w:val="22"/>
+        </w:rPr>
+        <w:t>na</w:t>
+      </w:r>
+      <w:proofErr w:type="spellEnd"/>
+      <w:proofErr w:type="gramEnd"/>
+      <w:r>
+        <w:rPr>
+          <w:rFonts w:asciiTheme="minorHAnsi" w:hAnsiTheme="minorHAnsi" w:cstheme="minorHAnsi"/>
+          <w:sz w:val="22"/>
+          <w:szCs w:val="22"/>
+        </w:rPr>
+        <w:t xml:space="preserve"> </w:t>
+      </w:r>
+      <w:proofErr w:type="spellStart"/>
+      <w:r>
+        <w:rPr>
+          <w:rFonts w:asciiTheme="minorHAnsi" w:hAnsiTheme="minorHAnsi" w:cstheme="minorHAnsi"/>
+          <w:sz w:val="22"/>
+          <w:szCs w:val="22"/>
+        </w:rPr>
+        <w:t>výsledku</w:t>
+      </w:r>
+      <w:proofErr w:type="spellEnd"/>
+    </w:p>
+    <w:p>
+      <w:pPr>
+        <w:spacing w:line="240" w:lineRule="auto"/>
+        <w:rPr>
+          <w:rFonts w:asciiTheme="minorHAnsi" w:hAnsiTheme="minorHAnsi" w:cstheme="minorHAnsi"/>
+          <w:sz w:val="22"/>
+          <w:szCs w:val="22"/>
+        </w:rPr>
+      </w:pPr>
+      <w:r>
+        <w:rPr>
+          <w:rFonts w:asciiTheme="minorHAnsi" w:hAnsiTheme="minorHAnsi" w:cstheme="minorHAnsi"/>
+          <w:sz w:val="22"/>
+          <w:szCs w:val="22"/>
+        </w:rPr>
         <w:t>------------</w:t>
       </w:r>
     </w:p>
@@ -4543,27 +4741,123 @@
           <w:szCs w:val="22"/>
         </w:rPr>
       </w:pPr>
-      <w:proofErr w:type="spellStart"/>
-      <w:proofErr w:type="gramStart"/>
-      <w:r>
-        <w:rPr>
-          <w:rFonts w:asciiTheme="minorHAnsi" w:hAnsiTheme="minorHAnsi" w:cstheme="minorHAnsi"/>
-          <w:i/>
-          <w:sz w:val="22"/>
-          <w:szCs w:val="22"/>
-        </w:rPr>
-        <w:t>kandidovat</w:t>
-      </w:r>
-      <w:proofErr w:type="spellEnd"/>
-      <w:proofErr w:type="gramEnd"/>
-      <w:r>
-        <w:rPr>
-          <w:rFonts w:asciiTheme="minorHAnsi" w:hAnsiTheme="minorHAnsi" w:cstheme="minorHAnsi"/>
-          <w:i/>
-          <w:sz w:val="22"/>
-          <w:szCs w:val="22"/>
-        </w:rPr>
-        <w:t xml:space="preserve"> </w:t>
+      <w:r>
+        <w:rPr>
+          <w:rFonts w:asciiTheme="minorHAnsi" w:hAnsiTheme="minorHAnsi" w:cstheme="minorHAnsi"/>
+          <w:i/>
+          <w:sz w:val="22"/>
+          <w:szCs w:val="22"/>
+        </w:rPr>
+        <w:t xml:space="preserve">V </w:t>
+      </w:r>
+      <w:proofErr w:type="spellStart"/>
+      <w:r>
+        <w:rPr>
+          <w:rFonts w:asciiTheme="minorHAnsi" w:hAnsiTheme="minorHAnsi" w:cstheme="minorHAnsi"/>
+          <w:i/>
+          <w:sz w:val="22"/>
+          <w:szCs w:val="22"/>
+        </w:rPr>
+        <w:t>nedělních</w:t>
+      </w:r>
+      <w:proofErr w:type="spellEnd"/>
+      <w:r>
+        <w:rPr>
+          <w:rFonts w:asciiTheme="minorHAnsi" w:hAnsiTheme="minorHAnsi" w:cstheme="minorHAnsi"/>
+          <w:i/>
+          <w:sz w:val="22"/>
+          <w:szCs w:val="22"/>
+        </w:rPr>
+        <w:t xml:space="preserve"> </w:t>
+      </w:r>
+      <w:proofErr w:type="spellStart"/>
+      <w:r>
+        <w:rPr>
+          <w:rFonts w:asciiTheme="minorHAnsi" w:hAnsiTheme="minorHAnsi" w:cstheme="minorHAnsi"/>
+          <w:i/>
+          <w:sz w:val="22"/>
+          <w:szCs w:val="22"/>
+        </w:rPr>
+        <w:t>pa</w:t>
+      </w:r>
+      <w:r>
+        <w:rPr>
+          <w:rFonts w:asciiTheme="minorHAnsi" w:hAnsiTheme="minorHAnsi" w:cstheme="minorHAnsi"/>
+          <w:i/>
+          <w:sz w:val="22"/>
+          <w:szCs w:val="22"/>
+        </w:rPr>
+        <w:t>rlamentích</w:t>
+      </w:r>
+      <w:proofErr w:type="spellEnd"/>
+      <w:r>
+        <w:rPr>
+          <w:rFonts w:asciiTheme="minorHAnsi" w:hAnsiTheme="minorHAnsi" w:cstheme="minorHAnsi"/>
+          <w:i/>
+          <w:sz w:val="22"/>
+          <w:szCs w:val="22"/>
+        </w:rPr>
+        <w:t xml:space="preserve"> </w:t>
+      </w:r>
+      <w:proofErr w:type="spellStart"/>
+      <w:r>
+        <w:rPr>
+          <w:rFonts w:asciiTheme="minorHAnsi" w:hAnsiTheme="minorHAnsi" w:cstheme="minorHAnsi"/>
+          <w:i/>
+          <w:sz w:val="22"/>
+          <w:szCs w:val="22"/>
+        </w:rPr>
+        <w:t>volbách</w:t>
+      </w:r>
+      <w:proofErr w:type="spellEnd"/>
+      <w:r>
+        <w:rPr>
+          <w:rFonts w:asciiTheme="minorHAnsi" w:hAnsiTheme="minorHAnsi" w:cstheme="minorHAnsi"/>
+          <w:i/>
+          <w:sz w:val="22"/>
+          <w:szCs w:val="22"/>
+        </w:rPr>
+        <w:t xml:space="preserve"> v </w:t>
+      </w:r>
+      <w:proofErr w:type="spellStart"/>
+      <w:r>
+        <w:rPr>
+          <w:rFonts w:asciiTheme="minorHAnsi" w:hAnsiTheme="minorHAnsi" w:cstheme="minorHAnsi"/>
+          <w:i/>
+          <w:sz w:val="22"/>
+          <w:szCs w:val="22"/>
+        </w:rPr>
+        <w:t>Estonsku</w:t>
+      </w:r>
+      <w:proofErr w:type="spellEnd"/>
+      <w:r>
+        <w:rPr>
+          <w:rFonts w:asciiTheme="minorHAnsi" w:hAnsiTheme="minorHAnsi" w:cstheme="minorHAnsi"/>
+          <w:i/>
+          <w:sz w:val="22"/>
+          <w:szCs w:val="22"/>
+        </w:rPr>
+        <w:t xml:space="preserve"> </w:t>
+      </w:r>
+      <w:proofErr w:type="spellStart"/>
+      <w:r>
+        <w:rPr>
+          <w:rFonts w:asciiTheme="minorHAnsi" w:hAnsiTheme="minorHAnsi" w:cstheme="minorHAnsi"/>
+          <w:i/>
+          <w:sz w:val="22"/>
+          <w:szCs w:val="22"/>
+        </w:rPr>
+        <w:t>získal</w:t>
+      </w:r>
+      <w:proofErr w:type="spellEnd"/>
+      <w:r>
+        <w:rPr>
+          <w:rFonts w:asciiTheme="minorHAnsi" w:hAnsiTheme="minorHAnsi" w:cstheme="minorHAnsi"/>
+          <w:i/>
+          <w:sz w:val="22"/>
+          <w:szCs w:val="22"/>
+        </w:rPr>
+        <w:t xml:space="preserve"> …</w:t>
       </w:r>
     </w:p>
     <w:p>
@@ -4573,9 +4867,161 @@
           <w:rFonts w:asciiTheme="minorHAnsi" w:hAnsiTheme="minorHAnsi" w:cstheme="minorHAnsi"/>
           <w:sz w:val="22"/>
           <w:szCs w:val="22"/>
+        </w:rPr>
+      </w:pPr>
+      <w:proofErr w:type="spellStart"/>
+      <w:r>
+        <w:rPr>
+          <w:rFonts w:asciiTheme="minorHAnsi" w:hAnsiTheme="minorHAnsi" w:cstheme="minorHAnsi"/>
+          <w:sz w:val="22"/>
+          <w:szCs w:val="22"/>
+        </w:rPr>
+        <w:t>SZ</w:t>
+      </w:r>
+      <w:proofErr w:type="spellEnd"/>
+      <w:r>
+        <w:rPr>
+          <w:rFonts w:asciiTheme="minorHAnsi" w:hAnsiTheme="minorHAnsi" w:cstheme="minorHAnsi"/>
+          <w:sz w:val="22"/>
+          <w:szCs w:val="22"/>
+        </w:rPr>
+        <w:t xml:space="preserve"> </w:t>
+      </w:r>
+      <w:r>
+        <w:rPr>
+          <w:rFonts w:asciiTheme="minorHAnsi" w:hAnsiTheme="minorHAnsi" w:cstheme="minorHAnsi"/>
+          <w:sz w:val="22"/>
+          <w:szCs w:val="22"/>
+        </w:rPr>
+        <w:tab/>
+      </w:r>
+      <w:proofErr w:type="spellStart"/>
+      <w:r>
+        <w:rPr>
+          <w:rFonts w:asciiTheme="minorHAnsi" w:hAnsiTheme="minorHAnsi" w:cstheme="minorHAnsi"/>
+          <w:sz w:val="22"/>
+          <w:szCs w:val="22"/>
+        </w:rPr>
+        <w:t>získat</w:t>
+      </w:r>
+      <w:proofErr w:type="spellEnd"/>
+      <w:r>
+        <w:rPr>
+          <w:rFonts w:asciiTheme="minorHAnsi" w:hAnsiTheme="minorHAnsi" w:cstheme="minorHAnsi"/>
+          <w:sz w:val="22"/>
+          <w:szCs w:val="22"/>
+        </w:rPr>
+        <w:t xml:space="preserve"> </w:t>
+      </w:r>
+      <w:proofErr w:type="spellStart"/>
+      <w:r>
+        <w:rPr>
+          <w:rFonts w:asciiTheme="minorHAnsi" w:hAnsiTheme="minorHAnsi" w:cstheme="minorHAnsi"/>
+          <w:sz w:val="22"/>
+          <w:szCs w:val="22"/>
+        </w:rPr>
+        <w:t>ve</w:t>
+      </w:r>
+      <w:proofErr w:type="spellEnd"/>
+      <w:r>
+        <w:rPr>
+          <w:rFonts w:asciiTheme="minorHAnsi" w:hAnsiTheme="minorHAnsi" w:cstheme="minorHAnsi"/>
+          <w:sz w:val="22"/>
+          <w:szCs w:val="22"/>
+        </w:rPr>
+        <w:t xml:space="preserve"> </w:t>
+      </w:r>
+      <w:proofErr w:type="spellStart"/>
+      <w:r>
+        <w:rPr>
+          <w:rFonts w:asciiTheme="minorHAnsi" w:hAnsiTheme="minorHAnsi" w:cstheme="minorHAnsi"/>
+          <w:sz w:val="22"/>
+          <w:szCs w:val="22"/>
+        </w:rPr>
+        <w:t>volbác</w:t>
+      </w:r>
+      <w:r>
+        <w:rPr>
+          <w:rFonts w:asciiTheme="minorHAnsi" w:hAnsiTheme="minorHAnsi" w:cstheme="minorHAnsi"/>
+          <w:sz w:val="22"/>
+          <w:szCs w:val="22"/>
+        </w:rPr>
+        <w:t>h.ARG2</w:t>
+      </w:r>
+      <w:proofErr w:type="spellEnd"/>
+      <w:r>
+        <w:rPr>
+          <w:rFonts w:asciiTheme="minorHAnsi" w:hAnsiTheme="minorHAnsi" w:cstheme="minorHAnsi"/>
+          <w:sz w:val="22"/>
+          <w:szCs w:val="22"/>
+        </w:rPr>
+        <w:t xml:space="preserve"> (=</w:t>
+      </w:r>
+      <w:proofErr w:type="spellStart"/>
+      <w:r>
+        <w:rPr>
+          <w:rFonts w:asciiTheme="minorHAnsi" w:hAnsiTheme="minorHAnsi" w:cstheme="minorHAnsi"/>
+          <w:sz w:val="22"/>
+          <w:szCs w:val="22"/>
+        </w:rPr>
+        <w:t>ORIG</w:t>
+      </w:r>
+      <w:proofErr w:type="spellEnd"/>
+      <w:r>
+        <w:rPr>
+          <w:rFonts w:asciiTheme="minorHAnsi" w:hAnsiTheme="minorHAnsi" w:cstheme="minorHAnsi"/>
+          <w:sz w:val="22"/>
+          <w:szCs w:val="22"/>
+        </w:rPr>
+        <w:t>)</w:t>
+      </w:r>
+      <w:r>
+        <w:rPr>
+          <w:rFonts w:asciiTheme="minorHAnsi" w:hAnsiTheme="minorHAnsi" w:cstheme="minorHAnsi"/>
+          <w:sz w:val="22"/>
+          <w:szCs w:val="22"/>
+        </w:rPr>
+        <w:t xml:space="preserve"> … OK</w:t>
+      </w:r>
+      <w:r>
+        <w:rPr>
+          <w:rFonts w:asciiTheme="minorHAnsi" w:hAnsiTheme="minorHAnsi" w:cstheme="minorHAnsi"/>
+          <w:sz w:val="22"/>
+          <w:szCs w:val="22"/>
+        </w:rPr>
+        <w:t xml:space="preserve"> … ML </w:t>
+      </w:r>
+      <w:proofErr w:type="spellStart"/>
+      <w:r>
+        <w:rPr>
+          <w:rFonts w:asciiTheme="minorHAnsi" w:hAnsiTheme="minorHAnsi" w:cstheme="minorHAnsi"/>
+          <w:sz w:val="22"/>
+          <w:szCs w:val="22"/>
+        </w:rPr>
+        <w:t>OK</w:t>
+      </w:r>
+      <w:proofErr w:type="spellEnd"/>
+    </w:p>
+    <w:p>
+      <w:pPr>
+        <w:spacing w:line="240" w:lineRule="auto"/>
+        <w:rPr>
+          <w:rFonts w:asciiTheme="minorHAnsi" w:hAnsiTheme="minorHAnsi" w:cstheme="minorHAnsi"/>
+          <w:sz w:val="22"/>
+          <w:szCs w:val="22"/>
+        </w:rPr>
+      </w:pPr>
+      <w:proofErr w:type="spellStart"/>
+      <w:r>
+        <w:rPr>
+          <w:rFonts w:asciiTheme="minorHAnsi" w:hAnsiTheme="minorHAnsi" w:cstheme="minorHAnsi"/>
+          <w:sz w:val="22"/>
+          <w:szCs w:val="22"/>
           <w:highlight w:val="red"/>
         </w:rPr>
-      </w:pPr>
+        <w:t>DZ</w:t>
+      </w:r>
+      <w:proofErr w:type="spellEnd"/>
       <w:r>
         <w:rPr>
           <w:rFonts w:asciiTheme="minorHAnsi" w:hAnsiTheme="minorHAnsi" w:cstheme="minorHAnsi"/>
@@ -4583,9 +5029,8 @@
           <w:szCs w:val="22"/>
           <w:highlight w:val="red"/>
         </w:rPr>
-        <w:t xml:space="preserve">ML, </w:t>
-      </w:r>
-      <w:proofErr w:type="spellStart"/>
+        <w:t xml:space="preserve"> </w:t>
+      </w:r>
       <w:r>
         <w:rPr>
           <w:rFonts w:asciiTheme="minorHAnsi" w:hAnsiTheme="minorHAnsi" w:cstheme="minorHAnsi"/>
@@ -4593,18 +5038,20 @@
           <w:szCs w:val="22"/>
           <w:highlight w:val="red"/>
         </w:rPr>
-        <w:t>DZ</w:t>
-      </w:r>
-      <w:proofErr w:type="spellEnd"/>
-      <w:r>
-        <w:rPr>
-          <w:rFonts w:asciiTheme="minorHAnsi" w:hAnsiTheme="minorHAnsi" w:cstheme="minorHAnsi"/>
+        <w:tab/>
+      </w:r>
+      <w:proofErr w:type="spellStart"/>
+      <w:r>
+        <w:rPr>
+          <w:rFonts w:asciiTheme="minorHAnsi" w:hAnsiTheme="minorHAnsi" w:cstheme="minorHAnsi"/>
+          <w:b/>
           <w:sz w:val="22"/>
           <w:szCs w:val="22"/>
           <w:highlight w:val="red"/>
         </w:rPr>
-        <w:t xml:space="preserve"> </w:t>
-      </w:r>
+        <w:t>získat</w:t>
+      </w:r>
+      <w:proofErr w:type="spellEnd"/>
       <w:r>
         <w:rPr>
           <w:rFonts w:asciiTheme="minorHAnsi" w:hAnsiTheme="minorHAnsi" w:cstheme="minorHAnsi"/>
@@ -4612,8 +5059,9 @@
           <w:szCs w:val="22"/>
           <w:highlight w:val="red"/>
         </w:rPr>
-        <w:t>… activity (impf</w:t>
-      </w:r>
+        <w:t xml:space="preserve"> </w:t>
+      </w:r>
+      <w:proofErr w:type="spellStart"/>
       <w:r>
         <w:rPr>
           <w:rFonts w:asciiTheme="minorHAnsi" w:hAnsiTheme="minorHAnsi" w:cstheme="minorHAnsi"/>
@@ -4621,7 +5069,66 @@
           <w:szCs w:val="22"/>
           <w:highlight w:val="red"/>
         </w:rPr>
-        <w:t>)</w:t>
+        <w:t>ve</w:t>
+      </w:r>
+      <w:proofErr w:type="spellEnd"/>
+      <w:r>
+        <w:rPr>
+          <w:rFonts w:asciiTheme="minorHAnsi" w:hAnsiTheme="minorHAnsi" w:cstheme="minorHAnsi"/>
+          <w:sz w:val="22"/>
+          <w:szCs w:val="22"/>
+          <w:highlight w:val="red"/>
+        </w:rPr>
+        <w:t xml:space="preserve"> </w:t>
+      </w:r>
+      <w:proofErr w:type="spellStart"/>
+      <w:r>
+        <w:rPr>
+          <w:rFonts w:asciiTheme="minorHAnsi" w:hAnsiTheme="minorHAnsi" w:cstheme="minorHAnsi"/>
+          <w:sz w:val="22"/>
+          <w:szCs w:val="22"/>
+          <w:highlight w:val="red"/>
+        </w:rPr>
+        <w:t>volbách.temporal</w:t>
+      </w:r>
+      <w:proofErr w:type="spellEnd"/>
+      <w:r>
+        <w:rPr>
+          <w:rFonts w:asciiTheme="minorHAnsi" w:hAnsiTheme="minorHAnsi" w:cstheme="minorHAnsi"/>
+          <w:sz w:val="22"/>
+          <w:szCs w:val="22"/>
+          <w:highlight w:val="red"/>
+        </w:rPr>
+        <w:t xml:space="preserve"> …</w:t>
+      </w:r>
+      <w:r>
+        <w:rPr>
+          <w:rFonts w:asciiTheme="minorHAnsi" w:hAnsiTheme="minorHAnsi" w:cstheme="minorHAnsi"/>
+          <w:sz w:val="22"/>
+          <w:szCs w:val="22"/>
+          <w:highlight w:val="red"/>
+        </w:rPr>
+        <w:t xml:space="preserve"> </w:t>
+      </w:r>
+      <w:proofErr w:type="spellStart"/>
+      <w:r>
+        <w:rPr>
+          <w:rFonts w:asciiTheme="minorHAnsi" w:hAnsiTheme="minorHAnsi" w:cstheme="minorHAnsi"/>
+          <w:sz w:val="22"/>
+          <w:szCs w:val="22"/>
+          <w:highlight w:val="red"/>
+        </w:rPr>
+        <w:t>změnit</w:t>
+      </w:r>
+      <w:proofErr w:type="spellEnd"/>
+      <w:r>
+        <w:rPr>
+          <w:rFonts w:asciiTheme="minorHAnsi" w:hAnsiTheme="minorHAnsi" w:cstheme="minorHAnsi"/>
+          <w:sz w:val="22"/>
+          <w:szCs w:val="22"/>
+          <w:highlight w:val="red"/>
+        </w:rPr>
+        <w:t>!!</w:t>
       </w:r>
     </w:p>
     <w:p>
@@ -4633,107 +5140,22 @@
           <w:szCs w:val="22"/>
         </w:rPr>
       </w:pPr>
-      <w:proofErr w:type="spellStart"/>
-      <w:r>
-        <w:rPr>
-          <w:rFonts w:asciiTheme="minorHAnsi" w:hAnsiTheme="minorHAnsi" w:cstheme="minorHAnsi"/>
-          <w:sz w:val="22"/>
-          <w:szCs w:val="22"/>
-          <w:highlight w:val="red"/>
-        </w:rPr>
-        <w:t>ŠZ</w:t>
-      </w:r>
-      <w:proofErr w:type="spellEnd"/>
-      <w:r>
-        <w:rPr>
-          <w:rFonts w:asciiTheme="minorHAnsi" w:hAnsiTheme="minorHAnsi" w:cstheme="minorHAnsi"/>
-          <w:sz w:val="22"/>
-          <w:szCs w:val="22"/>
-          <w:highlight w:val="red"/>
-        </w:rPr>
-        <w:tab/>
-      </w:r>
-      <w:r>
-        <w:rPr>
-          <w:rFonts w:asciiTheme="minorHAnsi" w:hAnsiTheme="minorHAnsi" w:cstheme="minorHAnsi"/>
-          <w:sz w:val="22"/>
-          <w:szCs w:val="22"/>
-          <w:highlight w:val="red"/>
-        </w:rPr>
-        <w:t>performance (pf)</w:t>
-      </w:r>
-      <w:r>
-        <w:rPr>
-          <w:rFonts w:asciiTheme="minorHAnsi" w:hAnsiTheme="minorHAnsi" w:cstheme="minorHAnsi"/>
-          <w:sz w:val="22"/>
-          <w:szCs w:val="22"/>
-        </w:rPr>
-        <w:t xml:space="preserve"> … OK, </w:t>
-      </w:r>
-      <w:proofErr w:type="spellStart"/>
-      <w:r>
-        <w:rPr>
-          <w:rFonts w:asciiTheme="minorHAnsi" w:hAnsiTheme="minorHAnsi" w:cstheme="minorHAnsi"/>
-          <w:sz w:val="22"/>
-          <w:szCs w:val="22"/>
-        </w:rPr>
-        <w:t>pokud</w:t>
-      </w:r>
-      <w:proofErr w:type="spellEnd"/>
-      <w:r>
-        <w:rPr>
-          <w:rFonts w:asciiTheme="minorHAnsi" w:hAnsiTheme="minorHAnsi" w:cstheme="minorHAnsi"/>
-          <w:sz w:val="22"/>
-          <w:szCs w:val="22"/>
-        </w:rPr>
-        <w:t xml:space="preserve"> je </w:t>
-      </w:r>
-      <w:proofErr w:type="spellStart"/>
-      <w:r>
-        <w:rPr>
-          <w:rFonts w:asciiTheme="minorHAnsi" w:hAnsiTheme="minorHAnsi" w:cstheme="minorHAnsi"/>
-          <w:sz w:val="22"/>
-          <w:szCs w:val="22"/>
-        </w:rPr>
-        <w:t>důraz</w:t>
-      </w:r>
-      <w:proofErr w:type="spellEnd"/>
-      <w:r>
-        <w:rPr>
-          <w:rFonts w:asciiTheme="minorHAnsi" w:hAnsiTheme="minorHAnsi" w:cstheme="minorHAnsi"/>
-          <w:sz w:val="22"/>
-          <w:szCs w:val="22"/>
-        </w:rPr>
-        <w:t xml:space="preserve"> </w:t>
-      </w:r>
-      <w:proofErr w:type="spellStart"/>
-      <w:proofErr w:type="gramStart"/>
-      <w:r>
-        <w:rPr>
-          <w:rFonts w:asciiTheme="minorHAnsi" w:hAnsiTheme="minorHAnsi" w:cstheme="minorHAnsi"/>
-          <w:sz w:val="22"/>
-          <w:szCs w:val="22"/>
-        </w:rPr>
-        <w:t>na</w:t>
-      </w:r>
-      <w:proofErr w:type="spellEnd"/>
-      <w:proofErr w:type="gramEnd"/>
-      <w:r>
-        <w:rPr>
-          <w:rFonts w:asciiTheme="minorHAnsi" w:hAnsiTheme="minorHAnsi" w:cstheme="minorHAnsi"/>
-          <w:sz w:val="22"/>
-          <w:szCs w:val="22"/>
-        </w:rPr>
-        <w:t xml:space="preserve"> </w:t>
-      </w:r>
-      <w:proofErr w:type="spellStart"/>
-      <w:r>
-        <w:rPr>
-          <w:rFonts w:asciiTheme="minorHAnsi" w:hAnsiTheme="minorHAnsi" w:cstheme="minorHAnsi"/>
-          <w:sz w:val="22"/>
-          <w:szCs w:val="22"/>
-        </w:rPr>
-        <w:t>výsledku</w:t>
+      <w:r>
+        <w:rPr>
+          <w:rFonts w:asciiTheme="minorHAnsi" w:hAnsiTheme="minorHAnsi" w:cstheme="minorHAnsi"/>
+          <w:sz w:val="22"/>
+          <w:szCs w:val="22"/>
+        </w:rPr>
+        <w:t xml:space="preserve">PDT … </w:t>
+      </w:r>
+      <w:proofErr w:type="spellStart"/>
+      <w:r>
+        <w:rPr>
+          <w:rFonts w:asciiTheme="minorHAnsi" w:hAnsiTheme="minorHAnsi" w:cstheme="minorHAnsi"/>
+          <w:sz w:val="22"/>
+          <w:szCs w:val="22"/>
+        </w:rPr>
+        <w:t>TWHEN</w:t>
       </w:r>
       <w:proofErr w:type="spellEnd"/>
     </w:p>
@@ -4768,6 +5190,7 @@
       <w:r>
         <w:rPr>
           <w:rFonts w:asciiTheme="minorHAnsi" w:hAnsiTheme="minorHAnsi" w:cstheme="minorHAnsi"/>
+          <w:b/>
           <w:i/>
           <w:sz w:val="22"/>
           <w:szCs w:val="22"/>
@@ -4778,6 +5201,7 @@
       <w:r>
         <w:rPr>
           <w:rFonts w:asciiTheme="minorHAnsi" w:hAnsiTheme="minorHAnsi" w:cstheme="minorHAnsi"/>
+          <w:b/>
           <w:i/>
           <w:sz w:val="22"/>
           <w:szCs w:val="22"/>
@@ -4788,446 +5212,18 @@
       <w:r>
         <w:rPr>
           <w:rFonts w:asciiTheme="minorHAnsi" w:hAnsiTheme="minorHAnsi" w:cstheme="minorHAnsi"/>
-          <w:i/>
-          <w:sz w:val="22"/>
-          <w:szCs w:val="22"/>
-        </w:rPr>
-        <w:t xml:space="preserve"> </w:t>
-      </w:r>
-      <w:proofErr w:type="spellStart"/>
-      <w:r>
-        <w:rPr>
-          <w:rFonts w:asciiTheme="minorHAnsi" w:hAnsiTheme="minorHAnsi" w:cstheme="minorHAnsi"/>
-          <w:i/>
-          <w:sz w:val="22"/>
-          <w:szCs w:val="22"/>
-        </w:rPr>
-        <w:t>pa</w:t>
-      </w:r>
-      <w:r>
-        <w:rPr>
-          <w:rFonts w:asciiTheme="minorHAnsi" w:hAnsiTheme="minorHAnsi" w:cstheme="minorHAnsi"/>
-          <w:i/>
-          <w:sz w:val="22"/>
-          <w:szCs w:val="22"/>
-        </w:rPr>
-        <w:t>rlamentích</w:t>
-      </w:r>
-      <w:proofErr w:type="spellEnd"/>
-      <w:r>
-        <w:rPr>
-          <w:rFonts w:asciiTheme="minorHAnsi" w:hAnsiTheme="minorHAnsi" w:cstheme="minorHAnsi"/>
-          <w:i/>
-          <w:sz w:val="22"/>
-          <w:szCs w:val="22"/>
-        </w:rPr>
-        <w:t xml:space="preserve"> </w:t>
-      </w:r>
-      <w:proofErr w:type="spellStart"/>
-      <w:r>
-        <w:rPr>
-          <w:rFonts w:asciiTheme="minorHAnsi" w:hAnsiTheme="minorHAnsi" w:cstheme="minorHAnsi"/>
-          <w:i/>
-          <w:sz w:val="22"/>
-          <w:szCs w:val="22"/>
-        </w:rPr>
-        <w:t>volbách</w:t>
-      </w:r>
-      <w:proofErr w:type="spellEnd"/>
-      <w:r>
-        <w:rPr>
-          <w:rFonts w:asciiTheme="minorHAnsi" w:hAnsiTheme="minorHAnsi" w:cstheme="minorHAnsi"/>
-          <w:i/>
-          <w:sz w:val="22"/>
-          <w:szCs w:val="22"/>
-        </w:rPr>
-        <w:t xml:space="preserve"> v </w:t>
-      </w:r>
-      <w:proofErr w:type="spellStart"/>
-      <w:r>
-        <w:rPr>
-          <w:rFonts w:asciiTheme="minorHAnsi" w:hAnsiTheme="minorHAnsi" w:cstheme="minorHAnsi"/>
-          <w:i/>
-          <w:sz w:val="22"/>
-          <w:szCs w:val="22"/>
-        </w:rPr>
-        <w:t>Estonsku</w:t>
-      </w:r>
-      <w:proofErr w:type="spellEnd"/>
-      <w:r>
-        <w:rPr>
-          <w:rFonts w:asciiTheme="minorHAnsi" w:hAnsiTheme="minorHAnsi" w:cstheme="minorHAnsi"/>
-          <w:i/>
-          <w:sz w:val="22"/>
-          <w:szCs w:val="22"/>
-        </w:rPr>
-        <w:t xml:space="preserve"> </w:t>
-      </w:r>
-      <w:proofErr w:type="spellStart"/>
-      <w:r>
-        <w:rPr>
-          <w:rFonts w:asciiTheme="minorHAnsi" w:hAnsiTheme="minorHAnsi" w:cstheme="minorHAnsi"/>
-          <w:i/>
-          <w:sz w:val="22"/>
-          <w:szCs w:val="22"/>
-        </w:rPr>
-        <w:t>získal</w:t>
-      </w:r>
-      <w:proofErr w:type="spellEnd"/>
-      <w:r>
-        <w:rPr>
-          <w:rFonts w:asciiTheme="minorHAnsi" w:hAnsiTheme="minorHAnsi" w:cstheme="minorHAnsi"/>
-          <w:i/>
-          <w:sz w:val="22"/>
-          <w:szCs w:val="22"/>
-        </w:rPr>
-        <w:t xml:space="preserve"> …</w:t>
-      </w:r>
-    </w:p>
-    <w:p>
-      <w:pPr>
-        <w:spacing w:line="240" w:lineRule="auto"/>
-        <w:rPr>
-          <w:rFonts w:asciiTheme="minorHAnsi" w:hAnsiTheme="minorHAnsi" w:cstheme="minorHAnsi"/>
-          <w:sz w:val="22"/>
-          <w:szCs w:val="22"/>
-        </w:rPr>
-      </w:pPr>
-      <w:proofErr w:type="spellStart"/>
-      <w:r>
-        <w:rPr>
-          <w:rFonts w:asciiTheme="minorHAnsi" w:hAnsiTheme="minorHAnsi" w:cstheme="minorHAnsi"/>
-          <w:sz w:val="22"/>
-          <w:szCs w:val="22"/>
-        </w:rPr>
-        <w:t>SZ</w:t>
-      </w:r>
-      <w:proofErr w:type="spellEnd"/>
-      <w:r>
-        <w:rPr>
-          <w:rFonts w:asciiTheme="minorHAnsi" w:hAnsiTheme="minorHAnsi" w:cstheme="minorHAnsi"/>
-          <w:sz w:val="22"/>
-          <w:szCs w:val="22"/>
-        </w:rPr>
-        <w:t xml:space="preserve"> </w:t>
-      </w:r>
-      <w:r>
-        <w:rPr>
-          <w:rFonts w:asciiTheme="minorHAnsi" w:hAnsiTheme="minorHAnsi" w:cstheme="minorHAnsi"/>
-          <w:sz w:val="22"/>
-          <w:szCs w:val="22"/>
-        </w:rPr>
-        <w:tab/>
-      </w:r>
-      <w:proofErr w:type="spellStart"/>
-      <w:r>
-        <w:rPr>
-          <w:rFonts w:asciiTheme="minorHAnsi" w:hAnsiTheme="minorHAnsi" w:cstheme="minorHAnsi"/>
-          <w:sz w:val="22"/>
-          <w:szCs w:val="22"/>
-        </w:rPr>
-        <w:t>získat</w:t>
-      </w:r>
-      <w:proofErr w:type="spellEnd"/>
-      <w:r>
-        <w:rPr>
-          <w:rFonts w:asciiTheme="minorHAnsi" w:hAnsiTheme="minorHAnsi" w:cstheme="minorHAnsi"/>
-          <w:sz w:val="22"/>
-          <w:szCs w:val="22"/>
-        </w:rPr>
-        <w:t xml:space="preserve"> </w:t>
-      </w:r>
-      <w:proofErr w:type="spellStart"/>
-      <w:r>
-        <w:rPr>
-          <w:rFonts w:asciiTheme="minorHAnsi" w:hAnsiTheme="minorHAnsi" w:cstheme="minorHAnsi"/>
-          <w:sz w:val="22"/>
-          <w:szCs w:val="22"/>
-        </w:rPr>
-        <w:t>ve</w:t>
-      </w:r>
-      <w:proofErr w:type="spellEnd"/>
-      <w:r>
-        <w:rPr>
-          <w:rFonts w:asciiTheme="minorHAnsi" w:hAnsiTheme="minorHAnsi" w:cstheme="minorHAnsi"/>
-          <w:sz w:val="22"/>
-          <w:szCs w:val="22"/>
-        </w:rPr>
-        <w:t xml:space="preserve"> </w:t>
-      </w:r>
-      <w:proofErr w:type="spellStart"/>
-      <w:r>
-        <w:rPr>
-          <w:rFonts w:asciiTheme="minorHAnsi" w:hAnsiTheme="minorHAnsi" w:cstheme="minorHAnsi"/>
-          <w:sz w:val="22"/>
-          <w:szCs w:val="22"/>
-        </w:rPr>
-        <w:t>volbác</w:t>
-      </w:r>
-      <w:r>
-        <w:rPr>
-          <w:rFonts w:asciiTheme="minorHAnsi" w:hAnsiTheme="minorHAnsi" w:cstheme="minorHAnsi"/>
-          <w:sz w:val="22"/>
-          <w:szCs w:val="22"/>
-        </w:rPr>
-        <w:t>h.ARG2</w:t>
-      </w:r>
-      <w:proofErr w:type="spellEnd"/>
-      <w:r>
-        <w:rPr>
-          <w:rFonts w:asciiTheme="minorHAnsi" w:hAnsiTheme="minorHAnsi" w:cstheme="minorHAnsi"/>
-          <w:sz w:val="22"/>
-          <w:szCs w:val="22"/>
-        </w:rPr>
-        <w:t xml:space="preserve"> (=</w:t>
-      </w:r>
-      <w:proofErr w:type="spellStart"/>
-      <w:r>
-        <w:rPr>
-          <w:rFonts w:asciiTheme="minorHAnsi" w:hAnsiTheme="minorHAnsi" w:cstheme="minorHAnsi"/>
-          <w:sz w:val="22"/>
-          <w:szCs w:val="22"/>
-        </w:rPr>
-        <w:t>ORIG</w:t>
-      </w:r>
-      <w:proofErr w:type="spellEnd"/>
-      <w:r>
-        <w:rPr>
-          <w:rFonts w:asciiTheme="minorHAnsi" w:hAnsiTheme="minorHAnsi" w:cstheme="minorHAnsi"/>
-          <w:sz w:val="22"/>
-          <w:szCs w:val="22"/>
-        </w:rPr>
-        <w:t>)</w:t>
-      </w:r>
-      <w:r>
-        <w:rPr>
-          <w:rFonts w:asciiTheme="minorHAnsi" w:hAnsiTheme="minorHAnsi" w:cstheme="minorHAnsi"/>
-          <w:sz w:val="22"/>
-          <w:szCs w:val="22"/>
-        </w:rPr>
-        <w:t xml:space="preserve"> … OK</w:t>
-      </w:r>
-    </w:p>
-    <w:p>
-      <w:pPr>
-        <w:spacing w:line="240" w:lineRule="auto"/>
-        <w:rPr>
-          <w:rFonts w:asciiTheme="minorHAnsi" w:hAnsiTheme="minorHAnsi" w:cstheme="minorHAnsi"/>
-          <w:sz w:val="22"/>
-          <w:szCs w:val="22"/>
-        </w:rPr>
-      </w:pPr>
-      <w:r>
-        <w:rPr>
-          <w:rFonts w:asciiTheme="minorHAnsi" w:hAnsiTheme="minorHAnsi" w:cstheme="minorHAnsi"/>
-          <w:sz w:val="22"/>
-          <w:szCs w:val="22"/>
-          <w:highlight w:val="red"/>
-        </w:rPr>
-        <w:t xml:space="preserve">ML, </w:t>
-      </w:r>
-      <w:proofErr w:type="spellStart"/>
-      <w:r>
-        <w:rPr>
-          <w:rFonts w:asciiTheme="minorHAnsi" w:hAnsiTheme="minorHAnsi" w:cstheme="minorHAnsi"/>
-          <w:sz w:val="22"/>
-          <w:szCs w:val="22"/>
-          <w:highlight w:val="red"/>
-        </w:rPr>
-        <w:t>DZ</w:t>
-      </w:r>
-      <w:proofErr w:type="spellEnd"/>
-      <w:r>
-        <w:rPr>
-          <w:rFonts w:asciiTheme="minorHAnsi" w:hAnsiTheme="minorHAnsi" w:cstheme="minorHAnsi"/>
-          <w:sz w:val="22"/>
-          <w:szCs w:val="22"/>
-          <w:highlight w:val="red"/>
-        </w:rPr>
-        <w:t xml:space="preserve"> </w:t>
-      </w:r>
-      <w:proofErr w:type="spellStart"/>
-      <w:r>
-        <w:rPr>
-          <w:rFonts w:asciiTheme="minorHAnsi" w:hAnsiTheme="minorHAnsi" w:cstheme="minorHAnsi"/>
-          <w:sz w:val="22"/>
-          <w:szCs w:val="22"/>
-          <w:highlight w:val="red"/>
-        </w:rPr>
-        <w:t>získat</w:t>
-      </w:r>
-      <w:proofErr w:type="spellEnd"/>
-      <w:r>
-        <w:rPr>
-          <w:rFonts w:asciiTheme="minorHAnsi" w:hAnsiTheme="minorHAnsi" w:cstheme="minorHAnsi"/>
-          <w:sz w:val="22"/>
-          <w:szCs w:val="22"/>
-          <w:highlight w:val="red"/>
-        </w:rPr>
-        <w:t xml:space="preserve"> </w:t>
-      </w:r>
-      <w:proofErr w:type="spellStart"/>
-      <w:r>
-        <w:rPr>
-          <w:rFonts w:asciiTheme="minorHAnsi" w:hAnsiTheme="minorHAnsi" w:cstheme="minorHAnsi"/>
-          <w:sz w:val="22"/>
-          <w:szCs w:val="22"/>
-          <w:highlight w:val="red"/>
-        </w:rPr>
-        <w:t>ve</w:t>
-      </w:r>
-      <w:proofErr w:type="spellEnd"/>
-      <w:r>
-        <w:rPr>
-          <w:rFonts w:asciiTheme="minorHAnsi" w:hAnsiTheme="minorHAnsi" w:cstheme="minorHAnsi"/>
-          <w:sz w:val="22"/>
-          <w:szCs w:val="22"/>
-          <w:highlight w:val="red"/>
-        </w:rPr>
-        <w:t xml:space="preserve"> </w:t>
-      </w:r>
-      <w:proofErr w:type="spellStart"/>
-      <w:r>
-        <w:rPr>
-          <w:rFonts w:asciiTheme="minorHAnsi" w:hAnsiTheme="minorHAnsi" w:cstheme="minorHAnsi"/>
-          <w:sz w:val="22"/>
-          <w:szCs w:val="22"/>
-          <w:highlight w:val="red"/>
-        </w:rPr>
-        <w:t>volbách.temporal</w:t>
-      </w:r>
-      <w:proofErr w:type="spellEnd"/>
-      <w:r>
-        <w:rPr>
-          <w:rFonts w:asciiTheme="minorHAnsi" w:hAnsiTheme="minorHAnsi" w:cstheme="minorHAnsi"/>
-          <w:sz w:val="22"/>
-          <w:szCs w:val="22"/>
-          <w:highlight w:val="red"/>
-        </w:rPr>
-        <w:t xml:space="preserve"> … (</w:t>
-      </w:r>
-      <w:proofErr w:type="spellStart"/>
-      <w:r>
-        <w:rPr>
-          <w:rFonts w:asciiTheme="minorHAnsi" w:hAnsiTheme="minorHAnsi" w:cstheme="minorHAnsi"/>
-          <w:sz w:val="22"/>
-          <w:szCs w:val="22"/>
-          <w:highlight w:val="red"/>
-        </w:rPr>
-        <w:t>protože</w:t>
-      </w:r>
-      <w:proofErr w:type="spellEnd"/>
-      <w:r>
-        <w:rPr>
-          <w:rFonts w:asciiTheme="minorHAnsi" w:hAnsiTheme="minorHAnsi" w:cstheme="minorHAnsi"/>
-          <w:sz w:val="22"/>
-          <w:szCs w:val="22"/>
-          <w:highlight w:val="red"/>
-        </w:rPr>
-        <w:t xml:space="preserve"> </w:t>
-      </w:r>
-      <w:proofErr w:type="spellStart"/>
-      <w:r>
-        <w:rPr>
-          <w:rFonts w:asciiTheme="minorHAnsi" w:hAnsiTheme="minorHAnsi" w:cstheme="minorHAnsi"/>
-          <w:sz w:val="22"/>
-          <w:szCs w:val="22"/>
-          <w:highlight w:val="red"/>
-        </w:rPr>
-        <w:t>TWHEN</w:t>
-      </w:r>
-      <w:proofErr w:type="spellEnd"/>
-      <w:r>
-        <w:rPr>
-          <w:rFonts w:asciiTheme="minorHAnsi" w:hAnsiTheme="minorHAnsi" w:cstheme="minorHAnsi"/>
-          <w:sz w:val="22"/>
-          <w:szCs w:val="22"/>
-          <w:highlight w:val="red"/>
-        </w:rPr>
-        <w:t xml:space="preserve">) … </w:t>
-      </w:r>
-      <w:proofErr w:type="spellStart"/>
-      <w:r>
-        <w:rPr>
-          <w:rFonts w:asciiTheme="minorHAnsi" w:hAnsiTheme="minorHAnsi" w:cstheme="minorHAnsi"/>
-          <w:sz w:val="22"/>
-          <w:szCs w:val="22"/>
-          <w:highlight w:val="red"/>
-        </w:rPr>
-        <w:t>změnit</w:t>
-      </w:r>
-      <w:proofErr w:type="spellEnd"/>
-      <w:r>
-        <w:rPr>
-          <w:rFonts w:asciiTheme="minorHAnsi" w:hAnsiTheme="minorHAnsi" w:cstheme="minorHAnsi"/>
-          <w:sz w:val="22"/>
-          <w:szCs w:val="22"/>
-          <w:highlight w:val="red"/>
-        </w:rPr>
-        <w:t>!!</w:t>
-      </w:r>
-    </w:p>
-    <w:p>
-      <w:pPr>
-        <w:spacing w:line="240" w:lineRule="auto"/>
-        <w:rPr>
-          <w:rFonts w:asciiTheme="minorHAnsi" w:hAnsiTheme="minorHAnsi" w:cstheme="minorHAnsi"/>
-          <w:sz w:val="22"/>
-          <w:szCs w:val="22"/>
-        </w:rPr>
-      </w:pPr>
-      <w:r>
-        <w:rPr>
-          <w:rFonts w:asciiTheme="minorHAnsi" w:hAnsiTheme="minorHAnsi" w:cstheme="minorHAnsi"/>
-          <w:sz w:val="22"/>
-          <w:szCs w:val="22"/>
-        </w:rPr>
-        <w:t>------------</w:t>
-      </w:r>
-    </w:p>
-    <w:p>
-      <w:pPr>
-        <w:spacing w:line="240" w:lineRule="auto"/>
-        <w:rPr>
-          <w:rFonts w:asciiTheme="minorHAnsi" w:hAnsiTheme="minorHAnsi" w:cstheme="minorHAnsi"/>
-          <w:i/>
-          <w:sz w:val="22"/>
-          <w:szCs w:val="22"/>
-        </w:rPr>
-      </w:pPr>
-      <w:r>
-        <w:rPr>
-          <w:rFonts w:asciiTheme="minorHAnsi" w:hAnsiTheme="minorHAnsi" w:cstheme="minorHAnsi"/>
-          <w:i/>
-          <w:sz w:val="22"/>
-          <w:szCs w:val="22"/>
-        </w:rPr>
-        <w:t xml:space="preserve">V </w:t>
-      </w:r>
-      <w:proofErr w:type="spellStart"/>
-      <w:r>
-        <w:rPr>
-          <w:rFonts w:asciiTheme="minorHAnsi" w:hAnsiTheme="minorHAnsi" w:cstheme="minorHAnsi"/>
-          <w:i/>
-          <w:sz w:val="22"/>
-          <w:szCs w:val="22"/>
-        </w:rPr>
-        <w:t>nedělních</w:t>
-      </w:r>
-      <w:proofErr w:type="spellEnd"/>
-      <w:r>
-        <w:rPr>
-          <w:rFonts w:asciiTheme="minorHAnsi" w:hAnsiTheme="minorHAnsi" w:cstheme="minorHAnsi"/>
-          <w:i/>
-          <w:sz w:val="22"/>
-          <w:szCs w:val="22"/>
-        </w:rPr>
-        <w:t xml:space="preserve"> </w:t>
-      </w:r>
-      <w:proofErr w:type="spellStart"/>
-      <w:r>
-        <w:rPr>
-          <w:rFonts w:asciiTheme="minorHAnsi" w:hAnsiTheme="minorHAnsi" w:cstheme="minorHAnsi"/>
+          <w:b/>
+          <w:i/>
+          <w:sz w:val="22"/>
+          <w:szCs w:val="22"/>
+        </w:rPr>
+        <w:t xml:space="preserve"> </w:t>
+      </w:r>
+      <w:proofErr w:type="spellStart"/>
+      <w:r>
+        <w:rPr>
+          <w:rFonts w:asciiTheme="minorHAnsi" w:hAnsiTheme="minorHAnsi" w:cstheme="minorHAnsi"/>
+          <w:b/>
           <w:i/>
           <w:sz w:val="22"/>
           <w:szCs w:val="22"/>
@@ -5238,16 +5234,18 @@
       <w:r>
         <w:rPr>
           <w:rFonts w:asciiTheme="minorHAnsi" w:hAnsiTheme="minorHAnsi" w:cstheme="minorHAnsi"/>
-          <w:i/>
-          <w:sz w:val="22"/>
-          <w:szCs w:val="22"/>
-        </w:rPr>
-        <w:t xml:space="preserve"> </w:t>
-      </w:r>
-      <w:proofErr w:type="spellStart"/>
-      <w:r>
-        <w:rPr>
-          <w:rFonts w:asciiTheme="minorHAnsi" w:hAnsiTheme="minorHAnsi" w:cstheme="minorHAnsi"/>
+          <w:b/>
+          <w:i/>
+          <w:sz w:val="22"/>
+          <w:szCs w:val="22"/>
+        </w:rPr>
+        <w:t xml:space="preserve"> </w:t>
+      </w:r>
+      <w:proofErr w:type="spellStart"/>
+      <w:r>
+        <w:rPr>
+          <w:rFonts w:asciiTheme="minorHAnsi" w:hAnsiTheme="minorHAnsi" w:cstheme="minorHAnsi"/>
+          <w:b/>
           <w:i/>
           <w:sz w:val="22"/>
           <w:szCs w:val="22"/>
@@ -6305,8 +6303,6 @@
         </w:rPr>
         <w:t>: 14-17</w:t>
       </w:r>
-      <w:bookmarkStart w:id="0" w:name="_GoBack"/>
-      <w:bookmarkEnd w:id="0"/>
       <w:r>
         <w:rPr>
           <w:rFonts w:asciiTheme="minorHAnsi" w:hAnsiTheme="minorHAnsi" w:cstheme="minorHAnsi"/>
@@ -8804,6 +8800,7 @@
           <w:sz w:val="22"/>
           <w:szCs w:val="22"/>
         </w:rPr>
+        <w:lastRenderedPageBreak/>
         <w:t>==================================================================================</w:t>
       </w:r>
     </w:p>
@@ -8812,27 +8809,51 @@
         <w:pStyle w:val="FormtovanvHTML"/>
         <w:rPr>
           <w:rFonts w:asciiTheme="minorHAnsi" w:hAnsiTheme="minorHAnsi" w:cstheme="minorHAnsi"/>
+          <w:i/>
+          <w:sz w:val="22"/>
+          <w:szCs w:val="22"/>
+        </w:rPr>
+      </w:pPr>
+      <w:r>
+        <w:rPr>
+          <w:rFonts w:asciiTheme="minorHAnsi" w:hAnsiTheme="minorHAnsi" w:cstheme="minorHAnsi"/>
+          <w:i/>
+          <w:sz w:val="22"/>
+          <w:szCs w:val="22"/>
+        </w:rPr>
+        <w:t>==================================================================================</w:t>
+      </w:r>
+    </w:p>
+    <w:p>
+      <w:pPr>
+        <w:spacing w:line="240" w:lineRule="auto"/>
+        <w:rPr>
+          <w:rFonts w:asciiTheme="minorHAnsi" w:hAnsiTheme="minorHAnsi" w:cstheme="minorHAnsi"/>
           <w:b/>
-          <w:i/>
-          <w:color w:val="FF0000"/>
-          <w:sz w:val="22"/>
-          <w:szCs w:val="22"/>
-        </w:rPr>
-      </w:pPr>
-    </w:p>
-    <w:p>
-      <w:pPr>
-        <w:widowControl/>
+          <w:sz w:val="22"/>
+          <w:szCs w:val="22"/>
+        </w:rPr>
+      </w:pPr>
+    </w:p>
+    <w:p>
+      <w:pPr>
         <w:spacing w:line="240" w:lineRule="auto"/>
-        <w:contextualSpacing w:val="0"/>
-        <w:jc w:val="left"/>
+        <w:rPr>
+          <w:rFonts w:asciiTheme="minorHAnsi" w:hAnsiTheme="minorHAnsi" w:cstheme="minorHAnsi"/>
+          <w:sz w:val="22"/>
+          <w:szCs w:val="22"/>
+        </w:rPr>
+      </w:pPr>
+      <w:proofErr w:type="gramStart"/>
+      <w:r>
         <w:rPr>
           <w:rFonts w:asciiTheme="minorHAnsi" w:hAnsiTheme="minorHAnsi" w:cstheme="minorHAnsi"/>
           <w:b/>
           <w:sz w:val="22"/>
           <w:szCs w:val="22"/>
         </w:rPr>
-      </w:pPr>
+        <w:t>s</w:t>
+      </w:r>
       <w:r>
         <w:rPr>
           <w:rFonts w:asciiTheme="minorHAnsi" w:hAnsiTheme="minorHAnsi" w:cstheme="minorHAnsi"/>
@@ -8840,308 +8861,323 @@
           <w:sz w:val="22"/>
           <w:szCs w:val="22"/>
         </w:rPr>
-        <w:br w:type="page"/>
-      </w:r>
-    </w:p>
-    <w:p>
-      <w:pPr>
-        <w:spacing w:line="240" w:lineRule="auto"/>
-        <w:rPr>
-          <w:rFonts w:asciiTheme="minorHAnsi" w:hAnsiTheme="minorHAnsi" w:cstheme="minorHAnsi"/>
-          <w:sz w:val="22"/>
-          <w:szCs w:val="22"/>
-        </w:rPr>
-      </w:pPr>
+        <w:t>e</w:t>
+      </w:r>
+      <w:r>
+        <w:rPr>
+          <w:rFonts w:asciiTheme="minorHAnsi" w:hAnsiTheme="minorHAnsi" w:cstheme="minorHAnsi"/>
+          <w:b/>
+          <w:sz w:val="22"/>
+          <w:szCs w:val="22"/>
+        </w:rPr>
+        <w:t>nt</w:t>
+      </w:r>
+      <w:r>
+        <w:rPr>
+          <w:rFonts w:asciiTheme="minorHAnsi" w:hAnsiTheme="minorHAnsi" w:cstheme="minorHAnsi"/>
+          <w:b/>
+          <w:sz w:val="22"/>
+          <w:szCs w:val="22"/>
+        </w:rPr>
+        <w:t>ence</w:t>
+      </w:r>
+      <w:proofErr w:type="gramEnd"/>
+      <w:r>
+        <w:rPr>
+          <w:rFonts w:asciiTheme="minorHAnsi" w:hAnsiTheme="minorHAnsi" w:cstheme="minorHAnsi"/>
+          <w:b/>
+          <w:sz w:val="22"/>
+          <w:szCs w:val="22"/>
+        </w:rPr>
+        <w:t xml:space="preserve"> 6</w:t>
+      </w:r>
+    </w:p>
+    <w:p>
+      <w:pPr>
+        <w:pStyle w:val="FormtovanvHTML"/>
+        <w:rPr>
+          <w:rFonts w:asciiTheme="minorHAnsi" w:hAnsiTheme="minorHAnsi" w:cstheme="minorHAnsi"/>
+          <w:i/>
+          <w:sz w:val="22"/>
+          <w:szCs w:val="22"/>
+        </w:rPr>
+      </w:pPr>
+      <w:r>
+        <w:rPr>
+          <w:rFonts w:asciiTheme="minorHAnsi" w:hAnsiTheme="minorHAnsi" w:cstheme="minorHAnsi"/>
+          <w:i/>
+          <w:sz w:val="22"/>
+          <w:szCs w:val="22"/>
+        </w:rPr>
+        <w:t xml:space="preserve">Z </w:t>
+      </w:r>
+      <w:proofErr w:type="spellStart"/>
+      <w:r>
+        <w:rPr>
+          <w:rFonts w:asciiTheme="minorHAnsi" w:hAnsiTheme="minorHAnsi" w:cstheme="minorHAnsi"/>
+          <w:i/>
+          <w:sz w:val="22"/>
+          <w:szCs w:val="22"/>
+        </w:rPr>
+        <w:t>celkového</w:t>
+      </w:r>
+      <w:proofErr w:type="spellEnd"/>
+      <w:r>
+        <w:rPr>
+          <w:rFonts w:asciiTheme="minorHAnsi" w:hAnsiTheme="minorHAnsi" w:cstheme="minorHAnsi"/>
+          <w:i/>
+          <w:sz w:val="22"/>
+          <w:szCs w:val="22"/>
+        </w:rPr>
+        <w:t xml:space="preserve"> </w:t>
+      </w:r>
+      <w:proofErr w:type="spellStart"/>
+      <w:r>
+        <w:rPr>
+          <w:rFonts w:asciiTheme="minorHAnsi" w:hAnsiTheme="minorHAnsi" w:cstheme="minorHAnsi"/>
+          <w:i/>
+          <w:sz w:val="22"/>
+          <w:szCs w:val="22"/>
+        </w:rPr>
+        <w:t>počtu</w:t>
+      </w:r>
+      <w:proofErr w:type="spellEnd"/>
+      <w:r>
+        <w:rPr>
+          <w:rFonts w:asciiTheme="minorHAnsi" w:hAnsiTheme="minorHAnsi" w:cstheme="minorHAnsi"/>
+          <w:i/>
+          <w:sz w:val="22"/>
+          <w:szCs w:val="22"/>
+        </w:rPr>
+        <w:t xml:space="preserve"> 457319 </w:t>
+      </w:r>
+      <w:proofErr w:type="spellStart"/>
+      <w:r>
+        <w:rPr>
+          <w:rFonts w:asciiTheme="minorHAnsi" w:hAnsiTheme="minorHAnsi" w:cstheme="minorHAnsi"/>
+          <w:i/>
+          <w:sz w:val="22"/>
+          <w:szCs w:val="22"/>
+        </w:rPr>
+        <w:t>voličů</w:t>
+      </w:r>
+      <w:proofErr w:type="spellEnd"/>
+      <w:r>
+        <w:rPr>
+          <w:rFonts w:asciiTheme="minorHAnsi" w:hAnsiTheme="minorHAnsi" w:cstheme="minorHAnsi"/>
+          <w:i/>
+          <w:sz w:val="22"/>
+          <w:szCs w:val="22"/>
+        </w:rPr>
+        <w:t xml:space="preserve">, </w:t>
+      </w:r>
+      <w:proofErr w:type="spellStart"/>
+      <w:r>
+        <w:rPr>
+          <w:rFonts w:asciiTheme="minorHAnsi" w:hAnsiTheme="minorHAnsi" w:cstheme="minorHAnsi"/>
+          <w:i/>
+          <w:sz w:val="22"/>
+          <w:szCs w:val="22"/>
+        </w:rPr>
+        <w:t>kteří</w:t>
+      </w:r>
+      <w:proofErr w:type="spellEnd"/>
+      <w:r>
+        <w:rPr>
+          <w:rFonts w:asciiTheme="minorHAnsi" w:hAnsiTheme="minorHAnsi" w:cstheme="minorHAnsi"/>
+          <w:i/>
+          <w:sz w:val="22"/>
+          <w:szCs w:val="22"/>
+        </w:rPr>
+        <w:t xml:space="preserve"> se </w:t>
+      </w:r>
+      <w:proofErr w:type="spellStart"/>
+      <w:r>
+        <w:rPr>
+          <w:rFonts w:asciiTheme="minorHAnsi" w:hAnsiTheme="minorHAnsi" w:cstheme="minorHAnsi"/>
+          <w:i/>
+          <w:sz w:val="22"/>
+          <w:szCs w:val="22"/>
+        </w:rPr>
+        <w:t>voleb</w:t>
+      </w:r>
+      <w:proofErr w:type="spellEnd"/>
+      <w:r>
+        <w:rPr>
+          <w:rFonts w:asciiTheme="minorHAnsi" w:hAnsiTheme="minorHAnsi" w:cstheme="minorHAnsi"/>
+          <w:i/>
+          <w:sz w:val="22"/>
+          <w:szCs w:val="22"/>
+        </w:rPr>
+        <w:t xml:space="preserve"> </w:t>
+      </w:r>
+      <w:proofErr w:type="spellStart"/>
+      <w:r>
+        <w:rPr>
+          <w:rFonts w:asciiTheme="minorHAnsi" w:hAnsiTheme="minorHAnsi" w:cstheme="minorHAnsi"/>
+          <w:i/>
+          <w:sz w:val="22"/>
+          <w:szCs w:val="22"/>
+        </w:rPr>
+        <w:t>zúčastnili</w:t>
+      </w:r>
+      <w:proofErr w:type="spellEnd"/>
+      <w:r>
+        <w:rPr>
+          <w:rFonts w:asciiTheme="minorHAnsi" w:hAnsiTheme="minorHAnsi" w:cstheme="minorHAnsi"/>
+          <w:i/>
+          <w:sz w:val="22"/>
+          <w:szCs w:val="22"/>
+        </w:rPr>
+        <w:t xml:space="preserve">, </w:t>
+      </w:r>
+      <w:proofErr w:type="spellStart"/>
+      <w:r>
+        <w:rPr>
+          <w:rFonts w:asciiTheme="minorHAnsi" w:hAnsiTheme="minorHAnsi" w:cstheme="minorHAnsi"/>
+          <w:i/>
+          <w:sz w:val="22"/>
+          <w:szCs w:val="22"/>
+        </w:rPr>
+        <w:t>hlasovalo</w:t>
+      </w:r>
+      <w:proofErr w:type="spellEnd"/>
+      <w:r>
+        <w:rPr>
+          <w:rFonts w:asciiTheme="minorHAnsi" w:hAnsiTheme="minorHAnsi" w:cstheme="minorHAnsi"/>
+          <w:i/>
+          <w:sz w:val="22"/>
+          <w:szCs w:val="22"/>
+        </w:rPr>
+        <w:t xml:space="preserve"> pro </w:t>
+      </w:r>
+      <w:proofErr w:type="spellStart"/>
       <w:proofErr w:type="gramStart"/>
       <w:r>
         <w:rPr>
           <w:rFonts w:asciiTheme="minorHAnsi" w:hAnsiTheme="minorHAnsi" w:cstheme="minorHAnsi"/>
+          <w:i/>
+          <w:sz w:val="22"/>
+          <w:szCs w:val="22"/>
+        </w:rPr>
+        <w:t>blok</w:t>
+      </w:r>
+      <w:proofErr w:type="spellEnd"/>
+      <w:proofErr w:type="gramEnd"/>
+      <w:r>
+        <w:rPr>
+          <w:rFonts w:asciiTheme="minorHAnsi" w:hAnsiTheme="minorHAnsi" w:cstheme="minorHAnsi"/>
+          <w:i/>
+          <w:sz w:val="22"/>
+          <w:szCs w:val="22"/>
+        </w:rPr>
+        <w:t xml:space="preserve"> </w:t>
+      </w:r>
+      <w:proofErr w:type="spellStart"/>
+      <w:r>
+        <w:rPr>
+          <w:rFonts w:asciiTheme="minorHAnsi" w:hAnsiTheme="minorHAnsi" w:cstheme="minorHAnsi"/>
+          <w:i/>
+          <w:sz w:val="22"/>
+          <w:szCs w:val="22"/>
+        </w:rPr>
+        <w:t>Vlast</w:t>
+      </w:r>
+      <w:proofErr w:type="spellEnd"/>
+      <w:r>
+        <w:rPr>
+          <w:rFonts w:asciiTheme="minorHAnsi" w:hAnsiTheme="minorHAnsi" w:cstheme="minorHAnsi"/>
+          <w:i/>
+          <w:sz w:val="22"/>
+          <w:szCs w:val="22"/>
+        </w:rPr>
+        <w:t xml:space="preserve"> </w:t>
+      </w:r>
+      <w:proofErr w:type="spellStart"/>
+      <w:r>
+        <w:rPr>
+          <w:rFonts w:asciiTheme="minorHAnsi" w:hAnsiTheme="minorHAnsi" w:cstheme="minorHAnsi"/>
+          <w:i/>
+          <w:sz w:val="22"/>
+          <w:szCs w:val="22"/>
+        </w:rPr>
+        <w:t>asi</w:t>
+      </w:r>
+      <w:proofErr w:type="spellEnd"/>
+      <w:r>
+        <w:rPr>
+          <w:rFonts w:asciiTheme="minorHAnsi" w:hAnsiTheme="minorHAnsi" w:cstheme="minorHAnsi"/>
+          <w:i/>
+          <w:sz w:val="22"/>
+          <w:szCs w:val="22"/>
+        </w:rPr>
+        <w:t xml:space="preserve"> 20.5 </w:t>
+      </w:r>
+      <w:proofErr w:type="spellStart"/>
+      <w:r>
+        <w:rPr>
+          <w:rFonts w:asciiTheme="minorHAnsi" w:hAnsiTheme="minorHAnsi" w:cstheme="minorHAnsi"/>
+          <w:i/>
+          <w:sz w:val="22"/>
+          <w:szCs w:val="22"/>
+        </w:rPr>
+        <w:t>procenta</w:t>
+      </w:r>
+      <w:proofErr w:type="spellEnd"/>
+      <w:r>
+        <w:rPr>
+          <w:rFonts w:asciiTheme="minorHAnsi" w:hAnsiTheme="minorHAnsi" w:cstheme="minorHAnsi"/>
+          <w:i/>
+          <w:sz w:val="22"/>
+          <w:szCs w:val="22"/>
+        </w:rPr>
+        <w:t>…</w:t>
+      </w:r>
+    </w:p>
+    <w:p>
+      <w:pPr>
+        <w:pStyle w:val="FormtovanvHTML"/>
+        <w:rPr>
+          <w:rFonts w:asciiTheme="minorHAnsi" w:hAnsiTheme="minorHAnsi" w:cstheme="minorHAnsi"/>
+          <w:sz w:val="22"/>
+          <w:szCs w:val="22"/>
+        </w:rPr>
+      </w:pPr>
+    </w:p>
+    <w:p>
+      <w:pPr>
+        <w:pStyle w:val="FormtovanvHTML"/>
+        <w:rPr>
+          <w:rFonts w:asciiTheme="minorHAnsi" w:hAnsiTheme="minorHAnsi" w:cstheme="minorHAnsi"/>
           <w:b/>
           <w:sz w:val="22"/>
           <w:szCs w:val="22"/>
         </w:rPr>
-        <w:lastRenderedPageBreak/>
-        <w:t>s</w:t>
-      </w:r>
+      </w:pPr>
       <w:r>
         <w:rPr>
           <w:rFonts w:asciiTheme="minorHAnsi" w:hAnsiTheme="minorHAnsi" w:cstheme="minorHAnsi"/>
           <w:b/>
           <w:sz w:val="22"/>
           <w:szCs w:val="22"/>
-        </w:rPr>
-        <w:t>e</w:t>
-      </w:r>
+          <w:highlight w:val="red"/>
+        </w:rPr>
+        <w:t xml:space="preserve">??? </w:t>
+      </w:r>
+      <w:proofErr w:type="spellStart"/>
+      <w:proofErr w:type="gramStart"/>
       <w:r>
         <w:rPr>
           <w:rFonts w:asciiTheme="minorHAnsi" w:hAnsiTheme="minorHAnsi" w:cstheme="minorHAnsi"/>
           <w:b/>
           <w:sz w:val="22"/>
           <w:szCs w:val="22"/>
-        </w:rPr>
-        <w:t>nt</w:t>
-      </w:r>
-      <w:r>
-        <w:rPr>
-          <w:rFonts w:asciiTheme="minorHAnsi" w:hAnsiTheme="minorHAnsi" w:cstheme="minorHAnsi"/>
-          <w:b/>
-          <w:sz w:val="22"/>
-          <w:szCs w:val="22"/>
-        </w:rPr>
-        <w:t>ence</w:t>
-      </w:r>
+          <w:highlight w:val="red"/>
+        </w:rPr>
+        <w:t>apozice</w:t>
+      </w:r>
+      <w:proofErr w:type="spellEnd"/>
       <w:proofErr w:type="gramEnd"/>
-      <w:r>
-        <w:rPr>
-          <w:rFonts w:asciiTheme="minorHAnsi" w:hAnsiTheme="minorHAnsi" w:cstheme="minorHAnsi"/>
-          <w:b/>
-          <w:sz w:val="22"/>
-          <w:szCs w:val="22"/>
-        </w:rPr>
-        <w:t xml:space="preserve"> 6</w:t>
-      </w:r>
-    </w:p>
-    <w:p>
-      <w:pPr>
-        <w:pStyle w:val="FormtovanvHTML"/>
-        <w:rPr>
-          <w:rFonts w:asciiTheme="minorHAnsi" w:hAnsiTheme="minorHAnsi" w:cstheme="minorHAnsi"/>
-          <w:i/>
-          <w:sz w:val="22"/>
-          <w:szCs w:val="22"/>
-        </w:rPr>
-      </w:pPr>
-      <w:r>
-        <w:rPr>
-          <w:rFonts w:asciiTheme="minorHAnsi" w:hAnsiTheme="minorHAnsi" w:cstheme="minorHAnsi"/>
-          <w:i/>
-          <w:sz w:val="22"/>
-          <w:szCs w:val="22"/>
-        </w:rPr>
-        <w:t xml:space="preserve">Z </w:t>
-      </w:r>
-      <w:proofErr w:type="spellStart"/>
-      <w:r>
-        <w:rPr>
-          <w:rFonts w:asciiTheme="minorHAnsi" w:hAnsiTheme="minorHAnsi" w:cstheme="minorHAnsi"/>
-          <w:i/>
-          <w:sz w:val="22"/>
-          <w:szCs w:val="22"/>
-        </w:rPr>
-        <w:t>celkového</w:t>
-      </w:r>
-      <w:proofErr w:type="spellEnd"/>
-      <w:r>
-        <w:rPr>
-          <w:rFonts w:asciiTheme="minorHAnsi" w:hAnsiTheme="minorHAnsi" w:cstheme="minorHAnsi"/>
-          <w:i/>
-          <w:sz w:val="22"/>
-          <w:szCs w:val="22"/>
-        </w:rPr>
-        <w:t xml:space="preserve"> </w:t>
-      </w:r>
-      <w:proofErr w:type="spellStart"/>
-      <w:r>
-        <w:rPr>
-          <w:rFonts w:asciiTheme="minorHAnsi" w:hAnsiTheme="minorHAnsi" w:cstheme="minorHAnsi"/>
-          <w:i/>
-          <w:sz w:val="22"/>
-          <w:szCs w:val="22"/>
-        </w:rPr>
-        <w:t>počtu</w:t>
-      </w:r>
-      <w:proofErr w:type="spellEnd"/>
-      <w:r>
-        <w:rPr>
-          <w:rFonts w:asciiTheme="minorHAnsi" w:hAnsiTheme="minorHAnsi" w:cstheme="minorHAnsi"/>
-          <w:i/>
-          <w:sz w:val="22"/>
-          <w:szCs w:val="22"/>
-        </w:rPr>
-        <w:t xml:space="preserve"> 457319 </w:t>
-      </w:r>
-      <w:proofErr w:type="spellStart"/>
-      <w:r>
-        <w:rPr>
-          <w:rFonts w:asciiTheme="minorHAnsi" w:hAnsiTheme="minorHAnsi" w:cstheme="minorHAnsi"/>
-          <w:i/>
-          <w:sz w:val="22"/>
-          <w:szCs w:val="22"/>
-        </w:rPr>
-        <w:t>voličů</w:t>
-      </w:r>
-      <w:proofErr w:type="spellEnd"/>
-      <w:r>
-        <w:rPr>
-          <w:rFonts w:asciiTheme="minorHAnsi" w:hAnsiTheme="minorHAnsi" w:cstheme="minorHAnsi"/>
-          <w:i/>
-          <w:sz w:val="22"/>
-          <w:szCs w:val="22"/>
-        </w:rPr>
-        <w:t xml:space="preserve">, </w:t>
-      </w:r>
-      <w:proofErr w:type="spellStart"/>
-      <w:r>
-        <w:rPr>
-          <w:rFonts w:asciiTheme="minorHAnsi" w:hAnsiTheme="minorHAnsi" w:cstheme="minorHAnsi"/>
-          <w:i/>
-          <w:sz w:val="22"/>
-          <w:szCs w:val="22"/>
-        </w:rPr>
-        <w:t>kteří</w:t>
-      </w:r>
-      <w:proofErr w:type="spellEnd"/>
-      <w:r>
-        <w:rPr>
-          <w:rFonts w:asciiTheme="minorHAnsi" w:hAnsiTheme="minorHAnsi" w:cstheme="minorHAnsi"/>
-          <w:i/>
-          <w:sz w:val="22"/>
-          <w:szCs w:val="22"/>
-        </w:rPr>
-        <w:t xml:space="preserve"> se </w:t>
-      </w:r>
-      <w:proofErr w:type="spellStart"/>
-      <w:r>
-        <w:rPr>
-          <w:rFonts w:asciiTheme="minorHAnsi" w:hAnsiTheme="minorHAnsi" w:cstheme="minorHAnsi"/>
-          <w:i/>
-          <w:sz w:val="22"/>
-          <w:szCs w:val="22"/>
-        </w:rPr>
-        <w:t>voleb</w:t>
-      </w:r>
-      <w:proofErr w:type="spellEnd"/>
-      <w:r>
-        <w:rPr>
-          <w:rFonts w:asciiTheme="minorHAnsi" w:hAnsiTheme="minorHAnsi" w:cstheme="minorHAnsi"/>
-          <w:i/>
-          <w:sz w:val="22"/>
-          <w:szCs w:val="22"/>
-        </w:rPr>
-        <w:t xml:space="preserve"> </w:t>
-      </w:r>
-      <w:proofErr w:type="spellStart"/>
-      <w:r>
-        <w:rPr>
-          <w:rFonts w:asciiTheme="minorHAnsi" w:hAnsiTheme="minorHAnsi" w:cstheme="minorHAnsi"/>
-          <w:i/>
-          <w:sz w:val="22"/>
-          <w:szCs w:val="22"/>
-        </w:rPr>
-        <w:t>zúčastnili</w:t>
-      </w:r>
-      <w:proofErr w:type="spellEnd"/>
-      <w:r>
-        <w:rPr>
-          <w:rFonts w:asciiTheme="minorHAnsi" w:hAnsiTheme="minorHAnsi" w:cstheme="minorHAnsi"/>
-          <w:i/>
-          <w:sz w:val="22"/>
-          <w:szCs w:val="22"/>
-        </w:rPr>
-        <w:t xml:space="preserve">, </w:t>
-      </w:r>
-      <w:proofErr w:type="spellStart"/>
-      <w:r>
-        <w:rPr>
-          <w:rFonts w:asciiTheme="minorHAnsi" w:hAnsiTheme="minorHAnsi" w:cstheme="minorHAnsi"/>
-          <w:i/>
-          <w:sz w:val="22"/>
-          <w:szCs w:val="22"/>
-        </w:rPr>
-        <w:t>hlasovalo</w:t>
-      </w:r>
-      <w:proofErr w:type="spellEnd"/>
-      <w:r>
-        <w:rPr>
-          <w:rFonts w:asciiTheme="minorHAnsi" w:hAnsiTheme="minorHAnsi" w:cstheme="minorHAnsi"/>
-          <w:i/>
-          <w:sz w:val="22"/>
-          <w:szCs w:val="22"/>
-        </w:rPr>
-        <w:t xml:space="preserve"> pro </w:t>
-      </w:r>
-      <w:proofErr w:type="spellStart"/>
-      <w:proofErr w:type="gramStart"/>
-      <w:r>
-        <w:rPr>
-          <w:rFonts w:asciiTheme="minorHAnsi" w:hAnsiTheme="minorHAnsi" w:cstheme="minorHAnsi"/>
-          <w:i/>
-          <w:sz w:val="22"/>
-          <w:szCs w:val="22"/>
-        </w:rPr>
-        <w:t>blok</w:t>
-      </w:r>
-      <w:proofErr w:type="spellEnd"/>
-      <w:proofErr w:type="gramEnd"/>
-      <w:r>
-        <w:rPr>
-          <w:rFonts w:asciiTheme="minorHAnsi" w:hAnsiTheme="minorHAnsi" w:cstheme="minorHAnsi"/>
-          <w:i/>
-          <w:sz w:val="22"/>
-          <w:szCs w:val="22"/>
-        </w:rPr>
-        <w:t xml:space="preserve"> </w:t>
-      </w:r>
-      <w:proofErr w:type="spellStart"/>
-      <w:r>
-        <w:rPr>
-          <w:rFonts w:asciiTheme="minorHAnsi" w:hAnsiTheme="minorHAnsi" w:cstheme="minorHAnsi"/>
-          <w:i/>
-          <w:sz w:val="22"/>
-          <w:szCs w:val="22"/>
-        </w:rPr>
-        <w:t>Vlast</w:t>
-      </w:r>
-      <w:proofErr w:type="spellEnd"/>
-      <w:r>
-        <w:rPr>
-          <w:rFonts w:asciiTheme="minorHAnsi" w:hAnsiTheme="minorHAnsi" w:cstheme="minorHAnsi"/>
-          <w:i/>
-          <w:sz w:val="22"/>
-          <w:szCs w:val="22"/>
-        </w:rPr>
-        <w:t xml:space="preserve"> </w:t>
-      </w:r>
-      <w:proofErr w:type="spellStart"/>
-      <w:r>
-        <w:rPr>
-          <w:rFonts w:asciiTheme="minorHAnsi" w:hAnsiTheme="minorHAnsi" w:cstheme="minorHAnsi"/>
-          <w:i/>
-          <w:sz w:val="22"/>
-          <w:szCs w:val="22"/>
-        </w:rPr>
-        <w:t>asi</w:t>
-      </w:r>
-      <w:proofErr w:type="spellEnd"/>
-      <w:r>
-        <w:rPr>
-          <w:rFonts w:asciiTheme="minorHAnsi" w:hAnsiTheme="minorHAnsi" w:cstheme="minorHAnsi"/>
-          <w:i/>
-          <w:sz w:val="22"/>
-          <w:szCs w:val="22"/>
-        </w:rPr>
-        <w:t xml:space="preserve"> 20.5 </w:t>
-      </w:r>
-      <w:proofErr w:type="spellStart"/>
-      <w:r>
-        <w:rPr>
-          <w:rFonts w:asciiTheme="minorHAnsi" w:hAnsiTheme="minorHAnsi" w:cstheme="minorHAnsi"/>
-          <w:i/>
-          <w:sz w:val="22"/>
-          <w:szCs w:val="22"/>
-        </w:rPr>
-        <w:t>procenta</w:t>
-      </w:r>
-      <w:proofErr w:type="spellEnd"/>
-      <w:r>
-        <w:rPr>
-          <w:rFonts w:asciiTheme="minorHAnsi" w:hAnsiTheme="minorHAnsi" w:cstheme="minorHAnsi"/>
-          <w:i/>
-          <w:sz w:val="22"/>
-          <w:szCs w:val="22"/>
-        </w:rPr>
-        <w:t>…</w:t>
-      </w:r>
     </w:p>
     <w:p>
       <w:pPr>
@@ -10431,7 +10467,7 @@
           <w:szCs w:val="18"/>
         </w:rPr>
       </w:pPr>
-      <w:bookmarkStart w:id="1" w:name=":superset"/>
+      <w:bookmarkStart w:id="0" w:name=":superset"/>
       <w:r>
         <w:rPr>
           <w:rFonts w:asciiTheme="minorHAnsi" w:hAnsiTheme="minorHAnsi" w:cstheme="minorHAnsi"/>
@@ -10654,7 +10690,7 @@
         <w:br/>
         <w:t>                         :wiki "</w:t>
       </w:r>
-      <w:bookmarkEnd w:id="1"/>
+      <w:bookmarkEnd w:id="0"/>
       <w:proofErr w:type="spellStart"/>
       <w:r>
         <w:rPr>
@@ -12904,6 +12940,7 @@
           <w:szCs w:val="22"/>
           <w:highlight w:val="cyan"/>
         </w:rPr>
+        <w:lastRenderedPageBreak/>
         <w:t>DZ</w:t>
       </w:r>
       <w:proofErr w:type="spellEnd"/>
@@ -13093,7 +13130,6 @@
           <w:sz w:val="22"/>
           <w:szCs w:val="22"/>
         </w:rPr>
-        <w:lastRenderedPageBreak/>
         <w:t>------------</w:t>
       </w:r>
     </w:p>
@@ -13716,7 +13752,7 @@
           <w:szCs w:val="18"/>
         </w:rPr>
       </w:pPr>
-      <w:bookmarkStart w:id="2" w:name="approximately"/>
+      <w:bookmarkStart w:id="1" w:name="approximately"/>
       <w:r>
         <w:rPr>
           <w:rFonts w:ascii="Courier" w:hAnsi="Courier"/>
@@ -13846,7 +13882,7 @@
         </w:rPr>
         <w:t xml:space="preserve"> / percentage-entity :value 30))</w:t>
       </w:r>
-      <w:bookmarkEnd w:id="2"/>
+      <w:bookmarkEnd w:id="1"/>
       <w:r>
         <w:rPr>
           <w:rFonts w:ascii="Courier" w:hAnsi="Courier"/>
@@ -17349,6 +17385,7 @@
           <w:sz w:val="22"/>
           <w:szCs w:val="22"/>
         </w:rPr>
+        <w:lastRenderedPageBreak/>
         <w:tab/>
       </w:r>
       <w:proofErr w:type="gramStart"/>
@@ -17612,7 +17649,6 @@
           <w:rFonts w:asciiTheme="minorHAnsi" w:hAnsiTheme="minorHAnsi" w:cstheme="minorHAnsi"/>
           <w:sz w:val="22"/>
           <w:szCs w:val="22"/>
-          <w:highlight w:val="cyan"/>
         </w:rPr>
       </w:pPr>
       <w:r>
@@ -17623,21 +17659,23 @@
         </w:rPr>
         <w:t>==================================================================================</w:t>
       </w:r>
-      <w:r>
-        <w:rPr>
-          <w:rFonts w:asciiTheme="minorHAnsi" w:hAnsiTheme="minorHAnsi" w:cstheme="minorHAnsi"/>
-          <w:sz w:val="22"/>
-          <w:szCs w:val="22"/>
-          <w:highlight w:val="cyan"/>
-        </w:rPr>
-        <w:br w:type="page"/>
-      </w:r>
     </w:p>
     <w:p>
       <w:pPr>
         <w:spacing w:line="240" w:lineRule="auto"/>
         <w:rPr>
           <w:rFonts w:asciiTheme="minorHAnsi" w:hAnsiTheme="minorHAnsi" w:cstheme="minorHAnsi"/>
+          <w:sz w:val="22"/>
+          <w:szCs w:val="22"/>
+          <w:highlight w:val="cyan"/>
+        </w:rPr>
+      </w:pPr>
+    </w:p>
+    <w:p>
+      <w:pPr>
+        <w:spacing w:line="240" w:lineRule="auto"/>
+        <w:rPr>
+          <w:rFonts w:asciiTheme="minorHAnsi" w:hAnsiTheme="minorHAnsi" w:cstheme="minorHAnsi"/>
           <w:b/>
           <w:sz w:val="22"/>
           <w:szCs w:val="22"/>
@@ -17651,7 +17689,6 @@
           <w:sz w:val="22"/>
           <w:szCs w:val="22"/>
         </w:rPr>
-        <w:lastRenderedPageBreak/>
         <w:t>sentence</w:t>
       </w:r>
       <w:proofErr w:type="gramEnd"/>
@@ -19327,6 +19364,8 @@
           <w:lang w:val="cs-CZ"/>
         </w:rPr>
       </w:pPr>
+      <w:bookmarkStart w:id="2" w:name="_GoBack"/>
+      <w:bookmarkEnd w:id="2"/>
     </w:p>
     <w:p>
       <w:pPr>
@@ -19498,7 +19537,7 @@
           <w:rPr>
             <w:noProof/>
           </w:rPr>
-          <w:t>3</w:t>
+          <w:t>6</w:t>
         </w:r>
         <w:r>
           <w:rPr>

</xml_diff>

<commit_message>
Estonians - small updates
</commit_message>
<xml_diff>
--- a/data/czech/Estonian differences ML_DZ.docx
+++ b/data/czech/Estonian differences ML_DZ.docx
@@ -1,6 +1,6 @@
 
 <file path=word/document.xml><?xml version="1.0" encoding="utf-8"?>
-<w:document xmlns:wpc="http://schemas.microsoft.com/office/word/2010/wordprocessingCanvas" xmlns:mc="http://schemas.openxmlformats.org/markup-compatibility/2006" xmlns:o="urn:schemas-microsoft-com:office:office" xmlns:r="http://schemas.openxmlformats.org/officeDocument/2006/relationships" xmlns:m="http://schemas.openxmlformats.org/officeDocument/2006/math" xmlns:v="urn:schemas-microsoft-com:vml" xmlns:wp14="http://schemas.microsoft.com/office/word/2010/wordprocessingDrawing" xmlns:wp="http://schemas.openxmlformats.org/drawingml/2006/wordprocessingDrawing" xmlns:w10="urn:schemas-microsoft-com:office:word" xmlns:w="http://schemas.openxmlformats.org/wordprocessingml/2006/main" xmlns:w14="http://schemas.microsoft.com/office/word/2010/wordml" xmlns:wpg="http://schemas.microsoft.com/office/word/2010/wordprocessingGroup" xmlns:wpi="http://schemas.microsoft.com/office/word/2010/wordprocessingInk" xmlns:wne="http://schemas.microsoft.com/office/word/2006/wordml" xmlns:wps="http://schemas.microsoft.com/office/word/2010/wordprocessingShape" mc:Ignorable="w14 wp14">
+<w:document xmlns:wpc="http://schemas.microsoft.com/office/word/2010/wordprocessingCanvas" xmlns:mc="http://schemas.openxmlformats.org/markup-compatibility/2006" xmlns:o="urn:schemas-microsoft-com:office:office" xmlns:r="http://schemas.openxmlformats.org/officeDocument/2006/relationships" xmlns:m="http://schemas.openxmlformats.org/officeDocument/2006/math" xmlns:v="urn:schemas-microsoft-com:vml" xmlns:wp14="http://schemas.microsoft.com/office/word/2010/wordprocessingDrawing" xmlns:wp="http://schemas.openxmlformats.org/drawingml/2006/wordprocessingDrawing" xmlns:w10="urn:schemas-microsoft-com:office:word" xmlns:w="http://schemas.openxmlformats.org/wordprocessingml/2006/main" xmlns:w14="http://schemas.microsoft.com/office/word/2010/wordml" xmlns:w15="http://schemas.microsoft.com/office/word/2012/wordml" xmlns:wpg="http://schemas.microsoft.com/office/word/2010/wordprocessingGroup" xmlns:wpi="http://schemas.microsoft.com/office/word/2010/wordprocessingInk" xmlns:wne="http://schemas.microsoft.com/office/word/2006/wordml" xmlns:wps="http://schemas.microsoft.com/office/word/2010/wordprocessingShape" mc:Ignorable="w14 w15 wp14">
   <w:body>
     <w:p>
       <w:pPr>
@@ -21,10 +21,301 @@
           <w:szCs w:val="28"/>
           <w:lang w:val="cs-CZ"/>
         </w:rPr>
-        <w:t xml:space="preserve">Estonci … </w:t>
-      </w:r>
-      <w:proofErr w:type="spellStart"/>
-      <w:r>
+        <w:t xml:space="preserve">validátor … </w:t>
+      </w:r>
+    </w:p>
+    <w:p>
+      <w:pPr>
+        <w:pStyle w:val="ListParagraph"/>
+        <w:numPr>
+          <w:ilvl w:val="0"/>
+          <w:numId w:val="26"/>
+        </w:numPr>
+        <w:spacing w:line="240" w:lineRule="auto"/>
+        <w:rPr>
+          <w:rFonts w:asciiTheme="minorHAnsi" w:hAnsiTheme="minorHAnsi" w:cstheme="minorHAnsi"/>
+          <w:sz w:val="22"/>
+          <w:szCs w:val="22"/>
+          <w:lang w:val="cs-CZ"/>
+        </w:rPr>
+      </w:pPr>
+      <w:r>
+        <w:rPr>
+          <w:rFonts w:asciiTheme="minorHAnsi" w:hAnsiTheme="minorHAnsi" w:cstheme="minorHAnsi"/>
+          <w:sz w:val="22"/>
+          <w:szCs w:val="22"/>
+          <w:lang w:val="cs-CZ"/>
+        </w:rPr>
+        <w:t xml:space="preserve">NE kontrola, zda v </w:t>
+      </w:r>
+      <w:proofErr w:type="spellStart"/>
+      <w:r>
+        <w:rPr>
+          <w:rFonts w:asciiTheme="minorHAnsi" w:hAnsiTheme="minorHAnsi" w:cstheme="minorHAnsi"/>
+          <w:sz w:val="22"/>
+          <w:szCs w:val="22"/>
+          <w:lang w:val="cs-CZ"/>
+        </w:rPr>
+        <w:t>temporal</w:t>
+      </w:r>
+      <w:proofErr w:type="spellEnd"/>
+      <w:r>
+        <w:rPr>
+          <w:rFonts w:asciiTheme="minorHAnsi" w:hAnsiTheme="minorHAnsi" w:cstheme="minorHAnsi"/>
+          <w:sz w:val="22"/>
+          <w:szCs w:val="22"/>
+          <w:lang w:val="cs-CZ"/>
+        </w:rPr>
+        <w:t xml:space="preserve"> uzly podle toho, v jakém pořadí byly zavedené ID jednotlivých uzlů</w:t>
+      </w:r>
+      <w:r>
+        <w:rPr>
+          <w:rFonts w:asciiTheme="minorHAnsi" w:hAnsiTheme="minorHAnsi" w:cstheme="minorHAnsi"/>
+          <w:sz w:val="22"/>
+          <w:szCs w:val="22"/>
+          <w:lang w:val="cs-CZ"/>
+        </w:rPr>
+        <w:t xml:space="preserve"> … podle mě</w:t>
+      </w:r>
+      <w:r>
+        <w:rPr>
+          <w:rFonts w:asciiTheme="minorHAnsi" w:hAnsiTheme="minorHAnsi" w:cstheme="minorHAnsi"/>
+          <w:sz w:val="22"/>
+          <w:szCs w:val="22"/>
+          <w:lang w:val="cs-CZ"/>
+        </w:rPr>
+        <w:t xml:space="preserve"> to nefunguje!!</w:t>
+      </w:r>
+    </w:p>
+    <w:p>
+      <w:pPr>
+        <w:pStyle w:val="ListParagraph"/>
+        <w:numPr>
+          <w:ilvl w:val="0"/>
+          <w:numId w:val="26"/>
+        </w:numPr>
+        <w:spacing w:line="240" w:lineRule="auto"/>
+        <w:rPr>
+          <w:rFonts w:asciiTheme="minorHAnsi" w:hAnsiTheme="minorHAnsi" w:cstheme="minorHAnsi"/>
+          <w:sz w:val="22"/>
+          <w:szCs w:val="22"/>
+          <w:lang w:val="cs-CZ"/>
+        </w:rPr>
+      </w:pPr>
+      <w:r>
+        <w:rPr>
+          <w:rFonts w:asciiTheme="minorHAnsi" w:hAnsiTheme="minorHAnsi" w:cstheme="minorHAnsi"/>
+          <w:i/>
+          <w:sz w:val="22"/>
+          <w:szCs w:val="22"/>
+        </w:rPr>
+        <w:t xml:space="preserve">Na </w:t>
+      </w:r>
+      <w:proofErr w:type="spellStart"/>
+      <w:r>
+        <w:rPr>
+          <w:rFonts w:asciiTheme="minorHAnsi" w:hAnsiTheme="minorHAnsi" w:cstheme="minorHAnsi"/>
+          <w:i/>
+          <w:sz w:val="22"/>
+          <w:szCs w:val="22"/>
+        </w:rPr>
+        <w:t>druhém</w:t>
+      </w:r>
+      <w:proofErr w:type="spellEnd"/>
+      <w:r>
+        <w:rPr>
+          <w:rFonts w:asciiTheme="minorHAnsi" w:hAnsiTheme="minorHAnsi" w:cstheme="minorHAnsi"/>
+          <w:i/>
+          <w:sz w:val="22"/>
+          <w:szCs w:val="22"/>
+        </w:rPr>
+        <w:t xml:space="preserve"> </w:t>
+      </w:r>
+      <w:proofErr w:type="spellStart"/>
+      <w:r>
+        <w:rPr>
+          <w:rFonts w:asciiTheme="minorHAnsi" w:hAnsiTheme="minorHAnsi" w:cstheme="minorHAnsi"/>
+          <w:i/>
+          <w:sz w:val="22"/>
+          <w:szCs w:val="22"/>
+        </w:rPr>
+        <w:t>místě</w:t>
+      </w:r>
+      <w:proofErr w:type="spellEnd"/>
+      <w:r>
+        <w:rPr>
+          <w:rFonts w:asciiTheme="minorHAnsi" w:hAnsiTheme="minorHAnsi" w:cstheme="minorHAnsi"/>
+          <w:i/>
+          <w:sz w:val="22"/>
+          <w:szCs w:val="22"/>
+        </w:rPr>
+        <w:t xml:space="preserve"> je </w:t>
+      </w:r>
+      <w:proofErr w:type="spellStart"/>
+      <w:r>
+        <w:rPr>
+          <w:rFonts w:asciiTheme="minorHAnsi" w:hAnsiTheme="minorHAnsi" w:cstheme="minorHAnsi"/>
+          <w:i/>
+          <w:sz w:val="22"/>
+          <w:szCs w:val="22"/>
+        </w:rPr>
+        <w:t>zatím</w:t>
+      </w:r>
+      <w:proofErr w:type="spellEnd"/>
+      <w:r>
+        <w:rPr>
+          <w:rFonts w:asciiTheme="minorHAnsi" w:hAnsiTheme="minorHAnsi" w:cstheme="minorHAnsi"/>
+          <w:i/>
+          <w:sz w:val="22"/>
+          <w:szCs w:val="22"/>
+        </w:rPr>
+        <w:t xml:space="preserve"> </w:t>
+      </w:r>
+      <w:proofErr w:type="spellStart"/>
+      <w:r>
+        <w:rPr>
+          <w:rFonts w:asciiTheme="minorHAnsi" w:hAnsiTheme="minorHAnsi" w:cstheme="minorHAnsi"/>
+          <w:i/>
+          <w:sz w:val="22"/>
+          <w:szCs w:val="22"/>
+        </w:rPr>
+        <w:t>blok</w:t>
+      </w:r>
+      <w:proofErr w:type="spellEnd"/>
+      <w:r>
+        <w:rPr>
+          <w:rFonts w:asciiTheme="minorHAnsi" w:hAnsiTheme="minorHAnsi" w:cstheme="minorHAnsi"/>
+          <w:i/>
+          <w:sz w:val="22"/>
+          <w:szCs w:val="22"/>
+        </w:rPr>
+        <w:t xml:space="preserve"> </w:t>
+      </w:r>
+      <w:proofErr w:type="spellStart"/>
+      <w:r>
+        <w:rPr>
+          <w:rFonts w:asciiTheme="minorHAnsi" w:hAnsiTheme="minorHAnsi" w:cstheme="minorHAnsi"/>
+          <w:i/>
+          <w:sz w:val="22"/>
+          <w:szCs w:val="22"/>
+        </w:rPr>
+        <w:t>Spolehlivý</w:t>
+      </w:r>
+      <w:proofErr w:type="spellEnd"/>
+      <w:r>
+        <w:rPr>
+          <w:rFonts w:asciiTheme="minorHAnsi" w:hAnsiTheme="minorHAnsi" w:cstheme="minorHAnsi"/>
+          <w:i/>
+          <w:sz w:val="22"/>
+          <w:szCs w:val="22"/>
+        </w:rPr>
+        <w:t xml:space="preserve"> </w:t>
+      </w:r>
+      <w:proofErr w:type="spellStart"/>
+      <w:r>
+        <w:rPr>
+          <w:rFonts w:asciiTheme="minorHAnsi" w:hAnsiTheme="minorHAnsi" w:cstheme="minorHAnsi"/>
+          <w:i/>
+          <w:sz w:val="22"/>
+          <w:szCs w:val="22"/>
+        </w:rPr>
+        <w:t>dům</w:t>
+      </w:r>
+      <w:proofErr w:type="spellEnd"/>
+      <w:r>
+        <w:rPr>
+          <w:rFonts w:asciiTheme="minorHAnsi" w:hAnsiTheme="minorHAnsi" w:cstheme="minorHAnsi"/>
+          <w:i/>
+          <w:sz w:val="22"/>
+          <w:szCs w:val="22"/>
+        </w:rPr>
+        <w:t xml:space="preserve"> ...</w:t>
+      </w:r>
+      <w:r>
+        <w:rPr>
+          <w:rFonts w:asciiTheme="minorHAnsi" w:hAnsiTheme="minorHAnsi" w:cstheme="minorHAnsi"/>
+          <w:sz w:val="22"/>
+          <w:szCs w:val="22"/>
+        </w:rPr>
+        <w:t xml:space="preserve"> ... the temporal relation </w:t>
+      </w:r>
+      <w:proofErr w:type="spellStart"/>
+      <w:r>
+        <w:rPr>
+          <w:rFonts w:asciiTheme="minorHAnsi" w:hAnsiTheme="minorHAnsi" w:cstheme="minorHAnsi"/>
+          <w:i/>
+          <w:sz w:val="22"/>
+          <w:szCs w:val="22"/>
+        </w:rPr>
+        <w:t>zatím</w:t>
+      </w:r>
+      <w:proofErr w:type="spellEnd"/>
+      <w:r>
+        <w:rPr>
+          <w:rFonts w:asciiTheme="minorHAnsi" w:hAnsiTheme="minorHAnsi" w:cstheme="minorHAnsi"/>
+          <w:sz w:val="22"/>
+          <w:szCs w:val="22"/>
+        </w:rPr>
+        <w:t xml:space="preserve"> seems to depend on `</w:t>
+      </w:r>
+      <w:proofErr w:type="spellStart"/>
+      <w:r>
+        <w:rPr>
+          <w:rFonts w:asciiTheme="minorHAnsi" w:hAnsiTheme="minorHAnsi" w:cstheme="minorHAnsi"/>
+          <w:sz w:val="22"/>
+          <w:szCs w:val="22"/>
+        </w:rPr>
+        <w:t>DCT</w:t>
+      </w:r>
+      <w:proofErr w:type="spellEnd"/>
+      <w:r>
+        <w:rPr>
+          <w:rFonts w:asciiTheme="minorHAnsi" w:hAnsiTheme="minorHAnsi" w:cstheme="minorHAnsi"/>
+          <w:sz w:val="22"/>
+          <w:szCs w:val="22"/>
+        </w:rPr>
+        <w:t xml:space="preserve">` but I am not sure about the appropriate relation </w:t>
+      </w:r>
+      <w:r>
+        <w:rPr>
+          <w:rFonts w:asciiTheme="minorHAnsi" w:hAnsiTheme="minorHAnsi" w:cstheme="minorHAnsi"/>
+          <w:sz w:val="22"/>
+          <w:szCs w:val="22"/>
+        </w:rPr>
+        <w:t>–</w:t>
+      </w:r>
+      <w:r>
+        <w:rPr>
+          <w:rFonts w:asciiTheme="minorHAnsi" w:hAnsiTheme="minorHAnsi" w:cstheme="minorHAnsi"/>
+          <w:sz w:val="22"/>
+          <w:szCs w:val="22"/>
+        </w:rPr>
+        <w:t xml:space="preserve"> what about to reserve `</w:t>
+      </w:r>
+      <w:proofErr w:type="gramStart"/>
+      <w:r>
+        <w:rPr>
+          <w:rFonts w:asciiTheme="minorHAnsi" w:hAnsiTheme="minorHAnsi" w:cstheme="minorHAnsi"/>
+          <w:sz w:val="22"/>
+          <w:szCs w:val="22"/>
+        </w:rPr>
+        <w:t>:depends</w:t>
+      </w:r>
+      <w:proofErr w:type="gramEnd"/>
+      <w:r>
+        <w:rPr>
+          <w:rFonts w:asciiTheme="minorHAnsi" w:hAnsiTheme="minorHAnsi" w:cstheme="minorHAnsi"/>
+          <w:sz w:val="22"/>
+          <w:szCs w:val="22"/>
+        </w:rPr>
+        <w:t>-on` for such cases?</w:t>
+      </w:r>
+      <w:bookmarkStart w:id="0" w:name="_GoBack"/>
+      <w:bookmarkEnd w:id="0"/>
+    </w:p>
+    <w:p>
+      <w:pPr>
+        <w:spacing w:line="240" w:lineRule="auto"/>
         <w:rPr>
           <w:rFonts w:asciiTheme="minorHAnsi" w:hAnsiTheme="minorHAnsi" w:cstheme="minorHAnsi"/>
           <w:b/>
@@ -32,10 +323,11 @@
           <w:szCs w:val="28"/>
           <w:lang w:val="cs-CZ"/>
         </w:rPr>
-        <w:t>annotated</w:t>
-      </w:r>
-      <w:proofErr w:type="spellEnd"/>
-      <w:r>
+      </w:pPr>
+    </w:p>
+    <w:p>
+      <w:pPr>
+        <w:spacing w:line="240" w:lineRule="auto"/>
         <w:rPr>
           <w:rFonts w:asciiTheme="minorHAnsi" w:hAnsiTheme="minorHAnsi" w:cstheme="minorHAnsi"/>
           <w:b/>
@@ -43,9 +335,7 @@
           <w:szCs w:val="28"/>
           <w:lang w:val="cs-CZ"/>
         </w:rPr>
-        <w:t xml:space="preserve"> by </w:t>
-      </w:r>
-      <w:proofErr w:type="spellStart"/>
+      </w:pPr>
       <w:r>
         <w:rPr>
           <w:rFonts w:asciiTheme="minorHAnsi" w:hAnsiTheme="minorHAnsi" w:cstheme="minorHAnsi"/>
@@ -54,9 +344,9 @@
           <w:szCs w:val="28"/>
           <w:lang w:val="cs-CZ"/>
         </w:rPr>
-        <w:t>DZ</w:t>
-      </w:r>
-      <w:proofErr w:type="spellEnd"/>
+        <w:t xml:space="preserve">Estonci … </w:t>
+      </w:r>
+      <w:proofErr w:type="spellStart"/>
       <w:r>
         <w:rPr>
           <w:rFonts w:asciiTheme="minorHAnsi" w:hAnsiTheme="minorHAnsi" w:cstheme="minorHAnsi"/>
@@ -65,9 +355,9 @@
           <w:szCs w:val="28"/>
           <w:lang w:val="cs-CZ"/>
         </w:rPr>
-        <w:t xml:space="preserve"> / ML / </w:t>
-      </w:r>
-      <w:proofErr w:type="spellStart"/>
+        <w:t>annotated</w:t>
+      </w:r>
+      <w:proofErr w:type="spellEnd"/>
       <w:r>
         <w:rPr>
           <w:rFonts w:asciiTheme="minorHAnsi" w:hAnsiTheme="minorHAnsi" w:cstheme="minorHAnsi"/>
@@ -76,6 +366,39 @@
           <w:szCs w:val="28"/>
           <w:lang w:val="cs-CZ"/>
         </w:rPr>
+        <w:t xml:space="preserve"> by </w:t>
+      </w:r>
+      <w:proofErr w:type="spellStart"/>
+      <w:r>
+        <w:rPr>
+          <w:rFonts w:asciiTheme="minorHAnsi" w:hAnsiTheme="minorHAnsi" w:cstheme="minorHAnsi"/>
+          <w:b/>
+          <w:sz w:val="28"/>
+          <w:szCs w:val="28"/>
+          <w:lang w:val="cs-CZ"/>
+        </w:rPr>
+        <w:t>DZ</w:t>
+      </w:r>
+      <w:proofErr w:type="spellEnd"/>
+      <w:r>
+        <w:rPr>
+          <w:rFonts w:asciiTheme="minorHAnsi" w:hAnsiTheme="minorHAnsi" w:cstheme="minorHAnsi"/>
+          <w:b/>
+          <w:sz w:val="28"/>
+          <w:szCs w:val="28"/>
+          <w:lang w:val="cs-CZ"/>
+        </w:rPr>
+        <w:t xml:space="preserve"> / ML / </w:t>
+      </w:r>
+      <w:proofErr w:type="spellStart"/>
+      <w:r>
+        <w:rPr>
+          <w:rFonts w:asciiTheme="minorHAnsi" w:hAnsiTheme="minorHAnsi" w:cstheme="minorHAnsi"/>
+          <w:b/>
+          <w:sz w:val="28"/>
+          <w:szCs w:val="28"/>
+          <w:lang w:val="cs-CZ"/>
+        </w:rPr>
         <w:t>ŠZ</w:t>
       </w:r>
       <w:proofErr w:type="spellEnd"/>
@@ -1474,8 +1797,6 @@
           <w:highlight w:val="green"/>
         </w:rPr>
       </w:pPr>
-      <w:bookmarkStart w:id="0" w:name="_GoBack"/>
-      <w:bookmarkEnd w:id="0"/>
     </w:p>
     <w:p>
       <w:pPr>
@@ -2792,6 +3113,7 @@
           <w:sz w:val="22"/>
           <w:szCs w:val="22"/>
         </w:rPr>
+        <w:lastRenderedPageBreak/>
         <w:t xml:space="preserve">… </w:t>
       </w:r>
       <w:proofErr w:type="spellStart"/>
@@ -3364,7 +3686,6 @@
           <w:sz w:val="22"/>
           <w:szCs w:val="22"/>
         </w:rPr>
-        <w:lastRenderedPageBreak/>
         <w:t xml:space="preserve">Why 2 nodes … </w:t>
       </w:r>
       <w:r>
@@ -4294,7 +4615,7 @@
           <w:szCs w:val="22"/>
           <w:highlight w:val="red"/>
         </w:rPr>
-        <w:pict>
+        <w:object w:dxaOrig="1440" w:dyaOrig="1440">
           <v:shapetype id="_x0000_t75" coordsize="21600,21600" o:spt="75" o:preferrelative="t" path="m@4@5l@4@11@9@11@9@5xe" filled="f" stroked="f">
             <v:stroke joinstyle="miter"/>
             <v:formulas>
@@ -4315,11 +4636,11 @@
             <o:lock v:ext="edit" aspectratio="t"/>
           </v:shapetype>
           <v:shape id="_x0000_s1026" type="#_x0000_t75" style="position:absolute;left:0;text-align:left;margin-left:-44.25pt;margin-top:30.95pt;width:556.45pt;height:366pt;z-index:251659264;mso-position-horizontal-relative:text;mso-position-vertical-relative:text">
-            <v:imagedata r:id="rId8" o:title=""/>
+            <v:imagedata r:id="rId7" o:title=""/>
             <w10:wrap type="topAndBottom"/>
           </v:shape>
-          <o:OLEObject Type="Embed" ProgID="AcroExch.Document.DC" ShapeID="_x0000_s1026" DrawAspect="Content" ObjectID="_1775909048" r:id="rId9"/>
-        </w:pict>
+          <o:OLEObject Type="Embed" ProgID="AcroExch.Document.DC" ShapeID="_x0000_s1026" DrawAspect="Content" ObjectID="_1775998684" r:id="rId8"/>
+        </w:object>
       </w:r>
       <w:r>
         <w:rPr>
@@ -4627,6 +4948,7 @@
           <w:sz w:val="22"/>
           <w:szCs w:val="22"/>
         </w:rPr>
+        <w:lastRenderedPageBreak/>
         <w:t>kandidovat</w:t>
       </w:r>
       <w:proofErr w:type="spellEnd"/>
@@ -5235,7 +5557,6 @@
           <w:sz w:val="22"/>
           <w:szCs w:val="22"/>
         </w:rPr>
-        <w:lastRenderedPageBreak/>
         <w:t xml:space="preserve">PDT … </w:t>
       </w:r>
       <w:proofErr w:type="spellStart"/>
@@ -6442,7 +6763,7 @@
     </w:p>
     <w:p>
       <w:pPr>
-        <w:pStyle w:val="FormtovanvHTML"/>
+        <w:pStyle w:val="HTMLPreformatted"/>
         <w:rPr>
           <w:rFonts w:asciiTheme="minorHAnsi" w:hAnsiTheme="minorHAnsi" w:cstheme="minorHAnsi"/>
           <w:b/>
@@ -6464,7 +6785,7 @@
     </w:p>
     <w:p>
       <w:pPr>
-        <w:pStyle w:val="FormtovanvHTML"/>
+        <w:pStyle w:val="HTMLPreformatted"/>
         <w:rPr>
           <w:rFonts w:asciiTheme="minorHAnsi" w:hAnsiTheme="minorHAnsi" w:cstheme="minorHAnsi"/>
           <w:b/>
@@ -6488,7 +6809,7 @@
     </w:p>
     <w:p>
       <w:pPr>
-        <w:pStyle w:val="FormtovanvHTML"/>
+        <w:pStyle w:val="HTMLPreformatted"/>
         <w:rPr>
           <w:rFonts w:asciiTheme="minorHAnsi" w:hAnsiTheme="minorHAnsi" w:cstheme="minorHAnsi"/>
           <w:sz w:val="22"/>
@@ -6603,7 +6924,7 @@
     </w:p>
     <w:p>
       <w:pPr>
-        <w:pStyle w:val="FormtovanvHTML"/>
+        <w:pStyle w:val="HTMLPreformatted"/>
         <w:rPr>
           <w:rFonts w:asciiTheme="minorHAnsi" w:hAnsiTheme="minorHAnsi" w:cstheme="minorHAnsi"/>
           <w:sz w:val="22"/>
@@ -6696,7 +7017,7 @@
     </w:p>
     <w:p>
       <w:pPr>
-        <w:pStyle w:val="FormtovanvHTML"/>
+        <w:pStyle w:val="HTMLPreformatted"/>
         <w:rPr>
           <w:rFonts w:asciiTheme="minorHAnsi" w:hAnsiTheme="minorHAnsi" w:cstheme="minorHAnsi"/>
           <w:sz w:val="22"/>
@@ -6815,17 +7136,17 @@
     </w:p>
     <w:p>
       <w:pPr>
-        <w:pStyle w:val="FormtovanvHTML"/>
-        <w:rPr>
-          <w:rFonts w:asciiTheme="minorHAnsi" w:hAnsiTheme="minorHAnsi" w:cstheme="minorHAnsi"/>
-          <w:sz w:val="22"/>
-          <w:szCs w:val="22"/>
-        </w:rPr>
-      </w:pPr>
-    </w:p>
-    <w:p>
-      <w:pPr>
-        <w:pStyle w:val="FormtovanvHTML"/>
+        <w:pStyle w:val="HTMLPreformatted"/>
+        <w:rPr>
+          <w:rFonts w:asciiTheme="minorHAnsi" w:hAnsiTheme="minorHAnsi" w:cstheme="minorHAnsi"/>
+          <w:sz w:val="22"/>
+          <w:szCs w:val="22"/>
+        </w:rPr>
+      </w:pPr>
+    </w:p>
+    <w:p>
+      <w:pPr>
+        <w:pStyle w:val="HTMLPreformatted"/>
         <w:rPr>
           <w:rFonts w:asciiTheme="minorHAnsi" w:hAnsiTheme="minorHAnsi" w:cstheme="minorHAnsi"/>
           <w:sz w:val="22"/>
@@ -6854,7 +7175,7 @@
     </w:p>
     <w:p>
       <w:pPr>
-        <w:pStyle w:val="FormtovanvHTML"/>
+        <w:pStyle w:val="HTMLPreformatted"/>
         <w:rPr>
           <w:rFonts w:asciiTheme="minorHAnsi" w:hAnsiTheme="minorHAnsi" w:cstheme="minorHAnsi"/>
           <w:sz w:val="22"/>
@@ -6890,7 +7211,7 @@
     </w:p>
     <w:p>
       <w:pPr>
-        <w:pStyle w:val="FormtovanvHTML"/>
+        <w:pStyle w:val="HTMLPreformatted"/>
         <w:rPr>
           <w:rFonts w:asciiTheme="minorHAnsi" w:hAnsiTheme="minorHAnsi" w:cstheme="minorHAnsi"/>
           <w:sz w:val="22"/>
@@ -6979,7 +7300,7 @@
     </w:p>
     <w:p>
       <w:pPr>
-        <w:pStyle w:val="FormtovanvHTML"/>
+        <w:pStyle w:val="HTMLPreformatted"/>
         <w:rPr>
           <w:rFonts w:asciiTheme="minorHAnsi" w:hAnsiTheme="minorHAnsi" w:cstheme="minorHAnsi"/>
           <w:sz w:val="22"/>
@@ -7024,7 +7345,7 @@
     </w:p>
     <w:p>
       <w:pPr>
-        <w:pStyle w:val="FormtovanvHTML"/>
+        <w:pStyle w:val="HTMLPreformatted"/>
         <w:rPr>
           <w:rFonts w:asciiTheme="minorHAnsi" w:hAnsiTheme="minorHAnsi" w:cstheme="minorHAnsi"/>
           <w:sz w:val="22"/>
@@ -7058,7 +7379,7 @@
     </w:p>
     <w:p>
       <w:pPr>
-        <w:pStyle w:val="FormtovanvHTML"/>
+        <w:pStyle w:val="HTMLPreformatted"/>
         <w:rPr>
           <w:rFonts w:asciiTheme="minorHAnsi" w:hAnsiTheme="minorHAnsi" w:cstheme="minorHAnsi"/>
           <w:sz w:val="22"/>
@@ -7193,7 +7514,7 @@
     </w:p>
     <w:p>
       <w:pPr>
-        <w:pStyle w:val="FormtovanvHTML"/>
+        <w:pStyle w:val="HTMLPreformatted"/>
         <w:rPr>
           <w:rFonts w:asciiTheme="minorHAnsi" w:hAnsiTheme="minorHAnsi" w:cstheme="minorHAnsi"/>
           <w:sz w:val="22"/>
@@ -7308,7 +7629,7 @@
     </w:p>
     <w:p>
       <w:pPr>
-        <w:pStyle w:val="FormtovanvHTML"/>
+        <w:pStyle w:val="HTMLPreformatted"/>
         <w:rPr>
           <w:rFonts w:asciiTheme="minorHAnsi" w:hAnsiTheme="minorHAnsi" w:cstheme="minorHAnsi"/>
           <w:sz w:val="22"/>
@@ -7319,7 +7640,7 @@
     </w:p>
     <w:p>
       <w:pPr>
-        <w:pStyle w:val="FormtovanvHTML"/>
+        <w:pStyle w:val="HTMLPreformatted"/>
         <w:rPr>
           <w:rFonts w:asciiTheme="minorHAnsi" w:hAnsiTheme="minorHAnsi" w:cstheme="minorHAnsi"/>
           <w:sz w:val="22"/>
@@ -7379,7 +7700,7 @@
     </w:p>
     <w:p>
       <w:pPr>
-        <w:pStyle w:val="FormtovanvHTML"/>
+        <w:pStyle w:val="HTMLPreformatted"/>
         <w:rPr>
           <w:rFonts w:asciiTheme="minorHAnsi" w:hAnsiTheme="minorHAnsi" w:cstheme="minorHAnsi"/>
           <w:sz w:val="22"/>
@@ -7390,7 +7711,7 @@
     </w:p>
     <w:p>
       <w:pPr>
-        <w:pStyle w:val="FormtovanvHTML"/>
+        <w:pStyle w:val="HTMLPreformatted"/>
         <w:rPr>
           <w:rFonts w:asciiTheme="minorHAnsi" w:hAnsiTheme="minorHAnsi" w:cstheme="minorHAnsi"/>
           <w:sz w:val="22"/>
@@ -7570,7 +7891,7 @@
     </w:p>
     <w:p>
       <w:pPr>
-        <w:pStyle w:val="FormtovanvHTML"/>
+        <w:pStyle w:val="HTMLPreformatted"/>
         <w:rPr>
           <w:rFonts w:asciiTheme="minorHAnsi" w:hAnsiTheme="minorHAnsi" w:cstheme="minorHAnsi"/>
           <w:sz w:val="22"/>
@@ -7796,17 +8117,17 @@
     </w:p>
     <w:p>
       <w:pPr>
-        <w:pStyle w:val="FormtovanvHTML"/>
-        <w:rPr>
-          <w:rFonts w:asciiTheme="minorHAnsi" w:hAnsiTheme="minorHAnsi" w:cstheme="minorHAnsi"/>
-          <w:sz w:val="22"/>
-          <w:szCs w:val="22"/>
-        </w:rPr>
-      </w:pPr>
-    </w:p>
-    <w:p>
-      <w:pPr>
-        <w:pStyle w:val="FormtovanvHTML"/>
+        <w:pStyle w:val="HTMLPreformatted"/>
+        <w:rPr>
+          <w:rFonts w:asciiTheme="minorHAnsi" w:hAnsiTheme="minorHAnsi" w:cstheme="minorHAnsi"/>
+          <w:sz w:val="22"/>
+          <w:szCs w:val="22"/>
+        </w:rPr>
+      </w:pPr>
+    </w:p>
+    <w:p>
+      <w:pPr>
+        <w:pStyle w:val="HTMLPreformatted"/>
         <w:rPr>
           <w:rFonts w:asciiTheme="minorHAnsi" w:hAnsiTheme="minorHAnsi" w:cstheme="minorHAnsi"/>
           <w:sz w:val="22"/>
@@ -7885,17 +8206,17 @@
     </w:p>
     <w:p>
       <w:pPr>
-        <w:pStyle w:val="FormtovanvHTML"/>
-        <w:rPr>
-          <w:rFonts w:asciiTheme="minorHAnsi" w:hAnsiTheme="minorHAnsi" w:cstheme="minorHAnsi"/>
-          <w:sz w:val="22"/>
-          <w:szCs w:val="22"/>
-        </w:rPr>
-      </w:pPr>
-    </w:p>
-    <w:p>
-      <w:pPr>
-        <w:pStyle w:val="FormtovanvHTML"/>
+        <w:pStyle w:val="HTMLPreformatted"/>
+        <w:rPr>
+          <w:rFonts w:asciiTheme="minorHAnsi" w:hAnsiTheme="minorHAnsi" w:cstheme="minorHAnsi"/>
+          <w:sz w:val="22"/>
+          <w:szCs w:val="22"/>
+        </w:rPr>
+      </w:pPr>
+    </w:p>
+    <w:p>
+      <w:pPr>
+        <w:pStyle w:val="HTMLPreformatted"/>
         <w:rPr>
           <w:rFonts w:asciiTheme="minorHAnsi" w:hAnsiTheme="minorHAnsi" w:cstheme="minorHAnsi"/>
           <w:sz w:val="22"/>
@@ -8003,7 +8324,7 @@
     </w:p>
     <w:p>
       <w:pPr>
-        <w:pStyle w:val="FormtovanvHTML"/>
+        <w:pStyle w:val="HTMLPreformatted"/>
         <w:rPr>
           <w:rFonts w:asciiTheme="minorHAnsi" w:hAnsiTheme="minorHAnsi" w:cstheme="minorHAnsi"/>
           <w:b/>
@@ -8223,7 +8544,7 @@
     </w:p>
     <w:p>
       <w:pPr>
-        <w:pStyle w:val="FormtovanvHTML"/>
+        <w:pStyle w:val="HTMLPreformatted"/>
         <w:rPr>
           <w:rFonts w:asciiTheme="minorHAnsi" w:hAnsiTheme="minorHAnsi" w:cstheme="minorHAnsi"/>
           <w:sz w:val="22"/>
@@ -8420,7 +8741,7 @@
     </w:p>
     <w:p>
       <w:pPr>
-        <w:pStyle w:val="FormtovanvHTML"/>
+        <w:pStyle w:val="HTMLPreformatted"/>
         <w:rPr>
           <w:rFonts w:asciiTheme="minorHAnsi" w:hAnsiTheme="minorHAnsi" w:cstheme="minorHAnsi"/>
           <w:sz w:val="22"/>
@@ -8583,7 +8904,7 @@
     </w:p>
     <w:p>
       <w:pPr>
-        <w:pStyle w:val="FormtovanvHTML"/>
+        <w:pStyle w:val="HTMLPreformatted"/>
         <w:rPr>
           <w:rFonts w:asciiTheme="minorHAnsi" w:hAnsiTheme="minorHAnsi" w:cstheme="minorHAnsi"/>
           <w:sz w:val="22"/>
@@ -8638,7 +8959,7 @@
     </w:p>
     <w:p>
       <w:pPr>
-        <w:pStyle w:val="FormtovanvHTML"/>
+        <w:pStyle w:val="HTMLPreformatted"/>
         <w:rPr>
           <w:rFonts w:asciiTheme="minorHAnsi" w:hAnsiTheme="minorHAnsi" w:cstheme="minorHAnsi"/>
           <w:b/>
@@ -8649,7 +8970,7 @@
     </w:p>
     <w:p>
       <w:pPr>
-        <w:pStyle w:val="FormtovanvHTML"/>
+        <w:pStyle w:val="HTMLPreformatted"/>
         <w:rPr>
           <w:rFonts w:asciiTheme="minorHAnsi" w:hAnsiTheme="minorHAnsi" w:cstheme="minorHAnsi"/>
           <w:b/>
@@ -8680,7 +9001,7 @@
     </w:p>
     <w:p>
       <w:pPr>
-        <w:pStyle w:val="FormtovanvHTML"/>
+        <w:pStyle w:val="HTMLPreformatted"/>
         <w:rPr>
           <w:rFonts w:asciiTheme="minorHAnsi" w:hAnsiTheme="minorHAnsi" w:cstheme="minorHAnsi"/>
           <w:sz w:val="22"/>
@@ -8797,7 +9118,7 @@
     </w:p>
     <w:p>
       <w:pPr>
-        <w:pStyle w:val="FormtovanvHTML"/>
+        <w:pStyle w:val="HTMLPreformatted"/>
         <w:rPr>
           <w:rFonts w:asciiTheme="minorHAnsi" w:hAnsiTheme="minorHAnsi" w:cstheme="minorHAnsi"/>
           <w:sz w:val="22"/>
@@ -8812,6 +9133,7 @@
           <w:szCs w:val="22"/>
           <w:highlight w:val="red"/>
         </w:rPr>
+        <w:lastRenderedPageBreak/>
         <w:t>ŠZ</w:t>
       </w:r>
       <w:proofErr w:type="spellEnd"/>
@@ -8879,7 +9201,7 @@
     </w:p>
     <w:p>
       <w:pPr>
-        <w:pStyle w:val="FormtovanvHTML"/>
+        <w:pStyle w:val="HTMLPreformatted"/>
         <w:rPr>
           <w:rFonts w:asciiTheme="minorHAnsi" w:hAnsiTheme="minorHAnsi" w:cstheme="minorHAnsi"/>
           <w:color w:val="FF0000"/>
@@ -8890,7 +9212,7 @@
     </w:p>
     <w:p>
       <w:pPr>
-        <w:pStyle w:val="FormtovanvHTML"/>
+        <w:pStyle w:val="HTMLPreformatted"/>
         <w:rPr>
           <w:rFonts w:asciiTheme="minorHAnsi" w:hAnsiTheme="minorHAnsi" w:cstheme="minorHAnsi"/>
           <w:b/>
@@ -8903,7 +9225,7 @@
     </w:p>
     <w:p>
       <w:pPr>
-        <w:pStyle w:val="FormtovanvHTML"/>
+        <w:pStyle w:val="HTMLPreformatted"/>
         <w:rPr>
           <w:rFonts w:asciiTheme="minorHAnsi" w:hAnsiTheme="minorHAnsi" w:cstheme="minorHAnsi"/>
           <w:i/>
@@ -8923,7 +9245,7 @@
     </w:p>
     <w:p>
       <w:pPr>
-        <w:pStyle w:val="FormtovanvHTML"/>
+        <w:pStyle w:val="HTMLPreformatted"/>
         <w:rPr>
           <w:rFonts w:asciiTheme="minorHAnsi" w:hAnsiTheme="minorHAnsi" w:cstheme="minorHAnsi"/>
           <w:i/>
@@ -9011,22 +9333,21 @@
     </w:p>
     <w:p>
       <w:pPr>
-        <w:pStyle w:val="FormtovanvHTML"/>
-        <w:rPr>
-          <w:rFonts w:asciiTheme="minorHAnsi" w:hAnsiTheme="minorHAnsi" w:cstheme="minorHAnsi"/>
-          <w:i/>
-          <w:sz w:val="22"/>
-          <w:szCs w:val="22"/>
-        </w:rPr>
-      </w:pPr>
-      <w:r>
-        <w:rPr>
-          <w:rFonts w:asciiTheme="minorHAnsi" w:hAnsiTheme="minorHAnsi" w:cstheme="minorHAnsi"/>
-          <w:i/>
-          <w:sz w:val="22"/>
-          <w:szCs w:val="22"/>
-        </w:rPr>
-        <w:lastRenderedPageBreak/>
+        <w:pStyle w:val="HTMLPreformatted"/>
+        <w:rPr>
+          <w:rFonts w:asciiTheme="minorHAnsi" w:hAnsiTheme="minorHAnsi" w:cstheme="minorHAnsi"/>
+          <w:i/>
+          <w:sz w:val="22"/>
+          <w:szCs w:val="22"/>
+        </w:rPr>
+      </w:pPr>
+      <w:r>
+        <w:rPr>
+          <w:rFonts w:asciiTheme="minorHAnsi" w:hAnsiTheme="minorHAnsi" w:cstheme="minorHAnsi"/>
+          <w:i/>
+          <w:sz w:val="22"/>
+          <w:szCs w:val="22"/>
+        </w:rPr>
         <w:t xml:space="preserve">Z </w:t>
       </w:r>
       <w:proofErr w:type="spellStart"/>
@@ -9254,17 +9575,17 @@
     </w:p>
     <w:p>
       <w:pPr>
-        <w:pStyle w:val="FormtovanvHTML"/>
-        <w:rPr>
-          <w:rFonts w:asciiTheme="minorHAnsi" w:hAnsiTheme="minorHAnsi" w:cstheme="minorHAnsi"/>
-          <w:sz w:val="22"/>
-          <w:szCs w:val="22"/>
-        </w:rPr>
-      </w:pPr>
-    </w:p>
-    <w:p>
-      <w:pPr>
-        <w:pStyle w:val="FormtovanvHTML"/>
+        <w:pStyle w:val="HTMLPreformatted"/>
+        <w:rPr>
+          <w:rFonts w:asciiTheme="minorHAnsi" w:hAnsiTheme="minorHAnsi" w:cstheme="minorHAnsi"/>
+          <w:sz w:val="22"/>
+          <w:szCs w:val="22"/>
+        </w:rPr>
+      </w:pPr>
+    </w:p>
+    <w:p>
+      <w:pPr>
+        <w:pStyle w:val="HTMLPreformatted"/>
         <w:rPr>
           <w:rFonts w:asciiTheme="minorHAnsi" w:hAnsiTheme="minorHAnsi" w:cstheme="minorHAnsi"/>
           <w:b/>
@@ -9299,17 +9620,17 @@
     </w:p>
     <w:p>
       <w:pPr>
-        <w:pStyle w:val="FormtovanvHTML"/>
-        <w:rPr>
-          <w:rFonts w:asciiTheme="minorHAnsi" w:hAnsiTheme="minorHAnsi" w:cstheme="minorHAnsi"/>
-          <w:sz w:val="22"/>
-          <w:szCs w:val="22"/>
-        </w:rPr>
-      </w:pPr>
-    </w:p>
-    <w:p>
-      <w:pPr>
-        <w:pStyle w:val="FormtovanvHTML"/>
+        <w:pStyle w:val="HTMLPreformatted"/>
+        <w:rPr>
+          <w:rFonts w:asciiTheme="minorHAnsi" w:hAnsiTheme="minorHAnsi" w:cstheme="minorHAnsi"/>
+          <w:sz w:val="22"/>
+          <w:szCs w:val="22"/>
+        </w:rPr>
+      </w:pPr>
+    </w:p>
+    <w:p>
+      <w:pPr>
+        <w:pStyle w:val="HTMLPreformatted"/>
         <w:rPr>
           <w:rFonts w:asciiTheme="minorHAnsi" w:hAnsiTheme="minorHAnsi" w:cstheme="minorHAnsi"/>
           <w:color w:val="FF0000"/>
@@ -9534,7 +9855,7 @@
     </w:p>
     <w:p>
       <w:pPr>
-        <w:pStyle w:val="FormtovanvHTML"/>
+        <w:pStyle w:val="HTMLPreformatted"/>
         <w:rPr>
           <w:rFonts w:asciiTheme="minorHAnsi" w:hAnsiTheme="minorHAnsi" w:cstheme="minorHAnsi"/>
           <w:i/>
@@ -9717,7 +10038,7 @@
     </w:p>
     <w:p>
       <w:pPr>
-        <w:pStyle w:val="FormtovanvHTML"/>
+        <w:pStyle w:val="HTMLPreformatted"/>
         <w:rPr>
           <w:rFonts w:asciiTheme="minorHAnsi" w:hAnsiTheme="minorHAnsi" w:cstheme="minorHAnsi"/>
           <w:sz w:val="22"/>
@@ -9780,7 +10101,7 @@
     </w:p>
     <w:p>
       <w:pPr>
-        <w:pStyle w:val="FormtovanvHTML"/>
+        <w:pStyle w:val="HTMLPreformatted"/>
         <w:rPr>
           <w:rFonts w:asciiTheme="minorHAnsi" w:hAnsiTheme="minorHAnsi" w:cstheme="minorHAnsi"/>
           <w:sz w:val="22"/>
@@ -9896,7 +10217,7 @@
     </w:p>
     <w:p>
       <w:pPr>
-        <w:pStyle w:val="FormtovanvHTML"/>
+        <w:pStyle w:val="HTMLPreformatted"/>
         <w:rPr>
           <w:rFonts w:asciiTheme="minorHAnsi" w:hAnsiTheme="minorHAnsi" w:cstheme="minorHAnsi"/>
           <w:b/>
@@ -9928,7 +10249,7 @@
     </w:p>
     <w:p>
       <w:pPr>
-        <w:pStyle w:val="FormtovanvHTML"/>
+        <w:pStyle w:val="HTMLPreformatted"/>
         <w:rPr>
           <w:rFonts w:asciiTheme="minorHAnsi" w:hAnsiTheme="minorHAnsi" w:cstheme="minorHAnsi"/>
           <w:sz w:val="22"/>
@@ -10025,7 +10346,7 @@
     </w:p>
     <w:p>
       <w:pPr>
-        <w:pStyle w:val="FormtovanvHTML"/>
+        <w:pStyle w:val="HTMLPreformatted"/>
         <w:rPr>
           <w:rFonts w:asciiTheme="minorHAnsi" w:hAnsiTheme="minorHAnsi" w:cstheme="minorHAnsi"/>
           <w:i/>
@@ -10301,7 +10622,7 @@
     </w:p>
     <w:p>
       <w:pPr>
-        <w:pStyle w:val="FormtovanvHTML"/>
+        <w:pStyle w:val="HTMLPreformatted"/>
         <w:rPr>
           <w:rFonts w:asciiTheme="minorHAnsi" w:hAnsiTheme="minorHAnsi" w:cstheme="minorHAnsi"/>
           <w:sz w:val="22"/>
@@ -10836,7 +11157,7 @@
       </w:r>
       <w:r>
         <w:rPr>
-          <w:rStyle w:val="Hypertextovodkaz"/>
+          <w:rStyle w:val="Hyperlink"/>
           <w:rFonts w:ascii="Courier" w:hAnsi="Courier"/>
           <w:sz w:val="18"/>
           <w:szCs w:val="18"/>
@@ -11330,7 +11651,7 @@
     </w:p>
     <w:p>
       <w:pPr>
-        <w:pStyle w:val="Odstavecseseznamem"/>
+        <w:pStyle w:val="ListParagraph"/>
         <w:numPr>
           <w:ilvl w:val="0"/>
           <w:numId w:val="25"/>
@@ -12759,6 +13080,7 @@
           <w:szCs w:val="22"/>
           <w:highlight w:val="cyan"/>
         </w:rPr>
+        <w:lastRenderedPageBreak/>
         <w:t xml:space="preserve">        </w:t>
       </w:r>
       <w:proofErr w:type="spellStart"/>
@@ -13118,7 +13440,7 @@
     </w:p>
     <w:p>
       <w:pPr>
-        <w:pStyle w:val="FormtovanvHTML"/>
+        <w:pStyle w:val="HTMLPreformatted"/>
         <w:rPr>
           <w:rFonts w:asciiTheme="minorHAnsi" w:hAnsiTheme="minorHAnsi" w:cstheme="minorHAnsi"/>
           <w:i/>
@@ -13164,21 +13486,20 @@
     </w:p>
     <w:p>
       <w:pPr>
-        <w:pStyle w:val="FormtovanvHTML"/>
-        <w:rPr>
-          <w:rFonts w:asciiTheme="minorHAnsi" w:hAnsiTheme="minorHAnsi" w:cstheme="minorHAnsi"/>
-          <w:sz w:val="22"/>
-          <w:szCs w:val="22"/>
-        </w:rPr>
-      </w:pPr>
-      <w:r>
-        <w:rPr>
-          <w:rFonts w:asciiTheme="minorHAnsi" w:hAnsiTheme="minorHAnsi" w:cstheme="minorHAnsi"/>
-          <w:sz w:val="22"/>
-          <w:szCs w:val="22"/>
-          <w:highlight w:val="cyan"/>
-        </w:rPr>
-        <w:lastRenderedPageBreak/>
+        <w:pStyle w:val="HTMLPreformatted"/>
+        <w:rPr>
+          <w:rFonts w:asciiTheme="minorHAnsi" w:hAnsiTheme="minorHAnsi" w:cstheme="minorHAnsi"/>
+          <w:sz w:val="22"/>
+          <w:szCs w:val="22"/>
+        </w:rPr>
+      </w:pPr>
+      <w:r>
+        <w:rPr>
+          <w:rFonts w:asciiTheme="minorHAnsi" w:hAnsiTheme="minorHAnsi" w:cstheme="minorHAnsi"/>
+          <w:sz w:val="22"/>
+          <w:szCs w:val="22"/>
+          <w:highlight w:val="cyan"/>
+        </w:rPr>
         <w:t xml:space="preserve">ML </w:t>
       </w:r>
       <w:proofErr w:type="spellStart"/>
@@ -14576,7 +14897,7 @@
     </w:p>
     <w:p>
       <w:pPr>
-        <w:pStyle w:val="FormtovanvHTML"/>
+        <w:pStyle w:val="HTMLPreformatted"/>
         <w:rPr>
           <w:rFonts w:asciiTheme="minorHAnsi" w:hAnsiTheme="minorHAnsi" w:cstheme="minorHAnsi"/>
           <w:b/>
@@ -14707,7 +15028,7 @@
     </w:p>
     <w:p>
       <w:pPr>
-        <w:pStyle w:val="FormtovanvHTML"/>
+        <w:pStyle w:val="HTMLPreformatted"/>
         <w:rPr>
           <w:rFonts w:asciiTheme="minorHAnsi" w:hAnsiTheme="minorHAnsi" w:cstheme="minorHAnsi"/>
           <w:sz w:val="22"/>
@@ -14819,55 +15140,366 @@
     </w:p>
     <w:p>
       <w:pPr>
-        <w:pStyle w:val="FormtovanvHTML"/>
-        <w:rPr>
-          <w:rFonts w:asciiTheme="minorHAnsi" w:hAnsiTheme="minorHAnsi" w:cstheme="minorHAnsi"/>
-          <w:sz w:val="22"/>
-          <w:szCs w:val="22"/>
-          <w:highlight w:val="cyan"/>
-        </w:rPr>
-      </w:pPr>
+        <w:pStyle w:val="HTMLPreformatted"/>
+        <w:rPr>
+          <w:rFonts w:asciiTheme="minorHAnsi" w:hAnsiTheme="minorHAnsi" w:cstheme="minorHAnsi"/>
+          <w:sz w:val="22"/>
+          <w:szCs w:val="22"/>
+          <w:highlight w:val="cyan"/>
+        </w:rPr>
+      </w:pPr>
+      <w:r>
+        <w:rPr>
+          <w:rFonts w:asciiTheme="minorHAnsi" w:hAnsiTheme="minorHAnsi" w:cstheme="minorHAnsi"/>
+          <w:i/>
+          <w:sz w:val="22"/>
+          <w:szCs w:val="22"/>
+          <w:highlight w:val="cyan"/>
+        </w:rPr>
+        <w:t xml:space="preserve">…, </w:t>
+      </w:r>
+      <w:proofErr w:type="spellStart"/>
+      <w:r>
+        <w:rPr>
+          <w:rFonts w:asciiTheme="minorHAnsi" w:hAnsiTheme="minorHAnsi" w:cstheme="minorHAnsi"/>
+          <w:i/>
+          <w:sz w:val="22"/>
+          <w:szCs w:val="22"/>
+          <w:highlight w:val="cyan"/>
+        </w:rPr>
+        <w:t>což</w:t>
+      </w:r>
+      <w:proofErr w:type="spellEnd"/>
+      <w:r>
+        <w:rPr>
+          <w:rFonts w:asciiTheme="minorHAnsi" w:hAnsiTheme="minorHAnsi" w:cstheme="minorHAnsi"/>
+          <w:i/>
+          <w:sz w:val="22"/>
+          <w:szCs w:val="22"/>
+          <w:highlight w:val="cyan"/>
+        </w:rPr>
+        <w:t xml:space="preserve"> </w:t>
+      </w:r>
+      <w:proofErr w:type="spellStart"/>
+      <w:r>
+        <w:rPr>
+          <w:rFonts w:asciiTheme="minorHAnsi" w:hAnsiTheme="minorHAnsi" w:cstheme="minorHAnsi"/>
+          <w:i/>
+          <w:sz w:val="22"/>
+          <w:szCs w:val="22"/>
+          <w:highlight w:val="cyan"/>
+        </w:rPr>
+        <w:t>představuje</w:t>
+      </w:r>
+      <w:proofErr w:type="spellEnd"/>
+      <w:r>
+        <w:rPr>
+          <w:rFonts w:asciiTheme="minorHAnsi" w:hAnsiTheme="minorHAnsi" w:cstheme="minorHAnsi"/>
+          <w:i/>
+          <w:sz w:val="22"/>
+          <w:szCs w:val="22"/>
+          <w:highlight w:val="cyan"/>
+        </w:rPr>
+        <w:t xml:space="preserve"> 28 </w:t>
+      </w:r>
+      <w:proofErr w:type="spellStart"/>
+      <w:r>
+        <w:rPr>
+          <w:rFonts w:asciiTheme="minorHAnsi" w:hAnsiTheme="minorHAnsi" w:cstheme="minorHAnsi"/>
+          <w:i/>
+          <w:sz w:val="22"/>
+          <w:szCs w:val="22"/>
+          <w:highlight w:val="cyan"/>
+        </w:rPr>
+        <w:t>poslaneckých</w:t>
+      </w:r>
+      <w:proofErr w:type="spellEnd"/>
+      <w:r>
+        <w:rPr>
+          <w:rFonts w:asciiTheme="minorHAnsi" w:hAnsiTheme="minorHAnsi" w:cstheme="minorHAnsi"/>
+          <w:i/>
+          <w:sz w:val="22"/>
+          <w:szCs w:val="22"/>
+          <w:highlight w:val="cyan"/>
+        </w:rPr>
+        <w:t xml:space="preserve"> </w:t>
+      </w:r>
+      <w:proofErr w:type="spellStart"/>
+      <w:r>
+        <w:rPr>
+          <w:rFonts w:asciiTheme="minorHAnsi" w:hAnsiTheme="minorHAnsi" w:cstheme="minorHAnsi"/>
+          <w:b/>
+          <w:i/>
+          <w:sz w:val="22"/>
+          <w:szCs w:val="22"/>
+          <w:highlight w:val="cyan"/>
+        </w:rPr>
+        <w:t>mandátů</w:t>
+      </w:r>
+      <w:proofErr w:type="spellEnd"/>
+      <w:r>
+        <w:rPr>
+          <w:rFonts w:asciiTheme="minorHAnsi" w:hAnsiTheme="minorHAnsi" w:cstheme="minorHAnsi"/>
+          <w:i/>
+          <w:sz w:val="22"/>
+          <w:szCs w:val="22"/>
+          <w:highlight w:val="cyan"/>
+        </w:rPr>
+        <w:t xml:space="preserve"> v </w:t>
+      </w:r>
+      <w:proofErr w:type="spellStart"/>
+      <w:r>
+        <w:rPr>
+          <w:rFonts w:asciiTheme="minorHAnsi" w:hAnsiTheme="minorHAnsi" w:cstheme="minorHAnsi"/>
+          <w:i/>
+          <w:sz w:val="22"/>
+          <w:szCs w:val="22"/>
+          <w:highlight w:val="cyan"/>
+        </w:rPr>
+        <w:t>novém</w:t>
+      </w:r>
+      <w:proofErr w:type="spellEnd"/>
+      <w:r>
+        <w:rPr>
+          <w:rFonts w:asciiTheme="minorHAnsi" w:hAnsiTheme="minorHAnsi" w:cstheme="minorHAnsi"/>
+          <w:i/>
+          <w:sz w:val="22"/>
+          <w:szCs w:val="22"/>
+          <w:highlight w:val="cyan"/>
+        </w:rPr>
+        <w:t xml:space="preserve"> </w:t>
+      </w:r>
+      <w:proofErr w:type="spellStart"/>
+      <w:r>
+        <w:rPr>
+          <w:rFonts w:asciiTheme="minorHAnsi" w:hAnsiTheme="minorHAnsi" w:cstheme="minorHAnsi"/>
+          <w:i/>
+          <w:sz w:val="22"/>
+          <w:szCs w:val="22"/>
+          <w:highlight w:val="cyan"/>
+        </w:rPr>
+        <w:t>parlamentu</w:t>
+      </w:r>
+      <w:proofErr w:type="spellEnd"/>
+      <w:r>
+        <w:rPr>
+          <w:rFonts w:asciiTheme="minorHAnsi" w:hAnsiTheme="minorHAnsi" w:cstheme="minorHAnsi"/>
+          <w:i/>
+          <w:sz w:val="22"/>
+          <w:szCs w:val="22"/>
+          <w:highlight w:val="cyan"/>
+        </w:rPr>
+        <w:t>.</w:t>
+      </w:r>
+      <w:r>
+        <w:rPr>
+          <w:rFonts w:asciiTheme="minorHAnsi" w:hAnsiTheme="minorHAnsi" w:cstheme="minorHAnsi"/>
+          <w:sz w:val="22"/>
+          <w:szCs w:val="22"/>
+          <w:highlight w:val="cyan"/>
+        </w:rPr>
+        <w:t xml:space="preserve"> … </w:t>
+      </w:r>
       <w:proofErr w:type="gramStart"/>
       <w:r>
         <w:rPr>
           <w:rFonts w:asciiTheme="minorHAnsi" w:hAnsiTheme="minorHAnsi" w:cstheme="minorHAnsi"/>
-          <w:i/>
-          <w:sz w:val="22"/>
-          <w:szCs w:val="22"/>
-          <w:highlight w:val="cyan"/>
-        </w:rPr>
-        <w:t xml:space="preserve">…, </w:t>
-      </w:r>
-      <w:proofErr w:type="spellStart"/>
-      <w:r>
-        <w:rPr>
-          <w:rFonts w:asciiTheme="minorHAnsi" w:hAnsiTheme="minorHAnsi" w:cstheme="minorHAnsi"/>
-          <w:i/>
-          <w:sz w:val="22"/>
-          <w:szCs w:val="22"/>
-          <w:highlight w:val="cyan"/>
-        </w:rPr>
-        <w:t>což</w:t>
-      </w:r>
-      <w:proofErr w:type="spellEnd"/>
-      <w:r>
-        <w:rPr>
-          <w:rFonts w:asciiTheme="minorHAnsi" w:hAnsiTheme="minorHAnsi" w:cstheme="minorHAnsi"/>
-          <w:i/>
-          <w:sz w:val="22"/>
-          <w:szCs w:val="22"/>
-          <w:highlight w:val="cyan"/>
-        </w:rPr>
-        <w:t xml:space="preserve"> </w:t>
-      </w:r>
-      <w:proofErr w:type="spellStart"/>
-      <w:r>
-        <w:rPr>
-          <w:rFonts w:asciiTheme="minorHAnsi" w:hAnsiTheme="minorHAnsi" w:cstheme="minorHAnsi"/>
-          <w:i/>
-          <w:sz w:val="22"/>
-          <w:szCs w:val="22"/>
-          <w:highlight w:val="cyan"/>
+          <w:b/>
+          <w:sz w:val="22"/>
+          <w:szCs w:val="22"/>
+          <w:highlight w:val="cyan"/>
+        </w:rPr>
+        <w:t>v</w:t>
+      </w:r>
+      <w:proofErr w:type="gramEnd"/>
+      <w:r>
+        <w:rPr>
+          <w:rFonts w:asciiTheme="minorHAnsi" w:hAnsiTheme="minorHAnsi" w:cstheme="minorHAnsi"/>
+          <w:b/>
+          <w:sz w:val="22"/>
+          <w:szCs w:val="22"/>
+          <w:highlight w:val="cyan"/>
+        </w:rPr>
+        <w:t xml:space="preserve"> PDT </w:t>
+      </w:r>
+      <w:proofErr w:type="spellStart"/>
+      <w:r>
+        <w:rPr>
+          <w:rFonts w:asciiTheme="minorHAnsi" w:hAnsiTheme="minorHAnsi" w:cstheme="minorHAnsi"/>
+          <w:b/>
+          <w:sz w:val="22"/>
+          <w:szCs w:val="22"/>
+          <w:highlight w:val="cyan"/>
+        </w:rPr>
+        <w:t>jako</w:t>
+      </w:r>
+      <w:proofErr w:type="spellEnd"/>
+      <w:r>
+        <w:rPr>
+          <w:rFonts w:asciiTheme="minorHAnsi" w:hAnsiTheme="minorHAnsi" w:cstheme="minorHAnsi"/>
+          <w:b/>
+          <w:sz w:val="22"/>
+          <w:szCs w:val="22"/>
+          <w:highlight w:val="cyan"/>
+        </w:rPr>
+        <w:t xml:space="preserve"> APPS</w:t>
+      </w:r>
+    </w:p>
+    <w:p>
+      <w:pPr>
+        <w:pStyle w:val="HTMLPreformatted"/>
+        <w:rPr>
+          <w:rFonts w:asciiTheme="minorHAnsi" w:hAnsiTheme="minorHAnsi" w:cstheme="minorHAnsi"/>
+          <w:sz w:val="22"/>
+          <w:szCs w:val="22"/>
+          <w:highlight w:val="yellow"/>
+        </w:rPr>
+      </w:pPr>
+      <w:proofErr w:type="spellStart"/>
+      <w:r>
+        <w:rPr>
+          <w:rFonts w:asciiTheme="minorHAnsi" w:hAnsiTheme="minorHAnsi" w:cstheme="minorHAnsi"/>
+          <w:sz w:val="22"/>
+          <w:szCs w:val="22"/>
+          <w:highlight w:val="yellow"/>
+        </w:rPr>
+        <w:t>ŠZ</w:t>
+      </w:r>
+      <w:proofErr w:type="spellEnd"/>
+      <w:r>
+        <w:rPr>
+          <w:rFonts w:asciiTheme="minorHAnsi" w:hAnsiTheme="minorHAnsi" w:cstheme="minorHAnsi"/>
+          <w:sz w:val="22"/>
+          <w:szCs w:val="22"/>
+          <w:highlight w:val="yellow"/>
+        </w:rPr>
+        <w:t xml:space="preserve">: </w:t>
+      </w:r>
+      <w:r>
+        <w:rPr>
+          <w:rFonts w:asciiTheme="minorHAnsi" w:hAnsiTheme="minorHAnsi" w:cstheme="minorHAnsi"/>
+          <w:b/>
+          <w:sz w:val="22"/>
+          <w:szCs w:val="22"/>
+          <w:highlight w:val="red"/>
+        </w:rPr>
+        <w:t xml:space="preserve">discourse relation "and" </w:t>
+      </w:r>
+      <w:r>
+        <w:rPr>
+          <w:rFonts w:asciiTheme="minorHAnsi" w:hAnsiTheme="minorHAnsi" w:cstheme="minorHAnsi"/>
+          <w:sz w:val="22"/>
+          <w:szCs w:val="22"/>
+          <w:highlight w:val="yellow"/>
+        </w:rPr>
+        <w:t xml:space="preserve">- </w:t>
+      </w:r>
+      <w:proofErr w:type="spellStart"/>
+      <w:r>
+        <w:rPr>
+          <w:rFonts w:asciiTheme="minorHAnsi" w:hAnsiTheme="minorHAnsi" w:cstheme="minorHAnsi"/>
+          <w:sz w:val="22"/>
+          <w:szCs w:val="22"/>
+          <w:highlight w:val="yellow"/>
+        </w:rPr>
+        <w:t>jako</w:t>
+      </w:r>
+      <w:proofErr w:type="spellEnd"/>
+      <w:r>
+        <w:rPr>
+          <w:rFonts w:asciiTheme="minorHAnsi" w:hAnsiTheme="minorHAnsi" w:cstheme="minorHAnsi"/>
+          <w:sz w:val="22"/>
+          <w:szCs w:val="22"/>
+          <w:highlight w:val="yellow"/>
+        </w:rPr>
+        <w:t xml:space="preserve"> "pro </w:t>
+      </w:r>
+      <w:proofErr w:type="spellStart"/>
+      <w:r>
+        <w:rPr>
+          <w:rFonts w:asciiTheme="minorHAnsi" w:hAnsiTheme="minorHAnsi" w:cstheme="minorHAnsi"/>
+          <w:sz w:val="22"/>
+          <w:szCs w:val="22"/>
+          <w:highlight w:val="yellow"/>
+        </w:rPr>
+        <w:t>blok</w:t>
+      </w:r>
+      <w:proofErr w:type="spellEnd"/>
+      <w:r>
+        <w:rPr>
+          <w:rFonts w:asciiTheme="minorHAnsi" w:hAnsiTheme="minorHAnsi" w:cstheme="minorHAnsi"/>
+          <w:sz w:val="22"/>
+          <w:szCs w:val="22"/>
+          <w:highlight w:val="yellow"/>
+        </w:rPr>
+        <w:t xml:space="preserve"> </w:t>
+      </w:r>
+      <w:proofErr w:type="spellStart"/>
+      <w:r>
+        <w:rPr>
+          <w:rFonts w:asciiTheme="minorHAnsi" w:hAnsiTheme="minorHAnsi" w:cstheme="minorHAnsi"/>
+          <w:sz w:val="22"/>
+          <w:szCs w:val="22"/>
+          <w:highlight w:val="yellow"/>
+        </w:rPr>
+        <w:t>hlasovalo</w:t>
+      </w:r>
+      <w:proofErr w:type="spellEnd"/>
+      <w:r>
+        <w:rPr>
+          <w:rFonts w:asciiTheme="minorHAnsi" w:hAnsiTheme="minorHAnsi" w:cstheme="minorHAnsi"/>
+          <w:sz w:val="22"/>
+          <w:szCs w:val="22"/>
+          <w:highlight w:val="yellow"/>
+        </w:rPr>
+        <w:t xml:space="preserve"> 20.5 </w:t>
+      </w:r>
+      <w:proofErr w:type="spellStart"/>
+      <w:r>
+        <w:rPr>
+          <w:rFonts w:asciiTheme="minorHAnsi" w:hAnsiTheme="minorHAnsi" w:cstheme="minorHAnsi"/>
+          <w:sz w:val="22"/>
+          <w:szCs w:val="22"/>
+          <w:highlight w:val="yellow"/>
+        </w:rPr>
+        <w:t>procenta</w:t>
+      </w:r>
+      <w:proofErr w:type="spellEnd"/>
+      <w:r>
+        <w:rPr>
+          <w:rFonts w:asciiTheme="minorHAnsi" w:hAnsiTheme="minorHAnsi" w:cstheme="minorHAnsi"/>
+          <w:sz w:val="22"/>
+          <w:szCs w:val="22"/>
+          <w:highlight w:val="yellow"/>
+        </w:rPr>
+        <w:t xml:space="preserve"> </w:t>
+      </w:r>
+      <w:r>
+        <w:rPr>
+          <w:rFonts w:asciiTheme="minorHAnsi" w:hAnsiTheme="minorHAnsi" w:cstheme="minorHAnsi"/>
+          <w:b/>
+          <w:sz w:val="22"/>
+          <w:szCs w:val="22"/>
+          <w:highlight w:val="yellow"/>
+        </w:rPr>
+        <w:t>A TO</w:t>
+      </w:r>
+      <w:r>
+        <w:rPr>
+          <w:rFonts w:asciiTheme="minorHAnsi" w:hAnsiTheme="minorHAnsi" w:cstheme="minorHAnsi"/>
+          <w:sz w:val="22"/>
+          <w:szCs w:val="22"/>
+          <w:highlight w:val="yellow"/>
+        </w:rPr>
+        <w:t xml:space="preserve"> </w:t>
+      </w:r>
+      <w:proofErr w:type="spellStart"/>
+      <w:r>
+        <w:rPr>
+          <w:rFonts w:asciiTheme="minorHAnsi" w:hAnsiTheme="minorHAnsi" w:cstheme="minorHAnsi"/>
+          <w:sz w:val="22"/>
+          <w:szCs w:val="22"/>
+          <w:highlight w:val="yellow"/>
         </w:rPr>
         <w:t>představuje</w:t>
       </w:r>
@@ -14875,10 +15507,9 @@
       <w:r>
         <w:rPr>
           <w:rFonts w:asciiTheme="minorHAnsi" w:hAnsiTheme="minorHAnsi" w:cstheme="minorHAnsi"/>
-          <w:i/>
-          <w:sz w:val="22"/>
-          <w:szCs w:val="22"/>
-          <w:highlight w:val="cyan"/>
+          <w:sz w:val="22"/>
+          <w:szCs w:val="22"/>
+          <w:highlight w:val="yellow"/>
         </w:rPr>
         <w:t xml:space="preserve"> 28 </w:t>
       </w:r>
@@ -14886,329 +15517,17 @@
       <w:r>
         <w:rPr>
           <w:rFonts w:asciiTheme="minorHAnsi" w:hAnsiTheme="minorHAnsi" w:cstheme="minorHAnsi"/>
-          <w:i/>
-          <w:sz w:val="22"/>
-          <w:szCs w:val="22"/>
-          <w:highlight w:val="cyan"/>
-        </w:rPr>
-        <w:t>poslaneckých</w:t>
-      </w:r>
-      <w:proofErr w:type="spellEnd"/>
-      <w:r>
-        <w:rPr>
-          <w:rFonts w:asciiTheme="minorHAnsi" w:hAnsiTheme="minorHAnsi" w:cstheme="minorHAnsi"/>
-          <w:i/>
-          <w:sz w:val="22"/>
-          <w:szCs w:val="22"/>
-          <w:highlight w:val="cyan"/>
-        </w:rPr>
-        <w:t xml:space="preserve"> </w:t>
-      </w:r>
-      <w:proofErr w:type="spellStart"/>
-      <w:r>
-        <w:rPr>
-          <w:rFonts w:asciiTheme="minorHAnsi" w:hAnsiTheme="minorHAnsi" w:cstheme="minorHAnsi"/>
-          <w:b/>
-          <w:i/>
-          <w:sz w:val="22"/>
-          <w:szCs w:val="22"/>
-          <w:highlight w:val="cyan"/>
+          <w:sz w:val="22"/>
+          <w:szCs w:val="22"/>
+          <w:highlight w:val="yellow"/>
         </w:rPr>
         <w:t>mandátů</w:t>
       </w:r>
       <w:proofErr w:type="spellEnd"/>
-      <w:r>
-        <w:rPr>
-          <w:rFonts w:asciiTheme="minorHAnsi" w:hAnsiTheme="minorHAnsi" w:cstheme="minorHAnsi"/>
-          <w:i/>
-          <w:sz w:val="22"/>
-          <w:szCs w:val="22"/>
-          <w:highlight w:val="cyan"/>
-        </w:rPr>
-        <w:t xml:space="preserve"> v </w:t>
-      </w:r>
-      <w:proofErr w:type="spellStart"/>
-      <w:r>
-        <w:rPr>
-          <w:rFonts w:asciiTheme="minorHAnsi" w:hAnsiTheme="minorHAnsi" w:cstheme="minorHAnsi"/>
-          <w:i/>
-          <w:sz w:val="22"/>
-          <w:szCs w:val="22"/>
-          <w:highlight w:val="cyan"/>
-        </w:rPr>
-        <w:t>novém</w:t>
-      </w:r>
-      <w:proofErr w:type="spellEnd"/>
-      <w:r>
-        <w:rPr>
-          <w:rFonts w:asciiTheme="minorHAnsi" w:hAnsiTheme="minorHAnsi" w:cstheme="minorHAnsi"/>
-          <w:i/>
-          <w:sz w:val="22"/>
-          <w:szCs w:val="22"/>
-          <w:highlight w:val="cyan"/>
-        </w:rPr>
-        <w:t xml:space="preserve"> </w:t>
-      </w:r>
-      <w:proofErr w:type="spellStart"/>
-      <w:r>
-        <w:rPr>
-          <w:rFonts w:asciiTheme="minorHAnsi" w:hAnsiTheme="minorHAnsi" w:cstheme="minorHAnsi"/>
-          <w:i/>
-          <w:sz w:val="22"/>
-          <w:szCs w:val="22"/>
-          <w:highlight w:val="cyan"/>
-        </w:rPr>
-        <w:t>parlamentu</w:t>
-      </w:r>
-      <w:proofErr w:type="spellEnd"/>
-      <w:r>
-        <w:rPr>
-          <w:rFonts w:asciiTheme="minorHAnsi" w:hAnsiTheme="minorHAnsi" w:cstheme="minorHAnsi"/>
-          <w:i/>
-          <w:sz w:val="22"/>
-          <w:szCs w:val="22"/>
-          <w:highlight w:val="cyan"/>
-        </w:rPr>
-        <w:t>.</w:t>
-      </w:r>
-      <w:proofErr w:type="gramEnd"/>
-      <w:r>
-        <w:rPr>
-          <w:rFonts w:asciiTheme="minorHAnsi" w:hAnsiTheme="minorHAnsi" w:cstheme="minorHAnsi"/>
-          <w:sz w:val="22"/>
-          <w:szCs w:val="22"/>
-          <w:highlight w:val="cyan"/>
-        </w:rPr>
-        <w:t xml:space="preserve"> … </w:t>
-      </w:r>
-      <w:proofErr w:type="gramStart"/>
-      <w:r>
-        <w:rPr>
-          <w:rFonts w:asciiTheme="minorHAnsi" w:hAnsiTheme="minorHAnsi" w:cstheme="minorHAnsi"/>
-          <w:b/>
-          <w:sz w:val="22"/>
-          <w:szCs w:val="22"/>
-          <w:highlight w:val="cyan"/>
-        </w:rPr>
-        <w:t>v</w:t>
-      </w:r>
-      <w:proofErr w:type="gramEnd"/>
-      <w:r>
-        <w:rPr>
-          <w:rFonts w:asciiTheme="minorHAnsi" w:hAnsiTheme="minorHAnsi" w:cstheme="minorHAnsi"/>
-          <w:b/>
-          <w:sz w:val="22"/>
-          <w:szCs w:val="22"/>
-          <w:highlight w:val="cyan"/>
-        </w:rPr>
-        <w:t xml:space="preserve"> PDT </w:t>
-      </w:r>
-      <w:proofErr w:type="spellStart"/>
-      <w:r>
-        <w:rPr>
-          <w:rFonts w:asciiTheme="minorHAnsi" w:hAnsiTheme="minorHAnsi" w:cstheme="minorHAnsi"/>
-          <w:b/>
-          <w:sz w:val="22"/>
-          <w:szCs w:val="22"/>
-          <w:highlight w:val="cyan"/>
-        </w:rPr>
-        <w:t>jako</w:t>
-      </w:r>
-      <w:proofErr w:type="spellEnd"/>
-      <w:r>
-        <w:rPr>
-          <w:rFonts w:asciiTheme="minorHAnsi" w:hAnsiTheme="minorHAnsi" w:cstheme="minorHAnsi"/>
-          <w:b/>
-          <w:sz w:val="22"/>
-          <w:szCs w:val="22"/>
-          <w:highlight w:val="cyan"/>
-        </w:rPr>
-        <w:t xml:space="preserve"> APPS</w:t>
-      </w:r>
-    </w:p>
-    <w:p>
-      <w:pPr>
-        <w:pStyle w:val="FormtovanvHTML"/>
-        <w:rPr>
-          <w:rFonts w:asciiTheme="minorHAnsi" w:hAnsiTheme="minorHAnsi" w:cstheme="minorHAnsi"/>
-          <w:sz w:val="22"/>
-          <w:szCs w:val="22"/>
-          <w:highlight w:val="yellow"/>
-        </w:rPr>
-      </w:pPr>
-      <w:proofErr w:type="spellStart"/>
-      <w:r>
-        <w:rPr>
-          <w:rFonts w:asciiTheme="minorHAnsi" w:hAnsiTheme="minorHAnsi" w:cstheme="minorHAnsi"/>
-          <w:sz w:val="22"/>
-          <w:szCs w:val="22"/>
-          <w:highlight w:val="yellow"/>
-        </w:rPr>
-        <w:t>ŠZ</w:t>
-      </w:r>
-      <w:proofErr w:type="spellEnd"/>
-      <w:r>
-        <w:rPr>
-          <w:rFonts w:asciiTheme="minorHAnsi" w:hAnsiTheme="minorHAnsi" w:cstheme="minorHAnsi"/>
-          <w:sz w:val="22"/>
-          <w:szCs w:val="22"/>
-          <w:highlight w:val="yellow"/>
-        </w:rPr>
-        <w:t xml:space="preserve">: </w:t>
-      </w:r>
-      <w:r>
-        <w:rPr>
-          <w:rFonts w:asciiTheme="minorHAnsi" w:hAnsiTheme="minorHAnsi" w:cstheme="minorHAnsi"/>
-          <w:b/>
-          <w:sz w:val="22"/>
-          <w:szCs w:val="22"/>
-          <w:highlight w:val="red"/>
-        </w:rPr>
-        <w:t xml:space="preserve">discourse relation "and" </w:t>
-      </w:r>
-      <w:r>
-        <w:rPr>
-          <w:rFonts w:asciiTheme="minorHAnsi" w:hAnsiTheme="minorHAnsi" w:cstheme="minorHAnsi"/>
-          <w:sz w:val="22"/>
-          <w:szCs w:val="22"/>
-          <w:highlight w:val="yellow"/>
-        </w:rPr>
-        <w:t xml:space="preserve">- </w:t>
-      </w:r>
-      <w:proofErr w:type="spellStart"/>
-      <w:r>
-        <w:rPr>
-          <w:rFonts w:asciiTheme="minorHAnsi" w:hAnsiTheme="minorHAnsi" w:cstheme="minorHAnsi"/>
-          <w:sz w:val="22"/>
-          <w:szCs w:val="22"/>
-          <w:highlight w:val="yellow"/>
-        </w:rPr>
-        <w:t>jako</w:t>
-      </w:r>
-      <w:proofErr w:type="spellEnd"/>
-      <w:r>
-        <w:rPr>
-          <w:rFonts w:asciiTheme="minorHAnsi" w:hAnsiTheme="minorHAnsi" w:cstheme="minorHAnsi"/>
-          <w:sz w:val="22"/>
-          <w:szCs w:val="22"/>
-          <w:highlight w:val="yellow"/>
-        </w:rPr>
-        <w:t xml:space="preserve"> "pro </w:t>
-      </w:r>
-      <w:proofErr w:type="spellStart"/>
-      <w:r>
-        <w:rPr>
-          <w:rFonts w:asciiTheme="minorHAnsi" w:hAnsiTheme="minorHAnsi" w:cstheme="minorHAnsi"/>
-          <w:sz w:val="22"/>
-          <w:szCs w:val="22"/>
-          <w:highlight w:val="yellow"/>
-        </w:rPr>
-        <w:t>blok</w:t>
-      </w:r>
-      <w:proofErr w:type="spellEnd"/>
-      <w:r>
-        <w:rPr>
-          <w:rFonts w:asciiTheme="minorHAnsi" w:hAnsiTheme="minorHAnsi" w:cstheme="minorHAnsi"/>
-          <w:sz w:val="22"/>
-          <w:szCs w:val="22"/>
-          <w:highlight w:val="yellow"/>
-        </w:rPr>
-        <w:t xml:space="preserve"> </w:t>
-      </w:r>
-      <w:proofErr w:type="spellStart"/>
-      <w:r>
-        <w:rPr>
-          <w:rFonts w:asciiTheme="minorHAnsi" w:hAnsiTheme="minorHAnsi" w:cstheme="minorHAnsi"/>
-          <w:sz w:val="22"/>
-          <w:szCs w:val="22"/>
-          <w:highlight w:val="yellow"/>
-        </w:rPr>
-        <w:t>hlasovalo</w:t>
-      </w:r>
-      <w:proofErr w:type="spellEnd"/>
-      <w:r>
-        <w:rPr>
-          <w:rFonts w:asciiTheme="minorHAnsi" w:hAnsiTheme="minorHAnsi" w:cstheme="minorHAnsi"/>
-          <w:sz w:val="22"/>
-          <w:szCs w:val="22"/>
-          <w:highlight w:val="yellow"/>
-        </w:rPr>
-        <w:t xml:space="preserve"> 20.5 </w:t>
-      </w:r>
-      <w:proofErr w:type="spellStart"/>
-      <w:r>
-        <w:rPr>
-          <w:rFonts w:asciiTheme="minorHAnsi" w:hAnsiTheme="minorHAnsi" w:cstheme="minorHAnsi"/>
-          <w:sz w:val="22"/>
-          <w:szCs w:val="22"/>
-          <w:highlight w:val="yellow"/>
-        </w:rPr>
-        <w:t>procenta</w:t>
-      </w:r>
-      <w:proofErr w:type="spellEnd"/>
-      <w:r>
-        <w:rPr>
-          <w:rFonts w:asciiTheme="minorHAnsi" w:hAnsiTheme="minorHAnsi" w:cstheme="minorHAnsi"/>
-          <w:sz w:val="22"/>
-          <w:szCs w:val="22"/>
-          <w:highlight w:val="yellow"/>
-        </w:rPr>
-        <w:t xml:space="preserve"> </w:t>
-      </w:r>
-      <w:r>
-        <w:rPr>
-          <w:rFonts w:asciiTheme="minorHAnsi" w:hAnsiTheme="minorHAnsi" w:cstheme="minorHAnsi"/>
-          <w:b/>
-          <w:sz w:val="22"/>
-          <w:szCs w:val="22"/>
-          <w:highlight w:val="yellow"/>
-        </w:rPr>
-        <w:t>A TO</w:t>
-      </w:r>
-      <w:r>
-        <w:rPr>
-          <w:rFonts w:asciiTheme="minorHAnsi" w:hAnsiTheme="minorHAnsi" w:cstheme="minorHAnsi"/>
-          <w:sz w:val="22"/>
-          <w:szCs w:val="22"/>
-          <w:highlight w:val="yellow"/>
-        </w:rPr>
-        <w:t xml:space="preserve"> </w:t>
-      </w:r>
-      <w:proofErr w:type="spellStart"/>
-      <w:r>
-        <w:rPr>
-          <w:rFonts w:asciiTheme="minorHAnsi" w:hAnsiTheme="minorHAnsi" w:cstheme="minorHAnsi"/>
-          <w:sz w:val="22"/>
-          <w:szCs w:val="22"/>
-          <w:highlight w:val="yellow"/>
-        </w:rPr>
-        <w:t>představuje</w:t>
-      </w:r>
-      <w:proofErr w:type="spellEnd"/>
-      <w:r>
-        <w:rPr>
-          <w:rFonts w:asciiTheme="minorHAnsi" w:hAnsiTheme="minorHAnsi" w:cstheme="minorHAnsi"/>
-          <w:sz w:val="22"/>
-          <w:szCs w:val="22"/>
-          <w:highlight w:val="yellow"/>
-        </w:rPr>
-        <w:t xml:space="preserve"> 28 </w:t>
-      </w:r>
-      <w:proofErr w:type="spellStart"/>
-      <w:r>
-        <w:rPr>
-          <w:rFonts w:asciiTheme="minorHAnsi" w:hAnsiTheme="minorHAnsi" w:cstheme="minorHAnsi"/>
-          <w:sz w:val="22"/>
-          <w:szCs w:val="22"/>
-          <w:highlight w:val="yellow"/>
-        </w:rPr>
-        <w:t>mandátů</w:t>
-      </w:r>
-      <w:proofErr w:type="spellEnd"/>
-    </w:p>
-    <w:p>
-      <w:pPr>
-        <w:pStyle w:val="FormtovanvHTML"/>
+    </w:p>
+    <w:p>
+      <w:pPr>
+        <w:pStyle w:val="HTMLPreformatted"/>
         <w:rPr>
           <w:rFonts w:asciiTheme="minorHAnsi" w:hAnsiTheme="minorHAnsi" w:cstheme="minorHAnsi"/>
           <w:sz w:val="22"/>
@@ -15258,7 +15577,7 @@
     </w:p>
     <w:p>
       <w:pPr>
-        <w:pStyle w:val="FormtovanvHTML"/>
+        <w:pStyle w:val="HTMLPreformatted"/>
         <w:rPr>
           <w:rFonts w:asciiTheme="minorHAnsi" w:hAnsiTheme="minorHAnsi" w:cstheme="minorHAnsi"/>
           <w:sz w:val="22"/>
@@ -15347,7 +15666,7 @@
     </w:p>
     <w:p>
       <w:pPr>
-        <w:pStyle w:val="FormtovanvHTML"/>
+        <w:pStyle w:val="HTMLPreformatted"/>
         <w:rPr>
           <w:rFonts w:asciiTheme="minorHAnsi" w:hAnsiTheme="minorHAnsi" w:cstheme="minorHAnsi"/>
           <w:sz w:val="22"/>
@@ -15484,7 +15803,7 @@
     </w:p>
     <w:p>
       <w:pPr>
-        <w:pStyle w:val="FormtovanvHTML"/>
+        <w:pStyle w:val="HTMLPreformatted"/>
         <w:rPr>
           <w:rFonts w:asciiTheme="minorHAnsi" w:hAnsiTheme="minorHAnsi" w:cstheme="minorHAnsi"/>
           <w:sz w:val="22"/>
@@ -15502,7 +15821,7 @@
     </w:p>
     <w:p>
       <w:pPr>
-        <w:pStyle w:val="FormtovanvHTML"/>
+        <w:pStyle w:val="HTMLPreformatted"/>
         <w:rPr>
           <w:rFonts w:asciiTheme="minorHAnsi" w:hAnsiTheme="minorHAnsi" w:cstheme="minorHAnsi"/>
           <w:i/>
@@ -15569,7 +15888,7 @@
     </w:p>
     <w:p>
       <w:pPr>
-        <w:pStyle w:val="FormtovanvHTML"/>
+        <w:pStyle w:val="HTMLPreformatted"/>
         <w:rPr>
           <w:rFonts w:asciiTheme="minorHAnsi" w:hAnsiTheme="minorHAnsi" w:cstheme="minorHAnsi"/>
           <w:sz w:val="22"/>
@@ -15679,7 +15998,7 @@
     </w:p>
     <w:p>
       <w:pPr>
-        <w:pStyle w:val="FormtovanvHTML"/>
+        <w:pStyle w:val="HTMLPreformatted"/>
         <w:rPr>
           <w:rFonts w:asciiTheme="minorHAnsi" w:hAnsiTheme="minorHAnsi" w:cstheme="minorHAnsi"/>
           <w:sz w:val="22"/>
@@ -15747,7 +16066,7 @@
     </w:p>
     <w:p>
       <w:pPr>
-        <w:pStyle w:val="FormtovanvHTML"/>
+        <w:pStyle w:val="HTMLPreformatted"/>
         <w:rPr>
           <w:rFonts w:asciiTheme="minorHAnsi" w:hAnsiTheme="minorHAnsi" w:cstheme="minorHAnsi"/>
           <w:sz w:val="22"/>
@@ -15765,7 +16084,7 @@
     </w:p>
     <w:p>
       <w:pPr>
-        <w:pStyle w:val="FormtovanvHTML"/>
+        <w:pStyle w:val="HTMLPreformatted"/>
         <w:rPr>
           <w:rFonts w:asciiTheme="minorHAnsi" w:hAnsiTheme="minorHAnsi" w:cstheme="minorHAnsi"/>
           <w:i/>
@@ -15813,7 +16132,7 @@
     </w:p>
     <w:p>
       <w:pPr>
-        <w:pStyle w:val="FormtovanvHTML"/>
+        <w:pStyle w:val="HTMLPreformatted"/>
         <w:rPr>
           <w:rFonts w:asciiTheme="minorHAnsi" w:hAnsiTheme="minorHAnsi" w:cstheme="minorHAnsi"/>
           <w:sz w:val="22"/>
@@ -15894,7 +16213,7 @@
     </w:p>
     <w:p>
       <w:pPr>
-        <w:pStyle w:val="FormtovanvHTML"/>
+        <w:pStyle w:val="HTMLPreformatted"/>
         <w:rPr>
           <w:rFonts w:asciiTheme="minorHAnsi" w:hAnsiTheme="minorHAnsi" w:cstheme="minorHAnsi"/>
           <w:b/>
@@ -15907,7 +16226,7 @@
     </w:p>
     <w:p>
       <w:pPr>
-        <w:pStyle w:val="FormtovanvHTML"/>
+        <w:pStyle w:val="HTMLPreformatted"/>
         <w:rPr>
           <w:rFonts w:asciiTheme="minorHAnsi" w:hAnsiTheme="minorHAnsi" w:cstheme="minorHAnsi"/>
           <w:b/>
@@ -15955,7 +16274,7 @@
     </w:p>
     <w:p>
       <w:pPr>
-        <w:pStyle w:val="FormtovanvHTML"/>
+        <w:pStyle w:val="HTMLPreformatted"/>
         <w:rPr>
           <w:rFonts w:asciiTheme="minorHAnsi" w:hAnsiTheme="minorHAnsi" w:cstheme="minorHAnsi"/>
           <w:sz w:val="22"/>
@@ -17171,6 +17490,7 @@
           <w:sz w:val="22"/>
           <w:szCs w:val="22"/>
         </w:rPr>
+        <w:lastRenderedPageBreak/>
         <w:t>vše</w:t>
       </w:r>
       <w:proofErr w:type="spellEnd"/>
@@ -17774,7 +18094,6 @@
           <w:sz w:val="22"/>
           <w:szCs w:val="22"/>
         </w:rPr>
-        <w:lastRenderedPageBreak/>
         <w:t>==================================================================================</w:t>
       </w:r>
     </w:p>
@@ -18699,14 +19018,6 @@
           <w:szCs w:val="22"/>
         </w:rPr>
         <w:tab/>
-      </w:r>
-      <w:proofErr w:type="gramStart"/>
-      <w:r>
-        <w:rPr>
-          <w:rFonts w:asciiTheme="minorHAnsi" w:hAnsiTheme="minorHAnsi" w:cstheme="minorHAnsi"/>
-          <w:sz w:val="22"/>
-          <w:szCs w:val="22"/>
-        </w:rPr>
         <w:t>ML state</w:t>
       </w:r>
       <w:r>
@@ -18749,7 +19060,6 @@
         </w:rPr>
         <w:t>??</w:t>
       </w:r>
-      <w:proofErr w:type="gramEnd"/>
     </w:p>
     <w:p>
       <w:pPr>
@@ -19584,7 +19894,7 @@
       </w:r>
     </w:p>
     <w:sectPr>
-      <w:footerReference w:type="default" r:id="rId10"/>
+      <w:footerReference w:type="default" r:id="rId9"/>
       <w:pgSz w:w="11906" w:h="16838" w:code="9"/>
       <w:pgMar w:top="1411" w:right="1411" w:bottom="1411" w:left="1411" w:header="706" w:footer="706" w:gutter="0"/>
       <w:cols w:space="720"/>
@@ -19595,7 +19905,7 @@
 </file>
 
 <file path=word/endnotes.xml><?xml version="1.0" encoding="utf-8"?>
-<w:endnotes xmlns:wpc="http://schemas.microsoft.com/office/word/2010/wordprocessingCanvas" xmlns:mc="http://schemas.openxmlformats.org/markup-compatibility/2006" xmlns:o="urn:schemas-microsoft-com:office:office" xmlns:r="http://schemas.openxmlformats.org/officeDocument/2006/relationships" xmlns:m="http://schemas.openxmlformats.org/officeDocument/2006/math" xmlns:v="urn:schemas-microsoft-com:vml" xmlns:wp14="http://schemas.microsoft.com/office/word/2010/wordprocessingDrawing" xmlns:wp="http://schemas.openxmlformats.org/drawingml/2006/wordprocessingDrawing" xmlns:w10="urn:schemas-microsoft-com:office:word" xmlns:w="http://schemas.openxmlformats.org/wordprocessingml/2006/main" xmlns:w14="http://schemas.microsoft.com/office/word/2010/wordml" xmlns:wpg="http://schemas.microsoft.com/office/word/2010/wordprocessingGroup" xmlns:wpi="http://schemas.microsoft.com/office/word/2010/wordprocessingInk" xmlns:wne="http://schemas.microsoft.com/office/word/2006/wordml" xmlns:wps="http://schemas.microsoft.com/office/word/2010/wordprocessingShape" mc:Ignorable="w14 wp14">
+<w:endnotes xmlns:wpc="http://schemas.microsoft.com/office/word/2010/wordprocessingCanvas" xmlns:mc="http://schemas.openxmlformats.org/markup-compatibility/2006" xmlns:o="urn:schemas-microsoft-com:office:office" xmlns:r="http://schemas.openxmlformats.org/officeDocument/2006/relationships" xmlns:m="http://schemas.openxmlformats.org/officeDocument/2006/math" xmlns:v="urn:schemas-microsoft-com:vml" xmlns:wp14="http://schemas.microsoft.com/office/word/2010/wordprocessingDrawing" xmlns:wp="http://schemas.openxmlformats.org/drawingml/2006/wordprocessingDrawing" xmlns:w10="urn:schemas-microsoft-com:office:word" xmlns:w="http://schemas.openxmlformats.org/wordprocessingml/2006/main" xmlns:w14="http://schemas.microsoft.com/office/word/2010/wordml" xmlns:w15="http://schemas.microsoft.com/office/word/2012/wordml" xmlns:wpg="http://schemas.microsoft.com/office/word/2010/wordprocessingGroup" xmlns:wpi="http://schemas.microsoft.com/office/word/2010/wordprocessingInk" xmlns:wne="http://schemas.microsoft.com/office/word/2006/wordml" xmlns:wps="http://schemas.microsoft.com/office/word/2010/wordprocessingShape" mc:Ignorable="w14 w15 wp14">
   <w:endnote w:type="separator" w:id="-1">
     <w:p>
       <w:pPr>
@@ -19620,7 +19930,7 @@
 </file>
 
 <file path=word/footer1.xml><?xml version="1.0" encoding="utf-8"?>
-<w:ftr xmlns:wpc="http://schemas.microsoft.com/office/word/2010/wordprocessingCanvas" xmlns:mc="http://schemas.openxmlformats.org/markup-compatibility/2006" xmlns:o="urn:schemas-microsoft-com:office:office" xmlns:r="http://schemas.openxmlformats.org/officeDocument/2006/relationships" xmlns:m="http://schemas.openxmlformats.org/officeDocument/2006/math" xmlns:v="urn:schemas-microsoft-com:vml" xmlns:wp14="http://schemas.microsoft.com/office/word/2010/wordprocessingDrawing" xmlns:wp="http://schemas.openxmlformats.org/drawingml/2006/wordprocessingDrawing" xmlns:w10="urn:schemas-microsoft-com:office:word" xmlns:w="http://schemas.openxmlformats.org/wordprocessingml/2006/main" xmlns:w14="http://schemas.microsoft.com/office/word/2010/wordml" xmlns:wpg="http://schemas.microsoft.com/office/word/2010/wordprocessingGroup" xmlns:wpi="http://schemas.microsoft.com/office/word/2010/wordprocessingInk" xmlns:wne="http://schemas.microsoft.com/office/word/2006/wordml" xmlns:wps="http://schemas.microsoft.com/office/word/2010/wordprocessingShape" mc:Ignorable="w14 wp14">
+<w:ftr xmlns:wpc="http://schemas.microsoft.com/office/word/2010/wordprocessingCanvas" xmlns:mc="http://schemas.openxmlformats.org/markup-compatibility/2006" xmlns:o="urn:schemas-microsoft-com:office:office" xmlns:r="http://schemas.openxmlformats.org/officeDocument/2006/relationships" xmlns:m="http://schemas.openxmlformats.org/officeDocument/2006/math" xmlns:v="urn:schemas-microsoft-com:vml" xmlns:wp14="http://schemas.microsoft.com/office/word/2010/wordprocessingDrawing" xmlns:wp="http://schemas.openxmlformats.org/drawingml/2006/wordprocessingDrawing" xmlns:w10="urn:schemas-microsoft-com:office:word" xmlns:w="http://schemas.openxmlformats.org/wordprocessingml/2006/main" xmlns:w14="http://schemas.microsoft.com/office/word/2010/wordml" xmlns:w15="http://schemas.microsoft.com/office/word/2012/wordml" xmlns:wpg="http://schemas.microsoft.com/office/word/2010/wordprocessingGroup" xmlns:wpi="http://schemas.microsoft.com/office/word/2010/wordprocessingInk" xmlns:wne="http://schemas.microsoft.com/office/word/2006/wordml" xmlns:wps="http://schemas.microsoft.com/office/word/2010/wordprocessingShape" mc:Ignorable="w14 w15 wp14">
   <w:sdt>
     <w:sdtPr>
       <w:id w:val="-1968269227"/>
@@ -19637,7 +19947,7 @@
     <w:sdtContent>
       <w:p>
         <w:pPr>
-          <w:pStyle w:val="Zpat"/>
+          <w:pStyle w:val="Footer"/>
           <w:jc w:val="center"/>
         </w:pPr>
         <w:r>
@@ -19653,7 +19963,7 @@
           <w:rPr>
             <w:noProof/>
           </w:rPr>
-          <w:t>1</w:t>
+          <w:t>6</w:t>
         </w:r>
         <w:r>
           <w:rPr>
@@ -19666,14 +19976,14 @@
   </w:sdt>
   <w:p>
     <w:pPr>
-      <w:pStyle w:val="Zpat"/>
+      <w:pStyle w:val="Footer"/>
     </w:pPr>
   </w:p>
 </w:ftr>
 </file>
 
 <file path=word/footnotes.xml><?xml version="1.0" encoding="utf-8"?>
-<w:footnotes xmlns:wpc="http://schemas.microsoft.com/office/word/2010/wordprocessingCanvas" xmlns:mc="http://schemas.openxmlformats.org/markup-compatibility/2006" xmlns:o="urn:schemas-microsoft-com:office:office" xmlns:r="http://schemas.openxmlformats.org/officeDocument/2006/relationships" xmlns:m="http://schemas.openxmlformats.org/officeDocument/2006/math" xmlns:v="urn:schemas-microsoft-com:vml" xmlns:wp14="http://schemas.microsoft.com/office/word/2010/wordprocessingDrawing" xmlns:wp="http://schemas.openxmlformats.org/drawingml/2006/wordprocessingDrawing" xmlns:w10="urn:schemas-microsoft-com:office:word" xmlns:w="http://schemas.openxmlformats.org/wordprocessingml/2006/main" xmlns:w14="http://schemas.microsoft.com/office/word/2010/wordml" xmlns:wpg="http://schemas.microsoft.com/office/word/2010/wordprocessingGroup" xmlns:wpi="http://schemas.microsoft.com/office/word/2010/wordprocessingInk" xmlns:wne="http://schemas.microsoft.com/office/word/2006/wordml" xmlns:wps="http://schemas.microsoft.com/office/word/2010/wordprocessingShape" mc:Ignorable="w14 wp14">
+<w:footnotes xmlns:wpc="http://schemas.microsoft.com/office/word/2010/wordprocessingCanvas" xmlns:mc="http://schemas.openxmlformats.org/markup-compatibility/2006" xmlns:o="urn:schemas-microsoft-com:office:office" xmlns:r="http://schemas.openxmlformats.org/officeDocument/2006/relationships" xmlns:m="http://schemas.openxmlformats.org/officeDocument/2006/math" xmlns:v="urn:schemas-microsoft-com:vml" xmlns:wp14="http://schemas.microsoft.com/office/word/2010/wordprocessingDrawing" xmlns:wp="http://schemas.openxmlformats.org/drawingml/2006/wordprocessingDrawing" xmlns:w10="urn:schemas-microsoft-com:office:word" xmlns:w="http://schemas.openxmlformats.org/wordprocessingml/2006/main" xmlns:w14="http://schemas.microsoft.com/office/word/2010/wordml" xmlns:w15="http://schemas.microsoft.com/office/word/2012/wordml" xmlns:wpg="http://schemas.microsoft.com/office/word/2010/wordprocessingGroup" xmlns:wpi="http://schemas.microsoft.com/office/word/2010/wordprocessingInk" xmlns:wne="http://schemas.microsoft.com/office/word/2006/wordml" xmlns:wps="http://schemas.microsoft.com/office/word/2010/wordprocessingShape" mc:Ignorable="w14 w15 wp14">
   <w:footnote w:type="separator" w:id="-1">
     <w:p>
       <w:pPr>
@@ -19698,15 +20008,15 @@
 </file>
 
 <file path=word/numbering.xml><?xml version="1.0" encoding="utf-8"?>
-<w:numbering xmlns:wpc="http://schemas.microsoft.com/office/word/2010/wordprocessingCanvas" xmlns:mc="http://schemas.openxmlformats.org/markup-compatibility/2006" xmlns:o="urn:schemas-microsoft-com:office:office" xmlns:r="http://schemas.openxmlformats.org/officeDocument/2006/relationships" xmlns:m="http://schemas.openxmlformats.org/officeDocument/2006/math" xmlns:v="urn:schemas-microsoft-com:vml" xmlns:wp14="http://schemas.microsoft.com/office/word/2010/wordprocessingDrawing" xmlns:wp="http://schemas.openxmlformats.org/drawingml/2006/wordprocessingDrawing" xmlns:w10="urn:schemas-microsoft-com:office:word" xmlns:w="http://schemas.openxmlformats.org/wordprocessingml/2006/main" xmlns:w14="http://schemas.microsoft.com/office/word/2010/wordml" xmlns:wpg="http://schemas.microsoft.com/office/word/2010/wordprocessingGroup" xmlns:wpi="http://schemas.microsoft.com/office/word/2010/wordprocessingInk" xmlns:wne="http://schemas.microsoft.com/office/word/2006/wordml" xmlns:wps="http://schemas.microsoft.com/office/word/2010/wordprocessingShape" mc:Ignorable="w14 wp14">
-  <w:abstractNum w:abstractNumId="0">
+<w:numbering xmlns:wpc="http://schemas.microsoft.com/office/word/2010/wordprocessingCanvas" xmlns:mc="http://schemas.openxmlformats.org/markup-compatibility/2006" xmlns:o="urn:schemas-microsoft-com:office:office" xmlns:r="http://schemas.openxmlformats.org/officeDocument/2006/relationships" xmlns:m="http://schemas.openxmlformats.org/officeDocument/2006/math" xmlns:v="urn:schemas-microsoft-com:vml" xmlns:wp14="http://schemas.microsoft.com/office/word/2010/wordprocessingDrawing" xmlns:wp="http://schemas.openxmlformats.org/drawingml/2006/wordprocessingDrawing" xmlns:w10="urn:schemas-microsoft-com:office:word" xmlns:w="http://schemas.openxmlformats.org/wordprocessingml/2006/main" xmlns:w14="http://schemas.microsoft.com/office/word/2010/wordml" xmlns:w15="http://schemas.microsoft.com/office/word/2012/wordml" xmlns:wpg="http://schemas.microsoft.com/office/word/2010/wordprocessingGroup" xmlns:wpi="http://schemas.microsoft.com/office/word/2010/wordprocessingInk" xmlns:wne="http://schemas.microsoft.com/office/word/2006/wordml" xmlns:wps="http://schemas.microsoft.com/office/word/2010/wordprocessingShape" mc:Ignorable="w14 w15 wp14">
+  <w:abstractNum w:abstractNumId="0" w15:restartNumberingAfterBreak="0">
     <w:nsid w:val="016C3150"/>
     <w:multiLevelType w:val="multilevel"/>
     <w:tmpl w:val="1764C066"/>
     <w:lvl w:ilvl="0">
       <w:start w:val="1"/>
       <w:numFmt w:val="decimal"/>
-      <w:pStyle w:val="Nadpis1"/>
+      <w:pStyle w:val="Heading1"/>
       <w:lvlText w:val="%1"/>
       <w:lvlJc w:val="left"/>
       <w:pPr>
@@ -19719,7 +20029,7 @@
     <w:lvl w:ilvl="1">
       <w:start w:val="1"/>
       <w:numFmt w:val="decimal"/>
-      <w:pStyle w:val="Nadpis2"/>
+      <w:pStyle w:val="Heading2"/>
       <w:lvlText w:val="%1.%2"/>
       <w:lvlJc w:val="left"/>
       <w:pPr>
@@ -19729,7 +20039,7 @@
     <w:lvl w:ilvl="2">
       <w:start w:val="1"/>
       <w:numFmt w:val="decimal"/>
-      <w:pStyle w:val="Nadpis3"/>
+      <w:pStyle w:val="Heading3"/>
       <w:lvlText w:val="%1.%2.%3"/>
       <w:lvlJc w:val="left"/>
       <w:pPr>
@@ -19739,7 +20049,7 @@
     <w:lvl w:ilvl="3">
       <w:start w:val="1"/>
       <w:numFmt w:val="decimal"/>
-      <w:pStyle w:val="Nadpis4"/>
+      <w:pStyle w:val="Heading4"/>
       <w:lvlText w:val="%1.%2.%3.%4"/>
       <w:lvlJc w:val="left"/>
       <w:pPr>
@@ -19749,7 +20059,7 @@
     <w:lvl w:ilvl="4">
       <w:start w:val="1"/>
       <w:numFmt w:val="decimal"/>
-      <w:pStyle w:val="Nadpis5"/>
+      <w:pStyle w:val="Heading5"/>
       <w:lvlText w:val="%1.%2.%3.%4.%5"/>
       <w:lvlJc w:val="left"/>
       <w:pPr>
@@ -19759,7 +20069,7 @@
     <w:lvl w:ilvl="5">
       <w:start w:val="1"/>
       <w:numFmt w:val="decimal"/>
-      <w:pStyle w:val="Nadpis6"/>
+      <w:pStyle w:val="Heading6"/>
       <w:lvlText w:val="%1.%2.%3.%4.%5.%6"/>
       <w:lvlJc w:val="left"/>
       <w:pPr>
@@ -19769,7 +20079,7 @@
     <w:lvl w:ilvl="6">
       <w:start w:val="1"/>
       <w:numFmt w:val="decimal"/>
-      <w:pStyle w:val="Nadpis7"/>
+      <w:pStyle w:val="Heading7"/>
       <w:lvlText w:val="%1.%2.%3.%4.%5.%6.%7"/>
       <w:lvlJc w:val="left"/>
       <w:pPr>
@@ -19779,7 +20089,7 @@
     <w:lvl w:ilvl="7">
       <w:start w:val="1"/>
       <w:numFmt w:val="decimal"/>
-      <w:pStyle w:val="Nadpis8"/>
+      <w:pStyle w:val="Heading8"/>
       <w:lvlText w:val="%1.%2.%3.%4.%5.%6.%7.%8"/>
       <w:lvlJc w:val="left"/>
       <w:pPr>
@@ -19796,7 +20106,7 @@
       </w:pPr>
     </w:lvl>
   </w:abstractNum>
-  <w:abstractNum w:abstractNumId="1">
+  <w:abstractNum w:abstractNumId="1" w15:restartNumberingAfterBreak="0">
     <w:nsid w:val="03EF1491"/>
     <w:multiLevelType w:val="hybridMultilevel"/>
     <w:tmpl w:val="AEB85D74"/>
@@ -19910,7 +20220,7 @@
       </w:rPr>
     </w:lvl>
   </w:abstractNum>
-  <w:abstractNum w:abstractNumId="2">
+  <w:abstractNum w:abstractNumId="2" w15:restartNumberingAfterBreak="0">
     <w:nsid w:val="0ADD6F86"/>
     <w:multiLevelType w:val="multilevel"/>
     <w:tmpl w:val="C4544F2A"/>
@@ -20025,7 +20335,7 @@
       </w:rPr>
     </w:lvl>
   </w:abstractNum>
-  <w:abstractNum w:abstractNumId="3">
+  <w:abstractNum w:abstractNumId="3" w15:restartNumberingAfterBreak="0">
     <w:nsid w:val="150E7ABC"/>
     <w:multiLevelType w:val="hybridMultilevel"/>
     <w:tmpl w:val="DA00AEEC"/>
@@ -20038,6 +20348,118 @@
       </w:pPr>
       <w:rPr>
         <w:rFonts w:ascii="Wingdings" w:eastAsiaTheme="minorHAnsi" w:hAnsi="Wingdings" w:cstheme="minorHAnsi" w:hint="default"/>
+      </w:rPr>
+    </w:lvl>
+    <w:lvl w:ilvl="1" w:tplc="04090003" w:tentative="1">
+      <w:start w:val="1"/>
+      <w:numFmt w:val="bullet"/>
+      <w:lvlText w:val="o"/>
+      <w:lvlJc w:val="left"/>
+      <w:pPr>
+        <w:ind w:left="1440" w:hanging="360"/>
+      </w:pPr>
+      <w:rPr>
+        <w:rFonts w:ascii="Courier New" w:hAnsi="Courier New" w:cs="Courier New" w:hint="default"/>
+      </w:rPr>
+    </w:lvl>
+    <w:lvl w:ilvl="2" w:tplc="04090005" w:tentative="1">
+      <w:start w:val="1"/>
+      <w:numFmt w:val="bullet"/>
+      <w:lvlText w:val=""/>
+      <w:lvlJc w:val="left"/>
+      <w:pPr>
+        <w:ind w:left="2160" w:hanging="360"/>
+      </w:pPr>
+      <w:rPr>
+        <w:rFonts w:ascii="Wingdings" w:hAnsi="Wingdings" w:hint="default"/>
+      </w:rPr>
+    </w:lvl>
+    <w:lvl w:ilvl="3" w:tplc="04090001" w:tentative="1">
+      <w:start w:val="1"/>
+      <w:numFmt w:val="bullet"/>
+      <w:lvlText w:val=""/>
+      <w:lvlJc w:val="left"/>
+      <w:pPr>
+        <w:ind w:left="2880" w:hanging="360"/>
+      </w:pPr>
+      <w:rPr>
+        <w:rFonts w:ascii="Symbol" w:hAnsi="Symbol" w:hint="default"/>
+      </w:rPr>
+    </w:lvl>
+    <w:lvl w:ilvl="4" w:tplc="04090003" w:tentative="1">
+      <w:start w:val="1"/>
+      <w:numFmt w:val="bullet"/>
+      <w:lvlText w:val="o"/>
+      <w:lvlJc w:val="left"/>
+      <w:pPr>
+        <w:ind w:left="3600" w:hanging="360"/>
+      </w:pPr>
+      <w:rPr>
+        <w:rFonts w:ascii="Courier New" w:hAnsi="Courier New" w:cs="Courier New" w:hint="default"/>
+      </w:rPr>
+    </w:lvl>
+    <w:lvl w:ilvl="5" w:tplc="04090005" w:tentative="1">
+      <w:start w:val="1"/>
+      <w:numFmt w:val="bullet"/>
+      <w:lvlText w:val=""/>
+      <w:lvlJc w:val="left"/>
+      <w:pPr>
+        <w:ind w:left="4320" w:hanging="360"/>
+      </w:pPr>
+      <w:rPr>
+        <w:rFonts w:ascii="Wingdings" w:hAnsi="Wingdings" w:hint="default"/>
+      </w:rPr>
+    </w:lvl>
+    <w:lvl w:ilvl="6" w:tplc="04090001" w:tentative="1">
+      <w:start w:val="1"/>
+      <w:numFmt w:val="bullet"/>
+      <w:lvlText w:val=""/>
+      <w:lvlJc w:val="left"/>
+      <w:pPr>
+        <w:ind w:left="5040" w:hanging="360"/>
+      </w:pPr>
+      <w:rPr>
+        <w:rFonts w:ascii="Symbol" w:hAnsi="Symbol" w:hint="default"/>
+      </w:rPr>
+    </w:lvl>
+    <w:lvl w:ilvl="7" w:tplc="04090003" w:tentative="1">
+      <w:start w:val="1"/>
+      <w:numFmt w:val="bullet"/>
+      <w:lvlText w:val="o"/>
+      <w:lvlJc w:val="left"/>
+      <w:pPr>
+        <w:ind w:left="5760" w:hanging="360"/>
+      </w:pPr>
+      <w:rPr>
+        <w:rFonts w:ascii="Courier New" w:hAnsi="Courier New" w:cs="Courier New" w:hint="default"/>
+      </w:rPr>
+    </w:lvl>
+    <w:lvl w:ilvl="8" w:tplc="04090005" w:tentative="1">
+      <w:start w:val="1"/>
+      <w:numFmt w:val="bullet"/>
+      <w:lvlText w:val=""/>
+      <w:lvlJc w:val="left"/>
+      <w:pPr>
+        <w:ind w:left="6480" w:hanging="360"/>
+      </w:pPr>
+      <w:rPr>
+        <w:rFonts w:ascii="Wingdings" w:hAnsi="Wingdings" w:hint="default"/>
+      </w:rPr>
+    </w:lvl>
+  </w:abstractNum>
+  <w:abstractNum w:abstractNumId="4" w15:restartNumberingAfterBreak="0">
+    <w:nsid w:val="5E0A65B5"/>
+    <w:multiLevelType w:val="hybridMultilevel"/>
+    <w:tmpl w:val="12BAD448"/>
+    <w:lvl w:ilvl="0" w:tplc="B7A4BDA0">
+      <w:numFmt w:val="bullet"/>
+      <w:lvlText w:val="-"/>
+      <w:lvlJc w:val="left"/>
+      <w:pPr>
+        <w:ind w:left="720" w:hanging="360"/>
+      </w:pPr>
+      <w:rPr>
+        <w:rFonts w:ascii="Calibri" w:eastAsiaTheme="minorHAnsi" w:hAnsi="Calibri" w:cs="Calibri" w:hint="default"/>
       </w:rPr>
     </w:lvl>
     <w:lvl w:ilvl="1" w:tplc="04090003" w:tentative="1">
@@ -20212,11 +20634,14 @@
   <w:num w:numId="25">
     <w:abstractNumId w:val="3"/>
   </w:num>
+  <w:num w:numId="26">
+    <w:abstractNumId w:val="4"/>
+  </w:num>
 </w:numbering>
 </file>
 
 <file path=word/styles.xml><?xml version="1.0" encoding="utf-8"?>
-<w:styles xmlns:mc="http://schemas.openxmlformats.org/markup-compatibility/2006" xmlns:r="http://schemas.openxmlformats.org/officeDocument/2006/relationships" xmlns:w="http://schemas.openxmlformats.org/wordprocessingml/2006/main" xmlns:w14="http://schemas.microsoft.com/office/word/2010/wordml" mc:Ignorable="w14">
+<w:styles xmlns:mc="http://schemas.openxmlformats.org/markup-compatibility/2006" xmlns:r="http://schemas.openxmlformats.org/officeDocument/2006/relationships" xmlns:w="http://schemas.openxmlformats.org/wordprocessingml/2006/main" xmlns:w14="http://schemas.microsoft.com/office/word/2010/wordml" xmlns:w15="http://schemas.microsoft.com/office/word/2012/wordml" mc:Ignorable="w14 w15">
   <w:docDefaults>
     <w:rPrDefault>
       <w:rPr>
@@ -20226,146 +20651,380 @@
     </w:rPrDefault>
     <w:pPrDefault/>
   </w:docDefaults>
-  <w:latentStyles w:defLockedState="0" w:defUIPriority="99" w:defSemiHidden="1" w:defUnhideWhenUsed="1" w:defQFormat="0" w:count="267">
-    <w:lsdException w:name="Normal" w:semiHidden="0" w:uiPriority="0" w:unhideWhenUsed="0" w:qFormat="1"/>
-    <w:lsdException w:name="heading 1" w:semiHidden="0" w:uiPriority="0" w:unhideWhenUsed="0" w:qFormat="1"/>
-    <w:lsdException w:name="heading 2" w:uiPriority="0" w:qFormat="1"/>
-    <w:lsdException w:name="heading 3" w:uiPriority="0" w:qFormat="1"/>
-    <w:lsdException w:name="heading 4" w:uiPriority="9" w:qFormat="1"/>
-    <w:lsdException w:name="heading 5" w:uiPriority="9" w:qFormat="1"/>
-    <w:lsdException w:name="heading 6" w:uiPriority="9" w:qFormat="1"/>
-    <w:lsdException w:name="heading 7" w:uiPriority="9" w:qFormat="1"/>
-    <w:lsdException w:name="heading 8" w:uiPriority="9" w:qFormat="1"/>
-    <w:lsdException w:name="heading 9" w:uiPriority="9" w:qFormat="1"/>
-    <w:lsdException w:name="toc 1" w:uiPriority="39"/>
-    <w:lsdException w:name="toc 2" w:uiPriority="39"/>
-    <w:lsdException w:name="toc 3" w:uiPriority="39"/>
-    <w:lsdException w:name="toc 4" w:uiPriority="39"/>
-    <w:lsdException w:name="toc 5" w:uiPriority="39"/>
-    <w:lsdException w:name="toc 6" w:uiPriority="39"/>
-    <w:lsdException w:name="toc 7" w:uiPriority="39"/>
-    <w:lsdException w:name="toc 8" w:uiPriority="39"/>
-    <w:lsdException w:name="toc 9" w:uiPriority="39"/>
-    <w:lsdException w:name="caption" w:uiPriority="35" w:qFormat="1"/>
-    <w:lsdException w:name="Title" w:semiHidden="0" w:uiPriority="10" w:unhideWhenUsed="0" w:qFormat="1"/>
-    <w:lsdException w:name="Default Paragraph Font" w:uiPriority="1"/>
-    <w:lsdException w:name="Subtitle" w:semiHidden="0" w:uiPriority="11" w:unhideWhenUsed="0" w:qFormat="1"/>
-    <w:lsdException w:name="Strong" w:semiHidden="0" w:uiPriority="22" w:unhideWhenUsed="0" w:qFormat="1"/>
-    <w:lsdException w:name="Emphasis" w:semiHidden="0" w:uiPriority="20" w:unhideWhenUsed="0" w:qFormat="1"/>
-    <w:lsdException w:name="Table Grid" w:semiHidden="0" w:uiPriority="59" w:unhideWhenUsed="0"/>
-    <w:lsdException w:name="Placeholder Text" w:unhideWhenUsed="0"/>
-    <w:lsdException w:name="No Spacing" w:semiHidden="0" w:uiPriority="1" w:unhideWhenUsed="0" w:qFormat="1"/>
-    <w:lsdException w:name="Light Shading" w:semiHidden="0" w:uiPriority="60" w:unhideWhenUsed="0"/>
-    <w:lsdException w:name="Light List" w:semiHidden="0" w:uiPriority="61" w:unhideWhenUsed="0"/>
-    <w:lsdException w:name="Light Grid" w:semiHidden="0" w:uiPriority="62" w:unhideWhenUsed="0"/>
-    <w:lsdException w:name="Medium Shading 1" w:semiHidden="0" w:uiPriority="63" w:unhideWhenUsed="0"/>
-    <w:lsdException w:name="Medium Shading 2" w:semiHidden="0" w:uiPriority="64" w:unhideWhenUsed="0"/>
-    <w:lsdException w:name="Medium List 1" w:semiHidden="0" w:uiPriority="65" w:unhideWhenUsed="0"/>
-    <w:lsdException w:name="Medium List 2" w:semiHidden="0" w:uiPriority="66" w:unhideWhenUsed="0"/>
-    <w:lsdException w:name="Medium Grid 1" w:semiHidden="0" w:uiPriority="67" w:unhideWhenUsed="0"/>
-    <w:lsdException w:name="Medium Grid 2" w:semiHidden="0" w:uiPriority="68" w:unhideWhenUsed="0"/>
-    <w:lsdException w:name="Medium Grid 3" w:semiHidden="0" w:uiPriority="69" w:unhideWhenUsed="0"/>
-    <w:lsdException w:name="Dark List" w:semiHidden="0" w:uiPriority="70" w:unhideWhenUsed="0"/>
-    <w:lsdException w:name="Colorful Shading" w:semiHidden="0" w:uiPriority="71" w:unhideWhenUsed="0"/>
-    <w:lsdException w:name="Colorful List" w:semiHidden="0" w:uiPriority="72" w:unhideWhenUsed="0"/>
-    <w:lsdException w:name="Colorful Grid" w:semiHidden="0" w:uiPriority="73" w:unhideWhenUsed="0"/>
-    <w:lsdException w:name="Light Shading Accent 1" w:semiHidden="0" w:uiPriority="60" w:unhideWhenUsed="0"/>
-    <w:lsdException w:name="Light List Accent 1" w:semiHidden="0" w:uiPriority="61" w:unhideWhenUsed="0"/>
-    <w:lsdException w:name="Light Grid Accent 1" w:semiHidden="0" w:uiPriority="62" w:unhideWhenUsed="0"/>
-    <w:lsdException w:name="Medium Shading 1 Accent 1" w:semiHidden="0" w:uiPriority="63" w:unhideWhenUsed="0"/>
-    <w:lsdException w:name="Medium Shading 2 Accent 1" w:semiHidden="0" w:uiPriority="64" w:unhideWhenUsed="0"/>
-    <w:lsdException w:name="Medium List 1 Accent 1" w:semiHidden="0" w:uiPriority="65" w:unhideWhenUsed="0"/>
-    <w:lsdException w:name="Revision" w:unhideWhenUsed="0"/>
-    <w:lsdException w:name="List Paragraph" w:semiHidden="0" w:uiPriority="34" w:unhideWhenUsed="0" w:qFormat="1"/>
-    <w:lsdException w:name="Quote" w:semiHidden="0" w:uiPriority="29" w:unhideWhenUsed="0" w:qFormat="1"/>
-    <w:lsdException w:name="Intense Quote" w:semiHidden="0" w:uiPriority="30" w:unhideWhenUsed="0" w:qFormat="1"/>
-    <w:lsdException w:name="Medium List 2 Accent 1" w:semiHidden="0" w:uiPriority="66" w:unhideWhenUsed="0"/>
-    <w:lsdException w:name="Medium Grid 1 Accent 1" w:semiHidden="0" w:uiPriority="67" w:unhideWhenUsed="0"/>
-    <w:lsdException w:name="Medium Grid 2 Accent 1" w:semiHidden="0" w:uiPriority="68" w:unhideWhenUsed="0"/>
-    <w:lsdException w:name="Medium Grid 3 Accent 1" w:semiHidden="0" w:uiPriority="69" w:unhideWhenUsed="0"/>
-    <w:lsdException w:name="Dark List Accent 1" w:semiHidden="0" w:uiPriority="70" w:unhideWhenUsed="0"/>
-    <w:lsdException w:name="Colorful Shading Accent 1" w:semiHidden="0" w:uiPriority="71" w:unhideWhenUsed="0"/>
-    <w:lsdException w:name="Colorful List Accent 1" w:semiHidden="0" w:uiPriority="72" w:unhideWhenUsed="0"/>
-    <w:lsdException w:name="Colorful Grid Accent 1" w:semiHidden="0" w:uiPriority="73" w:unhideWhenUsed="0"/>
-    <w:lsdException w:name="Light Shading Accent 2" w:semiHidden="0" w:uiPriority="60" w:unhideWhenUsed="0"/>
-    <w:lsdException w:name="Light List Accent 2" w:semiHidden="0" w:uiPriority="61" w:unhideWhenUsed="0"/>
-    <w:lsdException w:name="Light Grid Accent 2" w:semiHidden="0" w:uiPriority="62" w:unhideWhenUsed="0"/>
-    <w:lsdException w:name="Medium Shading 1 Accent 2" w:semiHidden="0" w:uiPriority="63" w:unhideWhenUsed="0"/>
-    <w:lsdException w:name="Medium Shading 2 Accent 2" w:semiHidden="0" w:uiPriority="64" w:unhideWhenUsed="0"/>
-    <w:lsdException w:name="Medium List 1 Accent 2" w:semiHidden="0" w:uiPriority="65" w:unhideWhenUsed="0"/>
-    <w:lsdException w:name="Medium List 2 Accent 2" w:semiHidden="0" w:uiPriority="66" w:unhideWhenUsed="0"/>
-    <w:lsdException w:name="Medium Grid 1 Accent 2" w:semiHidden="0" w:uiPriority="67" w:unhideWhenUsed="0"/>
-    <w:lsdException w:name="Medium Grid 2 Accent 2" w:semiHidden="0" w:uiPriority="68" w:unhideWhenUsed="0"/>
-    <w:lsdException w:name="Medium Grid 3 Accent 2" w:semiHidden="0" w:uiPriority="69" w:unhideWhenUsed="0"/>
-    <w:lsdException w:name="Dark List Accent 2" w:semiHidden="0" w:uiPriority="70" w:unhideWhenUsed="0"/>
-    <w:lsdException w:name="Colorful Shading Accent 2" w:semiHidden="0" w:uiPriority="71" w:unhideWhenUsed="0"/>
-    <w:lsdException w:name="Colorful List Accent 2" w:semiHidden="0" w:uiPriority="72" w:unhideWhenUsed="0"/>
-    <w:lsdException w:name="Colorful Grid Accent 2" w:semiHidden="0" w:uiPriority="73" w:unhideWhenUsed="0"/>
-    <w:lsdException w:name="Light Shading Accent 3" w:semiHidden="0" w:uiPriority="60" w:unhideWhenUsed="0"/>
-    <w:lsdException w:name="Light List Accent 3" w:semiHidden="0" w:uiPriority="61" w:unhideWhenUsed="0"/>
-    <w:lsdException w:name="Light Grid Accent 3" w:semiHidden="0" w:uiPriority="62" w:unhideWhenUsed="0"/>
-    <w:lsdException w:name="Medium Shading 1 Accent 3" w:semiHidden="0" w:uiPriority="63" w:unhideWhenUsed="0"/>
-    <w:lsdException w:name="Medium Shading 2 Accent 3" w:semiHidden="0" w:uiPriority="64" w:unhideWhenUsed="0"/>
-    <w:lsdException w:name="Medium List 1 Accent 3" w:semiHidden="0" w:uiPriority="65" w:unhideWhenUsed="0"/>
-    <w:lsdException w:name="Medium List 2 Accent 3" w:semiHidden="0" w:uiPriority="66" w:unhideWhenUsed="0"/>
-    <w:lsdException w:name="Medium Grid 1 Accent 3" w:semiHidden="0" w:uiPriority="67" w:unhideWhenUsed="0"/>
-    <w:lsdException w:name="Medium Grid 2 Accent 3" w:semiHidden="0" w:uiPriority="68" w:unhideWhenUsed="0"/>
-    <w:lsdException w:name="Medium Grid 3 Accent 3" w:semiHidden="0" w:uiPriority="69" w:unhideWhenUsed="0"/>
-    <w:lsdException w:name="Dark List Accent 3" w:semiHidden="0" w:uiPriority="70" w:unhideWhenUsed="0"/>
-    <w:lsdException w:name="Colorful Shading Accent 3" w:semiHidden="0" w:uiPriority="71" w:unhideWhenUsed="0"/>
-    <w:lsdException w:name="Colorful List Accent 3" w:semiHidden="0" w:uiPriority="72" w:unhideWhenUsed="0"/>
-    <w:lsdException w:name="Colorful Grid Accent 3" w:semiHidden="0" w:uiPriority="73" w:unhideWhenUsed="0"/>
-    <w:lsdException w:name="Light Shading Accent 4" w:semiHidden="0" w:uiPriority="60" w:unhideWhenUsed="0"/>
-    <w:lsdException w:name="Light List Accent 4" w:semiHidden="0" w:uiPriority="61" w:unhideWhenUsed="0"/>
-    <w:lsdException w:name="Light Grid Accent 4" w:semiHidden="0" w:uiPriority="62" w:unhideWhenUsed="0"/>
-    <w:lsdException w:name="Medium Shading 1 Accent 4" w:semiHidden="0" w:uiPriority="63" w:unhideWhenUsed="0"/>
-    <w:lsdException w:name="Medium Shading 2 Accent 4" w:semiHidden="0" w:uiPriority="64" w:unhideWhenUsed="0"/>
-    <w:lsdException w:name="Medium List 1 Accent 4" w:semiHidden="0" w:uiPriority="65" w:unhideWhenUsed="0"/>
-    <w:lsdException w:name="Medium List 2 Accent 4" w:semiHidden="0" w:uiPriority="66" w:unhideWhenUsed="0"/>
-    <w:lsdException w:name="Medium Grid 1 Accent 4" w:semiHidden="0" w:uiPriority="67" w:unhideWhenUsed="0"/>
-    <w:lsdException w:name="Medium Grid 2 Accent 4" w:semiHidden="0" w:uiPriority="68" w:unhideWhenUsed="0"/>
-    <w:lsdException w:name="Medium Grid 3 Accent 4" w:semiHidden="0" w:uiPriority="69" w:unhideWhenUsed="0"/>
-    <w:lsdException w:name="Dark List Accent 4" w:semiHidden="0" w:uiPriority="70" w:unhideWhenUsed="0"/>
-    <w:lsdException w:name="Colorful Shading Accent 4" w:semiHidden="0" w:uiPriority="71" w:unhideWhenUsed="0"/>
-    <w:lsdException w:name="Colorful List Accent 4" w:semiHidden="0" w:uiPriority="72" w:unhideWhenUsed="0"/>
-    <w:lsdException w:name="Colorful Grid Accent 4" w:semiHidden="0" w:uiPriority="73" w:unhideWhenUsed="0"/>
-    <w:lsdException w:name="Light Shading Accent 5" w:semiHidden="0" w:uiPriority="60" w:unhideWhenUsed="0"/>
-    <w:lsdException w:name="Light List Accent 5" w:semiHidden="0" w:uiPriority="61" w:unhideWhenUsed="0"/>
-    <w:lsdException w:name="Light Grid Accent 5" w:semiHidden="0" w:uiPriority="62" w:unhideWhenUsed="0"/>
-    <w:lsdException w:name="Medium Shading 1 Accent 5" w:semiHidden="0" w:uiPriority="63" w:unhideWhenUsed="0"/>
-    <w:lsdException w:name="Medium Shading 2 Accent 5" w:semiHidden="0" w:uiPriority="64" w:unhideWhenUsed="0"/>
-    <w:lsdException w:name="Medium List 1 Accent 5" w:semiHidden="0" w:uiPriority="65" w:unhideWhenUsed="0"/>
-    <w:lsdException w:name="Medium List 2 Accent 5" w:semiHidden="0" w:uiPriority="66" w:unhideWhenUsed="0"/>
-    <w:lsdException w:name="Medium Grid 1 Accent 5" w:semiHidden="0" w:uiPriority="67" w:unhideWhenUsed="0"/>
-    <w:lsdException w:name="Medium Grid 2 Accent 5" w:semiHidden="0" w:uiPriority="68" w:unhideWhenUsed="0"/>
-    <w:lsdException w:name="Medium Grid 3 Accent 5" w:semiHidden="0" w:uiPriority="69" w:unhideWhenUsed="0"/>
-    <w:lsdException w:name="Dark List Accent 5" w:semiHidden="0" w:uiPriority="70" w:unhideWhenUsed="0"/>
-    <w:lsdException w:name="Colorful Shading Accent 5" w:semiHidden="0" w:uiPriority="71" w:unhideWhenUsed="0"/>
-    <w:lsdException w:name="Colorful List Accent 5" w:semiHidden="0" w:uiPriority="72" w:unhideWhenUsed="0"/>
-    <w:lsdException w:name="Colorful Grid Accent 5" w:semiHidden="0" w:uiPriority="73" w:unhideWhenUsed="0"/>
-    <w:lsdException w:name="Light Shading Accent 6" w:semiHidden="0" w:uiPriority="60" w:unhideWhenUsed="0"/>
-    <w:lsdException w:name="Light List Accent 6" w:semiHidden="0" w:uiPriority="61" w:unhideWhenUsed="0"/>
-    <w:lsdException w:name="Light Grid Accent 6" w:semiHidden="0" w:uiPriority="62" w:unhideWhenUsed="0"/>
-    <w:lsdException w:name="Medium Shading 1 Accent 6" w:semiHidden="0" w:uiPriority="63" w:unhideWhenUsed="0"/>
-    <w:lsdException w:name="Medium Shading 2 Accent 6" w:semiHidden="0" w:uiPriority="64" w:unhideWhenUsed="0"/>
-    <w:lsdException w:name="Medium List 1 Accent 6" w:semiHidden="0" w:uiPriority="65" w:unhideWhenUsed="0"/>
-    <w:lsdException w:name="Medium List 2 Accent 6" w:semiHidden="0" w:uiPriority="66" w:unhideWhenUsed="0"/>
-    <w:lsdException w:name="Medium Grid 1 Accent 6" w:semiHidden="0" w:uiPriority="67" w:unhideWhenUsed="0"/>
-    <w:lsdException w:name="Medium Grid 2 Accent 6" w:semiHidden="0" w:uiPriority="68" w:unhideWhenUsed="0"/>
-    <w:lsdException w:name="Medium Grid 3 Accent 6" w:semiHidden="0" w:uiPriority="69" w:unhideWhenUsed="0"/>
-    <w:lsdException w:name="Dark List Accent 6" w:semiHidden="0" w:uiPriority="70" w:unhideWhenUsed="0"/>
-    <w:lsdException w:name="Colorful Shading Accent 6" w:semiHidden="0" w:uiPriority="71" w:unhideWhenUsed="0"/>
-    <w:lsdException w:name="Colorful List Accent 6" w:semiHidden="0" w:uiPriority="72" w:unhideWhenUsed="0"/>
-    <w:lsdException w:name="Colorful Grid Accent 6" w:semiHidden="0" w:uiPriority="73" w:unhideWhenUsed="0"/>
-    <w:lsdException w:name="Subtle Emphasis" w:semiHidden="0" w:uiPriority="19" w:unhideWhenUsed="0" w:qFormat="1"/>
-    <w:lsdException w:name="Intense Emphasis" w:semiHidden="0" w:uiPriority="21" w:unhideWhenUsed="0" w:qFormat="1"/>
-    <w:lsdException w:name="Subtle Reference" w:semiHidden="0" w:uiPriority="31" w:unhideWhenUsed="0" w:qFormat="1"/>
-    <w:lsdException w:name="Intense Reference" w:semiHidden="0" w:uiPriority="32" w:unhideWhenUsed="0" w:qFormat="1"/>
-    <w:lsdException w:name="Book Title" w:semiHidden="0" w:uiPriority="33" w:unhideWhenUsed="0" w:qFormat="1"/>
-    <w:lsdException w:name="Bibliography" w:uiPriority="37"/>
-    <w:lsdException w:name="TOC Heading" w:uiPriority="39" w:qFormat="1"/>
+  <w:latentStyles w:defLockedState="0" w:defUIPriority="99" w:defSemiHidden="0" w:defUnhideWhenUsed="0" w:defQFormat="0" w:count="371">
+    <w:lsdException w:name="Normal" w:uiPriority="0" w:qFormat="1"/>
+    <w:lsdException w:name="heading 1" w:uiPriority="0" w:qFormat="1"/>
+    <w:lsdException w:name="heading 2" w:semiHidden="1" w:uiPriority="0" w:unhideWhenUsed="1" w:qFormat="1"/>
+    <w:lsdException w:name="heading 3" w:semiHidden="1" w:uiPriority="0" w:unhideWhenUsed="1" w:qFormat="1"/>
+    <w:lsdException w:name="heading 4" w:semiHidden="1" w:uiPriority="9" w:unhideWhenUsed="1" w:qFormat="1"/>
+    <w:lsdException w:name="heading 5" w:semiHidden="1" w:uiPriority="9" w:unhideWhenUsed="1" w:qFormat="1"/>
+    <w:lsdException w:name="heading 6" w:semiHidden="1" w:uiPriority="9" w:unhideWhenUsed="1" w:qFormat="1"/>
+    <w:lsdException w:name="heading 7" w:semiHidden="1" w:uiPriority="9" w:unhideWhenUsed="1" w:qFormat="1"/>
+    <w:lsdException w:name="heading 8" w:semiHidden="1" w:uiPriority="9" w:unhideWhenUsed="1" w:qFormat="1"/>
+    <w:lsdException w:name="heading 9" w:semiHidden="1" w:uiPriority="9" w:unhideWhenUsed="1" w:qFormat="1"/>
+    <w:lsdException w:name="index 1" w:semiHidden="1" w:unhideWhenUsed="1"/>
+    <w:lsdException w:name="index 2" w:semiHidden="1" w:unhideWhenUsed="1"/>
+    <w:lsdException w:name="index 3" w:semiHidden="1" w:unhideWhenUsed="1"/>
+    <w:lsdException w:name="index 4" w:semiHidden="1" w:unhideWhenUsed="1"/>
+    <w:lsdException w:name="index 5" w:semiHidden="1" w:unhideWhenUsed="1"/>
+    <w:lsdException w:name="index 6" w:semiHidden="1" w:unhideWhenUsed="1"/>
+    <w:lsdException w:name="index 7" w:semiHidden="1" w:unhideWhenUsed="1"/>
+    <w:lsdException w:name="index 8" w:semiHidden="1" w:unhideWhenUsed="1"/>
+    <w:lsdException w:name="index 9" w:semiHidden="1" w:unhideWhenUsed="1"/>
+    <w:lsdException w:name="toc 1" w:semiHidden="1" w:uiPriority="39" w:unhideWhenUsed="1"/>
+    <w:lsdException w:name="toc 2" w:semiHidden="1" w:uiPriority="39" w:unhideWhenUsed="1"/>
+    <w:lsdException w:name="toc 3" w:semiHidden="1" w:uiPriority="39" w:unhideWhenUsed="1"/>
+    <w:lsdException w:name="toc 4" w:semiHidden="1" w:uiPriority="39" w:unhideWhenUsed="1"/>
+    <w:lsdException w:name="toc 5" w:semiHidden="1" w:uiPriority="39" w:unhideWhenUsed="1"/>
+    <w:lsdException w:name="toc 6" w:semiHidden="1" w:uiPriority="39" w:unhideWhenUsed="1"/>
+    <w:lsdException w:name="toc 7" w:semiHidden="1" w:uiPriority="39" w:unhideWhenUsed="1"/>
+    <w:lsdException w:name="toc 8" w:semiHidden="1" w:uiPriority="39" w:unhideWhenUsed="1"/>
+    <w:lsdException w:name="toc 9" w:semiHidden="1" w:uiPriority="39" w:unhideWhenUsed="1"/>
+    <w:lsdException w:name="Normal Indent" w:semiHidden="1" w:unhideWhenUsed="1"/>
+    <w:lsdException w:name="footnote text" w:semiHidden="1" w:unhideWhenUsed="1"/>
+    <w:lsdException w:name="annotation text" w:semiHidden="1" w:unhideWhenUsed="1"/>
+    <w:lsdException w:name="header" w:semiHidden="1" w:unhideWhenUsed="1"/>
+    <w:lsdException w:name="footer" w:semiHidden="1" w:unhideWhenUsed="1"/>
+    <w:lsdException w:name="index heading" w:semiHidden="1" w:unhideWhenUsed="1"/>
+    <w:lsdException w:name="caption" w:semiHidden="1" w:uiPriority="35" w:unhideWhenUsed="1" w:qFormat="1"/>
+    <w:lsdException w:name="table of figures" w:semiHidden="1" w:unhideWhenUsed="1"/>
+    <w:lsdException w:name="envelope address" w:semiHidden="1" w:unhideWhenUsed="1"/>
+    <w:lsdException w:name="envelope return" w:semiHidden="1" w:unhideWhenUsed="1"/>
+    <w:lsdException w:name="footnote reference" w:semiHidden="1" w:unhideWhenUsed="1"/>
+    <w:lsdException w:name="annotation reference" w:semiHidden="1" w:unhideWhenUsed="1"/>
+    <w:lsdException w:name="line number" w:semiHidden="1" w:unhideWhenUsed="1"/>
+    <w:lsdException w:name="page number" w:semiHidden="1" w:unhideWhenUsed="1"/>
+    <w:lsdException w:name="endnote reference" w:semiHidden="1" w:unhideWhenUsed="1"/>
+    <w:lsdException w:name="endnote text" w:semiHidden="1" w:unhideWhenUsed="1"/>
+    <w:lsdException w:name="table of authorities" w:semiHidden="1" w:unhideWhenUsed="1"/>
+    <w:lsdException w:name="macro" w:semiHidden="1" w:unhideWhenUsed="1"/>
+    <w:lsdException w:name="toa heading" w:semiHidden="1" w:unhideWhenUsed="1"/>
+    <w:lsdException w:name="List" w:semiHidden="1" w:unhideWhenUsed="1"/>
+    <w:lsdException w:name="List Bullet" w:semiHidden="1" w:unhideWhenUsed="1"/>
+    <w:lsdException w:name="List Number" w:semiHidden="1" w:unhideWhenUsed="1"/>
+    <w:lsdException w:name="List 2" w:semiHidden="1" w:unhideWhenUsed="1"/>
+    <w:lsdException w:name="List 3" w:semiHidden="1" w:unhideWhenUsed="1"/>
+    <w:lsdException w:name="List 4" w:semiHidden="1" w:unhideWhenUsed="1"/>
+    <w:lsdException w:name="List 5" w:semiHidden="1" w:unhideWhenUsed="1"/>
+    <w:lsdException w:name="List Bullet 2" w:semiHidden="1" w:unhideWhenUsed="1"/>
+    <w:lsdException w:name="List Bullet 3" w:semiHidden="1" w:unhideWhenUsed="1"/>
+    <w:lsdException w:name="List Bullet 4" w:semiHidden="1" w:unhideWhenUsed="1"/>
+    <w:lsdException w:name="List Bullet 5" w:semiHidden="1" w:unhideWhenUsed="1"/>
+    <w:lsdException w:name="List Number 2" w:semiHidden="1" w:unhideWhenUsed="1"/>
+    <w:lsdException w:name="List Number 3" w:semiHidden="1" w:unhideWhenUsed="1"/>
+    <w:lsdException w:name="List Number 4" w:semiHidden="1" w:unhideWhenUsed="1"/>
+    <w:lsdException w:name="List Number 5" w:semiHidden="1" w:unhideWhenUsed="1"/>
+    <w:lsdException w:name="Title" w:uiPriority="10" w:qFormat="1"/>
+    <w:lsdException w:name="Closing" w:semiHidden="1" w:unhideWhenUsed="1"/>
+    <w:lsdException w:name="Signature" w:semiHidden="1" w:unhideWhenUsed="1"/>
+    <w:lsdException w:name="Default Paragraph Font" w:semiHidden="1" w:uiPriority="1" w:unhideWhenUsed="1"/>
+    <w:lsdException w:name="Body Text" w:semiHidden="1" w:unhideWhenUsed="1"/>
+    <w:lsdException w:name="Body Text Indent" w:semiHidden="1" w:unhideWhenUsed="1"/>
+    <w:lsdException w:name="List Continue" w:semiHidden="1" w:unhideWhenUsed="1"/>
+    <w:lsdException w:name="List Continue 2" w:semiHidden="1" w:unhideWhenUsed="1"/>
+    <w:lsdException w:name="List Continue 3" w:semiHidden="1" w:unhideWhenUsed="1"/>
+    <w:lsdException w:name="List Continue 4" w:semiHidden="1" w:unhideWhenUsed="1"/>
+    <w:lsdException w:name="List Continue 5" w:semiHidden="1" w:unhideWhenUsed="1"/>
+    <w:lsdException w:name="Message Header" w:semiHidden="1" w:unhideWhenUsed="1"/>
+    <w:lsdException w:name="Subtitle" w:uiPriority="11" w:qFormat="1"/>
+    <w:lsdException w:name="Salutation" w:semiHidden="1" w:unhideWhenUsed="1"/>
+    <w:lsdException w:name="Date" w:semiHidden="1" w:unhideWhenUsed="1"/>
+    <w:lsdException w:name="Body Text First Indent" w:semiHidden="1" w:unhideWhenUsed="1"/>
+    <w:lsdException w:name="Body Text First Indent 2" w:semiHidden="1" w:unhideWhenUsed="1"/>
+    <w:lsdException w:name="Note Heading" w:semiHidden="1" w:unhideWhenUsed="1"/>
+    <w:lsdException w:name="Body Text 2" w:semiHidden="1" w:unhideWhenUsed="1"/>
+    <w:lsdException w:name="Body Text 3" w:semiHidden="1" w:unhideWhenUsed="1"/>
+    <w:lsdException w:name="Body Text Indent 2" w:semiHidden="1" w:unhideWhenUsed="1"/>
+    <w:lsdException w:name="Body Text Indent 3" w:semiHidden="1" w:unhideWhenUsed="1"/>
+    <w:lsdException w:name="Block Text" w:semiHidden="1" w:unhideWhenUsed="1"/>
+    <w:lsdException w:name="Hyperlink" w:semiHidden="1" w:unhideWhenUsed="1"/>
+    <w:lsdException w:name="FollowedHyperlink" w:semiHidden="1" w:unhideWhenUsed="1"/>
+    <w:lsdException w:name="Strong" w:uiPriority="22" w:qFormat="1"/>
+    <w:lsdException w:name="Emphasis" w:uiPriority="20" w:qFormat="1"/>
+    <w:lsdException w:name="Document Map" w:semiHidden="1" w:unhideWhenUsed="1"/>
+    <w:lsdException w:name="Plain Text" w:semiHidden="1" w:unhideWhenUsed="1"/>
+    <w:lsdException w:name="E-mail Signature" w:semiHidden="1" w:unhideWhenUsed="1"/>
+    <w:lsdException w:name="HTML Top of Form" w:semiHidden="1" w:unhideWhenUsed="1"/>
+    <w:lsdException w:name="HTML Bottom of Form" w:semiHidden="1" w:unhideWhenUsed="1"/>
+    <w:lsdException w:name="Normal (Web)" w:semiHidden="1" w:unhideWhenUsed="1"/>
+    <w:lsdException w:name="HTML Acronym" w:semiHidden="1" w:unhideWhenUsed="1"/>
+    <w:lsdException w:name="HTML Address" w:semiHidden="1" w:unhideWhenUsed="1"/>
+    <w:lsdException w:name="HTML Cite" w:semiHidden="1" w:unhideWhenUsed="1"/>
+    <w:lsdException w:name="HTML Code" w:semiHidden="1" w:unhideWhenUsed="1"/>
+    <w:lsdException w:name="HTML Definition" w:semiHidden="1" w:unhideWhenUsed="1"/>
+    <w:lsdException w:name="HTML Keyboard" w:semiHidden="1" w:unhideWhenUsed="1"/>
+    <w:lsdException w:name="HTML Preformatted" w:semiHidden="1" w:unhideWhenUsed="1"/>
+    <w:lsdException w:name="HTML Sample" w:semiHidden="1" w:unhideWhenUsed="1"/>
+    <w:lsdException w:name="HTML Typewriter" w:semiHidden="1" w:unhideWhenUsed="1"/>
+    <w:lsdException w:name="HTML Variable" w:semiHidden="1" w:unhideWhenUsed="1"/>
+    <w:lsdException w:name="Normal Table" w:semiHidden="1" w:unhideWhenUsed="1"/>
+    <w:lsdException w:name="annotation subject" w:semiHidden="1" w:unhideWhenUsed="1"/>
+    <w:lsdException w:name="No List" w:semiHidden="1" w:unhideWhenUsed="1"/>
+    <w:lsdException w:name="Outline List 1" w:semiHidden="1" w:unhideWhenUsed="1"/>
+    <w:lsdException w:name="Outline List 2" w:semiHidden="1" w:unhideWhenUsed="1"/>
+    <w:lsdException w:name="Outline List 3" w:semiHidden="1" w:unhideWhenUsed="1"/>
+    <w:lsdException w:name="Table Simple 1" w:semiHidden="1" w:unhideWhenUsed="1"/>
+    <w:lsdException w:name="Table Simple 2" w:semiHidden="1" w:unhideWhenUsed="1"/>
+    <w:lsdException w:name="Table Simple 3" w:semiHidden="1" w:unhideWhenUsed="1"/>
+    <w:lsdException w:name="Table Classic 1" w:semiHidden="1" w:unhideWhenUsed="1"/>
+    <w:lsdException w:name="Table Classic 2" w:semiHidden="1" w:unhideWhenUsed="1"/>
+    <w:lsdException w:name="Table Classic 3" w:semiHidden="1" w:unhideWhenUsed="1"/>
+    <w:lsdException w:name="Table Classic 4" w:semiHidden="1" w:unhideWhenUsed="1"/>
+    <w:lsdException w:name="Table Colorful 1" w:semiHidden="1" w:unhideWhenUsed="1"/>
+    <w:lsdException w:name="Table Colorful 2" w:semiHidden="1" w:unhideWhenUsed="1"/>
+    <w:lsdException w:name="Table Colorful 3" w:semiHidden="1" w:unhideWhenUsed="1"/>
+    <w:lsdException w:name="Table Columns 1" w:semiHidden="1" w:unhideWhenUsed="1"/>
+    <w:lsdException w:name="Table Columns 2" w:semiHidden="1" w:unhideWhenUsed="1"/>
+    <w:lsdException w:name="Table Columns 3" w:semiHidden="1" w:unhideWhenUsed="1"/>
+    <w:lsdException w:name="Table Columns 4" w:semiHidden="1" w:unhideWhenUsed="1"/>
+    <w:lsdException w:name="Table Columns 5" w:semiHidden="1" w:unhideWhenUsed="1"/>
+    <w:lsdException w:name="Table Grid 1" w:semiHidden="1" w:unhideWhenUsed="1"/>
+    <w:lsdException w:name="Table Grid 2" w:semiHidden="1" w:unhideWhenUsed="1"/>
+    <w:lsdException w:name="Table Grid 3" w:semiHidden="1" w:unhideWhenUsed="1"/>
+    <w:lsdException w:name="Table Grid 4" w:semiHidden="1" w:unhideWhenUsed="1"/>
+    <w:lsdException w:name="Table Grid 5" w:semiHidden="1" w:unhideWhenUsed="1"/>
+    <w:lsdException w:name="Table Grid 6" w:semiHidden="1" w:unhideWhenUsed="1"/>
+    <w:lsdException w:name="Table Grid 7" w:semiHidden="1" w:unhideWhenUsed="1"/>
+    <w:lsdException w:name="Table Grid 8" w:semiHidden="1" w:unhideWhenUsed="1"/>
+    <w:lsdException w:name="Table List 1" w:semiHidden="1" w:unhideWhenUsed="1"/>
+    <w:lsdException w:name="Table List 2" w:semiHidden="1" w:unhideWhenUsed="1"/>
+    <w:lsdException w:name="Table List 3" w:semiHidden="1" w:unhideWhenUsed="1"/>
+    <w:lsdException w:name="Table List 4" w:semiHidden="1" w:unhideWhenUsed="1"/>
+    <w:lsdException w:name="Table List 5" w:semiHidden="1" w:unhideWhenUsed="1"/>
+    <w:lsdException w:name="Table List 6" w:semiHidden="1" w:unhideWhenUsed="1"/>
+    <w:lsdException w:name="Table List 7" w:semiHidden="1" w:unhideWhenUsed="1"/>
+    <w:lsdException w:name="Table List 8" w:semiHidden="1" w:unhideWhenUsed="1"/>
+    <w:lsdException w:name="Table 3D effects 1" w:semiHidden="1" w:unhideWhenUsed="1"/>
+    <w:lsdException w:name="Table 3D effects 2" w:semiHidden="1" w:unhideWhenUsed="1"/>
+    <w:lsdException w:name="Table 3D effects 3" w:semiHidden="1" w:unhideWhenUsed="1"/>
+    <w:lsdException w:name="Table Contemporary" w:semiHidden="1" w:unhideWhenUsed="1"/>
+    <w:lsdException w:name="Table Elegant" w:semiHidden="1" w:unhideWhenUsed="1"/>
+    <w:lsdException w:name="Table Professional" w:semiHidden="1" w:unhideWhenUsed="1"/>
+    <w:lsdException w:name="Table Subtle 1" w:semiHidden="1" w:unhideWhenUsed="1"/>
+    <w:lsdException w:name="Table Subtle 2" w:semiHidden="1" w:unhideWhenUsed="1"/>
+    <w:lsdException w:name="Table Web 1" w:semiHidden="1" w:unhideWhenUsed="1"/>
+    <w:lsdException w:name="Table Web 2" w:semiHidden="1" w:unhideWhenUsed="1"/>
+    <w:lsdException w:name="Table Web 3" w:semiHidden="1" w:unhideWhenUsed="1"/>
+    <w:lsdException w:name="Balloon Text" w:semiHidden="1" w:unhideWhenUsed="1"/>
+    <w:lsdException w:name="Table Grid" w:uiPriority="59"/>
+    <w:lsdException w:name="Table Theme" w:semiHidden="1" w:unhideWhenUsed="1"/>
+    <w:lsdException w:name="Placeholder Text" w:semiHidden="1"/>
+    <w:lsdException w:name="No Spacing" w:uiPriority="1" w:qFormat="1"/>
+    <w:lsdException w:name="Light Shading" w:uiPriority="60"/>
+    <w:lsdException w:name="Light List" w:uiPriority="61"/>
+    <w:lsdException w:name="Light Grid" w:uiPriority="62"/>
+    <w:lsdException w:name="Medium Shading 1" w:uiPriority="63"/>
+    <w:lsdException w:name="Medium Shading 2" w:uiPriority="64"/>
+    <w:lsdException w:name="Medium List 1" w:uiPriority="65"/>
+    <w:lsdException w:name="Medium List 2" w:uiPriority="66"/>
+    <w:lsdException w:name="Medium Grid 1" w:uiPriority="67"/>
+    <w:lsdException w:name="Medium Grid 2" w:uiPriority="68"/>
+    <w:lsdException w:name="Medium Grid 3" w:uiPriority="69"/>
+    <w:lsdException w:name="Dark List" w:uiPriority="70"/>
+    <w:lsdException w:name="Colorful Shading" w:uiPriority="71"/>
+    <w:lsdException w:name="Colorful List" w:uiPriority="72"/>
+    <w:lsdException w:name="Colorful Grid" w:uiPriority="73"/>
+    <w:lsdException w:name="Light Shading Accent 1" w:uiPriority="60"/>
+    <w:lsdException w:name="Light List Accent 1" w:uiPriority="61"/>
+    <w:lsdException w:name="Light Grid Accent 1" w:uiPriority="62"/>
+    <w:lsdException w:name="Medium Shading 1 Accent 1" w:uiPriority="63"/>
+    <w:lsdException w:name="Medium Shading 2 Accent 1" w:uiPriority="64"/>
+    <w:lsdException w:name="Medium List 1 Accent 1" w:uiPriority="65"/>
+    <w:lsdException w:name="Revision" w:semiHidden="1"/>
+    <w:lsdException w:name="List Paragraph" w:uiPriority="34" w:qFormat="1"/>
+    <w:lsdException w:name="Quote" w:uiPriority="29" w:qFormat="1"/>
+    <w:lsdException w:name="Intense Quote" w:uiPriority="30" w:qFormat="1"/>
+    <w:lsdException w:name="Medium List 2 Accent 1" w:uiPriority="66"/>
+    <w:lsdException w:name="Medium Grid 1 Accent 1" w:uiPriority="67"/>
+    <w:lsdException w:name="Medium Grid 2 Accent 1" w:uiPriority="68"/>
+    <w:lsdException w:name="Medium Grid 3 Accent 1" w:uiPriority="69"/>
+    <w:lsdException w:name="Dark List Accent 1" w:uiPriority="70"/>
+    <w:lsdException w:name="Colorful Shading Accent 1" w:uiPriority="71"/>
+    <w:lsdException w:name="Colorful List Accent 1" w:uiPriority="72"/>
+    <w:lsdException w:name="Colorful Grid Accent 1" w:uiPriority="73"/>
+    <w:lsdException w:name="Light Shading Accent 2" w:uiPriority="60"/>
+    <w:lsdException w:name="Light List Accent 2" w:uiPriority="61"/>
+    <w:lsdException w:name="Light Grid Accent 2" w:uiPriority="62"/>
+    <w:lsdException w:name="Medium Shading 1 Accent 2" w:uiPriority="63"/>
+    <w:lsdException w:name="Medium Shading 2 Accent 2" w:uiPriority="64"/>
+    <w:lsdException w:name="Medium List 1 Accent 2" w:uiPriority="65"/>
+    <w:lsdException w:name="Medium List 2 Accent 2" w:uiPriority="66"/>
+    <w:lsdException w:name="Medium Grid 1 Accent 2" w:uiPriority="67"/>
+    <w:lsdException w:name="Medium Grid 2 Accent 2" w:uiPriority="68"/>
+    <w:lsdException w:name="Medium Grid 3 Accent 2" w:uiPriority="69"/>
+    <w:lsdException w:name="Dark List Accent 2" w:uiPriority="70"/>
+    <w:lsdException w:name="Colorful Shading Accent 2" w:uiPriority="71"/>
+    <w:lsdException w:name="Colorful List Accent 2" w:uiPriority="72"/>
+    <w:lsdException w:name="Colorful Grid Accent 2" w:uiPriority="73"/>
+    <w:lsdException w:name="Light Shading Accent 3" w:uiPriority="60"/>
+    <w:lsdException w:name="Light List Accent 3" w:uiPriority="61"/>
+    <w:lsdException w:name="Light Grid Accent 3" w:uiPriority="62"/>
+    <w:lsdException w:name="Medium Shading 1 Accent 3" w:uiPriority="63"/>
+    <w:lsdException w:name="Medium Shading 2 Accent 3" w:uiPriority="64"/>
+    <w:lsdException w:name="Medium List 1 Accent 3" w:uiPriority="65"/>
+    <w:lsdException w:name="Medium List 2 Accent 3" w:uiPriority="66"/>
+    <w:lsdException w:name="Medium Grid 1 Accent 3" w:uiPriority="67"/>
+    <w:lsdException w:name="Medium Grid 2 Accent 3" w:uiPriority="68"/>
+    <w:lsdException w:name="Medium Grid 3 Accent 3" w:uiPriority="69"/>
+    <w:lsdException w:name="Dark List Accent 3" w:uiPriority="70"/>
+    <w:lsdException w:name="Colorful Shading Accent 3" w:uiPriority="71"/>
+    <w:lsdException w:name="Colorful List Accent 3" w:uiPriority="72"/>
+    <w:lsdException w:name="Colorful Grid Accent 3" w:uiPriority="73"/>
+    <w:lsdException w:name="Light Shading Accent 4" w:uiPriority="60"/>
+    <w:lsdException w:name="Light List Accent 4" w:uiPriority="61"/>
+    <w:lsdException w:name="Light Grid Accent 4" w:uiPriority="62"/>
+    <w:lsdException w:name="Medium Shading 1 Accent 4" w:uiPriority="63"/>
+    <w:lsdException w:name="Medium Shading 2 Accent 4" w:uiPriority="64"/>
+    <w:lsdException w:name="Medium List 1 Accent 4" w:uiPriority="65"/>
+    <w:lsdException w:name="Medium List 2 Accent 4" w:uiPriority="66"/>
+    <w:lsdException w:name="Medium Grid 1 Accent 4" w:uiPriority="67"/>
+    <w:lsdException w:name="Medium Grid 2 Accent 4" w:uiPriority="68"/>
+    <w:lsdException w:name="Medium Grid 3 Accent 4" w:uiPriority="69"/>
+    <w:lsdException w:name="Dark List Accent 4" w:uiPriority="70"/>
+    <w:lsdException w:name="Colorful Shading Accent 4" w:uiPriority="71"/>
+    <w:lsdException w:name="Colorful List Accent 4" w:uiPriority="72"/>
+    <w:lsdException w:name="Colorful Grid Accent 4" w:uiPriority="73"/>
+    <w:lsdException w:name="Light Shading Accent 5" w:uiPriority="60"/>
+    <w:lsdException w:name="Light List Accent 5" w:uiPriority="61"/>
+    <w:lsdException w:name="Light Grid Accent 5" w:uiPriority="62"/>
+    <w:lsdException w:name="Medium Shading 1 Accent 5" w:uiPriority="63"/>
+    <w:lsdException w:name="Medium Shading 2 Accent 5" w:uiPriority="64"/>
+    <w:lsdException w:name="Medium List 1 Accent 5" w:uiPriority="65"/>
+    <w:lsdException w:name="Medium List 2 Accent 5" w:uiPriority="66"/>
+    <w:lsdException w:name="Medium Grid 1 Accent 5" w:uiPriority="67"/>
+    <w:lsdException w:name="Medium Grid 2 Accent 5" w:uiPriority="68"/>
+    <w:lsdException w:name="Medium Grid 3 Accent 5" w:uiPriority="69"/>
+    <w:lsdException w:name="Dark List Accent 5" w:uiPriority="70"/>
+    <w:lsdException w:name="Colorful Shading Accent 5" w:uiPriority="71"/>
+    <w:lsdException w:name="Colorful List Accent 5" w:uiPriority="72"/>
+    <w:lsdException w:name="Colorful Grid Accent 5" w:uiPriority="73"/>
+    <w:lsdException w:name="Light Shading Accent 6" w:uiPriority="60"/>
+    <w:lsdException w:name="Light List Accent 6" w:uiPriority="61"/>
+    <w:lsdException w:name="Light Grid Accent 6" w:uiPriority="62"/>
+    <w:lsdException w:name="Medium Shading 1 Accent 6" w:uiPriority="63"/>
+    <w:lsdException w:name="Medium Shading 2 Accent 6" w:uiPriority="64"/>
+    <w:lsdException w:name="Medium List 1 Accent 6" w:uiPriority="65"/>
+    <w:lsdException w:name="Medium List 2 Accent 6" w:uiPriority="66"/>
+    <w:lsdException w:name="Medium Grid 1 Accent 6" w:uiPriority="67"/>
+    <w:lsdException w:name="Medium Grid 2 Accent 6" w:uiPriority="68"/>
+    <w:lsdException w:name="Medium Grid 3 Accent 6" w:uiPriority="69"/>
+    <w:lsdException w:name="Dark List Accent 6" w:uiPriority="70"/>
+    <w:lsdException w:name="Colorful Shading Accent 6" w:uiPriority="71"/>
+    <w:lsdException w:name="Colorful List Accent 6" w:uiPriority="72"/>
+    <w:lsdException w:name="Colorful Grid Accent 6" w:uiPriority="73"/>
+    <w:lsdException w:name="Subtle Emphasis" w:uiPriority="19" w:qFormat="1"/>
+    <w:lsdException w:name="Intense Emphasis" w:uiPriority="21" w:qFormat="1"/>
+    <w:lsdException w:name="Subtle Reference" w:uiPriority="31" w:qFormat="1"/>
+    <w:lsdException w:name="Intense Reference" w:uiPriority="32" w:qFormat="1"/>
+    <w:lsdException w:name="Book Title" w:uiPriority="33" w:qFormat="1"/>
+    <w:lsdException w:name="Bibliography" w:semiHidden="1" w:uiPriority="37" w:unhideWhenUsed="1"/>
+    <w:lsdException w:name="TOC Heading" w:semiHidden="1" w:uiPriority="39" w:unhideWhenUsed="1" w:qFormat="1"/>
+    <w:lsdException w:name="Plain Table 1" w:uiPriority="41"/>
+    <w:lsdException w:name="Plain Table 2" w:uiPriority="42"/>
+    <w:lsdException w:name="Plain Table 3" w:uiPriority="43"/>
+    <w:lsdException w:name="Plain Table 4" w:uiPriority="44"/>
+    <w:lsdException w:name="Plain Table 5" w:uiPriority="45"/>
+    <w:lsdException w:name="Grid Table Light" w:uiPriority="40"/>
+    <w:lsdException w:name="Grid Table 1 Light" w:uiPriority="46"/>
+    <w:lsdException w:name="Grid Table 2" w:uiPriority="47"/>
+    <w:lsdException w:name="Grid Table 3" w:uiPriority="48"/>
+    <w:lsdException w:name="Grid Table 4" w:uiPriority="49"/>
+    <w:lsdException w:name="Grid Table 5 Dark" w:uiPriority="50"/>
+    <w:lsdException w:name="Grid Table 6 Colorful" w:uiPriority="51"/>
+    <w:lsdException w:name="Grid Table 7 Colorful" w:uiPriority="52"/>
+    <w:lsdException w:name="Grid Table 1 Light Accent 1" w:uiPriority="46"/>
+    <w:lsdException w:name="Grid Table 2 Accent 1" w:uiPriority="47"/>
+    <w:lsdException w:name="Grid Table 3 Accent 1" w:uiPriority="48"/>
+    <w:lsdException w:name="Grid Table 4 Accent 1" w:uiPriority="49"/>
+    <w:lsdException w:name="Grid Table 5 Dark Accent 1" w:uiPriority="50"/>
+    <w:lsdException w:name="Grid Table 6 Colorful Accent 1" w:uiPriority="51"/>
+    <w:lsdException w:name="Grid Table 7 Colorful Accent 1" w:uiPriority="52"/>
+    <w:lsdException w:name="Grid Table 1 Light Accent 2" w:uiPriority="46"/>
+    <w:lsdException w:name="Grid Table 2 Accent 2" w:uiPriority="47"/>
+    <w:lsdException w:name="Grid Table 3 Accent 2" w:uiPriority="48"/>
+    <w:lsdException w:name="Grid Table 4 Accent 2" w:uiPriority="49"/>
+    <w:lsdException w:name="Grid Table 5 Dark Accent 2" w:uiPriority="50"/>
+    <w:lsdException w:name="Grid Table 6 Colorful Accent 2" w:uiPriority="51"/>
+    <w:lsdException w:name="Grid Table 7 Colorful Accent 2" w:uiPriority="52"/>
+    <w:lsdException w:name="Grid Table 1 Light Accent 3" w:uiPriority="46"/>
+    <w:lsdException w:name="Grid Table 2 Accent 3" w:uiPriority="47"/>
+    <w:lsdException w:name="Grid Table 3 Accent 3" w:uiPriority="48"/>
+    <w:lsdException w:name="Grid Table 4 Accent 3" w:uiPriority="49"/>
+    <w:lsdException w:name="Grid Table 5 Dark Accent 3" w:uiPriority="50"/>
+    <w:lsdException w:name="Grid Table 6 Colorful Accent 3" w:uiPriority="51"/>
+    <w:lsdException w:name="Grid Table 7 Colorful Accent 3" w:uiPriority="52"/>
+    <w:lsdException w:name="Grid Table 1 Light Accent 4" w:uiPriority="46"/>
+    <w:lsdException w:name="Grid Table 2 Accent 4" w:uiPriority="47"/>
+    <w:lsdException w:name="Grid Table 3 Accent 4" w:uiPriority="48"/>
+    <w:lsdException w:name="Grid Table 4 Accent 4" w:uiPriority="49"/>
+    <w:lsdException w:name="Grid Table 5 Dark Accent 4" w:uiPriority="50"/>
+    <w:lsdException w:name="Grid Table 6 Colorful Accent 4" w:uiPriority="51"/>
+    <w:lsdException w:name="Grid Table 7 Colorful Accent 4" w:uiPriority="52"/>
+    <w:lsdException w:name="Grid Table 1 Light Accent 5" w:uiPriority="46"/>
+    <w:lsdException w:name="Grid Table 2 Accent 5" w:uiPriority="47"/>
+    <w:lsdException w:name="Grid Table 3 Accent 5" w:uiPriority="48"/>
+    <w:lsdException w:name="Grid Table 4 Accent 5" w:uiPriority="49"/>
+    <w:lsdException w:name="Grid Table 5 Dark Accent 5" w:uiPriority="50"/>
+    <w:lsdException w:name="Grid Table 6 Colorful Accent 5" w:uiPriority="51"/>
+    <w:lsdException w:name="Grid Table 7 Colorful Accent 5" w:uiPriority="52"/>
+    <w:lsdException w:name="Grid Table 1 Light Accent 6" w:uiPriority="46"/>
+    <w:lsdException w:name="Grid Table 2 Accent 6" w:uiPriority="47"/>
+    <w:lsdException w:name="Grid Table 3 Accent 6" w:uiPriority="48"/>
+    <w:lsdException w:name="Grid Table 4 Accent 6" w:uiPriority="49"/>
+    <w:lsdException w:name="Grid Table 5 Dark Accent 6" w:uiPriority="50"/>
+    <w:lsdException w:name="Grid Table 6 Colorful Accent 6" w:uiPriority="51"/>
+    <w:lsdException w:name="Grid Table 7 Colorful Accent 6" w:uiPriority="52"/>
+    <w:lsdException w:name="List Table 1 Light" w:uiPriority="46"/>
+    <w:lsdException w:name="List Table 2" w:uiPriority="47"/>
+    <w:lsdException w:name="List Table 3" w:uiPriority="48"/>
+    <w:lsdException w:name="List Table 4" w:uiPriority="49"/>
+    <w:lsdException w:name="List Table 5 Dark" w:uiPriority="50"/>
+    <w:lsdException w:name="List Table 6 Colorful" w:uiPriority="51"/>
+    <w:lsdException w:name="List Table 7 Colorful" w:uiPriority="52"/>
+    <w:lsdException w:name="List Table 1 Light Accent 1" w:uiPriority="46"/>
+    <w:lsdException w:name="List Table 2 Accent 1" w:uiPriority="47"/>
+    <w:lsdException w:name="List Table 3 Accent 1" w:uiPriority="48"/>
+    <w:lsdException w:name="List Table 4 Accent 1" w:uiPriority="49"/>
+    <w:lsdException w:name="List Table 5 Dark Accent 1" w:uiPriority="50"/>
+    <w:lsdException w:name="List Table 6 Colorful Accent 1" w:uiPriority="51"/>
+    <w:lsdException w:name="List Table 7 Colorful Accent 1" w:uiPriority="52"/>
+    <w:lsdException w:name="List Table 1 Light Accent 2" w:uiPriority="46"/>
+    <w:lsdException w:name="List Table 2 Accent 2" w:uiPriority="47"/>
+    <w:lsdException w:name="List Table 3 Accent 2" w:uiPriority="48"/>
+    <w:lsdException w:name="List Table 4 Accent 2" w:uiPriority="49"/>
+    <w:lsdException w:name="List Table 5 Dark Accent 2" w:uiPriority="50"/>
+    <w:lsdException w:name="List Table 6 Colorful Accent 2" w:uiPriority="51"/>
+    <w:lsdException w:name="List Table 7 Colorful Accent 2" w:uiPriority="52"/>
+    <w:lsdException w:name="List Table 1 Light Accent 3" w:uiPriority="46"/>
+    <w:lsdException w:name="List Table 2 Accent 3" w:uiPriority="47"/>
+    <w:lsdException w:name="List Table 3 Accent 3" w:uiPriority="48"/>
+    <w:lsdException w:name="List Table 4 Accent 3" w:uiPriority="49"/>
+    <w:lsdException w:name="List Table 5 Dark Accent 3" w:uiPriority="50"/>
+    <w:lsdException w:name="List Table 6 Colorful Accent 3" w:uiPriority="51"/>
+    <w:lsdException w:name="List Table 7 Colorful Accent 3" w:uiPriority="52"/>
+    <w:lsdException w:name="List Table 1 Light Accent 4" w:uiPriority="46"/>
+    <w:lsdException w:name="List Table 2 Accent 4" w:uiPriority="47"/>
+    <w:lsdException w:name="List Table 3 Accent 4" w:uiPriority="48"/>
+    <w:lsdException w:name="List Table 4 Accent 4" w:uiPriority="49"/>
+    <w:lsdException w:name="List Table 5 Dark Accent 4" w:uiPriority="50"/>
+    <w:lsdException w:name="List Table 6 Colorful Accent 4" w:uiPriority="51"/>
+    <w:lsdException w:name="List Table 7 Colorful Accent 4" w:uiPriority="52"/>
+    <w:lsdException w:name="List Table 1 Light Accent 5" w:uiPriority="46"/>
+    <w:lsdException w:name="List Table 2 Accent 5" w:uiPriority="47"/>
+    <w:lsdException w:name="List Table 3 Accent 5" w:uiPriority="48"/>
+    <w:lsdException w:name="List Table 4 Accent 5" w:uiPriority="49"/>
+    <w:lsdException w:name="List Table 5 Dark Accent 5" w:uiPriority="50"/>
+    <w:lsdException w:name="List Table 6 Colorful Accent 5" w:uiPriority="51"/>
+    <w:lsdException w:name="List Table 7 Colorful Accent 5" w:uiPriority="52"/>
+    <w:lsdException w:name="List Table 1 Light Accent 6" w:uiPriority="46"/>
+    <w:lsdException w:name="List Table 2 Accent 6" w:uiPriority="47"/>
+    <w:lsdException w:name="List Table 3 Accent 6" w:uiPriority="48"/>
+    <w:lsdException w:name="List Table 4 Accent 6" w:uiPriority="49"/>
+    <w:lsdException w:name="List Table 5 Dark Accent 6" w:uiPriority="50"/>
+    <w:lsdException w:name="List Table 6 Colorful Accent 6" w:uiPriority="51"/>
+    <w:lsdException w:name="List Table 7 Colorful Accent 6" w:uiPriority="52"/>
   </w:latentStyles>
-  <w:style w:type="paragraph" w:default="1" w:styleId="Normln">
+  <w:style w:type="paragraph" w:default="1" w:styleId="Normal">
     <w:name w:val="Normal"/>
     <w:qFormat/>
     <w:rsid w:val="00056327"/>
@@ -20381,12 +21040,12 @@
       <w:lang w:eastAsia="zh-CN"/>
     </w:rPr>
   </w:style>
-  <w:style w:type="paragraph" w:styleId="Nadpis1">
+  <w:style w:type="paragraph" w:styleId="Heading1">
     <w:name w:val="heading 1"/>
     <w:aliases w:val="Heading 1 EURALEX"/>
-    <w:basedOn w:val="Normln"/>
-    <w:next w:val="Normln"/>
-    <w:link w:val="Nadpis1Char"/>
+    <w:basedOn w:val="Normal"/>
+    <w:next w:val="Normal"/>
+    <w:link w:val="Heading1Char"/>
     <w:autoRedefine/>
     <w:qFormat/>
     <w:rsid w:val="00056327"/>
@@ -20405,12 +21064,12 @@
       <w:szCs w:val="24"/>
     </w:rPr>
   </w:style>
-  <w:style w:type="paragraph" w:styleId="Nadpis2">
+  <w:style w:type="paragraph" w:styleId="Heading2">
     <w:name w:val="heading 2"/>
     <w:aliases w:val="Heading 2 EURALEX"/>
-    <w:basedOn w:val="Normln"/>
-    <w:next w:val="Normln"/>
-    <w:link w:val="Nadpis2Char"/>
+    <w:basedOn w:val="Normal"/>
+    <w:next w:val="Normal"/>
+    <w:link w:val="Heading2Char"/>
     <w:autoRedefine/>
     <w:qFormat/>
     <w:rsid w:val="00056327"/>
@@ -20432,12 +21091,12 @@
       <w:lang w:val="en-GB"/>
     </w:rPr>
   </w:style>
-  <w:style w:type="paragraph" w:styleId="Nadpis3">
+  <w:style w:type="paragraph" w:styleId="Heading3">
     <w:name w:val="heading 3"/>
     <w:aliases w:val="Heading 3 EURALEX"/>
     <w:basedOn w:val="XXHeading3EURALEX"/>
-    <w:next w:val="Normln"/>
-    <w:link w:val="Nadpis3Char"/>
+    <w:next w:val="Normal"/>
+    <w:link w:val="Heading3Char"/>
     <w:autoRedefine/>
     <w:qFormat/>
     <w:rsid w:val="00056327"/>
@@ -20452,11 +21111,11 @@
       <w:lang w:val="en-GB"/>
     </w:rPr>
   </w:style>
-  <w:style w:type="paragraph" w:styleId="Nadpis4">
+  <w:style w:type="paragraph" w:styleId="Heading4">
     <w:name w:val="heading 4"/>
-    <w:basedOn w:val="Normln"/>
-    <w:next w:val="Normln"/>
-    <w:link w:val="Nadpis4Char"/>
+    <w:basedOn w:val="Normal"/>
+    <w:next w:val="Normal"/>
+    <w:link w:val="Heading4Char"/>
     <w:uiPriority w:val="9"/>
     <w:semiHidden/>
     <w:unhideWhenUsed/>
@@ -20479,11 +21138,11 @@
       <w:szCs w:val="28"/>
     </w:rPr>
   </w:style>
-  <w:style w:type="paragraph" w:styleId="Nadpis5">
+  <w:style w:type="paragraph" w:styleId="Heading5">
     <w:name w:val="heading 5"/>
-    <w:basedOn w:val="Normln"/>
-    <w:next w:val="Normln"/>
-    <w:link w:val="Nadpis5Char"/>
+    <w:basedOn w:val="Normal"/>
+    <w:next w:val="Normal"/>
+    <w:link w:val="Heading5Char"/>
     <w:uiPriority w:val="9"/>
     <w:semiHidden/>
     <w:unhideWhenUsed/>
@@ -20507,11 +21166,11 @@
       <w:szCs w:val="26"/>
     </w:rPr>
   </w:style>
-  <w:style w:type="paragraph" w:styleId="Nadpis6">
+  <w:style w:type="paragraph" w:styleId="Heading6">
     <w:name w:val="heading 6"/>
-    <w:basedOn w:val="Normln"/>
-    <w:next w:val="Normln"/>
-    <w:link w:val="Nadpis6Char"/>
+    <w:basedOn w:val="Normal"/>
+    <w:next w:val="Normal"/>
+    <w:link w:val="Heading6Char"/>
     <w:uiPriority w:val="9"/>
     <w:semiHidden/>
     <w:unhideWhenUsed/>
@@ -20533,11 +21192,11 @@
       <w:szCs w:val="22"/>
     </w:rPr>
   </w:style>
-  <w:style w:type="paragraph" w:styleId="Nadpis7">
+  <w:style w:type="paragraph" w:styleId="Heading7">
     <w:name w:val="heading 7"/>
-    <w:basedOn w:val="Normln"/>
-    <w:next w:val="Normln"/>
-    <w:link w:val="Nadpis7Char"/>
+    <w:basedOn w:val="Normal"/>
+    <w:next w:val="Normal"/>
+    <w:link w:val="Heading7Char"/>
     <w:uiPriority w:val="9"/>
     <w:semiHidden/>
     <w:unhideWhenUsed/>
@@ -20557,11 +21216,11 @@
       <w:szCs w:val="24"/>
     </w:rPr>
   </w:style>
-  <w:style w:type="paragraph" w:styleId="Nadpis8">
+  <w:style w:type="paragraph" w:styleId="Heading8">
     <w:name w:val="heading 8"/>
-    <w:basedOn w:val="Normln"/>
-    <w:next w:val="Normln"/>
-    <w:link w:val="Nadpis8Char"/>
+    <w:basedOn w:val="Normal"/>
+    <w:next w:val="Normal"/>
+    <w:link w:val="Heading8Char"/>
     <w:uiPriority w:val="9"/>
     <w:semiHidden/>
     <w:unhideWhenUsed/>
@@ -20583,11 +21242,11 @@
       <w:szCs w:val="24"/>
     </w:rPr>
   </w:style>
-  <w:style w:type="paragraph" w:styleId="Nadpis9">
+  <w:style w:type="paragraph" w:styleId="Heading9">
     <w:name w:val="heading 9"/>
-    <w:basedOn w:val="Normln"/>
-    <w:next w:val="Normln"/>
-    <w:link w:val="Nadpis9Char"/>
+    <w:basedOn w:val="Normal"/>
+    <w:next w:val="Normal"/>
+    <w:link w:val="Heading9Char"/>
     <w:uiPriority w:val="9"/>
     <w:semiHidden/>
     <w:unhideWhenUsed/>
@@ -20604,13 +21263,13 @@
       <w:szCs w:val="22"/>
     </w:rPr>
   </w:style>
-  <w:style w:type="character" w:default="1" w:styleId="Standardnpsmoodstavce">
+  <w:style w:type="character" w:default="1" w:styleId="DefaultParagraphFont">
     <w:name w:val="Default Paragraph Font"/>
     <w:uiPriority w:val="1"/>
     <w:semiHidden/>
     <w:unhideWhenUsed/>
   </w:style>
-  <w:style w:type="table" w:default="1" w:styleId="Normlntabulka">
+  <w:style w:type="table" w:default="1" w:styleId="TableNormal">
     <w:name w:val="Normal Table"/>
     <w:uiPriority w:val="99"/>
     <w:semiHidden/>
@@ -20625,7 +21284,7 @@
       </w:tblCellMar>
     </w:tblPr>
   </w:style>
-  <w:style w:type="numbering" w:default="1" w:styleId="Bezseznamu">
+  <w:style w:type="numbering" w:default="1" w:styleId="NoList">
     <w:name w:val="No List"/>
     <w:uiPriority w:val="99"/>
     <w:semiHidden/>
@@ -20633,8 +21292,8 @@
   </w:style>
   <w:style w:type="paragraph" w:customStyle="1" w:styleId="XXHeading3EURALEX">
     <w:name w:val="XX  Heading 3 EURALEX"/>
-    <w:basedOn w:val="Normln"/>
-    <w:next w:val="Normln"/>
+    <w:basedOn w:val="Normal"/>
+    <w:next w:val="Normal"/>
     <w:autoRedefine/>
     <w:qFormat/>
     <w:rsid w:val="00056327"/>
@@ -20653,7 +21312,7 @@
   </w:style>
   <w:style w:type="paragraph" w:customStyle="1" w:styleId="TitlePaperEuralex">
     <w:name w:val="Title Paper Euralex"/>
-    <w:basedOn w:val="Nadpis1"/>
+    <w:basedOn w:val="Heading1"/>
     <w:next w:val="AuthorNamesEuralex"/>
     <w:autoRedefine/>
     <w:qFormat/>
@@ -20671,11 +21330,11 @@
       <w:szCs w:val="28"/>
     </w:rPr>
   </w:style>
-  <w:style w:type="character" w:customStyle="1" w:styleId="Nadpis1Char">
-    <w:name w:val="Nadpis 1 Char"/>
+  <w:style w:type="character" w:customStyle="1" w:styleId="Heading1Char">
+    <w:name w:val="Heading 1 Char"/>
     <w:aliases w:val="Heading 1 EURALEX Char"/>
-    <w:basedOn w:val="Standardnpsmoodstavce"/>
-    <w:link w:val="Nadpis1"/>
+    <w:basedOn w:val="DefaultParagraphFont"/>
+    <w:link w:val="Heading1"/>
     <w:rsid w:val="00056327"/>
     <w:rPr>
       <w:rFonts w:cstheme="majorBidi"/>
@@ -20688,8 +21347,8 @@
   </w:style>
   <w:style w:type="paragraph" w:customStyle="1" w:styleId="AuthorNamesEuralex">
     <w:name w:val="Author Names Euralex"/>
-    <w:basedOn w:val="Normln"/>
-    <w:next w:val="Normln"/>
+    <w:basedOn w:val="Normal"/>
+    <w:next w:val="Normal"/>
     <w:autoRedefine/>
     <w:qFormat/>
     <w:rsid w:val="00056327"/>
@@ -20704,8 +21363,8 @@
   </w:style>
   <w:style w:type="paragraph" w:customStyle="1" w:styleId="KeywordsEURALEX">
     <w:name w:val="Keywords EURALEX"/>
-    <w:basedOn w:val="Normln"/>
-    <w:next w:val="Nadpis1"/>
+    <w:basedOn w:val="Normal"/>
+    <w:next w:val="Heading1"/>
     <w:autoRedefine/>
     <w:qFormat/>
     <w:rsid w:val="00056327"/>
@@ -20719,7 +21378,7 @@
   </w:style>
   <w:style w:type="paragraph" w:customStyle="1" w:styleId="FigureholderEURALEX">
     <w:name w:val="Figure holder EURALEX"/>
-    <w:basedOn w:val="Normln"/>
+    <w:basedOn w:val="Normal"/>
     <w:next w:val="CaptionTableFigureEURALEX"/>
     <w:autoRedefine/>
     <w:qFormat/>
@@ -20736,7 +21395,7 @@
   </w:style>
   <w:style w:type="paragraph" w:customStyle="1" w:styleId="AbstractAcknowledgementsHeadingEuralex">
     <w:name w:val="Abstract &amp; Acknowledgements Heading Euralex"/>
-    <w:basedOn w:val="Normln"/>
+    <w:basedOn w:val="Normal"/>
     <w:next w:val="AbstractAcknowledgementTextEuralex"/>
     <w:autoRedefine/>
     <w:qFormat/>
@@ -20753,8 +21412,8 @@
   </w:style>
   <w:style w:type="paragraph" w:customStyle="1" w:styleId="HeadingAcknowledgementsEuralex">
     <w:name w:val="Heading Acknowledgements Euralex"/>
-    <w:basedOn w:val="Normln"/>
-    <w:next w:val="Normln"/>
+    <w:basedOn w:val="Normal"/>
+    <w:next w:val="Normal"/>
     <w:qFormat/>
     <w:rsid w:val="00056327"/>
     <w:pPr>
@@ -20770,7 +21429,7 @@
   </w:style>
   <w:style w:type="paragraph" w:customStyle="1" w:styleId="AbstractAcknowledgementTextEuralex">
     <w:name w:val="Abstract &amp; Acknowledgement Text Euralex"/>
-    <w:basedOn w:val="Normln"/>
+    <w:basedOn w:val="Normal"/>
     <w:next w:val="KeywordsEURALEX10ptBold"/>
     <w:autoRedefine/>
     <w:qFormat/>
@@ -20785,7 +21444,7 @@
   </w:style>
   <w:style w:type="paragraph" w:customStyle="1" w:styleId="AuthorAffMailEuralex">
     <w:name w:val="Author AffMail Euralex"/>
-    <w:basedOn w:val="Normln"/>
+    <w:basedOn w:val="Normal"/>
     <w:autoRedefine/>
     <w:qFormat/>
     <w:rsid w:val="00056327"/>
@@ -20800,7 +21459,7 @@
   </w:style>
   <w:style w:type="paragraph" w:customStyle="1" w:styleId="FootnoteTextEURALEX">
     <w:name w:val="Footnote Text EURALEX"/>
-    <w:basedOn w:val="Textpoznpodarou"/>
+    <w:basedOn w:val="FootnoteText"/>
     <w:autoRedefine/>
     <w:qFormat/>
     <w:rsid w:val="00056327"/>
@@ -20813,19 +21472,19 @@
       <w:lang w:val="en-GB"/>
     </w:rPr>
   </w:style>
-  <w:style w:type="paragraph" w:styleId="Textpoznpodarou">
+  <w:style w:type="paragraph" w:styleId="FootnoteText">
     <w:name w:val="footnote text"/>
-    <w:basedOn w:val="Normln"/>
-    <w:link w:val="TextpoznpodarouChar"/>
+    <w:basedOn w:val="Normal"/>
+    <w:link w:val="FootnoteTextChar"/>
     <w:uiPriority w:val="99"/>
     <w:semiHidden/>
     <w:unhideWhenUsed/>
     <w:rsid w:val="00056327"/>
   </w:style>
-  <w:style w:type="character" w:customStyle="1" w:styleId="TextpoznpodarouChar">
-    <w:name w:val="Text pozn. pod čarou Char"/>
-    <w:basedOn w:val="Standardnpsmoodstavce"/>
-    <w:link w:val="Textpoznpodarou"/>
+  <w:style w:type="character" w:customStyle="1" w:styleId="FootnoteTextChar">
+    <w:name w:val="Footnote Text Char"/>
+    <w:basedOn w:val="DefaultParagraphFont"/>
+    <w:link w:val="FootnoteText"/>
     <w:uiPriority w:val="99"/>
     <w:semiHidden/>
     <w:rsid w:val="00056327"/>
@@ -20844,7 +21503,7 @@
   </w:style>
   <w:style w:type="paragraph" w:customStyle="1" w:styleId="TableEURALEX">
     <w:name w:val="Table EURALEX"/>
-    <w:basedOn w:val="Seznamobrzk"/>
+    <w:basedOn w:val="TableofFigures"/>
     <w:next w:val="CaptionTableFigureEURALEX"/>
     <w:autoRedefine/>
     <w:qFormat/>
@@ -20857,10 +21516,10 @@
       <w:lang w:val="en-GB"/>
     </w:rPr>
   </w:style>
-  <w:style w:type="paragraph" w:styleId="Seznamobrzk">
+  <w:style w:type="paragraph" w:styleId="TableofFigures">
     <w:name w:val="table of figures"/>
-    <w:basedOn w:val="Normln"/>
-    <w:next w:val="Normln"/>
+    <w:basedOn w:val="Normal"/>
+    <w:next w:val="Normal"/>
     <w:uiPriority w:val="99"/>
     <w:semiHidden/>
     <w:unhideWhenUsed/>
@@ -20868,8 +21527,8 @@
   </w:style>
   <w:style w:type="paragraph" w:customStyle="1" w:styleId="CaptionTableFigureEURALEX">
     <w:name w:val="Caption Table &amp; Figure EURALEX"/>
-    <w:basedOn w:val="Titulek"/>
-    <w:next w:val="Normln"/>
+    <w:basedOn w:val="Caption"/>
+    <w:next w:val="Normal"/>
     <w:autoRedefine/>
     <w:qFormat/>
     <w:rsid w:val="00056327"/>
@@ -20883,10 +21542,10 @@
       <w:lang w:val="en-GB"/>
     </w:rPr>
   </w:style>
-  <w:style w:type="paragraph" w:styleId="Titulek">
+  <w:style w:type="paragraph" w:styleId="Caption">
     <w:name w:val="caption"/>
-    <w:basedOn w:val="Normln"/>
-    <w:next w:val="Normln"/>
+    <w:basedOn w:val="Normal"/>
+    <w:next w:val="Normal"/>
     <w:uiPriority w:val="35"/>
     <w:semiHidden/>
     <w:unhideWhenUsed/>
@@ -20900,8 +21559,8 @@
   </w:style>
   <w:style w:type="paragraph" w:customStyle="1" w:styleId="CitationEURALEX">
     <w:name w:val="Citation EURALEX"/>
-    <w:basedOn w:val="Normln"/>
-    <w:next w:val="Normln"/>
+    <w:basedOn w:val="Normal"/>
+    <w:next w:val="Normal"/>
     <w:autoRedefine/>
     <w:qFormat/>
     <w:rsid w:val="00056327"/>
@@ -20915,8 +21574,8 @@
   </w:style>
   <w:style w:type="paragraph" w:customStyle="1" w:styleId="ExampleEURALEX">
     <w:name w:val="Example EURALEX"/>
-    <w:basedOn w:val="Normln"/>
-    <w:next w:val="Normln"/>
+    <w:basedOn w:val="Normal"/>
+    <w:next w:val="Normal"/>
     <w:autoRedefine/>
     <w:qFormat/>
     <w:rsid w:val="00056327"/>
@@ -20929,8 +21588,8 @@
   </w:style>
   <w:style w:type="paragraph" w:customStyle="1" w:styleId="ListEURALEX">
     <w:name w:val="List EURALEX"/>
-    <w:basedOn w:val="Normln"/>
-    <w:next w:val="Normln"/>
+    <w:basedOn w:val="Normal"/>
+    <w:next w:val="Normal"/>
     <w:autoRedefine/>
     <w:qFormat/>
     <w:rsid w:val="00056327"/>
@@ -20946,7 +21605,7 @@
   </w:style>
   <w:style w:type="paragraph" w:customStyle="1" w:styleId="ReferencesEURALEX">
     <w:name w:val="References EURALEX"/>
-    <w:basedOn w:val="Normln"/>
+    <w:basedOn w:val="Normal"/>
     <w:autoRedefine/>
     <w:qFormat/>
     <w:rsid w:val="00056327"/>
@@ -20968,11 +21627,11 @@
       <w:iCs/>
     </w:rPr>
   </w:style>
-  <w:style w:type="character" w:customStyle="1" w:styleId="Nadpis2Char">
-    <w:name w:val="Nadpis 2 Char"/>
+  <w:style w:type="character" w:customStyle="1" w:styleId="Heading2Char">
+    <w:name w:val="Heading 2 Char"/>
     <w:aliases w:val="Heading 2 EURALEX Char"/>
-    <w:basedOn w:val="Standardnpsmoodstavce"/>
-    <w:link w:val="Nadpis2"/>
+    <w:basedOn w:val="DefaultParagraphFont"/>
+    <w:link w:val="Heading2"/>
     <w:rsid w:val="00056327"/>
     <w:rPr>
       <w:b/>
@@ -20983,11 +21642,11 @@
       <w:lang w:val="en-GB" w:eastAsia="zh-CN"/>
     </w:rPr>
   </w:style>
-  <w:style w:type="character" w:customStyle="1" w:styleId="Nadpis3Char">
-    <w:name w:val="Nadpis 3 Char"/>
+  <w:style w:type="character" w:customStyle="1" w:styleId="Heading3Char">
+    <w:name w:val="Heading 3 Char"/>
     <w:aliases w:val="Heading 3 EURALEX Char"/>
-    <w:basedOn w:val="Standardnpsmoodstavce"/>
-    <w:link w:val="Nadpis3"/>
+    <w:basedOn w:val="DefaultParagraphFont"/>
+    <w:link w:val="Heading3"/>
     <w:rsid w:val="00056327"/>
     <w:rPr>
       <w:b/>
@@ -20995,9 +21654,9 @@
       <w:lang w:val="en-GB" w:eastAsia="zh-CN"/>
     </w:rPr>
   </w:style>
-  <w:style w:type="character" w:customStyle="1" w:styleId="Nadpis4Char">
-    <w:name w:val="Nadpis 4 Char"/>
-    <w:link w:val="Nadpis4"/>
+  <w:style w:type="character" w:customStyle="1" w:styleId="Heading4Char">
+    <w:name w:val="Heading 4 Char"/>
+    <w:link w:val="Heading4"/>
     <w:uiPriority w:val="9"/>
     <w:semiHidden/>
     <w:rsid w:val="00056327"/>
@@ -21011,9 +21670,9 @@
       <w:lang w:eastAsia="zh-CN"/>
     </w:rPr>
   </w:style>
-  <w:style w:type="character" w:customStyle="1" w:styleId="Nadpis5Char">
-    <w:name w:val="Nadpis 5 Char"/>
-    <w:link w:val="Nadpis5"/>
+  <w:style w:type="character" w:customStyle="1" w:styleId="Heading5Char">
+    <w:name w:val="Heading 5 Char"/>
+    <w:link w:val="Heading5"/>
     <w:uiPriority w:val="9"/>
     <w:semiHidden/>
     <w:rsid w:val="00056327"/>
@@ -21029,9 +21688,9 @@
       <w:lang w:eastAsia="zh-CN"/>
     </w:rPr>
   </w:style>
-  <w:style w:type="character" w:customStyle="1" w:styleId="Nadpis6Char">
-    <w:name w:val="Nadpis 6 Char"/>
-    <w:link w:val="Nadpis6"/>
+  <w:style w:type="character" w:customStyle="1" w:styleId="Heading6Char">
+    <w:name w:val="Heading 6 Char"/>
+    <w:link w:val="Heading6"/>
     <w:uiPriority w:val="9"/>
     <w:semiHidden/>
     <w:rsid w:val="00056327"/>
@@ -21045,9 +21704,9 @@
       <w:lang w:eastAsia="zh-CN"/>
     </w:rPr>
   </w:style>
-  <w:style w:type="character" w:customStyle="1" w:styleId="Nadpis7Char">
-    <w:name w:val="Nadpis 7 Char"/>
-    <w:link w:val="Nadpis7"/>
+  <w:style w:type="character" w:customStyle="1" w:styleId="Heading7Char">
+    <w:name w:val="Heading 7 Char"/>
+    <w:link w:val="Heading7"/>
     <w:uiPriority w:val="9"/>
     <w:semiHidden/>
     <w:rsid w:val="00056327"/>
@@ -21059,9 +21718,9 @@
       <w:lang w:eastAsia="zh-CN"/>
     </w:rPr>
   </w:style>
-  <w:style w:type="character" w:customStyle="1" w:styleId="Nadpis8Char">
-    <w:name w:val="Nadpis 8 Char"/>
-    <w:link w:val="Nadpis8"/>
+  <w:style w:type="character" w:customStyle="1" w:styleId="Heading8Char">
+    <w:name w:val="Heading 8 Char"/>
+    <w:link w:val="Heading8"/>
     <w:uiPriority w:val="9"/>
     <w:semiHidden/>
     <w:rsid w:val="00056327"/>
@@ -21075,9 +21734,9 @@
       <w:lang w:eastAsia="zh-CN"/>
     </w:rPr>
   </w:style>
-  <w:style w:type="character" w:customStyle="1" w:styleId="Nadpis9Char">
-    <w:name w:val="Nadpis 9 Char"/>
-    <w:link w:val="Nadpis9"/>
+  <w:style w:type="character" w:customStyle="1" w:styleId="Heading9Char">
+    <w:name w:val="Heading 9 Char"/>
+    <w:link w:val="Heading9"/>
     <w:uiPriority w:val="9"/>
     <w:semiHidden/>
     <w:rsid w:val="00056327"/>
@@ -21089,9 +21748,9 @@
       <w:lang w:eastAsia="zh-CN"/>
     </w:rPr>
   </w:style>
-  <w:style w:type="character" w:styleId="Hypertextovodkaz">
+  <w:style w:type="character" w:styleId="Hyperlink">
     <w:name w:val="Hyperlink"/>
-    <w:basedOn w:val="Standardnpsmoodstavce"/>
+    <w:basedOn w:val="DefaultParagraphFont"/>
     <w:uiPriority w:val="99"/>
     <w:unhideWhenUsed/>
     <w:rsid w:val="002C3B2D"/>
@@ -21100,10 +21759,10 @@
       <w:u w:val="single"/>
     </w:rPr>
   </w:style>
-  <w:style w:type="paragraph" w:styleId="FormtovanvHTML">
+  <w:style w:type="paragraph" w:styleId="HTMLPreformatted">
     <w:name w:val="HTML Preformatted"/>
-    <w:basedOn w:val="Normln"/>
-    <w:link w:val="FormtovanvHTMLChar"/>
+    <w:basedOn w:val="Normal"/>
+    <w:link w:val="HTMLPreformattedChar"/>
     <w:uiPriority w:val="99"/>
     <w:unhideWhenUsed/>
     <w:rsid w:val="009C7856"/>
@@ -21138,19 +21797,19 @@
       <w:lang w:eastAsia="en-US"/>
     </w:rPr>
   </w:style>
-  <w:style w:type="character" w:customStyle="1" w:styleId="FormtovanvHTMLChar">
-    <w:name w:val="Formátovaný v HTML Char"/>
-    <w:basedOn w:val="Standardnpsmoodstavce"/>
-    <w:link w:val="FormtovanvHTML"/>
+  <w:style w:type="character" w:customStyle="1" w:styleId="HTMLPreformattedChar">
+    <w:name w:val="HTML Preformatted Char"/>
+    <w:basedOn w:val="DefaultParagraphFont"/>
+    <w:link w:val="HTMLPreformatted"/>
     <w:uiPriority w:val="99"/>
     <w:rsid w:val="009C7856"/>
     <w:rPr>
       <w:rFonts w:ascii="Courier New" w:eastAsia="Times New Roman" w:hAnsi="Courier New" w:cs="Courier New"/>
     </w:rPr>
   </w:style>
-  <w:style w:type="character" w:styleId="KdHTML">
+  <w:style w:type="character" w:styleId="HTMLCode">
     <w:name w:val="HTML Code"/>
-    <w:basedOn w:val="Standardnpsmoodstavce"/>
+    <w:basedOn w:val="DefaultParagraphFont"/>
     <w:uiPriority w:val="99"/>
     <w:semiHidden/>
     <w:unhideWhenUsed/>
@@ -21161,10 +21820,10 @@
       <w:szCs w:val="20"/>
     </w:rPr>
   </w:style>
-  <w:style w:type="paragraph" w:styleId="Zhlav">
+  <w:style w:type="paragraph" w:styleId="Header">
     <w:name w:val="header"/>
-    <w:basedOn w:val="Normln"/>
-    <w:link w:val="ZhlavChar"/>
+    <w:basedOn w:val="Normal"/>
+    <w:link w:val="HeaderChar"/>
     <w:uiPriority w:val="99"/>
     <w:unhideWhenUsed/>
     <w:rsid w:val="00F315F0"/>
@@ -21176,10 +21835,10 @@
       <w:spacing w:line="240" w:lineRule="auto"/>
     </w:pPr>
   </w:style>
-  <w:style w:type="character" w:customStyle="1" w:styleId="ZhlavChar">
-    <w:name w:val="Záhlaví Char"/>
-    <w:basedOn w:val="Standardnpsmoodstavce"/>
-    <w:link w:val="Zhlav"/>
+  <w:style w:type="character" w:customStyle="1" w:styleId="HeaderChar">
+    <w:name w:val="Header Char"/>
+    <w:basedOn w:val="DefaultParagraphFont"/>
+    <w:link w:val="Header"/>
     <w:uiPriority w:val="99"/>
     <w:rsid w:val="00F315F0"/>
     <w:rPr>
@@ -21188,10 +21847,10 @@
       <w:lang w:eastAsia="zh-CN"/>
     </w:rPr>
   </w:style>
-  <w:style w:type="paragraph" w:styleId="Zpat">
+  <w:style w:type="paragraph" w:styleId="Footer">
     <w:name w:val="footer"/>
-    <w:basedOn w:val="Normln"/>
-    <w:link w:val="ZpatChar"/>
+    <w:basedOn w:val="Normal"/>
+    <w:link w:val="FooterChar"/>
     <w:uiPriority w:val="99"/>
     <w:unhideWhenUsed/>
     <w:rsid w:val="00F315F0"/>
@@ -21203,10 +21862,10 @@
       <w:spacing w:line="240" w:lineRule="auto"/>
     </w:pPr>
   </w:style>
-  <w:style w:type="character" w:customStyle="1" w:styleId="ZpatChar">
-    <w:name w:val="Zápatí Char"/>
-    <w:basedOn w:val="Standardnpsmoodstavce"/>
-    <w:link w:val="Zpat"/>
+  <w:style w:type="character" w:customStyle="1" w:styleId="FooterChar">
+    <w:name w:val="Footer Char"/>
+    <w:basedOn w:val="DefaultParagraphFont"/>
+    <w:link w:val="Footer"/>
     <w:uiPriority w:val="99"/>
     <w:rsid w:val="00F315F0"/>
     <w:rPr>
@@ -21215,1022 +21874,9 @@
       <w:lang w:eastAsia="zh-CN"/>
     </w:rPr>
   </w:style>
-  <w:style w:type="paragraph" w:styleId="Odstavecseseznamem">
+  <w:style w:type="paragraph" w:styleId="ListParagraph">
     <w:name w:val="List Paragraph"/>
-    <w:basedOn w:val="Normln"/>
-    <w:uiPriority w:val="34"/>
-    <w:qFormat/>
-    <w:rsid w:val="00390D6D"/>
-    <w:pPr>
-      <w:ind w:left="720"/>
-    </w:pPr>
-  </w:style>
-</w:styles>
-</file>
-
-<file path=word/stylesWithEffects.xml><?xml version="1.0" encoding="utf-8"?>
-<w:styles xmlns:wpc="http://schemas.microsoft.com/office/word/2010/wordprocessingCanvas" xmlns:mc="http://schemas.openxmlformats.org/markup-compatibility/2006" xmlns:o="urn:schemas-microsoft-com:office:office" xmlns:r="http://schemas.openxmlformats.org/officeDocument/2006/relationships" xmlns:m="http://schemas.openxmlformats.org/officeDocument/2006/math" xmlns:v="urn:schemas-microsoft-com:vml" xmlns:wp14="http://schemas.microsoft.com/office/word/2010/wordprocessingDrawing" xmlns:wp="http://schemas.openxmlformats.org/drawingml/2006/wordprocessingDrawing" xmlns:w10="urn:schemas-microsoft-com:office:word" xmlns:w="http://schemas.openxmlformats.org/wordprocessingml/2006/main" xmlns:w14="http://schemas.microsoft.com/office/word/2010/wordml" xmlns:wpg="http://schemas.microsoft.com/office/word/2010/wordprocessingGroup" xmlns:wpi="http://schemas.microsoft.com/office/word/2010/wordprocessingInk" xmlns:wne="http://schemas.microsoft.com/office/word/2006/wordml" xmlns:wps="http://schemas.microsoft.com/office/word/2010/wordprocessingShape" mc:Ignorable="w14 wp14">
-  <w:docDefaults>
-    <w:rPrDefault>
-      <w:rPr>
-        <w:rFonts w:ascii="Times New Roman" w:eastAsiaTheme="minorHAnsi" w:hAnsi="Times New Roman" w:cs="Times New Roman"/>
-        <w:lang w:val="en-US" w:eastAsia="en-US" w:bidi="ar-SA"/>
-      </w:rPr>
-    </w:rPrDefault>
-    <w:pPrDefault/>
-  </w:docDefaults>
-  <w:latentStyles w:defLockedState="0" w:defUIPriority="99" w:defSemiHidden="1" w:defUnhideWhenUsed="1" w:defQFormat="0" w:count="267">
-    <w:lsdException w:name="Normal" w:semiHidden="0" w:uiPriority="0" w:unhideWhenUsed="0" w:qFormat="1"/>
-    <w:lsdException w:name="heading 1" w:semiHidden="0" w:uiPriority="0" w:unhideWhenUsed="0" w:qFormat="1"/>
-    <w:lsdException w:name="heading 2" w:uiPriority="0" w:qFormat="1"/>
-    <w:lsdException w:name="heading 3" w:uiPriority="0" w:qFormat="1"/>
-    <w:lsdException w:name="heading 4" w:uiPriority="9" w:qFormat="1"/>
-    <w:lsdException w:name="heading 5" w:uiPriority="9" w:qFormat="1"/>
-    <w:lsdException w:name="heading 6" w:uiPriority="9" w:qFormat="1"/>
-    <w:lsdException w:name="heading 7" w:uiPriority="9" w:qFormat="1"/>
-    <w:lsdException w:name="heading 8" w:uiPriority="9" w:qFormat="1"/>
-    <w:lsdException w:name="heading 9" w:uiPriority="9" w:qFormat="1"/>
-    <w:lsdException w:name="toc 1" w:uiPriority="39"/>
-    <w:lsdException w:name="toc 2" w:uiPriority="39"/>
-    <w:lsdException w:name="toc 3" w:uiPriority="39"/>
-    <w:lsdException w:name="toc 4" w:uiPriority="39"/>
-    <w:lsdException w:name="toc 5" w:uiPriority="39"/>
-    <w:lsdException w:name="toc 6" w:uiPriority="39"/>
-    <w:lsdException w:name="toc 7" w:uiPriority="39"/>
-    <w:lsdException w:name="toc 8" w:uiPriority="39"/>
-    <w:lsdException w:name="toc 9" w:uiPriority="39"/>
-    <w:lsdException w:name="caption" w:uiPriority="35" w:qFormat="1"/>
-    <w:lsdException w:name="Title" w:semiHidden="0" w:uiPriority="10" w:unhideWhenUsed="0" w:qFormat="1"/>
-    <w:lsdException w:name="Default Paragraph Font" w:uiPriority="1"/>
-    <w:lsdException w:name="Subtitle" w:semiHidden="0" w:uiPriority="11" w:unhideWhenUsed="0" w:qFormat="1"/>
-    <w:lsdException w:name="Strong" w:semiHidden="0" w:uiPriority="22" w:unhideWhenUsed="0" w:qFormat="1"/>
-    <w:lsdException w:name="Emphasis" w:semiHidden="0" w:uiPriority="20" w:unhideWhenUsed="0" w:qFormat="1"/>
-    <w:lsdException w:name="Table Grid" w:semiHidden="0" w:uiPriority="59" w:unhideWhenUsed="0"/>
-    <w:lsdException w:name="Placeholder Text" w:unhideWhenUsed="0"/>
-    <w:lsdException w:name="No Spacing" w:semiHidden="0" w:uiPriority="1" w:unhideWhenUsed="0" w:qFormat="1"/>
-    <w:lsdException w:name="Light Shading" w:semiHidden="0" w:uiPriority="60" w:unhideWhenUsed="0"/>
-    <w:lsdException w:name="Light List" w:semiHidden="0" w:uiPriority="61" w:unhideWhenUsed="0"/>
-    <w:lsdException w:name="Light Grid" w:semiHidden="0" w:uiPriority="62" w:unhideWhenUsed="0"/>
-    <w:lsdException w:name="Medium Shading 1" w:semiHidden="0" w:uiPriority="63" w:unhideWhenUsed="0"/>
-    <w:lsdException w:name="Medium Shading 2" w:semiHidden="0" w:uiPriority="64" w:unhideWhenUsed="0"/>
-    <w:lsdException w:name="Medium List 1" w:semiHidden="0" w:uiPriority="65" w:unhideWhenUsed="0"/>
-    <w:lsdException w:name="Medium List 2" w:semiHidden="0" w:uiPriority="66" w:unhideWhenUsed="0"/>
-    <w:lsdException w:name="Medium Grid 1" w:semiHidden="0" w:uiPriority="67" w:unhideWhenUsed="0"/>
-    <w:lsdException w:name="Medium Grid 2" w:semiHidden="0" w:uiPriority="68" w:unhideWhenUsed="0"/>
-    <w:lsdException w:name="Medium Grid 3" w:semiHidden="0" w:uiPriority="69" w:unhideWhenUsed="0"/>
-    <w:lsdException w:name="Dark List" w:semiHidden="0" w:uiPriority="70" w:unhideWhenUsed="0"/>
-    <w:lsdException w:name="Colorful Shading" w:semiHidden="0" w:uiPriority="71" w:unhideWhenUsed="0"/>
-    <w:lsdException w:name="Colorful List" w:semiHidden="0" w:uiPriority="72" w:unhideWhenUsed="0"/>
-    <w:lsdException w:name="Colorful Grid" w:semiHidden="0" w:uiPriority="73" w:unhideWhenUsed="0"/>
-    <w:lsdException w:name="Light Shading Accent 1" w:semiHidden="0" w:uiPriority="60" w:unhideWhenUsed="0"/>
-    <w:lsdException w:name="Light List Accent 1" w:semiHidden="0" w:uiPriority="61" w:unhideWhenUsed="0"/>
-    <w:lsdException w:name="Light Grid Accent 1" w:semiHidden="0" w:uiPriority="62" w:unhideWhenUsed="0"/>
-    <w:lsdException w:name="Medium Shading 1 Accent 1" w:semiHidden="0" w:uiPriority="63" w:unhideWhenUsed="0"/>
-    <w:lsdException w:name="Medium Shading 2 Accent 1" w:semiHidden="0" w:uiPriority="64" w:unhideWhenUsed="0"/>
-    <w:lsdException w:name="Medium List 1 Accent 1" w:semiHidden="0" w:uiPriority="65" w:unhideWhenUsed="0"/>
-    <w:lsdException w:name="Revision" w:unhideWhenUsed="0"/>
-    <w:lsdException w:name="List Paragraph" w:semiHidden="0" w:uiPriority="34" w:unhideWhenUsed="0" w:qFormat="1"/>
-    <w:lsdException w:name="Quote" w:semiHidden="0" w:uiPriority="29" w:unhideWhenUsed="0" w:qFormat="1"/>
-    <w:lsdException w:name="Intense Quote" w:semiHidden="0" w:uiPriority="30" w:unhideWhenUsed="0" w:qFormat="1"/>
-    <w:lsdException w:name="Medium List 2 Accent 1" w:semiHidden="0" w:uiPriority="66" w:unhideWhenUsed="0"/>
-    <w:lsdException w:name="Medium Grid 1 Accent 1" w:semiHidden="0" w:uiPriority="67" w:unhideWhenUsed="0"/>
-    <w:lsdException w:name="Medium Grid 2 Accent 1" w:semiHidden="0" w:uiPriority="68" w:unhideWhenUsed="0"/>
-    <w:lsdException w:name="Medium Grid 3 Accent 1" w:semiHidden="0" w:uiPriority="69" w:unhideWhenUsed="0"/>
-    <w:lsdException w:name="Dark List Accent 1" w:semiHidden="0" w:uiPriority="70" w:unhideWhenUsed="0"/>
-    <w:lsdException w:name="Colorful Shading Accent 1" w:semiHidden="0" w:uiPriority="71" w:unhideWhenUsed="0"/>
-    <w:lsdException w:name="Colorful List Accent 1" w:semiHidden="0" w:uiPriority="72" w:unhideWhenUsed="0"/>
-    <w:lsdException w:name="Colorful Grid Accent 1" w:semiHidden="0" w:uiPriority="73" w:unhideWhenUsed="0"/>
-    <w:lsdException w:name="Light Shading Accent 2" w:semiHidden="0" w:uiPriority="60" w:unhideWhenUsed="0"/>
-    <w:lsdException w:name="Light List Accent 2" w:semiHidden="0" w:uiPriority="61" w:unhideWhenUsed="0"/>
-    <w:lsdException w:name="Light Grid Accent 2" w:semiHidden="0" w:uiPriority="62" w:unhideWhenUsed="0"/>
-    <w:lsdException w:name="Medium Shading 1 Accent 2" w:semiHidden="0" w:uiPriority="63" w:unhideWhenUsed="0"/>
-    <w:lsdException w:name="Medium Shading 2 Accent 2" w:semiHidden="0" w:uiPriority="64" w:unhideWhenUsed="0"/>
-    <w:lsdException w:name="Medium List 1 Accent 2" w:semiHidden="0" w:uiPriority="65" w:unhideWhenUsed="0"/>
-    <w:lsdException w:name="Medium List 2 Accent 2" w:semiHidden="0" w:uiPriority="66" w:unhideWhenUsed="0"/>
-    <w:lsdException w:name="Medium Grid 1 Accent 2" w:semiHidden="0" w:uiPriority="67" w:unhideWhenUsed="0"/>
-    <w:lsdException w:name="Medium Grid 2 Accent 2" w:semiHidden="0" w:uiPriority="68" w:unhideWhenUsed="0"/>
-    <w:lsdException w:name="Medium Grid 3 Accent 2" w:semiHidden="0" w:uiPriority="69" w:unhideWhenUsed="0"/>
-    <w:lsdException w:name="Dark List Accent 2" w:semiHidden="0" w:uiPriority="70" w:unhideWhenUsed="0"/>
-    <w:lsdException w:name="Colorful Shading Accent 2" w:semiHidden="0" w:uiPriority="71" w:unhideWhenUsed="0"/>
-    <w:lsdException w:name="Colorful List Accent 2" w:semiHidden="0" w:uiPriority="72" w:unhideWhenUsed="0"/>
-    <w:lsdException w:name="Colorful Grid Accent 2" w:semiHidden="0" w:uiPriority="73" w:unhideWhenUsed="0"/>
-    <w:lsdException w:name="Light Shading Accent 3" w:semiHidden="0" w:uiPriority="60" w:unhideWhenUsed="0"/>
-    <w:lsdException w:name="Light List Accent 3" w:semiHidden="0" w:uiPriority="61" w:unhideWhenUsed="0"/>
-    <w:lsdException w:name="Light Grid Accent 3" w:semiHidden="0" w:uiPriority="62" w:unhideWhenUsed="0"/>
-    <w:lsdException w:name="Medium Shading 1 Accent 3" w:semiHidden="0" w:uiPriority="63" w:unhideWhenUsed="0"/>
-    <w:lsdException w:name="Medium Shading 2 Accent 3" w:semiHidden="0" w:uiPriority="64" w:unhideWhenUsed="0"/>
-    <w:lsdException w:name="Medium List 1 Accent 3" w:semiHidden="0" w:uiPriority="65" w:unhideWhenUsed="0"/>
-    <w:lsdException w:name="Medium List 2 Accent 3" w:semiHidden="0" w:uiPriority="66" w:unhideWhenUsed="0"/>
-    <w:lsdException w:name="Medium Grid 1 Accent 3" w:semiHidden="0" w:uiPriority="67" w:unhideWhenUsed="0"/>
-    <w:lsdException w:name="Medium Grid 2 Accent 3" w:semiHidden="0" w:uiPriority="68" w:unhideWhenUsed="0"/>
-    <w:lsdException w:name="Medium Grid 3 Accent 3" w:semiHidden="0" w:uiPriority="69" w:unhideWhenUsed="0"/>
-    <w:lsdException w:name="Dark List Accent 3" w:semiHidden="0" w:uiPriority="70" w:unhideWhenUsed="0"/>
-    <w:lsdException w:name="Colorful Shading Accent 3" w:semiHidden="0" w:uiPriority="71" w:unhideWhenUsed="0"/>
-    <w:lsdException w:name="Colorful List Accent 3" w:semiHidden="0" w:uiPriority="72" w:unhideWhenUsed="0"/>
-    <w:lsdException w:name="Colorful Grid Accent 3" w:semiHidden="0" w:uiPriority="73" w:unhideWhenUsed="0"/>
-    <w:lsdException w:name="Light Shading Accent 4" w:semiHidden="0" w:uiPriority="60" w:unhideWhenUsed="0"/>
-    <w:lsdException w:name="Light List Accent 4" w:semiHidden="0" w:uiPriority="61" w:unhideWhenUsed="0"/>
-    <w:lsdException w:name="Light Grid Accent 4" w:semiHidden="0" w:uiPriority="62" w:unhideWhenUsed="0"/>
-    <w:lsdException w:name="Medium Shading 1 Accent 4" w:semiHidden="0" w:uiPriority="63" w:unhideWhenUsed="0"/>
-    <w:lsdException w:name="Medium Shading 2 Accent 4" w:semiHidden="0" w:uiPriority="64" w:unhideWhenUsed="0"/>
-    <w:lsdException w:name="Medium List 1 Accent 4" w:semiHidden="0" w:uiPriority="65" w:unhideWhenUsed="0"/>
-    <w:lsdException w:name="Medium List 2 Accent 4" w:semiHidden="0" w:uiPriority="66" w:unhideWhenUsed="0"/>
-    <w:lsdException w:name="Medium Grid 1 Accent 4" w:semiHidden="0" w:uiPriority="67" w:unhideWhenUsed="0"/>
-    <w:lsdException w:name="Medium Grid 2 Accent 4" w:semiHidden="0" w:uiPriority="68" w:unhideWhenUsed="0"/>
-    <w:lsdException w:name="Medium Grid 3 Accent 4" w:semiHidden="0" w:uiPriority="69" w:unhideWhenUsed="0"/>
-    <w:lsdException w:name="Dark List Accent 4" w:semiHidden="0" w:uiPriority="70" w:unhideWhenUsed="0"/>
-    <w:lsdException w:name="Colorful Shading Accent 4" w:semiHidden="0" w:uiPriority="71" w:unhideWhenUsed="0"/>
-    <w:lsdException w:name="Colorful List Accent 4" w:semiHidden="0" w:uiPriority="72" w:unhideWhenUsed="0"/>
-    <w:lsdException w:name="Colorful Grid Accent 4" w:semiHidden="0" w:uiPriority="73" w:unhideWhenUsed="0"/>
-    <w:lsdException w:name="Light Shading Accent 5" w:semiHidden="0" w:uiPriority="60" w:unhideWhenUsed="0"/>
-    <w:lsdException w:name="Light List Accent 5" w:semiHidden="0" w:uiPriority="61" w:unhideWhenUsed="0"/>
-    <w:lsdException w:name="Light Grid Accent 5" w:semiHidden="0" w:uiPriority="62" w:unhideWhenUsed="0"/>
-    <w:lsdException w:name="Medium Shading 1 Accent 5" w:semiHidden="0" w:uiPriority="63" w:unhideWhenUsed="0"/>
-    <w:lsdException w:name="Medium Shading 2 Accent 5" w:semiHidden="0" w:uiPriority="64" w:unhideWhenUsed="0"/>
-    <w:lsdException w:name="Medium List 1 Accent 5" w:semiHidden="0" w:uiPriority="65" w:unhideWhenUsed="0"/>
-    <w:lsdException w:name="Medium List 2 Accent 5" w:semiHidden="0" w:uiPriority="66" w:unhideWhenUsed="0"/>
-    <w:lsdException w:name="Medium Grid 1 Accent 5" w:semiHidden="0" w:uiPriority="67" w:unhideWhenUsed="0"/>
-    <w:lsdException w:name="Medium Grid 2 Accent 5" w:semiHidden="0" w:uiPriority="68" w:unhideWhenUsed="0"/>
-    <w:lsdException w:name="Medium Grid 3 Accent 5" w:semiHidden="0" w:uiPriority="69" w:unhideWhenUsed="0"/>
-    <w:lsdException w:name="Dark List Accent 5" w:semiHidden="0" w:uiPriority="70" w:unhideWhenUsed="0"/>
-    <w:lsdException w:name="Colorful Shading Accent 5" w:semiHidden="0" w:uiPriority="71" w:unhideWhenUsed="0"/>
-    <w:lsdException w:name="Colorful List Accent 5" w:semiHidden="0" w:uiPriority="72" w:unhideWhenUsed="0"/>
-    <w:lsdException w:name="Colorful Grid Accent 5" w:semiHidden="0" w:uiPriority="73" w:unhideWhenUsed="0"/>
-    <w:lsdException w:name="Light Shading Accent 6" w:semiHidden="0" w:uiPriority="60" w:unhideWhenUsed="0"/>
-    <w:lsdException w:name="Light List Accent 6" w:semiHidden="0" w:uiPriority="61" w:unhideWhenUsed="0"/>
-    <w:lsdException w:name="Light Grid Accent 6" w:semiHidden="0" w:uiPriority="62" w:unhideWhenUsed="0"/>
-    <w:lsdException w:name="Medium Shading 1 Accent 6" w:semiHidden="0" w:uiPriority="63" w:unhideWhenUsed="0"/>
-    <w:lsdException w:name="Medium Shading 2 Accent 6" w:semiHidden="0" w:uiPriority="64" w:unhideWhenUsed="0"/>
-    <w:lsdException w:name="Medium List 1 Accent 6" w:semiHidden="0" w:uiPriority="65" w:unhideWhenUsed="0"/>
-    <w:lsdException w:name="Medium List 2 Accent 6" w:semiHidden="0" w:uiPriority="66" w:unhideWhenUsed="0"/>
-    <w:lsdException w:name="Medium Grid 1 Accent 6" w:semiHidden="0" w:uiPriority="67" w:unhideWhenUsed="0"/>
-    <w:lsdException w:name="Medium Grid 2 Accent 6" w:semiHidden="0" w:uiPriority="68" w:unhideWhenUsed="0"/>
-    <w:lsdException w:name="Medium Grid 3 Accent 6" w:semiHidden="0" w:uiPriority="69" w:unhideWhenUsed="0"/>
-    <w:lsdException w:name="Dark List Accent 6" w:semiHidden="0" w:uiPriority="70" w:unhideWhenUsed="0"/>
-    <w:lsdException w:name="Colorful Shading Accent 6" w:semiHidden="0" w:uiPriority="71" w:unhideWhenUsed="0"/>
-    <w:lsdException w:name="Colorful List Accent 6" w:semiHidden="0" w:uiPriority="72" w:unhideWhenUsed="0"/>
-    <w:lsdException w:name="Colorful Grid Accent 6" w:semiHidden="0" w:uiPriority="73" w:unhideWhenUsed="0"/>
-    <w:lsdException w:name="Subtle Emphasis" w:semiHidden="0" w:uiPriority="19" w:unhideWhenUsed="0" w:qFormat="1"/>
-    <w:lsdException w:name="Intense Emphasis" w:semiHidden="0" w:uiPriority="21" w:unhideWhenUsed="0" w:qFormat="1"/>
-    <w:lsdException w:name="Subtle Reference" w:semiHidden="0" w:uiPriority="31" w:unhideWhenUsed="0" w:qFormat="1"/>
-    <w:lsdException w:name="Intense Reference" w:semiHidden="0" w:uiPriority="32" w:unhideWhenUsed="0" w:qFormat="1"/>
-    <w:lsdException w:name="Book Title" w:semiHidden="0" w:uiPriority="33" w:unhideWhenUsed="0" w:qFormat="1"/>
-    <w:lsdException w:name="Bibliography" w:uiPriority="37"/>
-    <w:lsdException w:name="TOC Heading" w:uiPriority="39" w:qFormat="1"/>
-  </w:latentStyles>
-  <w:style w:type="paragraph" w:default="1" w:styleId="Normln">
-    <w:name w:val="Normal"/>
-    <w:qFormat/>
-    <w:rsid w:val="00056327"/>
-    <w:pPr>
-      <w:widowControl w:val="0"/>
-      <w:spacing w:line="220" w:lineRule="exact"/>
-      <w:contextualSpacing/>
-      <w:jc w:val="both"/>
-    </w:pPr>
-    <w:rPr>
-      <w:kern w:val="2"/>
-      <w:szCs w:val="21"/>
-      <w:lang w:eastAsia="zh-CN"/>
-    </w:rPr>
-  </w:style>
-  <w:style w:type="paragraph" w:styleId="Nadpis1">
-    <w:name w:val="heading 1"/>
-    <w:aliases w:val="Heading 1 EURALEX"/>
-    <w:basedOn w:val="Normln"/>
-    <w:next w:val="Normln"/>
-    <w:link w:val="Nadpis1Char"/>
-    <w:autoRedefine/>
-    <w:qFormat/>
-    <w:rsid w:val="00056327"/>
-    <w:pPr>
-      <w:numPr>
-        <w:numId w:val="22"/>
-      </w:numPr>
-      <w:spacing w:before="240" w:after="60"/>
-      <w:jc w:val="left"/>
-      <w:outlineLvl w:val="0"/>
-    </w:pPr>
-    <w:rPr>
-      <w:rFonts w:cstheme="majorBidi"/>
-      <w:b/>
-      <w:sz w:val="24"/>
-      <w:szCs w:val="24"/>
-    </w:rPr>
-  </w:style>
-  <w:style w:type="paragraph" w:styleId="Nadpis2">
-    <w:name w:val="heading 2"/>
-    <w:aliases w:val="Heading 2 EURALEX"/>
-    <w:basedOn w:val="Normln"/>
-    <w:next w:val="Normln"/>
-    <w:link w:val="Nadpis2Char"/>
-    <w:autoRedefine/>
-    <w:qFormat/>
-    <w:rsid w:val="00056327"/>
-    <w:pPr>
-      <w:numPr>
-        <w:ilvl w:val="1"/>
-        <w:numId w:val="22"/>
-      </w:numPr>
-      <w:snapToGrid w:val="0"/>
-      <w:spacing w:before="240" w:after="60"/>
-      <w:jc w:val="left"/>
-      <w:outlineLvl w:val="1"/>
-    </w:pPr>
-    <w:rPr>
-      <w:b/>
-      <w:bCs/>
-      <w:sz w:val="24"/>
-      <w:szCs w:val="22"/>
-      <w:lang w:val="en-GB"/>
-    </w:rPr>
-  </w:style>
-  <w:style w:type="paragraph" w:styleId="Nadpis3">
-    <w:name w:val="heading 3"/>
-    <w:aliases w:val="Heading 3 EURALEX"/>
-    <w:basedOn w:val="XXHeading3EURALEX"/>
-    <w:next w:val="Normln"/>
-    <w:link w:val="Nadpis3Char"/>
-    <w:autoRedefine/>
-    <w:qFormat/>
-    <w:rsid w:val="00056327"/>
-    <w:pPr>
-      <w:numPr>
-        <w:ilvl w:val="2"/>
-        <w:numId w:val="22"/>
-      </w:numPr>
-      <w:outlineLvl w:val="2"/>
-    </w:pPr>
-    <w:rPr>
-      <w:lang w:val="en-GB"/>
-    </w:rPr>
-  </w:style>
-  <w:style w:type="paragraph" w:styleId="Nadpis4">
-    <w:name w:val="heading 4"/>
-    <w:basedOn w:val="Normln"/>
-    <w:next w:val="Normln"/>
-    <w:link w:val="Nadpis4Char"/>
-    <w:uiPriority w:val="9"/>
-    <w:semiHidden/>
-    <w:unhideWhenUsed/>
-    <w:qFormat/>
-    <w:rsid w:val="00056327"/>
-    <w:pPr>
-      <w:keepNext/>
-      <w:numPr>
-        <w:ilvl w:val="3"/>
-        <w:numId w:val="22"/>
-      </w:numPr>
-      <w:spacing w:before="240" w:after="60"/>
-      <w:outlineLvl w:val="3"/>
-    </w:pPr>
-    <w:rPr>
-      <w:rFonts w:ascii="Calibri" w:eastAsia="Times New Roman" w:hAnsi="Calibri"/>
-      <w:b/>
-      <w:bCs/>
-      <w:sz w:val="28"/>
-      <w:szCs w:val="28"/>
-    </w:rPr>
-  </w:style>
-  <w:style w:type="paragraph" w:styleId="Nadpis5">
-    <w:name w:val="heading 5"/>
-    <w:basedOn w:val="Normln"/>
-    <w:next w:val="Normln"/>
-    <w:link w:val="Nadpis5Char"/>
-    <w:uiPriority w:val="9"/>
-    <w:semiHidden/>
-    <w:unhideWhenUsed/>
-    <w:qFormat/>
-    <w:rsid w:val="00056327"/>
-    <w:pPr>
-      <w:numPr>
-        <w:ilvl w:val="4"/>
-        <w:numId w:val="22"/>
-      </w:numPr>
-      <w:spacing w:before="240" w:after="60"/>
-      <w:outlineLvl w:val="4"/>
-    </w:pPr>
-    <w:rPr>
-      <w:rFonts w:ascii="Calibri" w:eastAsia="Times New Roman" w:hAnsi="Calibri"/>
-      <w:b/>
-      <w:bCs/>
-      <w:i/>
-      <w:iCs/>
-      <w:sz w:val="26"/>
-      <w:szCs w:val="26"/>
-    </w:rPr>
-  </w:style>
-  <w:style w:type="paragraph" w:styleId="Nadpis6">
-    <w:name w:val="heading 6"/>
-    <w:basedOn w:val="Normln"/>
-    <w:next w:val="Normln"/>
-    <w:link w:val="Nadpis6Char"/>
-    <w:uiPriority w:val="9"/>
-    <w:semiHidden/>
-    <w:unhideWhenUsed/>
-    <w:qFormat/>
-    <w:rsid w:val="00056327"/>
-    <w:pPr>
-      <w:numPr>
-        <w:ilvl w:val="5"/>
-        <w:numId w:val="22"/>
-      </w:numPr>
-      <w:spacing w:before="240" w:after="60"/>
-      <w:outlineLvl w:val="5"/>
-    </w:pPr>
-    <w:rPr>
-      <w:rFonts w:ascii="Calibri" w:eastAsia="Times New Roman" w:hAnsi="Calibri"/>
-      <w:b/>
-      <w:bCs/>
-      <w:sz w:val="22"/>
-      <w:szCs w:val="22"/>
-    </w:rPr>
-  </w:style>
-  <w:style w:type="paragraph" w:styleId="Nadpis7">
-    <w:name w:val="heading 7"/>
-    <w:basedOn w:val="Normln"/>
-    <w:next w:val="Normln"/>
-    <w:link w:val="Nadpis7Char"/>
-    <w:uiPriority w:val="9"/>
-    <w:semiHidden/>
-    <w:unhideWhenUsed/>
-    <w:qFormat/>
-    <w:rsid w:val="00056327"/>
-    <w:pPr>
-      <w:numPr>
-        <w:ilvl w:val="6"/>
-        <w:numId w:val="22"/>
-      </w:numPr>
-      <w:spacing w:before="240" w:after="60"/>
-      <w:outlineLvl w:val="6"/>
-    </w:pPr>
-    <w:rPr>
-      <w:rFonts w:ascii="Calibri" w:eastAsia="Times New Roman" w:hAnsi="Calibri"/>
-      <w:sz w:val="24"/>
-      <w:szCs w:val="24"/>
-    </w:rPr>
-  </w:style>
-  <w:style w:type="paragraph" w:styleId="Nadpis8">
-    <w:name w:val="heading 8"/>
-    <w:basedOn w:val="Normln"/>
-    <w:next w:val="Normln"/>
-    <w:link w:val="Nadpis8Char"/>
-    <w:uiPriority w:val="9"/>
-    <w:semiHidden/>
-    <w:unhideWhenUsed/>
-    <w:qFormat/>
-    <w:rsid w:val="00056327"/>
-    <w:pPr>
-      <w:numPr>
-        <w:ilvl w:val="7"/>
-        <w:numId w:val="22"/>
-      </w:numPr>
-      <w:spacing w:before="240" w:after="60"/>
-      <w:outlineLvl w:val="7"/>
-    </w:pPr>
-    <w:rPr>
-      <w:rFonts w:ascii="Calibri" w:eastAsia="Times New Roman" w:hAnsi="Calibri"/>
-      <w:i/>
-      <w:iCs/>
-      <w:sz w:val="24"/>
-      <w:szCs w:val="24"/>
-    </w:rPr>
-  </w:style>
-  <w:style w:type="paragraph" w:styleId="Nadpis9">
-    <w:name w:val="heading 9"/>
-    <w:basedOn w:val="Normln"/>
-    <w:next w:val="Normln"/>
-    <w:link w:val="Nadpis9Char"/>
-    <w:uiPriority w:val="9"/>
-    <w:semiHidden/>
-    <w:unhideWhenUsed/>
-    <w:qFormat/>
-    <w:rsid w:val="00056327"/>
-    <w:pPr>
-      <w:spacing w:before="240" w:after="60"/>
-      <w:ind w:left="1584" w:hanging="1584"/>
-      <w:outlineLvl w:val="8"/>
-    </w:pPr>
-    <w:rPr>
-      <w:rFonts w:ascii="Calibri Light" w:eastAsia="Times New Roman" w:hAnsi="Calibri Light"/>
-      <w:sz w:val="22"/>
-      <w:szCs w:val="22"/>
-    </w:rPr>
-  </w:style>
-  <w:style w:type="character" w:default="1" w:styleId="Standardnpsmoodstavce">
-    <w:name w:val="Default Paragraph Font"/>
-    <w:uiPriority w:val="1"/>
-    <w:semiHidden/>
-    <w:unhideWhenUsed/>
-  </w:style>
-  <w:style w:type="table" w:default="1" w:styleId="Normlntabulka">
-    <w:name w:val="Normal Table"/>
-    <w:uiPriority w:val="99"/>
-    <w:semiHidden/>
-    <w:unhideWhenUsed/>
-    <w:tblPr>
-      <w:tblInd w:w="0" w:type="dxa"/>
-      <w:tblCellMar>
-        <w:top w:w="0" w:type="dxa"/>
-        <w:left w:w="108" w:type="dxa"/>
-        <w:bottom w:w="0" w:type="dxa"/>
-        <w:right w:w="108" w:type="dxa"/>
-      </w:tblCellMar>
-    </w:tblPr>
-  </w:style>
-  <w:style w:type="numbering" w:default="1" w:styleId="Bezseznamu">
-    <w:name w:val="No List"/>
-    <w:uiPriority w:val="99"/>
-    <w:semiHidden/>
-    <w:unhideWhenUsed/>
-  </w:style>
-  <w:style w:type="paragraph" w:customStyle="1" w:styleId="XXHeading3EURALEX">
-    <w:name w:val="XX  Heading 3 EURALEX"/>
-    <w:basedOn w:val="Normln"/>
-    <w:next w:val="Normln"/>
-    <w:autoRedefine/>
-    <w:qFormat/>
-    <w:rsid w:val="00056327"/>
-    <w:pPr>
-      <w:numPr>
-        <w:numId w:val="23"/>
-      </w:numPr>
-      <w:snapToGrid w:val="0"/>
-      <w:spacing w:before="240" w:after="60"/>
-      <w:jc w:val="left"/>
-    </w:pPr>
-    <w:rPr>
-      <w:b/>
-      <w:szCs w:val="20"/>
-    </w:rPr>
-  </w:style>
-  <w:style w:type="paragraph" w:customStyle="1" w:styleId="TitlePaperEuralex">
-    <w:name w:val="Title Paper Euralex"/>
-    <w:basedOn w:val="Nadpis1"/>
-    <w:next w:val="AuthorNamesEuralex"/>
-    <w:autoRedefine/>
-    <w:qFormat/>
-    <w:rsid w:val="00056327"/>
-    <w:pPr>
-      <w:numPr>
-        <w:numId w:val="0"/>
-      </w:numPr>
-      <w:spacing w:before="120" w:after="240" w:line="320" w:lineRule="exact"/>
-      <w:jc w:val="center"/>
-    </w:pPr>
-    <w:rPr>
-      <w:rFonts w:cs="Times New Roman"/>
-      <w:sz w:val="28"/>
-      <w:szCs w:val="28"/>
-    </w:rPr>
-  </w:style>
-  <w:style w:type="character" w:customStyle="1" w:styleId="Nadpis1Char">
-    <w:name w:val="Nadpis 1 Char"/>
-    <w:aliases w:val="Heading 1 EURALEX Char"/>
-    <w:basedOn w:val="Standardnpsmoodstavce"/>
-    <w:link w:val="Nadpis1"/>
-    <w:rsid w:val="00056327"/>
-    <w:rPr>
-      <w:rFonts w:cstheme="majorBidi"/>
-      <w:b/>
-      <w:kern w:val="2"/>
-      <w:sz w:val="24"/>
-      <w:szCs w:val="24"/>
-      <w:lang w:eastAsia="zh-CN"/>
-    </w:rPr>
-  </w:style>
-  <w:style w:type="paragraph" w:customStyle="1" w:styleId="AuthorNamesEuralex">
-    <w:name w:val="Author Names Euralex"/>
-    <w:basedOn w:val="Normln"/>
-    <w:next w:val="Normln"/>
-    <w:autoRedefine/>
-    <w:qFormat/>
-    <w:rsid w:val="00056327"/>
-    <w:pPr>
-      <w:spacing w:before="240" w:line="320" w:lineRule="atLeast"/>
-      <w:jc w:val="right"/>
-    </w:pPr>
-    <w:rPr>
-      <w:sz w:val="24"/>
-      <w:szCs w:val="24"/>
-    </w:rPr>
-  </w:style>
-  <w:style w:type="paragraph" w:customStyle="1" w:styleId="KeywordsEURALEX">
-    <w:name w:val="Keywords EURALEX"/>
-    <w:basedOn w:val="Normln"/>
-    <w:next w:val="Nadpis1"/>
-    <w:autoRedefine/>
-    <w:qFormat/>
-    <w:rsid w:val="00056327"/>
-    <w:pPr>
-      <w:spacing w:after="360"/>
-    </w:pPr>
-    <w:rPr>
-      <w:sz w:val="18"/>
-      <w:lang w:val="en-GB"/>
-    </w:rPr>
-  </w:style>
-  <w:style w:type="paragraph" w:customStyle="1" w:styleId="FigureholderEURALEX">
-    <w:name w:val="Figure holder EURALEX"/>
-    <w:basedOn w:val="Normln"/>
-    <w:next w:val="CaptionTableFigureEURALEX"/>
-    <w:autoRedefine/>
-    <w:qFormat/>
-    <w:rsid w:val="00056327"/>
-    <w:pPr>
-      <w:spacing w:before="60" w:line="240" w:lineRule="auto"/>
-      <w:jc w:val="center"/>
-    </w:pPr>
-    <w:rPr>
-      <w:noProof/>
-      <w:kern w:val="0"/>
-      <w:lang w:val="en-GB"/>
-    </w:rPr>
-  </w:style>
-  <w:style w:type="paragraph" w:customStyle="1" w:styleId="AbstractAcknowledgementsHeadingEuralex">
-    <w:name w:val="Abstract &amp; Acknowledgements Heading Euralex"/>
-    <w:basedOn w:val="Normln"/>
-    <w:next w:val="AbstractAcknowledgementTextEuralex"/>
-    <w:autoRedefine/>
-    <w:qFormat/>
-    <w:rsid w:val="00056327"/>
-    <w:pPr>
-      <w:spacing w:before="480" w:after="60"/>
-      <w:jc w:val="left"/>
-    </w:pPr>
-    <w:rPr>
-      <w:b/>
-      <w:szCs w:val="24"/>
-      <w:lang w:val="en-GB"/>
-    </w:rPr>
-  </w:style>
-  <w:style w:type="paragraph" w:customStyle="1" w:styleId="HeadingAcknowledgementsEuralex">
-    <w:name w:val="Heading Acknowledgements Euralex"/>
-    <w:basedOn w:val="Normln"/>
-    <w:next w:val="Normln"/>
-    <w:qFormat/>
-    <w:rsid w:val="00056327"/>
-    <w:pPr>
-      <w:spacing w:before="240" w:after="60"/>
-      <w:ind w:left="432" w:hanging="432"/>
-      <w:jc w:val="left"/>
-    </w:pPr>
-    <w:rPr>
-      <w:b/>
-      <w:sz w:val="24"/>
-      <w:szCs w:val="24"/>
-    </w:rPr>
-  </w:style>
-  <w:style w:type="paragraph" w:customStyle="1" w:styleId="AbstractAcknowledgementTextEuralex">
-    <w:name w:val="Abstract &amp; Acknowledgement Text Euralex"/>
-    <w:basedOn w:val="Normln"/>
-    <w:next w:val="KeywordsEURALEX10ptBold"/>
-    <w:autoRedefine/>
-    <w:qFormat/>
-    <w:rsid w:val="00056327"/>
-    <w:pPr>
-      <w:spacing w:after="360"/>
-    </w:pPr>
-    <w:rPr>
-      <w:sz w:val="18"/>
-      <w:lang w:val="en-GB"/>
-    </w:rPr>
-  </w:style>
-  <w:style w:type="paragraph" w:customStyle="1" w:styleId="AuthorAffMailEuralex">
-    <w:name w:val="Author AffMail Euralex"/>
-    <w:basedOn w:val="Normln"/>
-    <w:autoRedefine/>
-    <w:qFormat/>
-    <w:rsid w:val="00056327"/>
-    <w:pPr>
-      <w:spacing w:line="260" w:lineRule="exact"/>
-      <w:jc w:val="right"/>
-    </w:pPr>
-    <w:rPr>
-      <w:sz w:val="24"/>
-      <w:szCs w:val="20"/>
-    </w:rPr>
-  </w:style>
-  <w:style w:type="paragraph" w:customStyle="1" w:styleId="FootnoteTextEURALEX">
-    <w:name w:val="Footnote Text EURALEX"/>
-    <w:basedOn w:val="Textpoznpodarou"/>
-    <w:autoRedefine/>
-    <w:qFormat/>
-    <w:rsid w:val="00056327"/>
-    <w:pPr>
-      <w:spacing w:line="200" w:lineRule="exact"/>
-    </w:pPr>
-    <w:rPr>
-      <w:sz w:val="18"/>
-      <w:szCs w:val="18"/>
-      <w:lang w:val="en-GB"/>
-    </w:rPr>
-  </w:style>
-  <w:style w:type="paragraph" w:styleId="Textpoznpodarou">
-    <w:name w:val="footnote text"/>
-    <w:basedOn w:val="Normln"/>
-    <w:link w:val="TextpoznpodarouChar"/>
-    <w:uiPriority w:val="99"/>
-    <w:semiHidden/>
-    <w:unhideWhenUsed/>
-    <w:rsid w:val="00056327"/>
-  </w:style>
-  <w:style w:type="character" w:customStyle="1" w:styleId="TextpoznpodarouChar">
-    <w:name w:val="Text pozn. pod čarou Char"/>
-    <w:basedOn w:val="Standardnpsmoodstavce"/>
-    <w:link w:val="Textpoznpodarou"/>
-    <w:uiPriority w:val="99"/>
-    <w:semiHidden/>
-    <w:rsid w:val="00056327"/>
-  </w:style>
-  <w:style w:type="paragraph" w:customStyle="1" w:styleId="KeywordsEURALEX10ptBold">
-    <w:name w:val="Keywords EURALEX + 10 pt Bold"/>
-    <w:basedOn w:val="KeywordsEURALEX"/>
-    <w:autoRedefine/>
-    <w:qFormat/>
-    <w:rsid w:val="00056327"/>
-    <w:rPr>
-      <w:b/>
-      <w:bCs/>
-      <w:sz w:val="20"/>
-    </w:rPr>
-  </w:style>
-  <w:style w:type="paragraph" w:customStyle="1" w:styleId="TableEURALEX">
-    <w:name w:val="Table EURALEX"/>
-    <w:basedOn w:val="Seznamobrzk"/>
-    <w:next w:val="CaptionTableFigureEURALEX"/>
-    <w:autoRedefine/>
-    <w:qFormat/>
-    <w:rsid w:val="00056327"/>
-    <w:pPr>
-      <w:keepNext/>
-      <w:spacing w:before="120"/>
-    </w:pPr>
-    <w:rPr>
-      <w:lang w:val="en-GB"/>
-    </w:rPr>
-  </w:style>
-  <w:style w:type="paragraph" w:styleId="Seznamobrzk">
-    <w:name w:val="table of figures"/>
-    <w:basedOn w:val="Normln"/>
-    <w:next w:val="Normln"/>
-    <w:uiPriority w:val="99"/>
-    <w:semiHidden/>
-    <w:unhideWhenUsed/>
-    <w:rsid w:val="00056327"/>
-  </w:style>
-  <w:style w:type="paragraph" w:customStyle="1" w:styleId="CaptionTableFigureEURALEX">
-    <w:name w:val="Caption Table &amp; Figure EURALEX"/>
-    <w:basedOn w:val="Titulek"/>
-    <w:next w:val="Normln"/>
-    <w:autoRedefine/>
-    <w:qFormat/>
-    <w:rsid w:val="00056327"/>
-    <w:pPr>
-      <w:spacing w:before="120" w:after="120"/>
-      <w:jc w:val="center"/>
-    </w:pPr>
-    <w:rPr>
-      <w:b w:val="0"/>
-      <w:sz w:val="18"/>
-      <w:lang w:val="en-GB"/>
-    </w:rPr>
-  </w:style>
-  <w:style w:type="paragraph" w:styleId="Titulek">
-    <w:name w:val="caption"/>
-    <w:basedOn w:val="Normln"/>
-    <w:next w:val="Normln"/>
-    <w:uiPriority w:val="35"/>
-    <w:semiHidden/>
-    <w:unhideWhenUsed/>
-    <w:qFormat/>
-    <w:rsid w:val="00056327"/>
-    <w:rPr>
-      <w:b/>
-      <w:bCs/>
-      <w:szCs w:val="20"/>
-    </w:rPr>
-  </w:style>
-  <w:style w:type="paragraph" w:customStyle="1" w:styleId="CitationEURALEX">
-    <w:name w:val="Citation EURALEX"/>
-    <w:basedOn w:val="Normln"/>
-    <w:next w:val="Normln"/>
-    <w:autoRedefine/>
-    <w:qFormat/>
-    <w:rsid w:val="00056327"/>
-    <w:pPr>
-      <w:spacing w:before="120" w:after="120"/>
-    </w:pPr>
-    <w:rPr>
-      <w:sz w:val="18"/>
-      <w:lang w:val="en-GB"/>
-    </w:rPr>
-  </w:style>
-  <w:style w:type="paragraph" w:customStyle="1" w:styleId="ExampleEURALEX">
-    <w:name w:val="Example EURALEX"/>
-    <w:basedOn w:val="Normln"/>
-    <w:next w:val="Normln"/>
-    <w:autoRedefine/>
-    <w:qFormat/>
-    <w:rsid w:val="00056327"/>
-    <w:pPr>
-      <w:spacing w:before="120" w:after="120"/>
-    </w:pPr>
-    <w:rPr>
-      <w:lang w:val="en-GB"/>
-    </w:rPr>
-  </w:style>
-  <w:style w:type="paragraph" w:customStyle="1" w:styleId="ListEURALEX">
-    <w:name w:val="List EURALEX"/>
-    <w:basedOn w:val="Normln"/>
-    <w:next w:val="Normln"/>
-    <w:autoRedefine/>
-    <w:qFormat/>
-    <w:rsid w:val="00056327"/>
-    <w:pPr>
-      <w:numPr>
-        <w:numId w:val="24"/>
-      </w:numPr>
-      <w:spacing w:before="120" w:after="120"/>
-    </w:pPr>
-    <w:rPr>
-      <w:lang w:val="en-GB"/>
-    </w:rPr>
-  </w:style>
-  <w:style w:type="paragraph" w:customStyle="1" w:styleId="ReferencesEURALEX">
-    <w:name w:val="References EURALEX"/>
-    <w:basedOn w:val="Normln"/>
-    <w:autoRedefine/>
-    <w:qFormat/>
-    <w:rsid w:val="00056327"/>
-    <w:pPr>
-      <w:ind w:left="284" w:hanging="284"/>
-    </w:pPr>
-    <w:rPr>
-      <w:szCs w:val="20"/>
-      <w:lang w:val="en-GB"/>
-    </w:rPr>
-  </w:style>
-  <w:style w:type="paragraph" w:customStyle="1" w:styleId="StyleReferencesEURALEXItalic">
-    <w:name w:val="Style References EURALEX + Italic"/>
-    <w:basedOn w:val="ReferencesEURALEX"/>
-    <w:qFormat/>
-    <w:rsid w:val="00056327"/>
-    <w:rPr>
-      <w:i/>
-      <w:iCs/>
-    </w:rPr>
-  </w:style>
-  <w:style w:type="character" w:customStyle="1" w:styleId="Nadpis2Char">
-    <w:name w:val="Nadpis 2 Char"/>
-    <w:aliases w:val="Heading 2 EURALEX Char"/>
-    <w:basedOn w:val="Standardnpsmoodstavce"/>
-    <w:link w:val="Nadpis2"/>
-    <w:rsid w:val="00056327"/>
-    <w:rPr>
-      <w:b/>
-      <w:bCs/>
-      <w:kern w:val="2"/>
-      <w:sz w:val="24"/>
-      <w:szCs w:val="22"/>
-      <w:lang w:val="en-GB" w:eastAsia="zh-CN"/>
-    </w:rPr>
-  </w:style>
-  <w:style w:type="character" w:customStyle="1" w:styleId="Nadpis3Char">
-    <w:name w:val="Nadpis 3 Char"/>
-    <w:aliases w:val="Heading 3 EURALEX Char"/>
-    <w:basedOn w:val="Standardnpsmoodstavce"/>
-    <w:link w:val="Nadpis3"/>
-    <w:rsid w:val="00056327"/>
-    <w:rPr>
-      <w:b/>
-      <w:kern w:val="2"/>
-      <w:lang w:val="en-GB" w:eastAsia="zh-CN"/>
-    </w:rPr>
-  </w:style>
-  <w:style w:type="character" w:customStyle="1" w:styleId="Nadpis4Char">
-    <w:name w:val="Nadpis 4 Char"/>
-    <w:link w:val="Nadpis4"/>
-    <w:uiPriority w:val="9"/>
-    <w:semiHidden/>
-    <w:rsid w:val="00056327"/>
-    <w:rPr>
-      <w:rFonts w:ascii="Calibri" w:eastAsia="Times New Roman" w:hAnsi="Calibri"/>
-      <w:b/>
-      <w:bCs/>
-      <w:kern w:val="2"/>
-      <w:sz w:val="28"/>
-      <w:szCs w:val="28"/>
-      <w:lang w:eastAsia="zh-CN"/>
-    </w:rPr>
-  </w:style>
-  <w:style w:type="character" w:customStyle="1" w:styleId="Nadpis5Char">
-    <w:name w:val="Nadpis 5 Char"/>
-    <w:link w:val="Nadpis5"/>
-    <w:uiPriority w:val="9"/>
-    <w:semiHidden/>
-    <w:rsid w:val="00056327"/>
-    <w:rPr>
-      <w:rFonts w:ascii="Calibri" w:eastAsia="Times New Roman" w:hAnsi="Calibri"/>
-      <w:b/>
-      <w:bCs/>
-      <w:i/>
-      <w:iCs/>
-      <w:kern w:val="2"/>
-      <w:sz w:val="26"/>
-      <w:szCs w:val="26"/>
-      <w:lang w:eastAsia="zh-CN"/>
-    </w:rPr>
-  </w:style>
-  <w:style w:type="character" w:customStyle="1" w:styleId="Nadpis6Char">
-    <w:name w:val="Nadpis 6 Char"/>
-    <w:link w:val="Nadpis6"/>
-    <w:uiPriority w:val="9"/>
-    <w:semiHidden/>
-    <w:rsid w:val="00056327"/>
-    <w:rPr>
-      <w:rFonts w:ascii="Calibri" w:eastAsia="Times New Roman" w:hAnsi="Calibri"/>
-      <w:b/>
-      <w:bCs/>
-      <w:kern w:val="2"/>
-      <w:sz w:val="22"/>
-      <w:szCs w:val="22"/>
-      <w:lang w:eastAsia="zh-CN"/>
-    </w:rPr>
-  </w:style>
-  <w:style w:type="character" w:customStyle="1" w:styleId="Nadpis7Char">
-    <w:name w:val="Nadpis 7 Char"/>
-    <w:link w:val="Nadpis7"/>
-    <w:uiPriority w:val="9"/>
-    <w:semiHidden/>
-    <w:rsid w:val="00056327"/>
-    <w:rPr>
-      <w:rFonts w:ascii="Calibri" w:eastAsia="Times New Roman" w:hAnsi="Calibri"/>
-      <w:kern w:val="2"/>
-      <w:sz w:val="24"/>
-      <w:szCs w:val="24"/>
-      <w:lang w:eastAsia="zh-CN"/>
-    </w:rPr>
-  </w:style>
-  <w:style w:type="character" w:customStyle="1" w:styleId="Nadpis8Char">
-    <w:name w:val="Nadpis 8 Char"/>
-    <w:link w:val="Nadpis8"/>
-    <w:uiPriority w:val="9"/>
-    <w:semiHidden/>
-    <w:rsid w:val="00056327"/>
-    <w:rPr>
-      <w:rFonts w:ascii="Calibri" w:eastAsia="Times New Roman" w:hAnsi="Calibri"/>
-      <w:i/>
-      <w:iCs/>
-      <w:kern w:val="2"/>
-      <w:sz w:val="24"/>
-      <w:szCs w:val="24"/>
-      <w:lang w:eastAsia="zh-CN"/>
-    </w:rPr>
-  </w:style>
-  <w:style w:type="character" w:customStyle="1" w:styleId="Nadpis9Char">
-    <w:name w:val="Nadpis 9 Char"/>
-    <w:link w:val="Nadpis9"/>
-    <w:uiPriority w:val="9"/>
-    <w:semiHidden/>
-    <w:rsid w:val="00056327"/>
-    <w:rPr>
-      <w:rFonts w:ascii="Calibri Light" w:eastAsia="Times New Roman" w:hAnsi="Calibri Light"/>
-      <w:kern w:val="2"/>
-      <w:sz w:val="22"/>
-      <w:szCs w:val="22"/>
-      <w:lang w:eastAsia="zh-CN"/>
-    </w:rPr>
-  </w:style>
-  <w:style w:type="character" w:styleId="Hypertextovodkaz">
-    <w:name w:val="Hyperlink"/>
-    <w:basedOn w:val="Standardnpsmoodstavce"/>
-    <w:uiPriority w:val="99"/>
-    <w:unhideWhenUsed/>
-    <w:rsid w:val="002C3B2D"/>
-    <w:rPr>
-      <w:color w:val="0000FF" w:themeColor="hyperlink"/>
-      <w:u w:val="single"/>
-    </w:rPr>
-  </w:style>
-  <w:style w:type="paragraph" w:styleId="FormtovanvHTML">
-    <w:name w:val="HTML Preformatted"/>
-    <w:basedOn w:val="Normln"/>
-    <w:link w:val="FormtovanvHTMLChar"/>
-    <w:uiPriority w:val="99"/>
-    <w:unhideWhenUsed/>
-    <w:rsid w:val="009C7856"/>
-    <w:pPr>
-      <w:widowControl/>
-      <w:tabs>
-        <w:tab w:val="left" w:pos="916"/>
-        <w:tab w:val="left" w:pos="1832"/>
-        <w:tab w:val="left" w:pos="2748"/>
-        <w:tab w:val="left" w:pos="3664"/>
-        <w:tab w:val="left" w:pos="4580"/>
-        <w:tab w:val="left" w:pos="5496"/>
-        <w:tab w:val="left" w:pos="6412"/>
-        <w:tab w:val="left" w:pos="7328"/>
-        <w:tab w:val="left" w:pos="8244"/>
-        <w:tab w:val="left" w:pos="9160"/>
-        <w:tab w:val="left" w:pos="10076"/>
-        <w:tab w:val="left" w:pos="10992"/>
-        <w:tab w:val="left" w:pos="11908"/>
-        <w:tab w:val="left" w:pos="12824"/>
-        <w:tab w:val="left" w:pos="13740"/>
-        <w:tab w:val="left" w:pos="14656"/>
-      </w:tabs>
-      <w:spacing w:line="240" w:lineRule="auto"/>
-      <w:contextualSpacing w:val="0"/>
-      <w:jc w:val="left"/>
-    </w:pPr>
-    <w:rPr>
-      <w:rFonts w:ascii="Courier New" w:eastAsia="Times New Roman" w:hAnsi="Courier New" w:cs="Courier New"/>
-      <w:kern w:val="0"/>
-      <w:szCs w:val="20"/>
-      <w:lang w:eastAsia="en-US"/>
-    </w:rPr>
-  </w:style>
-  <w:style w:type="character" w:customStyle="1" w:styleId="FormtovanvHTMLChar">
-    <w:name w:val="Formátovaný v HTML Char"/>
-    <w:basedOn w:val="Standardnpsmoodstavce"/>
-    <w:link w:val="FormtovanvHTML"/>
-    <w:uiPriority w:val="99"/>
-    <w:rsid w:val="009C7856"/>
-    <w:rPr>
-      <w:rFonts w:ascii="Courier New" w:eastAsia="Times New Roman" w:hAnsi="Courier New" w:cs="Courier New"/>
-    </w:rPr>
-  </w:style>
-  <w:style w:type="character" w:styleId="KdHTML">
-    <w:name w:val="HTML Code"/>
-    <w:basedOn w:val="Standardnpsmoodstavce"/>
-    <w:uiPriority w:val="99"/>
-    <w:semiHidden/>
-    <w:unhideWhenUsed/>
-    <w:rsid w:val="009C7856"/>
-    <w:rPr>
-      <w:rFonts w:ascii="Courier New" w:eastAsia="Times New Roman" w:hAnsi="Courier New" w:cs="Courier New"/>
-      <w:sz w:val="20"/>
-      <w:szCs w:val="20"/>
-    </w:rPr>
-  </w:style>
-  <w:style w:type="paragraph" w:styleId="Zhlav">
-    <w:name w:val="header"/>
-    <w:basedOn w:val="Normln"/>
-    <w:link w:val="ZhlavChar"/>
-    <w:uiPriority w:val="99"/>
-    <w:unhideWhenUsed/>
-    <w:rsid w:val="00F315F0"/>
-    <w:pPr>
-      <w:tabs>
-        <w:tab w:val="center" w:pos="4680"/>
-        <w:tab w:val="right" w:pos="9360"/>
-      </w:tabs>
-      <w:spacing w:line="240" w:lineRule="auto"/>
-    </w:pPr>
-  </w:style>
-  <w:style w:type="character" w:customStyle="1" w:styleId="ZhlavChar">
-    <w:name w:val="Záhlaví Char"/>
-    <w:basedOn w:val="Standardnpsmoodstavce"/>
-    <w:link w:val="Zhlav"/>
-    <w:uiPriority w:val="99"/>
-    <w:rsid w:val="00F315F0"/>
-    <w:rPr>
-      <w:kern w:val="2"/>
-      <w:szCs w:val="21"/>
-      <w:lang w:eastAsia="zh-CN"/>
-    </w:rPr>
-  </w:style>
-  <w:style w:type="paragraph" w:styleId="Zpat">
-    <w:name w:val="footer"/>
-    <w:basedOn w:val="Normln"/>
-    <w:link w:val="ZpatChar"/>
-    <w:uiPriority w:val="99"/>
-    <w:unhideWhenUsed/>
-    <w:rsid w:val="00F315F0"/>
-    <w:pPr>
-      <w:tabs>
-        <w:tab w:val="center" w:pos="4680"/>
-        <w:tab w:val="right" w:pos="9360"/>
-      </w:tabs>
-      <w:spacing w:line="240" w:lineRule="auto"/>
-    </w:pPr>
-  </w:style>
-  <w:style w:type="character" w:customStyle="1" w:styleId="ZpatChar">
-    <w:name w:val="Zápatí Char"/>
-    <w:basedOn w:val="Standardnpsmoodstavce"/>
-    <w:link w:val="Zpat"/>
-    <w:uiPriority w:val="99"/>
-    <w:rsid w:val="00F315F0"/>
-    <w:rPr>
-      <w:kern w:val="2"/>
-      <w:szCs w:val="21"/>
-      <w:lang w:eastAsia="zh-CN"/>
-    </w:rPr>
-  </w:style>
-  <w:style w:type="paragraph" w:styleId="Odstavecseseznamem">
-    <w:name w:val="List Paragraph"/>
-    <w:basedOn w:val="Normln"/>
+    <w:basedOn w:val="Normal"/>
     <w:uiPriority w:val="34"/>
     <w:qFormat/>
     <w:rsid w:val="00390D6D"/>

</xml_diff>

<commit_message>
Sentence 6 re-annotated with include-91.
</commit_message>
<xml_diff>
--- a/data/czech/Estonian differences ML_DZ.docx
+++ b/data/czech/Estonian differences ML_DZ.docx
@@ -3992,7 +3992,7 @@
             <v:imagedata r:id="rId9" o:title=""/>
             <w10:wrap type="topAndBottom"/>
           </v:shape>
-          <o:OLEObject Type="Embed" ProgID="AcroExch.Document.DC" ShapeID="_x0000_s1026" DrawAspect="Content" ObjectID="_1776020976" r:id="rId10"/>
+          <o:OLEObject Type="Embed" ProgID="AcroExch.Document.DC" ShapeID="_x0000_s1026" DrawAspect="Content" ObjectID="_1776022664" r:id="rId10"/>
         </w:pict>
       </w:r>
       <w:r>
@@ -4469,6 +4469,7 @@
         </w:rPr>
         <w:tab/>
       </w:r>
+      <w:proofErr w:type="spellStart"/>
       <w:r>
         <w:rPr>
           <w:rFonts w:asciiTheme="minorHAnsi" w:hAnsiTheme="minorHAnsi" w:cstheme="minorHAnsi"/>
@@ -4479,6 +4480,7 @@
         </w:rPr>
         <w:t>získat</w:t>
       </w:r>
+      <w:proofErr w:type="spellEnd"/>
       <w:r>
         <w:rPr>
           <w:rFonts w:asciiTheme="minorHAnsi" w:hAnsiTheme="minorHAnsi" w:cstheme="minorHAnsi"/>
@@ -4486,8 +4488,9 @@
           <w:szCs w:val="22"/>
           <w:highlight w:val="green"/>
         </w:rPr>
-        <w:t xml:space="preserve"> ve volbách.temporal</w:t>
-      </w:r>
+        <w:t xml:space="preserve"> </w:t>
+      </w:r>
+      <w:proofErr w:type="spellStart"/>
       <w:r>
         <w:rPr>
           <w:rFonts w:asciiTheme="minorHAnsi" w:hAnsiTheme="minorHAnsi" w:cstheme="minorHAnsi"/>
@@ -4495,6 +4498,36 @@
           <w:szCs w:val="22"/>
           <w:highlight w:val="green"/>
         </w:rPr>
+        <w:t>ve</w:t>
+      </w:r>
+      <w:proofErr w:type="spellEnd"/>
+      <w:r>
+        <w:rPr>
+          <w:rFonts w:asciiTheme="minorHAnsi" w:hAnsiTheme="minorHAnsi" w:cstheme="minorHAnsi"/>
+          <w:sz w:val="22"/>
+          <w:szCs w:val="22"/>
+          <w:highlight w:val="green"/>
+        </w:rPr>
+        <w:t xml:space="preserve"> </w:t>
+      </w:r>
+      <w:proofErr w:type="spellStart"/>
+      <w:r>
+        <w:rPr>
+          <w:rFonts w:asciiTheme="minorHAnsi" w:hAnsiTheme="minorHAnsi" w:cstheme="minorHAnsi"/>
+          <w:sz w:val="22"/>
+          <w:szCs w:val="22"/>
+          <w:highlight w:val="green"/>
+        </w:rPr>
+        <w:t>volbách.temporal</w:t>
+      </w:r>
+      <w:proofErr w:type="spellEnd"/>
+      <w:r>
+        <w:rPr>
+          <w:rFonts w:asciiTheme="minorHAnsi" w:hAnsiTheme="minorHAnsi" w:cstheme="minorHAnsi"/>
+          <w:sz w:val="22"/>
+          <w:szCs w:val="22"/>
+          <w:highlight w:val="green"/>
+        </w:rPr>
         <w:t xml:space="preserve"> …</w:t>
       </w:r>
       <w:r>
@@ -4507,6 +4540,7 @@
         <w:t xml:space="preserve"> </w:t>
       </w:r>
       <w:commentRangeStart w:id="5"/>
+      <w:proofErr w:type="spellStart"/>
       <w:r>
         <w:rPr>
           <w:rFonts w:asciiTheme="minorHAnsi" w:hAnsiTheme="minorHAnsi" w:cstheme="minorHAnsi"/>
@@ -4517,6 +4551,7 @@
         <w:t>změnit</w:t>
       </w:r>
       <w:commentRangeEnd w:id="5"/>
+      <w:proofErr w:type="spellEnd"/>
       <w:r>
         <w:rPr>
           <w:rStyle w:val="Odkaznakoment"/>
@@ -7891,6 +7926,7 @@
         </w:rPr>
         <w:tab/>
       </w:r>
+      <w:commentRangeStart w:id="6"/>
       <w:r>
         <w:rPr>
           <w:rFonts w:asciiTheme="minorHAnsi" w:hAnsiTheme="minorHAnsi" w:cstheme="minorHAnsi"/>
@@ -7899,7 +7935,27 @@
           <w:szCs w:val="22"/>
           <w:lang w:val="pl-PL"/>
         </w:rPr>
-        <w:t>procenta ja</w:t>
+        <w:t xml:space="preserve">procenta </w:t>
+      </w:r>
+      <w:commentRangeEnd w:id="6"/>
+      <w:r>
+        <w:rPr>
+          <w:rStyle w:val="Odkaznakoment"/>
+          <w:rFonts w:ascii="Times New Roman" w:eastAsiaTheme="minorHAnsi" w:hAnsi="Times New Roman" w:cs="Times New Roman"/>
+          <w:kern w:val="2"/>
+          <w:lang w:eastAsia="zh-CN"/>
+        </w:rPr>
+        <w:commentReference w:id="6"/>
+      </w:r>
+      <w:r>
+        <w:rPr>
+          <w:rFonts w:asciiTheme="minorHAnsi" w:hAnsiTheme="minorHAnsi" w:cstheme="minorHAnsi"/>
+          <w:color w:val="FF0000"/>
+          <w:sz w:val="22"/>
+          <w:szCs w:val="22"/>
+          <w:lang w:val="pl-PL"/>
+        </w:rPr>
+        <w:t>ja</w:t>
       </w:r>
       <w:r>
         <w:rPr>
@@ -8788,7 +8844,7 @@
           <w:szCs w:val="18"/>
         </w:rPr>
       </w:pPr>
-      <w:bookmarkStart w:id="7" w:name=":superset"/>
+      <w:bookmarkStart w:id="8" w:name=":superset"/>
       <w:r>
         <w:rPr>
           <w:rFonts w:asciiTheme="minorHAnsi" w:hAnsiTheme="minorHAnsi" w:cstheme="minorHAnsi"/>
@@ -8885,7 +8941,7 @@
         <w:br/>
         <w:t>                         :wiki "</w:t>
       </w:r>
-      <w:bookmarkEnd w:id="7"/>
+      <w:bookmarkEnd w:id="8"/>
       <w:proofErr w:type="spellStart"/>
       <w:r>
         <w:rPr>
@@ -9705,6 +9761,132 @@
         <w:spacing w:line="240" w:lineRule="auto"/>
         <w:rPr>
           <w:rFonts w:asciiTheme="minorHAnsi" w:hAnsiTheme="minorHAnsi" w:cstheme="minorHAnsi"/>
+          <w:b/>
+          <w:sz w:val="22"/>
+          <w:szCs w:val="22"/>
+        </w:rPr>
+      </w:pPr>
+      <w:r>
+        <w:rPr>
+          <w:rFonts w:asciiTheme="minorHAnsi" w:hAnsiTheme="minorHAnsi" w:cstheme="minorHAnsi"/>
+          <w:b/>
+          <w:sz w:val="22"/>
+          <w:szCs w:val="22"/>
+        </w:rPr>
+        <w:t>(</w:t>
+      </w:r>
+      <w:proofErr w:type="spellStart"/>
+      <w:r>
+        <w:rPr>
+          <w:rFonts w:asciiTheme="minorHAnsi" w:hAnsiTheme="minorHAnsi" w:cstheme="minorHAnsi"/>
+          <w:b/>
+          <w:sz w:val="22"/>
+          <w:szCs w:val="22"/>
+        </w:rPr>
+        <w:t>Definice</w:t>
+      </w:r>
+      <w:proofErr w:type="spellEnd"/>
+      <w:r>
+        <w:rPr>
+          <w:rFonts w:asciiTheme="minorHAnsi" w:hAnsiTheme="minorHAnsi" w:cstheme="minorHAnsi"/>
+          <w:b/>
+          <w:sz w:val="22"/>
+          <w:szCs w:val="22"/>
+        </w:rPr>
+        <w:t xml:space="preserve"> include-91:</w:t>
+      </w:r>
+    </w:p>
+    <w:p>
+      <w:pPr>
+        <w:spacing w:line="240" w:lineRule="auto"/>
+        <w:rPr>
+          <w:rFonts w:asciiTheme="minorHAnsi" w:hAnsiTheme="minorHAnsi" w:cstheme="minorHAnsi"/>
+          <w:b/>
+          <w:sz w:val="22"/>
+          <w:szCs w:val="22"/>
+          <w:lang w:val="pl-PL"/>
+        </w:rPr>
+      </w:pPr>
+      <w:proofErr w:type="gramStart"/>
+      <w:r>
+        <w:rPr>
+          <w:rFonts w:asciiTheme="minorHAnsi" w:hAnsiTheme="minorHAnsi" w:cstheme="minorHAnsi"/>
+          <w:b/>
+          <w:sz w:val="22"/>
+          <w:szCs w:val="22"/>
+        </w:rPr>
+        <w:t>:ARG1</w:t>
+      </w:r>
+      <w:proofErr w:type="gramEnd"/>
+      <w:r>
+        <w:rPr>
+          <w:rFonts w:asciiTheme="minorHAnsi" w:hAnsiTheme="minorHAnsi" w:cstheme="minorHAnsi"/>
+          <w:b/>
+          <w:sz w:val="22"/>
+          <w:szCs w:val="22"/>
+        </w:rPr>
+        <w:t xml:space="preserve"> = subset</w:t>
+      </w:r>
+    </w:p>
+    <w:p>
+      <w:pPr>
+        <w:spacing w:line="240" w:lineRule="auto"/>
+        <w:rPr>
+          <w:rFonts w:asciiTheme="minorHAnsi" w:hAnsiTheme="minorHAnsi" w:cstheme="minorHAnsi"/>
+          <w:b/>
+          <w:sz w:val="22"/>
+          <w:szCs w:val="22"/>
+          <w:lang w:val="pl-PL"/>
+        </w:rPr>
+      </w:pPr>
+      <w:r>
+        <w:rPr>
+          <w:rFonts w:asciiTheme="minorHAnsi" w:hAnsiTheme="minorHAnsi" w:cstheme="minorHAnsi"/>
+          <w:b/>
+          <w:sz w:val="22"/>
+          <w:szCs w:val="22"/>
+          <w:lang w:val="pl-PL"/>
+        </w:rPr>
+        <w:t>:ARG2 = superset</w:t>
+      </w:r>
+    </w:p>
+    <w:p>
+      <w:pPr>
+        <w:spacing w:line="240" w:lineRule="auto"/>
+        <w:rPr>
+          <w:rFonts w:asciiTheme="minorHAnsi" w:hAnsiTheme="minorHAnsi" w:cstheme="minorHAnsi"/>
+          <w:b/>
+          <w:i/>
+          <w:sz w:val="22"/>
+          <w:szCs w:val="22"/>
+        </w:rPr>
+      </w:pPr>
+      <w:proofErr w:type="gramStart"/>
+      <w:r>
+        <w:rPr>
+          <w:rFonts w:asciiTheme="minorHAnsi" w:hAnsiTheme="minorHAnsi" w:cstheme="minorHAnsi"/>
+          <w:b/>
+          <w:sz w:val="22"/>
+          <w:szCs w:val="22"/>
+        </w:rPr>
+        <w:t>:ARG3</w:t>
+      </w:r>
+      <w:proofErr w:type="gramEnd"/>
+      <w:r>
+        <w:rPr>
+          <w:rFonts w:asciiTheme="minorHAnsi" w:hAnsiTheme="minorHAnsi" w:cstheme="minorHAnsi"/>
+          <w:b/>
+          <w:sz w:val="22"/>
+          <w:szCs w:val="22"/>
+        </w:rPr>
+        <w:t xml:space="preserve"> = relative size of subset compared to superset)</w:t>
+      </w:r>
+    </w:p>
+    <w:p>
+      <w:pPr>
+        <w:spacing w:line="240" w:lineRule="auto"/>
+        <w:rPr>
+          <w:rFonts w:asciiTheme="minorHAnsi" w:hAnsiTheme="minorHAnsi" w:cstheme="minorHAnsi"/>
           <w:i/>
           <w:sz w:val="22"/>
           <w:szCs w:val="22"/>
@@ -10212,6 +10394,7 @@
           <w:highlight w:val="red"/>
           <w:lang w:val="pl-PL"/>
         </w:rPr>
+        <w:lastRenderedPageBreak/>
         <w:t>ML: lidé, kteří se zúčastnili</w:t>
       </w:r>
       <w:r>
@@ -10381,7 +10564,6 @@
           <w:szCs w:val="22"/>
           <w:highlight w:val="red"/>
         </w:rPr>
-        <w:lastRenderedPageBreak/>
         <w:t>DZ: endeavor … NO (endeavor = process stopped without reaching the final state)</w:t>
       </w:r>
     </w:p>
@@ -11080,7 +11262,7 @@
           <w:szCs w:val="18"/>
         </w:rPr>
       </w:pPr>
-      <w:bookmarkStart w:id="8" w:name="approximately"/>
+      <w:bookmarkStart w:id="9" w:name="approximately"/>
       <w:r>
         <w:rPr>
           <w:rFonts w:ascii="Courier" w:hAnsi="Courier"/>
@@ -11130,7 +11312,7 @@
         <w:br/>
         <w:t>                       :op2 (p2 / percentage-entity :value 30))</w:t>
       </w:r>
-      <w:bookmarkEnd w:id="8"/>
+      <w:bookmarkEnd w:id="9"/>
       <w:r>
         <w:rPr>
           <w:rFonts w:ascii="Courier" w:hAnsi="Courier"/>
@@ -13687,6 +13869,7 @@
           <w:sz w:val="22"/>
           <w:szCs w:val="22"/>
         </w:rPr>
+        <w:lastRenderedPageBreak/>
         <w:t>zú</w:t>
       </w:r>
       <w:proofErr w:type="spellEnd"/>
@@ -14158,7 +14341,6 @@
           <w:sz w:val="22"/>
           <w:szCs w:val="22"/>
         </w:rPr>
-        <w:lastRenderedPageBreak/>
         <w:tab/>
       </w:r>
       <w:r>
@@ -16377,11 +16559,37 @@
         </w:rPr>
         <w:annotationRef/>
       </w:r>
-      <w:r>
-        <w:t>Změněno.</w:t>
-      </w:r>
-      <w:bookmarkStart w:id="6" w:name="_GoBack"/>
-      <w:bookmarkEnd w:id="6"/>
+      <w:proofErr w:type="spellStart"/>
+      <w:r>
+        <w:t>Změněno</w:t>
+      </w:r>
+      <w:proofErr w:type="spellEnd"/>
+      <w:r>
+        <w:t>.</w:t>
+      </w:r>
+    </w:p>
+  </w:comment>
+  <w:comment w:id="6" w:author="Daniel Zeman" w:date="2024-04-30T22:51:00Z" w:initials="DZ">
+    <w:p>
+      <w:pPr>
+        <w:pStyle w:val="Textkomente"/>
+      </w:pPr>
+      <w:r>
+        <w:rPr>
+          <w:rStyle w:val="Odkaznakoment"/>
+        </w:rPr>
+        <w:annotationRef/>
+      </w:r>
+      <w:proofErr w:type="spellStart"/>
+      <w:r>
+        <w:t>Předěláno</w:t>
+      </w:r>
+      <w:proofErr w:type="spellEnd"/>
+      <w:r>
+        <w:t xml:space="preserve"> s include-91.</w:t>
+      </w:r>
+      <w:bookmarkStart w:id="7" w:name="_GoBack"/>
+      <w:bookmarkEnd w:id="7"/>
     </w:p>
   </w:comment>
 </w:comments>
@@ -16446,7 +16654,7 @@
           <w:rPr>
             <w:noProof/>
           </w:rPr>
-          <w:t>3</w:t>
+          <w:t>4</w:t>
         </w:r>
         <w:r>
           <w:rPr>

</xml_diff>

<commit_message>
Using include-91 also in sentence 7.
</commit_message>
<xml_diff>
--- a/data/czech/Estonian differences ML_DZ.docx
+++ b/data/czech/Estonian differences ML_DZ.docx
@@ -3992,7 +3992,7 @@
             <v:imagedata r:id="rId9" o:title=""/>
             <w10:wrap type="topAndBottom"/>
           </v:shape>
-          <o:OLEObject Type="Embed" ProgID="AcroExch.Document.DC" ShapeID="_x0000_s1026" DrawAspect="Content" ObjectID="_1776022664" r:id="rId10"/>
+          <o:OLEObject Type="Embed" ProgID="AcroExch.Document.DC" ShapeID="_x0000_s1026" DrawAspect="Content" ObjectID="_1776023727" r:id="rId10"/>
         </w:pict>
       </w:r>
       <w:r>
@@ -8844,7 +8844,7 @@
           <w:szCs w:val="18"/>
         </w:rPr>
       </w:pPr>
-      <w:bookmarkStart w:id="8" w:name=":superset"/>
+      <w:bookmarkStart w:id="7" w:name=":superset"/>
       <w:r>
         <w:rPr>
           <w:rFonts w:asciiTheme="minorHAnsi" w:hAnsiTheme="minorHAnsi" w:cstheme="minorHAnsi"/>
@@ -8941,7 +8941,7 @@
         <w:br/>
         <w:t>                         :wiki "</w:t>
       </w:r>
-      <w:bookmarkEnd w:id="8"/>
+      <w:bookmarkEnd w:id="7"/>
       <w:proofErr w:type="spellStart"/>
       <w:r>
         <w:rPr>
@@ -11262,7 +11262,7 @@
           <w:szCs w:val="18"/>
         </w:rPr>
       </w:pPr>
-      <w:bookmarkStart w:id="9" w:name="approximately"/>
+      <w:bookmarkStart w:id="8" w:name="approximately"/>
       <w:r>
         <w:rPr>
           <w:rFonts w:ascii="Courier" w:hAnsi="Courier"/>
@@ -11312,7 +11312,7 @@
         <w:br/>
         <w:t>                       :op2 (p2 / percentage-entity :value 30))</w:t>
       </w:r>
-      <w:bookmarkEnd w:id="9"/>
+      <w:bookmarkEnd w:id="8"/>
       <w:r>
         <w:rPr>
           <w:rFonts w:ascii="Courier" w:hAnsi="Courier"/>
@@ -13080,9 +13080,9 @@
           <w:szCs w:val="22"/>
           <w:highlight w:val="cyan"/>
         </w:rPr>
-        <w:t>-entity s6p (=</w:t>
-      </w:r>
-      <w:proofErr w:type="spellStart"/>
+        <w:t xml:space="preserve">-entity </w:t>
+      </w:r>
+      <w:commentRangeStart w:id="9"/>
       <w:r>
         <w:rPr>
           <w:rFonts w:asciiTheme="minorHAnsi" w:hAnsiTheme="minorHAnsi" w:cstheme="minorHAnsi"/>
@@ -13090,6 +13090,16 @@
           <w:szCs w:val="22"/>
           <w:highlight w:val="cyan"/>
         </w:rPr>
+        <w:t>s6p (=</w:t>
+      </w:r>
+      <w:proofErr w:type="spellStart"/>
+      <w:r>
+        <w:rPr>
+          <w:rFonts w:asciiTheme="minorHAnsi" w:hAnsiTheme="minorHAnsi" w:cstheme="minorHAnsi"/>
+          <w:sz w:val="22"/>
+          <w:szCs w:val="22"/>
+          <w:highlight w:val="cyan"/>
+        </w:rPr>
         <w:t>procenta</w:t>
       </w:r>
       <w:proofErr w:type="spellEnd"/>
@@ -13101,6 +13111,13 @@
           <w:highlight w:val="cyan"/>
         </w:rPr>
         <w:t>)</w:t>
+      </w:r>
+      <w:commentRangeEnd w:id="9"/>
+      <w:r>
+        <w:rPr>
+          <w:rStyle w:val="Odkaznakoment"/>
+        </w:rPr>
+        <w:commentReference w:id="9"/>
       </w:r>
       <w:r>
         <w:rPr>
@@ -15289,16 +15306,42 @@
           <w:highlight w:val="red"/>
         </w:rPr>
         <w:tab/>
-        <w:t>DZ habitual</w:t>
-      </w:r>
-      <w:r>
-        <w:rPr>
-          <w:rFonts w:asciiTheme="minorHAnsi" w:hAnsiTheme="minorHAnsi" w:cstheme="minorHAnsi"/>
-          <w:sz w:val="22"/>
-          <w:szCs w:val="22"/>
-          <w:highlight w:val="red"/>
-        </w:rPr>
-        <w:t xml:space="preserve"> (process, </w:t>
+        <w:t xml:space="preserve">DZ </w:t>
+      </w:r>
+      <w:commentRangeStart w:id="10"/>
+      <w:r>
+        <w:rPr>
+          <w:rFonts w:asciiTheme="minorHAnsi" w:hAnsiTheme="minorHAnsi" w:cstheme="minorHAnsi"/>
+          <w:sz w:val="22"/>
+          <w:szCs w:val="22"/>
+          <w:highlight w:val="red"/>
+        </w:rPr>
+        <w:t>habitual</w:t>
+      </w:r>
+      <w:r>
+        <w:rPr>
+          <w:rFonts w:asciiTheme="minorHAnsi" w:hAnsiTheme="minorHAnsi" w:cstheme="minorHAnsi"/>
+          <w:sz w:val="22"/>
+          <w:szCs w:val="22"/>
+          <w:highlight w:val="red"/>
+        </w:rPr>
+        <w:t xml:space="preserve"> </w:t>
+      </w:r>
+      <w:commentRangeEnd w:id="10"/>
+      <w:r>
+        <w:rPr>
+          <w:rStyle w:val="Odkaznakoment"/>
+        </w:rPr>
+        <w:commentReference w:id="10"/>
+      </w:r>
+      <w:r>
+        <w:rPr>
+          <w:rFonts w:asciiTheme="minorHAnsi" w:hAnsiTheme="minorHAnsi" w:cstheme="minorHAnsi"/>
+          <w:sz w:val="22"/>
+          <w:szCs w:val="22"/>
+          <w:highlight w:val="red"/>
+        </w:rPr>
+        <w:t xml:space="preserve">(process, </w:t>
       </w:r>
       <w:proofErr w:type="spellStart"/>
       <w:r>
@@ -16184,7 +16227,33 @@
           <w:szCs w:val="22"/>
           <w:lang w:val="cs-CZ"/>
         </w:rPr>
-        <w:t xml:space="preserve"> "zatím" </w:t>
+        <w:t xml:space="preserve"> "</w:t>
+      </w:r>
+      <w:commentRangeStart w:id="11"/>
+      <w:r>
+        <w:rPr>
+          <w:rFonts w:asciiTheme="minorHAnsi" w:hAnsiTheme="minorHAnsi" w:cstheme="minorHAnsi"/>
+          <w:sz w:val="22"/>
+          <w:szCs w:val="22"/>
+          <w:lang w:val="cs-CZ"/>
+        </w:rPr>
+        <w:t>zatím</w:t>
+      </w:r>
+      <w:commentRangeEnd w:id="11"/>
+      <w:r>
+        <w:rPr>
+          <w:rStyle w:val="Odkaznakoment"/>
+        </w:rPr>
+        <w:commentReference w:id="11"/>
+      </w:r>
+      <w:r>
+        <w:rPr>
+          <w:rFonts w:asciiTheme="minorHAnsi" w:hAnsiTheme="minorHAnsi" w:cstheme="minorHAnsi"/>
+          <w:sz w:val="22"/>
+          <w:szCs w:val="22"/>
+          <w:lang w:val="cs-CZ"/>
+        </w:rPr>
+        <w:t xml:space="preserve">" </w:t>
       </w:r>
     </w:p>
     <w:sectPr>
@@ -16588,8 +16657,92 @@
       <w:r>
         <w:t xml:space="preserve"> s include-91.</w:t>
       </w:r>
-      <w:bookmarkStart w:id="7" w:name="_GoBack"/>
-      <w:bookmarkEnd w:id="7"/>
+    </w:p>
+  </w:comment>
+  <w:comment w:id="9" w:author="Daniel Zeman" w:date="2024-04-30T22:56:00Z" w:initials="DZ">
+    <w:p>
+      <w:pPr>
+        <w:pStyle w:val="Textkomente"/>
+        <w:rPr>
+          <w:lang w:val="pl-PL"/>
+        </w:rPr>
+      </w:pPr>
+      <w:r>
+        <w:rPr>
+          <w:rStyle w:val="Odkaznakoment"/>
+        </w:rPr>
+        <w:annotationRef/>
+      </w:r>
+      <w:r>
+        <w:rPr>
+          <w:lang w:val="pl-PL"/>
+        </w:rPr>
+        <w:t xml:space="preserve">Nene, s6p nejsou procenta, to jsou persóny </w:t>
+      </w:r>
+      <w:r>
+        <w:rPr>
+          <w:lang w:val="pl-PL"/>
+        </w:rPr>
+        <w:t>(„Z celkového počtu 457319 voličů”).</w:t>
+      </w:r>
+    </w:p>
+  </w:comment>
+  <w:comment w:id="10" w:author="Daniel Zeman" w:date="2024-04-30T23:01:00Z" w:initials="DZ">
+    <w:p>
+      <w:pPr>
+        <w:pStyle w:val="Textkomente"/>
+        <w:rPr>
+          <w:lang w:val="pl-PL"/>
+        </w:rPr>
+      </w:pPr>
+      <w:r>
+        <w:rPr>
+          <w:rStyle w:val="Odkaznakoment"/>
+        </w:rPr>
+        <w:annotationRef/>
+      </w:r>
+      <w:r>
+        <w:rPr>
+          <w:lang w:val="pl-PL"/>
+        </w:rPr>
+        <w:t>Habitual mám u představovat-003 (</w:t>
+      </w:r>
+      <w:r>
+        <w:rPr>
+          <w:lang w:val="pl-PL"/>
+        </w:rPr>
+        <w:t>„</w:t>
+      </w:r>
+      <w:r>
+        <w:rPr>
+          <w:lang w:val="pl-PL"/>
+        </w:rPr>
+        <w:t>nejvyššího představitele republiky</w:t>
+      </w:r>
+      <w:r>
+        <w:rPr>
+          <w:lang w:val="pl-PL"/>
+        </w:rPr>
+        <w:t>”). Habitual je jiná větev než proces.</w:t>
+      </w:r>
+    </w:p>
+  </w:comment>
+  <w:comment w:id="11" w:author="Daniel Zeman" w:date="2024-04-30T23:09:00Z" w:initials="DZ">
+    <w:p>
+      <w:pPr>
+        <w:pStyle w:val="Textkomente"/>
+      </w:pPr>
+      <w:r>
+        <w:rPr>
+          <w:rStyle w:val="Odkaznakoment"/>
+        </w:rPr>
+        <w:annotationRef/>
+      </w:r>
+      <w:r>
+        <w:t>Doplněno.</w:t>
+      </w:r>
+      <w:bookmarkStart w:id="12" w:name="_GoBack"/>
+      <w:bookmarkEnd w:id="12"/>
     </w:p>
   </w:comment>
 </w:comments>
@@ -16654,7 +16807,7 @@
           <w:rPr>
             <w:noProof/>
           </w:rPr>
-          <w:t>4</w:t>
+          <w:t>6</w:t>
         </w:r>
         <w:r>
           <w:rPr>

</xml_diff>

<commit_message>
Estonci - sentence 5 harmonization (ML, SZ)
</commit_message>
<xml_diff>
--- a/data/czech/Estonian differences ML_DZ.docx
+++ b/data/czech/Estonian differences ML_DZ.docx
@@ -1815,15 +1815,15 @@
           <w:rFonts w:asciiTheme="minorHAnsi" w:hAnsiTheme="minorHAnsi" w:cstheme="minorHAnsi"/>
           <w:sz w:val="22"/>
           <w:szCs w:val="22"/>
-          <w:highlight w:val="red"/>
-        </w:rPr>
-      </w:pPr>
-      <w:r>
-        <w:rPr>
-          <w:rFonts w:asciiTheme="minorHAnsi" w:hAnsiTheme="minorHAnsi" w:cstheme="minorHAnsi"/>
-          <w:sz w:val="22"/>
-          <w:szCs w:val="22"/>
-          <w:highlight w:val="red"/>
+          <w:highlight w:val="green"/>
+        </w:rPr>
+      </w:pPr>
+      <w:r>
+        <w:rPr>
+          <w:rFonts w:asciiTheme="minorHAnsi" w:hAnsiTheme="minorHAnsi" w:cstheme="minorHAnsi"/>
+          <w:sz w:val="22"/>
+          <w:szCs w:val="22"/>
+          <w:highlight w:val="green"/>
         </w:rPr>
         <w:t xml:space="preserve">??? </w:t>
       </w:r>
@@ -1834,7 +1834,7 @@
           <w:rFonts w:asciiTheme="minorHAnsi" w:hAnsiTheme="minorHAnsi" w:cstheme="minorHAnsi"/>
           <w:sz w:val="22"/>
           <w:szCs w:val="22"/>
-          <w:highlight w:val="red"/>
+          <w:highlight w:val="green"/>
         </w:rPr>
         <w:t>doplňovat</w:t>
       </w:r>
@@ -1845,7 +1845,7 @@
           <w:rFonts w:asciiTheme="minorHAnsi" w:hAnsiTheme="minorHAnsi" w:cstheme="minorHAnsi"/>
           <w:sz w:val="22"/>
           <w:szCs w:val="22"/>
-          <w:highlight w:val="red"/>
+          <w:highlight w:val="green"/>
         </w:rPr>
         <w:t xml:space="preserve"> person/thing </w:t>
       </w:r>
@@ -1855,7 +1855,7 @@
           <w:rFonts w:asciiTheme="minorHAnsi" w:hAnsiTheme="minorHAnsi" w:cstheme="minorHAnsi"/>
           <w:sz w:val="22"/>
           <w:szCs w:val="22"/>
-          <w:highlight w:val="red"/>
+          <w:highlight w:val="green"/>
         </w:rPr>
         <w:t>kdykoliv</w:t>
       </w:r>
@@ -1865,17 +1865,17 @@
           <w:rFonts w:asciiTheme="minorHAnsi" w:hAnsiTheme="minorHAnsi" w:cstheme="minorHAnsi"/>
           <w:sz w:val="22"/>
           <w:szCs w:val="22"/>
-          <w:highlight w:val="red"/>
-        </w:rPr>
-        <w:t xml:space="preserve"> </w:t>
-      </w:r>
-      <w:proofErr w:type="spellStart"/>
-      <w:r>
-        <w:rPr>
-          <w:rFonts w:asciiTheme="minorHAnsi" w:hAnsiTheme="minorHAnsi" w:cstheme="minorHAnsi"/>
-          <w:sz w:val="22"/>
-          <w:szCs w:val="22"/>
-          <w:highlight w:val="red"/>
+          <w:highlight w:val="green"/>
+        </w:rPr>
+        <w:t xml:space="preserve"> </w:t>
+      </w:r>
+      <w:proofErr w:type="spellStart"/>
+      <w:r>
+        <w:rPr>
+          <w:rFonts w:asciiTheme="minorHAnsi" w:hAnsiTheme="minorHAnsi" w:cstheme="minorHAnsi"/>
+          <w:sz w:val="22"/>
+          <w:szCs w:val="22"/>
+          <w:highlight w:val="green"/>
         </w:rPr>
         <w:t>nám</w:t>
       </w:r>
@@ -1885,17 +1885,17 @@
           <w:rFonts w:asciiTheme="minorHAnsi" w:hAnsiTheme="minorHAnsi" w:cstheme="minorHAnsi"/>
           <w:sz w:val="22"/>
           <w:szCs w:val="22"/>
-          <w:highlight w:val="red"/>
-        </w:rPr>
-        <w:t xml:space="preserve"> </w:t>
-      </w:r>
-      <w:proofErr w:type="spellStart"/>
-      <w:r>
-        <w:rPr>
-          <w:rFonts w:asciiTheme="minorHAnsi" w:hAnsiTheme="minorHAnsi" w:cstheme="minorHAnsi"/>
-          <w:sz w:val="22"/>
-          <w:szCs w:val="22"/>
-          <w:highlight w:val="red"/>
+          <w:highlight w:val="green"/>
+        </w:rPr>
+        <w:t xml:space="preserve"> </w:t>
+      </w:r>
+      <w:proofErr w:type="spellStart"/>
+      <w:r>
+        <w:rPr>
+          <w:rFonts w:asciiTheme="minorHAnsi" w:hAnsiTheme="minorHAnsi" w:cstheme="minorHAnsi"/>
+          <w:sz w:val="22"/>
+          <w:szCs w:val="22"/>
+          <w:highlight w:val="green"/>
         </w:rPr>
         <w:t>chybí</w:t>
       </w:r>
@@ -1905,17 +1905,17 @@
           <w:rFonts w:asciiTheme="minorHAnsi" w:hAnsiTheme="minorHAnsi" w:cstheme="minorHAnsi"/>
           <w:sz w:val="22"/>
           <w:szCs w:val="22"/>
-          <w:highlight w:val="red"/>
-        </w:rPr>
-        <w:t xml:space="preserve"> </w:t>
-      </w:r>
-      <w:proofErr w:type="spellStart"/>
-      <w:r>
-        <w:rPr>
-          <w:rFonts w:asciiTheme="minorHAnsi" w:hAnsiTheme="minorHAnsi" w:cstheme="minorHAnsi"/>
-          <w:sz w:val="22"/>
-          <w:szCs w:val="22"/>
-          <w:highlight w:val="red"/>
+          <w:highlight w:val="green"/>
+        </w:rPr>
+        <w:t xml:space="preserve"> </w:t>
+      </w:r>
+      <w:proofErr w:type="spellStart"/>
+      <w:r>
+        <w:rPr>
+          <w:rFonts w:asciiTheme="minorHAnsi" w:hAnsiTheme="minorHAnsi" w:cstheme="minorHAnsi"/>
+          <w:sz w:val="22"/>
+          <w:szCs w:val="22"/>
+          <w:highlight w:val="green"/>
         </w:rPr>
         <w:t>obligatorní</w:t>
       </w:r>
@@ -1925,17 +1925,17 @@
           <w:rFonts w:asciiTheme="minorHAnsi" w:hAnsiTheme="minorHAnsi" w:cstheme="minorHAnsi"/>
           <w:sz w:val="22"/>
           <w:szCs w:val="22"/>
-          <w:highlight w:val="red"/>
-        </w:rPr>
-        <w:t xml:space="preserve"> </w:t>
-      </w:r>
-      <w:proofErr w:type="spellStart"/>
-      <w:r>
-        <w:rPr>
-          <w:rFonts w:asciiTheme="minorHAnsi" w:hAnsiTheme="minorHAnsi" w:cstheme="minorHAnsi"/>
-          <w:sz w:val="22"/>
-          <w:szCs w:val="22"/>
-          <w:highlight w:val="red"/>
+          <w:highlight w:val="green"/>
+        </w:rPr>
+        <w:t xml:space="preserve"> </w:t>
+      </w:r>
+      <w:proofErr w:type="spellStart"/>
+      <w:r>
+        <w:rPr>
+          <w:rFonts w:asciiTheme="minorHAnsi" w:hAnsiTheme="minorHAnsi" w:cstheme="minorHAnsi"/>
+          <w:sz w:val="22"/>
+          <w:szCs w:val="22"/>
+          <w:highlight w:val="green"/>
         </w:rPr>
         <w:t>aktant</w:t>
       </w:r>
@@ -1945,7 +1945,7 @@
           <w:rFonts w:asciiTheme="minorHAnsi" w:hAnsiTheme="minorHAnsi" w:cstheme="minorHAnsi"/>
           <w:sz w:val="22"/>
           <w:szCs w:val="22"/>
-          <w:highlight w:val="red"/>
+          <w:highlight w:val="green"/>
         </w:rPr>
         <w:t xml:space="preserve"> ??? </w:t>
       </w:r>
@@ -1966,58 +1966,75 @@
         <w:spacing w:line="240" w:lineRule="auto"/>
         <w:rPr>
           <w:rFonts w:asciiTheme="minorHAnsi" w:hAnsiTheme="minorHAnsi" w:cstheme="minorHAnsi"/>
-          <w:sz w:val="22"/>
-          <w:szCs w:val="22"/>
-        </w:rPr>
-      </w:pPr>
-      <w:proofErr w:type="spellStart"/>
-      <w:r>
-        <w:rPr>
-          <w:rFonts w:asciiTheme="minorHAnsi" w:hAnsiTheme="minorHAnsi" w:cstheme="minorHAnsi"/>
-          <w:sz w:val="22"/>
-          <w:szCs w:val="22"/>
-          <w:highlight w:val="green"/>
-        </w:rPr>
-        <w:t>SZ</w:t>
-      </w:r>
-      <w:proofErr w:type="spellEnd"/>
-      <w:r>
-        <w:rPr>
-          <w:rFonts w:asciiTheme="minorHAnsi" w:hAnsiTheme="minorHAnsi" w:cstheme="minorHAnsi"/>
-          <w:sz w:val="22"/>
-          <w:szCs w:val="22"/>
-          <w:highlight w:val="green"/>
-        </w:rPr>
-        <w:t xml:space="preserve"> </w:t>
-      </w:r>
-      <w:r>
-        <w:rPr>
-          <w:rFonts w:asciiTheme="minorHAnsi" w:hAnsiTheme="minorHAnsi" w:cstheme="minorHAnsi"/>
-          <w:sz w:val="22"/>
-          <w:szCs w:val="22"/>
-          <w:highlight w:val="green"/>
+          <w:b/>
+          <w:sz w:val="22"/>
+          <w:szCs w:val="22"/>
+        </w:rPr>
+      </w:pPr>
+      <w:proofErr w:type="gramStart"/>
+      <w:r>
+        <w:rPr>
+          <w:rFonts w:asciiTheme="minorHAnsi" w:hAnsiTheme="minorHAnsi" w:cstheme="minorHAnsi"/>
+          <w:b/>
+          <w:sz w:val="22"/>
+          <w:szCs w:val="22"/>
+        </w:rPr>
+        <w:t>doc-level</w:t>
+      </w:r>
+      <w:proofErr w:type="gramEnd"/>
+    </w:p>
+    <w:p>
+      <w:pPr>
+        <w:spacing w:line="240" w:lineRule="auto"/>
+        <w:rPr>
+          <w:rFonts w:asciiTheme="minorHAnsi" w:hAnsiTheme="minorHAnsi" w:cstheme="minorHAnsi"/>
+          <w:sz w:val="22"/>
+          <w:szCs w:val="22"/>
+        </w:rPr>
+      </w:pPr>
+      <w:proofErr w:type="spellStart"/>
+      <w:r>
+        <w:rPr>
+          <w:rFonts w:asciiTheme="minorHAnsi" w:hAnsiTheme="minorHAnsi" w:cstheme="minorHAnsi"/>
+          <w:sz w:val="22"/>
+          <w:szCs w:val="22"/>
+        </w:rPr>
+        <w:t>ŠZ</w:t>
+      </w:r>
+      <w:proofErr w:type="spellEnd"/>
+      <w:r>
+        <w:rPr>
+          <w:rFonts w:asciiTheme="minorHAnsi" w:hAnsiTheme="minorHAnsi" w:cstheme="minorHAnsi"/>
+          <w:sz w:val="22"/>
+          <w:szCs w:val="22"/>
         </w:rPr>
         <w:tab/>
       </w:r>
-      <w:proofErr w:type="spellStart"/>
-      <w:r>
-        <w:rPr>
-          <w:rFonts w:asciiTheme="minorHAnsi" w:hAnsiTheme="minorHAnsi" w:cstheme="minorHAnsi"/>
-          <w:sz w:val="22"/>
-          <w:szCs w:val="22"/>
-          <w:highlight w:val="green"/>
-        </w:rPr>
-        <w:t>Tallin</w:t>
-      </w:r>
-      <w:proofErr w:type="spellEnd"/>
-      <w:r>
-        <w:rPr>
-          <w:rFonts w:asciiTheme="minorHAnsi" w:hAnsiTheme="minorHAnsi" w:cstheme="minorHAnsi"/>
-          <w:sz w:val="22"/>
-          <w:szCs w:val="22"/>
-          <w:highlight w:val="green"/>
-        </w:rPr>
-        <w:t xml:space="preserve"> </w:t>
+      <w:r>
+        <w:rPr>
+          <w:rFonts w:asciiTheme="minorHAnsi" w:hAnsiTheme="minorHAnsi" w:cstheme="minorHAnsi"/>
+          <w:sz w:val="22"/>
+          <w:szCs w:val="22"/>
+        </w:rPr>
+        <w:t>missing modal annotation</w:t>
+      </w:r>
+    </w:p>
+    <w:p>
+      <w:pPr>
+        <w:spacing w:line="240" w:lineRule="auto"/>
+        <w:rPr>
+          <w:rFonts w:asciiTheme="minorHAnsi" w:hAnsiTheme="minorHAnsi" w:cstheme="minorHAnsi"/>
+          <w:sz w:val="22"/>
+          <w:szCs w:val="22"/>
+        </w:rPr>
+      </w:pPr>
+      <w:r>
+        <w:rPr>
+          <w:rFonts w:asciiTheme="minorHAnsi" w:hAnsiTheme="minorHAnsi" w:cstheme="minorHAnsi"/>
+          <w:sz w:val="22"/>
+          <w:szCs w:val="22"/>
+        </w:rPr>
+        <w:tab/>
       </w:r>
       <w:proofErr w:type="gramStart"/>
       <w:r>
@@ -2025,27 +2042,8 @@
           <w:rFonts w:asciiTheme="minorHAnsi" w:hAnsiTheme="minorHAnsi" w:cstheme="minorHAnsi"/>
           <w:sz w:val="22"/>
           <w:szCs w:val="22"/>
-          <w:highlight w:val="green"/>
-        </w:rPr>
-        <w:t>…</w:t>
-      </w:r>
-      <w:r>
-        <w:rPr>
-          <w:rFonts w:asciiTheme="minorHAnsi" w:hAnsiTheme="minorHAnsi" w:cstheme="minorHAnsi"/>
-          <w:sz w:val="22"/>
-          <w:szCs w:val="22"/>
-          <w:highlight w:val="green"/>
-        </w:rPr>
-        <w:t xml:space="preserve"> :</w:t>
-      </w:r>
-      <w:r>
-        <w:rPr>
-          <w:rFonts w:asciiTheme="minorHAnsi" w:hAnsiTheme="minorHAnsi" w:cstheme="minorHAnsi"/>
-          <w:sz w:val="22"/>
-          <w:szCs w:val="22"/>
-          <w:highlight w:val="green"/>
-        </w:rPr>
-        <w:t>refer</w:t>
+        </w:rPr>
+        <w:t>missing</w:t>
       </w:r>
       <w:proofErr w:type="gramEnd"/>
       <w:r>
@@ -2053,131 +2051,215 @@
           <w:rFonts w:asciiTheme="minorHAnsi" w:hAnsiTheme="minorHAnsi" w:cstheme="minorHAnsi"/>
           <w:sz w:val="22"/>
           <w:szCs w:val="22"/>
-          <w:highlight w:val="green"/>
-        </w:rPr>
-        <w:t>-number singular</w:t>
-      </w:r>
-      <w:r>
-        <w:rPr>
-          <w:rFonts w:asciiTheme="minorHAnsi" w:hAnsiTheme="minorHAnsi" w:cstheme="minorHAnsi"/>
-          <w:sz w:val="22"/>
-          <w:szCs w:val="22"/>
-          <w:highlight w:val="green"/>
-        </w:rPr>
-        <w:tab/>
-        <w:t xml:space="preserve">??? </w:t>
-      </w:r>
+        </w:rPr>
+        <w:t xml:space="preserve"> </w:t>
+      </w:r>
+      <w:proofErr w:type="spellStart"/>
+      <w:r>
+        <w:rPr>
+          <w:rFonts w:asciiTheme="minorHAnsi" w:hAnsiTheme="minorHAnsi" w:cstheme="minorHAnsi"/>
+          <w:sz w:val="22"/>
+          <w:szCs w:val="22"/>
+        </w:rPr>
+        <w:t>coref</w:t>
+      </w:r>
+      <w:proofErr w:type="spellEnd"/>
+      <w:r>
+        <w:rPr>
+          <w:rFonts w:asciiTheme="minorHAnsi" w:hAnsiTheme="minorHAnsi" w:cstheme="minorHAnsi"/>
+          <w:sz w:val="22"/>
+          <w:szCs w:val="22"/>
+        </w:rPr>
+        <w:t xml:space="preserve"> </w:t>
+      </w:r>
+      <w:r>
+        <w:rPr>
+          <w:rFonts w:asciiTheme="minorHAnsi" w:hAnsiTheme="minorHAnsi" w:cstheme="minorHAnsi"/>
+          <w:sz w:val="22"/>
+          <w:szCs w:val="22"/>
+        </w:rPr>
+        <w:t>publication</w:t>
+      </w:r>
+    </w:p>
+    <w:p>
+      <w:pPr>
+        <w:spacing w:line="240" w:lineRule="auto"/>
+        <w:rPr>
+          <w:rFonts w:asciiTheme="minorHAnsi" w:hAnsiTheme="minorHAnsi" w:cstheme="minorHAnsi"/>
+          <w:sz w:val="22"/>
+          <w:szCs w:val="22"/>
+        </w:rPr>
+      </w:pPr>
+      <w:r>
+        <w:rPr>
+          <w:rFonts w:asciiTheme="minorHAnsi" w:hAnsiTheme="minorHAnsi" w:cstheme="minorHAnsi"/>
+          <w:sz w:val="22"/>
+          <w:szCs w:val="22"/>
+        </w:rPr>
+        <w:t>--------------------------------------------------------------------------------------------------------------------------------------</w:t>
+      </w:r>
+    </w:p>
+    <w:p>
+      <w:pPr>
+        <w:spacing w:line="240" w:lineRule="auto"/>
+        <w:rPr>
+          <w:rFonts w:asciiTheme="minorHAnsi" w:hAnsiTheme="minorHAnsi" w:cstheme="minorHAnsi"/>
+          <w:b/>
+          <w:sz w:val="22"/>
+          <w:szCs w:val="22"/>
+        </w:rPr>
+      </w:pPr>
+      <w:proofErr w:type="spellStart"/>
+      <w:r>
+        <w:rPr>
+          <w:rFonts w:asciiTheme="minorHAnsi" w:hAnsiTheme="minorHAnsi" w:cstheme="minorHAnsi"/>
+          <w:b/>
+          <w:sz w:val="22"/>
+          <w:szCs w:val="22"/>
+        </w:rPr>
+        <w:t>s</w:t>
+      </w:r>
+      <w:r>
+        <w:rPr>
+          <w:rFonts w:asciiTheme="minorHAnsi" w:hAnsiTheme="minorHAnsi" w:cstheme="minorHAnsi"/>
+          <w:b/>
+          <w:sz w:val="22"/>
+          <w:szCs w:val="22"/>
+        </w:rPr>
+        <w:t>e</w:t>
+      </w:r>
+      <w:r>
+        <w:rPr>
+          <w:rFonts w:asciiTheme="minorHAnsi" w:hAnsiTheme="minorHAnsi" w:cstheme="minorHAnsi"/>
+          <w:b/>
+          <w:sz w:val="22"/>
+          <w:szCs w:val="22"/>
+        </w:rPr>
+        <w:t>nt5</w:t>
+      </w:r>
+      <w:proofErr w:type="spellEnd"/>
+    </w:p>
+    <w:p>
+      <w:pPr>
+        <w:spacing w:line="240" w:lineRule="auto"/>
+        <w:rPr>
+          <w:rFonts w:asciiTheme="minorHAnsi" w:hAnsiTheme="minorHAnsi" w:cstheme="minorHAnsi"/>
+          <w:b/>
+          <w:sz w:val="22"/>
+          <w:szCs w:val="22"/>
+        </w:rPr>
+      </w:pPr>
       <w:proofErr w:type="gramStart"/>
       <w:r>
         <w:rPr>
           <w:rFonts w:asciiTheme="minorHAnsi" w:hAnsiTheme="minorHAnsi" w:cstheme="minorHAnsi"/>
-          <w:sz w:val="22"/>
-          <w:szCs w:val="22"/>
-          <w:highlight w:val="green"/>
-        </w:rPr>
-        <w:t>should</w:t>
+          <w:b/>
+          <w:sz w:val="22"/>
+          <w:szCs w:val="22"/>
+        </w:rPr>
+        <w:t>sent-level</w:t>
       </w:r>
       <w:proofErr w:type="gramEnd"/>
-      <w:r>
-        <w:rPr>
-          <w:rFonts w:asciiTheme="minorHAnsi" w:hAnsiTheme="minorHAnsi" w:cstheme="minorHAnsi"/>
-          <w:sz w:val="22"/>
-          <w:szCs w:val="22"/>
-          <w:highlight w:val="green"/>
-        </w:rPr>
-        <w:t xml:space="preserve"> be there or n</w:t>
-      </w:r>
-      <w:r>
-        <w:rPr>
-          <w:rFonts w:asciiTheme="minorHAnsi" w:hAnsiTheme="minorHAnsi" w:cstheme="minorHAnsi"/>
-          <w:sz w:val="22"/>
-          <w:szCs w:val="22"/>
-          <w:highlight w:val="green"/>
-        </w:rPr>
-        <w:t>ot ???</w:t>
-      </w:r>
-      <w:r>
-        <w:rPr>
-          <w:rFonts w:asciiTheme="minorHAnsi" w:hAnsiTheme="minorHAnsi" w:cstheme="minorHAnsi"/>
-          <w:sz w:val="22"/>
-          <w:szCs w:val="22"/>
-          <w:highlight w:val="green"/>
-        </w:rPr>
-        <w:t xml:space="preserve"> … </w:t>
-      </w:r>
-      <w:proofErr w:type="gramStart"/>
-      <w:r>
-        <w:rPr>
-          <w:rFonts w:asciiTheme="minorHAnsi" w:hAnsiTheme="minorHAnsi" w:cstheme="minorHAnsi"/>
-          <w:sz w:val="22"/>
-          <w:szCs w:val="22"/>
-          <w:highlight w:val="green"/>
-        </w:rPr>
-        <w:t>k</w:t>
-      </w:r>
-      <w:proofErr w:type="gramEnd"/>
-      <w:r>
-        <w:rPr>
-          <w:rFonts w:asciiTheme="minorHAnsi" w:hAnsiTheme="minorHAnsi" w:cstheme="minorHAnsi"/>
-          <w:sz w:val="22"/>
-          <w:szCs w:val="22"/>
-          <w:highlight w:val="green"/>
-        </w:rPr>
-        <w:t xml:space="preserve"> </w:t>
-      </w:r>
-      <w:proofErr w:type="spellStart"/>
-      <w:r>
-        <w:rPr>
-          <w:rFonts w:asciiTheme="minorHAnsi" w:hAnsiTheme="minorHAnsi" w:cstheme="minorHAnsi"/>
-          <w:sz w:val="22"/>
-          <w:szCs w:val="22"/>
-          <w:highlight w:val="green"/>
-        </w:rPr>
-        <w:t>domluvě</w:t>
-      </w:r>
-      <w:proofErr w:type="spellEnd"/>
-      <w:r>
-        <w:rPr>
-          <w:rFonts w:asciiTheme="minorHAnsi" w:hAnsiTheme="minorHAnsi" w:cstheme="minorHAnsi"/>
-          <w:sz w:val="22"/>
-          <w:szCs w:val="22"/>
-          <w:highlight w:val="green"/>
-        </w:rPr>
-        <w:t>!!</w:t>
-      </w:r>
     </w:p>
     <w:p>
       <w:pPr>
         <w:spacing w:line="240" w:lineRule="auto"/>
         <w:rPr>
           <w:rFonts w:asciiTheme="minorHAnsi" w:hAnsiTheme="minorHAnsi" w:cstheme="minorHAnsi"/>
-          <w:b/>
-          <w:sz w:val="22"/>
-          <w:szCs w:val="22"/>
-        </w:rPr>
-      </w:pPr>
+          <w:i/>
+          <w:sz w:val="22"/>
+          <w:szCs w:val="22"/>
+        </w:rPr>
+      </w:pPr>
+      <w:r>
+        <w:rPr>
+          <w:rFonts w:asciiTheme="minorHAnsi" w:hAnsiTheme="minorHAnsi" w:cstheme="minorHAnsi"/>
+          <w:i/>
+          <w:sz w:val="22"/>
+          <w:szCs w:val="22"/>
+        </w:rPr>
+        <w:t>------------</w:t>
+      </w:r>
     </w:p>
     <w:p>
       <w:pPr>
         <w:spacing w:line="240" w:lineRule="auto"/>
         <w:rPr>
           <w:rFonts w:asciiTheme="minorHAnsi" w:hAnsiTheme="minorHAnsi" w:cstheme="minorHAnsi"/>
-          <w:b/>
-          <w:sz w:val="22"/>
-          <w:szCs w:val="22"/>
-        </w:rPr>
-      </w:pPr>
-      <w:proofErr w:type="gramStart"/>
-      <w:r>
-        <w:rPr>
-          <w:rFonts w:asciiTheme="minorHAnsi" w:hAnsiTheme="minorHAnsi" w:cstheme="minorHAnsi"/>
-          <w:b/>
-          <w:sz w:val="22"/>
-          <w:szCs w:val="22"/>
-        </w:rPr>
-        <w:t>doc-level</w:t>
-      </w:r>
-      <w:proofErr w:type="gramEnd"/>
+          <w:sz w:val="22"/>
+          <w:szCs w:val="22"/>
+        </w:rPr>
+      </w:pPr>
+      <w:r>
+        <w:rPr>
+          <w:rFonts w:asciiTheme="minorHAnsi" w:hAnsiTheme="minorHAnsi" w:cstheme="minorHAnsi"/>
+          <w:sz w:val="22"/>
+          <w:szCs w:val="22"/>
+        </w:rPr>
+        <w:t xml:space="preserve">V </w:t>
+      </w:r>
+      <w:proofErr w:type="spellStart"/>
+      <w:r>
+        <w:rPr>
+          <w:rFonts w:asciiTheme="minorHAnsi" w:hAnsiTheme="minorHAnsi" w:cstheme="minorHAnsi"/>
+          <w:sz w:val="22"/>
+          <w:szCs w:val="22"/>
+        </w:rPr>
+        <w:t>nedělních</w:t>
+      </w:r>
+      <w:proofErr w:type="spellEnd"/>
+      <w:r>
+        <w:rPr>
+          <w:rFonts w:asciiTheme="minorHAnsi" w:hAnsiTheme="minorHAnsi" w:cstheme="minorHAnsi"/>
+          <w:sz w:val="22"/>
+          <w:szCs w:val="22"/>
+        </w:rPr>
+        <w:t xml:space="preserve"> </w:t>
+      </w:r>
+      <w:proofErr w:type="spellStart"/>
+      <w:r>
+        <w:rPr>
+          <w:rFonts w:asciiTheme="minorHAnsi" w:hAnsiTheme="minorHAnsi" w:cstheme="minorHAnsi"/>
+          <w:sz w:val="22"/>
+          <w:szCs w:val="22"/>
+        </w:rPr>
+        <w:t>volbách</w:t>
+      </w:r>
+      <w:proofErr w:type="spellEnd"/>
+      <w:r>
+        <w:rPr>
+          <w:rFonts w:asciiTheme="minorHAnsi" w:hAnsiTheme="minorHAnsi" w:cstheme="minorHAnsi"/>
+          <w:sz w:val="22"/>
+          <w:szCs w:val="22"/>
+        </w:rPr>
+        <w:t xml:space="preserve"> (</w:t>
+      </w:r>
+      <w:proofErr w:type="spellStart"/>
+      <w:r>
+        <w:rPr>
+          <w:rFonts w:asciiTheme="minorHAnsi" w:hAnsiTheme="minorHAnsi" w:cstheme="minorHAnsi"/>
+          <w:sz w:val="22"/>
+          <w:szCs w:val="22"/>
+        </w:rPr>
+        <w:t>volit</w:t>
+      </w:r>
+      <w:proofErr w:type="spellEnd"/>
+      <w:r>
+        <w:rPr>
+          <w:rFonts w:asciiTheme="minorHAnsi" w:hAnsiTheme="minorHAnsi" w:cstheme="minorHAnsi"/>
+          <w:sz w:val="22"/>
+          <w:szCs w:val="22"/>
+        </w:rPr>
+        <w:t>-001</w:t>
+      </w:r>
+      <w:r>
+        <w:rPr>
+          <w:rFonts w:asciiTheme="minorHAnsi" w:hAnsiTheme="minorHAnsi" w:cstheme="minorHAnsi"/>
+          <w:sz w:val="22"/>
+          <w:szCs w:val="22"/>
+        </w:rPr>
+        <w:t xml:space="preserve">) … </w:t>
+      </w:r>
     </w:p>
     <w:p>
       <w:pPr>
@@ -2188,284 +2270,6 @@
           <w:szCs w:val="22"/>
         </w:rPr>
       </w:pPr>
-      <w:proofErr w:type="spellStart"/>
-      <w:r>
-        <w:rPr>
-          <w:rFonts w:asciiTheme="minorHAnsi" w:hAnsiTheme="minorHAnsi" w:cstheme="minorHAnsi"/>
-          <w:sz w:val="22"/>
-          <w:szCs w:val="22"/>
-        </w:rPr>
-        <w:t>ŠZ</w:t>
-      </w:r>
-      <w:proofErr w:type="spellEnd"/>
-      <w:r>
-        <w:rPr>
-          <w:rFonts w:asciiTheme="minorHAnsi" w:hAnsiTheme="minorHAnsi" w:cstheme="minorHAnsi"/>
-          <w:sz w:val="22"/>
-          <w:szCs w:val="22"/>
-        </w:rPr>
-        <w:tab/>
-      </w:r>
-      <w:r>
-        <w:rPr>
-          <w:rFonts w:asciiTheme="minorHAnsi" w:hAnsiTheme="minorHAnsi" w:cstheme="minorHAnsi"/>
-          <w:sz w:val="22"/>
-          <w:szCs w:val="22"/>
-        </w:rPr>
-        <w:t>missing modal annotation</w:t>
-      </w:r>
-    </w:p>
-    <w:p>
-      <w:pPr>
-        <w:spacing w:line="240" w:lineRule="auto"/>
-        <w:rPr>
-          <w:rFonts w:asciiTheme="minorHAnsi" w:hAnsiTheme="minorHAnsi" w:cstheme="minorHAnsi"/>
-          <w:sz w:val="22"/>
-          <w:szCs w:val="22"/>
-        </w:rPr>
-      </w:pPr>
-      <w:r>
-        <w:rPr>
-          <w:rFonts w:asciiTheme="minorHAnsi" w:hAnsiTheme="minorHAnsi" w:cstheme="minorHAnsi"/>
-          <w:sz w:val="22"/>
-          <w:szCs w:val="22"/>
-        </w:rPr>
-        <w:tab/>
-      </w:r>
-      <w:proofErr w:type="gramStart"/>
-      <w:r>
-        <w:rPr>
-          <w:rFonts w:asciiTheme="minorHAnsi" w:hAnsiTheme="minorHAnsi" w:cstheme="minorHAnsi"/>
-          <w:sz w:val="22"/>
-          <w:szCs w:val="22"/>
-        </w:rPr>
-        <w:t>missing</w:t>
-      </w:r>
-      <w:proofErr w:type="gramEnd"/>
-      <w:r>
-        <w:rPr>
-          <w:rFonts w:asciiTheme="minorHAnsi" w:hAnsiTheme="minorHAnsi" w:cstheme="minorHAnsi"/>
-          <w:sz w:val="22"/>
-          <w:szCs w:val="22"/>
-        </w:rPr>
-        <w:t xml:space="preserve"> </w:t>
-      </w:r>
-      <w:proofErr w:type="spellStart"/>
-      <w:r>
-        <w:rPr>
-          <w:rFonts w:asciiTheme="minorHAnsi" w:hAnsiTheme="minorHAnsi" w:cstheme="minorHAnsi"/>
-          <w:sz w:val="22"/>
-          <w:szCs w:val="22"/>
-        </w:rPr>
-        <w:t>coref</w:t>
-      </w:r>
-      <w:proofErr w:type="spellEnd"/>
-      <w:r>
-        <w:rPr>
-          <w:rFonts w:asciiTheme="minorHAnsi" w:hAnsiTheme="minorHAnsi" w:cstheme="minorHAnsi"/>
-          <w:sz w:val="22"/>
-          <w:szCs w:val="22"/>
-        </w:rPr>
-        <w:t xml:space="preserve"> </w:t>
-      </w:r>
-      <w:r>
-        <w:rPr>
-          <w:rFonts w:asciiTheme="minorHAnsi" w:hAnsiTheme="minorHAnsi" w:cstheme="minorHAnsi"/>
-          <w:sz w:val="22"/>
-          <w:szCs w:val="22"/>
-        </w:rPr>
-        <w:t>publication</w:t>
-      </w:r>
-    </w:p>
-    <w:p>
-      <w:pPr>
-        <w:spacing w:line="240" w:lineRule="auto"/>
-        <w:rPr>
-          <w:rFonts w:asciiTheme="minorHAnsi" w:hAnsiTheme="minorHAnsi" w:cstheme="minorHAnsi"/>
-          <w:sz w:val="22"/>
-          <w:szCs w:val="22"/>
-        </w:rPr>
-      </w:pPr>
-      <w:r>
-        <w:rPr>
-          <w:rFonts w:asciiTheme="minorHAnsi" w:hAnsiTheme="minorHAnsi" w:cstheme="minorHAnsi"/>
-          <w:sz w:val="22"/>
-          <w:szCs w:val="22"/>
-        </w:rPr>
-        <w:t>--------------------------------------------------------------------------------------------------------------------------------------</w:t>
-      </w:r>
-    </w:p>
-    <w:p>
-      <w:pPr>
-        <w:spacing w:line="240" w:lineRule="auto"/>
-        <w:rPr>
-          <w:rFonts w:asciiTheme="minorHAnsi" w:hAnsiTheme="minorHAnsi" w:cstheme="minorHAnsi"/>
-          <w:b/>
-          <w:sz w:val="22"/>
-          <w:szCs w:val="22"/>
-        </w:rPr>
-      </w:pPr>
-      <w:proofErr w:type="spellStart"/>
-      <w:r>
-        <w:rPr>
-          <w:rFonts w:asciiTheme="minorHAnsi" w:hAnsiTheme="minorHAnsi" w:cstheme="minorHAnsi"/>
-          <w:b/>
-          <w:sz w:val="22"/>
-          <w:szCs w:val="22"/>
-        </w:rPr>
-        <w:t>s</w:t>
-      </w:r>
-      <w:r>
-        <w:rPr>
-          <w:rFonts w:asciiTheme="minorHAnsi" w:hAnsiTheme="minorHAnsi" w:cstheme="minorHAnsi"/>
-          <w:b/>
-          <w:sz w:val="22"/>
-          <w:szCs w:val="22"/>
-        </w:rPr>
-        <w:t>e</w:t>
-      </w:r>
-      <w:r>
-        <w:rPr>
-          <w:rFonts w:asciiTheme="minorHAnsi" w:hAnsiTheme="minorHAnsi" w:cstheme="minorHAnsi"/>
-          <w:b/>
-          <w:sz w:val="22"/>
-          <w:szCs w:val="22"/>
-        </w:rPr>
-        <w:t>nt5</w:t>
-      </w:r>
-      <w:proofErr w:type="spellEnd"/>
-    </w:p>
-    <w:p>
-      <w:pPr>
-        <w:spacing w:line="240" w:lineRule="auto"/>
-        <w:rPr>
-          <w:rFonts w:asciiTheme="minorHAnsi" w:hAnsiTheme="minorHAnsi" w:cstheme="minorHAnsi"/>
-          <w:b/>
-          <w:sz w:val="22"/>
-          <w:szCs w:val="22"/>
-        </w:rPr>
-      </w:pPr>
-      <w:proofErr w:type="gramStart"/>
-      <w:r>
-        <w:rPr>
-          <w:rFonts w:asciiTheme="minorHAnsi" w:hAnsiTheme="minorHAnsi" w:cstheme="minorHAnsi"/>
-          <w:b/>
-          <w:sz w:val="22"/>
-          <w:szCs w:val="22"/>
-        </w:rPr>
-        <w:t>sent-level</w:t>
-      </w:r>
-      <w:proofErr w:type="gramEnd"/>
-    </w:p>
-    <w:p>
-      <w:pPr>
-        <w:spacing w:line="240" w:lineRule="auto"/>
-        <w:rPr>
-          <w:rFonts w:asciiTheme="minorHAnsi" w:hAnsiTheme="minorHAnsi" w:cstheme="minorHAnsi"/>
-          <w:i/>
-          <w:sz w:val="22"/>
-          <w:szCs w:val="22"/>
-        </w:rPr>
-      </w:pPr>
-      <w:r>
-        <w:rPr>
-          <w:rFonts w:asciiTheme="minorHAnsi" w:hAnsiTheme="minorHAnsi" w:cstheme="minorHAnsi"/>
-          <w:i/>
-          <w:sz w:val="22"/>
-          <w:szCs w:val="22"/>
-        </w:rPr>
-        <w:t>------------</w:t>
-      </w:r>
-    </w:p>
-    <w:p>
-      <w:pPr>
-        <w:spacing w:line="240" w:lineRule="auto"/>
-        <w:rPr>
-          <w:rFonts w:asciiTheme="minorHAnsi" w:hAnsiTheme="minorHAnsi" w:cstheme="minorHAnsi"/>
-          <w:sz w:val="22"/>
-          <w:szCs w:val="22"/>
-        </w:rPr>
-      </w:pPr>
-      <w:r>
-        <w:rPr>
-          <w:rFonts w:asciiTheme="minorHAnsi" w:hAnsiTheme="minorHAnsi" w:cstheme="minorHAnsi"/>
-          <w:sz w:val="22"/>
-          <w:szCs w:val="22"/>
-        </w:rPr>
-        <w:t xml:space="preserve">V </w:t>
-      </w:r>
-      <w:proofErr w:type="spellStart"/>
-      <w:r>
-        <w:rPr>
-          <w:rFonts w:asciiTheme="minorHAnsi" w:hAnsiTheme="minorHAnsi" w:cstheme="minorHAnsi"/>
-          <w:sz w:val="22"/>
-          <w:szCs w:val="22"/>
-        </w:rPr>
-        <w:t>nedělních</w:t>
-      </w:r>
-      <w:proofErr w:type="spellEnd"/>
-      <w:r>
-        <w:rPr>
-          <w:rFonts w:asciiTheme="minorHAnsi" w:hAnsiTheme="minorHAnsi" w:cstheme="minorHAnsi"/>
-          <w:sz w:val="22"/>
-          <w:szCs w:val="22"/>
-        </w:rPr>
-        <w:t xml:space="preserve"> </w:t>
-      </w:r>
-      <w:proofErr w:type="spellStart"/>
-      <w:r>
-        <w:rPr>
-          <w:rFonts w:asciiTheme="minorHAnsi" w:hAnsiTheme="minorHAnsi" w:cstheme="minorHAnsi"/>
-          <w:sz w:val="22"/>
-          <w:szCs w:val="22"/>
-        </w:rPr>
-        <w:t>volbách</w:t>
-      </w:r>
-      <w:proofErr w:type="spellEnd"/>
-      <w:r>
-        <w:rPr>
-          <w:rFonts w:asciiTheme="minorHAnsi" w:hAnsiTheme="minorHAnsi" w:cstheme="minorHAnsi"/>
-          <w:sz w:val="22"/>
-          <w:szCs w:val="22"/>
-        </w:rPr>
-        <w:t xml:space="preserve"> (</w:t>
-      </w:r>
-      <w:proofErr w:type="spellStart"/>
-      <w:r>
-        <w:rPr>
-          <w:rFonts w:asciiTheme="minorHAnsi" w:hAnsiTheme="minorHAnsi" w:cstheme="minorHAnsi"/>
-          <w:sz w:val="22"/>
-          <w:szCs w:val="22"/>
-        </w:rPr>
-        <w:t>volit</w:t>
-      </w:r>
-      <w:proofErr w:type="spellEnd"/>
-      <w:r>
-        <w:rPr>
-          <w:rFonts w:asciiTheme="minorHAnsi" w:hAnsiTheme="minorHAnsi" w:cstheme="minorHAnsi"/>
-          <w:sz w:val="22"/>
-          <w:szCs w:val="22"/>
-        </w:rPr>
-        <w:t>-001</w:t>
-      </w:r>
-      <w:r>
-        <w:rPr>
-          <w:rFonts w:asciiTheme="minorHAnsi" w:hAnsiTheme="minorHAnsi" w:cstheme="minorHAnsi"/>
-          <w:sz w:val="22"/>
-          <w:szCs w:val="22"/>
-        </w:rPr>
-        <w:t xml:space="preserve">) … </w:t>
-      </w:r>
-    </w:p>
-    <w:p>
-      <w:pPr>
-        <w:spacing w:line="240" w:lineRule="auto"/>
-        <w:rPr>
-          <w:rFonts w:asciiTheme="minorHAnsi" w:hAnsiTheme="minorHAnsi" w:cstheme="minorHAnsi"/>
-          <w:sz w:val="22"/>
-          <w:szCs w:val="22"/>
-        </w:rPr>
-      </w:pPr>
       <w:r>
         <w:rPr>
           <w:rFonts w:asciiTheme="minorHAnsi" w:hAnsiTheme="minorHAnsi" w:cstheme="minorHAnsi"/>
@@ -2476,18 +2280,16 @@
         <w:t xml:space="preserve">ML …. </w:t>
       </w:r>
       <w:proofErr w:type="spellStart"/>
-      <w:proofErr w:type="gramStart"/>
-      <w:r>
-        <w:rPr>
-          <w:rFonts w:asciiTheme="minorHAnsi" w:hAnsiTheme="minorHAnsi" w:cstheme="minorHAnsi"/>
-          <w:sz w:val="22"/>
-          <w:szCs w:val="22"/>
-          <w:highlight w:val="red"/>
-        </w:rPr>
-        <w:t>dopllněn</w:t>
-      </w:r>
-      <w:proofErr w:type="spellEnd"/>
-      <w:proofErr w:type="gramEnd"/>
+      <w:r>
+        <w:rPr>
+          <w:rFonts w:asciiTheme="minorHAnsi" w:hAnsiTheme="minorHAnsi" w:cstheme="minorHAnsi"/>
+          <w:sz w:val="22"/>
+          <w:szCs w:val="22"/>
+          <w:highlight w:val="red"/>
+        </w:rPr>
+        <w:t>doplněn</w:t>
+      </w:r>
+      <w:proofErr w:type="spellEnd"/>
       <w:r>
         <w:rPr>
           <w:rFonts w:asciiTheme="minorHAnsi" w:hAnsiTheme="minorHAnsi" w:cstheme="minorHAnsi"/>
@@ -2515,7 +2317,36 @@
           <w:szCs w:val="22"/>
           <w:highlight w:val="red"/>
         </w:rPr>
-        <w:t xml:space="preserve"> (person)</w:t>
+        <w:t xml:space="preserve"> (person</w:t>
+      </w:r>
+      <w:r>
+        <w:rPr>
+          <w:rFonts w:asciiTheme="minorHAnsi" w:hAnsiTheme="minorHAnsi" w:cstheme="minorHAnsi"/>
+          <w:sz w:val="22"/>
+          <w:szCs w:val="22"/>
+          <w:highlight w:val="red"/>
+        </w:rPr>
+        <w:t xml:space="preserve"> = </w:t>
+      </w:r>
+      <w:proofErr w:type="spellStart"/>
+      <w:r>
+        <w:rPr>
+          <w:rFonts w:asciiTheme="minorHAnsi" w:hAnsiTheme="minorHAnsi" w:cstheme="minorHAnsi"/>
+          <w:sz w:val="22"/>
+          <w:szCs w:val="22"/>
+          <w:highlight w:val="red"/>
+        </w:rPr>
+        <w:t>Estonci</w:t>
+      </w:r>
+      <w:proofErr w:type="spellEnd"/>
+      <w:r>
+        <w:rPr>
+          <w:rFonts w:asciiTheme="minorHAnsi" w:hAnsiTheme="minorHAnsi" w:cstheme="minorHAnsi"/>
+          <w:sz w:val="22"/>
+          <w:szCs w:val="22"/>
+          <w:highlight w:val="red"/>
+        </w:rPr>
+        <w:t>)</w:t>
       </w:r>
     </w:p>
     <w:p>
@@ -2828,7 +2659,6 @@
           <w:sz w:val="22"/>
           <w:szCs w:val="22"/>
         </w:rPr>
-        <w:lastRenderedPageBreak/>
         <w:t xml:space="preserve">   </w:t>
       </w:r>
       <w:proofErr w:type="gramStart"/>
@@ -3055,6 +2885,7 @@
           <w:sz w:val="22"/>
           <w:szCs w:val="22"/>
         </w:rPr>
+        <w:lastRenderedPageBreak/>
         <w:t>opačně</w:t>
       </w:r>
       <w:proofErr w:type="spellEnd"/>
@@ -3411,38 +3242,6 @@
           <w:rFonts w:asciiTheme="minorHAnsi" w:hAnsiTheme="minorHAnsi" w:cstheme="minorHAnsi"/>
           <w:sz w:val="22"/>
           <w:szCs w:val="22"/>
-          <w:highlight w:val="red"/>
-        </w:rPr>
-      </w:pPr>
-      <w:proofErr w:type="gramStart"/>
-      <w:r>
-        <w:rPr>
-          <w:rFonts w:asciiTheme="minorHAnsi" w:hAnsiTheme="minorHAnsi" w:cstheme="minorHAnsi"/>
-          <w:sz w:val="22"/>
-          <w:szCs w:val="22"/>
-          <w:highlight w:val="red"/>
-        </w:rPr>
-        <w:t>:refer</w:t>
-      </w:r>
-      <w:proofErr w:type="gramEnd"/>
-      <w:r>
-        <w:rPr>
-          <w:rFonts w:asciiTheme="minorHAnsi" w:hAnsiTheme="minorHAnsi" w:cstheme="minorHAnsi"/>
-          <w:sz w:val="22"/>
-          <w:szCs w:val="22"/>
-          <w:highlight w:val="red"/>
-        </w:rPr>
-        <w:t>-number plural</w:t>
-      </w:r>
-    </w:p>
-    <w:p>
-      <w:pPr>
-        <w:spacing w:line="240" w:lineRule="auto"/>
-        <w:ind w:left="2160" w:firstLine="720"/>
-        <w:rPr>
-          <w:rFonts w:asciiTheme="minorHAnsi" w:hAnsiTheme="minorHAnsi" w:cstheme="minorHAnsi"/>
-          <w:sz w:val="22"/>
-          <w:szCs w:val="22"/>
         </w:rPr>
       </w:pPr>
       <w:proofErr w:type="gramStart"/>
@@ -3783,16 +3582,16 @@
           <w:rFonts w:asciiTheme="minorHAnsi" w:hAnsiTheme="minorHAnsi" w:cstheme="minorHAnsi"/>
           <w:sz w:val="22"/>
           <w:szCs w:val="22"/>
-          <w:highlight w:val="green"/>
-        </w:rPr>
-      </w:pPr>
-      <w:proofErr w:type="spellStart"/>
-      <w:r>
-        <w:rPr>
-          <w:rFonts w:asciiTheme="minorHAnsi" w:hAnsiTheme="minorHAnsi" w:cstheme="minorHAnsi"/>
-          <w:sz w:val="22"/>
-          <w:szCs w:val="22"/>
-          <w:highlight w:val="green"/>
+          <w:highlight w:val="yellow"/>
+        </w:rPr>
+      </w:pPr>
+      <w:proofErr w:type="spellStart"/>
+      <w:r>
+        <w:rPr>
+          <w:rFonts w:asciiTheme="minorHAnsi" w:hAnsiTheme="minorHAnsi" w:cstheme="minorHAnsi"/>
+          <w:sz w:val="22"/>
+          <w:szCs w:val="22"/>
+          <w:highlight w:val="yellow"/>
         </w:rPr>
         <w:t>DZ</w:t>
       </w:r>
@@ -3802,7 +3601,7 @@
           <w:rFonts w:asciiTheme="minorHAnsi" w:hAnsiTheme="minorHAnsi" w:cstheme="minorHAnsi"/>
           <w:sz w:val="22"/>
           <w:szCs w:val="22"/>
-          <w:highlight w:val="green"/>
+          <w:highlight w:val="yellow"/>
         </w:rPr>
         <w:tab/>
       </w:r>
@@ -3813,7 +3612,7 @@
           <w:rFonts w:asciiTheme="minorHAnsi" w:hAnsiTheme="minorHAnsi" w:cstheme="minorHAnsi"/>
           <w:sz w:val="22"/>
           <w:szCs w:val="22"/>
-          <w:highlight w:val="green"/>
+          <w:highlight w:val="yellow"/>
         </w:rPr>
         <w:t>hlas</w:t>
       </w:r>
@@ -3823,7 +3622,7 @@
           <w:rFonts w:asciiTheme="minorHAnsi" w:hAnsiTheme="minorHAnsi" w:cstheme="minorHAnsi"/>
           <w:sz w:val="22"/>
           <w:szCs w:val="22"/>
-          <w:highlight w:val="green"/>
+          <w:highlight w:val="yellow"/>
         </w:rPr>
         <w:t xml:space="preserve"> :wiki</w:t>
       </w:r>
@@ -3833,7 +3632,7 @@
           <w:rFonts w:asciiTheme="minorHAnsi" w:hAnsiTheme="minorHAnsi" w:cstheme="minorHAnsi"/>
           <w:sz w:val="22"/>
           <w:szCs w:val="22"/>
-          <w:highlight w:val="green"/>
+          <w:highlight w:val="yellow"/>
         </w:rPr>
         <w:t xml:space="preserve"> "</w:t>
       </w:r>
@@ -3843,7 +3642,7 @@
           <w:rFonts w:asciiTheme="minorHAnsi" w:hAnsiTheme="minorHAnsi" w:cstheme="minorHAnsi"/>
           <w:sz w:val="22"/>
           <w:szCs w:val="22"/>
-          <w:highlight w:val="green"/>
+          <w:highlight w:val="yellow"/>
         </w:rPr>
         <w:t>Q189760</w:t>
       </w:r>
@@ -3853,28 +3652,9 @@
           <w:rFonts w:asciiTheme="minorHAnsi" w:hAnsiTheme="minorHAnsi" w:cstheme="minorHAnsi"/>
           <w:sz w:val="22"/>
           <w:szCs w:val="22"/>
-          <w:highlight w:val="green"/>
-        </w:rPr>
-        <w:t>" (</w:t>
-      </w:r>
-      <w:r>
-        <w:rPr>
-          <w:rFonts w:asciiTheme="minorHAnsi" w:hAnsiTheme="minorHAnsi" w:cstheme="minorHAnsi"/>
-          <w:color w:val="FF0000"/>
-          <w:sz w:val="22"/>
-          <w:szCs w:val="22"/>
-          <w:highlight w:val="green"/>
-        </w:rPr>
-        <w:t>voting</w:t>
-      </w:r>
-      <w:r>
-        <w:rPr>
-          <w:rFonts w:asciiTheme="minorHAnsi" w:hAnsiTheme="minorHAnsi" w:cstheme="minorHAnsi"/>
-          <w:sz w:val="22"/>
-          <w:szCs w:val="22"/>
-          <w:highlight w:val="green"/>
-        </w:rPr>
-        <w:t>)</w:t>
+          <w:highlight w:val="yellow"/>
+        </w:rPr>
+        <w:t>" (voting)</w:t>
       </w:r>
     </w:p>
     <w:p>
@@ -3891,7 +3671,7 @@
           <w:rFonts w:asciiTheme="minorHAnsi" w:hAnsiTheme="minorHAnsi" w:cstheme="minorHAnsi"/>
           <w:sz w:val="22"/>
           <w:szCs w:val="22"/>
-          <w:highlight w:val="green"/>
+          <w:highlight w:val="yellow"/>
         </w:rPr>
         <w:t xml:space="preserve">ML </w:t>
       </w:r>
@@ -3900,7 +3680,7 @@
           <w:rFonts w:asciiTheme="minorHAnsi" w:hAnsiTheme="minorHAnsi" w:cstheme="minorHAnsi"/>
           <w:sz w:val="22"/>
           <w:szCs w:val="22"/>
-          <w:highlight w:val="green"/>
+          <w:highlight w:val="yellow"/>
         </w:rPr>
         <w:tab/>
       </w:r>
@@ -3911,7 +3691,7 @@
           <w:rFonts w:asciiTheme="minorHAnsi" w:hAnsiTheme="minorHAnsi" w:cstheme="minorHAnsi"/>
           <w:sz w:val="22"/>
           <w:szCs w:val="22"/>
-          <w:highlight w:val="green"/>
+          <w:highlight w:val="yellow"/>
         </w:rPr>
         <w:t>hlas</w:t>
       </w:r>
@@ -3921,7 +3701,7 @@
           <w:rFonts w:asciiTheme="minorHAnsi" w:hAnsiTheme="minorHAnsi" w:cstheme="minorHAnsi"/>
           <w:sz w:val="22"/>
           <w:szCs w:val="22"/>
-          <w:highlight w:val="green"/>
+          <w:highlight w:val="yellow"/>
         </w:rPr>
         <w:t xml:space="preserve"> :wiki</w:t>
       </w:r>
@@ -3931,16 +3711,16 @@
           <w:rFonts w:asciiTheme="minorHAnsi" w:hAnsiTheme="minorHAnsi" w:cstheme="minorHAnsi"/>
           <w:sz w:val="22"/>
           <w:szCs w:val="22"/>
-          <w:highlight w:val="green"/>
-        </w:rPr>
-        <w:t xml:space="preserve"> </w:t>
-      </w:r>
-      <w:r>
-        <w:rPr>
-          <w:rFonts w:asciiTheme="minorHAnsi" w:hAnsiTheme="minorHAnsi" w:cstheme="minorHAnsi"/>
-          <w:sz w:val="22"/>
-          <w:szCs w:val="22"/>
-          <w:highlight w:val="green"/>
+          <w:highlight w:val="yellow"/>
+        </w:rPr>
+        <w:t xml:space="preserve"> </w:t>
+      </w:r>
+      <w:r>
+        <w:rPr>
+          <w:rFonts w:asciiTheme="minorHAnsi" w:hAnsiTheme="minorHAnsi" w:cstheme="minorHAnsi"/>
+          <w:sz w:val="22"/>
+          <w:szCs w:val="22"/>
+          <w:highlight w:val="yellow"/>
         </w:rPr>
         <w:t>"</w:t>
       </w:r>
@@ -3950,7 +3730,7 @@
           <w:rFonts w:asciiTheme="minorHAnsi" w:hAnsiTheme="minorHAnsi" w:cstheme="minorHAnsi"/>
           <w:sz w:val="22"/>
           <w:szCs w:val="22"/>
-          <w:highlight w:val="green"/>
+          <w:highlight w:val="yellow"/>
         </w:rPr>
         <w:t>Q1306135</w:t>
       </w:r>
@@ -3960,7 +3740,7 @@
           <w:rFonts w:asciiTheme="minorHAnsi" w:hAnsiTheme="minorHAnsi" w:cstheme="minorHAnsi"/>
           <w:sz w:val="22"/>
           <w:szCs w:val="22"/>
-          <w:highlight w:val="green"/>
+          <w:highlight w:val="yellow"/>
         </w:rPr>
         <w:t>"</w:t>
       </w:r>
@@ -3969,7 +3749,7 @@
           <w:rFonts w:asciiTheme="minorHAnsi" w:hAnsiTheme="minorHAnsi" w:cstheme="minorHAnsi"/>
           <w:sz w:val="22"/>
           <w:szCs w:val="22"/>
-          <w:highlight w:val="green"/>
+          <w:highlight w:val="yellow"/>
         </w:rPr>
         <w:t xml:space="preserve"> (vote)</w:t>
       </w:r>
@@ -4161,102 +3941,6 @@
           <w:szCs w:val="22"/>
         </w:rPr>
       </w:pPr>
-    </w:p>
-    <w:p>
-      <w:pPr>
-        <w:spacing w:line="240" w:lineRule="auto"/>
-        <w:rPr>
-          <w:rFonts w:asciiTheme="minorHAnsi" w:hAnsiTheme="minorHAnsi" w:cstheme="minorHAnsi"/>
-          <w:sz w:val="22"/>
-          <w:szCs w:val="22"/>
-        </w:rPr>
-      </w:pPr>
-      <w:r>
-        <w:rPr>
-          <w:rFonts w:asciiTheme="minorHAnsi" w:hAnsiTheme="minorHAnsi" w:cstheme="minorHAnsi"/>
-          <w:sz w:val="22"/>
-          <w:szCs w:val="22"/>
-        </w:rPr>
-        <w:t>------------</w:t>
-      </w:r>
-    </w:p>
-    <w:p>
-      <w:pPr>
-        <w:spacing w:line="240" w:lineRule="auto"/>
-        <w:rPr>
-          <w:rFonts w:asciiTheme="minorHAnsi" w:hAnsiTheme="minorHAnsi" w:cstheme="minorHAnsi"/>
-          <w:sz w:val="22"/>
-          <w:szCs w:val="22"/>
-        </w:rPr>
-      </w:pPr>
-      <w:proofErr w:type="spellStart"/>
-      <w:proofErr w:type="gramStart"/>
-      <w:r>
-        <w:rPr>
-          <w:rFonts w:asciiTheme="minorHAnsi" w:hAnsiTheme="minorHAnsi" w:cstheme="minorHAnsi"/>
-          <w:i/>
-          <w:sz w:val="22"/>
-          <w:szCs w:val="22"/>
-        </w:rPr>
-        <w:t>získat</w:t>
-      </w:r>
-      <w:proofErr w:type="spellEnd"/>
-      <w:proofErr w:type="gramEnd"/>
-      <w:r>
-        <w:rPr>
-          <w:rFonts w:asciiTheme="minorHAnsi" w:hAnsiTheme="minorHAnsi" w:cstheme="minorHAnsi"/>
-          <w:sz w:val="22"/>
-          <w:szCs w:val="22"/>
-        </w:rPr>
-        <w:t xml:space="preserve"> … </w:t>
-      </w:r>
-      <w:proofErr w:type="spellStart"/>
-      <w:r>
-        <w:rPr>
-          <w:rFonts w:asciiTheme="minorHAnsi" w:hAnsiTheme="minorHAnsi" w:cstheme="minorHAnsi"/>
-          <w:sz w:val="22"/>
-          <w:szCs w:val="22"/>
-        </w:rPr>
-        <w:t>Šárka</w:t>
-      </w:r>
-      <w:proofErr w:type="spellEnd"/>
-      <w:r>
-        <w:rPr>
-          <w:rFonts w:asciiTheme="minorHAnsi" w:hAnsiTheme="minorHAnsi" w:cstheme="minorHAnsi"/>
-          <w:sz w:val="22"/>
-          <w:szCs w:val="22"/>
-        </w:rPr>
-        <w:t xml:space="preserve"> </w:t>
-      </w:r>
-      <w:r>
-        <w:rPr>
-          <w:rFonts w:asciiTheme="minorHAnsi" w:hAnsiTheme="minorHAnsi" w:cstheme="minorHAnsi"/>
-          <w:sz w:val="22"/>
-          <w:szCs w:val="22"/>
-          <w:highlight w:val="red"/>
-        </w:rPr>
-        <w:t xml:space="preserve">:reference-number plural u </w:t>
-      </w:r>
-      <w:proofErr w:type="spellStart"/>
-      <w:r>
-        <w:rPr>
-          <w:rFonts w:asciiTheme="minorHAnsi" w:hAnsiTheme="minorHAnsi" w:cstheme="minorHAnsi"/>
-          <w:sz w:val="22"/>
-          <w:szCs w:val="22"/>
-          <w:highlight w:val="red"/>
-        </w:rPr>
-        <w:t>slovesa</w:t>
-      </w:r>
-      <w:proofErr w:type="spellEnd"/>
-      <w:r>
-        <w:rPr>
-          <w:rFonts w:asciiTheme="minorHAnsi" w:hAnsiTheme="minorHAnsi" w:cstheme="minorHAnsi"/>
-          <w:sz w:val="22"/>
-          <w:szCs w:val="22"/>
-          <w:highlight w:val="red"/>
-        </w:rPr>
-        <w:t xml:space="preserve"> ???</w:t>
-      </w:r>
     </w:p>
     <w:p>
       <w:pPr>
@@ -4337,15 +4021,15 @@
           <w:rFonts w:asciiTheme="minorHAnsi" w:hAnsiTheme="minorHAnsi" w:cstheme="minorHAnsi"/>
           <w:sz w:val="22"/>
           <w:szCs w:val="22"/>
-          <w:highlight w:val="green"/>
-        </w:rPr>
-      </w:pPr>
-      <w:r>
-        <w:rPr>
-          <w:rFonts w:asciiTheme="minorHAnsi" w:hAnsiTheme="minorHAnsi" w:cstheme="minorHAnsi"/>
-          <w:sz w:val="22"/>
-          <w:szCs w:val="22"/>
-          <w:highlight w:val="green"/>
+          <w:highlight w:val="yellow"/>
+        </w:rPr>
+      </w:pPr>
+      <w:r>
+        <w:rPr>
+          <w:rFonts w:asciiTheme="minorHAnsi" w:hAnsiTheme="minorHAnsi" w:cstheme="minorHAnsi"/>
+          <w:sz w:val="22"/>
+          <w:szCs w:val="22"/>
+          <w:highlight w:val="yellow"/>
         </w:rPr>
         <w:t xml:space="preserve">ML, </w:t>
       </w:r>
@@ -4355,7 +4039,7 @@
           <w:rFonts w:asciiTheme="minorHAnsi" w:hAnsiTheme="minorHAnsi" w:cstheme="minorHAnsi"/>
           <w:sz w:val="22"/>
           <w:szCs w:val="22"/>
-          <w:highlight w:val="green"/>
+          <w:highlight w:val="yellow"/>
         </w:rPr>
         <w:t>DZ</w:t>
       </w:r>
@@ -4365,7 +4049,7 @@
           <w:rFonts w:asciiTheme="minorHAnsi" w:hAnsiTheme="minorHAnsi" w:cstheme="minorHAnsi"/>
           <w:sz w:val="22"/>
           <w:szCs w:val="22"/>
-          <w:highlight w:val="green"/>
+          <w:highlight w:val="yellow"/>
         </w:rPr>
         <w:t xml:space="preserve"> … </w:t>
       </w:r>
@@ -4374,7 +4058,7 @@
           <w:rFonts w:asciiTheme="minorHAnsi" w:hAnsiTheme="minorHAnsi" w:cstheme="minorHAnsi"/>
           <w:sz w:val="22"/>
           <w:szCs w:val="22"/>
-          <w:highlight w:val="green"/>
+          <w:highlight w:val="yellow"/>
         </w:rPr>
         <w:tab/>
       </w:r>
@@ -4385,7 +4069,7 @@
           <w:rFonts w:asciiTheme="minorHAnsi" w:hAnsiTheme="minorHAnsi" w:cstheme="minorHAnsi"/>
           <w:sz w:val="22"/>
           <w:szCs w:val="22"/>
-          <w:highlight w:val="green"/>
+          <w:highlight w:val="yellow"/>
         </w:rPr>
         <w:t>atribut</w:t>
       </w:r>
@@ -4395,7 +4079,7 @@
           <w:rFonts w:asciiTheme="minorHAnsi" w:hAnsiTheme="minorHAnsi" w:cstheme="minorHAnsi"/>
           <w:sz w:val="22"/>
           <w:szCs w:val="22"/>
-          <w:highlight w:val="green"/>
+          <w:highlight w:val="yellow"/>
         </w:rPr>
         <w:t xml:space="preserve"> :quant</w:t>
       </w:r>
@@ -4405,7 +4089,7 @@
           <w:rFonts w:asciiTheme="minorHAnsi" w:hAnsiTheme="minorHAnsi" w:cstheme="minorHAnsi"/>
           <w:sz w:val="22"/>
           <w:szCs w:val="22"/>
-          <w:highlight w:val="green"/>
+          <w:highlight w:val="yellow"/>
         </w:rPr>
         <w:t xml:space="preserve"> </w:t>
       </w:r>
@@ -4425,7 +4109,7 @@
           <w:rFonts w:asciiTheme="minorHAnsi" w:hAnsiTheme="minorHAnsi" w:cstheme="minorHAnsi"/>
           <w:sz w:val="22"/>
           <w:szCs w:val="22"/>
-          <w:highlight w:val="green"/>
+          <w:highlight w:val="yellow"/>
         </w:rPr>
         <w:t>ŠZ</w:t>
       </w:r>
@@ -4435,7 +4119,7 @@
           <w:rFonts w:asciiTheme="minorHAnsi" w:hAnsiTheme="minorHAnsi" w:cstheme="minorHAnsi"/>
           <w:sz w:val="22"/>
           <w:szCs w:val="22"/>
-          <w:highlight w:val="green"/>
+          <w:highlight w:val="yellow"/>
         </w:rPr>
         <w:tab/>
       </w:r>
@@ -4444,7 +4128,7 @@
           <w:rFonts w:asciiTheme="minorHAnsi" w:hAnsiTheme="minorHAnsi" w:cstheme="minorHAnsi"/>
           <w:sz w:val="22"/>
           <w:szCs w:val="22"/>
-          <w:highlight w:val="green"/>
+          <w:highlight w:val="yellow"/>
         </w:rPr>
         <w:t xml:space="preserve">… </w:t>
       </w:r>
@@ -4454,7 +4138,7 @@
           <w:rFonts w:asciiTheme="minorHAnsi" w:hAnsiTheme="minorHAnsi" w:cstheme="minorHAnsi"/>
           <w:sz w:val="22"/>
           <w:szCs w:val="22"/>
-          <w:highlight w:val="green"/>
+          <w:highlight w:val="yellow"/>
         </w:rPr>
         <w:t>pomocí</w:t>
       </w:r>
@@ -4464,7 +4148,7 @@
           <w:rFonts w:asciiTheme="minorHAnsi" w:hAnsiTheme="minorHAnsi" w:cstheme="minorHAnsi"/>
           <w:sz w:val="22"/>
           <w:szCs w:val="22"/>
-          <w:highlight w:val="green"/>
+          <w:highlight w:val="yellow"/>
         </w:rPr>
         <w:t xml:space="preserve"> </w:t>
       </w:r>
@@ -4475,7 +4159,7 @@
           <w:rFonts w:asciiTheme="minorHAnsi" w:hAnsiTheme="minorHAnsi" w:cstheme="minorHAnsi"/>
           <w:sz w:val="22"/>
           <w:szCs w:val="22"/>
-          <w:highlight w:val="green"/>
+          <w:highlight w:val="yellow"/>
         </w:rPr>
         <w:t>predikátu</w:t>
       </w:r>
@@ -4485,7 +4169,7 @@
           <w:rFonts w:asciiTheme="minorHAnsi" w:hAnsiTheme="minorHAnsi" w:cstheme="minorHAnsi"/>
           <w:sz w:val="22"/>
           <w:szCs w:val="22"/>
-          <w:highlight w:val="green"/>
+          <w:highlight w:val="yellow"/>
         </w:rPr>
         <w:t xml:space="preserve"> :have</w:t>
       </w:r>
@@ -4495,7 +4179,7 @@
           <w:rFonts w:asciiTheme="minorHAnsi" w:hAnsiTheme="minorHAnsi" w:cstheme="minorHAnsi"/>
           <w:sz w:val="22"/>
           <w:szCs w:val="22"/>
-          <w:highlight w:val="green"/>
+          <w:highlight w:val="yellow"/>
         </w:rPr>
         <w:t>-quant</w:t>
       </w:r>
@@ -4901,11 +4585,12 @@
     <w:p>
       <w:pPr>
         <w:spacing w:line="240" w:lineRule="auto"/>
-        <w:rPr>
-          <w:rFonts w:asciiTheme="minorHAnsi" w:hAnsiTheme="minorHAnsi" w:cstheme="minorHAnsi"/>
-          <w:sz w:val="22"/>
-          <w:szCs w:val="22"/>
-          <w:highlight w:val="yellow"/>
+        <w:ind w:left="720" w:hanging="720"/>
+        <w:rPr>
+          <w:rFonts w:asciiTheme="minorHAnsi" w:hAnsiTheme="minorHAnsi" w:cstheme="minorHAnsi"/>
+          <w:sz w:val="22"/>
+          <w:szCs w:val="22"/>
+          <w:highlight w:val="red"/>
           <w:lang w:val="pl-PL"/>
         </w:rPr>
       </w:pPr>
@@ -4914,7 +4599,7 @@
           <w:rFonts w:asciiTheme="minorHAnsi" w:hAnsiTheme="minorHAnsi" w:cstheme="minorHAnsi"/>
           <w:sz w:val="22"/>
           <w:szCs w:val="22"/>
-          <w:highlight w:val="yellow"/>
+          <w:highlight w:val="red"/>
           <w:lang w:val="pl-PL"/>
         </w:rPr>
         <w:t xml:space="preserve">DZ </w:t>
@@ -4924,10 +4609,19 @@
           <w:rFonts w:asciiTheme="minorHAnsi" w:hAnsiTheme="minorHAnsi" w:cstheme="minorHAnsi"/>
           <w:sz w:val="22"/>
           <w:szCs w:val="22"/>
-          <w:highlight w:val="yellow"/>
+          <w:highlight w:val="red"/>
           <w:lang w:val="pl-PL"/>
         </w:rPr>
         <w:tab/>
+      </w:r>
+      <w:r>
+        <w:rPr>
+          <w:rFonts w:asciiTheme="minorHAnsi" w:hAnsiTheme="minorHAnsi" w:cstheme="minorHAnsi"/>
+          <w:sz w:val="22"/>
+          <w:szCs w:val="22"/>
+          <w:highlight w:val="yellow"/>
+          <w:lang w:val="pl-PL"/>
+        </w:rPr>
         <w:t>…</w:t>
       </w:r>
       <w:r>
@@ -5039,6 +4733,172 @@
           <w:highlight w:val="yellow"/>
         </w:rPr>
         <w:t>-002</w:t>
+      </w:r>
+      <w:r>
+        <w:rPr>
+          <w:rFonts w:asciiTheme="minorHAnsi" w:hAnsiTheme="minorHAnsi" w:cstheme="minorHAnsi"/>
+          <w:sz w:val="22"/>
+          <w:szCs w:val="22"/>
+          <w:highlight w:val="yellow"/>
+        </w:rPr>
+        <w:t xml:space="preserve"> </w:t>
+      </w:r>
+      <w:r>
+        <w:rPr>
+          <w:rFonts w:asciiTheme="minorHAnsi" w:hAnsiTheme="minorHAnsi" w:cstheme="minorHAnsi"/>
+          <w:sz w:val="22"/>
+          <w:szCs w:val="22"/>
+        </w:rPr>
+        <w:t xml:space="preserve">… </w:t>
+      </w:r>
+      <w:r>
+        <w:rPr>
+          <w:rFonts w:asciiTheme="minorHAnsi" w:hAnsiTheme="minorHAnsi" w:cstheme="minorHAnsi"/>
+          <w:sz w:val="22"/>
+          <w:szCs w:val="22"/>
+          <w:highlight w:val="red"/>
+        </w:rPr>
+        <w:t xml:space="preserve">ALE </w:t>
+      </w:r>
+      <w:proofErr w:type="spellStart"/>
+      <w:r>
+        <w:rPr>
+          <w:rFonts w:asciiTheme="minorHAnsi" w:hAnsiTheme="minorHAnsi" w:cstheme="minorHAnsi"/>
+          <w:sz w:val="22"/>
+          <w:szCs w:val="22"/>
+          <w:highlight w:val="red"/>
+        </w:rPr>
+        <w:t>pozor</w:t>
+      </w:r>
+      <w:proofErr w:type="spellEnd"/>
+      <w:r>
+        <w:rPr>
+          <w:rFonts w:asciiTheme="minorHAnsi" w:hAnsiTheme="minorHAnsi" w:cstheme="minorHAnsi"/>
+          <w:sz w:val="22"/>
+          <w:szCs w:val="22"/>
+          <w:highlight w:val="red"/>
+        </w:rPr>
+        <w:t xml:space="preserve">, </w:t>
+      </w:r>
+      <w:proofErr w:type="spellStart"/>
+      <w:r>
+        <w:rPr>
+          <w:rFonts w:asciiTheme="minorHAnsi" w:hAnsiTheme="minorHAnsi" w:cstheme="minorHAnsi"/>
+          <w:sz w:val="22"/>
+          <w:szCs w:val="22"/>
+          <w:highlight w:val="red"/>
+        </w:rPr>
+        <w:t>divné</w:t>
+      </w:r>
+      <w:proofErr w:type="spellEnd"/>
+      <w:r>
+        <w:rPr>
+          <w:rFonts w:asciiTheme="minorHAnsi" w:hAnsiTheme="minorHAnsi" w:cstheme="minorHAnsi"/>
+          <w:sz w:val="22"/>
+          <w:szCs w:val="22"/>
+          <w:highlight w:val="red"/>
+        </w:rPr>
+        <w:t xml:space="preserve">, </w:t>
+      </w:r>
+      <w:proofErr w:type="spellStart"/>
+      <w:r>
+        <w:rPr>
+          <w:rFonts w:asciiTheme="minorHAnsi" w:hAnsiTheme="minorHAnsi" w:cstheme="minorHAnsi"/>
+          <w:sz w:val="22"/>
+          <w:szCs w:val="22"/>
+          <w:highlight w:val="red"/>
+        </w:rPr>
+        <w:t>že</w:t>
+      </w:r>
+      <w:proofErr w:type="spellEnd"/>
+      <w:r>
+        <w:rPr>
+          <w:rFonts w:asciiTheme="minorHAnsi" w:hAnsiTheme="minorHAnsi" w:cstheme="minorHAnsi"/>
+          <w:sz w:val="22"/>
+          <w:szCs w:val="22"/>
+          <w:highlight w:val="red"/>
+        </w:rPr>
+        <w:t xml:space="preserve"> </w:t>
+      </w:r>
+      <w:proofErr w:type="spellStart"/>
+      <w:r>
+        <w:rPr>
+          <w:rFonts w:asciiTheme="minorHAnsi" w:hAnsiTheme="minorHAnsi" w:cstheme="minorHAnsi"/>
+          <w:sz w:val="22"/>
+          <w:szCs w:val="22"/>
+          <w:highlight w:val="red"/>
+        </w:rPr>
+        <w:t>blok</w:t>
+      </w:r>
+      <w:proofErr w:type="spellEnd"/>
+      <w:r>
+        <w:rPr>
+          <w:rFonts w:asciiTheme="minorHAnsi" w:hAnsiTheme="minorHAnsi" w:cstheme="minorHAnsi"/>
+          <w:sz w:val="22"/>
+          <w:szCs w:val="22"/>
+          <w:highlight w:val="red"/>
+        </w:rPr>
+        <w:t xml:space="preserve"> </w:t>
+      </w:r>
+      <w:proofErr w:type="spellStart"/>
+      <w:r>
+        <w:rPr>
+          <w:rFonts w:asciiTheme="minorHAnsi" w:hAnsiTheme="minorHAnsi" w:cstheme="minorHAnsi"/>
+          <w:sz w:val="22"/>
+          <w:szCs w:val="22"/>
+          <w:highlight w:val="red"/>
+        </w:rPr>
+        <w:t>Vlast</w:t>
+      </w:r>
+      <w:proofErr w:type="spellEnd"/>
+      <w:r>
+        <w:rPr>
+          <w:rFonts w:asciiTheme="minorHAnsi" w:hAnsiTheme="minorHAnsi" w:cstheme="minorHAnsi"/>
+          <w:sz w:val="22"/>
+          <w:szCs w:val="22"/>
+          <w:highlight w:val="red"/>
+        </w:rPr>
+        <w:t xml:space="preserve"> </w:t>
+      </w:r>
+      <w:proofErr w:type="spellStart"/>
+      <w:r>
+        <w:rPr>
+          <w:rFonts w:asciiTheme="minorHAnsi" w:hAnsiTheme="minorHAnsi" w:cstheme="minorHAnsi"/>
+          <w:sz w:val="22"/>
+          <w:szCs w:val="22"/>
+          <w:highlight w:val="red"/>
+        </w:rPr>
+        <w:t>vlastní</w:t>
+      </w:r>
+      <w:proofErr w:type="spellEnd"/>
+      <w:r>
+        <w:rPr>
+          <w:rFonts w:asciiTheme="minorHAnsi" w:hAnsiTheme="minorHAnsi" w:cstheme="minorHAnsi"/>
+          <w:sz w:val="22"/>
+          <w:szCs w:val="22"/>
+          <w:highlight w:val="red"/>
+        </w:rPr>
+        <w:t xml:space="preserve"> LM (a ne </w:t>
+      </w:r>
+      <w:proofErr w:type="spellStart"/>
+      <w:r>
+        <w:rPr>
+          <w:rFonts w:asciiTheme="minorHAnsi" w:hAnsiTheme="minorHAnsi" w:cstheme="minorHAnsi"/>
+          <w:sz w:val="22"/>
+          <w:szCs w:val="22"/>
+          <w:highlight w:val="red"/>
+        </w:rPr>
+        <w:t>kandidáta</w:t>
+      </w:r>
+      <w:proofErr w:type="spellEnd"/>
+      <w:r>
+        <w:rPr>
+          <w:rFonts w:asciiTheme="minorHAnsi" w:hAnsiTheme="minorHAnsi" w:cstheme="minorHAnsi"/>
+          <w:sz w:val="22"/>
+          <w:szCs w:val="22"/>
+          <w:highlight w:val="red"/>
+        </w:rPr>
+        <w:t>)</w:t>
       </w:r>
     </w:p>
     <w:p>
@@ -5118,177 +4978,91 @@
           <w:szCs w:val="22"/>
           <w:highlight w:val="yellow"/>
         </w:rPr>
-        <w:t xml:space="preserve"> have-mod-91</w:t>
-      </w:r>
-      <w:r>
-        <w:rPr>
-          <w:rFonts w:asciiTheme="minorHAnsi" w:hAnsiTheme="minorHAnsi" w:cstheme="minorHAnsi"/>
-          <w:sz w:val="22"/>
-          <w:szCs w:val="22"/>
-          <w:highlight w:val="yellow"/>
-        </w:rPr>
-        <w:t xml:space="preserve"> …</w:t>
-      </w:r>
-      <w:r>
-        <w:rPr>
-          <w:rFonts w:asciiTheme="minorHAnsi" w:hAnsiTheme="minorHAnsi" w:cstheme="minorHAnsi"/>
-          <w:sz w:val="22"/>
-          <w:szCs w:val="22"/>
-        </w:rPr>
-        <w:t xml:space="preserve"> </w:t>
+        <w:t xml:space="preserve"> have-</w:t>
+      </w:r>
+      <w:r>
+        <w:rPr>
+          <w:rFonts w:asciiTheme="minorHAnsi" w:hAnsiTheme="minorHAnsi" w:cstheme="minorHAnsi"/>
+          <w:sz w:val="22"/>
+          <w:szCs w:val="22"/>
+          <w:highlight w:val="yellow"/>
+        </w:rPr>
+        <w:t>mod-91</w:t>
+      </w:r>
+      <w:r>
+        <w:rPr>
+          <w:rFonts w:asciiTheme="minorHAnsi" w:hAnsiTheme="minorHAnsi" w:cstheme="minorHAnsi"/>
+          <w:sz w:val="22"/>
+          <w:szCs w:val="22"/>
+          <w:highlight w:val="yellow"/>
+        </w:rPr>
+        <w:t xml:space="preserve"> (</w:t>
+      </w:r>
+      <w:proofErr w:type="spellStart"/>
+      <w:r>
+        <w:rPr>
+          <w:rFonts w:asciiTheme="minorHAnsi" w:hAnsiTheme="minorHAnsi" w:cstheme="minorHAnsi"/>
+          <w:sz w:val="22"/>
+          <w:szCs w:val="22"/>
+          <w:highlight w:val="yellow"/>
+        </w:rPr>
+        <w:t>kandidát</w:t>
+      </w:r>
+      <w:proofErr w:type="spellEnd"/>
+      <w:r>
+        <w:rPr>
+          <w:rFonts w:asciiTheme="minorHAnsi" w:hAnsiTheme="minorHAnsi" w:cstheme="minorHAnsi"/>
+          <w:sz w:val="22"/>
+          <w:szCs w:val="22"/>
+          <w:highlight w:val="yellow"/>
+        </w:rPr>
+        <w:t xml:space="preserve"> </w:t>
+      </w:r>
+      <w:proofErr w:type="spellStart"/>
+      <w:r>
+        <w:rPr>
+          <w:rFonts w:asciiTheme="minorHAnsi" w:hAnsiTheme="minorHAnsi" w:cstheme="minorHAnsi"/>
+          <w:sz w:val="22"/>
+          <w:szCs w:val="22"/>
+          <w:highlight w:val="yellow"/>
+        </w:rPr>
+        <w:t>jako</w:t>
+      </w:r>
+      <w:proofErr w:type="spellEnd"/>
+      <w:r>
+        <w:rPr>
+          <w:rFonts w:asciiTheme="minorHAnsi" w:hAnsiTheme="minorHAnsi" w:cstheme="minorHAnsi"/>
+          <w:sz w:val="22"/>
+          <w:szCs w:val="22"/>
+          <w:highlight w:val="yellow"/>
+        </w:rPr>
+        <w:t xml:space="preserve"> possession)</w:t>
       </w:r>
     </w:p>
     <w:p>
       <w:pPr>
         <w:spacing w:line="240" w:lineRule="auto"/>
-        <w:ind w:firstLine="720"/>
-        <w:rPr>
-          <w:rFonts w:asciiTheme="minorHAnsi" w:hAnsiTheme="minorHAnsi" w:cstheme="minorHAnsi"/>
-          <w:sz w:val="22"/>
-          <w:szCs w:val="22"/>
-          <w:highlight w:val="red"/>
-        </w:rPr>
-      </w:pPr>
-      <w:r>
-        <w:rPr>
-          <w:rFonts w:asciiTheme="minorHAnsi" w:hAnsiTheme="minorHAnsi" w:cstheme="minorHAnsi"/>
-          <w:sz w:val="22"/>
-          <w:szCs w:val="22"/>
-          <w:highlight w:val="red"/>
-        </w:rPr>
-        <w:lastRenderedPageBreak/>
-        <w:pict w14:anchorId="5ED0A1C8">
-          <v:shapetype id="_x0000_t75" coordsize="21600,21600" o:spt="75" o:preferrelative="t" path="m@4@5l@4@11@9@11@9@5xe" filled="f" stroked="f">
-            <v:stroke joinstyle="miter"/>
-            <v:formulas>
-              <v:f eqn="if lineDrawn pixelLineWidth 0"/>
-              <v:f eqn="sum @0 1 0"/>
-              <v:f eqn="sum 0 0 @1"/>
-              <v:f eqn="prod @2 1 2"/>
-              <v:f eqn="prod @3 21600 pixelWidth"/>
-              <v:f eqn="prod @3 21600 pixelHeight"/>
-              <v:f eqn="sum @0 0 1"/>
-              <v:f eqn="prod @6 1 2"/>
-              <v:f eqn="prod @7 21600 pixelWidth"/>
-              <v:f eqn="sum @8 21600 0"/>
-              <v:f eqn="prod @7 21600 pixelHeight"/>
-              <v:f eqn="sum @10 21600 0"/>
-            </v:formulas>
-            <v:path o:extrusionok="f" gradientshapeok="t" o:connecttype="rect"/>
-            <o:lock v:ext="edit" aspectratio="t"/>
-          </v:shapetype>
-          <v:shape id="_x0000_s1026" type="#_x0000_t75" style="position:absolute;left:0;text-align:left;margin-left:-44.25pt;margin-top:30.95pt;width:556.45pt;height:366pt;z-index:251659264;mso-position-horizontal-relative:text;mso-position-vertical-relative:text">
-            <v:imagedata r:id="rId8" o:title=""/>
-            <w10:wrap type="topAndBottom"/>
-          </v:shape>
-          <o:OLEObject Type="Embed" ProgID="AcroExch.Document.DC" ShapeID="_x0000_s1026" DrawAspect="Content" ObjectID="_1776520214" r:id="rId9"/>
-        </w:pict>
-      </w:r>
-      <w:r>
-        <w:rPr>
-          <w:rFonts w:asciiTheme="minorHAnsi" w:hAnsiTheme="minorHAnsi" w:cstheme="minorHAnsi"/>
-          <w:sz w:val="22"/>
-          <w:szCs w:val="22"/>
-          <w:highlight w:val="red"/>
-        </w:rPr>
-        <w:t>ALE</w:t>
-      </w:r>
-      <w:r>
-        <w:rPr>
-          <w:rFonts w:asciiTheme="minorHAnsi" w:hAnsiTheme="minorHAnsi" w:cstheme="minorHAnsi"/>
-          <w:sz w:val="22"/>
-          <w:szCs w:val="22"/>
-          <w:highlight w:val="red"/>
-        </w:rPr>
-        <w:t xml:space="preserve"> </w:t>
-      </w:r>
-      <w:proofErr w:type="spellStart"/>
-      <w:r>
-        <w:rPr>
-          <w:rFonts w:asciiTheme="minorHAnsi" w:hAnsiTheme="minorHAnsi" w:cstheme="minorHAnsi"/>
-          <w:sz w:val="22"/>
-          <w:szCs w:val="22"/>
-          <w:highlight w:val="red"/>
-        </w:rPr>
-        <w:t>ARG0</w:t>
-      </w:r>
-      <w:proofErr w:type="spellEnd"/>
-      <w:r>
-        <w:rPr>
-          <w:rFonts w:asciiTheme="minorHAnsi" w:hAnsiTheme="minorHAnsi" w:cstheme="minorHAnsi"/>
-          <w:sz w:val="22"/>
-          <w:szCs w:val="22"/>
-          <w:highlight w:val="red"/>
-        </w:rPr>
-        <w:t>-&gt;</w:t>
-      </w:r>
-      <w:proofErr w:type="spellStart"/>
-      <w:r>
-        <w:rPr>
-          <w:rFonts w:asciiTheme="minorHAnsi" w:hAnsiTheme="minorHAnsi" w:cstheme="minorHAnsi"/>
-          <w:sz w:val="22"/>
-          <w:szCs w:val="22"/>
-          <w:highlight w:val="red"/>
-        </w:rPr>
-        <w:t>ARG1</w:t>
-      </w:r>
-      <w:proofErr w:type="spellEnd"/>
-      <w:r>
-        <w:rPr>
-          <w:rFonts w:asciiTheme="minorHAnsi" w:hAnsiTheme="minorHAnsi" w:cstheme="minorHAnsi"/>
-          <w:sz w:val="22"/>
-          <w:szCs w:val="22"/>
-          <w:highlight w:val="red"/>
-        </w:rPr>
-        <w:t xml:space="preserve">, </w:t>
-      </w:r>
-      <w:proofErr w:type="spellStart"/>
-      <w:r>
-        <w:rPr>
-          <w:rFonts w:asciiTheme="minorHAnsi" w:hAnsiTheme="minorHAnsi" w:cstheme="minorHAnsi"/>
-          <w:sz w:val="22"/>
-          <w:szCs w:val="22"/>
-          <w:highlight w:val="red"/>
-        </w:rPr>
-        <w:t>ARG1</w:t>
-      </w:r>
-      <w:proofErr w:type="spellEnd"/>
-      <w:r>
-        <w:rPr>
-          <w:rFonts w:asciiTheme="minorHAnsi" w:hAnsiTheme="minorHAnsi" w:cstheme="minorHAnsi"/>
-          <w:sz w:val="22"/>
-          <w:szCs w:val="22"/>
-          <w:highlight w:val="red"/>
-        </w:rPr>
-        <w:t>-&gt;</w:t>
-      </w:r>
-      <w:proofErr w:type="spellStart"/>
-      <w:r>
-        <w:rPr>
-          <w:rFonts w:asciiTheme="minorHAnsi" w:hAnsiTheme="minorHAnsi" w:cstheme="minorHAnsi"/>
-          <w:sz w:val="22"/>
-          <w:szCs w:val="22"/>
-          <w:highlight w:val="red"/>
-        </w:rPr>
-        <w:t>ARG2</w:t>
-      </w:r>
-      <w:proofErr w:type="spellEnd"/>
-      <w:r>
-        <w:rPr>
-          <w:rFonts w:asciiTheme="minorHAnsi" w:hAnsiTheme="minorHAnsi" w:cstheme="minorHAnsi"/>
-          <w:sz w:val="22"/>
-          <w:szCs w:val="22"/>
-          <w:highlight w:val="red"/>
-        </w:rPr>
-        <w:t xml:space="preserve"> … </w:t>
+        <w:rPr>
+          <w:rFonts w:asciiTheme="minorHAnsi" w:hAnsiTheme="minorHAnsi" w:cstheme="minorHAnsi"/>
+          <w:sz w:val="22"/>
+          <w:szCs w:val="22"/>
+        </w:rPr>
+      </w:pPr>
+      <w:r>
+        <w:rPr>
+          <w:rFonts w:asciiTheme="minorHAnsi" w:hAnsiTheme="minorHAnsi" w:cstheme="minorHAnsi"/>
+          <w:sz w:val="22"/>
+          <w:szCs w:val="22"/>
+        </w:rPr>
+        <w:t>------------</w:t>
       </w:r>
     </w:p>
     <w:p>
       <w:pPr>
         <w:spacing w:line="240" w:lineRule="auto"/>
-        <w:ind w:firstLine="720"/>
-        <w:rPr>
-          <w:rFonts w:asciiTheme="minorHAnsi" w:hAnsiTheme="minorHAnsi" w:cstheme="minorHAnsi"/>
+        <w:rPr>
+          <w:rFonts w:asciiTheme="minorHAnsi" w:hAnsiTheme="minorHAnsi" w:cstheme="minorHAnsi"/>
+          <w:i/>
           <w:sz w:val="22"/>
           <w:szCs w:val="22"/>
         </w:rPr>
@@ -5298,145 +5072,18 @@
       <w:r>
         <w:rPr>
           <w:rFonts w:asciiTheme="minorHAnsi" w:hAnsiTheme="minorHAnsi" w:cstheme="minorHAnsi"/>
-          <w:sz w:val="22"/>
-          <w:szCs w:val="22"/>
-          <w:highlight w:val="red"/>
-        </w:rPr>
-        <w:t>celé</w:t>
+          <w:i/>
+          <w:sz w:val="22"/>
+          <w:szCs w:val="22"/>
+        </w:rPr>
+        <w:t>kandidovat</w:t>
       </w:r>
       <w:proofErr w:type="spellEnd"/>
       <w:proofErr w:type="gramEnd"/>
       <w:r>
         <w:rPr>
           <w:rFonts w:asciiTheme="minorHAnsi" w:hAnsiTheme="minorHAnsi" w:cstheme="minorHAnsi"/>
-          <w:sz w:val="22"/>
-          <w:szCs w:val="22"/>
-          <w:highlight w:val="red"/>
-        </w:rPr>
-        <w:t xml:space="preserve"> </w:t>
-      </w:r>
-      <w:proofErr w:type="spellStart"/>
-      <w:r>
-        <w:rPr>
-          <w:rFonts w:asciiTheme="minorHAnsi" w:hAnsiTheme="minorHAnsi" w:cstheme="minorHAnsi"/>
-          <w:sz w:val="22"/>
-          <w:szCs w:val="22"/>
-          <w:highlight w:val="red"/>
-        </w:rPr>
-        <w:t>zavěsit</w:t>
-      </w:r>
-      <w:proofErr w:type="spellEnd"/>
-      <w:r>
-        <w:rPr>
-          <w:rFonts w:asciiTheme="minorHAnsi" w:hAnsiTheme="minorHAnsi" w:cstheme="minorHAnsi"/>
-          <w:sz w:val="22"/>
-          <w:szCs w:val="22"/>
-          <w:highlight w:val="red"/>
-        </w:rPr>
-        <w:t xml:space="preserve"> </w:t>
-      </w:r>
-      <w:proofErr w:type="spellStart"/>
-      <w:r>
-        <w:rPr>
-          <w:rFonts w:asciiTheme="minorHAnsi" w:hAnsiTheme="minorHAnsi" w:cstheme="minorHAnsi"/>
-          <w:sz w:val="22"/>
-          <w:szCs w:val="22"/>
-          <w:highlight w:val="red"/>
-        </w:rPr>
-        <w:t>pomocí</w:t>
-      </w:r>
-      <w:proofErr w:type="spellEnd"/>
-      <w:r>
-        <w:rPr>
-          <w:rFonts w:asciiTheme="minorHAnsi" w:hAnsiTheme="minorHAnsi" w:cstheme="minorHAnsi"/>
-          <w:sz w:val="22"/>
-          <w:szCs w:val="22"/>
-          <w:highlight w:val="red"/>
-        </w:rPr>
-        <w:t xml:space="preserve"> </w:t>
-      </w:r>
-      <w:r>
-        <w:rPr>
-          <w:rFonts w:asciiTheme="minorHAnsi" w:hAnsiTheme="minorHAnsi" w:cstheme="minorHAnsi"/>
-          <w:b/>
-          <w:sz w:val="22"/>
-          <w:szCs w:val="22"/>
-          <w:highlight w:val="red"/>
-        </w:rPr>
-        <w:t>:possessor-of</w:t>
-      </w:r>
-      <w:r>
-        <w:rPr>
-          <w:rFonts w:asciiTheme="minorHAnsi" w:hAnsiTheme="minorHAnsi" w:cstheme="minorHAnsi"/>
-          <w:sz w:val="22"/>
-          <w:szCs w:val="22"/>
-          <w:highlight w:val="red"/>
-        </w:rPr>
-        <w:t xml:space="preserve"> (</w:t>
-      </w:r>
-      <w:proofErr w:type="spellStart"/>
-      <w:r>
-        <w:rPr>
-          <w:rFonts w:asciiTheme="minorHAnsi" w:hAnsiTheme="minorHAnsi" w:cstheme="minorHAnsi"/>
-          <w:sz w:val="22"/>
-          <w:szCs w:val="22"/>
-          <w:highlight w:val="red"/>
-        </w:rPr>
-        <w:t>nebo</w:t>
-      </w:r>
-      <w:proofErr w:type="spellEnd"/>
-      <w:r>
-        <w:rPr>
-          <w:rFonts w:asciiTheme="minorHAnsi" w:hAnsiTheme="minorHAnsi" w:cstheme="minorHAnsi"/>
-          <w:sz w:val="22"/>
-          <w:szCs w:val="22"/>
-          <w:highlight w:val="red"/>
-        </w:rPr>
-        <w:t xml:space="preserve"> :part-of) </w:t>
-      </w:r>
-      <w:proofErr w:type="spellStart"/>
-      <w:r>
-        <w:rPr>
-          <w:rFonts w:asciiTheme="minorHAnsi" w:hAnsiTheme="minorHAnsi" w:cstheme="minorHAnsi"/>
-          <w:sz w:val="22"/>
-          <w:szCs w:val="22"/>
-          <w:highlight w:val="red"/>
-        </w:rPr>
-        <w:t>na</w:t>
-      </w:r>
-      <w:proofErr w:type="spellEnd"/>
-      <w:r>
-        <w:rPr>
-          <w:rFonts w:asciiTheme="minorHAnsi" w:hAnsiTheme="minorHAnsi" w:cstheme="minorHAnsi"/>
-          <w:sz w:val="22"/>
-          <w:szCs w:val="22"/>
-          <w:highlight w:val="red"/>
-        </w:rPr>
-        <w:t xml:space="preserve"> </w:t>
-      </w:r>
-      <w:proofErr w:type="spellStart"/>
-      <w:r>
-        <w:rPr>
-          <w:rFonts w:asciiTheme="minorHAnsi" w:hAnsiTheme="minorHAnsi" w:cstheme="minorHAnsi"/>
-          <w:sz w:val="22"/>
-          <w:szCs w:val="22"/>
-          <w:highlight w:val="red"/>
-        </w:rPr>
-        <w:t>Vlast</w:t>
-      </w:r>
-      <w:proofErr w:type="spellEnd"/>
-      <w:r>
-        <w:rPr>
-          <w:rFonts w:asciiTheme="minorHAnsi" w:hAnsiTheme="minorHAnsi" w:cstheme="minorHAnsi"/>
-          <w:sz w:val="22"/>
-          <w:szCs w:val="22"/>
-          <w:highlight w:val="red"/>
-        </w:rPr>
-        <w:t>??</w:t>
-      </w:r>
-      <w:r>
-        <w:rPr>
-          <w:rFonts w:asciiTheme="minorHAnsi" w:hAnsiTheme="minorHAnsi" w:cstheme="minorHAnsi"/>
+          <w:i/>
           <w:sz w:val="22"/>
           <w:szCs w:val="22"/>
         </w:rPr>
@@ -5450,8 +5097,82 @@
           <w:rFonts w:asciiTheme="minorHAnsi" w:hAnsiTheme="minorHAnsi" w:cstheme="minorHAnsi"/>
           <w:sz w:val="22"/>
           <w:szCs w:val="22"/>
-        </w:rPr>
-      </w:pPr>
+          <w:highlight w:val="yellow"/>
+        </w:rPr>
+      </w:pPr>
+      <w:r>
+        <w:rPr>
+          <w:rFonts w:asciiTheme="minorHAnsi" w:hAnsiTheme="minorHAnsi" w:cstheme="minorHAnsi"/>
+          <w:sz w:val="22"/>
+          <w:szCs w:val="22"/>
+          <w:highlight w:val="yellow"/>
+        </w:rPr>
+        <w:t>ML</w:t>
+      </w:r>
+      <w:r>
+        <w:rPr>
+          <w:rFonts w:asciiTheme="minorHAnsi" w:hAnsiTheme="minorHAnsi" w:cstheme="minorHAnsi"/>
+          <w:sz w:val="22"/>
+          <w:szCs w:val="22"/>
+          <w:highlight w:val="yellow"/>
+        </w:rPr>
+        <w:t xml:space="preserve"> </w:t>
+      </w:r>
+      <w:r>
+        <w:rPr>
+          <w:rFonts w:asciiTheme="minorHAnsi" w:hAnsiTheme="minorHAnsi" w:cstheme="minorHAnsi"/>
+          <w:sz w:val="22"/>
+          <w:szCs w:val="22"/>
+          <w:highlight w:val="yellow"/>
+        </w:rPr>
+        <w:tab/>
+      </w:r>
+      <w:proofErr w:type="spellStart"/>
+      <w:r>
+        <w:rPr>
+          <w:rFonts w:asciiTheme="minorHAnsi" w:hAnsiTheme="minorHAnsi" w:cstheme="minorHAnsi"/>
+          <w:sz w:val="22"/>
+          <w:szCs w:val="22"/>
+          <w:highlight w:val="yellow"/>
+        </w:rPr>
+        <w:t>kandidovat</w:t>
+      </w:r>
+      <w:proofErr w:type="spellEnd"/>
+      <w:r>
+        <w:rPr>
+          <w:rFonts w:asciiTheme="minorHAnsi" w:hAnsiTheme="minorHAnsi" w:cstheme="minorHAnsi"/>
+          <w:sz w:val="22"/>
+          <w:szCs w:val="22"/>
+          <w:highlight w:val="yellow"/>
+        </w:rPr>
+        <w:t>-001 …</w:t>
+      </w:r>
+      <w:r>
+        <w:rPr>
+          <w:rFonts w:asciiTheme="minorHAnsi" w:hAnsiTheme="minorHAnsi" w:cstheme="minorHAnsi"/>
+          <w:sz w:val="22"/>
+          <w:szCs w:val="22"/>
+          <w:highlight w:val="yellow"/>
+        </w:rPr>
+        <w:t xml:space="preserve"> </w:t>
+      </w:r>
+      <w:r>
+        <w:rPr>
+          <w:rFonts w:asciiTheme="minorHAnsi" w:hAnsiTheme="minorHAnsi" w:cstheme="minorHAnsi"/>
+          <w:sz w:val="22"/>
+          <w:szCs w:val="22"/>
+          <w:highlight w:val="yellow"/>
+        </w:rPr>
+        <w:t>performance</w:t>
+      </w:r>
+      <w:r>
+        <w:rPr>
+          <w:rFonts w:asciiTheme="minorHAnsi" w:hAnsiTheme="minorHAnsi" w:cstheme="minorHAnsi"/>
+          <w:sz w:val="22"/>
+          <w:szCs w:val="22"/>
+        </w:rPr>
+        <w:t xml:space="preserve"> (impf)</w:t>
+      </w:r>
     </w:p>
     <w:p>
       <w:pPr>
@@ -5460,15 +5181,131 @@
           <w:rFonts w:asciiTheme="minorHAnsi" w:hAnsiTheme="minorHAnsi" w:cstheme="minorHAnsi"/>
           <w:sz w:val="22"/>
           <w:szCs w:val="22"/>
-        </w:rPr>
-      </w:pPr>
-      <w:r>
-        <w:rPr>
-          <w:rFonts w:asciiTheme="minorHAnsi" w:hAnsiTheme="minorHAnsi" w:cstheme="minorHAnsi"/>
-          <w:sz w:val="22"/>
-          <w:szCs w:val="22"/>
-        </w:rPr>
-        <w:t>------------</w:t>
+          <w:highlight w:val="red"/>
+        </w:rPr>
+      </w:pPr>
+      <w:proofErr w:type="spellStart"/>
+      <w:proofErr w:type="gramStart"/>
+      <w:r>
+        <w:rPr>
+          <w:rFonts w:asciiTheme="minorHAnsi" w:hAnsiTheme="minorHAnsi" w:cstheme="minorHAnsi"/>
+          <w:sz w:val="22"/>
+          <w:szCs w:val="22"/>
+          <w:highlight w:val="red"/>
+        </w:rPr>
+        <w:t>DZ</w:t>
+      </w:r>
+      <w:proofErr w:type="spellEnd"/>
+      <w:r>
+        <w:rPr>
+          <w:rFonts w:asciiTheme="minorHAnsi" w:hAnsiTheme="minorHAnsi" w:cstheme="minorHAnsi"/>
+          <w:sz w:val="22"/>
+          <w:szCs w:val="22"/>
+          <w:highlight w:val="red"/>
+        </w:rPr>
+        <w:t xml:space="preserve"> </w:t>
+      </w:r>
+      <w:r>
+        <w:rPr>
+          <w:rFonts w:asciiTheme="minorHAnsi" w:hAnsiTheme="minorHAnsi" w:cstheme="minorHAnsi"/>
+          <w:sz w:val="22"/>
+          <w:szCs w:val="22"/>
+          <w:highlight w:val="red"/>
+        </w:rPr>
+        <w:t xml:space="preserve"> </w:t>
+      </w:r>
+      <w:r>
+        <w:rPr>
+          <w:rFonts w:asciiTheme="minorHAnsi" w:hAnsiTheme="minorHAnsi" w:cstheme="minorHAnsi"/>
+          <w:sz w:val="22"/>
+          <w:szCs w:val="22"/>
+          <w:highlight w:val="red"/>
+        </w:rPr>
+        <w:t>…</w:t>
+      </w:r>
+      <w:proofErr w:type="gramEnd"/>
+      <w:r>
+        <w:rPr>
+          <w:rFonts w:asciiTheme="minorHAnsi" w:hAnsiTheme="minorHAnsi" w:cstheme="minorHAnsi"/>
+          <w:sz w:val="22"/>
+          <w:szCs w:val="22"/>
+          <w:highlight w:val="red"/>
+        </w:rPr>
+        <w:t xml:space="preserve"> </w:t>
+      </w:r>
+      <w:r>
+        <w:rPr>
+          <w:rFonts w:asciiTheme="minorHAnsi" w:hAnsiTheme="minorHAnsi" w:cstheme="minorHAnsi"/>
+          <w:sz w:val="22"/>
+          <w:szCs w:val="22"/>
+          <w:highlight w:val="red"/>
+        </w:rPr>
+        <w:tab/>
+      </w:r>
+      <w:proofErr w:type="spellStart"/>
+      <w:r>
+        <w:rPr>
+          <w:rFonts w:asciiTheme="minorHAnsi" w:hAnsiTheme="minorHAnsi" w:cstheme="minorHAnsi"/>
+          <w:sz w:val="22"/>
+          <w:szCs w:val="22"/>
+          <w:highlight w:val="red"/>
+        </w:rPr>
+        <w:t>kandidovat</w:t>
+      </w:r>
+      <w:proofErr w:type="spellEnd"/>
+      <w:r>
+        <w:rPr>
+          <w:rFonts w:asciiTheme="minorHAnsi" w:hAnsiTheme="minorHAnsi" w:cstheme="minorHAnsi"/>
+          <w:sz w:val="22"/>
+          <w:szCs w:val="22"/>
+          <w:highlight w:val="red"/>
+        </w:rPr>
+        <w:t xml:space="preserve">-002 … </w:t>
+      </w:r>
+      <w:r>
+        <w:rPr>
+          <w:rFonts w:asciiTheme="minorHAnsi" w:hAnsiTheme="minorHAnsi" w:cstheme="minorHAnsi"/>
+          <w:sz w:val="22"/>
+          <w:szCs w:val="22"/>
+          <w:highlight w:val="red"/>
+        </w:rPr>
+        <w:t>activity (impf</w:t>
+      </w:r>
+      <w:r>
+        <w:rPr>
+          <w:rFonts w:asciiTheme="minorHAnsi" w:hAnsiTheme="minorHAnsi" w:cstheme="minorHAnsi"/>
+          <w:sz w:val="22"/>
+          <w:szCs w:val="22"/>
+          <w:highlight w:val="red"/>
+        </w:rPr>
+        <w:t>)</w:t>
+      </w:r>
+      <w:r>
+        <w:rPr>
+          <w:rFonts w:asciiTheme="minorHAnsi" w:hAnsiTheme="minorHAnsi" w:cstheme="minorHAnsi"/>
+          <w:sz w:val="22"/>
+          <w:szCs w:val="22"/>
+          <w:highlight w:val="red"/>
+        </w:rPr>
+        <w:t xml:space="preserve"> </w:t>
+      </w:r>
+      <w:r>
+        <w:rPr>
+          <w:rFonts w:asciiTheme="minorHAnsi" w:hAnsiTheme="minorHAnsi" w:cstheme="minorHAnsi"/>
+          <w:sz w:val="22"/>
+          <w:szCs w:val="22"/>
+          <w:highlight w:val="red"/>
+        </w:rPr>
+        <w:sym w:font="Wingdings" w:char="F0E0"/>
+      </w:r>
+      <w:r>
+        <w:rPr>
+          <w:rFonts w:asciiTheme="minorHAnsi" w:hAnsiTheme="minorHAnsi" w:cstheme="minorHAnsi"/>
+          <w:sz w:val="22"/>
+          <w:szCs w:val="22"/>
+          <w:highlight w:val="red"/>
+        </w:rPr>
+        <w:t xml:space="preserve"> state?? </w:t>
       </w:r>
     </w:p>
     <w:p>
@@ -5476,97 +5313,6 @@
         <w:spacing w:line="240" w:lineRule="auto"/>
         <w:rPr>
           <w:rFonts w:asciiTheme="minorHAnsi" w:hAnsiTheme="minorHAnsi" w:cstheme="minorHAnsi"/>
-          <w:i/>
-          <w:sz w:val="22"/>
-          <w:szCs w:val="22"/>
-        </w:rPr>
-      </w:pPr>
-      <w:proofErr w:type="spellStart"/>
-      <w:proofErr w:type="gramStart"/>
-      <w:r>
-        <w:rPr>
-          <w:rFonts w:asciiTheme="minorHAnsi" w:hAnsiTheme="minorHAnsi" w:cstheme="minorHAnsi"/>
-          <w:i/>
-          <w:sz w:val="22"/>
-          <w:szCs w:val="22"/>
-        </w:rPr>
-        <w:t>kandidovat</w:t>
-      </w:r>
-      <w:proofErr w:type="spellEnd"/>
-      <w:proofErr w:type="gramEnd"/>
-      <w:r>
-        <w:rPr>
-          <w:rFonts w:asciiTheme="minorHAnsi" w:hAnsiTheme="minorHAnsi" w:cstheme="minorHAnsi"/>
-          <w:i/>
-          <w:sz w:val="22"/>
-          <w:szCs w:val="22"/>
-        </w:rPr>
-        <w:t xml:space="preserve"> </w:t>
-      </w:r>
-    </w:p>
-    <w:p>
-      <w:pPr>
-        <w:spacing w:line="240" w:lineRule="auto"/>
-        <w:rPr>
-          <w:rFonts w:asciiTheme="minorHAnsi" w:hAnsiTheme="minorHAnsi" w:cstheme="minorHAnsi"/>
-          <w:sz w:val="22"/>
-          <w:szCs w:val="22"/>
-          <w:highlight w:val="red"/>
-        </w:rPr>
-      </w:pPr>
-      <w:r>
-        <w:rPr>
-          <w:rFonts w:asciiTheme="minorHAnsi" w:hAnsiTheme="minorHAnsi" w:cstheme="minorHAnsi"/>
-          <w:sz w:val="22"/>
-          <w:szCs w:val="22"/>
-          <w:highlight w:val="red"/>
-        </w:rPr>
-        <w:t xml:space="preserve">ML, </w:t>
-      </w:r>
-      <w:proofErr w:type="spellStart"/>
-      <w:r>
-        <w:rPr>
-          <w:rFonts w:asciiTheme="minorHAnsi" w:hAnsiTheme="minorHAnsi" w:cstheme="minorHAnsi"/>
-          <w:sz w:val="22"/>
-          <w:szCs w:val="22"/>
-          <w:highlight w:val="red"/>
-        </w:rPr>
-        <w:t>DZ</w:t>
-      </w:r>
-      <w:proofErr w:type="spellEnd"/>
-      <w:r>
-        <w:rPr>
-          <w:rFonts w:asciiTheme="minorHAnsi" w:hAnsiTheme="minorHAnsi" w:cstheme="minorHAnsi"/>
-          <w:sz w:val="22"/>
-          <w:szCs w:val="22"/>
-          <w:highlight w:val="red"/>
-        </w:rPr>
-        <w:t xml:space="preserve"> </w:t>
-      </w:r>
-      <w:r>
-        <w:rPr>
-          <w:rFonts w:asciiTheme="minorHAnsi" w:hAnsiTheme="minorHAnsi" w:cstheme="minorHAnsi"/>
-          <w:sz w:val="22"/>
-          <w:szCs w:val="22"/>
-          <w:highlight w:val="red"/>
-        </w:rPr>
-        <w:t>… activity (impf</w:t>
-      </w:r>
-      <w:r>
-        <w:rPr>
-          <w:rFonts w:asciiTheme="minorHAnsi" w:hAnsiTheme="minorHAnsi" w:cstheme="minorHAnsi"/>
-          <w:sz w:val="22"/>
-          <w:szCs w:val="22"/>
-          <w:highlight w:val="red"/>
-        </w:rPr>
-        <w:t>)</w:t>
-      </w:r>
-    </w:p>
-    <w:p>
-      <w:pPr>
-        <w:spacing w:line="240" w:lineRule="auto"/>
-        <w:rPr>
-          <w:rFonts w:asciiTheme="minorHAnsi" w:hAnsiTheme="minorHAnsi" w:cstheme="minorHAnsi"/>
           <w:sz w:val="22"/>
           <w:szCs w:val="22"/>
           <w:lang w:val="pl-PL"/>
@@ -5577,7 +5323,7 @@
           <w:rFonts w:asciiTheme="minorHAnsi" w:hAnsiTheme="minorHAnsi" w:cstheme="minorHAnsi"/>
           <w:sz w:val="22"/>
           <w:szCs w:val="22"/>
-          <w:highlight w:val="red"/>
+          <w:highlight w:val="yellow"/>
           <w:lang w:val="pl-PL"/>
         </w:rPr>
         <w:t>ŠZ</w:t>
@@ -5587,20 +5333,49 @@
           <w:rFonts w:asciiTheme="minorHAnsi" w:hAnsiTheme="minorHAnsi" w:cstheme="minorHAnsi"/>
           <w:sz w:val="22"/>
           <w:szCs w:val="22"/>
-          <w:highlight w:val="red"/>
+          <w:highlight w:val="yellow"/>
           <w:lang w:val="pl-PL"/>
         </w:rPr>
         <w:tab/>
-        <w:t>performance (pf)</w:t>
-      </w:r>
-      <w:r>
-        <w:rPr>
-          <w:rFonts w:asciiTheme="minorHAnsi" w:hAnsiTheme="minorHAnsi" w:cstheme="minorHAnsi"/>
-          <w:sz w:val="22"/>
-          <w:szCs w:val="22"/>
+      </w:r>
+      <w:r>
+        <w:rPr>
+          <w:rFonts w:asciiTheme="minorHAnsi" w:hAnsiTheme="minorHAnsi" w:cstheme="minorHAnsi"/>
+          <w:sz w:val="22"/>
+          <w:szCs w:val="22"/>
+          <w:highlight w:val="yellow"/>
           <w:lang w:val="pl-PL"/>
         </w:rPr>
-        <w:t xml:space="preserve"> … OK, pokud je důraz na výsledku</w:t>
+        <w:t xml:space="preserve">kandidovat-002 … </w:t>
+      </w:r>
+      <w:r>
+        <w:rPr>
+          <w:rFonts w:asciiTheme="minorHAnsi" w:hAnsiTheme="minorHAnsi" w:cstheme="minorHAnsi"/>
+          <w:sz w:val="22"/>
+          <w:szCs w:val="22"/>
+          <w:highlight w:val="yellow"/>
+          <w:lang w:val="pl-PL"/>
+        </w:rPr>
+        <w:t>state</w:t>
+      </w:r>
+      <w:r>
+        <w:rPr>
+          <w:rFonts w:asciiTheme="minorHAnsi" w:hAnsiTheme="minorHAnsi" w:cstheme="minorHAnsi"/>
+          <w:sz w:val="22"/>
+          <w:szCs w:val="22"/>
+          <w:highlight w:val="yellow"/>
+          <w:lang w:val="pl-PL"/>
+        </w:rPr>
+        <w:t xml:space="preserve"> (pf)</w:t>
+      </w:r>
+      <w:r>
+        <w:rPr>
+          <w:rFonts w:asciiTheme="minorHAnsi" w:hAnsiTheme="minorHAnsi" w:cstheme="minorHAnsi"/>
+          <w:sz w:val="22"/>
+          <w:szCs w:val="22"/>
+          <w:lang w:val="pl-PL"/>
+        </w:rPr>
+        <w:t xml:space="preserve"> </w:t>
       </w:r>
     </w:p>
     <w:p>
@@ -5921,6 +5696,27 @@
         </w:rPr>
         <w:tab/>
       </w:r>
+      <w:bookmarkStart w:id="0" w:name="_GoBack"/>
+      <w:bookmarkEnd w:id="0"/>
+    </w:p>
+    <w:p>
+      <w:pPr>
+        <w:spacing w:line="240" w:lineRule="auto"/>
+        <w:rPr>
+          <w:rFonts w:asciiTheme="minorHAnsi" w:hAnsiTheme="minorHAnsi" w:cstheme="minorHAnsi"/>
+          <w:sz w:val="22"/>
+          <w:szCs w:val="22"/>
+        </w:rPr>
+      </w:pPr>
+      <w:r>
+        <w:rPr>
+          <w:rFonts w:asciiTheme="minorHAnsi" w:hAnsiTheme="minorHAnsi" w:cstheme="minorHAnsi"/>
+          <w:sz w:val="22"/>
+          <w:szCs w:val="22"/>
+          <w:highlight w:val="red"/>
+        </w:rPr>
+        <w:t>!!ML!!</w:t>
+      </w:r>
       <w:r>
         <w:rPr>
           <w:rFonts w:asciiTheme="minorHAnsi" w:hAnsiTheme="minorHAnsi" w:cstheme="minorHAnsi"/>
@@ -5930,87 +5726,543 @@
         </w:rPr>
         <w:tab/>
       </w:r>
-      <w:r>
-        <w:rPr>
-          <w:rFonts w:asciiTheme="minorHAnsi" w:hAnsiTheme="minorHAnsi" w:cstheme="minorHAnsi"/>
-          <w:sz w:val="22"/>
-          <w:szCs w:val="22"/>
-          <w:highlight w:val="red"/>
+      <w:proofErr w:type="spellStart"/>
+      <w:proofErr w:type="gramStart"/>
+      <w:r>
+        <w:rPr>
+          <w:rFonts w:asciiTheme="minorHAnsi" w:hAnsiTheme="minorHAnsi" w:cstheme="minorHAnsi"/>
+          <w:sz w:val="22"/>
+          <w:szCs w:val="22"/>
+          <w:highlight w:val="red"/>
+        </w:rPr>
+        <w:t>volit</w:t>
+      </w:r>
+      <w:proofErr w:type="spellEnd"/>
+      <w:r>
+        <w:rPr>
+          <w:rFonts w:asciiTheme="minorHAnsi" w:hAnsiTheme="minorHAnsi" w:cstheme="minorHAnsi"/>
+          <w:sz w:val="22"/>
+          <w:szCs w:val="22"/>
+          <w:highlight w:val="red"/>
+        </w:rPr>
+        <w:t>-001</w:t>
+      </w:r>
+      <w:proofErr w:type="gramEnd"/>
+      <w:r>
+        <w:rPr>
+          <w:rFonts w:asciiTheme="minorHAnsi" w:hAnsiTheme="minorHAnsi" w:cstheme="minorHAnsi"/>
+          <w:sz w:val="22"/>
+          <w:szCs w:val="22"/>
+          <w:highlight w:val="red"/>
+        </w:rPr>
+        <w:t xml:space="preserve"> … ACT</w:t>
+      </w:r>
+      <w:r>
+        <w:rPr>
+          <w:rFonts w:asciiTheme="minorHAnsi" w:hAnsiTheme="minorHAnsi" w:cstheme="minorHAnsi"/>
+          <w:sz w:val="22"/>
+          <w:szCs w:val="22"/>
+          <w:highlight w:val="red"/>
+        </w:rPr>
+        <w:t>=</w:t>
+      </w:r>
+      <w:proofErr w:type="spellStart"/>
+      <w:r>
+        <w:rPr>
+          <w:rFonts w:asciiTheme="minorHAnsi" w:hAnsiTheme="minorHAnsi" w:cstheme="minorHAnsi"/>
+          <w:sz w:val="22"/>
+          <w:szCs w:val="22"/>
+          <w:highlight w:val="red"/>
+        </w:rPr>
+        <w:t>ARG0</w:t>
+      </w:r>
+      <w:proofErr w:type="spellEnd"/>
+      <w:r>
+        <w:rPr>
+          <w:rFonts w:asciiTheme="minorHAnsi" w:hAnsiTheme="minorHAnsi" w:cstheme="minorHAnsi"/>
+          <w:sz w:val="22"/>
+          <w:szCs w:val="22"/>
+          <w:highlight w:val="red"/>
+        </w:rPr>
+        <w:t xml:space="preserve"> </w:t>
+      </w:r>
+      <w:r>
+        <w:rPr>
+          <w:rFonts w:asciiTheme="minorHAnsi" w:hAnsiTheme="minorHAnsi" w:cstheme="minorHAnsi"/>
+          <w:sz w:val="22"/>
+          <w:szCs w:val="22"/>
+          <w:highlight w:val="red"/>
+        </w:rPr>
+        <w:t xml:space="preserve"> PAT</w:t>
+      </w:r>
+      <w:r>
+        <w:rPr>
+          <w:rFonts w:asciiTheme="minorHAnsi" w:hAnsiTheme="minorHAnsi" w:cstheme="minorHAnsi"/>
+          <w:sz w:val="22"/>
+          <w:szCs w:val="22"/>
+          <w:highlight w:val="red"/>
+        </w:rPr>
+        <w:t>=</w:t>
+      </w:r>
+      <w:proofErr w:type="spellStart"/>
+      <w:r>
+        <w:rPr>
+          <w:rFonts w:asciiTheme="minorHAnsi" w:hAnsiTheme="minorHAnsi" w:cstheme="minorHAnsi"/>
+          <w:sz w:val="22"/>
+          <w:szCs w:val="22"/>
+          <w:highlight w:val="red"/>
+        </w:rPr>
+        <w:t>ARG1</w:t>
+      </w:r>
+      <w:proofErr w:type="spellEnd"/>
+      <w:r>
+        <w:rPr>
+          <w:rFonts w:asciiTheme="minorHAnsi" w:hAnsiTheme="minorHAnsi" w:cstheme="minorHAnsi"/>
+          <w:sz w:val="22"/>
+          <w:szCs w:val="22"/>
+          <w:highlight w:val="red"/>
+        </w:rPr>
+        <w:t xml:space="preserve"> </w:t>
+      </w:r>
+      <w:r>
+        <w:rPr>
+          <w:rFonts w:asciiTheme="minorHAnsi" w:hAnsiTheme="minorHAnsi" w:cstheme="minorHAnsi"/>
+          <w:sz w:val="22"/>
+          <w:szCs w:val="22"/>
+          <w:highlight w:val="red"/>
+        </w:rPr>
+        <w:t xml:space="preserve"> </w:t>
+      </w:r>
+      <w:proofErr w:type="spellStart"/>
+      <w:r>
+        <w:rPr>
+          <w:rFonts w:asciiTheme="minorHAnsi" w:hAnsiTheme="minorHAnsi" w:cstheme="minorHAnsi"/>
+          <w:sz w:val="22"/>
+          <w:szCs w:val="22"/>
+          <w:highlight w:val="red"/>
+        </w:rPr>
+        <w:t>ORIG</w:t>
+      </w:r>
+      <w:proofErr w:type="spellEnd"/>
+      <w:r>
+        <w:rPr>
+          <w:rFonts w:asciiTheme="minorHAnsi" w:hAnsiTheme="minorHAnsi" w:cstheme="minorHAnsi"/>
+          <w:sz w:val="22"/>
+          <w:szCs w:val="22"/>
+          <w:highlight w:val="red"/>
+        </w:rPr>
+        <w:t>=</w:t>
+      </w:r>
+      <w:proofErr w:type="spellStart"/>
+      <w:r>
+        <w:rPr>
+          <w:rFonts w:asciiTheme="minorHAnsi" w:hAnsiTheme="minorHAnsi" w:cstheme="minorHAnsi"/>
+          <w:sz w:val="22"/>
+          <w:szCs w:val="22"/>
+          <w:highlight w:val="red"/>
+        </w:rPr>
+        <w:t>ARG2</w:t>
+      </w:r>
+      <w:proofErr w:type="spellEnd"/>
+      <w:r>
+        <w:rPr>
+          <w:rFonts w:asciiTheme="minorHAnsi" w:hAnsiTheme="minorHAnsi" w:cstheme="minorHAnsi"/>
+          <w:sz w:val="22"/>
+          <w:szCs w:val="22"/>
         </w:rPr>
         <w:tab/>
       </w:r>
-      <w:r>
-        <w:rPr>
-          <w:rFonts w:asciiTheme="minorHAnsi" w:hAnsiTheme="minorHAnsi" w:cstheme="minorHAnsi"/>
-          <w:sz w:val="22"/>
-          <w:szCs w:val="22"/>
-          <w:highlight w:val="red"/>
+    </w:p>
+    <w:p>
+      <w:pPr>
+        <w:spacing w:line="240" w:lineRule="auto"/>
+        <w:rPr>
+          <w:rFonts w:asciiTheme="minorHAnsi" w:hAnsiTheme="minorHAnsi" w:cstheme="minorHAnsi"/>
+          <w:sz w:val="22"/>
+          <w:szCs w:val="22"/>
+        </w:rPr>
+      </w:pPr>
+    </w:p>
+    <w:p>
+      <w:pPr>
+        <w:spacing w:line="240" w:lineRule="auto"/>
+        <w:rPr>
+          <w:rFonts w:asciiTheme="minorHAnsi" w:hAnsiTheme="minorHAnsi" w:cstheme="minorHAnsi"/>
+          <w:sz w:val="22"/>
+          <w:szCs w:val="22"/>
+        </w:rPr>
+      </w:pPr>
+      <w:proofErr w:type="spellStart"/>
+      <w:r>
+        <w:rPr>
+          <w:rFonts w:asciiTheme="minorHAnsi" w:hAnsiTheme="minorHAnsi" w:cstheme="minorHAnsi"/>
+          <w:sz w:val="22"/>
+          <w:szCs w:val="22"/>
+          <w:highlight w:val="green"/>
+        </w:rPr>
+        <w:t>SZ</w:t>
+      </w:r>
+      <w:proofErr w:type="spellEnd"/>
+      <w:r>
+        <w:rPr>
+          <w:rFonts w:asciiTheme="minorHAnsi" w:hAnsiTheme="minorHAnsi" w:cstheme="minorHAnsi"/>
+          <w:sz w:val="22"/>
+          <w:szCs w:val="22"/>
+          <w:highlight w:val="green"/>
         </w:rPr>
         <w:tab/>
       </w:r>
-      <w:r>
-        <w:rPr>
-          <w:rFonts w:asciiTheme="minorHAnsi" w:hAnsiTheme="minorHAnsi" w:cstheme="minorHAnsi"/>
-          <w:sz w:val="22"/>
-          <w:szCs w:val="22"/>
-          <w:highlight w:val="red"/>
+      <w:proofErr w:type="spellStart"/>
+      <w:r>
+        <w:rPr>
+          <w:rFonts w:asciiTheme="minorHAnsi" w:hAnsiTheme="minorHAnsi" w:cstheme="minorHAnsi"/>
+          <w:sz w:val="22"/>
+          <w:szCs w:val="22"/>
+          <w:highlight w:val="green"/>
+        </w:rPr>
+        <w:t>person.ARG0</w:t>
+      </w:r>
+      <w:proofErr w:type="spellEnd"/>
+      <w:r>
+        <w:rPr>
+          <w:rFonts w:asciiTheme="minorHAnsi" w:hAnsiTheme="minorHAnsi" w:cstheme="minorHAnsi"/>
+          <w:sz w:val="22"/>
+          <w:szCs w:val="22"/>
+          <w:highlight w:val="green"/>
+        </w:rPr>
+        <w:t xml:space="preserve"> </w:t>
+      </w:r>
+      <w:proofErr w:type="spellStart"/>
+      <w:r>
+        <w:rPr>
+          <w:rFonts w:asciiTheme="minorHAnsi" w:hAnsiTheme="minorHAnsi" w:cstheme="minorHAnsi"/>
+          <w:sz w:val="22"/>
+          <w:szCs w:val="22"/>
+          <w:highlight w:val="green"/>
+        </w:rPr>
+        <w:t>volit</w:t>
+      </w:r>
+      <w:proofErr w:type="spellEnd"/>
+      <w:r>
+        <w:rPr>
+          <w:rFonts w:asciiTheme="minorHAnsi" w:hAnsiTheme="minorHAnsi" w:cstheme="minorHAnsi"/>
+          <w:sz w:val="22"/>
+          <w:szCs w:val="22"/>
+          <w:highlight w:val="green"/>
+        </w:rPr>
+        <w:t xml:space="preserve"> </w:t>
+      </w:r>
+      <w:proofErr w:type="spellStart"/>
+      <w:r>
+        <w:rPr>
+          <w:rFonts w:asciiTheme="minorHAnsi" w:hAnsiTheme="minorHAnsi" w:cstheme="minorHAnsi"/>
+          <w:sz w:val="22"/>
+          <w:szCs w:val="22"/>
+          <w:highlight w:val="green"/>
+        </w:rPr>
+        <w:t>person.ARG1</w:t>
+      </w:r>
+      <w:proofErr w:type="spellEnd"/>
+      <w:r>
+        <w:rPr>
+          <w:rFonts w:asciiTheme="minorHAnsi" w:hAnsiTheme="minorHAnsi" w:cstheme="minorHAnsi"/>
+          <w:sz w:val="22"/>
+          <w:szCs w:val="22"/>
+          <w:highlight w:val="green"/>
+        </w:rPr>
+        <w:t xml:space="preserve"> s </w:t>
+      </w:r>
+      <w:proofErr w:type="spellStart"/>
+      <w:r>
+        <w:rPr>
+          <w:rFonts w:asciiTheme="minorHAnsi" w:hAnsiTheme="minorHAnsi" w:cstheme="minorHAnsi"/>
+          <w:sz w:val="22"/>
+          <w:szCs w:val="22"/>
+          <w:highlight w:val="green"/>
+        </w:rPr>
+        <w:t>funkcí.ARG2</w:t>
+      </w:r>
+      <w:proofErr w:type="spellEnd"/>
+      <w:r>
+        <w:rPr>
+          <w:rFonts w:asciiTheme="minorHAnsi" w:hAnsiTheme="minorHAnsi" w:cstheme="minorHAnsi"/>
+          <w:sz w:val="22"/>
+          <w:szCs w:val="22"/>
+          <w:highlight w:val="green"/>
+        </w:rPr>
+        <w:t xml:space="preserve"> </w:t>
+      </w:r>
+      <w:proofErr w:type="spellStart"/>
+      <w:r>
+        <w:rPr>
+          <w:rFonts w:asciiTheme="minorHAnsi" w:hAnsiTheme="minorHAnsi" w:cstheme="minorHAnsi"/>
+          <w:sz w:val="22"/>
+          <w:szCs w:val="22"/>
+          <w:highlight w:val="green"/>
+        </w:rPr>
+        <w:t>parlament</w:t>
+      </w:r>
+      <w:proofErr w:type="spellEnd"/>
+      <w:r>
+        <w:rPr>
+          <w:rFonts w:asciiTheme="minorHAnsi" w:hAnsiTheme="minorHAnsi" w:cstheme="minorHAnsi"/>
+          <w:sz w:val="22"/>
+          <w:szCs w:val="22"/>
+        </w:rPr>
+        <w:t xml:space="preserve"> … </w:t>
+      </w:r>
+      <w:r>
+        <w:rPr>
+          <w:rFonts w:asciiTheme="minorHAnsi" w:hAnsiTheme="minorHAnsi" w:cstheme="minorHAnsi"/>
+          <w:sz w:val="22"/>
+          <w:szCs w:val="22"/>
+          <w:highlight w:val="green"/>
+        </w:rPr>
+        <w:t>performance</w:t>
+      </w:r>
+      <w:r>
+        <w:rPr>
+          <w:rFonts w:asciiTheme="minorHAnsi" w:hAnsiTheme="minorHAnsi" w:cstheme="minorHAnsi"/>
+          <w:sz w:val="22"/>
+          <w:szCs w:val="22"/>
+          <w:highlight w:val="green"/>
+        </w:rPr>
+        <w:t xml:space="preserve"> (pf)</w:t>
+      </w:r>
+    </w:p>
+    <w:p>
+      <w:pPr>
+        <w:spacing w:line="240" w:lineRule="auto"/>
+        <w:rPr>
+          <w:rFonts w:asciiTheme="minorHAnsi" w:hAnsiTheme="minorHAnsi" w:cstheme="minorHAnsi"/>
+          <w:sz w:val="22"/>
+          <w:szCs w:val="22"/>
+        </w:rPr>
+      </w:pPr>
+      <w:r>
+        <w:rPr>
+          <w:rFonts w:asciiTheme="minorHAnsi" w:hAnsiTheme="minorHAnsi" w:cstheme="minorHAnsi"/>
+          <w:sz w:val="22"/>
+          <w:szCs w:val="22"/>
+          <w:highlight w:val="green"/>
+        </w:rPr>
+        <w:t>ML</w:t>
+      </w:r>
+      <w:r>
+        <w:rPr>
+          <w:rFonts w:asciiTheme="minorHAnsi" w:hAnsiTheme="minorHAnsi" w:cstheme="minorHAnsi"/>
+          <w:sz w:val="22"/>
+          <w:szCs w:val="22"/>
+          <w:highlight w:val="green"/>
         </w:rPr>
         <w:tab/>
       </w:r>
+      <w:proofErr w:type="spellStart"/>
+      <w:r>
+        <w:rPr>
+          <w:rFonts w:asciiTheme="minorHAnsi" w:hAnsiTheme="minorHAnsi" w:cstheme="minorHAnsi"/>
+          <w:sz w:val="22"/>
+          <w:szCs w:val="22"/>
+          <w:highlight w:val="green"/>
+        </w:rPr>
+        <w:t>volit</w:t>
+      </w:r>
+      <w:proofErr w:type="spellEnd"/>
+      <w:r>
+        <w:rPr>
+          <w:rFonts w:asciiTheme="minorHAnsi" w:hAnsiTheme="minorHAnsi" w:cstheme="minorHAnsi"/>
+          <w:sz w:val="22"/>
+          <w:szCs w:val="22"/>
+          <w:highlight w:val="green"/>
+        </w:rPr>
+        <w:t xml:space="preserve"> </w:t>
+      </w:r>
+      <w:proofErr w:type="spellStart"/>
+      <w:r>
+        <w:rPr>
+          <w:rFonts w:asciiTheme="minorHAnsi" w:hAnsiTheme="minorHAnsi" w:cstheme="minorHAnsi"/>
+          <w:sz w:val="22"/>
+          <w:szCs w:val="22"/>
+          <w:highlight w:val="green"/>
+        </w:rPr>
+        <w:t>parlament.ARG1</w:t>
+      </w:r>
+      <w:proofErr w:type="spellEnd"/>
+      <w:r>
+        <w:rPr>
+          <w:rFonts w:asciiTheme="minorHAnsi" w:hAnsiTheme="minorHAnsi" w:cstheme="minorHAnsi"/>
+          <w:sz w:val="22"/>
+          <w:szCs w:val="22"/>
+        </w:rPr>
+        <w:t xml:space="preserve"> … activity (impf)</w:t>
+      </w:r>
+      <w:r>
+        <w:rPr>
+          <w:rFonts w:asciiTheme="minorHAnsi" w:hAnsiTheme="minorHAnsi" w:cstheme="minorHAnsi"/>
+          <w:sz w:val="22"/>
+          <w:szCs w:val="22"/>
+        </w:rPr>
+        <w:tab/>
+      </w:r>
+      <w:r>
+        <w:rPr>
+          <w:rFonts w:asciiTheme="minorHAnsi" w:hAnsiTheme="minorHAnsi" w:cstheme="minorHAnsi"/>
+          <w:sz w:val="22"/>
+          <w:szCs w:val="22"/>
+        </w:rPr>
+        <w:tab/>
+      </w:r>
+      <w:r>
+        <w:rPr>
+          <w:rFonts w:asciiTheme="minorHAnsi" w:hAnsiTheme="minorHAnsi" w:cstheme="minorHAnsi"/>
+          <w:sz w:val="22"/>
+          <w:szCs w:val="22"/>
+        </w:rPr>
+        <w:tab/>
+      </w:r>
+      <w:r>
+        <w:rPr>
+          <w:rFonts w:asciiTheme="minorHAnsi" w:hAnsiTheme="minorHAnsi" w:cstheme="minorHAnsi"/>
+          <w:sz w:val="22"/>
+          <w:szCs w:val="22"/>
+        </w:rPr>
+        <w:tab/>
+      </w:r>
+      <w:r>
+        <w:rPr>
+          <w:rFonts w:asciiTheme="minorHAnsi" w:hAnsiTheme="minorHAnsi" w:cstheme="minorHAnsi"/>
+          <w:sz w:val="22"/>
+          <w:szCs w:val="22"/>
+        </w:rPr>
+        <w:tab/>
+      </w:r>
+      <w:r>
+        <w:rPr>
+          <w:rFonts w:asciiTheme="minorHAnsi" w:hAnsiTheme="minorHAnsi" w:cstheme="minorHAnsi"/>
+          <w:sz w:val="22"/>
+          <w:szCs w:val="22"/>
+        </w:rPr>
+        <w:t xml:space="preserve">    … </w:t>
+      </w:r>
+    </w:p>
+    <w:p>
+      <w:pPr>
+        <w:spacing w:line="240" w:lineRule="auto"/>
+        <w:rPr>
+          <w:rFonts w:asciiTheme="minorHAnsi" w:hAnsiTheme="minorHAnsi" w:cstheme="minorHAnsi"/>
+          <w:sz w:val="22"/>
+          <w:szCs w:val="22"/>
+        </w:rPr>
+      </w:pPr>
+      <w:proofErr w:type="spellStart"/>
+      <w:r>
+        <w:rPr>
+          <w:rFonts w:asciiTheme="minorHAnsi" w:hAnsiTheme="minorHAnsi" w:cstheme="minorHAnsi"/>
+          <w:sz w:val="22"/>
+          <w:szCs w:val="22"/>
+        </w:rPr>
+        <w:t>DZ</w:t>
+      </w:r>
+      <w:proofErr w:type="spellEnd"/>
+      <w:r>
+        <w:rPr>
+          <w:rFonts w:asciiTheme="minorHAnsi" w:hAnsiTheme="minorHAnsi" w:cstheme="minorHAnsi"/>
+          <w:sz w:val="22"/>
+          <w:szCs w:val="22"/>
+        </w:rPr>
+        <w:t xml:space="preserve"> </w:t>
+      </w:r>
+      <w:r>
+        <w:rPr>
+          <w:rFonts w:asciiTheme="minorHAnsi" w:hAnsiTheme="minorHAnsi" w:cstheme="minorHAnsi"/>
+          <w:sz w:val="22"/>
+          <w:szCs w:val="22"/>
+        </w:rPr>
+        <w:tab/>
+      </w:r>
       <w:r>
         <w:rPr>
           <w:rFonts w:asciiTheme="minorHAnsi" w:hAnsiTheme="minorHAnsi" w:cstheme="minorHAnsi"/>
           <w:strike/>
           <w:sz w:val="22"/>
           <w:szCs w:val="22"/>
-          <w:highlight w:val="red"/>
-        </w:rPr>
-        <w:t xml:space="preserve">wiki </w:t>
-      </w:r>
-      <w:proofErr w:type="spellStart"/>
+        </w:rPr>
+        <w:t xml:space="preserve">process </w:t>
+      </w:r>
       <w:r>
         <w:rPr>
           <w:rFonts w:asciiTheme="minorHAnsi" w:hAnsiTheme="minorHAnsi" w:cstheme="minorHAnsi"/>
           <w:strike/>
           <w:sz w:val="22"/>
           <w:szCs w:val="22"/>
-          <w:highlight w:val="red"/>
-        </w:rPr>
-        <w:t>Q40231</w:t>
-      </w:r>
-      <w:proofErr w:type="spellEnd"/>
+        </w:rPr>
+        <w:t>(</w:t>
+      </w:r>
+      <w:proofErr w:type="spellStart"/>
       <w:r>
         <w:rPr>
           <w:rFonts w:asciiTheme="minorHAnsi" w:hAnsiTheme="minorHAnsi" w:cstheme="minorHAnsi"/>
           <w:strike/>
           <w:sz w:val="22"/>
           <w:szCs w:val="22"/>
-          <w:highlight w:val="red"/>
-        </w:rPr>
-        <w:t xml:space="preserve"> (</w:t>
-      </w:r>
-      <w:proofErr w:type="spellStart"/>
+        </w:rPr>
+        <w:t>doubleaspect</w:t>
+      </w:r>
+      <w:proofErr w:type="spellEnd"/>
       <w:r>
         <w:rPr>
           <w:rFonts w:asciiTheme="minorHAnsi" w:hAnsiTheme="minorHAnsi" w:cstheme="minorHAnsi"/>
           <w:strike/>
           <w:sz w:val="22"/>
           <w:szCs w:val="22"/>
-          <w:highlight w:val="red"/>
-        </w:rPr>
-        <w:t>volby</w:t>
-      </w:r>
-      <w:proofErr w:type="spellEnd"/>
+        </w:rPr>
+        <w:t>)</w:t>
+      </w:r>
       <w:r>
         <w:rPr>
           <w:rFonts w:asciiTheme="minorHAnsi" w:hAnsiTheme="minorHAnsi" w:cstheme="minorHAnsi"/>
           <w:strike/>
           <w:sz w:val="22"/>
           <w:szCs w:val="22"/>
-          <w:highlight w:val="red"/>
-        </w:rPr>
-        <w:t>)</w:t>
-      </w:r>
+        </w:rPr>
+        <w:t xml:space="preserve"> </w:t>
+      </w:r>
+      <w:r>
+        <w:rPr>
+          <w:rFonts w:asciiTheme="minorHAnsi" w:hAnsiTheme="minorHAnsi" w:cstheme="minorHAnsi"/>
+          <w:sz w:val="22"/>
+          <w:szCs w:val="22"/>
+        </w:rPr>
+        <w:sym w:font="Wingdings" w:char="F0E0"/>
+      </w:r>
+      <w:r>
+        <w:rPr>
+          <w:rFonts w:asciiTheme="minorHAnsi" w:hAnsiTheme="minorHAnsi" w:cstheme="minorHAnsi"/>
+          <w:sz w:val="22"/>
+          <w:szCs w:val="22"/>
+        </w:rPr>
+        <w:t xml:space="preserve"> </w:t>
+      </w:r>
+      <w:r>
+        <w:rPr>
+          <w:rFonts w:asciiTheme="minorHAnsi" w:hAnsiTheme="minorHAnsi" w:cstheme="minorHAnsi"/>
+          <w:sz w:val="22"/>
+          <w:szCs w:val="22"/>
+          <w:highlight w:val="red"/>
+        </w:rPr>
+        <w:t xml:space="preserve">activity (impf) … </w:t>
+      </w:r>
+      <w:proofErr w:type="spellStart"/>
+      <w:r>
+        <w:rPr>
+          <w:rFonts w:asciiTheme="minorHAnsi" w:hAnsiTheme="minorHAnsi" w:cstheme="minorHAnsi"/>
+          <w:sz w:val="22"/>
+          <w:szCs w:val="22"/>
+          <w:highlight w:val="red"/>
+        </w:rPr>
+        <w:t>DZ</w:t>
+      </w:r>
+      <w:proofErr w:type="spellEnd"/>
     </w:p>
     <w:p>
       <w:pPr>
@@ -6021,905 +6273,6 @@
           <w:szCs w:val="22"/>
         </w:rPr>
       </w:pPr>
-      <w:r>
-        <w:rPr>
-          <w:rFonts w:asciiTheme="minorHAnsi" w:hAnsiTheme="minorHAnsi" w:cstheme="minorHAnsi"/>
-          <w:sz w:val="22"/>
-          <w:szCs w:val="22"/>
-          <w:highlight w:val="red"/>
-        </w:rPr>
-        <w:t>ML</w:t>
-      </w:r>
-      <w:r>
-        <w:rPr>
-          <w:rFonts w:asciiTheme="minorHAnsi" w:hAnsiTheme="minorHAnsi" w:cstheme="minorHAnsi"/>
-          <w:sz w:val="22"/>
-          <w:szCs w:val="22"/>
-          <w:highlight w:val="red"/>
-        </w:rPr>
-        <w:tab/>
-      </w:r>
-      <w:proofErr w:type="spellStart"/>
-      <w:r>
-        <w:rPr>
-          <w:rFonts w:asciiTheme="minorHAnsi" w:hAnsiTheme="minorHAnsi" w:cstheme="minorHAnsi"/>
-          <w:sz w:val="22"/>
-          <w:szCs w:val="22"/>
-          <w:highlight w:val="red"/>
-        </w:rPr>
-        <w:t>volit</w:t>
-      </w:r>
-      <w:proofErr w:type="spellEnd"/>
-      <w:r>
-        <w:rPr>
-          <w:rFonts w:asciiTheme="minorHAnsi" w:hAnsiTheme="minorHAnsi" w:cstheme="minorHAnsi"/>
-          <w:sz w:val="22"/>
-          <w:szCs w:val="22"/>
-          <w:highlight w:val="red"/>
-        </w:rPr>
-        <w:t>-001 … ACT</w:t>
-      </w:r>
-      <w:r>
-        <w:rPr>
-          <w:rFonts w:asciiTheme="minorHAnsi" w:hAnsiTheme="minorHAnsi" w:cstheme="minorHAnsi"/>
-          <w:sz w:val="22"/>
-          <w:szCs w:val="22"/>
-          <w:highlight w:val="red"/>
-        </w:rPr>
-        <w:t>=</w:t>
-      </w:r>
-      <w:proofErr w:type="spellStart"/>
-      <w:proofErr w:type="gramStart"/>
-      <w:r>
-        <w:rPr>
-          <w:rFonts w:asciiTheme="minorHAnsi" w:hAnsiTheme="minorHAnsi" w:cstheme="minorHAnsi"/>
-          <w:sz w:val="22"/>
-          <w:szCs w:val="22"/>
-          <w:highlight w:val="red"/>
-        </w:rPr>
-        <w:t>ARG0</w:t>
-      </w:r>
-      <w:proofErr w:type="spellEnd"/>
-      <w:r>
-        <w:rPr>
-          <w:rFonts w:asciiTheme="minorHAnsi" w:hAnsiTheme="minorHAnsi" w:cstheme="minorHAnsi"/>
-          <w:sz w:val="22"/>
-          <w:szCs w:val="22"/>
-          <w:highlight w:val="red"/>
-        </w:rPr>
-        <w:t xml:space="preserve"> </w:t>
-      </w:r>
-      <w:r>
-        <w:rPr>
-          <w:rFonts w:asciiTheme="minorHAnsi" w:hAnsiTheme="minorHAnsi" w:cstheme="minorHAnsi"/>
-          <w:sz w:val="22"/>
-          <w:szCs w:val="22"/>
-          <w:highlight w:val="red"/>
-        </w:rPr>
-        <w:t xml:space="preserve"> PAT</w:t>
-      </w:r>
-      <w:proofErr w:type="gramEnd"/>
-      <w:r>
-        <w:rPr>
-          <w:rFonts w:asciiTheme="minorHAnsi" w:hAnsiTheme="minorHAnsi" w:cstheme="minorHAnsi"/>
-          <w:sz w:val="22"/>
-          <w:szCs w:val="22"/>
-          <w:highlight w:val="red"/>
-        </w:rPr>
-        <w:t>=</w:t>
-      </w:r>
-      <w:proofErr w:type="spellStart"/>
-      <w:r>
-        <w:rPr>
-          <w:rFonts w:asciiTheme="minorHAnsi" w:hAnsiTheme="minorHAnsi" w:cstheme="minorHAnsi"/>
-          <w:sz w:val="22"/>
-          <w:szCs w:val="22"/>
-          <w:highlight w:val="red"/>
-        </w:rPr>
-        <w:t>ARG1</w:t>
-      </w:r>
-      <w:proofErr w:type="spellEnd"/>
-      <w:r>
-        <w:rPr>
-          <w:rFonts w:asciiTheme="minorHAnsi" w:hAnsiTheme="minorHAnsi" w:cstheme="minorHAnsi"/>
-          <w:sz w:val="22"/>
-          <w:szCs w:val="22"/>
-          <w:highlight w:val="red"/>
-        </w:rPr>
-        <w:t xml:space="preserve"> </w:t>
-      </w:r>
-      <w:r>
-        <w:rPr>
-          <w:rFonts w:asciiTheme="minorHAnsi" w:hAnsiTheme="minorHAnsi" w:cstheme="minorHAnsi"/>
-          <w:sz w:val="22"/>
-          <w:szCs w:val="22"/>
-          <w:highlight w:val="red"/>
-        </w:rPr>
-        <w:t xml:space="preserve"> </w:t>
-      </w:r>
-      <w:proofErr w:type="spellStart"/>
-      <w:r>
-        <w:rPr>
-          <w:rFonts w:asciiTheme="minorHAnsi" w:hAnsiTheme="minorHAnsi" w:cstheme="minorHAnsi"/>
-          <w:sz w:val="22"/>
-          <w:szCs w:val="22"/>
-          <w:highlight w:val="red"/>
-        </w:rPr>
-        <w:t>ORIG</w:t>
-      </w:r>
-      <w:proofErr w:type="spellEnd"/>
-      <w:r>
-        <w:rPr>
-          <w:rFonts w:asciiTheme="minorHAnsi" w:hAnsiTheme="minorHAnsi" w:cstheme="minorHAnsi"/>
-          <w:sz w:val="22"/>
-          <w:szCs w:val="22"/>
-          <w:highlight w:val="red"/>
-        </w:rPr>
-        <w:t>=</w:t>
-      </w:r>
-      <w:proofErr w:type="spellStart"/>
-      <w:r>
-        <w:rPr>
-          <w:rFonts w:asciiTheme="minorHAnsi" w:hAnsiTheme="minorHAnsi" w:cstheme="minorHAnsi"/>
-          <w:sz w:val="22"/>
-          <w:szCs w:val="22"/>
-          <w:highlight w:val="red"/>
-        </w:rPr>
-        <w:t>ARG2</w:t>
-      </w:r>
-      <w:proofErr w:type="spellEnd"/>
-      <w:r>
-        <w:rPr>
-          <w:rFonts w:asciiTheme="minorHAnsi" w:hAnsiTheme="minorHAnsi" w:cstheme="minorHAnsi"/>
-          <w:sz w:val="22"/>
-          <w:szCs w:val="22"/>
-        </w:rPr>
-        <w:tab/>
-      </w:r>
-      <w:r>
-        <w:rPr>
-          <w:rFonts w:asciiTheme="minorHAnsi" w:hAnsiTheme="minorHAnsi" w:cstheme="minorHAnsi"/>
-          <w:sz w:val="22"/>
-          <w:szCs w:val="22"/>
-        </w:rPr>
-        <w:tab/>
-      </w:r>
-      <w:r>
-        <w:rPr>
-          <w:rFonts w:asciiTheme="minorHAnsi" w:hAnsiTheme="minorHAnsi" w:cstheme="minorHAnsi"/>
-          <w:sz w:val="22"/>
-          <w:szCs w:val="22"/>
-          <w:highlight w:val="red"/>
-        </w:rPr>
-        <w:t xml:space="preserve">wiki </w:t>
-      </w:r>
-      <w:proofErr w:type="spellStart"/>
-      <w:r>
-        <w:rPr>
-          <w:rFonts w:asciiTheme="minorHAnsi" w:hAnsiTheme="minorHAnsi" w:cstheme="minorHAnsi"/>
-          <w:sz w:val="22"/>
-          <w:szCs w:val="22"/>
-          <w:highlight w:val="red"/>
-        </w:rPr>
-        <w:t>Q372557</w:t>
-      </w:r>
-      <w:proofErr w:type="spellEnd"/>
-      <w:r>
-        <w:rPr>
-          <w:rFonts w:asciiTheme="minorHAnsi" w:hAnsiTheme="minorHAnsi" w:cstheme="minorHAnsi"/>
-          <w:sz w:val="22"/>
-          <w:szCs w:val="22"/>
-        </w:rPr>
-        <w:t xml:space="preserve"> (</w:t>
-      </w:r>
-      <w:proofErr w:type="spellStart"/>
-      <w:r>
-        <w:rPr>
-          <w:rFonts w:asciiTheme="minorHAnsi" w:hAnsiTheme="minorHAnsi" w:cstheme="minorHAnsi"/>
-          <w:sz w:val="22"/>
-          <w:szCs w:val="22"/>
-        </w:rPr>
-        <w:t>estonské</w:t>
-      </w:r>
-      <w:proofErr w:type="spellEnd"/>
-      <w:r>
-        <w:rPr>
-          <w:rFonts w:asciiTheme="minorHAnsi" w:hAnsiTheme="minorHAnsi" w:cstheme="minorHAnsi"/>
-          <w:sz w:val="22"/>
-          <w:szCs w:val="22"/>
-        </w:rPr>
-        <w:t xml:space="preserve"> </w:t>
-      </w:r>
-      <w:proofErr w:type="spellStart"/>
-      <w:r>
-        <w:rPr>
-          <w:rFonts w:asciiTheme="minorHAnsi" w:hAnsiTheme="minorHAnsi" w:cstheme="minorHAnsi"/>
-          <w:sz w:val="22"/>
-          <w:szCs w:val="22"/>
-        </w:rPr>
-        <w:t>volby</w:t>
-      </w:r>
-      <w:proofErr w:type="spellEnd"/>
-      <w:r>
-        <w:rPr>
-          <w:rFonts w:asciiTheme="minorHAnsi" w:hAnsiTheme="minorHAnsi" w:cstheme="minorHAnsi"/>
-          <w:sz w:val="22"/>
-          <w:szCs w:val="22"/>
-        </w:rPr>
-        <w:t xml:space="preserve"> 1992)</w:t>
-      </w:r>
-    </w:p>
-    <w:p>
-      <w:pPr>
-        <w:spacing w:line="240" w:lineRule="auto"/>
-        <w:rPr>
-          <w:rFonts w:asciiTheme="minorHAnsi" w:hAnsiTheme="minorHAnsi" w:cstheme="minorHAnsi"/>
-          <w:sz w:val="22"/>
-          <w:szCs w:val="22"/>
-        </w:rPr>
-      </w:pPr>
-    </w:p>
-    <w:p>
-      <w:pPr>
-        <w:spacing w:line="240" w:lineRule="auto"/>
-        <w:rPr>
-          <w:rFonts w:asciiTheme="minorHAnsi" w:hAnsiTheme="minorHAnsi" w:cstheme="minorHAnsi"/>
-          <w:sz w:val="22"/>
-          <w:szCs w:val="22"/>
-        </w:rPr>
-      </w:pPr>
-      <w:proofErr w:type="spellStart"/>
-      <w:r>
-        <w:rPr>
-          <w:rFonts w:asciiTheme="minorHAnsi" w:hAnsiTheme="minorHAnsi" w:cstheme="minorHAnsi"/>
-          <w:sz w:val="22"/>
-          <w:szCs w:val="22"/>
-          <w:highlight w:val="green"/>
-        </w:rPr>
-        <w:t>SZ</w:t>
-      </w:r>
-      <w:proofErr w:type="spellEnd"/>
-      <w:r>
-        <w:rPr>
-          <w:rFonts w:asciiTheme="minorHAnsi" w:hAnsiTheme="minorHAnsi" w:cstheme="minorHAnsi"/>
-          <w:sz w:val="22"/>
-          <w:szCs w:val="22"/>
-          <w:highlight w:val="green"/>
-        </w:rPr>
-        <w:tab/>
-      </w:r>
-      <w:proofErr w:type="spellStart"/>
-      <w:r>
-        <w:rPr>
-          <w:rFonts w:asciiTheme="minorHAnsi" w:hAnsiTheme="minorHAnsi" w:cstheme="minorHAnsi"/>
-          <w:sz w:val="22"/>
-          <w:szCs w:val="22"/>
-          <w:highlight w:val="green"/>
-        </w:rPr>
-        <w:t>person.ARG0</w:t>
-      </w:r>
-      <w:proofErr w:type="spellEnd"/>
-      <w:r>
-        <w:rPr>
-          <w:rFonts w:asciiTheme="minorHAnsi" w:hAnsiTheme="minorHAnsi" w:cstheme="minorHAnsi"/>
-          <w:sz w:val="22"/>
-          <w:szCs w:val="22"/>
-          <w:highlight w:val="green"/>
-        </w:rPr>
-        <w:t xml:space="preserve"> </w:t>
-      </w:r>
-      <w:proofErr w:type="spellStart"/>
-      <w:r>
-        <w:rPr>
-          <w:rFonts w:asciiTheme="minorHAnsi" w:hAnsiTheme="minorHAnsi" w:cstheme="minorHAnsi"/>
-          <w:sz w:val="22"/>
-          <w:szCs w:val="22"/>
-          <w:highlight w:val="green"/>
-        </w:rPr>
-        <w:t>volit</w:t>
-      </w:r>
-      <w:proofErr w:type="spellEnd"/>
-      <w:r>
-        <w:rPr>
-          <w:rFonts w:asciiTheme="minorHAnsi" w:hAnsiTheme="minorHAnsi" w:cstheme="minorHAnsi"/>
-          <w:sz w:val="22"/>
-          <w:szCs w:val="22"/>
-          <w:highlight w:val="green"/>
-        </w:rPr>
-        <w:t xml:space="preserve"> </w:t>
-      </w:r>
-      <w:proofErr w:type="spellStart"/>
-      <w:r>
-        <w:rPr>
-          <w:rFonts w:asciiTheme="minorHAnsi" w:hAnsiTheme="minorHAnsi" w:cstheme="minorHAnsi"/>
-          <w:sz w:val="22"/>
-          <w:szCs w:val="22"/>
-          <w:highlight w:val="green"/>
-        </w:rPr>
-        <w:t>person.ARG1</w:t>
-      </w:r>
-      <w:proofErr w:type="spellEnd"/>
-      <w:r>
-        <w:rPr>
-          <w:rFonts w:asciiTheme="minorHAnsi" w:hAnsiTheme="minorHAnsi" w:cstheme="minorHAnsi"/>
-          <w:sz w:val="22"/>
-          <w:szCs w:val="22"/>
-          <w:highlight w:val="green"/>
-        </w:rPr>
-        <w:t xml:space="preserve"> s </w:t>
-      </w:r>
-      <w:proofErr w:type="spellStart"/>
-      <w:r>
-        <w:rPr>
-          <w:rFonts w:asciiTheme="minorHAnsi" w:hAnsiTheme="minorHAnsi" w:cstheme="minorHAnsi"/>
-          <w:sz w:val="22"/>
-          <w:szCs w:val="22"/>
-          <w:highlight w:val="green"/>
-        </w:rPr>
-        <w:t>funkcí.ARG2</w:t>
-      </w:r>
-      <w:proofErr w:type="spellEnd"/>
-      <w:r>
-        <w:rPr>
-          <w:rFonts w:asciiTheme="minorHAnsi" w:hAnsiTheme="minorHAnsi" w:cstheme="minorHAnsi"/>
-          <w:sz w:val="22"/>
-          <w:szCs w:val="22"/>
-          <w:highlight w:val="green"/>
-        </w:rPr>
-        <w:t xml:space="preserve"> </w:t>
-      </w:r>
-      <w:proofErr w:type="spellStart"/>
-      <w:r>
-        <w:rPr>
-          <w:rFonts w:asciiTheme="minorHAnsi" w:hAnsiTheme="minorHAnsi" w:cstheme="minorHAnsi"/>
-          <w:sz w:val="22"/>
-          <w:szCs w:val="22"/>
-          <w:highlight w:val="green"/>
-        </w:rPr>
-        <w:t>parlament</w:t>
-      </w:r>
-      <w:proofErr w:type="spellEnd"/>
-      <w:r>
-        <w:rPr>
-          <w:rFonts w:asciiTheme="minorHAnsi" w:hAnsiTheme="minorHAnsi" w:cstheme="minorHAnsi"/>
-          <w:sz w:val="22"/>
-          <w:szCs w:val="22"/>
-        </w:rPr>
-        <w:t xml:space="preserve"> … </w:t>
-      </w:r>
-      <w:r>
-        <w:rPr>
-          <w:rFonts w:asciiTheme="minorHAnsi" w:hAnsiTheme="minorHAnsi" w:cstheme="minorHAnsi"/>
-          <w:sz w:val="22"/>
-          <w:szCs w:val="22"/>
-          <w:highlight w:val="green"/>
-        </w:rPr>
-        <w:t>performance</w:t>
-      </w:r>
-      <w:r>
-        <w:rPr>
-          <w:rFonts w:asciiTheme="minorHAnsi" w:hAnsiTheme="minorHAnsi" w:cstheme="minorHAnsi"/>
-          <w:sz w:val="22"/>
-          <w:szCs w:val="22"/>
-          <w:highlight w:val="green"/>
-        </w:rPr>
-        <w:t xml:space="preserve"> (pf)</w:t>
-      </w:r>
-    </w:p>
-    <w:p>
-      <w:pPr>
-        <w:spacing w:line="240" w:lineRule="auto"/>
-        <w:rPr>
-          <w:rFonts w:asciiTheme="minorHAnsi" w:hAnsiTheme="minorHAnsi" w:cstheme="minorHAnsi"/>
-          <w:sz w:val="22"/>
-          <w:szCs w:val="22"/>
-        </w:rPr>
-      </w:pPr>
-      <w:r>
-        <w:rPr>
-          <w:rFonts w:asciiTheme="minorHAnsi" w:hAnsiTheme="minorHAnsi" w:cstheme="minorHAnsi"/>
-          <w:sz w:val="22"/>
-          <w:szCs w:val="22"/>
-          <w:highlight w:val="green"/>
-        </w:rPr>
-        <w:t>ML</w:t>
-      </w:r>
-      <w:r>
-        <w:rPr>
-          <w:rFonts w:asciiTheme="minorHAnsi" w:hAnsiTheme="minorHAnsi" w:cstheme="minorHAnsi"/>
-          <w:sz w:val="22"/>
-          <w:szCs w:val="22"/>
-          <w:highlight w:val="green"/>
-        </w:rPr>
-        <w:tab/>
-      </w:r>
-      <w:proofErr w:type="spellStart"/>
-      <w:r>
-        <w:rPr>
-          <w:rFonts w:asciiTheme="minorHAnsi" w:hAnsiTheme="minorHAnsi" w:cstheme="minorHAnsi"/>
-          <w:sz w:val="22"/>
-          <w:szCs w:val="22"/>
-          <w:highlight w:val="green"/>
-        </w:rPr>
-        <w:t>volit</w:t>
-      </w:r>
-      <w:proofErr w:type="spellEnd"/>
-      <w:r>
-        <w:rPr>
-          <w:rFonts w:asciiTheme="minorHAnsi" w:hAnsiTheme="minorHAnsi" w:cstheme="minorHAnsi"/>
-          <w:sz w:val="22"/>
-          <w:szCs w:val="22"/>
-          <w:highlight w:val="green"/>
-        </w:rPr>
-        <w:t xml:space="preserve"> </w:t>
-      </w:r>
-      <w:proofErr w:type="spellStart"/>
-      <w:r>
-        <w:rPr>
-          <w:rFonts w:asciiTheme="minorHAnsi" w:hAnsiTheme="minorHAnsi" w:cstheme="minorHAnsi"/>
-          <w:sz w:val="22"/>
-          <w:szCs w:val="22"/>
-          <w:highlight w:val="green"/>
-        </w:rPr>
-        <w:t>parlament.ARG1</w:t>
-      </w:r>
-      <w:proofErr w:type="spellEnd"/>
-      <w:r>
-        <w:rPr>
-          <w:rFonts w:asciiTheme="minorHAnsi" w:hAnsiTheme="minorHAnsi" w:cstheme="minorHAnsi"/>
-          <w:sz w:val="22"/>
-          <w:szCs w:val="22"/>
-        </w:rPr>
-        <w:tab/>
-      </w:r>
-      <w:r>
-        <w:rPr>
-          <w:rFonts w:asciiTheme="minorHAnsi" w:hAnsiTheme="minorHAnsi" w:cstheme="minorHAnsi"/>
-          <w:sz w:val="22"/>
-          <w:szCs w:val="22"/>
-        </w:rPr>
-        <w:tab/>
-      </w:r>
-      <w:r>
-        <w:rPr>
-          <w:rFonts w:asciiTheme="minorHAnsi" w:hAnsiTheme="minorHAnsi" w:cstheme="minorHAnsi"/>
-          <w:sz w:val="22"/>
-          <w:szCs w:val="22"/>
-        </w:rPr>
-        <w:tab/>
-      </w:r>
-      <w:r>
-        <w:rPr>
-          <w:rFonts w:asciiTheme="minorHAnsi" w:hAnsiTheme="minorHAnsi" w:cstheme="minorHAnsi"/>
-          <w:sz w:val="22"/>
-          <w:szCs w:val="22"/>
-        </w:rPr>
-        <w:tab/>
-      </w:r>
-      <w:r>
-        <w:rPr>
-          <w:rFonts w:asciiTheme="minorHAnsi" w:hAnsiTheme="minorHAnsi" w:cstheme="minorHAnsi"/>
-          <w:sz w:val="22"/>
-          <w:szCs w:val="22"/>
-        </w:rPr>
-        <w:tab/>
-      </w:r>
-      <w:r>
-        <w:rPr>
-          <w:rFonts w:asciiTheme="minorHAnsi" w:hAnsiTheme="minorHAnsi" w:cstheme="minorHAnsi"/>
-          <w:sz w:val="22"/>
-          <w:szCs w:val="22"/>
-        </w:rPr>
-        <w:t xml:space="preserve">    … </w:t>
-      </w:r>
-      <w:r>
-        <w:rPr>
-          <w:rFonts w:asciiTheme="minorHAnsi" w:hAnsiTheme="minorHAnsi" w:cstheme="minorHAnsi"/>
-          <w:strike/>
-          <w:sz w:val="22"/>
-          <w:szCs w:val="22"/>
-        </w:rPr>
-        <w:t xml:space="preserve">process </w:t>
-      </w:r>
-      <w:r>
-        <w:rPr>
-          <w:rFonts w:asciiTheme="minorHAnsi" w:hAnsiTheme="minorHAnsi" w:cstheme="minorHAnsi"/>
-          <w:strike/>
-          <w:sz w:val="22"/>
-          <w:szCs w:val="22"/>
-        </w:rPr>
-        <w:t>(</w:t>
-      </w:r>
-      <w:proofErr w:type="spellStart"/>
-      <w:r>
-        <w:rPr>
-          <w:rFonts w:asciiTheme="minorHAnsi" w:hAnsiTheme="minorHAnsi" w:cstheme="minorHAnsi"/>
-          <w:strike/>
-          <w:sz w:val="22"/>
-          <w:szCs w:val="22"/>
-        </w:rPr>
-        <w:t>doubleaspect</w:t>
-      </w:r>
-      <w:proofErr w:type="spellEnd"/>
-      <w:r>
-        <w:rPr>
-          <w:rFonts w:asciiTheme="minorHAnsi" w:hAnsiTheme="minorHAnsi" w:cstheme="minorHAnsi"/>
-          <w:strike/>
-          <w:sz w:val="22"/>
-          <w:szCs w:val="22"/>
-        </w:rPr>
-        <w:t>)</w:t>
-      </w:r>
-    </w:p>
-    <w:p>
-      <w:pPr>
-        <w:spacing w:line="240" w:lineRule="auto"/>
-        <w:rPr>
-          <w:rFonts w:asciiTheme="minorHAnsi" w:hAnsiTheme="minorHAnsi" w:cstheme="minorHAnsi"/>
-          <w:sz w:val="22"/>
-          <w:szCs w:val="22"/>
-        </w:rPr>
-      </w:pPr>
-      <w:r>
-        <w:rPr>
-          <w:rFonts w:asciiTheme="minorHAnsi" w:hAnsiTheme="minorHAnsi" w:cstheme="minorHAnsi"/>
-          <w:sz w:val="22"/>
-          <w:szCs w:val="22"/>
-        </w:rPr>
-        <w:tab/>
-      </w:r>
-      <w:r>
-        <w:rPr>
-          <w:rFonts w:asciiTheme="minorHAnsi" w:hAnsiTheme="minorHAnsi" w:cstheme="minorHAnsi"/>
-          <w:sz w:val="22"/>
-          <w:szCs w:val="22"/>
-        </w:rPr>
-        <w:tab/>
-      </w:r>
-      <w:r>
-        <w:rPr>
-          <w:rFonts w:asciiTheme="minorHAnsi" w:hAnsiTheme="minorHAnsi" w:cstheme="minorHAnsi"/>
-          <w:sz w:val="22"/>
-          <w:szCs w:val="22"/>
-        </w:rPr>
-        <w:tab/>
-      </w:r>
-      <w:r>
-        <w:rPr>
-          <w:rFonts w:asciiTheme="minorHAnsi" w:hAnsiTheme="minorHAnsi" w:cstheme="minorHAnsi"/>
-          <w:sz w:val="22"/>
-          <w:szCs w:val="22"/>
-        </w:rPr>
-        <w:tab/>
-      </w:r>
-      <w:r>
-        <w:rPr>
-          <w:rFonts w:asciiTheme="minorHAnsi" w:hAnsiTheme="minorHAnsi" w:cstheme="minorHAnsi"/>
-          <w:sz w:val="22"/>
-          <w:szCs w:val="22"/>
-        </w:rPr>
-        <w:tab/>
-      </w:r>
-      <w:r>
-        <w:rPr>
-          <w:rFonts w:asciiTheme="minorHAnsi" w:hAnsiTheme="minorHAnsi" w:cstheme="minorHAnsi"/>
-          <w:sz w:val="22"/>
-          <w:szCs w:val="22"/>
-        </w:rPr>
-        <w:tab/>
-      </w:r>
-      <w:r>
-        <w:rPr>
-          <w:rFonts w:asciiTheme="minorHAnsi" w:hAnsiTheme="minorHAnsi" w:cstheme="minorHAnsi"/>
-          <w:sz w:val="22"/>
-          <w:szCs w:val="22"/>
-        </w:rPr>
-        <w:tab/>
-      </w:r>
-      <w:r>
-        <w:rPr>
-          <w:rFonts w:asciiTheme="minorHAnsi" w:hAnsiTheme="minorHAnsi" w:cstheme="minorHAnsi"/>
-          <w:sz w:val="22"/>
-          <w:szCs w:val="22"/>
-        </w:rPr>
-        <w:tab/>
-      </w:r>
-      <w:r>
-        <w:rPr>
-          <w:rFonts w:asciiTheme="minorHAnsi" w:hAnsiTheme="minorHAnsi" w:cstheme="minorHAnsi"/>
-          <w:sz w:val="22"/>
-          <w:szCs w:val="22"/>
-        </w:rPr>
-        <w:t xml:space="preserve">  </w:t>
-      </w:r>
-      <w:r>
-        <w:rPr>
-          <w:rFonts w:asciiTheme="minorHAnsi" w:hAnsiTheme="minorHAnsi" w:cstheme="minorHAnsi"/>
-          <w:sz w:val="22"/>
-          <w:szCs w:val="22"/>
-        </w:rPr>
-        <w:sym w:font="Wingdings" w:char="F0E0"/>
-      </w:r>
-      <w:r>
-        <w:rPr>
-          <w:rFonts w:asciiTheme="minorHAnsi" w:hAnsiTheme="minorHAnsi" w:cstheme="minorHAnsi"/>
-          <w:sz w:val="22"/>
-          <w:szCs w:val="22"/>
-        </w:rPr>
-        <w:t xml:space="preserve"> </w:t>
-      </w:r>
-      <w:proofErr w:type="gramStart"/>
-      <w:r>
-        <w:rPr>
-          <w:rFonts w:asciiTheme="minorHAnsi" w:hAnsiTheme="minorHAnsi" w:cstheme="minorHAnsi"/>
-          <w:sz w:val="22"/>
-          <w:szCs w:val="22"/>
-          <w:highlight w:val="red"/>
-        </w:rPr>
-        <w:t>activity</w:t>
-      </w:r>
-      <w:proofErr w:type="gramEnd"/>
-      <w:r>
-        <w:rPr>
-          <w:rFonts w:asciiTheme="minorHAnsi" w:hAnsiTheme="minorHAnsi" w:cstheme="minorHAnsi"/>
-          <w:sz w:val="22"/>
-          <w:szCs w:val="22"/>
-          <w:highlight w:val="red"/>
-        </w:rPr>
-        <w:t xml:space="preserve"> (impf) … </w:t>
-      </w:r>
-      <w:proofErr w:type="spellStart"/>
-      <w:r>
-        <w:rPr>
-          <w:rFonts w:asciiTheme="minorHAnsi" w:hAnsiTheme="minorHAnsi" w:cstheme="minorHAnsi"/>
-          <w:sz w:val="22"/>
-          <w:szCs w:val="22"/>
-          <w:highlight w:val="red"/>
-        </w:rPr>
-        <w:t>DZ</w:t>
-      </w:r>
-      <w:proofErr w:type="spellEnd"/>
-      <w:r>
-        <w:rPr>
-          <w:rFonts w:asciiTheme="minorHAnsi" w:hAnsiTheme="minorHAnsi" w:cstheme="minorHAnsi"/>
-          <w:sz w:val="22"/>
-          <w:szCs w:val="22"/>
-        </w:rPr>
-        <w:t xml:space="preserve">, ML </w:t>
-      </w:r>
-      <w:proofErr w:type="spellStart"/>
-      <w:r>
-        <w:rPr>
-          <w:rFonts w:asciiTheme="minorHAnsi" w:hAnsiTheme="minorHAnsi" w:cstheme="minorHAnsi"/>
-          <w:sz w:val="22"/>
-          <w:szCs w:val="22"/>
-        </w:rPr>
-        <w:t>opravno</w:t>
-      </w:r>
-      <w:proofErr w:type="spellEnd"/>
-    </w:p>
-    <w:p>
-      <w:pPr>
-        <w:spacing w:line="240" w:lineRule="auto"/>
-        <w:rPr>
-          <w:rFonts w:asciiTheme="minorHAnsi" w:hAnsiTheme="minorHAnsi" w:cstheme="minorHAnsi"/>
-          <w:sz w:val="22"/>
-          <w:szCs w:val="22"/>
-        </w:rPr>
-      </w:pPr>
-    </w:p>
-    <w:p>
-      <w:pPr>
-        <w:spacing w:line="240" w:lineRule="auto"/>
-        <w:rPr>
-          <w:rFonts w:asciiTheme="minorHAnsi" w:hAnsiTheme="minorHAnsi" w:cstheme="minorHAnsi"/>
-          <w:sz w:val="22"/>
-          <w:szCs w:val="22"/>
-        </w:rPr>
-      </w:pPr>
-      <w:proofErr w:type="spellStart"/>
-      <w:r>
-        <w:rPr>
-          <w:rFonts w:asciiTheme="minorHAnsi" w:hAnsiTheme="minorHAnsi" w:cstheme="minorHAnsi"/>
-          <w:sz w:val="22"/>
-          <w:szCs w:val="22"/>
-          <w:highlight w:val="red"/>
-        </w:rPr>
-        <w:t>SZ</w:t>
-      </w:r>
-      <w:proofErr w:type="spellEnd"/>
-      <w:r>
-        <w:rPr>
-          <w:rFonts w:asciiTheme="minorHAnsi" w:hAnsiTheme="minorHAnsi" w:cstheme="minorHAnsi"/>
-          <w:sz w:val="22"/>
-          <w:szCs w:val="22"/>
-          <w:highlight w:val="red"/>
-        </w:rPr>
-        <w:tab/>
-        <w:t xml:space="preserve">missing wiki </w:t>
-      </w:r>
-      <w:proofErr w:type="spellStart"/>
-      <w:r>
-        <w:rPr>
-          <w:rFonts w:asciiTheme="minorHAnsi" w:hAnsiTheme="minorHAnsi" w:cstheme="minorHAnsi"/>
-          <w:sz w:val="22"/>
-          <w:szCs w:val="22"/>
-          <w:highlight w:val="red"/>
-        </w:rPr>
-        <w:t>Q217799</w:t>
-      </w:r>
-      <w:proofErr w:type="spellEnd"/>
-      <w:r>
-        <w:rPr>
-          <w:rFonts w:asciiTheme="minorHAnsi" w:hAnsiTheme="minorHAnsi" w:cstheme="minorHAnsi"/>
-          <w:sz w:val="22"/>
-          <w:szCs w:val="22"/>
-          <w:highlight w:val="red"/>
-        </w:rPr>
-        <w:t xml:space="preserve"> = E. </w:t>
-      </w:r>
-      <w:proofErr w:type="spellStart"/>
-      <w:r>
-        <w:rPr>
-          <w:rFonts w:asciiTheme="minorHAnsi" w:hAnsiTheme="minorHAnsi" w:cstheme="minorHAnsi"/>
-          <w:sz w:val="22"/>
-          <w:szCs w:val="22"/>
-          <w:highlight w:val="red"/>
-        </w:rPr>
-        <w:t>parlament</w:t>
-      </w:r>
-      <w:proofErr w:type="spellEnd"/>
-    </w:p>
-    <w:p>
-      <w:pPr>
-        <w:spacing w:line="240" w:lineRule="auto"/>
-        <w:rPr>
-          <w:rFonts w:asciiTheme="minorHAnsi" w:hAnsiTheme="minorHAnsi" w:cstheme="minorHAnsi"/>
-          <w:sz w:val="22"/>
-          <w:szCs w:val="22"/>
-        </w:rPr>
-      </w:pPr>
-    </w:p>
-    <w:p>
-      <w:pPr>
-        <w:spacing w:line="240" w:lineRule="auto"/>
-        <w:rPr>
-          <w:rFonts w:asciiTheme="minorHAnsi" w:hAnsiTheme="minorHAnsi" w:cstheme="minorHAnsi"/>
-          <w:sz w:val="22"/>
-          <w:szCs w:val="22"/>
-        </w:rPr>
-      </w:pPr>
-      <w:proofErr w:type="spellStart"/>
-      <w:r>
-        <w:rPr>
-          <w:rFonts w:asciiTheme="minorHAnsi" w:hAnsiTheme="minorHAnsi" w:cstheme="minorHAnsi"/>
-          <w:sz w:val="22"/>
-          <w:szCs w:val="22"/>
-          <w:highlight w:val="red"/>
-        </w:rPr>
-        <w:t>SZ</w:t>
-      </w:r>
-      <w:proofErr w:type="spellEnd"/>
-      <w:r>
-        <w:rPr>
-          <w:rFonts w:asciiTheme="minorHAnsi" w:hAnsiTheme="minorHAnsi" w:cstheme="minorHAnsi"/>
-          <w:sz w:val="22"/>
-          <w:szCs w:val="22"/>
-          <w:highlight w:val="red"/>
-        </w:rPr>
-        <w:tab/>
-        <w:t xml:space="preserve">alignment </w:t>
-      </w:r>
-      <w:r>
-        <w:rPr>
-          <w:rFonts w:asciiTheme="minorHAnsi" w:hAnsiTheme="minorHAnsi" w:cstheme="minorHAnsi"/>
-          <w:sz w:val="22"/>
-          <w:szCs w:val="22"/>
-          <w:highlight w:val="red"/>
-          <w:lang w:val="cs-CZ"/>
-        </w:rPr>
-        <w:t>"</w:t>
-      </w:r>
-      <w:proofErr w:type="spellStart"/>
-      <w:proofErr w:type="gramStart"/>
-      <w:r>
-        <w:rPr>
-          <w:rFonts w:asciiTheme="minorHAnsi" w:hAnsiTheme="minorHAnsi" w:cstheme="minorHAnsi"/>
-          <w:sz w:val="22"/>
-          <w:szCs w:val="22"/>
-          <w:highlight w:val="red"/>
-        </w:rPr>
-        <w:t>blok</w:t>
-      </w:r>
-      <w:proofErr w:type="spellEnd"/>
-      <w:proofErr w:type="gramEnd"/>
-      <w:r>
-        <w:rPr>
-          <w:rFonts w:asciiTheme="minorHAnsi" w:hAnsiTheme="minorHAnsi" w:cstheme="minorHAnsi"/>
-          <w:sz w:val="22"/>
-          <w:szCs w:val="22"/>
-          <w:highlight w:val="red"/>
-        </w:rPr>
-        <w:t xml:space="preserve"> </w:t>
-      </w:r>
-      <w:proofErr w:type="spellStart"/>
-      <w:r>
-        <w:rPr>
-          <w:rFonts w:asciiTheme="minorHAnsi" w:hAnsiTheme="minorHAnsi" w:cstheme="minorHAnsi"/>
-          <w:sz w:val="22"/>
-          <w:szCs w:val="22"/>
-          <w:highlight w:val="red"/>
-        </w:rPr>
-        <w:t>Vlast</w:t>
-      </w:r>
-      <w:proofErr w:type="spellEnd"/>
-      <w:r>
-        <w:rPr>
-          <w:rFonts w:asciiTheme="minorHAnsi" w:hAnsiTheme="minorHAnsi" w:cstheme="minorHAnsi"/>
-          <w:sz w:val="22"/>
-          <w:szCs w:val="22"/>
-          <w:highlight w:val="red"/>
-        </w:rPr>
-        <w:t xml:space="preserve">, </w:t>
-      </w:r>
-      <w:proofErr w:type="spellStart"/>
-      <w:r>
-        <w:rPr>
-          <w:rFonts w:asciiTheme="minorHAnsi" w:hAnsiTheme="minorHAnsi" w:cstheme="minorHAnsi"/>
-          <w:sz w:val="22"/>
-          <w:szCs w:val="22"/>
-          <w:highlight w:val="red"/>
-        </w:rPr>
-        <w:t>jehož</w:t>
-      </w:r>
-      <w:proofErr w:type="spellEnd"/>
-      <w:r>
-        <w:rPr>
-          <w:rFonts w:asciiTheme="minorHAnsi" w:hAnsiTheme="minorHAnsi" w:cstheme="minorHAnsi"/>
-          <w:sz w:val="22"/>
-          <w:szCs w:val="22"/>
-          <w:highlight w:val="red"/>
-        </w:rPr>
-        <w:t xml:space="preserve">" … </w:t>
-      </w:r>
-      <w:proofErr w:type="spellStart"/>
-      <w:r>
-        <w:rPr>
-          <w:rFonts w:asciiTheme="minorHAnsi" w:hAnsiTheme="minorHAnsi" w:cstheme="minorHAnsi"/>
-          <w:sz w:val="22"/>
-          <w:szCs w:val="22"/>
-          <w:highlight w:val="red"/>
-        </w:rPr>
-        <w:t>s5b</w:t>
-      </w:r>
-      <w:proofErr w:type="spellEnd"/>
-      <w:r>
-        <w:rPr>
-          <w:rFonts w:asciiTheme="minorHAnsi" w:hAnsiTheme="minorHAnsi" w:cstheme="minorHAnsi"/>
-          <w:sz w:val="22"/>
-          <w:szCs w:val="22"/>
-          <w:highlight w:val="red"/>
-        </w:rPr>
-        <w:t>: 14-17</w:t>
-      </w:r>
-      <w:r>
-        <w:rPr>
-          <w:rFonts w:asciiTheme="minorHAnsi" w:hAnsiTheme="minorHAnsi" w:cstheme="minorHAnsi"/>
-          <w:sz w:val="22"/>
-          <w:szCs w:val="22"/>
-        </w:rPr>
-        <w:t xml:space="preserve"> </w:t>
-      </w:r>
-    </w:p>
-    <w:p>
-      <w:pPr>
-        <w:spacing w:line="240" w:lineRule="auto"/>
-        <w:rPr>
-          <w:rFonts w:asciiTheme="minorHAnsi" w:hAnsiTheme="minorHAnsi" w:cstheme="minorHAnsi"/>
-          <w:sz w:val="22"/>
-          <w:szCs w:val="22"/>
-        </w:rPr>
-      </w:pPr>
     </w:p>
     <w:p>
       <w:pPr>
@@ -6938,7 +6291,6 @@
           <w:sz w:val="22"/>
           <w:szCs w:val="22"/>
         </w:rPr>
-        <w:lastRenderedPageBreak/>
         <w:t>==================================================================================</w:t>
       </w:r>
     </w:p>
@@ -7332,6 +6684,7 @@
           <w:sz w:val="22"/>
           <w:szCs w:val="22"/>
         </w:rPr>
+        <w:lastRenderedPageBreak/>
         <w:t>temporal</w:t>
       </w:r>
       <w:proofErr w:type="gramEnd"/>
@@ -10354,7 +9707,6 @@
           <w:sz w:val="22"/>
           <w:szCs w:val="22"/>
         </w:rPr>
-        <w:lastRenderedPageBreak/>
         <w:t>include-91</w:t>
       </w:r>
     </w:p>
@@ -11037,7 +10389,7 @@
           <w:szCs w:val="18"/>
         </w:rPr>
       </w:pPr>
-      <w:bookmarkStart w:id="0" w:name=":superset"/>
+      <w:bookmarkStart w:id="1" w:name=":superset"/>
       <w:r>
         <w:rPr>
           <w:rFonts w:asciiTheme="minorHAnsi" w:hAnsiTheme="minorHAnsi" w:cstheme="minorHAnsi"/>
@@ -11260,7 +10612,7 @@
         <w:br/>
         <w:t>                         :wiki "</w:t>
       </w:r>
-      <w:bookmarkEnd w:id="0"/>
+      <w:bookmarkEnd w:id="1"/>
       <w:proofErr w:type="spellStart"/>
       <w:r>
         <w:rPr>
@@ -12655,8 +12007,6 @@
         </w:rPr>
         <w:t xml:space="preserve">  </w:t>
       </w:r>
-      <w:bookmarkStart w:id="1" w:name="_GoBack"/>
-      <w:bookmarkEnd w:id="1"/>
     </w:p>
     <w:p>
       <w:pPr>
@@ -13628,14 +12978,6 @@
           <w:szCs w:val="18"/>
         </w:rPr>
         <w:br/>
-      </w:r>
-      <w:r>
-        <w:rPr>
-          <w:rFonts w:ascii="Courier" w:hAnsi="Courier"/>
-          <w:sz w:val="18"/>
-          <w:szCs w:val="18"/>
-        </w:rPr>
-        <w:lastRenderedPageBreak/>
         <w:t>     :</w:t>
       </w:r>
       <w:proofErr w:type="spellStart"/>
@@ -13826,7 +13168,24 @@
           <w:sz w:val="18"/>
           <w:szCs w:val="18"/>
         </w:rPr>
+        <w:t xml:space="preserve"> </w:t>
+      </w:r>
+      <w:r>
+        <w:rPr>
+          <w:rFonts w:asciiTheme="minorHAnsi" w:hAnsiTheme="minorHAnsi" w:cstheme="minorHAnsi"/>
+          <w:color w:val="FF0000"/>
+          <w:sz w:val="18"/>
+          <w:szCs w:val="18"/>
+        </w:rPr>
         <w:tab/>
+      </w:r>
+      <w:r>
+        <w:rPr>
+          <w:rFonts w:asciiTheme="minorHAnsi" w:hAnsiTheme="minorHAnsi" w:cstheme="minorHAnsi"/>
+          <w:color w:val="FF0000"/>
+          <w:sz w:val="18"/>
+          <w:szCs w:val="18"/>
+        </w:rPr>
         <w:t>(</w:t>
       </w:r>
       <w:proofErr w:type="gramStart"/>
@@ -14312,6 +13671,7 @@
           <w:szCs w:val="22"/>
           <w:highlight w:val="green"/>
         </w:rPr>
+        <w:lastRenderedPageBreak/>
         <w:t>APOZICE</w:t>
       </w:r>
       <w:proofErr w:type="spellEnd"/>
@@ -14761,7 +14121,7 @@
           <w:b/>
           <w:sz w:val="22"/>
           <w:szCs w:val="22"/>
-          <w:highlight w:val="red"/>
+          <w:highlight w:val="yellow"/>
         </w:rPr>
         <w:t xml:space="preserve">discourse relation "and" </w:t>
       </w:r>
@@ -17613,6 +16973,117 @@
           <w:rFonts w:asciiTheme="minorHAnsi" w:hAnsiTheme="minorHAnsi" w:cstheme="minorHAnsi"/>
           <w:sz w:val="22"/>
           <w:szCs w:val="22"/>
+        </w:rPr>
+      </w:pPr>
+      <w:proofErr w:type="spellStart"/>
+      <w:proofErr w:type="gramStart"/>
+      <w:r>
+        <w:rPr>
+          <w:rFonts w:asciiTheme="minorHAnsi" w:hAnsiTheme="minorHAnsi" w:cstheme="minorHAnsi"/>
+          <w:sz w:val="22"/>
+          <w:szCs w:val="22"/>
+          <w:highlight w:val="red"/>
+        </w:rPr>
+        <w:t>parenteze</w:t>
+      </w:r>
+      <w:proofErr w:type="spellEnd"/>
+      <w:proofErr w:type="gramEnd"/>
+      <w:r>
+        <w:rPr>
+          <w:rFonts w:asciiTheme="minorHAnsi" w:hAnsiTheme="minorHAnsi" w:cstheme="minorHAnsi"/>
+          <w:sz w:val="22"/>
+          <w:szCs w:val="22"/>
+          <w:highlight w:val="red"/>
+        </w:rPr>
+        <w:t xml:space="preserve"> … </w:t>
+      </w:r>
+      <w:r>
+        <w:rPr>
+          <w:rFonts w:asciiTheme="minorHAnsi" w:hAnsiTheme="minorHAnsi" w:cstheme="minorHAnsi"/>
+          <w:sz w:val="22"/>
+          <w:szCs w:val="22"/>
+          <w:highlight w:val="red"/>
+        </w:rPr>
+        <w:t>!!</w:t>
+      </w:r>
+      <w:r>
+        <w:rPr>
+          <w:rFonts w:asciiTheme="minorHAnsi" w:hAnsiTheme="minorHAnsi" w:cstheme="minorHAnsi"/>
+          <w:sz w:val="22"/>
+          <w:szCs w:val="22"/>
+          <w:highlight w:val="red"/>
+        </w:rPr>
+        <w:t>ML</w:t>
+      </w:r>
+      <w:r>
+        <w:rPr>
+          <w:rFonts w:asciiTheme="minorHAnsi" w:hAnsiTheme="minorHAnsi" w:cstheme="minorHAnsi"/>
+          <w:sz w:val="22"/>
+          <w:szCs w:val="22"/>
+          <w:highlight w:val="red"/>
+        </w:rPr>
+        <w:t>!!</w:t>
+      </w:r>
+      <w:r>
+        <w:rPr>
+          <w:rFonts w:asciiTheme="minorHAnsi" w:hAnsiTheme="minorHAnsi" w:cstheme="minorHAnsi"/>
+          <w:sz w:val="22"/>
+          <w:szCs w:val="22"/>
+          <w:highlight w:val="red"/>
+        </w:rPr>
+        <w:t xml:space="preserve"> </w:t>
+      </w:r>
+      <w:proofErr w:type="spellStart"/>
+      <w:proofErr w:type="gramStart"/>
+      <w:r>
+        <w:rPr>
+          <w:rFonts w:asciiTheme="minorHAnsi" w:hAnsiTheme="minorHAnsi" w:cstheme="minorHAnsi"/>
+          <w:sz w:val="22"/>
+          <w:szCs w:val="22"/>
+          <w:highlight w:val="red"/>
+        </w:rPr>
+        <w:t>jako</w:t>
+      </w:r>
+      <w:proofErr w:type="spellEnd"/>
+      <w:proofErr w:type="gramEnd"/>
+      <w:r>
+        <w:rPr>
+          <w:rFonts w:asciiTheme="minorHAnsi" w:hAnsiTheme="minorHAnsi" w:cstheme="minorHAnsi"/>
+          <w:sz w:val="22"/>
+          <w:szCs w:val="22"/>
+          <w:highlight w:val="red"/>
+        </w:rPr>
+        <w:t xml:space="preserve"> </w:t>
+      </w:r>
+      <w:proofErr w:type="spellStart"/>
+      <w:r>
+        <w:rPr>
+          <w:rFonts w:asciiTheme="minorHAnsi" w:hAnsiTheme="minorHAnsi" w:cstheme="minorHAnsi"/>
+          <w:sz w:val="22"/>
+          <w:szCs w:val="22"/>
+          <w:highlight w:val="red"/>
+        </w:rPr>
+        <w:t>identita</w:t>
+      </w:r>
+      <w:proofErr w:type="spellEnd"/>
+    </w:p>
+    <w:p>
+      <w:pPr>
+        <w:spacing w:line="240" w:lineRule="auto"/>
+        <w:rPr>
+          <w:rFonts w:asciiTheme="minorHAnsi" w:hAnsiTheme="minorHAnsi" w:cstheme="minorHAnsi"/>
+          <w:sz w:val="22"/>
+          <w:szCs w:val="22"/>
+        </w:rPr>
+      </w:pPr>
+    </w:p>
+    <w:p>
+      <w:pPr>
+        <w:spacing w:line="240" w:lineRule="auto"/>
+        <w:rPr>
+          <w:rFonts w:asciiTheme="minorHAnsi" w:hAnsiTheme="minorHAnsi" w:cstheme="minorHAnsi"/>
+          <w:sz w:val="22"/>
+          <w:szCs w:val="22"/>
           <w:lang w:val="cs-CZ"/>
         </w:rPr>
       </w:pPr>
@@ -17624,7 +17095,6 @@
           <w:szCs w:val="22"/>
           <w:highlight w:val="red"/>
         </w:rPr>
-        <w:lastRenderedPageBreak/>
         <w:t>have-</w:t>
       </w:r>
       <w:proofErr w:type="spellStart"/>
@@ -20052,7 +19522,7 @@
       </w:pPr>
     </w:p>
     <w:sectPr>
-      <w:footerReference w:type="default" r:id="rId11"/>
+      <w:footerReference w:type="default" r:id="rId9"/>
       <w:pgSz w:w="11906" w:h="16838" w:code="9"/>
       <w:pgMar w:top="1411" w:right="1411" w:bottom="1411" w:left="1411" w:header="706" w:footer="706" w:gutter="0"/>
       <w:cols w:space="720"/>
@@ -20333,7 +19803,7 @@
           <w:rPr>
             <w:noProof/>
           </w:rPr>
-          <w:t>5</w:t>
+          <w:t>2</w:t>
         </w:r>
         <w:r>
           <w:rPr>

</xml_diff>

<commit_message>
"Zúčastnit se" má aspect performance (default pro dokonavá slovesa), nikoli endeavor.
</commit_message>
<xml_diff>
--- a/data/czech/Estonian differences ML_DZ.docx
+++ b/data/czech/Estonian differences ML_DZ.docx
@@ -9832,377 +9832,234 @@
         </w:rPr>
         <w:t xml:space="preserve"> uzlu person spolu s číslem a slovem „voličů“, takže se to neztratilo.</w:t>
       </w:r>
+    </w:p>
+    <w:p>
+      <w:pPr>
+        <w:spacing w:line="240" w:lineRule="auto"/>
+        <w:rPr>
+          <w:rFonts w:asciiTheme="minorHAnsi" w:hAnsiTheme="minorHAnsi" w:cstheme="minorHAnsi"/>
+          <w:sz w:val="22"/>
+          <w:szCs w:val="22"/>
+        </w:rPr>
+      </w:pPr>
+      <w:r>
+        <w:rPr>
+          <w:rFonts w:asciiTheme="minorHAnsi" w:hAnsiTheme="minorHAnsi" w:cstheme="minorHAnsi"/>
+          <w:sz w:val="22"/>
+          <w:szCs w:val="22"/>
+        </w:rPr>
+        <w:t>------------</w:t>
+      </w:r>
+    </w:p>
+    <w:p>
+      <w:pPr>
+        <w:spacing w:line="240" w:lineRule="auto"/>
+        <w:rPr>
+          <w:rFonts w:asciiTheme="minorHAnsi" w:hAnsiTheme="minorHAnsi" w:cstheme="minorHAnsi"/>
+          <w:i/>
+          <w:sz w:val="22"/>
+          <w:szCs w:val="22"/>
+        </w:rPr>
+      </w:pPr>
+      <w:r>
+        <w:rPr>
+          <w:rFonts w:asciiTheme="minorHAnsi" w:hAnsiTheme="minorHAnsi" w:cstheme="minorHAnsi"/>
+          <w:i/>
+          <w:sz w:val="22"/>
+          <w:szCs w:val="22"/>
+        </w:rPr>
+        <w:t xml:space="preserve">… </w:t>
+      </w:r>
+      <w:proofErr w:type="spellStart"/>
+      <w:proofErr w:type="gramStart"/>
+      <w:r>
+        <w:rPr>
+          <w:rFonts w:asciiTheme="minorHAnsi" w:hAnsiTheme="minorHAnsi" w:cstheme="minorHAnsi"/>
+          <w:i/>
+          <w:sz w:val="22"/>
+          <w:szCs w:val="22"/>
+        </w:rPr>
+        <w:t>voličů</w:t>
+      </w:r>
+      <w:proofErr w:type="spellEnd"/>
+      <w:proofErr w:type="gramEnd"/>
+      <w:r>
+        <w:rPr>
+          <w:rFonts w:asciiTheme="minorHAnsi" w:hAnsiTheme="minorHAnsi" w:cstheme="minorHAnsi"/>
+          <w:i/>
+          <w:sz w:val="22"/>
+          <w:szCs w:val="22"/>
+        </w:rPr>
+        <w:t xml:space="preserve">, </w:t>
+      </w:r>
+      <w:proofErr w:type="spellStart"/>
+      <w:r>
+        <w:rPr>
+          <w:rFonts w:asciiTheme="minorHAnsi" w:hAnsiTheme="minorHAnsi" w:cstheme="minorHAnsi"/>
+          <w:i/>
+          <w:sz w:val="22"/>
+          <w:szCs w:val="22"/>
+        </w:rPr>
+        <w:t>kteří</w:t>
+      </w:r>
+      <w:proofErr w:type="spellEnd"/>
+      <w:r>
+        <w:rPr>
+          <w:rFonts w:asciiTheme="minorHAnsi" w:hAnsiTheme="minorHAnsi" w:cstheme="minorHAnsi"/>
+          <w:i/>
+          <w:sz w:val="22"/>
+          <w:szCs w:val="22"/>
+        </w:rPr>
+        <w:t xml:space="preserve"> se </w:t>
+      </w:r>
+      <w:proofErr w:type="spellStart"/>
+      <w:r>
+        <w:rPr>
+          <w:rFonts w:asciiTheme="minorHAnsi" w:hAnsiTheme="minorHAnsi" w:cstheme="minorHAnsi"/>
+          <w:i/>
+          <w:sz w:val="22"/>
+          <w:szCs w:val="22"/>
+        </w:rPr>
+        <w:t>voleb</w:t>
+      </w:r>
+      <w:proofErr w:type="spellEnd"/>
+      <w:r>
+        <w:rPr>
+          <w:rFonts w:asciiTheme="minorHAnsi" w:hAnsiTheme="minorHAnsi" w:cstheme="minorHAnsi"/>
+          <w:i/>
+          <w:sz w:val="22"/>
+          <w:szCs w:val="22"/>
+        </w:rPr>
+        <w:t xml:space="preserve"> </w:t>
+      </w:r>
+      <w:proofErr w:type="spellStart"/>
+      <w:r>
+        <w:rPr>
+          <w:rFonts w:asciiTheme="minorHAnsi" w:hAnsiTheme="minorHAnsi" w:cstheme="minorHAnsi"/>
+          <w:i/>
+          <w:sz w:val="22"/>
+          <w:szCs w:val="22"/>
+        </w:rPr>
+        <w:t>zúčastnili</w:t>
+      </w:r>
+      <w:proofErr w:type="spellEnd"/>
+      <w:r>
+        <w:rPr>
+          <w:rFonts w:asciiTheme="minorHAnsi" w:hAnsiTheme="minorHAnsi" w:cstheme="minorHAnsi"/>
+          <w:i/>
+          <w:sz w:val="22"/>
+          <w:szCs w:val="22"/>
+        </w:rPr>
+        <w:t xml:space="preserve"> … </w:t>
+      </w:r>
+    </w:p>
+    <w:p>
+      <w:pPr>
+        <w:spacing w:line="240" w:lineRule="auto"/>
+        <w:rPr>
+          <w:rFonts w:asciiTheme="minorHAnsi" w:hAnsiTheme="minorHAnsi" w:cstheme="minorHAnsi"/>
+          <w:sz w:val="22"/>
+          <w:szCs w:val="22"/>
+        </w:rPr>
+      </w:pPr>
+      <w:r>
+        <w:rPr>
+          <w:rFonts w:asciiTheme="minorHAnsi" w:hAnsiTheme="minorHAnsi" w:cstheme="minorHAnsi"/>
+          <w:sz w:val="22"/>
+          <w:szCs w:val="22"/>
+          <w:highlight w:val="green"/>
+        </w:rPr>
+        <w:t>ML</w:t>
+      </w:r>
+      <w:r>
+        <w:rPr>
+          <w:rFonts w:asciiTheme="minorHAnsi" w:hAnsiTheme="minorHAnsi" w:cstheme="minorHAnsi"/>
+          <w:sz w:val="22"/>
+          <w:szCs w:val="22"/>
+          <w:highlight w:val="green"/>
+        </w:rPr>
+        <w:tab/>
+      </w:r>
+      <w:proofErr w:type="spellStart"/>
+      <w:r>
+        <w:rPr>
+          <w:rFonts w:asciiTheme="minorHAnsi" w:hAnsiTheme="minorHAnsi" w:cstheme="minorHAnsi"/>
+          <w:sz w:val="22"/>
+          <w:szCs w:val="22"/>
+          <w:highlight w:val="green"/>
+        </w:rPr>
+        <w:t>doplněna</w:t>
+      </w:r>
+      <w:proofErr w:type="spellEnd"/>
+      <w:r>
+        <w:rPr>
+          <w:rFonts w:asciiTheme="minorHAnsi" w:hAnsiTheme="minorHAnsi" w:cstheme="minorHAnsi"/>
+          <w:sz w:val="22"/>
+          <w:szCs w:val="22"/>
+          <w:highlight w:val="green"/>
+        </w:rPr>
+        <w:t xml:space="preserve"> </w:t>
+      </w:r>
+      <w:proofErr w:type="spellStart"/>
+      <w:r>
+        <w:rPr>
+          <w:rFonts w:asciiTheme="minorHAnsi" w:hAnsiTheme="minorHAnsi" w:cstheme="minorHAnsi"/>
+          <w:sz w:val="22"/>
+          <w:szCs w:val="22"/>
+          <w:highlight w:val="green"/>
+        </w:rPr>
+        <w:t>koref</w:t>
+      </w:r>
+      <w:proofErr w:type="spellEnd"/>
+      <w:r>
+        <w:rPr>
+          <w:rFonts w:asciiTheme="minorHAnsi" w:hAnsiTheme="minorHAnsi" w:cstheme="minorHAnsi"/>
+          <w:sz w:val="22"/>
+          <w:szCs w:val="22"/>
+          <w:highlight w:val="green"/>
+        </w:rPr>
+        <w:t xml:space="preserve"> ARG0, </w:t>
+      </w:r>
+      <w:proofErr w:type="spellStart"/>
+      <w:r>
+        <w:rPr>
+          <w:rFonts w:asciiTheme="minorHAnsi" w:hAnsiTheme="minorHAnsi" w:cstheme="minorHAnsi"/>
+          <w:sz w:val="22"/>
+          <w:szCs w:val="22"/>
+          <w:highlight w:val="green"/>
+        </w:rPr>
+        <w:t>doplněn</w:t>
+      </w:r>
+      <w:proofErr w:type="spellEnd"/>
+      <w:r>
+        <w:rPr>
+          <w:rFonts w:asciiTheme="minorHAnsi" w:hAnsiTheme="minorHAnsi" w:cstheme="minorHAnsi"/>
+          <w:sz w:val="22"/>
+          <w:szCs w:val="22"/>
+          <w:highlight w:val="green"/>
+        </w:rPr>
+        <w:t xml:space="preserve"> ARG1 (person)</w:t>
+      </w:r>
+      <w:r>
+        <w:rPr>
+          <w:rFonts w:asciiTheme="minorHAnsi" w:hAnsiTheme="minorHAnsi" w:cstheme="minorHAnsi"/>
+          <w:sz w:val="22"/>
+          <w:szCs w:val="22"/>
+        </w:rPr>
+        <w:t xml:space="preserve">  </w:t>
+      </w:r>
+    </w:p>
+    <w:p>
+      <w:pPr>
+        <w:spacing w:line="240" w:lineRule="auto"/>
+        <w:rPr>
+          <w:rFonts w:asciiTheme="minorHAnsi" w:hAnsiTheme="minorHAnsi" w:cstheme="minorHAnsi"/>
+          <w:sz w:val="22"/>
+          <w:szCs w:val="22"/>
+        </w:rPr>
+      </w:pPr>
       <w:bookmarkStart w:id="0" w:name="_GoBack"/>
       <w:bookmarkEnd w:id="0"/>
-    </w:p>
-    <w:p>
-      <w:pPr>
-        <w:spacing w:line="240" w:lineRule="auto"/>
-        <w:rPr>
-          <w:rFonts w:asciiTheme="minorHAnsi" w:hAnsiTheme="minorHAnsi" w:cstheme="minorHAnsi"/>
-          <w:sz w:val="22"/>
-          <w:szCs w:val="22"/>
-        </w:rPr>
-      </w:pPr>
-      <w:r>
-        <w:rPr>
-          <w:rFonts w:asciiTheme="minorHAnsi" w:hAnsiTheme="minorHAnsi" w:cstheme="minorHAnsi"/>
-          <w:sz w:val="22"/>
-          <w:szCs w:val="22"/>
-        </w:rPr>
-        <w:t>------------</w:t>
-      </w:r>
-    </w:p>
-    <w:p>
-      <w:pPr>
-        <w:spacing w:line="240" w:lineRule="auto"/>
-        <w:rPr>
-          <w:rFonts w:asciiTheme="minorHAnsi" w:hAnsiTheme="minorHAnsi" w:cstheme="minorHAnsi"/>
-          <w:i/>
-          <w:sz w:val="22"/>
-          <w:szCs w:val="22"/>
-        </w:rPr>
-      </w:pPr>
-      <w:r>
-        <w:rPr>
-          <w:rFonts w:asciiTheme="minorHAnsi" w:hAnsiTheme="minorHAnsi" w:cstheme="minorHAnsi"/>
-          <w:i/>
-          <w:sz w:val="22"/>
-          <w:szCs w:val="22"/>
-        </w:rPr>
-        <w:t xml:space="preserve">… </w:t>
-      </w:r>
-      <w:proofErr w:type="spellStart"/>
-      <w:proofErr w:type="gramStart"/>
-      <w:r>
-        <w:rPr>
-          <w:rFonts w:asciiTheme="minorHAnsi" w:hAnsiTheme="minorHAnsi" w:cstheme="minorHAnsi"/>
-          <w:i/>
-          <w:sz w:val="22"/>
-          <w:szCs w:val="22"/>
-        </w:rPr>
-        <w:t>voličů</w:t>
-      </w:r>
-      <w:proofErr w:type="spellEnd"/>
-      <w:proofErr w:type="gramEnd"/>
-      <w:r>
-        <w:rPr>
-          <w:rFonts w:asciiTheme="minorHAnsi" w:hAnsiTheme="minorHAnsi" w:cstheme="minorHAnsi"/>
-          <w:i/>
-          <w:sz w:val="22"/>
-          <w:szCs w:val="22"/>
-        </w:rPr>
-        <w:t xml:space="preserve">, </w:t>
-      </w:r>
-      <w:proofErr w:type="spellStart"/>
-      <w:r>
-        <w:rPr>
-          <w:rFonts w:asciiTheme="minorHAnsi" w:hAnsiTheme="minorHAnsi" w:cstheme="minorHAnsi"/>
-          <w:i/>
-          <w:sz w:val="22"/>
-          <w:szCs w:val="22"/>
-        </w:rPr>
-        <w:t>kteří</w:t>
-      </w:r>
-      <w:proofErr w:type="spellEnd"/>
-      <w:r>
-        <w:rPr>
-          <w:rFonts w:asciiTheme="minorHAnsi" w:hAnsiTheme="minorHAnsi" w:cstheme="minorHAnsi"/>
-          <w:i/>
-          <w:sz w:val="22"/>
-          <w:szCs w:val="22"/>
-        </w:rPr>
-        <w:t xml:space="preserve"> se </w:t>
-      </w:r>
-      <w:proofErr w:type="spellStart"/>
-      <w:r>
-        <w:rPr>
-          <w:rFonts w:asciiTheme="minorHAnsi" w:hAnsiTheme="minorHAnsi" w:cstheme="minorHAnsi"/>
-          <w:i/>
-          <w:sz w:val="22"/>
-          <w:szCs w:val="22"/>
-        </w:rPr>
-        <w:t>voleb</w:t>
-      </w:r>
-      <w:proofErr w:type="spellEnd"/>
-      <w:r>
-        <w:rPr>
-          <w:rFonts w:asciiTheme="minorHAnsi" w:hAnsiTheme="minorHAnsi" w:cstheme="minorHAnsi"/>
-          <w:i/>
-          <w:sz w:val="22"/>
-          <w:szCs w:val="22"/>
-        </w:rPr>
-        <w:t xml:space="preserve"> </w:t>
-      </w:r>
-      <w:proofErr w:type="spellStart"/>
-      <w:r>
-        <w:rPr>
-          <w:rFonts w:asciiTheme="minorHAnsi" w:hAnsiTheme="minorHAnsi" w:cstheme="minorHAnsi"/>
-          <w:i/>
-          <w:sz w:val="22"/>
-          <w:szCs w:val="22"/>
-        </w:rPr>
-        <w:t>zúčastnili</w:t>
-      </w:r>
-      <w:proofErr w:type="spellEnd"/>
-      <w:r>
-        <w:rPr>
-          <w:rFonts w:asciiTheme="minorHAnsi" w:hAnsiTheme="minorHAnsi" w:cstheme="minorHAnsi"/>
-          <w:i/>
-          <w:sz w:val="22"/>
-          <w:szCs w:val="22"/>
-        </w:rPr>
-        <w:t xml:space="preserve"> … </w:t>
-      </w:r>
-    </w:p>
-    <w:p>
-      <w:pPr>
-        <w:spacing w:line="240" w:lineRule="auto"/>
-        <w:rPr>
-          <w:rFonts w:asciiTheme="minorHAnsi" w:hAnsiTheme="minorHAnsi" w:cstheme="minorHAnsi"/>
-          <w:sz w:val="22"/>
-          <w:szCs w:val="22"/>
-        </w:rPr>
-      </w:pPr>
-      <w:r>
-        <w:rPr>
-          <w:rFonts w:asciiTheme="minorHAnsi" w:hAnsiTheme="minorHAnsi" w:cstheme="minorHAnsi"/>
-          <w:sz w:val="22"/>
-          <w:szCs w:val="22"/>
-          <w:highlight w:val="green"/>
-        </w:rPr>
-        <w:t>ML</w:t>
-      </w:r>
-      <w:r>
-        <w:rPr>
-          <w:rFonts w:asciiTheme="minorHAnsi" w:hAnsiTheme="minorHAnsi" w:cstheme="minorHAnsi"/>
-          <w:sz w:val="22"/>
-          <w:szCs w:val="22"/>
-          <w:highlight w:val="green"/>
-        </w:rPr>
-        <w:tab/>
-      </w:r>
-      <w:proofErr w:type="spellStart"/>
-      <w:r>
-        <w:rPr>
-          <w:rFonts w:asciiTheme="minorHAnsi" w:hAnsiTheme="minorHAnsi" w:cstheme="minorHAnsi"/>
-          <w:sz w:val="22"/>
-          <w:szCs w:val="22"/>
-          <w:highlight w:val="green"/>
-        </w:rPr>
-        <w:t>doplněna</w:t>
-      </w:r>
-      <w:proofErr w:type="spellEnd"/>
-      <w:r>
-        <w:rPr>
-          <w:rFonts w:asciiTheme="minorHAnsi" w:hAnsiTheme="minorHAnsi" w:cstheme="minorHAnsi"/>
-          <w:sz w:val="22"/>
-          <w:szCs w:val="22"/>
-          <w:highlight w:val="green"/>
-        </w:rPr>
-        <w:t xml:space="preserve"> </w:t>
-      </w:r>
-      <w:proofErr w:type="spellStart"/>
-      <w:r>
-        <w:rPr>
-          <w:rFonts w:asciiTheme="minorHAnsi" w:hAnsiTheme="minorHAnsi" w:cstheme="minorHAnsi"/>
-          <w:sz w:val="22"/>
-          <w:szCs w:val="22"/>
-          <w:highlight w:val="green"/>
-        </w:rPr>
-        <w:t>koref</w:t>
-      </w:r>
-      <w:proofErr w:type="spellEnd"/>
-      <w:r>
-        <w:rPr>
-          <w:rFonts w:asciiTheme="minorHAnsi" w:hAnsiTheme="minorHAnsi" w:cstheme="minorHAnsi"/>
-          <w:sz w:val="22"/>
-          <w:szCs w:val="22"/>
-          <w:highlight w:val="green"/>
-        </w:rPr>
-        <w:t xml:space="preserve"> ARG0, </w:t>
-      </w:r>
-      <w:proofErr w:type="spellStart"/>
-      <w:r>
-        <w:rPr>
-          <w:rFonts w:asciiTheme="minorHAnsi" w:hAnsiTheme="minorHAnsi" w:cstheme="minorHAnsi"/>
-          <w:sz w:val="22"/>
-          <w:szCs w:val="22"/>
-          <w:highlight w:val="green"/>
-        </w:rPr>
-        <w:t>doplněn</w:t>
-      </w:r>
-      <w:proofErr w:type="spellEnd"/>
-      <w:r>
-        <w:rPr>
-          <w:rFonts w:asciiTheme="minorHAnsi" w:hAnsiTheme="minorHAnsi" w:cstheme="minorHAnsi"/>
-          <w:sz w:val="22"/>
-          <w:szCs w:val="22"/>
-          <w:highlight w:val="green"/>
-        </w:rPr>
-        <w:t xml:space="preserve"> ARG1 (person)</w:t>
-      </w:r>
-      <w:r>
-        <w:rPr>
-          <w:rFonts w:asciiTheme="minorHAnsi" w:hAnsiTheme="minorHAnsi" w:cstheme="minorHAnsi"/>
-          <w:sz w:val="22"/>
-          <w:szCs w:val="22"/>
-        </w:rPr>
-        <w:t xml:space="preserve">  </w:t>
-      </w:r>
-    </w:p>
-    <w:p>
-      <w:pPr>
-        <w:spacing w:line="240" w:lineRule="auto"/>
-        <w:rPr>
-          <w:rFonts w:asciiTheme="minorHAnsi" w:hAnsiTheme="minorHAnsi" w:cstheme="minorHAnsi"/>
-          <w:sz w:val="22"/>
-          <w:szCs w:val="22"/>
-        </w:rPr>
-      </w:pPr>
-      <w:r>
-        <w:rPr>
-          <w:rFonts w:asciiTheme="minorHAnsi" w:hAnsiTheme="minorHAnsi" w:cstheme="minorHAnsi"/>
-          <w:sz w:val="22"/>
-          <w:szCs w:val="22"/>
-        </w:rPr>
-        <w:t>------------</w:t>
-      </w:r>
-      <w:r>
-        <w:rPr>
-          <w:rFonts w:asciiTheme="minorHAnsi" w:hAnsiTheme="minorHAnsi" w:cstheme="minorHAnsi"/>
-          <w:sz w:val="22"/>
-          <w:szCs w:val="22"/>
-        </w:rPr>
-        <w:t xml:space="preserve"> </w:t>
-      </w:r>
-    </w:p>
-    <w:p>
-      <w:pPr>
-        <w:spacing w:line="240" w:lineRule="auto"/>
-        <w:rPr>
-          <w:rFonts w:asciiTheme="minorHAnsi" w:hAnsiTheme="minorHAnsi" w:cstheme="minorHAnsi"/>
-          <w:i/>
-          <w:sz w:val="22"/>
-          <w:szCs w:val="22"/>
-        </w:rPr>
-      </w:pPr>
-      <w:r>
-        <w:rPr>
-          <w:rFonts w:asciiTheme="minorHAnsi" w:hAnsiTheme="minorHAnsi" w:cstheme="minorHAnsi"/>
-          <w:i/>
-          <w:sz w:val="22"/>
-          <w:szCs w:val="22"/>
-        </w:rPr>
-        <w:t xml:space="preserve">… </w:t>
-      </w:r>
-      <w:proofErr w:type="spellStart"/>
-      <w:proofErr w:type="gramStart"/>
-      <w:r>
-        <w:rPr>
-          <w:rFonts w:asciiTheme="minorHAnsi" w:hAnsiTheme="minorHAnsi" w:cstheme="minorHAnsi"/>
-          <w:i/>
-          <w:sz w:val="22"/>
-          <w:szCs w:val="22"/>
-        </w:rPr>
-        <w:t>zúčastnili</w:t>
-      </w:r>
-      <w:proofErr w:type="spellEnd"/>
-      <w:r>
-        <w:rPr>
-          <w:rFonts w:asciiTheme="minorHAnsi" w:hAnsiTheme="minorHAnsi" w:cstheme="minorHAnsi"/>
-          <w:i/>
-          <w:sz w:val="22"/>
-          <w:szCs w:val="22"/>
-        </w:rPr>
-        <w:t xml:space="preserve"> ...</w:t>
-      </w:r>
-      <w:proofErr w:type="gramEnd"/>
-    </w:p>
-    <w:p>
-      <w:pPr>
-        <w:spacing w:line="240" w:lineRule="auto"/>
-        <w:rPr>
-          <w:rFonts w:asciiTheme="minorHAnsi" w:hAnsiTheme="minorHAnsi" w:cstheme="minorHAnsi"/>
-          <w:sz w:val="22"/>
-          <w:szCs w:val="22"/>
-          <w:highlight w:val="red"/>
-        </w:rPr>
-      </w:pPr>
-      <w:r>
-        <w:rPr>
-          <w:rFonts w:asciiTheme="minorHAnsi" w:hAnsiTheme="minorHAnsi" w:cstheme="minorHAnsi"/>
-          <w:sz w:val="22"/>
-          <w:szCs w:val="22"/>
-          <w:highlight w:val="red"/>
-        </w:rPr>
-        <w:t>DZ: endeavor … NO (endeavor = process stopped without reaching the final state)</w:t>
-      </w:r>
-    </w:p>
-    <w:p>
-      <w:pPr>
-        <w:spacing w:line="240" w:lineRule="auto"/>
-        <w:rPr>
-          <w:rFonts w:asciiTheme="minorHAnsi" w:hAnsiTheme="minorHAnsi" w:cstheme="minorHAnsi"/>
-          <w:sz w:val="22"/>
-          <w:szCs w:val="22"/>
-        </w:rPr>
-      </w:pPr>
-      <w:r>
-        <w:rPr>
-          <w:rFonts w:asciiTheme="minorHAnsi" w:hAnsiTheme="minorHAnsi" w:cstheme="minorHAnsi"/>
-          <w:sz w:val="22"/>
-          <w:szCs w:val="22"/>
-          <w:highlight w:val="yellow"/>
-        </w:rPr>
-        <w:t>ML</w:t>
-      </w:r>
-      <w:r>
-        <w:rPr>
-          <w:rFonts w:asciiTheme="minorHAnsi" w:hAnsiTheme="minorHAnsi" w:cstheme="minorHAnsi"/>
-          <w:sz w:val="22"/>
-          <w:szCs w:val="22"/>
-          <w:highlight w:val="yellow"/>
-        </w:rPr>
-        <w:t>, ŠZ</w:t>
-      </w:r>
-      <w:r>
-        <w:rPr>
-          <w:rFonts w:asciiTheme="minorHAnsi" w:hAnsiTheme="minorHAnsi" w:cstheme="minorHAnsi"/>
-          <w:sz w:val="22"/>
-          <w:szCs w:val="22"/>
-          <w:highlight w:val="yellow"/>
-        </w:rPr>
-        <w:t xml:space="preserve">: </w:t>
-      </w:r>
-      <w:r>
-        <w:rPr>
-          <w:rFonts w:asciiTheme="minorHAnsi" w:hAnsiTheme="minorHAnsi" w:cstheme="minorHAnsi"/>
-          <w:sz w:val="22"/>
-          <w:szCs w:val="22"/>
-          <w:highlight w:val="yellow"/>
-        </w:rPr>
-        <w:tab/>
-      </w:r>
-      <w:r>
-        <w:rPr>
-          <w:rFonts w:asciiTheme="minorHAnsi" w:hAnsiTheme="minorHAnsi" w:cstheme="minorHAnsi"/>
-          <w:sz w:val="22"/>
-          <w:szCs w:val="22"/>
-          <w:highlight w:val="yellow"/>
-        </w:rPr>
-        <w:t>performance (default, pf verbs)</w:t>
-      </w:r>
-    </w:p>
-    <w:p>
-      <w:pPr>
-        <w:spacing w:line="240" w:lineRule="auto"/>
-        <w:rPr>
-          <w:rFonts w:asciiTheme="minorHAnsi" w:hAnsiTheme="minorHAnsi" w:cstheme="minorHAnsi"/>
-          <w:sz w:val="22"/>
-          <w:szCs w:val="22"/>
-        </w:rPr>
-      </w:pPr>
       <w:r>
         <w:rPr>
           <w:rFonts w:asciiTheme="minorHAnsi" w:hAnsiTheme="minorHAnsi" w:cstheme="minorHAnsi"/>
@@ -12107,7 +11964,6 @@
           <w:szCs w:val="22"/>
           <w:highlight w:val="yellow"/>
         </w:rPr>
-        <w:lastRenderedPageBreak/>
         <w:tab/>
         <w:t xml:space="preserve">… </w:t>
       </w:r>
@@ -12593,6 +12449,7 @@
           <w:highlight w:val="yellow"/>
           <w:lang w:val="pl-PL"/>
         </w:rPr>
+        <w:lastRenderedPageBreak/>
         <w:t>DZ</w:t>
       </w:r>
       <w:r>
@@ -15226,7 +15083,6 @@
           <w:szCs w:val="22"/>
           <w:lang w:val="pl-PL"/>
         </w:rPr>
-        <w:lastRenderedPageBreak/>
         <w:t xml:space="preserve">PDT </w:t>
       </w:r>
       <w:r>
@@ -15431,6 +15287,7 @@
           <w:sz w:val="22"/>
           <w:szCs w:val="22"/>
         </w:rPr>
+        <w:lastRenderedPageBreak/>
         <w:t>:ARG2</w:t>
       </w:r>
       <w:proofErr w:type="gramEnd"/>
@@ -17204,7 +17061,7 @@
           <w:rPr>
             <w:noProof/>
           </w:rPr>
-          <w:t>4</w:t>
+          <w:t>6</w:t>
         </w:r>
         <w:r>
           <w:rPr>

</xml_diff>

<commit_message>
have-ord-91 má mít :ARG1 a :ARG2, ne :ARG0 a :ord.
</commit_message>
<xml_diff>
--- a/data/czech/Estonian differences ML_DZ.docx
+++ b/data/czech/Estonian differences ML_DZ.docx
@@ -10058,8 +10058,6 @@
           <w:szCs w:val="22"/>
         </w:rPr>
       </w:pPr>
-      <w:bookmarkStart w:id="0" w:name="_GoBack"/>
-      <w:bookmarkEnd w:id="0"/>
       <w:r>
         <w:rPr>
           <w:rFonts w:asciiTheme="minorHAnsi" w:hAnsiTheme="minorHAnsi" w:cstheme="minorHAnsi"/>
@@ -10167,6 +10165,62 @@
           <w:highlight w:val="red"/>
         </w:rPr>
         <w:t xml:space="preserve"> "Q189760"</w:t>
+      </w:r>
+      <w:r>
+        <w:rPr>
+          <w:rFonts w:asciiTheme="minorHAnsi" w:hAnsiTheme="minorHAnsi" w:cstheme="minorHAnsi"/>
+          <w:sz w:val="22"/>
+          <w:szCs w:val="22"/>
+        </w:rPr>
+        <w:t xml:space="preserve"> (“</w:t>
+      </w:r>
+      <w:hyperlink r:id="rId9" w:history="1">
+        <w:r>
+          <w:rPr>
+            <w:rStyle w:val="Hypertextovodkaz"/>
+            <w:rFonts w:asciiTheme="minorHAnsi" w:hAnsiTheme="minorHAnsi" w:cstheme="minorHAnsi"/>
+            <w:sz w:val="22"/>
+            <w:szCs w:val="22"/>
+          </w:rPr>
+          <w:t xml:space="preserve">voting / </w:t>
+        </w:r>
+        <w:r>
+          <w:rPr>
+            <w:rStyle w:val="Hypertextovodkaz"/>
+            <w:rFonts w:asciiTheme="minorHAnsi" w:hAnsiTheme="minorHAnsi" w:cstheme="minorHAnsi"/>
+            <w:sz w:val="22"/>
+            <w:szCs w:val="22"/>
+            <w:lang w:val="cs-CZ"/>
+          </w:rPr>
+          <w:t>hlasování</w:t>
+        </w:r>
+      </w:hyperlink>
+      <w:r>
+        <w:rPr>
+          <w:rFonts w:asciiTheme="minorHAnsi" w:hAnsiTheme="minorHAnsi" w:cstheme="minorHAnsi"/>
+          <w:sz w:val="22"/>
+          <w:szCs w:val="22"/>
+        </w:rPr>
+        <w:t>”)</w:t>
+      </w:r>
+    </w:p>
+    <w:p>
+      <w:pPr>
+        <w:pStyle w:val="FormtovanvHTML"/>
+        <w:rPr>
+          <w:rFonts w:asciiTheme="minorHAnsi" w:hAnsiTheme="minorHAnsi" w:cstheme="minorHAnsi"/>
+          <w:sz w:val="22"/>
+          <w:szCs w:val="22"/>
+        </w:rPr>
+      </w:pPr>
+      <w:r>
+        <w:rPr>
+          <w:rFonts w:asciiTheme="minorHAnsi" w:hAnsiTheme="minorHAnsi" w:cstheme="minorHAnsi"/>
+          <w:sz w:val="22"/>
+          <w:szCs w:val="22"/>
+          <w:highlight w:val="green"/>
+        </w:rPr>
+        <w:t>DZ: What are our guidelines for wiki-anchoring verbs (i.e., general event types, as opposed to individual events)?</w:t>
       </w:r>
     </w:p>
     <w:p>
@@ -11057,7 +11111,7 @@
           <w:szCs w:val="18"/>
         </w:rPr>
       </w:pPr>
-      <w:bookmarkStart w:id="1" w:name="approximately"/>
+      <w:bookmarkStart w:id="0" w:name="approximately"/>
       <w:r>
         <w:rPr>
           <w:rFonts w:ascii="Courier" w:hAnsi="Courier"/>
@@ -11102,7 +11156,7 @@
         <w:br/>
         <w:t>                       :op2 (p2 / percentage-entity :value 30))</w:t>
       </w:r>
-      <w:bookmarkEnd w:id="1"/>
+      <w:bookmarkEnd w:id="0"/>
       <w:r>
         <w:rPr>
           <w:rFonts w:ascii="Courier" w:hAnsi="Courier"/>
@@ -12263,6 +12317,7 @@
           <w:szCs w:val="22"/>
           <w:highlight w:val="yellow"/>
         </w:rPr>
+        <w:lastRenderedPageBreak/>
         <w:t xml:space="preserve">     </w:t>
       </w:r>
       <w:r>
@@ -12449,7 +12504,6 @@
           <w:highlight w:val="yellow"/>
           <w:lang w:val="pl-PL"/>
         </w:rPr>
-        <w:lastRenderedPageBreak/>
         <w:t>DZ</w:t>
       </w:r>
       <w:r>
@@ -12873,6 +12927,43 @@
         <w:t>mandát</w:t>
       </w:r>
       <w:proofErr w:type="spellEnd"/>
+      <w:r>
+        <w:rPr>
+          <w:rFonts w:asciiTheme="minorHAnsi" w:hAnsiTheme="minorHAnsi" w:cstheme="minorHAnsi"/>
+          <w:sz w:val="22"/>
+          <w:szCs w:val="22"/>
+        </w:rPr>
+        <w:t xml:space="preserve"> (“</w:t>
+      </w:r>
+      <w:hyperlink r:id="rId10" w:history="1">
+        <w:r>
+          <w:rPr>
+            <w:rStyle w:val="Hypertextovodkaz"/>
+            <w:rFonts w:asciiTheme="minorHAnsi" w:hAnsiTheme="minorHAnsi" w:cstheme="minorHAnsi"/>
+            <w:sz w:val="22"/>
+            <w:szCs w:val="22"/>
+          </w:rPr>
+          <w:t xml:space="preserve">member of parliament / </w:t>
+        </w:r>
+        <w:r>
+          <w:rPr>
+            <w:rStyle w:val="Hypertextovodkaz"/>
+            <w:rFonts w:asciiTheme="minorHAnsi" w:hAnsiTheme="minorHAnsi" w:cstheme="minorHAnsi"/>
+            <w:sz w:val="22"/>
+            <w:szCs w:val="22"/>
+            <w:lang w:val="cs-CZ"/>
+          </w:rPr>
+          <w:t>poslanec</w:t>
+        </w:r>
+      </w:hyperlink>
+      <w:r>
+        <w:rPr>
+          <w:rFonts w:asciiTheme="minorHAnsi" w:hAnsiTheme="minorHAnsi" w:cstheme="minorHAnsi"/>
+          <w:sz w:val="22"/>
+          <w:szCs w:val="22"/>
+        </w:rPr>
+        <w:t>”)</w:t>
+      </w:r>
     </w:p>
     <w:p>
       <w:pPr>
@@ -12959,7 +13050,26 @@
           <w:sz w:val="22"/>
           <w:szCs w:val="22"/>
         </w:rPr>
-        <w:t xml:space="preserve"> v </w:t>
+        <w:t xml:space="preserve"> v</w:t>
+      </w:r>
+      <w:r>
+        <w:rPr>
+          <w:rFonts w:asciiTheme="minorHAnsi" w:hAnsiTheme="minorHAnsi" w:cstheme="minorHAnsi"/>
+          <w:i/>
+          <w:sz w:val="22"/>
+          <w:szCs w:val="22"/>
+        </w:rPr>
+        <w:t> </w:t>
+      </w:r>
+      <w:r>
+        <w:rPr>
+          <w:rFonts w:asciiTheme="minorHAnsi" w:hAnsiTheme="minorHAnsi" w:cstheme="minorHAnsi"/>
+          <w:i/>
+          <w:sz w:val="22"/>
+          <w:szCs w:val="22"/>
+          <w:lang w:val="cs-CZ"/>
+        </w:rPr>
+        <w:t xml:space="preserve">novém </w:t>
       </w:r>
       <w:proofErr w:type="spellStart"/>
       <w:r>
@@ -13024,7 +13134,7 @@
           <w:highlight w:val="green"/>
           <w:lang w:val="pl-PL"/>
         </w:rPr>
-        <w:t>ML, SZ</w:t>
+        <w:t xml:space="preserve">ML, </w:t>
       </w:r>
       <w:r>
         <w:rPr>
@@ -13034,6 +13144,26 @@
           <w:highlight w:val="green"/>
           <w:lang w:val="pl-PL"/>
         </w:rPr>
+        <w:t>D</w:t>
+      </w:r>
+      <w:r>
+        <w:rPr>
+          <w:rFonts w:asciiTheme="minorHAnsi" w:hAnsiTheme="minorHAnsi" w:cstheme="minorHAnsi"/>
+          <w:sz w:val="22"/>
+          <w:szCs w:val="22"/>
+          <w:highlight w:val="green"/>
+          <w:lang w:val="pl-PL"/>
+        </w:rPr>
+        <w:t>Z</w:t>
+      </w:r>
+      <w:r>
+        <w:rPr>
+          <w:rFonts w:asciiTheme="minorHAnsi" w:hAnsiTheme="minorHAnsi" w:cstheme="minorHAnsi"/>
+          <w:sz w:val="22"/>
+          <w:szCs w:val="22"/>
+          <w:highlight w:val="green"/>
+          <w:lang w:val="pl-PL"/>
+        </w:rPr>
         <w:tab/>
         <w:t>:place parlament</w:t>
       </w:r>
@@ -13152,6 +13282,7 @@
           <w:rFonts w:asciiTheme="minorHAnsi" w:hAnsiTheme="minorHAnsi" w:cstheme="minorHAnsi"/>
           <w:sz w:val="22"/>
           <w:szCs w:val="22"/>
+          <w:lang w:val="cs-CZ"/>
         </w:rPr>
       </w:pPr>
       <w:r>
@@ -13302,7 +13433,34 @@
           <w:sz w:val="22"/>
           <w:szCs w:val="22"/>
         </w:rPr>
-        <w:t xml:space="preserve"> </w:t>
+        <w:t>,</w:t>
+      </w:r>
+      <w:r>
+        <w:rPr>
+          <w:rFonts w:asciiTheme="minorHAnsi" w:hAnsiTheme="minorHAnsi" w:cstheme="minorHAnsi"/>
+          <w:sz w:val="22"/>
+          <w:szCs w:val="22"/>
+          <w:lang w:val="cs-CZ"/>
+        </w:rPr>
+        <w:t xml:space="preserve"> tedy</w:t>
+      </w:r>
+      <w:r>
+        <w:rPr>
+          <w:rFonts w:asciiTheme="minorHAnsi" w:hAnsiTheme="minorHAnsi" w:cstheme="minorHAnsi"/>
+          <w:sz w:val="22"/>
+          <w:szCs w:val="22"/>
+          <w:lang w:val="cs-CZ"/>
+        </w:rPr>
+        <w:t xml:space="preserve"> </w:t>
+      </w:r>
+      <w:r>
+        <w:rPr>
+          <w:rFonts w:asciiTheme="minorHAnsi" w:hAnsiTheme="minorHAnsi" w:cstheme="minorHAnsi"/>
+          <w:sz w:val="22"/>
+          <w:szCs w:val="22"/>
+          <w:lang w:val="cs-CZ"/>
+        </w:rPr>
+        <w:t>Estonci = voliči, kteří se zúčastnili voleb (ten celkový počet 457319)</w:t>
       </w:r>
     </w:p>
     <w:p>
@@ -13312,71 +13470,591 @@
           <w:rFonts w:asciiTheme="minorHAnsi" w:hAnsiTheme="minorHAnsi" w:cstheme="minorHAnsi"/>
           <w:sz w:val="22"/>
           <w:szCs w:val="22"/>
-        </w:rPr>
-      </w:pPr>
-      <w:r>
-        <w:rPr>
-          <w:rFonts w:asciiTheme="minorHAnsi" w:hAnsiTheme="minorHAnsi" w:cstheme="minorHAnsi"/>
-          <w:sz w:val="22"/>
-          <w:szCs w:val="22"/>
-        </w:rPr>
-        <w:t>ML … s3p2 (=</w:t>
-      </w:r>
-      <w:proofErr w:type="spellStart"/>
-      <w:r>
-        <w:rPr>
-          <w:rFonts w:asciiTheme="minorHAnsi" w:hAnsiTheme="minorHAnsi" w:cstheme="minorHAnsi"/>
-          <w:sz w:val="22"/>
-          <w:szCs w:val="22"/>
-        </w:rPr>
-        <w:t>Estonci</w:t>
-      </w:r>
-      <w:proofErr w:type="spellEnd"/>
-      <w:r>
-        <w:rPr>
-          <w:rFonts w:asciiTheme="minorHAnsi" w:hAnsiTheme="minorHAnsi" w:cstheme="minorHAnsi"/>
-          <w:sz w:val="22"/>
-          <w:szCs w:val="22"/>
-        </w:rPr>
-        <w:t xml:space="preserve">, </w:t>
-      </w:r>
-      <w:proofErr w:type="spellStart"/>
-      <w:r>
-        <w:rPr>
-          <w:rFonts w:asciiTheme="minorHAnsi" w:hAnsiTheme="minorHAnsi" w:cstheme="minorHAnsi"/>
-          <w:sz w:val="22"/>
-          <w:szCs w:val="22"/>
-        </w:rPr>
-        <w:t>kteří</w:t>
-      </w:r>
-      <w:proofErr w:type="spellEnd"/>
-      <w:r>
-        <w:rPr>
-          <w:rFonts w:asciiTheme="minorHAnsi" w:hAnsiTheme="minorHAnsi" w:cstheme="minorHAnsi"/>
-          <w:sz w:val="22"/>
-          <w:szCs w:val="22"/>
-        </w:rPr>
-        <w:t xml:space="preserve"> </w:t>
-      </w:r>
-      <w:proofErr w:type="spellStart"/>
-      <w:r>
-        <w:rPr>
-          <w:rFonts w:asciiTheme="minorHAnsi" w:hAnsiTheme="minorHAnsi" w:cstheme="minorHAnsi"/>
-          <w:sz w:val="22"/>
-          <w:szCs w:val="22"/>
-        </w:rPr>
-        <w:t>volili</w:t>
-      </w:r>
-      <w:proofErr w:type="spellEnd"/>
+          <w:lang w:val="cs-CZ"/>
+        </w:rPr>
+      </w:pPr>
+      <w:r>
+        <w:rPr>
+          <w:rFonts w:asciiTheme="minorHAnsi" w:hAnsiTheme="minorHAnsi" w:cstheme="minorHAnsi"/>
+          <w:sz w:val="22"/>
+          <w:szCs w:val="22"/>
+          <w:lang w:val="cs-CZ"/>
+        </w:rPr>
+        <w:t>M</w:t>
+      </w:r>
+      <w:r>
+        <w:rPr>
+          <w:rFonts w:asciiTheme="minorHAnsi" w:hAnsiTheme="minorHAnsi" w:cstheme="minorHAnsi"/>
+          <w:sz w:val="22"/>
+          <w:szCs w:val="22"/>
+          <w:lang w:val="cs-CZ"/>
+        </w:rPr>
+        <w:t>L … s3p2 (=Estonci</w:t>
+      </w:r>
+      <w:r>
+        <w:rPr>
+          <w:rFonts w:asciiTheme="minorHAnsi" w:hAnsiTheme="minorHAnsi" w:cstheme="minorHAnsi"/>
+          <w:sz w:val="22"/>
+          <w:szCs w:val="22"/>
+          <w:lang w:val="cs-CZ"/>
+        </w:rPr>
+        <w:t xml:space="preserve">) </w:t>
+      </w:r>
+      <w:r>
+        <w:rPr>
+          <w:rFonts w:asciiTheme="minorHAnsi" w:hAnsiTheme="minorHAnsi" w:cstheme="minorHAnsi"/>
+          <w:sz w:val="22"/>
+          <w:szCs w:val="22"/>
+          <w:highlight w:val="red"/>
+          <w:lang w:val="cs-CZ"/>
+        </w:rPr>
+        <w:t>:</w:t>
+      </w:r>
+      <w:proofErr w:type="spellStart"/>
+      <w:r>
+        <w:rPr>
+          <w:rFonts w:asciiTheme="minorHAnsi" w:hAnsiTheme="minorHAnsi" w:cstheme="minorHAnsi"/>
+          <w:sz w:val="22"/>
+          <w:szCs w:val="22"/>
+          <w:highlight w:val="red"/>
+          <w:lang w:val="cs-CZ"/>
+        </w:rPr>
+        <w:t>s</w:t>
+      </w:r>
+      <w:r>
+        <w:rPr>
+          <w:rFonts w:asciiTheme="minorHAnsi" w:hAnsiTheme="minorHAnsi" w:cstheme="minorHAnsi"/>
+          <w:sz w:val="22"/>
+          <w:szCs w:val="22"/>
+          <w:highlight w:val="red"/>
+          <w:lang w:val="cs-CZ"/>
+        </w:rPr>
+        <w:t>ubset-of</w:t>
+      </w:r>
+      <w:proofErr w:type="spellEnd"/>
+      <w:r>
+        <w:rPr>
+          <w:rFonts w:asciiTheme="minorHAnsi" w:hAnsiTheme="minorHAnsi" w:cstheme="minorHAnsi"/>
+          <w:sz w:val="22"/>
+          <w:szCs w:val="22"/>
+          <w:lang w:val="cs-CZ"/>
+        </w:rPr>
+        <w:t xml:space="preserve"> s6p7 (=457319 lidí, kteří se zúčastnili)</w:t>
+      </w:r>
+      <w:r>
+        <w:rPr>
+          <w:rFonts w:asciiTheme="minorHAnsi" w:hAnsiTheme="minorHAnsi" w:cstheme="minorHAnsi"/>
+          <w:sz w:val="22"/>
+          <w:szCs w:val="22"/>
+          <w:lang w:val="cs-CZ"/>
+        </w:rPr>
+        <w:t>, tedy</w:t>
+      </w:r>
+      <w:r>
+        <w:rPr>
+          <w:rFonts w:asciiTheme="minorHAnsi" w:hAnsiTheme="minorHAnsi" w:cstheme="minorHAnsi"/>
+          <w:sz w:val="22"/>
+          <w:szCs w:val="22"/>
+          <w:lang w:val="cs-CZ"/>
+        </w:rPr>
+        <w:t xml:space="preserve"> Estonci </w:t>
+      </w:r>
+      <w:r>
+        <w:rPr>
+          <w:rFonts w:ascii="Arial Unicode MS" w:eastAsia="Arial Unicode MS" w:hAnsi="Arial Unicode MS" w:cs="Arial Unicode MS" w:hint="eastAsia"/>
+          <w:sz w:val="22"/>
+          <w:szCs w:val="22"/>
+          <w:lang w:val="cs-CZ"/>
+        </w:rPr>
+        <w:t>⊇</w:t>
+      </w:r>
+      <w:r>
+        <w:rPr>
+          <w:rFonts w:asciiTheme="minorHAnsi" w:hAnsiTheme="minorHAnsi" w:cstheme="minorHAnsi"/>
+          <w:sz w:val="22"/>
+          <w:szCs w:val="22"/>
+          <w:lang w:val="cs-CZ"/>
+        </w:rPr>
+        <w:t xml:space="preserve"> voliči, kteří se zúčastnili voleb (ten celkový počet 457319)</w:t>
+      </w:r>
+    </w:p>
+    <w:p>
+      <w:pPr>
+        <w:spacing w:line="240" w:lineRule="auto"/>
+        <w:rPr>
+          <w:rFonts w:asciiTheme="minorHAnsi" w:hAnsiTheme="minorHAnsi" w:cstheme="minorHAnsi"/>
+          <w:sz w:val="22"/>
+          <w:szCs w:val="22"/>
+          <w:lang w:val="cs-CZ"/>
+        </w:rPr>
+      </w:pPr>
+      <w:r>
+        <w:rPr>
+          <w:rFonts w:asciiTheme="minorHAnsi" w:hAnsiTheme="minorHAnsi" w:cstheme="minorHAnsi"/>
+          <w:sz w:val="22"/>
+          <w:szCs w:val="22"/>
+          <w:highlight w:val="green"/>
+          <w:lang w:val="cs-CZ"/>
+        </w:rPr>
+        <w:t>DZ: Jenže „Estonci“ ve větě 3 neodkazuje na všechny Estonce, ale jen na ty, kteří volili, tedy na stejnou množinu, na kterou ve větě 6 odkazuje výraz „z celkového počtu 457319 voličů, kteří se voleb zúčastnili“.</w:t>
+      </w:r>
+    </w:p>
+    <w:p>
+      <w:pPr>
+        <w:spacing w:line="240" w:lineRule="auto"/>
+        <w:rPr>
+          <w:rFonts w:asciiTheme="minorHAnsi" w:hAnsiTheme="minorHAnsi" w:cstheme="minorHAnsi"/>
+          <w:sz w:val="22"/>
+          <w:szCs w:val="22"/>
+          <w:lang w:val="cs-CZ"/>
+        </w:rPr>
+      </w:pPr>
+    </w:p>
+    <w:p>
+      <w:pPr>
+        <w:spacing w:line="240" w:lineRule="auto"/>
+        <w:rPr>
+          <w:rFonts w:asciiTheme="minorHAnsi" w:hAnsiTheme="minorHAnsi" w:cstheme="minorHAnsi"/>
+          <w:sz w:val="22"/>
+          <w:szCs w:val="22"/>
+        </w:rPr>
+      </w:pPr>
       <w:proofErr w:type="gramStart"/>
       <w:r>
         <w:rPr>
           <w:rFonts w:asciiTheme="minorHAnsi" w:hAnsiTheme="minorHAnsi" w:cstheme="minorHAnsi"/>
-          <w:sz w:val="22"/>
-          <w:szCs w:val="22"/>
-        </w:rPr>
-        <w:t xml:space="preserve">) </w:t>
-      </w:r>
+          <w:b/>
+          <w:sz w:val="22"/>
+          <w:szCs w:val="22"/>
+        </w:rPr>
+        <w:t>temporal</w:t>
+      </w:r>
+      <w:proofErr w:type="gramEnd"/>
+    </w:p>
+    <w:p>
+      <w:pPr>
+        <w:spacing w:line="240" w:lineRule="auto"/>
+        <w:rPr>
+          <w:rFonts w:asciiTheme="minorHAnsi" w:hAnsiTheme="minorHAnsi" w:cstheme="minorHAnsi"/>
+          <w:sz w:val="22"/>
+          <w:szCs w:val="22"/>
+        </w:rPr>
+      </w:pPr>
+      <w:proofErr w:type="gramStart"/>
+      <w:r>
+        <w:rPr>
+          <w:rFonts w:asciiTheme="minorHAnsi" w:hAnsiTheme="minorHAnsi" w:cstheme="minorHAnsi"/>
+          <w:b/>
+          <w:sz w:val="22"/>
+          <w:szCs w:val="22"/>
+        </w:rPr>
+        <w:t>modal</w:t>
+      </w:r>
+      <w:proofErr w:type="gramEnd"/>
+      <w:r>
+        <w:rPr>
+          <w:rFonts w:asciiTheme="minorHAnsi" w:hAnsiTheme="minorHAnsi" w:cstheme="minorHAnsi"/>
+          <w:sz w:val="22"/>
+          <w:szCs w:val="22"/>
+        </w:rPr>
+        <w:t xml:space="preserve"> </w:t>
+      </w:r>
+      <w:r>
+        <w:rPr>
+          <w:rFonts w:asciiTheme="minorHAnsi" w:hAnsiTheme="minorHAnsi" w:cstheme="minorHAnsi"/>
+          <w:sz w:val="22"/>
+          <w:szCs w:val="22"/>
+        </w:rPr>
+        <w:t>… OK</w:t>
+      </w:r>
+    </w:p>
+    <w:p>
+      <w:pPr>
+        <w:spacing w:line="240" w:lineRule="auto"/>
+        <w:rPr>
+          <w:rFonts w:asciiTheme="minorHAnsi" w:hAnsiTheme="minorHAnsi" w:cstheme="minorHAnsi"/>
+          <w:sz w:val="22"/>
+          <w:szCs w:val="22"/>
+        </w:rPr>
+      </w:pPr>
+      <w:r>
+        <w:rPr>
+          <w:rFonts w:asciiTheme="minorHAnsi" w:hAnsiTheme="minorHAnsi" w:cstheme="minorHAnsi"/>
+          <w:sz w:val="22"/>
+          <w:szCs w:val="22"/>
+        </w:rPr>
+        <w:t>==================================================================================</w:t>
+      </w:r>
+    </w:p>
+    <w:p>
+      <w:pPr>
+        <w:spacing w:line="240" w:lineRule="auto"/>
+        <w:rPr>
+          <w:rFonts w:asciiTheme="minorHAnsi" w:hAnsiTheme="minorHAnsi" w:cstheme="minorHAnsi"/>
+          <w:sz w:val="22"/>
+          <w:szCs w:val="22"/>
+          <w:highlight w:val="cyan"/>
+        </w:rPr>
+      </w:pPr>
+    </w:p>
+    <w:p>
+      <w:pPr>
+        <w:spacing w:line="240" w:lineRule="auto"/>
+        <w:rPr>
+          <w:rFonts w:asciiTheme="minorHAnsi" w:hAnsiTheme="minorHAnsi" w:cstheme="minorHAnsi"/>
+          <w:b/>
+          <w:sz w:val="22"/>
+          <w:szCs w:val="22"/>
+        </w:rPr>
+      </w:pPr>
+      <w:proofErr w:type="gramStart"/>
+      <w:r>
+        <w:rPr>
+          <w:rFonts w:asciiTheme="minorHAnsi" w:hAnsiTheme="minorHAnsi" w:cstheme="minorHAnsi"/>
+          <w:b/>
+          <w:sz w:val="22"/>
+          <w:szCs w:val="22"/>
+        </w:rPr>
+        <w:t>sentence</w:t>
+      </w:r>
+      <w:proofErr w:type="gramEnd"/>
+      <w:r>
+        <w:rPr>
+          <w:rFonts w:asciiTheme="minorHAnsi" w:hAnsiTheme="minorHAnsi" w:cstheme="minorHAnsi"/>
+          <w:b/>
+          <w:sz w:val="22"/>
+          <w:szCs w:val="22"/>
+        </w:rPr>
+        <w:t xml:space="preserve"> </w:t>
+      </w:r>
+      <w:r>
+        <w:rPr>
+          <w:rFonts w:asciiTheme="minorHAnsi" w:hAnsiTheme="minorHAnsi" w:cstheme="minorHAnsi"/>
+          <w:b/>
+          <w:sz w:val="22"/>
+          <w:szCs w:val="22"/>
+        </w:rPr>
+        <w:t>7</w:t>
+      </w:r>
+    </w:p>
+    <w:p>
+      <w:pPr>
+        <w:spacing w:line="240" w:lineRule="auto"/>
+        <w:rPr>
+          <w:rFonts w:asciiTheme="minorHAnsi" w:hAnsiTheme="minorHAnsi" w:cstheme="minorHAnsi"/>
+          <w:sz w:val="22"/>
+          <w:szCs w:val="22"/>
+        </w:rPr>
+      </w:pPr>
+      <w:r>
+        <w:rPr>
+          <w:rFonts w:asciiTheme="minorHAnsi" w:hAnsiTheme="minorHAnsi" w:cstheme="minorHAnsi"/>
+          <w:sz w:val="22"/>
+          <w:szCs w:val="22"/>
+        </w:rPr>
+        <w:t xml:space="preserve">Na </w:t>
+      </w:r>
+      <w:proofErr w:type="spellStart"/>
+      <w:r>
+        <w:rPr>
+          <w:rFonts w:asciiTheme="minorHAnsi" w:hAnsiTheme="minorHAnsi" w:cstheme="minorHAnsi"/>
+          <w:sz w:val="22"/>
+          <w:szCs w:val="22"/>
+        </w:rPr>
+        <w:t>druhém</w:t>
+      </w:r>
+      <w:proofErr w:type="spellEnd"/>
+      <w:r>
+        <w:rPr>
+          <w:rFonts w:asciiTheme="minorHAnsi" w:hAnsiTheme="minorHAnsi" w:cstheme="minorHAnsi"/>
+          <w:sz w:val="22"/>
+          <w:szCs w:val="22"/>
+        </w:rPr>
+        <w:t xml:space="preserve"> </w:t>
+      </w:r>
+      <w:proofErr w:type="spellStart"/>
+      <w:r>
+        <w:rPr>
+          <w:rFonts w:asciiTheme="minorHAnsi" w:hAnsiTheme="minorHAnsi" w:cstheme="minorHAnsi"/>
+          <w:sz w:val="22"/>
+          <w:szCs w:val="22"/>
+        </w:rPr>
+        <w:t>místě</w:t>
+      </w:r>
+      <w:proofErr w:type="spellEnd"/>
+      <w:r>
+        <w:rPr>
+          <w:rFonts w:asciiTheme="minorHAnsi" w:hAnsiTheme="minorHAnsi" w:cstheme="minorHAnsi"/>
+          <w:sz w:val="22"/>
+          <w:szCs w:val="22"/>
+        </w:rPr>
+        <w:t xml:space="preserve"> s 13.9 </w:t>
+      </w:r>
+      <w:proofErr w:type="spellStart"/>
+      <w:r>
+        <w:rPr>
+          <w:rFonts w:asciiTheme="minorHAnsi" w:hAnsiTheme="minorHAnsi" w:cstheme="minorHAnsi"/>
+          <w:sz w:val="22"/>
+          <w:szCs w:val="22"/>
+        </w:rPr>
+        <w:t>procenty</w:t>
+      </w:r>
+      <w:proofErr w:type="spellEnd"/>
+      <w:r>
+        <w:rPr>
+          <w:rFonts w:asciiTheme="minorHAnsi" w:hAnsiTheme="minorHAnsi" w:cstheme="minorHAnsi"/>
+          <w:sz w:val="22"/>
+          <w:szCs w:val="22"/>
+        </w:rPr>
+        <w:t xml:space="preserve"> </w:t>
+      </w:r>
+      <w:proofErr w:type="spellStart"/>
+      <w:r>
+        <w:rPr>
+          <w:rFonts w:asciiTheme="minorHAnsi" w:hAnsiTheme="minorHAnsi" w:cstheme="minorHAnsi"/>
+          <w:sz w:val="22"/>
+          <w:szCs w:val="22"/>
+        </w:rPr>
+        <w:t>hlasů</w:t>
+      </w:r>
+      <w:proofErr w:type="spellEnd"/>
+      <w:r>
+        <w:rPr>
+          <w:rFonts w:asciiTheme="minorHAnsi" w:hAnsiTheme="minorHAnsi" w:cstheme="minorHAnsi"/>
+          <w:sz w:val="22"/>
+          <w:szCs w:val="22"/>
+        </w:rPr>
+        <w:t xml:space="preserve"> (18 </w:t>
+      </w:r>
+      <w:proofErr w:type="spellStart"/>
+      <w:r>
+        <w:rPr>
+          <w:rFonts w:asciiTheme="minorHAnsi" w:hAnsiTheme="minorHAnsi" w:cstheme="minorHAnsi"/>
+          <w:sz w:val="22"/>
+          <w:szCs w:val="22"/>
+        </w:rPr>
+        <w:t>mandátů</w:t>
+      </w:r>
+      <w:proofErr w:type="spellEnd"/>
+      <w:r>
+        <w:rPr>
+          <w:rFonts w:asciiTheme="minorHAnsi" w:hAnsiTheme="minorHAnsi" w:cstheme="minorHAnsi"/>
+          <w:sz w:val="22"/>
+          <w:szCs w:val="22"/>
+        </w:rPr>
+        <w:t xml:space="preserve">) je </w:t>
+      </w:r>
+      <w:proofErr w:type="spellStart"/>
+      <w:r>
+        <w:rPr>
+          <w:rFonts w:asciiTheme="minorHAnsi" w:hAnsiTheme="minorHAnsi" w:cstheme="minorHAnsi"/>
+          <w:sz w:val="22"/>
+          <w:szCs w:val="22"/>
+        </w:rPr>
+        <w:t>zatím</w:t>
+      </w:r>
+      <w:proofErr w:type="spellEnd"/>
+      <w:r>
+        <w:rPr>
+          <w:rFonts w:asciiTheme="minorHAnsi" w:hAnsiTheme="minorHAnsi" w:cstheme="minorHAnsi"/>
+          <w:sz w:val="22"/>
+          <w:szCs w:val="22"/>
+        </w:rPr>
+        <w:t xml:space="preserve"> </w:t>
+      </w:r>
+      <w:proofErr w:type="spellStart"/>
+      <w:proofErr w:type="gramStart"/>
+      <w:r>
+        <w:rPr>
+          <w:rFonts w:asciiTheme="minorHAnsi" w:hAnsiTheme="minorHAnsi" w:cstheme="minorHAnsi"/>
+          <w:sz w:val="22"/>
+          <w:szCs w:val="22"/>
+        </w:rPr>
+        <w:t>blok</w:t>
+      </w:r>
+      <w:proofErr w:type="spellEnd"/>
+      <w:proofErr w:type="gramEnd"/>
+      <w:r>
+        <w:rPr>
+          <w:rFonts w:asciiTheme="minorHAnsi" w:hAnsiTheme="minorHAnsi" w:cstheme="minorHAnsi"/>
+          <w:sz w:val="22"/>
+          <w:szCs w:val="22"/>
+        </w:rPr>
+        <w:t xml:space="preserve"> </w:t>
+      </w:r>
+      <w:proofErr w:type="spellStart"/>
+      <w:r>
+        <w:rPr>
+          <w:rFonts w:asciiTheme="minorHAnsi" w:hAnsiTheme="minorHAnsi" w:cstheme="minorHAnsi"/>
+          <w:sz w:val="22"/>
+          <w:szCs w:val="22"/>
+        </w:rPr>
+        <w:t>Spolehlivý</w:t>
+      </w:r>
+      <w:proofErr w:type="spellEnd"/>
+      <w:r>
+        <w:rPr>
+          <w:rFonts w:asciiTheme="minorHAnsi" w:hAnsiTheme="minorHAnsi" w:cstheme="minorHAnsi"/>
+          <w:sz w:val="22"/>
+          <w:szCs w:val="22"/>
+        </w:rPr>
+        <w:t xml:space="preserve"> </w:t>
+      </w:r>
+      <w:proofErr w:type="spellStart"/>
+      <w:r>
+        <w:rPr>
+          <w:rFonts w:asciiTheme="minorHAnsi" w:hAnsiTheme="minorHAnsi" w:cstheme="minorHAnsi"/>
+          <w:sz w:val="22"/>
+          <w:szCs w:val="22"/>
+        </w:rPr>
+        <w:t>dům</w:t>
+      </w:r>
+      <w:proofErr w:type="spellEnd"/>
+      <w:r>
+        <w:rPr>
+          <w:rFonts w:asciiTheme="minorHAnsi" w:hAnsiTheme="minorHAnsi" w:cstheme="minorHAnsi"/>
+          <w:sz w:val="22"/>
+          <w:szCs w:val="22"/>
+        </w:rPr>
+        <w:t xml:space="preserve"> </w:t>
+      </w:r>
+      <w:proofErr w:type="spellStart"/>
+      <w:r>
+        <w:rPr>
+          <w:rFonts w:asciiTheme="minorHAnsi" w:hAnsiTheme="minorHAnsi" w:cstheme="minorHAnsi"/>
+          <w:sz w:val="22"/>
+          <w:szCs w:val="22"/>
+        </w:rPr>
+        <w:t>dosavadního</w:t>
+      </w:r>
+      <w:proofErr w:type="spellEnd"/>
+      <w:r>
+        <w:rPr>
+          <w:rFonts w:asciiTheme="minorHAnsi" w:hAnsiTheme="minorHAnsi" w:cstheme="minorHAnsi"/>
+          <w:sz w:val="22"/>
+          <w:szCs w:val="22"/>
+        </w:rPr>
+        <w:t xml:space="preserve"> </w:t>
+      </w:r>
+      <w:proofErr w:type="spellStart"/>
+      <w:r>
+        <w:rPr>
+          <w:rFonts w:asciiTheme="minorHAnsi" w:hAnsiTheme="minorHAnsi" w:cstheme="minorHAnsi"/>
+          <w:sz w:val="22"/>
+          <w:szCs w:val="22"/>
+        </w:rPr>
+        <w:t>nejvyššího</w:t>
+      </w:r>
+      <w:proofErr w:type="spellEnd"/>
+      <w:r>
+        <w:rPr>
+          <w:rFonts w:asciiTheme="minorHAnsi" w:hAnsiTheme="minorHAnsi" w:cstheme="minorHAnsi"/>
+          <w:sz w:val="22"/>
+          <w:szCs w:val="22"/>
+        </w:rPr>
+        <w:t xml:space="preserve"> </w:t>
+      </w:r>
+      <w:proofErr w:type="spellStart"/>
+      <w:r>
+        <w:rPr>
+          <w:rFonts w:asciiTheme="minorHAnsi" w:hAnsiTheme="minorHAnsi" w:cstheme="minorHAnsi"/>
+          <w:sz w:val="22"/>
+          <w:szCs w:val="22"/>
+        </w:rPr>
+        <w:t>představitele</w:t>
+      </w:r>
+      <w:proofErr w:type="spellEnd"/>
+      <w:r>
+        <w:rPr>
+          <w:rFonts w:asciiTheme="minorHAnsi" w:hAnsiTheme="minorHAnsi" w:cstheme="minorHAnsi"/>
+          <w:sz w:val="22"/>
+          <w:szCs w:val="22"/>
+        </w:rPr>
+        <w:t xml:space="preserve"> </w:t>
+      </w:r>
+      <w:proofErr w:type="spellStart"/>
+      <w:r>
+        <w:rPr>
+          <w:rFonts w:asciiTheme="minorHAnsi" w:hAnsiTheme="minorHAnsi" w:cstheme="minorHAnsi"/>
+          <w:sz w:val="22"/>
+          <w:szCs w:val="22"/>
+        </w:rPr>
+        <w:t>republiky</w:t>
+      </w:r>
+      <w:proofErr w:type="spellEnd"/>
+      <w:r>
+        <w:rPr>
+          <w:rFonts w:asciiTheme="minorHAnsi" w:hAnsiTheme="minorHAnsi" w:cstheme="minorHAnsi"/>
+          <w:sz w:val="22"/>
+          <w:szCs w:val="22"/>
+        </w:rPr>
+        <w:t xml:space="preserve"> </w:t>
+      </w:r>
+      <w:proofErr w:type="spellStart"/>
+      <w:r>
+        <w:rPr>
+          <w:rFonts w:asciiTheme="minorHAnsi" w:hAnsiTheme="minorHAnsi" w:cstheme="minorHAnsi"/>
+          <w:sz w:val="22"/>
+          <w:szCs w:val="22"/>
+        </w:rPr>
+        <w:t>Arnolda</w:t>
+      </w:r>
+      <w:proofErr w:type="spellEnd"/>
+      <w:r>
+        <w:rPr>
+          <w:rFonts w:asciiTheme="minorHAnsi" w:hAnsiTheme="minorHAnsi" w:cstheme="minorHAnsi"/>
+          <w:sz w:val="22"/>
+          <w:szCs w:val="22"/>
+        </w:rPr>
+        <w:t xml:space="preserve"> </w:t>
+      </w:r>
+      <w:proofErr w:type="spellStart"/>
+      <w:r>
+        <w:rPr>
+          <w:rFonts w:asciiTheme="minorHAnsi" w:hAnsiTheme="minorHAnsi" w:cstheme="minorHAnsi"/>
+          <w:sz w:val="22"/>
+          <w:szCs w:val="22"/>
+        </w:rPr>
+        <w:t>Rüütela</w:t>
+      </w:r>
+      <w:proofErr w:type="spellEnd"/>
+      <w:r>
+        <w:rPr>
+          <w:rFonts w:asciiTheme="minorHAnsi" w:hAnsiTheme="minorHAnsi" w:cstheme="minorHAnsi"/>
+          <w:sz w:val="22"/>
+          <w:szCs w:val="22"/>
+        </w:rPr>
+        <w:t>.</w:t>
+      </w:r>
+    </w:p>
+    <w:p>
+      <w:pPr>
+        <w:spacing w:line="240" w:lineRule="auto"/>
+        <w:rPr>
+          <w:rFonts w:asciiTheme="minorHAnsi" w:hAnsiTheme="minorHAnsi" w:cstheme="minorHAnsi"/>
+          <w:sz w:val="22"/>
+          <w:szCs w:val="22"/>
+        </w:rPr>
+      </w:pPr>
+      <w:r>
+        <w:rPr>
+          <w:rFonts w:asciiTheme="minorHAnsi" w:hAnsiTheme="minorHAnsi" w:cstheme="minorHAnsi"/>
+          <w:sz w:val="22"/>
+          <w:szCs w:val="22"/>
+        </w:rPr>
+        <w:t>------------</w:t>
+      </w:r>
+    </w:p>
+    <w:p>
+      <w:pPr>
+        <w:spacing w:line="240" w:lineRule="auto"/>
+        <w:rPr>
+          <w:rFonts w:asciiTheme="minorHAnsi" w:hAnsiTheme="minorHAnsi" w:cstheme="minorHAnsi"/>
+          <w:sz w:val="22"/>
+          <w:szCs w:val="22"/>
+        </w:rPr>
+      </w:pPr>
+      <w:proofErr w:type="gramStart"/>
       <w:r>
         <w:rPr>
           <w:rFonts w:asciiTheme="minorHAnsi" w:hAnsiTheme="minorHAnsi" w:cstheme="minorHAnsi"/>
@@ -13384,8 +14062,9 @@
           <w:szCs w:val="22"/>
           <w:highlight w:val="red"/>
         </w:rPr>
-        <w:t>:s</w:t>
-      </w:r>
+        <w:t>have-ord-91</w:t>
+      </w:r>
+      <w:proofErr w:type="gramEnd"/>
       <w:r>
         <w:rPr>
           <w:rFonts w:asciiTheme="minorHAnsi" w:hAnsiTheme="minorHAnsi" w:cstheme="minorHAnsi"/>
@@ -13393,7 +14072,86 @@
           <w:szCs w:val="22"/>
           <w:highlight w:val="red"/>
         </w:rPr>
-        <w:t>ubset</w:t>
+        <w:t xml:space="preserve"> … </w:t>
+      </w:r>
+      <w:proofErr w:type="spellStart"/>
+      <w:r>
+        <w:rPr>
+          <w:rFonts w:asciiTheme="minorHAnsi" w:hAnsiTheme="minorHAnsi" w:cstheme="minorHAnsi"/>
+          <w:sz w:val="22"/>
+          <w:szCs w:val="22"/>
+          <w:highlight w:val="red"/>
+        </w:rPr>
+        <w:t>argumentová</w:t>
+      </w:r>
+      <w:proofErr w:type="spellEnd"/>
+      <w:r>
+        <w:rPr>
+          <w:rFonts w:asciiTheme="minorHAnsi" w:hAnsiTheme="minorHAnsi" w:cstheme="minorHAnsi"/>
+          <w:sz w:val="22"/>
+          <w:szCs w:val="22"/>
+          <w:highlight w:val="red"/>
+        </w:rPr>
+        <w:t xml:space="preserve"> </w:t>
+      </w:r>
+      <w:proofErr w:type="spellStart"/>
+      <w:r>
+        <w:rPr>
+          <w:rFonts w:asciiTheme="minorHAnsi" w:hAnsiTheme="minorHAnsi" w:cstheme="minorHAnsi"/>
+          <w:sz w:val="22"/>
+          <w:szCs w:val="22"/>
+          <w:highlight w:val="red"/>
+        </w:rPr>
+        <w:t>struktura</w:t>
+      </w:r>
+      <w:proofErr w:type="spellEnd"/>
+    </w:p>
+    <w:p>
+      <w:pPr>
+        <w:spacing w:line="240" w:lineRule="auto"/>
+        <w:rPr>
+          <w:rFonts w:asciiTheme="minorHAnsi" w:hAnsiTheme="minorHAnsi" w:cstheme="minorHAnsi"/>
+          <w:sz w:val="22"/>
+          <w:szCs w:val="22"/>
+          <w:highlight w:val="red"/>
+        </w:rPr>
+      </w:pPr>
+      <w:r>
+        <w:rPr>
+          <w:rFonts w:asciiTheme="minorHAnsi" w:hAnsiTheme="minorHAnsi" w:cstheme="minorHAnsi"/>
+          <w:sz w:val="22"/>
+          <w:szCs w:val="22"/>
+          <w:highlight w:val="red"/>
+        </w:rPr>
+        <w:t>ŠZ</w:t>
+      </w:r>
+      <w:r>
+        <w:rPr>
+          <w:rFonts w:asciiTheme="minorHAnsi" w:hAnsiTheme="minorHAnsi" w:cstheme="minorHAnsi"/>
+          <w:sz w:val="22"/>
+          <w:szCs w:val="22"/>
+          <w:highlight w:val="red"/>
+        </w:rPr>
+        <w:tab/>
+      </w:r>
+      <w:proofErr w:type="gramStart"/>
+      <w:r>
+        <w:rPr>
+          <w:rFonts w:asciiTheme="minorHAnsi" w:hAnsiTheme="minorHAnsi" w:cstheme="minorHAnsi"/>
+          <w:sz w:val="22"/>
+          <w:szCs w:val="22"/>
+          <w:highlight w:val="red"/>
+        </w:rPr>
+        <w:t>:</w:t>
+      </w:r>
+      <w:r>
+        <w:rPr>
+          <w:rFonts w:asciiTheme="minorHAnsi" w:hAnsiTheme="minorHAnsi" w:cstheme="minorHAnsi"/>
+          <w:sz w:val="22"/>
+          <w:szCs w:val="22"/>
+          <w:highlight w:val="red"/>
+        </w:rPr>
+        <w:t>ARG0</w:t>
       </w:r>
       <w:proofErr w:type="gramEnd"/>
       <w:r>
@@ -13403,78 +14161,24 @@
           <w:szCs w:val="22"/>
           <w:highlight w:val="red"/>
         </w:rPr>
-        <w:t>-of</w:t>
-      </w:r>
-      <w:r>
-        <w:rPr>
-          <w:rFonts w:asciiTheme="minorHAnsi" w:hAnsiTheme="minorHAnsi" w:cstheme="minorHAnsi"/>
+        <w:t xml:space="preserve"> </w:t>
+      </w:r>
+      <w:r>
+        <w:rPr>
           <w:sz w:val="22"/>
           <w:szCs w:val="22"/>
           <w:highlight w:val="red"/>
         </w:rPr>
-        <w:t xml:space="preserve"> s6p7</w:t>
-      </w:r>
-      <w:r>
-        <w:rPr>
-          <w:rFonts w:asciiTheme="minorHAnsi" w:hAnsiTheme="minorHAnsi" w:cstheme="minorHAnsi"/>
-          <w:sz w:val="22"/>
-          <w:szCs w:val="22"/>
-        </w:rPr>
-        <w:t xml:space="preserve"> (=457319 </w:t>
-      </w:r>
-      <w:proofErr w:type="spellStart"/>
-      <w:r>
-        <w:rPr>
-          <w:rFonts w:asciiTheme="minorHAnsi" w:hAnsiTheme="minorHAnsi" w:cstheme="minorHAnsi"/>
-          <w:sz w:val="22"/>
-          <w:szCs w:val="22"/>
-        </w:rPr>
-        <w:t>lidí</w:t>
-      </w:r>
-      <w:proofErr w:type="spellEnd"/>
-      <w:r>
-        <w:rPr>
-          <w:rFonts w:asciiTheme="minorHAnsi" w:hAnsiTheme="minorHAnsi" w:cstheme="minorHAnsi"/>
-          <w:sz w:val="22"/>
-          <w:szCs w:val="22"/>
-        </w:rPr>
-        <w:t xml:space="preserve">, </w:t>
-      </w:r>
-      <w:proofErr w:type="spellStart"/>
-      <w:r>
-        <w:rPr>
-          <w:rFonts w:asciiTheme="minorHAnsi" w:hAnsiTheme="minorHAnsi" w:cstheme="minorHAnsi"/>
-          <w:sz w:val="22"/>
-          <w:szCs w:val="22"/>
-        </w:rPr>
-        <w:t>kteří</w:t>
-      </w:r>
-      <w:proofErr w:type="spellEnd"/>
-      <w:r>
-        <w:rPr>
-          <w:rFonts w:asciiTheme="minorHAnsi" w:hAnsiTheme="minorHAnsi" w:cstheme="minorHAnsi"/>
-          <w:sz w:val="22"/>
-          <w:szCs w:val="22"/>
-        </w:rPr>
-        <w:t xml:space="preserve"> se </w:t>
-      </w:r>
-      <w:proofErr w:type="spellStart"/>
-      <w:r>
-        <w:rPr>
-          <w:rFonts w:asciiTheme="minorHAnsi" w:hAnsiTheme="minorHAnsi" w:cstheme="minorHAnsi"/>
-          <w:sz w:val="22"/>
-          <w:szCs w:val="22"/>
-        </w:rPr>
-        <w:t>zúčastnili</w:t>
-      </w:r>
-      <w:proofErr w:type="spellEnd"/>
-      <w:r>
-        <w:rPr>
-          <w:rFonts w:asciiTheme="minorHAnsi" w:hAnsiTheme="minorHAnsi" w:cstheme="minorHAnsi"/>
-          <w:sz w:val="22"/>
-          <w:szCs w:val="22"/>
-        </w:rPr>
-        <w:t>)</w:t>
+        <w:t>→</w:t>
+      </w:r>
+      <w:r>
+        <w:rPr>
+          <w:rFonts w:asciiTheme="minorHAnsi" w:hAnsiTheme="minorHAnsi" w:cstheme="minorHAnsi"/>
+          <w:sz w:val="22"/>
+          <w:szCs w:val="22"/>
+          <w:highlight w:val="red"/>
+        </w:rPr>
+        <w:t xml:space="preserve"> ARG1</w:t>
       </w:r>
     </w:p>
     <w:p>
@@ -13486,6 +14190,63 @@
           <w:szCs w:val="22"/>
         </w:rPr>
       </w:pPr>
+      <w:r>
+        <w:rPr>
+          <w:rFonts w:asciiTheme="minorHAnsi" w:hAnsiTheme="minorHAnsi" w:cstheme="minorHAnsi"/>
+          <w:sz w:val="22"/>
+          <w:szCs w:val="22"/>
+          <w:highlight w:val="red"/>
+        </w:rPr>
+        <w:tab/>
+      </w:r>
+      <w:proofErr w:type="gramStart"/>
+      <w:r>
+        <w:rPr>
+          <w:rFonts w:asciiTheme="minorHAnsi" w:hAnsiTheme="minorHAnsi" w:cstheme="minorHAnsi"/>
+          <w:sz w:val="22"/>
+          <w:szCs w:val="22"/>
+          <w:highlight w:val="red"/>
+        </w:rPr>
+        <w:t>:</w:t>
+      </w:r>
+      <w:proofErr w:type="spellStart"/>
+      <w:r>
+        <w:rPr>
+          <w:rFonts w:asciiTheme="minorHAnsi" w:hAnsiTheme="minorHAnsi" w:cstheme="minorHAnsi"/>
+          <w:sz w:val="22"/>
+          <w:szCs w:val="22"/>
+          <w:highlight w:val="red"/>
+        </w:rPr>
+        <w:t>ord</w:t>
+      </w:r>
+      <w:proofErr w:type="spellEnd"/>
+      <w:proofErr w:type="gramEnd"/>
+      <w:r>
+        <w:rPr>
+          <w:rFonts w:asciiTheme="minorHAnsi" w:hAnsiTheme="minorHAnsi" w:cstheme="minorHAnsi"/>
+          <w:sz w:val="22"/>
+          <w:szCs w:val="22"/>
+          <w:highlight w:val="red"/>
+        </w:rPr>
+        <w:t xml:space="preserve"> </w:t>
+      </w:r>
+      <w:r>
+        <w:rPr>
+          <w:sz w:val="22"/>
+          <w:szCs w:val="22"/>
+          <w:highlight w:val="red"/>
+        </w:rPr>
+        <w:t>→</w:t>
+      </w:r>
+      <w:r>
+        <w:rPr>
+          <w:rFonts w:asciiTheme="minorHAnsi" w:hAnsiTheme="minorHAnsi" w:cstheme="minorHAnsi"/>
+          <w:sz w:val="22"/>
+          <w:szCs w:val="22"/>
+          <w:highlight w:val="red"/>
+        </w:rPr>
+        <w:t xml:space="preserve"> ARG2</w:t>
+      </w:r>
     </w:p>
     <w:p>
       <w:pPr>
@@ -13496,654 +14257,23 @@
           <w:szCs w:val="22"/>
         </w:rPr>
       </w:pPr>
-      <w:proofErr w:type="gramStart"/>
-      <w:r>
-        <w:rPr>
-          <w:rFonts w:asciiTheme="minorHAnsi" w:hAnsiTheme="minorHAnsi" w:cstheme="minorHAnsi"/>
-          <w:b/>
-          <w:sz w:val="22"/>
-          <w:szCs w:val="22"/>
-        </w:rPr>
-        <w:t>temporal</w:t>
-      </w:r>
-      <w:proofErr w:type="gramEnd"/>
-    </w:p>
-    <w:p>
-      <w:pPr>
-        <w:spacing w:line="240" w:lineRule="auto"/>
-        <w:rPr>
-          <w:rFonts w:asciiTheme="minorHAnsi" w:hAnsiTheme="minorHAnsi" w:cstheme="minorHAnsi"/>
-          <w:sz w:val="22"/>
-          <w:szCs w:val="22"/>
-        </w:rPr>
-      </w:pPr>
-      <w:proofErr w:type="gramStart"/>
-      <w:r>
-        <w:rPr>
-          <w:rFonts w:asciiTheme="minorHAnsi" w:hAnsiTheme="minorHAnsi" w:cstheme="minorHAnsi"/>
-          <w:b/>
-          <w:sz w:val="22"/>
-          <w:szCs w:val="22"/>
-        </w:rPr>
-        <w:t>modal</w:t>
-      </w:r>
-      <w:proofErr w:type="gramEnd"/>
-      <w:r>
-        <w:rPr>
-          <w:rFonts w:asciiTheme="minorHAnsi" w:hAnsiTheme="minorHAnsi" w:cstheme="minorHAnsi"/>
-          <w:sz w:val="22"/>
-          <w:szCs w:val="22"/>
-        </w:rPr>
-        <w:t xml:space="preserve"> </w:t>
-      </w:r>
-      <w:r>
-        <w:rPr>
-          <w:rFonts w:asciiTheme="minorHAnsi" w:hAnsiTheme="minorHAnsi" w:cstheme="minorHAnsi"/>
-          <w:sz w:val="22"/>
-          <w:szCs w:val="22"/>
-        </w:rPr>
-        <w:t>… OK</w:t>
-      </w:r>
-    </w:p>
-    <w:p>
-      <w:pPr>
-        <w:spacing w:line="240" w:lineRule="auto"/>
-        <w:rPr>
-          <w:rFonts w:asciiTheme="minorHAnsi" w:hAnsiTheme="minorHAnsi" w:cstheme="minorHAnsi"/>
-          <w:sz w:val="22"/>
-          <w:szCs w:val="22"/>
-        </w:rPr>
-      </w:pPr>
-      <w:r>
-        <w:rPr>
-          <w:rFonts w:asciiTheme="minorHAnsi" w:hAnsiTheme="minorHAnsi" w:cstheme="minorHAnsi"/>
-          <w:sz w:val="22"/>
-          <w:szCs w:val="22"/>
-        </w:rPr>
-        <w:t>==================================================================================</w:t>
-      </w:r>
-    </w:p>
-    <w:p>
-      <w:pPr>
-        <w:spacing w:line="240" w:lineRule="auto"/>
-        <w:rPr>
-          <w:rFonts w:asciiTheme="minorHAnsi" w:hAnsiTheme="minorHAnsi" w:cstheme="minorHAnsi"/>
-          <w:sz w:val="22"/>
-          <w:szCs w:val="22"/>
-          <w:highlight w:val="cyan"/>
-        </w:rPr>
-      </w:pPr>
-    </w:p>
-    <w:p>
-      <w:pPr>
-        <w:spacing w:line="240" w:lineRule="auto"/>
-        <w:rPr>
-          <w:rFonts w:asciiTheme="minorHAnsi" w:hAnsiTheme="minorHAnsi" w:cstheme="minorHAnsi"/>
-          <w:b/>
-          <w:sz w:val="22"/>
-          <w:szCs w:val="22"/>
-        </w:rPr>
-      </w:pPr>
-      <w:proofErr w:type="gramStart"/>
-      <w:r>
-        <w:rPr>
-          <w:rFonts w:asciiTheme="minorHAnsi" w:hAnsiTheme="minorHAnsi" w:cstheme="minorHAnsi"/>
-          <w:b/>
-          <w:sz w:val="22"/>
-          <w:szCs w:val="22"/>
-        </w:rPr>
-        <w:t>sentence</w:t>
-      </w:r>
-      <w:proofErr w:type="gramEnd"/>
-      <w:r>
-        <w:rPr>
-          <w:rFonts w:asciiTheme="minorHAnsi" w:hAnsiTheme="minorHAnsi" w:cstheme="minorHAnsi"/>
-          <w:b/>
-          <w:sz w:val="22"/>
-          <w:szCs w:val="22"/>
-        </w:rPr>
-        <w:t xml:space="preserve"> </w:t>
-      </w:r>
-      <w:r>
-        <w:rPr>
-          <w:rFonts w:asciiTheme="minorHAnsi" w:hAnsiTheme="minorHAnsi" w:cstheme="minorHAnsi"/>
-          <w:b/>
-          <w:sz w:val="22"/>
-          <w:szCs w:val="22"/>
-        </w:rPr>
-        <w:t>7</w:t>
-      </w:r>
-    </w:p>
-    <w:p>
-      <w:pPr>
-        <w:spacing w:line="240" w:lineRule="auto"/>
-        <w:rPr>
-          <w:rFonts w:asciiTheme="minorHAnsi" w:hAnsiTheme="minorHAnsi" w:cstheme="minorHAnsi"/>
-          <w:sz w:val="22"/>
-          <w:szCs w:val="22"/>
-        </w:rPr>
-      </w:pPr>
-      <w:r>
-        <w:rPr>
-          <w:rFonts w:asciiTheme="minorHAnsi" w:hAnsiTheme="minorHAnsi" w:cstheme="minorHAnsi"/>
-          <w:sz w:val="22"/>
-          <w:szCs w:val="22"/>
-        </w:rPr>
-        <w:t xml:space="preserve">Na </w:t>
-      </w:r>
-      <w:proofErr w:type="spellStart"/>
-      <w:r>
-        <w:rPr>
-          <w:rFonts w:asciiTheme="minorHAnsi" w:hAnsiTheme="minorHAnsi" w:cstheme="minorHAnsi"/>
-          <w:sz w:val="22"/>
-          <w:szCs w:val="22"/>
-        </w:rPr>
-        <w:t>druhém</w:t>
-      </w:r>
-      <w:proofErr w:type="spellEnd"/>
-      <w:r>
-        <w:rPr>
-          <w:rFonts w:asciiTheme="minorHAnsi" w:hAnsiTheme="minorHAnsi" w:cstheme="minorHAnsi"/>
-          <w:sz w:val="22"/>
-          <w:szCs w:val="22"/>
-        </w:rPr>
-        <w:t xml:space="preserve"> </w:t>
-      </w:r>
-      <w:proofErr w:type="spellStart"/>
-      <w:r>
-        <w:rPr>
-          <w:rFonts w:asciiTheme="minorHAnsi" w:hAnsiTheme="minorHAnsi" w:cstheme="minorHAnsi"/>
-          <w:sz w:val="22"/>
-          <w:szCs w:val="22"/>
-        </w:rPr>
-        <w:t>místě</w:t>
-      </w:r>
-      <w:proofErr w:type="spellEnd"/>
-      <w:r>
-        <w:rPr>
-          <w:rFonts w:asciiTheme="minorHAnsi" w:hAnsiTheme="minorHAnsi" w:cstheme="minorHAnsi"/>
-          <w:sz w:val="22"/>
-          <w:szCs w:val="22"/>
-        </w:rPr>
-        <w:t xml:space="preserve"> s 13.9 </w:t>
-      </w:r>
-      <w:proofErr w:type="spellStart"/>
-      <w:r>
-        <w:rPr>
-          <w:rFonts w:asciiTheme="minorHAnsi" w:hAnsiTheme="minorHAnsi" w:cstheme="minorHAnsi"/>
-          <w:sz w:val="22"/>
-          <w:szCs w:val="22"/>
-        </w:rPr>
-        <w:t>procenty</w:t>
-      </w:r>
-      <w:proofErr w:type="spellEnd"/>
-      <w:r>
-        <w:rPr>
-          <w:rFonts w:asciiTheme="minorHAnsi" w:hAnsiTheme="minorHAnsi" w:cstheme="minorHAnsi"/>
-          <w:sz w:val="22"/>
-          <w:szCs w:val="22"/>
-        </w:rPr>
-        <w:t xml:space="preserve"> </w:t>
-      </w:r>
-      <w:proofErr w:type="spellStart"/>
-      <w:r>
-        <w:rPr>
-          <w:rFonts w:asciiTheme="minorHAnsi" w:hAnsiTheme="minorHAnsi" w:cstheme="minorHAnsi"/>
-          <w:sz w:val="22"/>
-          <w:szCs w:val="22"/>
-        </w:rPr>
-        <w:t>hlasů</w:t>
-      </w:r>
-      <w:proofErr w:type="spellEnd"/>
-      <w:r>
-        <w:rPr>
-          <w:rFonts w:asciiTheme="minorHAnsi" w:hAnsiTheme="minorHAnsi" w:cstheme="minorHAnsi"/>
-          <w:sz w:val="22"/>
-          <w:szCs w:val="22"/>
-        </w:rPr>
-        <w:t xml:space="preserve"> (18 </w:t>
-      </w:r>
-      <w:proofErr w:type="spellStart"/>
-      <w:r>
-        <w:rPr>
-          <w:rFonts w:asciiTheme="minorHAnsi" w:hAnsiTheme="minorHAnsi" w:cstheme="minorHAnsi"/>
-          <w:sz w:val="22"/>
-          <w:szCs w:val="22"/>
-        </w:rPr>
-        <w:t>mandátů</w:t>
-      </w:r>
-      <w:proofErr w:type="spellEnd"/>
-      <w:r>
-        <w:rPr>
-          <w:rFonts w:asciiTheme="minorHAnsi" w:hAnsiTheme="minorHAnsi" w:cstheme="minorHAnsi"/>
-          <w:sz w:val="22"/>
-          <w:szCs w:val="22"/>
-        </w:rPr>
-        <w:t xml:space="preserve">) je </w:t>
-      </w:r>
-      <w:proofErr w:type="spellStart"/>
-      <w:r>
-        <w:rPr>
-          <w:rFonts w:asciiTheme="minorHAnsi" w:hAnsiTheme="minorHAnsi" w:cstheme="minorHAnsi"/>
-          <w:sz w:val="22"/>
-          <w:szCs w:val="22"/>
-        </w:rPr>
-        <w:t>zatím</w:t>
-      </w:r>
-      <w:proofErr w:type="spellEnd"/>
-      <w:r>
-        <w:rPr>
-          <w:rFonts w:asciiTheme="minorHAnsi" w:hAnsiTheme="minorHAnsi" w:cstheme="minorHAnsi"/>
-          <w:sz w:val="22"/>
-          <w:szCs w:val="22"/>
-        </w:rPr>
-        <w:t xml:space="preserve"> </w:t>
-      </w:r>
-      <w:proofErr w:type="spellStart"/>
-      <w:proofErr w:type="gramStart"/>
-      <w:r>
-        <w:rPr>
-          <w:rFonts w:asciiTheme="minorHAnsi" w:hAnsiTheme="minorHAnsi" w:cstheme="minorHAnsi"/>
-          <w:sz w:val="22"/>
-          <w:szCs w:val="22"/>
-        </w:rPr>
-        <w:t>blok</w:t>
-      </w:r>
-      <w:proofErr w:type="spellEnd"/>
-      <w:proofErr w:type="gramEnd"/>
-      <w:r>
-        <w:rPr>
-          <w:rFonts w:asciiTheme="minorHAnsi" w:hAnsiTheme="minorHAnsi" w:cstheme="minorHAnsi"/>
-          <w:sz w:val="22"/>
-          <w:szCs w:val="22"/>
-        </w:rPr>
-        <w:t xml:space="preserve"> </w:t>
-      </w:r>
-      <w:proofErr w:type="spellStart"/>
-      <w:r>
-        <w:rPr>
-          <w:rFonts w:asciiTheme="minorHAnsi" w:hAnsiTheme="minorHAnsi" w:cstheme="minorHAnsi"/>
-          <w:sz w:val="22"/>
-          <w:szCs w:val="22"/>
-        </w:rPr>
-        <w:t>Spolehlivý</w:t>
-      </w:r>
-      <w:proofErr w:type="spellEnd"/>
-      <w:r>
-        <w:rPr>
-          <w:rFonts w:asciiTheme="minorHAnsi" w:hAnsiTheme="minorHAnsi" w:cstheme="minorHAnsi"/>
-          <w:sz w:val="22"/>
-          <w:szCs w:val="22"/>
-        </w:rPr>
-        <w:t xml:space="preserve"> </w:t>
-      </w:r>
-      <w:proofErr w:type="spellStart"/>
-      <w:r>
-        <w:rPr>
-          <w:rFonts w:asciiTheme="minorHAnsi" w:hAnsiTheme="minorHAnsi" w:cstheme="minorHAnsi"/>
-          <w:sz w:val="22"/>
-          <w:szCs w:val="22"/>
-        </w:rPr>
-        <w:t>dům</w:t>
-      </w:r>
-      <w:proofErr w:type="spellEnd"/>
-      <w:r>
-        <w:rPr>
-          <w:rFonts w:asciiTheme="minorHAnsi" w:hAnsiTheme="minorHAnsi" w:cstheme="minorHAnsi"/>
-          <w:sz w:val="22"/>
-          <w:szCs w:val="22"/>
-        </w:rPr>
-        <w:t xml:space="preserve"> </w:t>
-      </w:r>
-      <w:proofErr w:type="spellStart"/>
-      <w:r>
-        <w:rPr>
-          <w:rFonts w:asciiTheme="minorHAnsi" w:hAnsiTheme="minorHAnsi" w:cstheme="minorHAnsi"/>
-          <w:sz w:val="22"/>
-          <w:szCs w:val="22"/>
-        </w:rPr>
-        <w:t>dosavadního</w:t>
-      </w:r>
-      <w:proofErr w:type="spellEnd"/>
-      <w:r>
-        <w:rPr>
-          <w:rFonts w:asciiTheme="minorHAnsi" w:hAnsiTheme="minorHAnsi" w:cstheme="minorHAnsi"/>
-          <w:sz w:val="22"/>
-          <w:szCs w:val="22"/>
-        </w:rPr>
-        <w:t xml:space="preserve"> </w:t>
-      </w:r>
-      <w:proofErr w:type="spellStart"/>
-      <w:r>
-        <w:rPr>
-          <w:rFonts w:asciiTheme="minorHAnsi" w:hAnsiTheme="minorHAnsi" w:cstheme="minorHAnsi"/>
-          <w:sz w:val="22"/>
-          <w:szCs w:val="22"/>
-        </w:rPr>
-        <w:t>nejvyššího</w:t>
-      </w:r>
-      <w:proofErr w:type="spellEnd"/>
-      <w:r>
-        <w:rPr>
-          <w:rFonts w:asciiTheme="minorHAnsi" w:hAnsiTheme="minorHAnsi" w:cstheme="minorHAnsi"/>
-          <w:sz w:val="22"/>
-          <w:szCs w:val="22"/>
-        </w:rPr>
-        <w:t xml:space="preserve"> </w:t>
-      </w:r>
-      <w:proofErr w:type="spellStart"/>
-      <w:r>
-        <w:rPr>
-          <w:rFonts w:asciiTheme="minorHAnsi" w:hAnsiTheme="minorHAnsi" w:cstheme="minorHAnsi"/>
-          <w:sz w:val="22"/>
-          <w:szCs w:val="22"/>
-        </w:rPr>
-        <w:t>představitele</w:t>
-      </w:r>
-      <w:proofErr w:type="spellEnd"/>
-      <w:r>
-        <w:rPr>
-          <w:rFonts w:asciiTheme="minorHAnsi" w:hAnsiTheme="minorHAnsi" w:cstheme="minorHAnsi"/>
-          <w:sz w:val="22"/>
-          <w:szCs w:val="22"/>
-        </w:rPr>
-        <w:t xml:space="preserve"> </w:t>
-      </w:r>
-      <w:proofErr w:type="spellStart"/>
-      <w:r>
-        <w:rPr>
-          <w:rFonts w:asciiTheme="minorHAnsi" w:hAnsiTheme="minorHAnsi" w:cstheme="minorHAnsi"/>
-          <w:sz w:val="22"/>
-          <w:szCs w:val="22"/>
-        </w:rPr>
-        <w:t>republiky</w:t>
-      </w:r>
-      <w:proofErr w:type="spellEnd"/>
-      <w:r>
-        <w:rPr>
-          <w:rFonts w:asciiTheme="minorHAnsi" w:hAnsiTheme="minorHAnsi" w:cstheme="minorHAnsi"/>
-          <w:sz w:val="22"/>
-          <w:szCs w:val="22"/>
-        </w:rPr>
-        <w:t xml:space="preserve"> </w:t>
-      </w:r>
-      <w:proofErr w:type="spellStart"/>
-      <w:r>
-        <w:rPr>
-          <w:rFonts w:asciiTheme="minorHAnsi" w:hAnsiTheme="minorHAnsi" w:cstheme="minorHAnsi"/>
-          <w:sz w:val="22"/>
-          <w:szCs w:val="22"/>
-        </w:rPr>
-        <w:t>Arnolda</w:t>
-      </w:r>
-      <w:proofErr w:type="spellEnd"/>
-      <w:r>
-        <w:rPr>
-          <w:rFonts w:asciiTheme="minorHAnsi" w:hAnsiTheme="minorHAnsi" w:cstheme="minorHAnsi"/>
-          <w:sz w:val="22"/>
-          <w:szCs w:val="22"/>
-        </w:rPr>
-        <w:t xml:space="preserve"> </w:t>
-      </w:r>
-      <w:proofErr w:type="spellStart"/>
-      <w:r>
-        <w:rPr>
-          <w:rFonts w:asciiTheme="minorHAnsi" w:hAnsiTheme="minorHAnsi" w:cstheme="minorHAnsi"/>
-          <w:sz w:val="22"/>
-          <w:szCs w:val="22"/>
-        </w:rPr>
-        <w:t>Rüütela</w:t>
-      </w:r>
-      <w:proofErr w:type="spellEnd"/>
-      <w:r>
-        <w:rPr>
-          <w:rFonts w:asciiTheme="minorHAnsi" w:hAnsiTheme="minorHAnsi" w:cstheme="minorHAnsi"/>
-          <w:sz w:val="22"/>
-          <w:szCs w:val="22"/>
-        </w:rPr>
-        <w:t>.</w:t>
-      </w:r>
-    </w:p>
-    <w:p>
-      <w:pPr>
-        <w:spacing w:line="240" w:lineRule="auto"/>
-        <w:rPr>
-          <w:rFonts w:asciiTheme="minorHAnsi" w:hAnsiTheme="minorHAnsi" w:cstheme="minorHAnsi"/>
-          <w:sz w:val="22"/>
-          <w:szCs w:val="22"/>
-        </w:rPr>
-      </w:pPr>
-      <w:r>
-        <w:rPr>
-          <w:rFonts w:asciiTheme="minorHAnsi" w:hAnsiTheme="minorHAnsi" w:cstheme="minorHAnsi"/>
-          <w:sz w:val="22"/>
-          <w:szCs w:val="22"/>
-        </w:rPr>
-        <w:t>------------</w:t>
-      </w:r>
-    </w:p>
-    <w:p>
-      <w:pPr>
-        <w:spacing w:line="240" w:lineRule="auto"/>
-        <w:rPr>
-          <w:rFonts w:asciiTheme="minorHAnsi" w:hAnsiTheme="minorHAnsi" w:cstheme="minorHAnsi"/>
-          <w:sz w:val="22"/>
-          <w:szCs w:val="22"/>
-        </w:rPr>
-      </w:pPr>
-      <w:proofErr w:type="gramStart"/>
-      <w:r>
-        <w:rPr>
-          <w:rFonts w:asciiTheme="minorHAnsi" w:hAnsiTheme="minorHAnsi" w:cstheme="minorHAnsi"/>
-          <w:sz w:val="22"/>
-          <w:szCs w:val="22"/>
-          <w:highlight w:val="red"/>
-        </w:rPr>
-        <w:t>have-ord-91</w:t>
-      </w:r>
-      <w:proofErr w:type="gramEnd"/>
-      <w:r>
-        <w:rPr>
-          <w:rFonts w:asciiTheme="minorHAnsi" w:hAnsiTheme="minorHAnsi" w:cstheme="minorHAnsi"/>
-          <w:sz w:val="22"/>
-          <w:szCs w:val="22"/>
-          <w:highlight w:val="red"/>
-        </w:rPr>
-        <w:t xml:space="preserve"> … </w:t>
-      </w:r>
-      <w:proofErr w:type="spellStart"/>
-      <w:r>
-        <w:rPr>
-          <w:rFonts w:asciiTheme="minorHAnsi" w:hAnsiTheme="minorHAnsi" w:cstheme="minorHAnsi"/>
-          <w:sz w:val="22"/>
-          <w:szCs w:val="22"/>
-          <w:highlight w:val="red"/>
-        </w:rPr>
-        <w:t>argumentová</w:t>
-      </w:r>
-      <w:proofErr w:type="spellEnd"/>
-      <w:r>
-        <w:rPr>
-          <w:rFonts w:asciiTheme="minorHAnsi" w:hAnsiTheme="minorHAnsi" w:cstheme="minorHAnsi"/>
-          <w:sz w:val="22"/>
-          <w:szCs w:val="22"/>
-          <w:highlight w:val="red"/>
-        </w:rPr>
-        <w:t xml:space="preserve"> </w:t>
-      </w:r>
-      <w:proofErr w:type="spellStart"/>
-      <w:r>
-        <w:rPr>
-          <w:rFonts w:asciiTheme="minorHAnsi" w:hAnsiTheme="minorHAnsi" w:cstheme="minorHAnsi"/>
-          <w:sz w:val="22"/>
-          <w:szCs w:val="22"/>
-          <w:highlight w:val="red"/>
-        </w:rPr>
-        <w:t>struktura</w:t>
-      </w:r>
-      <w:proofErr w:type="spellEnd"/>
-    </w:p>
-    <w:p>
-      <w:pPr>
-        <w:spacing w:line="240" w:lineRule="auto"/>
-        <w:rPr>
-          <w:rFonts w:asciiTheme="minorHAnsi" w:hAnsiTheme="minorHAnsi" w:cstheme="minorHAnsi"/>
-          <w:sz w:val="22"/>
-          <w:szCs w:val="22"/>
-          <w:highlight w:val="red"/>
-        </w:rPr>
-      </w:pPr>
-      <w:r>
-        <w:rPr>
-          <w:rFonts w:asciiTheme="minorHAnsi" w:hAnsiTheme="minorHAnsi" w:cstheme="minorHAnsi"/>
-          <w:sz w:val="22"/>
-          <w:szCs w:val="22"/>
-          <w:highlight w:val="red"/>
-        </w:rPr>
-        <w:t>ŠZ</w:t>
-      </w:r>
-      <w:proofErr w:type="gramStart"/>
-      <w:r>
-        <w:rPr>
-          <w:rFonts w:asciiTheme="minorHAnsi" w:hAnsiTheme="minorHAnsi" w:cstheme="minorHAnsi"/>
-          <w:sz w:val="22"/>
-          <w:szCs w:val="22"/>
-          <w:highlight w:val="red"/>
-        </w:rPr>
-        <w:t>,</w:t>
-      </w:r>
-      <w:r>
-        <w:rPr>
-          <w:rFonts w:asciiTheme="minorHAnsi" w:hAnsiTheme="minorHAnsi" w:cstheme="minorHAnsi"/>
-          <w:sz w:val="22"/>
-          <w:szCs w:val="22"/>
-          <w:highlight w:val="red"/>
-        </w:rPr>
-        <w:t>D</w:t>
-      </w:r>
-      <w:r>
-        <w:rPr>
-          <w:rFonts w:asciiTheme="minorHAnsi" w:hAnsiTheme="minorHAnsi" w:cstheme="minorHAnsi"/>
-          <w:sz w:val="22"/>
-          <w:szCs w:val="22"/>
-          <w:highlight w:val="red"/>
-        </w:rPr>
-        <w:t>Z</w:t>
-      </w:r>
-      <w:proofErr w:type="gramEnd"/>
-      <w:r>
-        <w:rPr>
-          <w:rFonts w:asciiTheme="minorHAnsi" w:hAnsiTheme="minorHAnsi" w:cstheme="minorHAnsi"/>
-          <w:sz w:val="22"/>
-          <w:szCs w:val="22"/>
-          <w:highlight w:val="red"/>
-        </w:rPr>
-        <w:t xml:space="preserve"> </w:t>
-      </w:r>
-      <w:r>
-        <w:rPr>
-          <w:rFonts w:asciiTheme="minorHAnsi" w:hAnsiTheme="minorHAnsi" w:cstheme="minorHAnsi"/>
-          <w:sz w:val="22"/>
-          <w:szCs w:val="22"/>
-          <w:highlight w:val="red"/>
-        </w:rPr>
-        <w:tab/>
-        <w:t>:</w:t>
-      </w:r>
-      <w:r>
-        <w:rPr>
-          <w:rFonts w:asciiTheme="minorHAnsi" w:hAnsiTheme="minorHAnsi" w:cstheme="minorHAnsi"/>
-          <w:sz w:val="22"/>
-          <w:szCs w:val="22"/>
-          <w:highlight w:val="red"/>
-        </w:rPr>
-        <w:t xml:space="preserve">ARG0 </w:t>
-      </w:r>
-      <w:r>
-        <w:rPr>
-          <w:rFonts w:asciiTheme="minorHAnsi" w:hAnsiTheme="minorHAnsi" w:cstheme="minorHAnsi"/>
-          <w:sz w:val="22"/>
-          <w:szCs w:val="22"/>
-          <w:highlight w:val="red"/>
-        </w:rPr>
-        <w:t>-&gt;</w:t>
-      </w:r>
-      <w:r>
-        <w:rPr>
-          <w:rFonts w:asciiTheme="minorHAnsi" w:hAnsiTheme="minorHAnsi" w:cstheme="minorHAnsi"/>
-          <w:sz w:val="22"/>
-          <w:szCs w:val="22"/>
-          <w:highlight w:val="red"/>
-        </w:rPr>
-        <w:t xml:space="preserve"> ARG1</w:t>
-      </w:r>
-    </w:p>
-    <w:p>
-      <w:pPr>
-        <w:spacing w:line="240" w:lineRule="auto"/>
-        <w:rPr>
-          <w:rFonts w:asciiTheme="minorHAnsi" w:hAnsiTheme="minorHAnsi" w:cstheme="minorHAnsi"/>
-          <w:sz w:val="22"/>
-          <w:szCs w:val="22"/>
-        </w:rPr>
-      </w:pPr>
-      <w:r>
-        <w:rPr>
-          <w:rFonts w:asciiTheme="minorHAnsi" w:hAnsiTheme="minorHAnsi" w:cstheme="minorHAnsi"/>
-          <w:sz w:val="22"/>
-          <w:szCs w:val="22"/>
-          <w:highlight w:val="red"/>
-        </w:rPr>
-        <w:tab/>
-      </w:r>
-      <w:proofErr w:type="gramStart"/>
-      <w:r>
-        <w:rPr>
-          <w:rFonts w:asciiTheme="minorHAnsi" w:hAnsiTheme="minorHAnsi" w:cstheme="minorHAnsi"/>
-          <w:sz w:val="22"/>
-          <w:szCs w:val="22"/>
-          <w:highlight w:val="red"/>
-        </w:rPr>
-        <w:t>:</w:t>
-      </w:r>
-      <w:proofErr w:type="spellStart"/>
-      <w:r>
-        <w:rPr>
-          <w:rFonts w:asciiTheme="minorHAnsi" w:hAnsiTheme="minorHAnsi" w:cstheme="minorHAnsi"/>
-          <w:sz w:val="22"/>
-          <w:szCs w:val="22"/>
-          <w:highlight w:val="red"/>
-        </w:rPr>
-        <w:t>ord</w:t>
-      </w:r>
-      <w:proofErr w:type="spellEnd"/>
-      <w:proofErr w:type="gramEnd"/>
-      <w:r>
-        <w:rPr>
-          <w:rFonts w:asciiTheme="minorHAnsi" w:hAnsiTheme="minorHAnsi" w:cstheme="minorHAnsi"/>
-          <w:sz w:val="22"/>
-          <w:szCs w:val="22"/>
-          <w:highlight w:val="red"/>
-        </w:rPr>
-        <w:t xml:space="preserve"> -&gt; ARG2</w:t>
-      </w:r>
-    </w:p>
-    <w:p>
-      <w:pPr>
-        <w:spacing w:line="240" w:lineRule="auto"/>
-        <w:rPr>
-          <w:rFonts w:asciiTheme="minorHAnsi" w:hAnsiTheme="minorHAnsi" w:cstheme="minorHAnsi"/>
-          <w:sz w:val="22"/>
-          <w:szCs w:val="22"/>
-        </w:rPr>
-      </w:pPr>
-      <w:r>
-        <w:rPr>
-          <w:rFonts w:asciiTheme="minorHAnsi" w:hAnsiTheme="minorHAnsi" w:cstheme="minorHAnsi"/>
-          <w:sz w:val="22"/>
-          <w:szCs w:val="22"/>
-        </w:rPr>
-        <w:t>------------</w:t>
+      <w:r>
+        <w:rPr>
+          <w:rFonts w:asciiTheme="minorHAnsi" w:hAnsiTheme="minorHAnsi" w:cstheme="minorHAnsi"/>
+          <w:sz w:val="22"/>
+          <w:szCs w:val="22"/>
+        </w:rPr>
+        <w:t>---</w:t>
+      </w:r>
+      <w:bookmarkStart w:id="1" w:name="_GoBack"/>
+      <w:bookmarkEnd w:id="1"/>
+      <w:r>
+        <w:rPr>
+          <w:rFonts w:asciiTheme="minorHAnsi" w:hAnsiTheme="minorHAnsi" w:cstheme="minorHAnsi"/>
+          <w:sz w:val="22"/>
+          <w:szCs w:val="22"/>
+        </w:rPr>
+        <w:t>---------</w:t>
       </w:r>
     </w:p>
     <w:p>
@@ -14717,6 +14847,7 @@
           <w:szCs w:val="22"/>
           <w:highlight w:val="red"/>
         </w:rPr>
+        <w:lastRenderedPageBreak/>
         <w:t xml:space="preserve">      ARG2 </w:t>
       </w:r>
       <w:proofErr w:type="spellStart"/>
@@ -15287,7 +15418,6 @@
           <w:sz w:val="22"/>
           <w:szCs w:val="22"/>
         </w:rPr>
-        <w:lastRenderedPageBreak/>
         <w:t>:ARG2</w:t>
       </w:r>
       <w:proofErr w:type="gramEnd"/>
@@ -16992,7 +17122,7 @@
       </w:pPr>
     </w:p>
     <w:sectPr>
-      <w:footerReference w:type="default" r:id="rId9"/>
+      <w:footerReference w:type="default" r:id="rId11"/>
       <w:pgSz w:w="11906" w:h="16838" w:code="9"/>
       <w:pgMar w:top="1411" w:right="1411" w:bottom="1411" w:left="1411" w:header="706" w:footer="706" w:gutter="0"/>
       <w:cols w:space="720"/>
@@ -17061,7 +17191,7 @@
           <w:rPr>
             <w:noProof/>
           </w:rPr>
-          <w:t>6</w:t>
+          <w:t>5</w:t>
         </w:r>
         <w:r>
           <w:rPr>

</xml_diff>

<commit_message>
Převést slovo "dosavadní" na koncept "dosud" je správně.
</commit_message>
<xml_diff>
--- a/data/czech/Estonian differences ML_DZ.docx
+++ b/data/czech/Estonian differences ML_DZ.docx
@@ -16232,808 +16232,833 @@
           <w:szCs w:val="22"/>
         </w:rPr>
       </w:pPr>
+      <w:r>
+        <w:rPr>
+          <w:rFonts w:asciiTheme="minorHAnsi" w:hAnsiTheme="minorHAnsi" w:cstheme="minorHAnsi"/>
+          <w:sz w:val="22"/>
+          <w:szCs w:val="22"/>
+        </w:rPr>
+        <w:t>------------</w:t>
+      </w:r>
+    </w:p>
+    <w:p>
+      <w:pPr>
+        <w:spacing w:line="240" w:lineRule="auto"/>
+        <w:rPr>
+          <w:rFonts w:asciiTheme="minorHAnsi" w:hAnsiTheme="minorHAnsi" w:cstheme="minorHAnsi"/>
+          <w:i/>
+          <w:sz w:val="22"/>
+          <w:szCs w:val="22"/>
+        </w:rPr>
+      </w:pPr>
+      <w:r>
+        <w:rPr>
+          <w:rFonts w:asciiTheme="minorHAnsi" w:hAnsiTheme="minorHAnsi" w:cstheme="minorHAnsi"/>
+          <w:i/>
+          <w:sz w:val="22"/>
+          <w:szCs w:val="22"/>
+        </w:rPr>
+        <w:t xml:space="preserve">… </w:t>
+      </w:r>
+      <w:proofErr w:type="spellStart"/>
+      <w:proofErr w:type="gramStart"/>
+      <w:r>
+        <w:rPr>
+          <w:rFonts w:asciiTheme="minorHAnsi" w:hAnsiTheme="minorHAnsi" w:cstheme="minorHAnsi"/>
+          <w:b/>
+          <w:i/>
+          <w:sz w:val="22"/>
+          <w:szCs w:val="22"/>
+        </w:rPr>
+        <w:t>blok</w:t>
+      </w:r>
+      <w:proofErr w:type="spellEnd"/>
+      <w:proofErr w:type="gramEnd"/>
+      <w:r>
+        <w:rPr>
+          <w:rFonts w:asciiTheme="minorHAnsi" w:hAnsiTheme="minorHAnsi" w:cstheme="minorHAnsi"/>
+          <w:i/>
+          <w:sz w:val="22"/>
+          <w:szCs w:val="22"/>
+        </w:rPr>
+        <w:t xml:space="preserve"> SD </w:t>
+      </w:r>
+      <w:proofErr w:type="spellStart"/>
+      <w:r>
+        <w:rPr>
+          <w:rFonts w:asciiTheme="minorHAnsi" w:hAnsiTheme="minorHAnsi" w:cstheme="minorHAnsi"/>
+          <w:i/>
+          <w:sz w:val="22"/>
+          <w:szCs w:val="22"/>
+        </w:rPr>
+        <w:t>dosavadního</w:t>
+      </w:r>
+      <w:proofErr w:type="spellEnd"/>
+      <w:r>
+        <w:rPr>
+          <w:rFonts w:asciiTheme="minorHAnsi" w:hAnsiTheme="minorHAnsi" w:cstheme="minorHAnsi"/>
+          <w:i/>
+          <w:sz w:val="22"/>
+          <w:szCs w:val="22"/>
+        </w:rPr>
+        <w:t xml:space="preserve"> </w:t>
+      </w:r>
+      <w:proofErr w:type="spellStart"/>
+      <w:r>
+        <w:rPr>
+          <w:rFonts w:asciiTheme="minorHAnsi" w:hAnsiTheme="minorHAnsi" w:cstheme="minorHAnsi"/>
+          <w:b/>
+          <w:i/>
+          <w:sz w:val="22"/>
+          <w:szCs w:val="22"/>
+        </w:rPr>
+        <w:t>představitele</w:t>
+      </w:r>
+      <w:proofErr w:type="spellEnd"/>
+      <w:r>
+        <w:rPr>
+          <w:rFonts w:asciiTheme="minorHAnsi" w:hAnsiTheme="minorHAnsi" w:cstheme="minorHAnsi"/>
+          <w:i/>
+          <w:sz w:val="22"/>
+          <w:szCs w:val="22"/>
+        </w:rPr>
+        <w:t xml:space="preserve"> </w:t>
+      </w:r>
+      <w:proofErr w:type="spellStart"/>
+      <w:r>
+        <w:rPr>
+          <w:rFonts w:asciiTheme="minorHAnsi" w:hAnsiTheme="minorHAnsi" w:cstheme="minorHAnsi"/>
+          <w:i/>
+          <w:sz w:val="22"/>
+          <w:szCs w:val="22"/>
+        </w:rPr>
+        <w:t>republiky</w:t>
+      </w:r>
+      <w:proofErr w:type="spellEnd"/>
+      <w:r>
+        <w:rPr>
+          <w:rFonts w:asciiTheme="minorHAnsi" w:hAnsiTheme="minorHAnsi" w:cstheme="minorHAnsi"/>
+          <w:i/>
+          <w:sz w:val="22"/>
+          <w:szCs w:val="22"/>
+        </w:rPr>
+        <w:t xml:space="preserve"> AR</w:t>
+      </w:r>
+    </w:p>
+    <w:p>
+      <w:pPr>
+        <w:spacing w:line="240" w:lineRule="auto"/>
+        <w:rPr>
+          <w:rFonts w:asciiTheme="minorHAnsi" w:hAnsiTheme="minorHAnsi" w:cstheme="minorHAnsi"/>
+          <w:sz w:val="22"/>
+          <w:szCs w:val="22"/>
+          <w:highlight w:val="green"/>
+        </w:rPr>
+      </w:pPr>
+      <w:r>
+        <w:rPr>
+          <w:rFonts w:asciiTheme="minorHAnsi" w:hAnsiTheme="minorHAnsi" w:cstheme="minorHAnsi"/>
+          <w:sz w:val="22"/>
+          <w:szCs w:val="22"/>
+          <w:highlight w:val="green"/>
+        </w:rPr>
+        <w:t xml:space="preserve">DZ, ML … </w:t>
+      </w:r>
+      <w:proofErr w:type="spellStart"/>
+      <w:r>
+        <w:rPr>
+          <w:rFonts w:asciiTheme="minorHAnsi" w:hAnsiTheme="minorHAnsi" w:cstheme="minorHAnsi"/>
+          <w:sz w:val="22"/>
+          <w:szCs w:val="22"/>
+          <w:highlight w:val="green"/>
+        </w:rPr>
+        <w:t>blok</w:t>
+      </w:r>
+      <w:proofErr w:type="spellEnd"/>
+      <w:r>
+        <w:rPr>
+          <w:rFonts w:asciiTheme="minorHAnsi" w:hAnsiTheme="minorHAnsi" w:cstheme="minorHAnsi"/>
+          <w:sz w:val="22"/>
+          <w:szCs w:val="22"/>
+          <w:highlight w:val="green"/>
+        </w:rPr>
+        <w:t xml:space="preserve"> </w:t>
+      </w:r>
+      <w:proofErr w:type="spellStart"/>
+      <w:r>
+        <w:rPr>
+          <w:rFonts w:asciiTheme="minorHAnsi" w:hAnsiTheme="minorHAnsi" w:cstheme="minorHAnsi"/>
+          <w:sz w:val="22"/>
+          <w:szCs w:val="22"/>
+          <w:highlight w:val="green"/>
+        </w:rPr>
+        <w:t>patřící</w:t>
+      </w:r>
+      <w:proofErr w:type="spellEnd"/>
+      <w:r>
+        <w:rPr>
+          <w:rFonts w:asciiTheme="minorHAnsi" w:hAnsiTheme="minorHAnsi" w:cstheme="minorHAnsi"/>
+          <w:sz w:val="22"/>
+          <w:szCs w:val="22"/>
+          <w:highlight w:val="green"/>
+        </w:rPr>
+        <w:t xml:space="preserve"> AR (</w:t>
+      </w:r>
+      <w:proofErr w:type="gramStart"/>
+      <w:r>
+        <w:rPr>
+          <w:rFonts w:asciiTheme="minorHAnsi" w:hAnsiTheme="minorHAnsi" w:cstheme="minorHAnsi"/>
+          <w:sz w:val="22"/>
+          <w:szCs w:val="22"/>
+          <w:highlight w:val="green"/>
+        </w:rPr>
+        <w:t>:possessor</w:t>
+      </w:r>
+      <w:proofErr w:type="gramEnd"/>
+      <w:r>
+        <w:rPr>
+          <w:rFonts w:asciiTheme="minorHAnsi" w:hAnsiTheme="minorHAnsi" w:cstheme="minorHAnsi"/>
+          <w:sz w:val="22"/>
+          <w:szCs w:val="22"/>
+          <w:highlight w:val="green"/>
+        </w:rPr>
+        <w:t xml:space="preserve"> AR)</w:t>
+      </w:r>
+    </w:p>
+    <w:p>
+      <w:pPr>
+        <w:spacing w:line="240" w:lineRule="auto"/>
+        <w:rPr>
+          <w:rFonts w:asciiTheme="minorHAnsi" w:hAnsiTheme="minorHAnsi" w:cstheme="minorHAnsi"/>
+          <w:sz w:val="22"/>
+          <w:szCs w:val="22"/>
+        </w:rPr>
+      </w:pPr>
+      <w:r>
+        <w:rPr>
+          <w:rFonts w:asciiTheme="minorHAnsi" w:hAnsiTheme="minorHAnsi" w:cstheme="minorHAnsi"/>
+          <w:sz w:val="22"/>
+          <w:szCs w:val="22"/>
+          <w:highlight w:val="green"/>
+        </w:rPr>
+        <w:t xml:space="preserve">ŠZ … </w:t>
+      </w:r>
+      <w:proofErr w:type="spellStart"/>
+      <w:r>
+        <w:rPr>
+          <w:rFonts w:asciiTheme="minorHAnsi" w:hAnsiTheme="minorHAnsi" w:cstheme="minorHAnsi"/>
+          <w:sz w:val="22"/>
+          <w:szCs w:val="22"/>
+          <w:highlight w:val="green"/>
+        </w:rPr>
+        <w:t>blok</w:t>
+      </w:r>
+      <w:proofErr w:type="spellEnd"/>
+      <w:r>
+        <w:rPr>
+          <w:rFonts w:asciiTheme="minorHAnsi" w:hAnsiTheme="minorHAnsi" w:cstheme="minorHAnsi"/>
+          <w:sz w:val="22"/>
+          <w:szCs w:val="22"/>
+          <w:highlight w:val="green"/>
+        </w:rPr>
+        <w:t xml:space="preserve"> </w:t>
+      </w:r>
+      <w:proofErr w:type="spellStart"/>
+      <w:r>
+        <w:rPr>
+          <w:rFonts w:asciiTheme="minorHAnsi" w:hAnsiTheme="minorHAnsi" w:cstheme="minorHAnsi"/>
+          <w:sz w:val="22"/>
+          <w:szCs w:val="22"/>
+          <w:highlight w:val="green"/>
+        </w:rPr>
+        <w:t>řízený</w:t>
+      </w:r>
+      <w:proofErr w:type="spellEnd"/>
+      <w:r>
+        <w:rPr>
+          <w:rFonts w:asciiTheme="minorHAnsi" w:hAnsiTheme="minorHAnsi" w:cstheme="minorHAnsi"/>
+          <w:sz w:val="22"/>
+          <w:szCs w:val="22"/>
+          <w:highlight w:val="green"/>
+        </w:rPr>
+        <w:t xml:space="preserve"> </w:t>
+      </w:r>
+      <w:proofErr w:type="spellStart"/>
+      <w:r>
+        <w:rPr>
+          <w:rFonts w:asciiTheme="minorHAnsi" w:hAnsiTheme="minorHAnsi" w:cstheme="minorHAnsi"/>
+          <w:sz w:val="22"/>
+          <w:szCs w:val="22"/>
+          <w:highlight w:val="green"/>
+        </w:rPr>
+        <w:t>představitelem</w:t>
+      </w:r>
+      <w:proofErr w:type="spellEnd"/>
+      <w:r>
+        <w:rPr>
+          <w:rFonts w:asciiTheme="minorHAnsi" w:hAnsiTheme="minorHAnsi" w:cstheme="minorHAnsi"/>
+          <w:sz w:val="22"/>
+          <w:szCs w:val="22"/>
+          <w:highlight w:val="green"/>
+        </w:rPr>
+        <w:t xml:space="preserve"> (ARG1-of </w:t>
+      </w:r>
+      <w:proofErr w:type="spellStart"/>
+      <w:r>
+        <w:rPr>
+          <w:rFonts w:asciiTheme="minorHAnsi" w:hAnsiTheme="minorHAnsi" w:cstheme="minorHAnsi"/>
+          <w:sz w:val="22"/>
+          <w:szCs w:val="22"/>
+          <w:highlight w:val="green"/>
+        </w:rPr>
+        <w:t>řídit</w:t>
+      </w:r>
+      <w:proofErr w:type="spellEnd"/>
+      <w:r>
+        <w:rPr>
+          <w:rFonts w:asciiTheme="minorHAnsi" w:hAnsiTheme="minorHAnsi" w:cstheme="minorHAnsi"/>
+          <w:sz w:val="22"/>
+          <w:szCs w:val="22"/>
+          <w:highlight w:val="green"/>
+        </w:rPr>
+        <w:t xml:space="preserve"> </w:t>
+      </w:r>
+      <w:proofErr w:type="gramStart"/>
+      <w:r>
+        <w:rPr>
+          <w:rFonts w:asciiTheme="minorHAnsi" w:hAnsiTheme="minorHAnsi" w:cstheme="minorHAnsi"/>
+          <w:sz w:val="22"/>
+          <w:szCs w:val="22"/>
+          <w:highlight w:val="green"/>
+        </w:rPr>
+        <w:t>… ???</w:t>
+      </w:r>
+      <w:proofErr w:type="gramEnd"/>
+      <w:r>
+        <w:rPr>
+          <w:rFonts w:asciiTheme="minorHAnsi" w:hAnsiTheme="minorHAnsi" w:cstheme="minorHAnsi"/>
+          <w:sz w:val="22"/>
+          <w:szCs w:val="22"/>
+          <w:highlight w:val="green"/>
+        </w:rPr>
+        <w:t xml:space="preserve"> activity (impf) (rather than process (</w:t>
+      </w:r>
+      <w:proofErr w:type="spellStart"/>
+      <w:r>
+        <w:rPr>
+          <w:rFonts w:asciiTheme="minorHAnsi" w:hAnsiTheme="minorHAnsi" w:cstheme="minorHAnsi"/>
+          <w:sz w:val="22"/>
+          <w:szCs w:val="22"/>
+          <w:highlight w:val="green"/>
+        </w:rPr>
+        <w:t>biasp</w:t>
+      </w:r>
+      <w:proofErr w:type="spellEnd"/>
+      <w:r>
+        <w:rPr>
+          <w:rFonts w:asciiTheme="minorHAnsi" w:hAnsiTheme="minorHAnsi" w:cstheme="minorHAnsi"/>
+          <w:sz w:val="22"/>
+          <w:szCs w:val="22"/>
+          <w:highlight w:val="green"/>
+        </w:rPr>
+        <w:t>))</w:t>
+      </w:r>
+      <w:r>
+        <w:rPr>
+          <w:rFonts w:asciiTheme="minorHAnsi" w:hAnsiTheme="minorHAnsi" w:cstheme="minorHAnsi"/>
+          <w:sz w:val="22"/>
+          <w:szCs w:val="22"/>
+          <w:highlight w:val="green"/>
+        </w:rPr>
+        <w:t>)</w:t>
+      </w:r>
+    </w:p>
+    <w:p>
+      <w:pPr>
+        <w:spacing w:line="240" w:lineRule="auto"/>
+        <w:rPr>
+          <w:rFonts w:asciiTheme="minorHAnsi" w:hAnsiTheme="minorHAnsi" w:cstheme="minorHAnsi"/>
+          <w:i/>
+          <w:sz w:val="22"/>
+          <w:szCs w:val="22"/>
+          <w:lang w:val="pl-PL"/>
+        </w:rPr>
+      </w:pPr>
+      <w:r>
+        <w:rPr>
+          <w:rFonts w:asciiTheme="minorHAnsi" w:hAnsiTheme="minorHAnsi" w:cstheme="minorHAnsi"/>
+          <w:i/>
+          <w:sz w:val="22"/>
+          <w:szCs w:val="22"/>
+          <w:lang w:val="pl-PL"/>
+        </w:rPr>
+        <w:t>------------</w:t>
+      </w:r>
+    </w:p>
+    <w:p>
+      <w:pPr>
+        <w:spacing w:line="240" w:lineRule="auto"/>
+        <w:rPr>
+          <w:rFonts w:asciiTheme="minorHAnsi" w:hAnsiTheme="minorHAnsi" w:cstheme="minorHAnsi"/>
+          <w:i/>
+          <w:sz w:val="22"/>
+          <w:szCs w:val="22"/>
+          <w:lang w:val="pl-PL"/>
+        </w:rPr>
+      </w:pPr>
+      <w:r>
+        <w:rPr>
+          <w:rFonts w:asciiTheme="minorHAnsi" w:hAnsiTheme="minorHAnsi" w:cstheme="minorHAnsi"/>
+          <w:i/>
+          <w:sz w:val="22"/>
+          <w:szCs w:val="22"/>
+          <w:lang w:val="pl-PL"/>
+        </w:rPr>
+        <w:t xml:space="preserve">… </w:t>
+      </w:r>
+      <w:r>
+        <w:rPr>
+          <w:rFonts w:asciiTheme="minorHAnsi" w:hAnsiTheme="minorHAnsi" w:cstheme="minorHAnsi"/>
+          <w:b/>
+          <w:i/>
+          <w:sz w:val="22"/>
+          <w:szCs w:val="22"/>
+          <w:lang w:val="pl-PL"/>
+        </w:rPr>
+        <w:t>představitele</w:t>
+      </w:r>
+      <w:r>
+        <w:rPr>
+          <w:rFonts w:asciiTheme="minorHAnsi" w:hAnsiTheme="minorHAnsi" w:cstheme="minorHAnsi"/>
+          <w:i/>
+          <w:sz w:val="22"/>
+          <w:szCs w:val="22"/>
+          <w:lang w:val="pl-PL"/>
+        </w:rPr>
+        <w:t xml:space="preserve"> republiky AR</w:t>
+      </w:r>
+    </w:p>
+    <w:p>
+      <w:pPr>
+        <w:spacing w:line="240" w:lineRule="auto"/>
+        <w:rPr>
+          <w:rFonts w:asciiTheme="minorHAnsi" w:hAnsiTheme="minorHAnsi" w:cstheme="minorHAnsi"/>
+          <w:sz w:val="22"/>
+          <w:szCs w:val="22"/>
+          <w:lang w:val="pl-PL"/>
+        </w:rPr>
+      </w:pPr>
+      <w:r>
+        <w:rPr>
+          <w:rFonts w:asciiTheme="minorHAnsi" w:hAnsiTheme="minorHAnsi" w:cstheme="minorHAnsi"/>
+          <w:sz w:val="22"/>
+          <w:szCs w:val="22"/>
+          <w:lang w:val="pl-PL"/>
+        </w:rPr>
+        <w:t>DZ, ML</w:t>
+      </w:r>
+      <w:r>
+        <w:rPr>
+          <w:rFonts w:asciiTheme="minorHAnsi" w:hAnsiTheme="minorHAnsi" w:cstheme="minorHAnsi"/>
+          <w:sz w:val="22"/>
+          <w:szCs w:val="22"/>
+          <w:lang w:val="pl-PL"/>
+        </w:rPr>
+        <w:tab/>
+        <w:t>ARG0-od představovat-003</w:t>
+      </w:r>
+    </w:p>
+    <w:p>
+      <w:pPr>
+        <w:spacing w:line="240" w:lineRule="auto"/>
+        <w:rPr>
+          <w:rFonts w:asciiTheme="minorHAnsi" w:hAnsiTheme="minorHAnsi" w:cstheme="minorHAnsi"/>
+          <w:sz w:val="22"/>
+          <w:szCs w:val="22"/>
+        </w:rPr>
+      </w:pPr>
+      <w:r>
+        <w:rPr>
+          <w:rFonts w:asciiTheme="minorHAnsi" w:hAnsiTheme="minorHAnsi" w:cstheme="minorHAnsi"/>
+          <w:sz w:val="22"/>
+          <w:szCs w:val="22"/>
+          <w:highlight w:val="green"/>
+        </w:rPr>
+        <w:t>ŠZ</w:t>
+      </w:r>
+      <w:r>
+        <w:rPr>
+          <w:rFonts w:asciiTheme="minorHAnsi" w:hAnsiTheme="minorHAnsi" w:cstheme="minorHAnsi"/>
+          <w:sz w:val="22"/>
+          <w:szCs w:val="22"/>
+          <w:highlight w:val="green"/>
+        </w:rPr>
+        <w:tab/>
+      </w:r>
+      <w:proofErr w:type="spellStart"/>
+      <w:r>
+        <w:rPr>
+          <w:rFonts w:asciiTheme="minorHAnsi" w:hAnsiTheme="minorHAnsi" w:cstheme="minorHAnsi"/>
+          <w:sz w:val="22"/>
+          <w:szCs w:val="22"/>
+          <w:highlight w:val="green"/>
+        </w:rPr>
+        <w:t>představitel</w:t>
+      </w:r>
+      <w:proofErr w:type="spellEnd"/>
+      <w:r>
+        <w:rPr>
+          <w:rFonts w:asciiTheme="minorHAnsi" w:hAnsiTheme="minorHAnsi" w:cstheme="minorHAnsi"/>
+          <w:sz w:val="22"/>
+          <w:szCs w:val="22"/>
+          <w:highlight w:val="green"/>
+        </w:rPr>
+        <w:t xml:space="preserve"> </w:t>
+      </w:r>
+      <w:proofErr w:type="spellStart"/>
+      <w:r>
+        <w:rPr>
+          <w:rFonts w:asciiTheme="minorHAnsi" w:hAnsiTheme="minorHAnsi" w:cstheme="minorHAnsi"/>
+          <w:sz w:val="22"/>
+          <w:szCs w:val="22"/>
+          <w:highlight w:val="green"/>
+        </w:rPr>
+        <w:t>jako</w:t>
+      </w:r>
+      <w:proofErr w:type="spellEnd"/>
+      <w:r>
+        <w:rPr>
+          <w:rFonts w:asciiTheme="minorHAnsi" w:hAnsiTheme="minorHAnsi" w:cstheme="minorHAnsi"/>
+          <w:sz w:val="22"/>
+          <w:szCs w:val="22"/>
+          <w:highlight w:val="green"/>
+        </w:rPr>
+        <w:t xml:space="preserve"> ARG0 </w:t>
+      </w:r>
+      <w:proofErr w:type="spellStart"/>
+      <w:r>
+        <w:rPr>
+          <w:rFonts w:asciiTheme="minorHAnsi" w:hAnsiTheme="minorHAnsi" w:cstheme="minorHAnsi"/>
+          <w:sz w:val="22"/>
+          <w:szCs w:val="22"/>
+          <w:highlight w:val="green"/>
+        </w:rPr>
+        <w:t>slovesa</w:t>
+      </w:r>
+      <w:proofErr w:type="spellEnd"/>
+      <w:r>
+        <w:rPr>
+          <w:rFonts w:asciiTheme="minorHAnsi" w:hAnsiTheme="minorHAnsi" w:cstheme="minorHAnsi"/>
+          <w:sz w:val="22"/>
+          <w:szCs w:val="22"/>
+          <w:highlight w:val="green"/>
+        </w:rPr>
+        <w:t xml:space="preserve"> řídit-</w:t>
+      </w:r>
+      <w:r>
+        <w:rPr>
+          <w:rFonts w:asciiTheme="minorHAnsi" w:hAnsiTheme="minorHAnsi" w:cstheme="minorHAnsi"/>
+          <w:sz w:val="22"/>
+          <w:szCs w:val="22"/>
+          <w:highlight w:val="cyan"/>
+        </w:rPr>
+        <w:t xml:space="preserve">0 </w:t>
+      </w:r>
+      <w:proofErr w:type="gramStart"/>
+      <w:r>
+        <w:rPr>
+          <w:rFonts w:asciiTheme="minorHAnsi" w:hAnsiTheme="minorHAnsi" w:cstheme="minorHAnsi"/>
+          <w:sz w:val="22"/>
+          <w:szCs w:val="22"/>
+          <w:highlight w:val="cyan"/>
+        </w:rPr>
+        <w:t>… ?????</w:t>
+      </w:r>
+      <w:proofErr w:type="gramEnd"/>
+      <w:r>
+        <w:rPr>
+          <w:rFonts w:asciiTheme="minorHAnsi" w:hAnsiTheme="minorHAnsi" w:cstheme="minorHAnsi"/>
+          <w:sz w:val="22"/>
+          <w:szCs w:val="22"/>
+          <w:highlight w:val="cyan"/>
+        </w:rPr>
+        <w:t xml:space="preserve"> </w:t>
+      </w:r>
+      <w:proofErr w:type="gramStart"/>
+      <w:r>
+        <w:rPr>
+          <w:rFonts w:asciiTheme="minorHAnsi" w:hAnsiTheme="minorHAnsi" w:cstheme="minorHAnsi"/>
+          <w:sz w:val="22"/>
+          <w:szCs w:val="22"/>
+          <w:highlight w:val="cyan"/>
+        </w:rPr>
+        <w:t>index</w:t>
+      </w:r>
+      <w:proofErr w:type="gramEnd"/>
+    </w:p>
+    <w:p>
+      <w:pPr>
+        <w:pStyle w:val="Textkomente"/>
+        <w:rPr>
+          <w:rFonts w:asciiTheme="minorHAnsi" w:hAnsiTheme="minorHAnsi" w:cstheme="minorHAnsi"/>
+          <w:highlight w:val="cyan"/>
+        </w:rPr>
+      </w:pPr>
+      <w:r>
+        <w:rPr>
+          <w:rFonts w:asciiTheme="minorHAnsi" w:hAnsiTheme="minorHAnsi" w:cstheme="minorHAnsi"/>
+        </w:rPr>
+        <w:tab/>
+      </w:r>
+      <w:r>
+        <w:rPr>
+          <w:rFonts w:asciiTheme="minorHAnsi" w:hAnsiTheme="minorHAnsi" w:cstheme="minorHAnsi"/>
+        </w:rPr>
+        <w:tab/>
+      </w:r>
+      <w:r>
+        <w:rPr>
+          <w:rFonts w:asciiTheme="minorHAnsi" w:hAnsiTheme="minorHAnsi" w:cstheme="minorHAnsi"/>
+        </w:rPr>
+        <w:tab/>
+      </w:r>
+      <w:r>
+        <w:rPr>
+          <w:rFonts w:asciiTheme="minorHAnsi" w:hAnsiTheme="minorHAnsi" w:cstheme="minorHAnsi"/>
+        </w:rPr>
+        <w:tab/>
+      </w:r>
+      <w:r>
+        <w:rPr>
+          <w:rFonts w:asciiTheme="minorHAnsi" w:hAnsiTheme="minorHAnsi" w:cstheme="minorHAnsi"/>
+        </w:rPr>
+        <w:tab/>
+      </w:r>
+      <w:r>
+        <w:rPr>
+          <w:rFonts w:asciiTheme="minorHAnsi" w:hAnsiTheme="minorHAnsi" w:cstheme="minorHAnsi"/>
+          <w:highlight w:val="cyan"/>
+        </w:rPr>
+        <w:t xml:space="preserve">Pro </w:t>
+      </w:r>
+      <w:proofErr w:type="spellStart"/>
+      <w:r>
+        <w:rPr>
+          <w:rFonts w:asciiTheme="minorHAnsi" w:hAnsiTheme="minorHAnsi" w:cstheme="minorHAnsi"/>
+          <w:highlight w:val="cyan"/>
+        </w:rPr>
+        <w:t>Šárku</w:t>
+      </w:r>
+      <w:proofErr w:type="spellEnd"/>
+      <w:r>
+        <w:rPr>
+          <w:rFonts w:asciiTheme="minorHAnsi" w:hAnsiTheme="minorHAnsi" w:cstheme="minorHAnsi"/>
+          <w:highlight w:val="cyan"/>
+        </w:rPr>
+        <w:t xml:space="preserve">: </w:t>
+      </w:r>
+      <w:proofErr w:type="spellStart"/>
+      <w:r>
+        <w:rPr>
+          <w:rFonts w:asciiTheme="minorHAnsi" w:hAnsiTheme="minorHAnsi" w:cstheme="minorHAnsi"/>
+          <w:highlight w:val="cyan"/>
+        </w:rPr>
+        <w:t>které</w:t>
+      </w:r>
+      <w:proofErr w:type="spellEnd"/>
+      <w:r>
+        <w:rPr>
+          <w:rFonts w:asciiTheme="minorHAnsi" w:hAnsiTheme="minorHAnsi" w:cstheme="minorHAnsi"/>
+          <w:highlight w:val="cyan"/>
+        </w:rPr>
+        <w:t xml:space="preserve"> </w:t>
+      </w:r>
+      <w:proofErr w:type="spellStart"/>
+      <w:r>
+        <w:rPr>
+          <w:rFonts w:asciiTheme="minorHAnsi" w:hAnsiTheme="minorHAnsi" w:cstheme="minorHAnsi"/>
+          <w:highlight w:val="cyan"/>
+        </w:rPr>
+        <w:t>řídít</w:t>
+      </w:r>
+      <w:proofErr w:type="spellEnd"/>
+      <w:r>
+        <w:rPr>
+          <w:rFonts w:asciiTheme="minorHAnsi" w:hAnsiTheme="minorHAnsi" w:cstheme="minorHAnsi"/>
+          <w:highlight w:val="cyan"/>
+        </w:rPr>
+        <w:t>???</w:t>
+      </w:r>
+    </w:p>
+    <w:p>
+      <w:pPr>
+        <w:spacing w:line="240" w:lineRule="auto"/>
+        <w:rPr>
+          <w:rFonts w:asciiTheme="minorHAnsi" w:hAnsiTheme="minorHAnsi" w:cstheme="minorHAnsi"/>
+          <w:sz w:val="22"/>
+          <w:szCs w:val="22"/>
+        </w:rPr>
+      </w:pPr>
+    </w:p>
+    <w:p>
+      <w:pPr>
+        <w:spacing w:line="240" w:lineRule="auto"/>
+        <w:rPr>
+          <w:rFonts w:asciiTheme="minorHAnsi" w:hAnsiTheme="minorHAnsi" w:cstheme="minorHAnsi"/>
+          <w:sz w:val="22"/>
+          <w:szCs w:val="22"/>
+        </w:rPr>
+      </w:pPr>
+      <w:r>
+        <w:rPr>
+          <w:rFonts w:asciiTheme="minorHAnsi" w:hAnsiTheme="minorHAnsi" w:cstheme="minorHAnsi"/>
+          <w:sz w:val="22"/>
+          <w:szCs w:val="22"/>
+        </w:rPr>
+        <w:t>------------</w:t>
+      </w:r>
+    </w:p>
+    <w:p>
+      <w:pPr>
+        <w:spacing w:line="240" w:lineRule="auto"/>
+        <w:rPr>
+          <w:rFonts w:asciiTheme="minorHAnsi" w:hAnsiTheme="minorHAnsi" w:cstheme="minorHAnsi"/>
+          <w:i/>
+          <w:sz w:val="22"/>
+          <w:szCs w:val="22"/>
+        </w:rPr>
+      </w:pPr>
+      <w:r>
+        <w:rPr>
+          <w:rFonts w:asciiTheme="minorHAnsi" w:hAnsiTheme="minorHAnsi" w:cstheme="minorHAnsi"/>
+          <w:i/>
+          <w:sz w:val="22"/>
+          <w:szCs w:val="22"/>
+        </w:rPr>
+        <w:t>…</w:t>
+      </w:r>
+      <w:r>
+        <w:rPr>
+          <w:rFonts w:asciiTheme="minorHAnsi" w:hAnsiTheme="minorHAnsi" w:cstheme="minorHAnsi"/>
+          <w:i/>
+          <w:sz w:val="22"/>
+          <w:szCs w:val="22"/>
+        </w:rPr>
+        <w:t xml:space="preserve"> </w:t>
+      </w:r>
+      <w:proofErr w:type="spellStart"/>
+      <w:proofErr w:type="gramStart"/>
+      <w:r>
+        <w:rPr>
+          <w:rFonts w:asciiTheme="minorHAnsi" w:hAnsiTheme="minorHAnsi" w:cstheme="minorHAnsi"/>
+          <w:b/>
+          <w:i/>
+          <w:sz w:val="22"/>
+          <w:szCs w:val="22"/>
+        </w:rPr>
+        <w:t>dosavadní</w:t>
+      </w:r>
+      <w:r>
+        <w:rPr>
+          <w:rFonts w:asciiTheme="minorHAnsi" w:hAnsiTheme="minorHAnsi" w:cstheme="minorHAnsi"/>
+          <w:b/>
+          <w:i/>
+          <w:sz w:val="22"/>
+          <w:szCs w:val="22"/>
+        </w:rPr>
+        <w:t>ho</w:t>
+      </w:r>
+      <w:proofErr w:type="spellEnd"/>
+      <w:proofErr w:type="gramEnd"/>
+      <w:r>
+        <w:rPr>
+          <w:rFonts w:asciiTheme="minorHAnsi" w:hAnsiTheme="minorHAnsi" w:cstheme="minorHAnsi"/>
+          <w:i/>
+          <w:sz w:val="22"/>
+          <w:szCs w:val="22"/>
+        </w:rPr>
+        <w:t xml:space="preserve"> </w:t>
+      </w:r>
+      <w:proofErr w:type="spellStart"/>
+      <w:r>
+        <w:rPr>
+          <w:rFonts w:asciiTheme="minorHAnsi" w:hAnsiTheme="minorHAnsi" w:cstheme="minorHAnsi"/>
+          <w:i/>
+          <w:sz w:val="22"/>
+          <w:szCs w:val="22"/>
+        </w:rPr>
+        <w:t>představitele</w:t>
+      </w:r>
+      <w:proofErr w:type="spellEnd"/>
+    </w:p>
+    <w:p>
+      <w:pPr>
+        <w:spacing w:line="240" w:lineRule="auto"/>
+        <w:rPr>
+          <w:rFonts w:asciiTheme="minorHAnsi" w:hAnsiTheme="minorHAnsi" w:cstheme="minorHAnsi"/>
+          <w:sz w:val="22"/>
+          <w:szCs w:val="22"/>
+          <w:lang w:val="cs-CZ"/>
+        </w:rPr>
+      </w:pPr>
+      <w:r>
+        <w:rPr>
+          <w:rFonts w:asciiTheme="minorHAnsi" w:hAnsiTheme="minorHAnsi" w:cstheme="minorHAnsi"/>
+          <w:sz w:val="22"/>
+          <w:szCs w:val="22"/>
+        </w:rPr>
+        <w:t xml:space="preserve">DZ: </w:t>
+      </w:r>
+      <w:proofErr w:type="spellStart"/>
+      <w:r>
+        <w:rPr>
+          <w:rFonts w:asciiTheme="minorHAnsi" w:hAnsiTheme="minorHAnsi" w:cstheme="minorHAnsi"/>
+          <w:sz w:val="22"/>
+          <w:szCs w:val="22"/>
+        </w:rPr>
+        <w:t>dosud</w:t>
+      </w:r>
+      <w:proofErr w:type="spellEnd"/>
+      <w:r>
+        <w:rPr>
+          <w:rFonts w:asciiTheme="minorHAnsi" w:hAnsiTheme="minorHAnsi" w:cstheme="minorHAnsi"/>
+          <w:sz w:val="22"/>
+          <w:szCs w:val="22"/>
+        </w:rPr>
+        <w:t xml:space="preserve"> </w:t>
+      </w:r>
+      <w:proofErr w:type="gramStart"/>
+      <w:r>
+        <w:rPr>
+          <w:rFonts w:asciiTheme="minorHAnsi" w:hAnsiTheme="minorHAnsi" w:cstheme="minorHAnsi"/>
+          <w:sz w:val="22"/>
+          <w:szCs w:val="22"/>
+        </w:rPr>
+        <w:t>… :temporal</w:t>
+      </w:r>
+      <w:proofErr w:type="gramEnd"/>
+      <w:r>
+        <w:rPr>
+          <w:rFonts w:asciiTheme="minorHAnsi" w:hAnsiTheme="minorHAnsi" w:cstheme="minorHAnsi"/>
+          <w:sz w:val="22"/>
+          <w:szCs w:val="22"/>
+          <w:lang w:val="cs-CZ"/>
+        </w:rPr>
+        <w:t xml:space="preserve"> … „dosavadní“ je adjektivum odvozené od časového výrazu „dosud“. Stejně tak bychom „včerejší“ převáděli na koncept „včera“ a „nedělní“ na „neděle“.</w:t>
+      </w:r>
+    </w:p>
+    <w:p>
+      <w:pPr>
+        <w:spacing w:line="240" w:lineRule="auto"/>
+        <w:rPr>
+          <w:rFonts w:asciiTheme="minorHAnsi" w:hAnsiTheme="minorHAnsi" w:cstheme="minorHAnsi"/>
+          <w:sz w:val="22"/>
+          <w:szCs w:val="22"/>
+          <w:highlight w:val="red"/>
+        </w:rPr>
+      </w:pPr>
       <w:bookmarkStart w:id="1" w:name="_GoBack"/>
       <w:bookmarkEnd w:id="1"/>
-      <w:r>
-        <w:rPr>
-          <w:rFonts w:asciiTheme="minorHAnsi" w:hAnsiTheme="minorHAnsi" w:cstheme="minorHAnsi"/>
-          <w:sz w:val="22"/>
-          <w:szCs w:val="22"/>
-        </w:rPr>
-        <w:t>------------</w:t>
-      </w:r>
-    </w:p>
-    <w:p>
-      <w:pPr>
-        <w:spacing w:line="240" w:lineRule="auto"/>
-        <w:rPr>
-          <w:rFonts w:asciiTheme="minorHAnsi" w:hAnsiTheme="minorHAnsi" w:cstheme="minorHAnsi"/>
-          <w:i/>
-          <w:sz w:val="22"/>
-          <w:szCs w:val="22"/>
-        </w:rPr>
-      </w:pPr>
-      <w:r>
-        <w:rPr>
-          <w:rFonts w:asciiTheme="minorHAnsi" w:hAnsiTheme="minorHAnsi" w:cstheme="minorHAnsi"/>
-          <w:i/>
-          <w:sz w:val="22"/>
-          <w:szCs w:val="22"/>
-        </w:rPr>
-        <w:t xml:space="preserve">… </w:t>
-      </w:r>
-      <w:proofErr w:type="spellStart"/>
-      <w:proofErr w:type="gramStart"/>
-      <w:r>
-        <w:rPr>
-          <w:rFonts w:asciiTheme="minorHAnsi" w:hAnsiTheme="minorHAnsi" w:cstheme="minorHAnsi"/>
-          <w:b/>
-          <w:i/>
-          <w:sz w:val="22"/>
-          <w:szCs w:val="22"/>
-        </w:rPr>
-        <w:t>blok</w:t>
-      </w:r>
-      <w:proofErr w:type="spellEnd"/>
-      <w:proofErr w:type="gramEnd"/>
-      <w:r>
-        <w:rPr>
-          <w:rFonts w:asciiTheme="minorHAnsi" w:hAnsiTheme="minorHAnsi" w:cstheme="minorHAnsi"/>
-          <w:i/>
-          <w:sz w:val="22"/>
-          <w:szCs w:val="22"/>
-        </w:rPr>
-        <w:t xml:space="preserve"> SD </w:t>
-      </w:r>
-      <w:proofErr w:type="spellStart"/>
-      <w:r>
-        <w:rPr>
-          <w:rFonts w:asciiTheme="minorHAnsi" w:hAnsiTheme="minorHAnsi" w:cstheme="minorHAnsi"/>
-          <w:i/>
-          <w:sz w:val="22"/>
-          <w:szCs w:val="22"/>
-        </w:rPr>
-        <w:t>dosavadního</w:t>
-      </w:r>
-      <w:proofErr w:type="spellEnd"/>
-      <w:r>
-        <w:rPr>
-          <w:rFonts w:asciiTheme="minorHAnsi" w:hAnsiTheme="minorHAnsi" w:cstheme="minorHAnsi"/>
-          <w:i/>
-          <w:sz w:val="22"/>
-          <w:szCs w:val="22"/>
-        </w:rPr>
-        <w:t xml:space="preserve"> </w:t>
-      </w:r>
-      <w:proofErr w:type="spellStart"/>
-      <w:r>
-        <w:rPr>
-          <w:rFonts w:asciiTheme="minorHAnsi" w:hAnsiTheme="minorHAnsi" w:cstheme="minorHAnsi"/>
-          <w:b/>
-          <w:i/>
-          <w:sz w:val="22"/>
-          <w:szCs w:val="22"/>
-        </w:rPr>
-        <w:t>představitele</w:t>
-      </w:r>
-      <w:proofErr w:type="spellEnd"/>
-      <w:r>
-        <w:rPr>
-          <w:rFonts w:asciiTheme="minorHAnsi" w:hAnsiTheme="minorHAnsi" w:cstheme="minorHAnsi"/>
-          <w:i/>
-          <w:sz w:val="22"/>
-          <w:szCs w:val="22"/>
-        </w:rPr>
-        <w:t xml:space="preserve"> </w:t>
-      </w:r>
-      <w:proofErr w:type="spellStart"/>
-      <w:r>
-        <w:rPr>
-          <w:rFonts w:asciiTheme="minorHAnsi" w:hAnsiTheme="minorHAnsi" w:cstheme="minorHAnsi"/>
-          <w:i/>
-          <w:sz w:val="22"/>
-          <w:szCs w:val="22"/>
-        </w:rPr>
-        <w:t>republiky</w:t>
-      </w:r>
-      <w:proofErr w:type="spellEnd"/>
-      <w:r>
-        <w:rPr>
-          <w:rFonts w:asciiTheme="minorHAnsi" w:hAnsiTheme="minorHAnsi" w:cstheme="minorHAnsi"/>
-          <w:i/>
-          <w:sz w:val="22"/>
-          <w:szCs w:val="22"/>
-        </w:rPr>
-        <w:t xml:space="preserve"> AR</w:t>
-      </w:r>
-    </w:p>
-    <w:p>
-      <w:pPr>
-        <w:spacing w:line="240" w:lineRule="auto"/>
-        <w:rPr>
-          <w:rFonts w:asciiTheme="minorHAnsi" w:hAnsiTheme="minorHAnsi" w:cstheme="minorHAnsi"/>
-          <w:sz w:val="22"/>
-          <w:szCs w:val="22"/>
-          <w:highlight w:val="green"/>
-        </w:rPr>
-      </w:pPr>
-      <w:r>
-        <w:rPr>
-          <w:rFonts w:asciiTheme="minorHAnsi" w:hAnsiTheme="minorHAnsi" w:cstheme="minorHAnsi"/>
-          <w:sz w:val="22"/>
-          <w:szCs w:val="22"/>
-          <w:highlight w:val="green"/>
-        </w:rPr>
-        <w:t xml:space="preserve">DZ, ML … </w:t>
-      </w:r>
-      <w:proofErr w:type="spellStart"/>
-      <w:r>
-        <w:rPr>
-          <w:rFonts w:asciiTheme="minorHAnsi" w:hAnsiTheme="minorHAnsi" w:cstheme="minorHAnsi"/>
-          <w:sz w:val="22"/>
-          <w:szCs w:val="22"/>
-          <w:highlight w:val="green"/>
-        </w:rPr>
-        <w:t>blok</w:t>
-      </w:r>
-      <w:proofErr w:type="spellEnd"/>
-      <w:r>
-        <w:rPr>
-          <w:rFonts w:asciiTheme="minorHAnsi" w:hAnsiTheme="minorHAnsi" w:cstheme="minorHAnsi"/>
-          <w:sz w:val="22"/>
-          <w:szCs w:val="22"/>
-          <w:highlight w:val="green"/>
-        </w:rPr>
-        <w:t xml:space="preserve"> </w:t>
-      </w:r>
-      <w:proofErr w:type="spellStart"/>
-      <w:r>
-        <w:rPr>
-          <w:rFonts w:asciiTheme="minorHAnsi" w:hAnsiTheme="minorHAnsi" w:cstheme="minorHAnsi"/>
-          <w:sz w:val="22"/>
-          <w:szCs w:val="22"/>
-          <w:highlight w:val="green"/>
-        </w:rPr>
-        <w:t>patřící</w:t>
-      </w:r>
-      <w:proofErr w:type="spellEnd"/>
-      <w:r>
-        <w:rPr>
-          <w:rFonts w:asciiTheme="minorHAnsi" w:hAnsiTheme="minorHAnsi" w:cstheme="minorHAnsi"/>
-          <w:sz w:val="22"/>
-          <w:szCs w:val="22"/>
-          <w:highlight w:val="green"/>
-        </w:rPr>
-        <w:t xml:space="preserve"> AR (</w:t>
-      </w:r>
-      <w:proofErr w:type="gramStart"/>
-      <w:r>
-        <w:rPr>
-          <w:rFonts w:asciiTheme="minorHAnsi" w:hAnsiTheme="minorHAnsi" w:cstheme="minorHAnsi"/>
-          <w:sz w:val="22"/>
-          <w:szCs w:val="22"/>
-          <w:highlight w:val="green"/>
-        </w:rPr>
-        <w:t>:possessor</w:t>
-      </w:r>
-      <w:proofErr w:type="gramEnd"/>
-      <w:r>
-        <w:rPr>
-          <w:rFonts w:asciiTheme="minorHAnsi" w:hAnsiTheme="minorHAnsi" w:cstheme="minorHAnsi"/>
-          <w:sz w:val="22"/>
-          <w:szCs w:val="22"/>
-          <w:highlight w:val="green"/>
-        </w:rPr>
-        <w:t xml:space="preserve"> AR)</w:t>
-      </w:r>
-    </w:p>
-    <w:p>
-      <w:pPr>
-        <w:spacing w:line="240" w:lineRule="auto"/>
-        <w:rPr>
-          <w:rFonts w:asciiTheme="minorHAnsi" w:hAnsiTheme="minorHAnsi" w:cstheme="minorHAnsi"/>
-          <w:sz w:val="22"/>
-          <w:szCs w:val="22"/>
-        </w:rPr>
-      </w:pPr>
-      <w:r>
-        <w:rPr>
-          <w:rFonts w:asciiTheme="minorHAnsi" w:hAnsiTheme="minorHAnsi" w:cstheme="minorHAnsi"/>
-          <w:sz w:val="22"/>
-          <w:szCs w:val="22"/>
-          <w:highlight w:val="green"/>
-        </w:rPr>
-        <w:t xml:space="preserve">ŠZ … </w:t>
-      </w:r>
-      <w:proofErr w:type="spellStart"/>
-      <w:r>
-        <w:rPr>
-          <w:rFonts w:asciiTheme="minorHAnsi" w:hAnsiTheme="minorHAnsi" w:cstheme="minorHAnsi"/>
-          <w:sz w:val="22"/>
-          <w:szCs w:val="22"/>
-          <w:highlight w:val="green"/>
-        </w:rPr>
-        <w:t>blok</w:t>
-      </w:r>
-      <w:proofErr w:type="spellEnd"/>
-      <w:r>
-        <w:rPr>
-          <w:rFonts w:asciiTheme="minorHAnsi" w:hAnsiTheme="minorHAnsi" w:cstheme="minorHAnsi"/>
-          <w:sz w:val="22"/>
-          <w:szCs w:val="22"/>
-          <w:highlight w:val="green"/>
-        </w:rPr>
-        <w:t xml:space="preserve"> </w:t>
-      </w:r>
-      <w:proofErr w:type="spellStart"/>
-      <w:r>
-        <w:rPr>
-          <w:rFonts w:asciiTheme="minorHAnsi" w:hAnsiTheme="minorHAnsi" w:cstheme="minorHAnsi"/>
-          <w:sz w:val="22"/>
-          <w:szCs w:val="22"/>
-          <w:highlight w:val="green"/>
-        </w:rPr>
-        <w:t>řízený</w:t>
-      </w:r>
-      <w:proofErr w:type="spellEnd"/>
-      <w:r>
-        <w:rPr>
-          <w:rFonts w:asciiTheme="minorHAnsi" w:hAnsiTheme="minorHAnsi" w:cstheme="minorHAnsi"/>
-          <w:sz w:val="22"/>
-          <w:szCs w:val="22"/>
-          <w:highlight w:val="green"/>
-        </w:rPr>
-        <w:t xml:space="preserve"> </w:t>
-      </w:r>
-      <w:proofErr w:type="spellStart"/>
-      <w:r>
-        <w:rPr>
-          <w:rFonts w:asciiTheme="minorHAnsi" w:hAnsiTheme="minorHAnsi" w:cstheme="minorHAnsi"/>
-          <w:sz w:val="22"/>
-          <w:szCs w:val="22"/>
-          <w:highlight w:val="green"/>
-        </w:rPr>
-        <w:t>představitelem</w:t>
-      </w:r>
-      <w:proofErr w:type="spellEnd"/>
-      <w:r>
-        <w:rPr>
-          <w:rFonts w:asciiTheme="minorHAnsi" w:hAnsiTheme="minorHAnsi" w:cstheme="minorHAnsi"/>
-          <w:sz w:val="22"/>
-          <w:szCs w:val="22"/>
-          <w:highlight w:val="green"/>
-        </w:rPr>
-        <w:t xml:space="preserve"> (ARG1-of </w:t>
-      </w:r>
-      <w:proofErr w:type="spellStart"/>
-      <w:r>
-        <w:rPr>
-          <w:rFonts w:asciiTheme="minorHAnsi" w:hAnsiTheme="minorHAnsi" w:cstheme="minorHAnsi"/>
-          <w:sz w:val="22"/>
-          <w:szCs w:val="22"/>
-          <w:highlight w:val="green"/>
-        </w:rPr>
-        <w:t>řídit</w:t>
-      </w:r>
-      <w:proofErr w:type="spellEnd"/>
-      <w:r>
-        <w:rPr>
-          <w:rFonts w:asciiTheme="minorHAnsi" w:hAnsiTheme="minorHAnsi" w:cstheme="minorHAnsi"/>
-          <w:sz w:val="22"/>
-          <w:szCs w:val="22"/>
-          <w:highlight w:val="green"/>
-        </w:rPr>
-        <w:t xml:space="preserve"> </w:t>
-      </w:r>
-      <w:proofErr w:type="gramStart"/>
-      <w:r>
-        <w:rPr>
-          <w:rFonts w:asciiTheme="minorHAnsi" w:hAnsiTheme="minorHAnsi" w:cstheme="minorHAnsi"/>
-          <w:sz w:val="22"/>
-          <w:szCs w:val="22"/>
-          <w:highlight w:val="green"/>
-        </w:rPr>
-        <w:t>… ???</w:t>
-      </w:r>
-      <w:proofErr w:type="gramEnd"/>
-      <w:r>
-        <w:rPr>
-          <w:rFonts w:asciiTheme="minorHAnsi" w:hAnsiTheme="minorHAnsi" w:cstheme="minorHAnsi"/>
-          <w:sz w:val="22"/>
-          <w:szCs w:val="22"/>
-          <w:highlight w:val="green"/>
-        </w:rPr>
-        <w:t xml:space="preserve"> activity (impf) (rather than process (</w:t>
-      </w:r>
-      <w:proofErr w:type="spellStart"/>
-      <w:r>
-        <w:rPr>
-          <w:rFonts w:asciiTheme="minorHAnsi" w:hAnsiTheme="minorHAnsi" w:cstheme="minorHAnsi"/>
-          <w:sz w:val="22"/>
-          <w:szCs w:val="22"/>
-          <w:highlight w:val="green"/>
-        </w:rPr>
-        <w:t>biasp</w:t>
-      </w:r>
-      <w:proofErr w:type="spellEnd"/>
-      <w:r>
-        <w:rPr>
-          <w:rFonts w:asciiTheme="minorHAnsi" w:hAnsiTheme="minorHAnsi" w:cstheme="minorHAnsi"/>
-          <w:sz w:val="22"/>
-          <w:szCs w:val="22"/>
-          <w:highlight w:val="green"/>
-        </w:rPr>
-        <w:t>))</w:t>
-      </w:r>
-      <w:r>
-        <w:rPr>
-          <w:rFonts w:asciiTheme="minorHAnsi" w:hAnsiTheme="minorHAnsi" w:cstheme="minorHAnsi"/>
-          <w:sz w:val="22"/>
-          <w:szCs w:val="22"/>
-          <w:highlight w:val="green"/>
-        </w:rPr>
-        <w:t>)</w:t>
-      </w:r>
-    </w:p>
-    <w:p>
-      <w:pPr>
-        <w:spacing w:line="240" w:lineRule="auto"/>
-        <w:rPr>
-          <w:rFonts w:asciiTheme="minorHAnsi" w:hAnsiTheme="minorHAnsi" w:cstheme="minorHAnsi"/>
-          <w:i/>
-          <w:sz w:val="22"/>
-          <w:szCs w:val="22"/>
-          <w:lang w:val="pl-PL"/>
-        </w:rPr>
-      </w:pPr>
-      <w:r>
-        <w:rPr>
-          <w:rFonts w:asciiTheme="minorHAnsi" w:hAnsiTheme="minorHAnsi" w:cstheme="minorHAnsi"/>
-          <w:i/>
-          <w:sz w:val="22"/>
-          <w:szCs w:val="22"/>
-          <w:lang w:val="pl-PL"/>
-        </w:rPr>
-        <w:t>------------</w:t>
-      </w:r>
-    </w:p>
-    <w:p>
-      <w:pPr>
-        <w:spacing w:line="240" w:lineRule="auto"/>
-        <w:rPr>
-          <w:rFonts w:asciiTheme="minorHAnsi" w:hAnsiTheme="minorHAnsi" w:cstheme="minorHAnsi"/>
-          <w:i/>
-          <w:sz w:val="22"/>
-          <w:szCs w:val="22"/>
-          <w:lang w:val="pl-PL"/>
-        </w:rPr>
-      </w:pPr>
-      <w:r>
-        <w:rPr>
-          <w:rFonts w:asciiTheme="minorHAnsi" w:hAnsiTheme="minorHAnsi" w:cstheme="minorHAnsi"/>
-          <w:i/>
-          <w:sz w:val="22"/>
-          <w:szCs w:val="22"/>
-          <w:lang w:val="pl-PL"/>
-        </w:rPr>
-        <w:t xml:space="preserve">… </w:t>
-      </w:r>
-      <w:r>
-        <w:rPr>
-          <w:rFonts w:asciiTheme="minorHAnsi" w:hAnsiTheme="minorHAnsi" w:cstheme="minorHAnsi"/>
-          <w:b/>
-          <w:i/>
-          <w:sz w:val="22"/>
-          <w:szCs w:val="22"/>
-          <w:lang w:val="pl-PL"/>
-        </w:rPr>
-        <w:t>představitele</w:t>
-      </w:r>
-      <w:r>
-        <w:rPr>
-          <w:rFonts w:asciiTheme="minorHAnsi" w:hAnsiTheme="minorHAnsi" w:cstheme="minorHAnsi"/>
-          <w:i/>
-          <w:sz w:val="22"/>
-          <w:szCs w:val="22"/>
-          <w:lang w:val="pl-PL"/>
-        </w:rPr>
-        <w:t xml:space="preserve"> republiky AR</w:t>
-      </w:r>
-    </w:p>
-    <w:p>
-      <w:pPr>
-        <w:spacing w:line="240" w:lineRule="auto"/>
-        <w:rPr>
-          <w:rFonts w:asciiTheme="minorHAnsi" w:hAnsiTheme="minorHAnsi" w:cstheme="minorHAnsi"/>
-          <w:sz w:val="22"/>
-          <w:szCs w:val="22"/>
-          <w:lang w:val="pl-PL"/>
-        </w:rPr>
-      </w:pPr>
-      <w:r>
-        <w:rPr>
-          <w:rFonts w:asciiTheme="minorHAnsi" w:hAnsiTheme="minorHAnsi" w:cstheme="minorHAnsi"/>
-          <w:sz w:val="22"/>
-          <w:szCs w:val="22"/>
-          <w:lang w:val="pl-PL"/>
-        </w:rPr>
-        <w:t>DZ, ML</w:t>
-      </w:r>
-      <w:r>
-        <w:rPr>
-          <w:rFonts w:asciiTheme="minorHAnsi" w:hAnsiTheme="minorHAnsi" w:cstheme="minorHAnsi"/>
-          <w:sz w:val="22"/>
-          <w:szCs w:val="22"/>
-          <w:lang w:val="pl-PL"/>
-        </w:rPr>
-        <w:tab/>
-        <w:t>ARG0-od představovat-003</w:t>
-      </w:r>
-    </w:p>
-    <w:p>
-      <w:pPr>
-        <w:spacing w:line="240" w:lineRule="auto"/>
-        <w:rPr>
-          <w:rFonts w:asciiTheme="minorHAnsi" w:hAnsiTheme="minorHAnsi" w:cstheme="minorHAnsi"/>
-          <w:sz w:val="22"/>
-          <w:szCs w:val="22"/>
-        </w:rPr>
-      </w:pPr>
-      <w:r>
-        <w:rPr>
-          <w:rFonts w:asciiTheme="minorHAnsi" w:hAnsiTheme="minorHAnsi" w:cstheme="minorHAnsi"/>
-          <w:sz w:val="22"/>
-          <w:szCs w:val="22"/>
-          <w:highlight w:val="green"/>
-        </w:rPr>
-        <w:t>ŠZ</w:t>
-      </w:r>
-      <w:r>
-        <w:rPr>
-          <w:rFonts w:asciiTheme="minorHAnsi" w:hAnsiTheme="minorHAnsi" w:cstheme="minorHAnsi"/>
-          <w:sz w:val="22"/>
-          <w:szCs w:val="22"/>
-          <w:highlight w:val="green"/>
-        </w:rPr>
-        <w:tab/>
-      </w:r>
-      <w:proofErr w:type="spellStart"/>
-      <w:r>
-        <w:rPr>
-          <w:rFonts w:asciiTheme="minorHAnsi" w:hAnsiTheme="minorHAnsi" w:cstheme="minorHAnsi"/>
-          <w:sz w:val="22"/>
-          <w:szCs w:val="22"/>
-          <w:highlight w:val="green"/>
-        </w:rPr>
-        <w:t>představitel</w:t>
-      </w:r>
-      <w:proofErr w:type="spellEnd"/>
-      <w:r>
-        <w:rPr>
-          <w:rFonts w:asciiTheme="minorHAnsi" w:hAnsiTheme="minorHAnsi" w:cstheme="minorHAnsi"/>
-          <w:sz w:val="22"/>
-          <w:szCs w:val="22"/>
-          <w:highlight w:val="green"/>
-        </w:rPr>
-        <w:t xml:space="preserve"> </w:t>
-      </w:r>
-      <w:proofErr w:type="spellStart"/>
-      <w:r>
-        <w:rPr>
-          <w:rFonts w:asciiTheme="minorHAnsi" w:hAnsiTheme="minorHAnsi" w:cstheme="minorHAnsi"/>
-          <w:sz w:val="22"/>
-          <w:szCs w:val="22"/>
-          <w:highlight w:val="green"/>
-        </w:rPr>
-        <w:t>jako</w:t>
-      </w:r>
-      <w:proofErr w:type="spellEnd"/>
-      <w:r>
-        <w:rPr>
-          <w:rFonts w:asciiTheme="minorHAnsi" w:hAnsiTheme="minorHAnsi" w:cstheme="minorHAnsi"/>
-          <w:sz w:val="22"/>
-          <w:szCs w:val="22"/>
-          <w:highlight w:val="green"/>
-        </w:rPr>
-        <w:t xml:space="preserve"> ARG0 </w:t>
-      </w:r>
-      <w:proofErr w:type="spellStart"/>
-      <w:r>
-        <w:rPr>
-          <w:rFonts w:asciiTheme="minorHAnsi" w:hAnsiTheme="minorHAnsi" w:cstheme="minorHAnsi"/>
-          <w:sz w:val="22"/>
-          <w:szCs w:val="22"/>
-          <w:highlight w:val="green"/>
-        </w:rPr>
-        <w:t>slovesa</w:t>
-      </w:r>
-      <w:proofErr w:type="spellEnd"/>
-      <w:r>
-        <w:rPr>
-          <w:rFonts w:asciiTheme="minorHAnsi" w:hAnsiTheme="minorHAnsi" w:cstheme="minorHAnsi"/>
-          <w:sz w:val="22"/>
-          <w:szCs w:val="22"/>
-          <w:highlight w:val="green"/>
-        </w:rPr>
-        <w:t xml:space="preserve"> řídit-</w:t>
-      </w:r>
-      <w:r>
-        <w:rPr>
-          <w:rFonts w:asciiTheme="minorHAnsi" w:hAnsiTheme="minorHAnsi" w:cstheme="minorHAnsi"/>
-          <w:sz w:val="22"/>
-          <w:szCs w:val="22"/>
-          <w:highlight w:val="cyan"/>
-        </w:rPr>
-        <w:t xml:space="preserve">0 </w:t>
-      </w:r>
-      <w:proofErr w:type="gramStart"/>
-      <w:r>
-        <w:rPr>
-          <w:rFonts w:asciiTheme="minorHAnsi" w:hAnsiTheme="minorHAnsi" w:cstheme="minorHAnsi"/>
-          <w:sz w:val="22"/>
-          <w:szCs w:val="22"/>
-          <w:highlight w:val="cyan"/>
-        </w:rPr>
-        <w:t>… ?????</w:t>
-      </w:r>
-      <w:proofErr w:type="gramEnd"/>
-      <w:r>
-        <w:rPr>
-          <w:rFonts w:asciiTheme="minorHAnsi" w:hAnsiTheme="minorHAnsi" w:cstheme="minorHAnsi"/>
-          <w:sz w:val="22"/>
-          <w:szCs w:val="22"/>
-          <w:highlight w:val="cyan"/>
-        </w:rPr>
-        <w:t xml:space="preserve"> </w:t>
-      </w:r>
-      <w:proofErr w:type="gramStart"/>
-      <w:r>
-        <w:rPr>
-          <w:rFonts w:asciiTheme="minorHAnsi" w:hAnsiTheme="minorHAnsi" w:cstheme="minorHAnsi"/>
-          <w:sz w:val="22"/>
-          <w:szCs w:val="22"/>
-          <w:highlight w:val="cyan"/>
-        </w:rPr>
-        <w:t>index</w:t>
-      </w:r>
-      <w:proofErr w:type="gramEnd"/>
-    </w:p>
-    <w:p>
-      <w:pPr>
-        <w:pStyle w:val="Textkomente"/>
-        <w:rPr>
-          <w:rFonts w:asciiTheme="minorHAnsi" w:hAnsiTheme="minorHAnsi" w:cstheme="minorHAnsi"/>
-          <w:highlight w:val="cyan"/>
-        </w:rPr>
-      </w:pPr>
-      <w:r>
-        <w:rPr>
-          <w:rFonts w:asciiTheme="minorHAnsi" w:hAnsiTheme="minorHAnsi" w:cstheme="minorHAnsi"/>
-        </w:rPr>
-        <w:tab/>
-      </w:r>
-      <w:r>
-        <w:rPr>
-          <w:rFonts w:asciiTheme="minorHAnsi" w:hAnsiTheme="minorHAnsi" w:cstheme="minorHAnsi"/>
-        </w:rPr>
-        <w:tab/>
-      </w:r>
-      <w:r>
-        <w:rPr>
-          <w:rFonts w:asciiTheme="minorHAnsi" w:hAnsiTheme="minorHAnsi" w:cstheme="minorHAnsi"/>
-        </w:rPr>
-        <w:tab/>
-      </w:r>
-      <w:r>
-        <w:rPr>
-          <w:rFonts w:asciiTheme="minorHAnsi" w:hAnsiTheme="minorHAnsi" w:cstheme="minorHAnsi"/>
-        </w:rPr>
-        <w:tab/>
-      </w:r>
-      <w:r>
-        <w:rPr>
-          <w:rFonts w:asciiTheme="minorHAnsi" w:hAnsiTheme="minorHAnsi" w:cstheme="minorHAnsi"/>
-        </w:rPr>
-        <w:tab/>
-      </w:r>
-      <w:r>
-        <w:rPr>
-          <w:rFonts w:asciiTheme="minorHAnsi" w:hAnsiTheme="minorHAnsi" w:cstheme="minorHAnsi"/>
-          <w:highlight w:val="cyan"/>
-        </w:rPr>
-        <w:t xml:space="preserve">Pro </w:t>
-      </w:r>
-      <w:proofErr w:type="spellStart"/>
-      <w:r>
-        <w:rPr>
-          <w:rFonts w:asciiTheme="minorHAnsi" w:hAnsiTheme="minorHAnsi" w:cstheme="minorHAnsi"/>
-          <w:highlight w:val="cyan"/>
-        </w:rPr>
-        <w:t>Šárku</w:t>
-      </w:r>
-      <w:proofErr w:type="spellEnd"/>
-      <w:r>
-        <w:rPr>
-          <w:rFonts w:asciiTheme="minorHAnsi" w:hAnsiTheme="minorHAnsi" w:cstheme="minorHAnsi"/>
-          <w:highlight w:val="cyan"/>
-        </w:rPr>
-        <w:t xml:space="preserve">: </w:t>
-      </w:r>
-      <w:proofErr w:type="spellStart"/>
-      <w:r>
-        <w:rPr>
-          <w:rFonts w:asciiTheme="minorHAnsi" w:hAnsiTheme="minorHAnsi" w:cstheme="minorHAnsi"/>
-          <w:highlight w:val="cyan"/>
-        </w:rPr>
-        <w:t>které</w:t>
-      </w:r>
-      <w:proofErr w:type="spellEnd"/>
-      <w:r>
-        <w:rPr>
-          <w:rFonts w:asciiTheme="minorHAnsi" w:hAnsiTheme="minorHAnsi" w:cstheme="minorHAnsi"/>
-          <w:highlight w:val="cyan"/>
-        </w:rPr>
-        <w:t xml:space="preserve"> </w:t>
-      </w:r>
-      <w:proofErr w:type="spellStart"/>
-      <w:r>
-        <w:rPr>
-          <w:rFonts w:asciiTheme="minorHAnsi" w:hAnsiTheme="minorHAnsi" w:cstheme="minorHAnsi"/>
-          <w:highlight w:val="cyan"/>
-        </w:rPr>
-        <w:t>řídít</w:t>
-      </w:r>
-      <w:proofErr w:type="spellEnd"/>
-      <w:r>
-        <w:rPr>
-          <w:rFonts w:asciiTheme="minorHAnsi" w:hAnsiTheme="minorHAnsi" w:cstheme="minorHAnsi"/>
-          <w:highlight w:val="cyan"/>
-        </w:rPr>
-        <w:t>???</w:t>
-      </w:r>
-    </w:p>
-    <w:p>
-      <w:pPr>
-        <w:spacing w:line="240" w:lineRule="auto"/>
-        <w:rPr>
-          <w:rFonts w:asciiTheme="minorHAnsi" w:hAnsiTheme="minorHAnsi" w:cstheme="minorHAnsi"/>
-          <w:sz w:val="22"/>
-          <w:szCs w:val="22"/>
-        </w:rPr>
-      </w:pPr>
-    </w:p>
-    <w:p>
-      <w:pPr>
-        <w:spacing w:line="240" w:lineRule="auto"/>
-        <w:rPr>
-          <w:rFonts w:asciiTheme="minorHAnsi" w:hAnsiTheme="minorHAnsi" w:cstheme="minorHAnsi"/>
-          <w:sz w:val="22"/>
-          <w:szCs w:val="22"/>
-        </w:rPr>
-      </w:pPr>
-      <w:r>
-        <w:rPr>
-          <w:rFonts w:asciiTheme="minorHAnsi" w:hAnsiTheme="minorHAnsi" w:cstheme="minorHAnsi"/>
-          <w:sz w:val="22"/>
-          <w:szCs w:val="22"/>
-        </w:rPr>
-        <w:t>------------</w:t>
-      </w:r>
-    </w:p>
-    <w:p>
-      <w:pPr>
-        <w:spacing w:line="240" w:lineRule="auto"/>
-        <w:rPr>
-          <w:rFonts w:asciiTheme="minorHAnsi" w:hAnsiTheme="minorHAnsi" w:cstheme="minorHAnsi"/>
-          <w:i/>
-          <w:sz w:val="22"/>
-          <w:szCs w:val="22"/>
-        </w:rPr>
-      </w:pPr>
-      <w:r>
-        <w:rPr>
-          <w:rFonts w:asciiTheme="minorHAnsi" w:hAnsiTheme="minorHAnsi" w:cstheme="minorHAnsi"/>
-          <w:i/>
-          <w:sz w:val="22"/>
-          <w:szCs w:val="22"/>
-        </w:rPr>
-        <w:t>…</w:t>
-      </w:r>
-      <w:r>
-        <w:rPr>
-          <w:rFonts w:asciiTheme="minorHAnsi" w:hAnsiTheme="minorHAnsi" w:cstheme="minorHAnsi"/>
-          <w:i/>
-          <w:sz w:val="22"/>
-          <w:szCs w:val="22"/>
-        </w:rPr>
-        <w:t xml:space="preserve"> </w:t>
-      </w:r>
-      <w:proofErr w:type="spellStart"/>
-      <w:proofErr w:type="gramStart"/>
-      <w:r>
-        <w:rPr>
-          <w:rFonts w:asciiTheme="minorHAnsi" w:hAnsiTheme="minorHAnsi" w:cstheme="minorHAnsi"/>
-          <w:b/>
-          <w:i/>
-          <w:sz w:val="22"/>
-          <w:szCs w:val="22"/>
-        </w:rPr>
-        <w:t>dosavadní</w:t>
-      </w:r>
-      <w:r>
-        <w:rPr>
-          <w:rFonts w:asciiTheme="minorHAnsi" w:hAnsiTheme="minorHAnsi" w:cstheme="minorHAnsi"/>
-          <w:b/>
-          <w:i/>
-          <w:sz w:val="22"/>
-          <w:szCs w:val="22"/>
-        </w:rPr>
-        <w:t>ho</w:t>
-      </w:r>
-      <w:proofErr w:type="spellEnd"/>
-      <w:proofErr w:type="gramEnd"/>
-      <w:r>
-        <w:rPr>
-          <w:rFonts w:asciiTheme="minorHAnsi" w:hAnsiTheme="minorHAnsi" w:cstheme="minorHAnsi"/>
-          <w:i/>
-          <w:sz w:val="22"/>
-          <w:szCs w:val="22"/>
-        </w:rPr>
-        <w:t xml:space="preserve"> </w:t>
-      </w:r>
-      <w:proofErr w:type="spellStart"/>
-      <w:r>
-        <w:rPr>
-          <w:rFonts w:asciiTheme="minorHAnsi" w:hAnsiTheme="minorHAnsi" w:cstheme="minorHAnsi"/>
-          <w:i/>
-          <w:sz w:val="22"/>
-          <w:szCs w:val="22"/>
-        </w:rPr>
-        <w:t>představitele</w:t>
-      </w:r>
-      <w:proofErr w:type="spellEnd"/>
-    </w:p>
-    <w:p>
-      <w:pPr>
-        <w:spacing w:line="240" w:lineRule="auto"/>
-        <w:rPr>
-          <w:rFonts w:asciiTheme="minorHAnsi" w:hAnsiTheme="minorHAnsi" w:cstheme="minorHAnsi"/>
-          <w:sz w:val="22"/>
-          <w:szCs w:val="22"/>
-          <w:highlight w:val="red"/>
-        </w:rPr>
-      </w:pPr>
-      <w:r>
-        <w:rPr>
-          <w:rFonts w:asciiTheme="minorHAnsi" w:hAnsiTheme="minorHAnsi" w:cstheme="minorHAnsi"/>
-          <w:sz w:val="22"/>
-          <w:szCs w:val="22"/>
-          <w:highlight w:val="red"/>
-        </w:rPr>
-        <w:t xml:space="preserve">DZ: </w:t>
-      </w:r>
-      <w:proofErr w:type="spellStart"/>
-      <w:r>
-        <w:rPr>
-          <w:rFonts w:asciiTheme="minorHAnsi" w:hAnsiTheme="minorHAnsi" w:cstheme="minorHAnsi"/>
-          <w:sz w:val="22"/>
-          <w:szCs w:val="22"/>
-          <w:highlight w:val="red"/>
-        </w:rPr>
-        <w:t>dosud</w:t>
-      </w:r>
-      <w:proofErr w:type="spellEnd"/>
-    </w:p>
-    <w:p>
-      <w:pPr>
-        <w:spacing w:line="240" w:lineRule="auto"/>
-        <w:rPr>
-          <w:rFonts w:asciiTheme="minorHAnsi" w:hAnsiTheme="minorHAnsi" w:cstheme="minorHAnsi"/>
-          <w:sz w:val="22"/>
-          <w:szCs w:val="22"/>
-          <w:highlight w:val="red"/>
-        </w:rPr>
-      </w:pPr>
       <w:r>
         <w:rPr>
           <w:rFonts w:asciiTheme="minorHAnsi" w:hAnsiTheme="minorHAnsi" w:cstheme="minorHAnsi"/>

</xml_diff>